<commit_message>
Simple walk setup accepts a gl_window now
</commit_message>
<xml_diff>
--- a/ESEAndroid/docs/ESEAndroid Notes.docx
+++ b/ESEAndroid/docs/ESEAndroid Notes.docx
@@ -95,16 +95,7 @@
           <w:sz w:val="24"/>
           <w:szCs w:val="24"/>
         </w:rPr>
-        <w:t>nif</w:t>
-      </w:r>
-      <w:r>
-        <w:rPr>
-          <w:rFonts w:ascii="Consolas" w:hAnsi="Consolas" w:cs="Consolas"/>
-          <w:color w:val="000000"/>
-          <w:sz w:val="24"/>
-          <w:szCs w:val="24"/>
-        </w:rPr>
-        <w:t xml:space="preserve"> </w:t>
+        <w:t xml:space="preserve">nif </w:t>
       </w:r>
       <w:r>
         <w:rPr>
@@ -156,15 +147,7 @@
           <w:sz w:val="24"/>
           <w:szCs w:val="24"/>
         </w:rPr>
-        <w:t>M</w:t>
-      </w:r>
-      <w:r>
-        <w:rPr>
-          <w:rFonts w:ascii="Consolas" w:hAnsi="Consolas" w:cs="Consolas"/>
-          <w:sz w:val="24"/>
-          <w:szCs w:val="24"/>
-        </w:rPr>
-        <w:t xml:space="preserve">ost oblivion </w:t>
+        <w:t xml:space="preserve">Most oblivion </w:t>
       </w:r>
       <w:r>
         <w:rPr>
@@ -181,15 +164,7 @@
           <w:sz w:val="24"/>
           <w:szCs w:val="24"/>
         </w:rPr>
-        <w:t xml:space="preserve"> uses the FFP</w:t>
-      </w:r>
-      <w:r>
-        <w:rPr>
-          <w:rFonts w:ascii="Consolas" w:hAnsi="Consolas" w:cs="Consolas"/>
-          <w:sz w:val="24"/>
-          <w:szCs w:val="24"/>
-        </w:rPr>
-        <w:t xml:space="preserve"> (not a sexy </w:t>
+        <w:t xml:space="preserve"> uses the FFP (not a sexy </w:t>
       </w:r>
       <w:proofErr w:type="spellStart"/>
       <w:r>
@@ -325,6 +300,52 @@
           <w:szCs w:val="24"/>
         </w:rPr>
         <w:t xml:space="preserve"> time</w:t>
+      </w:r>
+    </w:p>
+    <w:p>
+      <w:pPr>
+        <w:pStyle w:val="ListParagraph"/>
+        <w:numPr>
+          <w:ilvl w:val="0"/>
+          <w:numId w:val="2"/>
+        </w:numPr>
+        <w:autoSpaceDE w:val="0"/>
+        <w:autoSpaceDN w:val="0"/>
+        <w:adjustRightInd w:val="0"/>
+        <w:spacing w:after="0" w:line="240" w:lineRule="auto"/>
+        <w:rPr>
+          <w:rFonts w:ascii="Consolas" w:hAnsi="Consolas" w:cs="Consolas"/>
+          <w:sz w:val="24"/>
+          <w:szCs w:val="24"/>
+        </w:rPr>
+      </w:pPr>
+      <w:r>
+        <w:rPr>
+          <w:rFonts w:ascii="Consolas" w:hAnsi="Consolas" w:cs="Consolas"/>
+          <w:sz w:val="24"/>
+          <w:szCs w:val="24"/>
+        </w:rPr>
+        <w:t xml:space="preserve">Oblivion has an oversized </w:t>
+      </w:r>
+      <w:proofErr w:type="spellStart"/>
+      <w:proofErr w:type="gramStart"/>
+      <w:r>
+        <w:rPr>
+          <w:rFonts w:ascii="Consolas" w:hAnsi="Consolas" w:cs="Consolas"/>
+          <w:sz w:val="24"/>
+          <w:szCs w:val="24"/>
+        </w:rPr>
+        <w:t>bsa</w:t>
+      </w:r>
+      <w:proofErr w:type="spellEnd"/>
+      <w:proofErr w:type="gramEnd"/>
+      <w:r>
+        <w:rPr>
+          <w:rFonts w:ascii="Consolas" w:hAnsi="Consolas" w:cs="Consolas"/>
+          <w:sz w:val="24"/>
+          <w:szCs w:val="24"/>
+        </w:rPr>
+        <w:t xml:space="preserve"> file that can’t be file mapped, mega slow!</w:t>
       </w:r>
     </w:p>
     <w:p>

</xml_diff>

<commit_message>
SimpleWalkSetupInterface inserted and visuals derived physics
</commit_message>
<xml_diff>
--- a/ESEAndroid/docs/ESEAndroid Notes.docx
+++ b/ESEAndroid/docs/ESEAndroid Notes.docx
@@ -52,76 +52,279 @@
           <w:sz w:val="24"/>
           <w:szCs w:val="24"/>
         </w:rPr>
-        <w:t>F:\game media\Oblivion\meshes\dungeons\</w:t>
-      </w:r>
-      <w:r>
-        <w:rPr>
-          <w:rFonts w:ascii="Consolas" w:hAnsi="Consolas" w:cs="Consolas"/>
-          <w:color w:val="000000"/>
-          <w:sz w:val="24"/>
-          <w:szCs w:val="24"/>
-        </w:rPr>
-        <w:t>fortruins</w:t>
-      </w:r>
-      <w:r>
-        <w:rPr>
-          <w:rFonts w:ascii="Consolas" w:hAnsi="Consolas" w:cs="Consolas"/>
-          <w:sz w:val="24"/>
-          <w:szCs w:val="24"/>
-        </w:rPr>
-        <w:t>\exterior\</w:t>
-      </w:r>
-      <w:r>
-        <w:rPr>
-          <w:rFonts w:ascii="Consolas" w:hAnsi="Consolas" w:cs="Consolas"/>
-          <w:color w:val="000000"/>
-          <w:sz w:val="24"/>
-          <w:szCs w:val="24"/>
-        </w:rPr>
-        <w:t>ruinstonesexterior</w:t>
-      </w:r>
-      <w:r>
-        <w:rPr>
-          <w:rFonts w:ascii="Consolas" w:hAnsi="Consolas" w:cs="Consolas"/>
-          <w:sz w:val="24"/>
-          <w:szCs w:val="24"/>
-        </w:rPr>
-        <w:t>\runestoneext01glyph01.</w:t>
-      </w:r>
-      <w:r>
-        <w:rPr>
-          <w:rFonts w:ascii="Consolas" w:hAnsi="Consolas" w:cs="Consolas"/>
-          <w:color w:val="000000"/>
-          <w:sz w:val="24"/>
-          <w:szCs w:val="24"/>
-        </w:rPr>
-        <w:t xml:space="preserve">nif </w:t>
-      </w:r>
-      <w:r>
-        <w:rPr>
-          <w:rFonts w:ascii="Consolas" w:hAnsi="Consolas" w:cs="Consolas"/>
-          <w:color w:val="000000"/>
-          <w:sz w:val="24"/>
-          <w:szCs w:val="24"/>
-        </w:rPr>
-        <w:t xml:space="preserve">– android </w:t>
-      </w:r>
-      <w:r>
-        <w:rPr>
-          <w:rFonts w:ascii="Consolas" w:hAnsi="Consolas" w:cs="Consolas"/>
-          <w:sz w:val="24"/>
-          <w:szCs w:val="24"/>
-        </w:rPr>
-        <w:t xml:space="preserve">has a fat </w:t>
-      </w:r>
-      <w:r>
-        <w:rPr>
-          <w:rFonts w:ascii="Consolas" w:hAnsi="Consolas" w:cs="Consolas"/>
-          <w:color w:val="000000"/>
-          <w:sz w:val="24"/>
-          <w:szCs w:val="24"/>
-        </w:rPr>
-        <w:t>glyph</w:t>
+        <w:t>Poor performance measures!</w:t>
+      </w:r>
+    </w:p>
+    <w:p>
+      <w:pPr>
+        <w:pStyle w:val="ListParagraph"/>
+        <w:numPr>
+          <w:ilvl w:val="1"/>
+          <w:numId w:val="2"/>
+        </w:numPr>
+        <w:autoSpaceDE w:val="0"/>
+        <w:autoSpaceDN w:val="0"/>
+        <w:adjustRightInd w:val="0"/>
+        <w:spacing w:after="0" w:line="240" w:lineRule="auto"/>
+        <w:rPr>
+          <w:rFonts w:ascii="Consolas" w:hAnsi="Consolas" w:cs="Consolas"/>
+          <w:sz w:val="24"/>
+          <w:szCs w:val="24"/>
+        </w:rPr>
+      </w:pPr>
+      <w:r>
+        <w:rPr>
+          <w:rFonts w:ascii="Consolas" w:hAnsi="Consolas" w:cs="Consolas"/>
+          <w:sz w:val="24"/>
+          <w:szCs w:val="24"/>
+        </w:rPr>
+        <w:t>Remove load and display of physics outlines completely as an option</w:t>
+      </w:r>
+      <w:r>
+        <w:rPr>
+          <w:rFonts w:ascii="Consolas" w:hAnsi="Consolas" w:cs="Consolas"/>
+          <w:sz w:val="24"/>
+          <w:szCs w:val="24"/>
+        </w:rPr>
+        <w:t xml:space="preserve"> -  no the </w:t>
+      </w:r>
+      <w:proofErr w:type="spellStart"/>
+      <w:r>
+        <w:rPr>
+          <w:rFonts w:ascii="Consolas" w:hAnsi="Consolas" w:cs="Consolas"/>
+          <w:sz w:val="24"/>
+          <w:szCs w:val="24"/>
+        </w:rPr>
+        <w:t>phys</w:t>
+      </w:r>
+      <w:proofErr w:type="spellEnd"/>
+      <w:r>
+        <w:rPr>
+          <w:rFonts w:ascii="Consolas" w:hAnsi="Consolas" w:cs="Consolas"/>
+          <w:sz w:val="24"/>
+          <w:szCs w:val="24"/>
+        </w:rPr>
+        <w:t xml:space="preserve"> version is used by bullet to load up the bullet code, I think, but maybe I could hand it the visual version</w:t>
+      </w:r>
+    </w:p>
+    <w:p>
+      <w:pPr>
+        <w:pStyle w:val="ListParagraph"/>
+        <w:numPr>
+          <w:ilvl w:val="1"/>
+          <w:numId w:val="2"/>
+        </w:numPr>
+        <w:autoSpaceDE w:val="0"/>
+        <w:autoSpaceDN w:val="0"/>
+        <w:adjustRightInd w:val="0"/>
+        <w:spacing w:after="0" w:line="240" w:lineRule="auto"/>
+        <w:rPr>
+          <w:rFonts w:ascii="Consolas" w:hAnsi="Consolas" w:cs="Consolas"/>
+          <w:sz w:val="24"/>
+          <w:szCs w:val="24"/>
+        </w:rPr>
+      </w:pPr>
+      <w:r>
+        <w:rPr>
+          <w:rFonts w:ascii="Consolas" w:hAnsi="Consolas" w:cs="Consolas"/>
+          <w:sz w:val="24"/>
+          <w:szCs w:val="24"/>
+        </w:rPr>
+        <w:t>Keep looking at java3d merge of shape3 and group to see if more can be wrung out of it</w:t>
+      </w:r>
+    </w:p>
+    <w:p>
+      <w:pPr>
+        <w:pStyle w:val="ListParagraph"/>
+        <w:numPr>
+          <w:ilvl w:val="1"/>
+          <w:numId w:val="2"/>
+        </w:numPr>
+        <w:autoSpaceDE w:val="0"/>
+        <w:autoSpaceDN w:val="0"/>
+        <w:adjustRightInd w:val="0"/>
+        <w:spacing w:after="0" w:line="240" w:lineRule="auto"/>
+        <w:rPr>
+          <w:rFonts w:ascii="Consolas" w:hAnsi="Consolas" w:cs="Consolas"/>
+          <w:sz w:val="24"/>
+          <w:szCs w:val="24"/>
+        </w:rPr>
+      </w:pPr>
+      <w:r>
+        <w:rPr>
+          <w:rFonts w:ascii="Consolas" w:hAnsi="Consolas" w:cs="Consolas"/>
+          <w:sz w:val="24"/>
+          <w:szCs w:val="24"/>
+        </w:rPr>
+        <w:t xml:space="preserve">Look at shared geometry and or shared shape3d for trees and water </w:t>
+      </w:r>
+      <w:proofErr w:type="spellStart"/>
+      <w:r>
+        <w:rPr>
+          <w:rFonts w:ascii="Consolas" w:hAnsi="Consolas" w:cs="Consolas"/>
+          <w:sz w:val="24"/>
+          <w:szCs w:val="24"/>
+        </w:rPr>
+        <w:t>etc</w:t>
+      </w:r>
+      <w:proofErr w:type="spellEnd"/>
+    </w:p>
+    <w:p>
+      <w:pPr>
+        <w:pStyle w:val="ListParagraph"/>
+        <w:numPr>
+          <w:ilvl w:val="1"/>
+          <w:numId w:val="2"/>
+        </w:numPr>
+        <w:autoSpaceDE w:val="0"/>
+        <w:autoSpaceDN w:val="0"/>
+        <w:adjustRightInd w:val="0"/>
+        <w:spacing w:after="0" w:line="240" w:lineRule="auto"/>
+        <w:rPr>
+          <w:rFonts w:ascii="Consolas" w:hAnsi="Consolas" w:cs="Consolas"/>
+          <w:sz w:val="24"/>
+          <w:szCs w:val="24"/>
+        </w:rPr>
+      </w:pPr>
+      <w:r>
+        <w:rPr>
+          <w:rFonts w:ascii="Consolas" w:hAnsi="Consolas" w:cs="Consolas"/>
+          <w:sz w:val="24"/>
+          <w:szCs w:val="24"/>
+        </w:rPr>
+        <w:t xml:space="preserve">Try to decrease the number of </w:t>
+      </w:r>
+      <w:proofErr w:type="spellStart"/>
+      <w:r>
+        <w:rPr>
+          <w:rFonts w:ascii="Consolas" w:hAnsi="Consolas" w:cs="Consolas"/>
+          <w:sz w:val="24"/>
+          <w:szCs w:val="24"/>
+        </w:rPr>
+        <w:t>ndk</w:t>
+      </w:r>
+      <w:proofErr w:type="spellEnd"/>
+      <w:r>
+        <w:rPr>
+          <w:rFonts w:ascii="Consolas" w:hAnsi="Consolas" w:cs="Consolas"/>
+          <w:sz w:val="24"/>
+          <w:szCs w:val="24"/>
+        </w:rPr>
+        <w:t xml:space="preserve"> calls by combining thing together in other ways</w:t>
+      </w:r>
+    </w:p>
+    <w:p>
+      <w:pPr>
+        <w:pStyle w:val="ListParagraph"/>
+        <w:numPr>
+          <w:ilvl w:val="1"/>
+          <w:numId w:val="2"/>
+        </w:numPr>
+        <w:autoSpaceDE w:val="0"/>
+        <w:autoSpaceDN w:val="0"/>
+        <w:adjustRightInd w:val="0"/>
+        <w:spacing w:after="0" w:line="240" w:lineRule="auto"/>
+        <w:rPr>
+          <w:rFonts w:ascii="Consolas" w:hAnsi="Consolas" w:cs="Consolas"/>
+          <w:sz w:val="24"/>
+          <w:szCs w:val="24"/>
+        </w:rPr>
+      </w:pPr>
+      <w:r>
+        <w:rPr>
+          <w:rFonts w:ascii="Consolas" w:hAnsi="Consolas" w:cs="Consolas"/>
+          <w:sz w:val="24"/>
+          <w:szCs w:val="24"/>
+        </w:rPr>
+        <w:t>Remove some of the Curve gear to see what impact it has</w:t>
+      </w:r>
+    </w:p>
+    <w:p>
+      <w:pPr>
+        <w:pStyle w:val="ListParagraph"/>
+        <w:numPr>
+          <w:ilvl w:val="1"/>
+          <w:numId w:val="2"/>
+        </w:numPr>
+        <w:autoSpaceDE w:val="0"/>
+        <w:autoSpaceDN w:val="0"/>
+        <w:adjustRightInd w:val="0"/>
+        <w:spacing w:after="0" w:line="240" w:lineRule="auto"/>
+        <w:rPr>
+          <w:rFonts w:ascii="Consolas" w:hAnsi="Consolas" w:cs="Consolas"/>
+          <w:sz w:val="24"/>
+          <w:szCs w:val="24"/>
+        </w:rPr>
+      </w:pPr>
+      <w:r>
+        <w:rPr>
+          <w:rFonts w:ascii="Consolas" w:hAnsi="Consolas" w:cs="Consolas"/>
+          <w:sz w:val="24"/>
+          <w:szCs w:val="24"/>
+        </w:rPr>
+        <w:t xml:space="preserve">Maybe </w:t>
+      </w:r>
+      <w:proofErr w:type="spellStart"/>
+      <w:r>
+        <w:rPr>
+          <w:rFonts w:ascii="Consolas" w:hAnsi="Consolas" w:cs="Consolas"/>
+          <w:sz w:val="24"/>
+          <w:szCs w:val="24"/>
+        </w:rPr>
+        <w:t>shader</w:t>
+      </w:r>
+      <w:proofErr w:type="spellEnd"/>
+      <w:r>
+        <w:rPr>
+          <w:rFonts w:ascii="Consolas" w:hAnsi="Consolas" w:cs="Consolas"/>
+          <w:sz w:val="24"/>
+          <w:szCs w:val="24"/>
+        </w:rPr>
+        <w:t xml:space="preserve"> update calls are happening all the time, maybe work out how to stop resetting the values if not needing update</w:t>
+      </w:r>
+    </w:p>
+    <w:p>
+      <w:pPr>
+        <w:pStyle w:val="ListParagraph"/>
+        <w:numPr>
+          <w:ilvl w:val="1"/>
+          <w:numId w:val="2"/>
+        </w:numPr>
+        <w:autoSpaceDE w:val="0"/>
+        <w:autoSpaceDN w:val="0"/>
+        <w:adjustRightInd w:val="0"/>
+        <w:spacing w:after="0" w:line="240" w:lineRule="auto"/>
+        <w:rPr>
+          <w:rFonts w:ascii="Consolas" w:hAnsi="Consolas" w:cs="Consolas"/>
+          <w:sz w:val="24"/>
+          <w:szCs w:val="24"/>
+        </w:rPr>
+      </w:pPr>
+      <w:r>
+        <w:rPr>
+          <w:rFonts w:ascii="Consolas" w:hAnsi="Consolas" w:cs="Consolas"/>
+          <w:sz w:val="24"/>
+          <w:szCs w:val="24"/>
+        </w:rPr>
+        <w:t xml:space="preserve">Maybe there is performance improvements in ES2 or ES3 like the instanced </w:t>
+      </w:r>
+      <w:proofErr w:type="spellStart"/>
+      <w:r>
+        <w:rPr>
+          <w:rFonts w:ascii="Consolas" w:hAnsi="Consolas" w:cs="Consolas"/>
+          <w:sz w:val="24"/>
+          <w:szCs w:val="24"/>
+        </w:rPr>
+        <w:t>geom</w:t>
+      </w:r>
+      <w:proofErr w:type="spellEnd"/>
+      <w:r>
+        <w:rPr>
+          <w:rFonts w:ascii="Consolas" w:hAnsi="Consolas" w:cs="Consolas"/>
+          <w:sz w:val="24"/>
+          <w:szCs w:val="24"/>
+        </w:rPr>
+        <w:t xml:space="preserve"> gear</w:t>
       </w:r>
     </w:p>
     <w:p>
@@ -147,7 +350,7 @@
           <w:sz w:val="24"/>
           <w:szCs w:val="24"/>
         </w:rPr>
-        <w:t xml:space="preserve">Most oblivion </w:t>
+        <w:t>F:\game media\Oblivion\meshes\dungeons\</w:t>
       </w:r>
       <w:r>
         <w:rPr>
@@ -156,51 +359,67 @@
           <w:sz w:val="24"/>
           <w:szCs w:val="24"/>
         </w:rPr>
-        <w:t>armour</w:t>
-      </w:r>
-      <w:r>
-        <w:rPr>
-          <w:rFonts w:ascii="Consolas" w:hAnsi="Consolas" w:cs="Consolas"/>
-          <w:sz w:val="24"/>
-          <w:szCs w:val="24"/>
-        </w:rPr>
-        <w:t xml:space="preserve"> uses the FFP (not a sexy </w:t>
-      </w:r>
-      <w:proofErr w:type="spellStart"/>
-      <w:r>
-        <w:rPr>
-          <w:rFonts w:ascii="Consolas" w:hAnsi="Consolas" w:cs="Consolas"/>
-          <w:sz w:val="24"/>
-          <w:szCs w:val="24"/>
-        </w:rPr>
-        <w:t>shader</w:t>
-      </w:r>
-      <w:proofErr w:type="spellEnd"/>
-      <w:r>
-        <w:rPr>
-          <w:rFonts w:ascii="Consolas" w:hAnsi="Consolas" w:cs="Consolas"/>
-          <w:sz w:val="24"/>
-          <w:szCs w:val="24"/>
-        </w:rPr>
-        <w:t xml:space="preserve"> from </w:t>
-      </w:r>
-      <w:proofErr w:type="spellStart"/>
-      <w:r>
-        <w:rPr>
-          <w:rFonts w:ascii="Consolas" w:hAnsi="Consolas" w:cs="Consolas"/>
-          <w:sz w:val="24"/>
-          <w:szCs w:val="24"/>
-        </w:rPr>
-        <w:t>nifskope</w:t>
-      </w:r>
-      <w:proofErr w:type="spellEnd"/>
-      <w:r>
-        <w:rPr>
-          <w:rFonts w:ascii="Consolas" w:hAnsi="Consolas" w:cs="Consolas"/>
-          <w:sz w:val="24"/>
-          <w:szCs w:val="24"/>
-        </w:rPr>
-        <w:t>)</w:t>
+        <w:t>fortruins</w:t>
+      </w:r>
+      <w:r>
+        <w:rPr>
+          <w:rFonts w:ascii="Consolas" w:hAnsi="Consolas" w:cs="Consolas"/>
+          <w:sz w:val="24"/>
+          <w:szCs w:val="24"/>
+        </w:rPr>
+        <w:t>\exterior\</w:t>
+      </w:r>
+      <w:r>
+        <w:rPr>
+          <w:rFonts w:ascii="Consolas" w:hAnsi="Consolas" w:cs="Consolas"/>
+          <w:color w:val="000000"/>
+          <w:sz w:val="24"/>
+          <w:szCs w:val="24"/>
+        </w:rPr>
+        <w:t>ruinstonesexterior</w:t>
+      </w:r>
+      <w:r>
+        <w:rPr>
+          <w:rFonts w:ascii="Consolas" w:hAnsi="Consolas" w:cs="Consolas"/>
+          <w:sz w:val="24"/>
+          <w:szCs w:val="24"/>
+        </w:rPr>
+        <w:t>\runestoneext01glyph01.</w:t>
+      </w:r>
+      <w:r>
+        <w:rPr>
+          <w:rFonts w:ascii="Consolas" w:hAnsi="Consolas" w:cs="Consolas"/>
+          <w:color w:val="000000"/>
+          <w:sz w:val="24"/>
+          <w:szCs w:val="24"/>
+        </w:rPr>
+        <w:t xml:space="preserve">nif </w:t>
+      </w:r>
+      <w:r>
+        <w:rPr>
+          <w:rFonts w:ascii="Consolas" w:hAnsi="Consolas" w:cs="Consolas"/>
+          <w:color w:val="000000"/>
+          <w:sz w:val="24"/>
+          <w:szCs w:val="24"/>
+        </w:rPr>
+        <w:t xml:space="preserve">– android </w:t>
+      </w:r>
+      <w:r>
+        <w:rPr>
+          <w:rFonts w:ascii="Consolas" w:hAnsi="Consolas" w:cs="Consolas"/>
+          <w:sz w:val="24"/>
+          <w:szCs w:val="24"/>
+        </w:rPr>
+        <w:t xml:space="preserve">has a fat </w:t>
+      </w:r>
+      <w:r>
+        <w:rPr>
+          <w:rFonts w:ascii="Consolas" w:hAnsi="Consolas" w:cs="Consolas"/>
+          <w:color w:val="000000"/>
+          <w:sz w:val="24"/>
+          <w:szCs w:val="24"/>
+        </w:rPr>
+        <w:t>glyph</w:t>
       </w:r>
     </w:p>
     <w:p>
@@ -226,17 +445,8 @@
           <w:sz w:val="24"/>
           <w:szCs w:val="24"/>
         </w:rPr>
-        <w:t>P</w:t>
-      </w:r>
-      <w:r>
-        <w:rPr>
-          <w:rFonts w:ascii="Consolas" w:hAnsi="Consolas" w:cs="Consolas"/>
-          <w:sz w:val="24"/>
-          <w:szCs w:val="24"/>
-        </w:rPr>
-        <w:t xml:space="preserve">articles are not using a decent point based </w:t>
-      </w:r>
-      <w:proofErr w:type="spellStart"/>
+        <w:t xml:space="preserve">Most oblivion </w:t>
+      </w:r>
       <w:r>
         <w:rPr>
           <w:rFonts w:ascii="Consolas" w:hAnsi="Consolas" w:cs="Consolas"/>
@@ -244,9 +454,52 @@
           <w:sz w:val="24"/>
           <w:szCs w:val="24"/>
         </w:rPr>
+        <w:t>armour</w:t>
+      </w:r>
+      <w:r>
+        <w:rPr>
+          <w:rFonts w:ascii="Consolas" w:hAnsi="Consolas" w:cs="Consolas"/>
+          <w:sz w:val="24"/>
+          <w:szCs w:val="24"/>
+        </w:rPr>
+        <w:t xml:space="preserve"> uses the FFP (not a sexy </w:t>
+      </w:r>
+      <w:proofErr w:type="spellStart"/>
+      <w:r>
+        <w:rPr>
+          <w:rFonts w:ascii="Consolas" w:hAnsi="Consolas" w:cs="Consolas"/>
+          <w:sz w:val="24"/>
+          <w:szCs w:val="24"/>
+        </w:rPr>
         <w:t>shader</w:t>
       </w:r>
       <w:proofErr w:type="spellEnd"/>
+      <w:r>
+        <w:rPr>
+          <w:rFonts w:ascii="Consolas" w:hAnsi="Consolas" w:cs="Consolas"/>
+          <w:sz w:val="24"/>
+          <w:szCs w:val="24"/>
+        </w:rPr>
+        <w:t xml:space="preserve"> from </w:t>
+      </w:r>
+      <w:proofErr w:type="spellStart"/>
+      <w:r>
+        <w:rPr>
+          <w:rFonts w:ascii="Consolas" w:hAnsi="Consolas" w:cs="Consolas"/>
+          <w:sz w:val="24"/>
+          <w:szCs w:val="24"/>
+        </w:rPr>
+        <w:t>nifskope</w:t>
+      </w:r>
+      <w:proofErr w:type="spellEnd"/>
+      <w:r>
+        <w:rPr>
+          <w:rFonts w:ascii="Consolas" w:hAnsi="Consolas" w:cs="Consolas"/>
+          <w:sz w:val="24"/>
+          <w:szCs w:val="24"/>
+        </w:rPr>
+        <w:t>)</w:t>
+      </w:r>
     </w:p>
     <w:p>
       <w:pPr>
@@ -265,42 +518,33 @@
           <w:szCs w:val="24"/>
         </w:rPr>
       </w:pPr>
-      <w:proofErr w:type="spellStart"/>
-      <w:r>
-        <w:rPr>
-          <w:rFonts w:ascii="Consolas" w:hAnsi="Consolas" w:cs="Consolas"/>
-          <w:sz w:val="24"/>
-          <w:szCs w:val="24"/>
-        </w:rPr>
-        <w:t>ShaderAttributeSetRetained</w:t>
-      </w:r>
-      <w:proofErr w:type="spellEnd"/>
-      <w:r>
-        <w:rPr>
-          <w:rFonts w:ascii="Consolas" w:hAnsi="Consolas" w:cs="Consolas"/>
-          <w:sz w:val="24"/>
-          <w:szCs w:val="24"/>
-        </w:rPr>
-        <w:t xml:space="preserve"> is broken it only updates once so changing uniforms are not passed through anymore, hence water knows not the </w:t>
-      </w:r>
-      <w:proofErr w:type="spellStart"/>
-      <w:r>
-        <w:rPr>
-          <w:rFonts w:ascii="Consolas" w:hAnsi="Consolas" w:cs="Consolas"/>
-          <w:sz w:val="24"/>
-          <w:szCs w:val="24"/>
-        </w:rPr>
-        <w:t>the</w:t>
-      </w:r>
-      <w:proofErr w:type="spellEnd"/>
-      <w:r>
-        <w:rPr>
-          <w:rFonts w:ascii="Consolas" w:hAnsi="Consolas" w:cs="Consolas"/>
-          <w:sz w:val="24"/>
-          <w:szCs w:val="24"/>
-        </w:rPr>
-        <w:t xml:space="preserve"> time</w:t>
-      </w:r>
+      <w:r>
+        <w:rPr>
+          <w:rFonts w:ascii="Consolas" w:hAnsi="Consolas" w:cs="Consolas"/>
+          <w:sz w:val="24"/>
+          <w:szCs w:val="24"/>
+        </w:rPr>
+        <w:t>P</w:t>
+      </w:r>
+      <w:r>
+        <w:rPr>
+          <w:rFonts w:ascii="Consolas" w:hAnsi="Consolas" w:cs="Consolas"/>
+          <w:sz w:val="24"/>
+          <w:szCs w:val="24"/>
+        </w:rPr>
+        <w:t xml:space="preserve">articles are not using a decent point based </w:t>
+      </w:r>
+      <w:proofErr w:type="spellStart"/>
+      <w:r>
+        <w:rPr>
+          <w:rFonts w:ascii="Consolas" w:hAnsi="Consolas" w:cs="Consolas"/>
+          <w:color w:val="000000"/>
+          <w:sz w:val="24"/>
+          <w:szCs w:val="24"/>
+        </w:rPr>
+        <w:t>shader</w:t>
+      </w:r>
+      <w:proofErr w:type="spellEnd"/>
     </w:p>
     <w:p>
       <w:pPr>
@@ -319,6 +563,60 @@
           <w:szCs w:val="24"/>
         </w:rPr>
       </w:pPr>
+      <w:proofErr w:type="spellStart"/>
+      <w:r>
+        <w:rPr>
+          <w:rFonts w:ascii="Consolas" w:hAnsi="Consolas" w:cs="Consolas"/>
+          <w:sz w:val="24"/>
+          <w:szCs w:val="24"/>
+        </w:rPr>
+        <w:t>ShaderAttributeSetRetained</w:t>
+      </w:r>
+      <w:proofErr w:type="spellEnd"/>
+      <w:r>
+        <w:rPr>
+          <w:rFonts w:ascii="Consolas" w:hAnsi="Consolas" w:cs="Consolas"/>
+          <w:sz w:val="24"/>
+          <w:szCs w:val="24"/>
+        </w:rPr>
+        <w:t xml:space="preserve"> is broken it only updates once so changing uniforms are not passed through anymore, hence water knows not the </w:t>
+      </w:r>
+      <w:proofErr w:type="spellStart"/>
+      <w:r>
+        <w:rPr>
+          <w:rFonts w:ascii="Consolas" w:hAnsi="Consolas" w:cs="Consolas"/>
+          <w:sz w:val="24"/>
+          <w:szCs w:val="24"/>
+        </w:rPr>
+        <w:t>the</w:t>
+      </w:r>
+      <w:proofErr w:type="spellEnd"/>
+      <w:r>
+        <w:rPr>
+          <w:rFonts w:ascii="Consolas" w:hAnsi="Consolas" w:cs="Consolas"/>
+          <w:sz w:val="24"/>
+          <w:szCs w:val="24"/>
+        </w:rPr>
+        <w:t xml:space="preserve"> time</w:t>
+      </w:r>
+    </w:p>
+    <w:p>
+      <w:pPr>
+        <w:pStyle w:val="ListParagraph"/>
+        <w:numPr>
+          <w:ilvl w:val="0"/>
+          <w:numId w:val="2"/>
+        </w:numPr>
+        <w:autoSpaceDE w:val="0"/>
+        <w:autoSpaceDN w:val="0"/>
+        <w:adjustRightInd w:val="0"/>
+        <w:spacing w:after="0" w:line="240" w:lineRule="auto"/>
+        <w:rPr>
+          <w:rFonts w:ascii="Consolas" w:hAnsi="Consolas" w:cs="Consolas"/>
+          <w:sz w:val="24"/>
+          <w:szCs w:val="24"/>
+        </w:rPr>
+      </w:pPr>
       <w:r>
         <w:rPr>
           <w:rFonts w:ascii="Consolas" w:hAnsi="Consolas" w:cs="Consolas"/>
@@ -328,7 +626,6 @@
         <w:t xml:space="preserve">Oblivion has an oversized </w:t>
       </w:r>
       <w:proofErr w:type="spellStart"/>
-      <w:proofErr w:type="gramStart"/>
       <w:r>
         <w:rPr>
           <w:rFonts w:ascii="Consolas" w:hAnsi="Consolas" w:cs="Consolas"/>
@@ -338,7 +635,6 @@
         <w:t>bsa</w:t>
       </w:r>
       <w:proofErr w:type="spellEnd"/>
-      <w:proofErr w:type="gramEnd"/>
       <w:r>
         <w:rPr>
           <w:rFonts w:ascii="Consolas" w:hAnsi="Consolas" w:cs="Consolas"/>
@@ -2172,7 +2468,7 @@
         <w:ind w:left="720" w:hanging="360"/>
       </w:pPr>
     </w:lvl>
-    <w:lvl w:ilvl="1" w:tplc="14090019" w:tentative="1">
+    <w:lvl w:ilvl="1" w:tplc="14090019">
       <w:start w:val="1"/>
       <w:numFmt w:val="lowerLetter"/>
       <w:lvlText w:val="%2."/>

</xml_diff>

<commit_message>
oops broke physics branch
</commit_message>
<xml_diff>
--- a/ESEAndroid/docs/ESEAndroid Notes.docx
+++ b/ESEAndroid/docs/ESEAndroid Notes.docx
@@ -262,25 +262,25 @@
           <w:sz w:val="24"/>
           <w:szCs w:val="24"/>
         </w:rPr>
-        <w:t xml:space="preserve">Maybe </w:t>
-      </w:r>
-      <w:proofErr w:type="spellStart"/>
-      <w:r>
-        <w:rPr>
-          <w:rFonts w:ascii="Consolas" w:hAnsi="Consolas" w:cs="Consolas"/>
-          <w:sz w:val="24"/>
-          <w:szCs w:val="24"/>
-        </w:rPr>
-        <w:t>shader</w:t>
-      </w:r>
-      <w:proofErr w:type="spellEnd"/>
-      <w:r>
-        <w:rPr>
-          <w:rFonts w:ascii="Consolas" w:hAnsi="Consolas" w:cs="Consolas"/>
-          <w:sz w:val="24"/>
-          <w:szCs w:val="24"/>
-        </w:rPr>
-        <w:t xml:space="preserve"> update calls are happening all the time, maybe work out how to stop resetting the values if not needing update</w:t>
+        <w:t xml:space="preserve">Maybe there is performance improvements in ES2 or ES3 like the instanced </w:t>
+      </w:r>
+      <w:proofErr w:type="spellStart"/>
+      <w:r>
+        <w:rPr>
+          <w:rFonts w:ascii="Consolas" w:hAnsi="Consolas" w:cs="Consolas"/>
+          <w:sz w:val="24"/>
+          <w:szCs w:val="24"/>
+        </w:rPr>
+        <w:t>geom</w:t>
+      </w:r>
+      <w:proofErr w:type="spellEnd"/>
+      <w:r>
+        <w:rPr>
+          <w:rFonts w:ascii="Consolas" w:hAnsi="Consolas" w:cs="Consolas"/>
+          <w:sz w:val="24"/>
+          <w:szCs w:val="24"/>
+        </w:rPr>
+        <w:t xml:space="preserve"> gear</w:t>
       </w:r>
     </w:p>
     <w:p>
@@ -306,25 +306,79 @@
           <w:sz w:val="24"/>
           <w:szCs w:val="24"/>
         </w:rPr>
-        <w:t xml:space="preserve">Maybe there is performance improvements in ES2 or ES3 like the instanced </w:t>
-      </w:r>
-      <w:proofErr w:type="spellStart"/>
-      <w:r>
-        <w:rPr>
-          <w:rFonts w:ascii="Consolas" w:hAnsi="Consolas" w:cs="Consolas"/>
-          <w:sz w:val="24"/>
-          <w:szCs w:val="24"/>
-        </w:rPr>
-        <w:t>geom</w:t>
-      </w:r>
-      <w:proofErr w:type="spellEnd"/>
-      <w:r>
-        <w:rPr>
-          <w:rFonts w:ascii="Consolas" w:hAnsi="Consolas" w:cs="Consolas"/>
-          <w:sz w:val="24"/>
-          <w:szCs w:val="24"/>
-        </w:rPr>
-        <w:t xml:space="preserve"> gear</w:t>
+        <w:t xml:space="preserve">If I go fully </w:t>
+      </w:r>
+      <w:proofErr w:type="spellStart"/>
+      <w:r>
+        <w:rPr>
+          <w:rFonts w:ascii="Consolas" w:hAnsi="Consolas" w:cs="Consolas"/>
+          <w:sz w:val="24"/>
+          <w:szCs w:val="24"/>
+        </w:rPr>
+        <w:t>bytebuffers</w:t>
+      </w:r>
+      <w:proofErr w:type="spellEnd"/>
+      <w:r>
+        <w:rPr>
+          <w:rFonts w:ascii="Consolas" w:hAnsi="Consolas" w:cs="Consolas"/>
+          <w:sz w:val="24"/>
+          <w:szCs w:val="24"/>
+        </w:rPr>
+        <w:t xml:space="preserve"> I can </w:t>
+      </w:r>
+      <w:proofErr w:type="spellStart"/>
+      <w:r>
+        <w:rPr>
+          <w:rFonts w:ascii="Consolas" w:hAnsi="Consolas" w:cs="Consolas"/>
+          <w:sz w:val="24"/>
+          <w:szCs w:val="24"/>
+        </w:rPr>
+        <w:t>readFloats</w:t>
+      </w:r>
+      <w:proofErr w:type="spellEnd"/>
+      <w:r>
+        <w:rPr>
+          <w:rFonts w:ascii="Consolas" w:hAnsi="Consolas" w:cs="Consolas"/>
+          <w:sz w:val="24"/>
+          <w:szCs w:val="24"/>
+        </w:rPr>
+        <w:t xml:space="preserve"> out directly can’t I? </w:t>
+      </w:r>
+      <w:proofErr w:type="gramStart"/>
+      <w:r>
+        <w:rPr>
+          <w:rFonts w:ascii="Consolas" w:hAnsi="Consolas" w:cs="Consolas"/>
+          <w:sz w:val="24"/>
+          <w:szCs w:val="24"/>
+        </w:rPr>
+        <w:t>so</w:t>
+      </w:r>
+      <w:proofErr w:type="gramEnd"/>
+      <w:r>
+        <w:rPr>
+          <w:rFonts w:ascii="Consolas" w:hAnsi="Consolas" w:cs="Consolas"/>
+          <w:sz w:val="24"/>
+          <w:szCs w:val="24"/>
+        </w:rPr>
+        <w:t xml:space="preserve"> read float of </w:t>
+      </w:r>
+      <w:proofErr w:type="spellStart"/>
+      <w:r>
+        <w:rPr>
+          <w:rFonts w:ascii="Consolas" w:hAnsi="Consolas" w:cs="Consolas"/>
+          <w:sz w:val="24"/>
+          <w:szCs w:val="24"/>
+        </w:rPr>
+        <w:t>nifreader</w:t>
+      </w:r>
+      <w:proofErr w:type="spellEnd"/>
+      <w:r>
+        <w:rPr>
+          <w:rFonts w:ascii="Consolas" w:hAnsi="Consolas" w:cs="Consolas"/>
+          <w:sz w:val="24"/>
+          <w:szCs w:val="24"/>
+        </w:rPr>
+        <w:t xml:space="preserve"> becomes fast?</w:t>
       </w:r>
     </w:p>
     <w:p>
@@ -352,34 +406,30 @@
         </w:rPr>
         <w:t xml:space="preserve">Load </w:t>
       </w:r>
-      <w:proofErr w:type="spellStart"/>
-      <w:r>
-        <w:rPr>
-          <w:rFonts w:ascii="Consolas" w:hAnsi="Consolas" w:cs="Consolas"/>
-          <w:sz w:val="24"/>
-          <w:szCs w:val="24"/>
-        </w:rPr>
-        <w:t>memeory</w:t>
-      </w:r>
-      <w:proofErr w:type="spellEnd"/>
-      <w:r>
-        <w:rPr>
-          <w:rFonts w:ascii="Consolas" w:hAnsi="Consolas" w:cs="Consolas"/>
-          <w:sz w:val="24"/>
-          <w:szCs w:val="24"/>
-        </w:rPr>
-        <w:t xml:space="preserve"> times and size, for both ESM and </w:t>
-      </w:r>
-      <w:proofErr w:type="spellStart"/>
-      <w:r>
-        <w:rPr>
-          <w:rFonts w:ascii="Consolas" w:hAnsi="Consolas" w:cs="Consolas"/>
-          <w:sz w:val="24"/>
-          <w:szCs w:val="24"/>
-        </w:rPr>
-        <w:t>BSa</w:t>
-      </w:r>
-      <w:proofErr w:type="spellEnd"/>
+      <w:r>
+        <w:rPr>
+          <w:rFonts w:ascii="Consolas" w:hAnsi="Consolas" w:cs="Consolas"/>
+          <w:sz w:val="24"/>
+          <w:szCs w:val="24"/>
+        </w:rPr>
+        <w:t>memory</w:t>
+      </w:r>
+      <w:r>
+        <w:rPr>
+          <w:rFonts w:ascii="Consolas" w:hAnsi="Consolas" w:cs="Consolas"/>
+          <w:sz w:val="24"/>
+          <w:szCs w:val="24"/>
+        </w:rPr>
+        <w:t xml:space="preserve"> times and size, for both ESM and BS</w:t>
+      </w:r>
+      <w:r>
+        <w:rPr>
+          <w:rFonts w:ascii="Consolas" w:hAnsi="Consolas" w:cs="Consolas"/>
+          <w:sz w:val="24"/>
+          <w:szCs w:val="24"/>
+        </w:rPr>
+        <w:t>A</w:t>
+      </w:r>
       <w:r>
         <w:rPr>
           <w:rFonts w:ascii="Consolas" w:hAnsi="Consolas" w:cs="Consolas"/>
@@ -703,27 +753,15 @@
           <w:sz w:val="24"/>
           <w:szCs w:val="24"/>
         </w:rPr>
-        <w:t xml:space="preserve">Oblivion has an oversized </w:t>
-      </w:r>
-      <w:proofErr w:type="spellStart"/>
-      <w:proofErr w:type="gramStart"/>
-      <w:r>
-        <w:rPr>
-          <w:rFonts w:ascii="Consolas" w:hAnsi="Consolas" w:cs="Consolas"/>
-          <w:sz w:val="24"/>
-          <w:szCs w:val="24"/>
-        </w:rPr>
-        <w:t>bsa</w:t>
-      </w:r>
-      <w:proofErr w:type="spellEnd"/>
-      <w:proofErr w:type="gramEnd"/>
-      <w:r>
-        <w:rPr>
-          <w:rFonts w:ascii="Consolas" w:hAnsi="Consolas" w:cs="Consolas"/>
-          <w:sz w:val="24"/>
-          <w:szCs w:val="24"/>
-        </w:rPr>
-        <w:t xml:space="preserve"> file that can’t be file mapped, mega slow!</w:t>
+        <w:t>Visual physics being turned off does not show the H-physics anymore??</w:t>
+      </w:r>
+      <w:r>
+        <w:rPr>
+          <w:rFonts w:ascii="Consolas" w:hAnsi="Consolas" w:cs="Consolas"/>
+          <w:sz w:val="24"/>
+          <w:szCs w:val="24"/>
+        </w:rPr>
+        <w:t xml:space="preserve"> Nor does the interact mouse over work</w:t>
       </w:r>
     </w:p>
     <w:p>
@@ -743,14 +781,173 @@
           <w:szCs w:val="24"/>
         </w:rPr>
       </w:pPr>
-      <w:r>
-        <w:rPr>
-          <w:rFonts w:ascii="Consolas" w:hAnsi="Consolas" w:cs="Consolas"/>
-          <w:sz w:val="24"/>
-          <w:szCs w:val="24"/>
-        </w:rPr>
-        <w:t>Visual physics being turned off does not show the H-physics anymore??</w:t>
-      </w:r>
+      <w:proofErr w:type="spellStart"/>
+      <w:r>
+        <w:rPr>
+          <w:rFonts w:ascii="Consolas" w:hAnsi="Consolas" w:cs="Consolas"/>
+          <w:color w:val="000000"/>
+          <w:sz w:val="24"/>
+          <w:szCs w:val="24"/>
+        </w:rPr>
+        <w:t>System.out.println</w:t>
+      </w:r>
+      <w:proofErr w:type="spellEnd"/>
+      <w:r>
+        <w:rPr>
+          <w:rFonts w:ascii="Consolas" w:hAnsi="Consolas" w:cs="Consolas"/>
+          <w:color w:val="000000"/>
+          <w:sz w:val="24"/>
+          <w:szCs w:val="24"/>
+        </w:rPr>
+        <w:t xml:space="preserve">("j3dRECOType null or null </w:t>
+      </w:r>
+      <w:proofErr w:type="spellStart"/>
+      <w:r>
+        <w:rPr>
+          <w:rFonts w:ascii="Consolas" w:hAnsi="Consolas" w:cs="Consolas"/>
+          <w:color w:val="000000"/>
+          <w:sz w:val="24"/>
+          <w:szCs w:val="24"/>
+        </w:rPr>
+        <w:t>phys</w:t>
+      </w:r>
+      <w:proofErr w:type="spellEnd"/>
+      <w:r>
+        <w:rPr>
+          <w:rFonts w:ascii="Consolas" w:hAnsi="Consolas" w:cs="Consolas"/>
+          <w:color w:val="000000"/>
+          <w:sz w:val="24"/>
+          <w:szCs w:val="24"/>
+        </w:rPr>
+        <w:t xml:space="preserve"> " + j3dRECOType);</w:t>
+      </w:r>
+      <w:r>
+        <w:rPr>
+          <w:rFonts w:ascii="Consolas" w:hAnsi="Consolas" w:cs="Consolas"/>
+          <w:color w:val="000000"/>
+          <w:sz w:val="24"/>
+          <w:szCs w:val="24"/>
+        </w:rPr>
+        <w:t xml:space="preserve"> in </w:t>
+      </w:r>
+      <w:proofErr w:type="spellStart"/>
+      <w:r>
+        <w:rPr>
+          <w:rFonts w:ascii="Consolas" w:hAnsi="Consolas" w:cs="Consolas"/>
+          <w:color w:val="000000"/>
+          <w:sz w:val="24"/>
+          <w:szCs w:val="24"/>
+        </w:rPr>
+        <w:t>PhysicsDynamics</w:t>
+      </w:r>
+      <w:proofErr w:type="spellEnd"/>
+      <w:r>
+        <w:rPr>
+          <w:rFonts w:ascii="Consolas" w:hAnsi="Consolas" w:cs="Consolas"/>
+          <w:color w:val="000000"/>
+          <w:sz w:val="24"/>
+          <w:szCs w:val="24"/>
+        </w:rPr>
+        <w:t xml:space="preserve"> gets called heaps with the same id, why?</w:t>
+      </w:r>
+    </w:p>
+    <w:p>
+      <w:pPr>
+        <w:pStyle w:val="ListParagraph"/>
+        <w:numPr>
+          <w:ilvl w:val="0"/>
+          <w:numId w:val="2"/>
+        </w:numPr>
+        <w:autoSpaceDE w:val="0"/>
+        <w:autoSpaceDN w:val="0"/>
+        <w:adjustRightInd w:val="0"/>
+        <w:spacing w:after="0" w:line="240" w:lineRule="auto"/>
+        <w:rPr>
+          <w:rFonts w:ascii="Consolas" w:hAnsi="Consolas" w:cs="Consolas"/>
+          <w:sz w:val="24"/>
+          <w:szCs w:val="24"/>
+        </w:rPr>
+      </w:pPr>
+      <w:r>
+        <w:rPr>
+          <w:rFonts w:ascii="Consolas" w:hAnsi="Consolas" w:cs="Consolas"/>
+          <w:color w:val="000000"/>
+          <w:sz w:val="24"/>
+          <w:szCs w:val="24"/>
+        </w:rPr>
+        <w:t>BSA file should not hold filenames at all, just a list of hashes and file pointers, to name and data, then requests by name can be easily resolved, also the load is done by RAF but should be by file channel, finally a list of has</w:t>
+      </w:r>
+      <w:r>
+        <w:rPr>
+          <w:rFonts w:ascii="Consolas" w:hAnsi="Consolas" w:cs="Consolas"/>
+          <w:color w:val="000000"/>
+          <w:sz w:val="24"/>
+          <w:szCs w:val="24"/>
+        </w:rPr>
+        <w:t>h</w:t>
+      </w:r>
+      <w:r>
+        <w:rPr>
+          <w:rFonts w:ascii="Consolas" w:hAnsi="Consolas" w:cs="Consolas"/>
+          <w:color w:val="000000"/>
+          <w:sz w:val="24"/>
+          <w:szCs w:val="24"/>
+        </w:rPr>
+        <w:t xml:space="preserve">es too </w:t>
+      </w:r>
+      <w:proofErr w:type="spellStart"/>
+      <w:r>
+        <w:rPr>
+          <w:rFonts w:ascii="Consolas" w:hAnsi="Consolas" w:cs="Consolas"/>
+          <w:color w:val="000000"/>
+          <w:sz w:val="24"/>
+          <w:szCs w:val="24"/>
+        </w:rPr>
+        <w:t>bsa</w:t>
+      </w:r>
+      <w:proofErr w:type="spellEnd"/>
+      <w:r>
+        <w:rPr>
+          <w:rFonts w:ascii="Consolas" w:hAnsi="Consolas" w:cs="Consolas"/>
+          <w:color w:val="000000"/>
+          <w:sz w:val="24"/>
+          <w:szCs w:val="24"/>
+        </w:rPr>
+        <w:t xml:space="preserve"> names should be a list of hashes in each </w:t>
+      </w:r>
+      <w:proofErr w:type="spellStart"/>
+      <w:r>
+        <w:rPr>
+          <w:rFonts w:ascii="Consolas" w:hAnsi="Consolas" w:cs="Consolas"/>
+          <w:color w:val="000000"/>
+          <w:sz w:val="24"/>
+          <w:szCs w:val="24"/>
+        </w:rPr>
+        <w:t>bsa</w:t>
+      </w:r>
+      <w:proofErr w:type="spellEnd"/>
+      <w:r>
+        <w:rPr>
+          <w:rFonts w:ascii="Consolas" w:hAnsi="Consolas" w:cs="Consolas"/>
+          <w:color w:val="000000"/>
+          <w:sz w:val="24"/>
+          <w:szCs w:val="24"/>
+        </w:rPr>
+        <w:t>, to save space</w:t>
+      </w:r>
+    </w:p>
+    <w:p>
+      <w:pPr>
+        <w:autoSpaceDE w:val="0"/>
+        <w:autoSpaceDN w:val="0"/>
+        <w:adjustRightInd w:val="0"/>
+        <w:spacing w:after="0" w:line="240" w:lineRule="auto"/>
+        <w:rPr>
+          <w:rFonts w:ascii="Consolas" w:hAnsi="Consolas" w:cs="Consolas"/>
+          <w:sz w:val="24"/>
+          <w:szCs w:val="24"/>
+        </w:rPr>
+      </w:pPr>
     </w:p>
     <w:p>
       <w:pPr>
@@ -1026,6 +1223,185 @@
         </w:rPr>
       </w:pPr>
       <w:proofErr w:type="spellStart"/>
+      <w:r>
+        <w:rPr>
+          <w:rFonts w:ascii="Consolas" w:hAnsi="Consolas" w:cs="Consolas"/>
+          <w:color w:val="000000"/>
+          <w:sz w:val="24"/>
+          <w:szCs w:val="24"/>
+          <w:u w:val="single"/>
+        </w:rPr>
+        <w:t>morrowind</w:t>
+      </w:r>
+      <w:proofErr w:type="spellEnd"/>
+      <w:r>
+        <w:rPr>
+          <w:rFonts w:ascii="Consolas" w:hAnsi="Consolas" w:cs="Consolas"/>
+          <w:sz w:val="24"/>
+          <w:szCs w:val="24"/>
+        </w:rPr>
+        <w:t xml:space="preserve">, drop unneeded file, compress all, put splash screens in </w:t>
+      </w:r>
+      <w:proofErr w:type="spellStart"/>
+      <w:r>
+        <w:rPr>
+          <w:rFonts w:ascii="Consolas" w:hAnsi="Consolas" w:cs="Consolas"/>
+          <w:color w:val="000000"/>
+          <w:sz w:val="24"/>
+          <w:szCs w:val="24"/>
+          <w:u w:val="single"/>
+        </w:rPr>
+        <w:t>bsa</w:t>
+      </w:r>
+      <w:proofErr w:type="spellEnd"/>
+      <w:r>
+        <w:rPr>
+          <w:rFonts w:ascii="Consolas" w:hAnsi="Consolas" w:cs="Consolas"/>
+          <w:sz w:val="24"/>
+          <w:szCs w:val="24"/>
+        </w:rPr>
+        <w:t xml:space="preserve"> </w:t>
+      </w:r>
+      <w:proofErr w:type="spellStart"/>
+      <w:r>
+        <w:rPr>
+          <w:rFonts w:ascii="Consolas" w:hAnsi="Consolas" w:cs="Consolas"/>
+          <w:sz w:val="24"/>
+          <w:szCs w:val="24"/>
+        </w:rPr>
+        <w:t>etc</w:t>
+      </w:r>
+      <w:proofErr w:type="spellEnd"/>
+    </w:p>
+    <w:p>
+      <w:pPr>
+        <w:autoSpaceDE w:val="0"/>
+        <w:autoSpaceDN w:val="0"/>
+        <w:adjustRightInd w:val="0"/>
+        <w:spacing w:after="0" w:line="240" w:lineRule="auto"/>
+        <w:rPr>
+          <w:rFonts w:ascii="Consolas" w:hAnsi="Consolas" w:cs="Consolas"/>
+          <w:sz w:val="24"/>
+          <w:szCs w:val="24"/>
+        </w:rPr>
+      </w:pPr>
+    </w:p>
+    <w:p>
+      <w:pPr>
+        <w:autoSpaceDE w:val="0"/>
+        <w:autoSpaceDN w:val="0"/>
+        <w:adjustRightInd w:val="0"/>
+        <w:spacing w:after="0" w:line="240" w:lineRule="auto"/>
+        <w:rPr>
+          <w:rFonts w:ascii="Consolas" w:hAnsi="Consolas" w:cs="Consolas"/>
+          <w:sz w:val="24"/>
+          <w:szCs w:val="24"/>
+        </w:rPr>
+      </w:pPr>
+      <w:r>
+        <w:rPr>
+          <w:rFonts w:ascii="Consolas" w:hAnsi="Consolas" w:cs="Consolas"/>
+          <w:sz w:val="24"/>
+          <w:szCs w:val="24"/>
+        </w:rPr>
+        <w:t xml:space="preserve"> </w:t>
+      </w:r>
+    </w:p>
+    <w:p>
+      <w:pPr>
+        <w:autoSpaceDE w:val="0"/>
+        <w:autoSpaceDN w:val="0"/>
+        <w:adjustRightInd w:val="0"/>
+        <w:spacing w:after="0" w:line="240" w:lineRule="auto"/>
+        <w:rPr>
+          <w:rFonts w:ascii="Consolas" w:hAnsi="Consolas" w:cs="Consolas"/>
+          <w:sz w:val="24"/>
+          <w:szCs w:val="24"/>
+        </w:rPr>
+      </w:pPr>
+    </w:p>
+    <w:p>
+      <w:pPr>
+        <w:pStyle w:val="Heading2"/>
+      </w:pPr>
+      <w:proofErr w:type="spellStart"/>
+      <w:r>
+        <w:t>JBullet</w:t>
+      </w:r>
+      <w:proofErr w:type="spellEnd"/>
+      <w:r>
+        <w:t xml:space="preserve"> ASM usage</w:t>
+      </w:r>
+    </w:p>
+    <w:p>
+      <w:pPr>
+        <w:autoSpaceDE w:val="0"/>
+        <w:autoSpaceDN w:val="0"/>
+        <w:adjustRightInd w:val="0"/>
+        <w:spacing w:after="0" w:line="240" w:lineRule="auto"/>
+        <w:rPr>
+          <w:rFonts w:ascii="Consolas" w:hAnsi="Consolas" w:cs="Consolas"/>
+          <w:sz w:val="24"/>
+          <w:szCs w:val="24"/>
+        </w:rPr>
+      </w:pPr>
+      <w:r>
+        <w:rPr>
+          <w:rFonts w:ascii="Consolas" w:hAnsi="Consolas" w:cs="Consolas"/>
+          <w:sz w:val="24"/>
+          <w:szCs w:val="24"/>
+        </w:rPr>
+        <w:t>Th</w:t>
+      </w:r>
+      <w:r>
+        <w:rPr>
+          <w:rFonts w:ascii="Consolas" w:hAnsi="Consolas" w:cs="Consolas"/>
+          <w:sz w:val="24"/>
+          <w:szCs w:val="24"/>
+        </w:rPr>
+        <w:t xml:space="preserve">ink about </w:t>
+      </w:r>
+      <w:proofErr w:type="spellStart"/>
+      <w:r>
+        <w:rPr>
+          <w:rFonts w:ascii="Consolas" w:hAnsi="Consolas" w:cs="Consolas"/>
+          <w:color w:val="000000"/>
+          <w:sz w:val="24"/>
+          <w:szCs w:val="24"/>
+          <w:u w:val="single"/>
+        </w:rPr>
+        <w:t>jbullet</w:t>
+      </w:r>
+      <w:proofErr w:type="spellEnd"/>
+      <w:r>
+        <w:rPr>
+          <w:rFonts w:ascii="Consolas" w:hAnsi="Consolas" w:cs="Consolas"/>
+          <w:sz w:val="24"/>
+          <w:szCs w:val="24"/>
+        </w:rPr>
+        <w:t xml:space="preserve"> stack </w:t>
+      </w:r>
+      <w:proofErr w:type="spellStart"/>
+      <w:r>
+        <w:rPr>
+          <w:rFonts w:ascii="Consolas" w:hAnsi="Consolas" w:cs="Consolas"/>
+          <w:color w:val="000000"/>
+          <w:sz w:val="24"/>
+          <w:szCs w:val="24"/>
+          <w:u w:val="single"/>
+        </w:rPr>
+        <w:t>alloc</w:t>
+      </w:r>
+      <w:proofErr w:type="spellEnd"/>
+      <w:r>
+        <w:rPr>
+          <w:rFonts w:ascii="Consolas" w:hAnsi="Consolas" w:cs="Consolas"/>
+          <w:sz w:val="24"/>
+          <w:szCs w:val="24"/>
+        </w:rPr>
+        <w:t xml:space="preserve"> gear, maybe remove? </w:t>
+      </w:r>
+      <w:proofErr w:type="spellStart"/>
       <w:proofErr w:type="gramStart"/>
       <w:r>
         <w:rPr>
@@ -1035,7 +1411,7 @@
           <w:szCs w:val="24"/>
           <w:u w:val="single"/>
         </w:rPr>
-        <w:t>morrowind</w:t>
+        <w:t>asmdex</w:t>
       </w:r>
       <w:proofErr w:type="spellEnd"/>
       <w:proofErr w:type="gramEnd"/>
@@ -1045,7 +1421,7 @@
           <w:sz w:val="24"/>
           <w:szCs w:val="24"/>
         </w:rPr>
-        <w:t xml:space="preserve">, drop unneeded file, compress all, put splash screens in </w:t>
+        <w:t xml:space="preserve"> apparently is the </w:t>
       </w:r>
       <w:proofErr w:type="spellStart"/>
       <w:r>
@@ -1056,7 +1432,7 @@
           <w:szCs w:val="24"/>
           <w:u w:val="single"/>
         </w:rPr>
-        <w:t>bsa</w:t>
+        <w:t>asm</w:t>
       </w:r>
       <w:proofErr w:type="spellEnd"/>
       <w:r>
@@ -1071,38 +1447,222 @@
       <w:r>
         <w:rPr>
           <w:rFonts w:ascii="Consolas" w:hAnsi="Consolas" w:cs="Consolas"/>
-          <w:sz w:val="24"/>
-          <w:szCs w:val="24"/>
-        </w:rPr>
-        <w:t>etc</w:t>
-      </w:r>
-      <w:proofErr w:type="spellEnd"/>
-    </w:p>
-    <w:p>
-      <w:pPr>
-        <w:autoSpaceDE w:val="0"/>
-        <w:autoSpaceDN w:val="0"/>
-        <w:adjustRightInd w:val="0"/>
-        <w:spacing w:after="0" w:line="240" w:lineRule="auto"/>
-        <w:rPr>
-          <w:rFonts w:ascii="Consolas" w:hAnsi="Consolas" w:cs="Consolas"/>
-          <w:sz w:val="24"/>
-          <w:szCs w:val="24"/>
-        </w:rPr>
-      </w:pPr>
-    </w:p>
-    <w:p>
-      <w:pPr>
-        <w:autoSpaceDE w:val="0"/>
-        <w:autoSpaceDN w:val="0"/>
-        <w:adjustRightInd w:val="0"/>
-        <w:spacing w:after="0" w:line="240" w:lineRule="auto"/>
-        <w:rPr>
-          <w:rFonts w:ascii="Consolas" w:hAnsi="Consolas" w:cs="Consolas"/>
-          <w:sz w:val="24"/>
-          <w:szCs w:val="24"/>
-        </w:rPr>
-      </w:pPr>
+          <w:color w:val="000000"/>
+          <w:sz w:val="24"/>
+          <w:szCs w:val="24"/>
+          <w:u w:val="single"/>
+        </w:rPr>
+        <w:t>equivilent</w:t>
+      </w:r>
+      <w:proofErr w:type="spellEnd"/>
+    </w:p>
+    <w:p>
+      <w:pPr>
+        <w:autoSpaceDE w:val="0"/>
+        <w:autoSpaceDN w:val="0"/>
+        <w:adjustRightInd w:val="0"/>
+        <w:spacing w:after="0" w:line="240" w:lineRule="auto"/>
+        <w:rPr>
+          <w:rFonts w:ascii="Consolas" w:hAnsi="Consolas" w:cs="Consolas"/>
+          <w:sz w:val="24"/>
+          <w:szCs w:val="24"/>
+        </w:rPr>
+      </w:pPr>
+    </w:p>
+    <w:p>
+      <w:pPr>
+        <w:autoSpaceDE w:val="0"/>
+        <w:autoSpaceDN w:val="0"/>
+        <w:adjustRightInd w:val="0"/>
+        <w:spacing w:after="0" w:line="240" w:lineRule="auto"/>
+        <w:rPr>
+          <w:rFonts w:ascii="Consolas" w:hAnsi="Consolas" w:cs="Consolas"/>
+          <w:sz w:val="24"/>
+          <w:szCs w:val="24"/>
+        </w:rPr>
+      </w:pPr>
+      <w:r>
+        <w:rPr>
+          <w:rFonts w:ascii="Consolas" w:hAnsi="Consolas" w:cs="Consolas"/>
+          <w:sz w:val="24"/>
+          <w:szCs w:val="24"/>
+        </w:rPr>
+        <w:t xml:space="preserve">ASM for </w:t>
+      </w:r>
+      <w:proofErr w:type="spellStart"/>
+      <w:r>
+        <w:rPr>
+          <w:rFonts w:ascii="Consolas" w:hAnsi="Consolas" w:cs="Consolas"/>
+          <w:color w:val="000000"/>
+          <w:sz w:val="24"/>
+          <w:szCs w:val="24"/>
+          <w:u w:val="single"/>
+        </w:rPr>
+        <w:t>jbullet</w:t>
+      </w:r>
+      <w:proofErr w:type="spellEnd"/>
+      <w:r>
+        <w:rPr>
+          <w:rFonts w:ascii="Consolas" w:hAnsi="Consolas" w:cs="Consolas"/>
+          <w:sz w:val="24"/>
+          <w:szCs w:val="24"/>
+        </w:rPr>
+        <w:t xml:space="preserve"> has </w:t>
+      </w:r>
+      <w:proofErr w:type="spellStart"/>
+      <w:r>
+        <w:rPr>
+          <w:rFonts w:ascii="Consolas" w:hAnsi="Consolas" w:cs="Consolas"/>
+          <w:sz w:val="24"/>
+          <w:szCs w:val="24"/>
+        </w:rPr>
+        <w:t>ASMdex</w:t>
+      </w:r>
+      <w:proofErr w:type="spellEnd"/>
+      <w:r>
+        <w:rPr>
+          <w:rFonts w:ascii="Consolas" w:hAnsi="Consolas" w:cs="Consolas"/>
+          <w:sz w:val="24"/>
+          <w:szCs w:val="24"/>
+        </w:rPr>
+        <w:t xml:space="preserve"> on android port across</w:t>
+      </w:r>
+    </w:p>
+    <w:p>
+      <w:pPr>
+        <w:autoSpaceDE w:val="0"/>
+        <w:autoSpaceDN w:val="0"/>
+        <w:adjustRightInd w:val="0"/>
+        <w:spacing w:after="0" w:line="240" w:lineRule="auto"/>
+        <w:rPr>
+          <w:rFonts w:ascii="Consolas" w:hAnsi="Consolas" w:cs="Consolas"/>
+          <w:sz w:val="24"/>
+          <w:szCs w:val="24"/>
+        </w:rPr>
+      </w:pPr>
+    </w:p>
+    <w:p>
+      <w:pPr>
+        <w:autoSpaceDE w:val="0"/>
+        <w:autoSpaceDN w:val="0"/>
+        <w:adjustRightInd w:val="0"/>
+        <w:spacing w:after="0" w:line="240" w:lineRule="auto"/>
+        <w:rPr>
+          <w:rFonts w:ascii="Consolas" w:hAnsi="Consolas" w:cs="Consolas"/>
+          <w:sz w:val="24"/>
+          <w:szCs w:val="24"/>
+        </w:rPr>
+      </w:pPr>
+    </w:p>
+    <w:p>
+      <w:pPr>
+        <w:pStyle w:val="Heading2"/>
+      </w:pPr>
+      <w:r>
+        <w:t>GLSL code translation notes</w:t>
+      </w:r>
+    </w:p>
+    <w:p>
+      <w:pPr>
+        <w:autoSpaceDE w:val="0"/>
+        <w:autoSpaceDN w:val="0"/>
+        <w:adjustRightInd w:val="0"/>
+        <w:spacing w:after="0" w:line="240" w:lineRule="auto"/>
+        <w:rPr>
+          <w:rFonts w:ascii="Consolas" w:hAnsi="Consolas" w:cs="Consolas"/>
+          <w:sz w:val="24"/>
+          <w:szCs w:val="24"/>
+        </w:rPr>
+      </w:pPr>
+      <w:r>
+        <w:rPr>
+          <w:rFonts w:ascii="Consolas" w:hAnsi="Consolas" w:cs="Consolas"/>
+          <w:sz w:val="24"/>
+          <w:szCs w:val="24"/>
+        </w:rPr>
+        <w:t>I've used attribute for t and b seems fine</w:t>
+      </w:r>
+    </w:p>
+    <w:p>
+      <w:pPr>
+        <w:autoSpaceDE w:val="0"/>
+        <w:autoSpaceDN w:val="0"/>
+        <w:adjustRightInd w:val="0"/>
+        <w:spacing w:after="0" w:line="240" w:lineRule="auto"/>
+        <w:rPr>
+          <w:rFonts w:ascii="Consolas" w:hAnsi="Consolas" w:cs="Consolas"/>
+          <w:sz w:val="24"/>
+          <w:szCs w:val="24"/>
+        </w:rPr>
+      </w:pPr>
+      <w:r>
+        <w:rPr>
+          <w:rFonts w:ascii="Consolas" w:hAnsi="Consolas" w:cs="Consolas"/>
+          <w:sz w:val="24"/>
+          <w:szCs w:val="24"/>
+        </w:rPr>
+        <w:t xml:space="preserve">I can't hand </w:t>
+      </w:r>
+      <w:proofErr w:type="spellStart"/>
+      <w:r>
+        <w:rPr>
+          <w:rFonts w:ascii="Consolas" w:hAnsi="Consolas" w:cs="Consolas"/>
+          <w:color w:val="000000"/>
+          <w:sz w:val="24"/>
+          <w:szCs w:val="24"/>
+          <w:u w:val="single"/>
+        </w:rPr>
+        <w:t>bool</w:t>
+      </w:r>
+      <w:proofErr w:type="spellEnd"/>
+      <w:r>
+        <w:rPr>
+          <w:rFonts w:ascii="Consolas" w:hAnsi="Consolas" w:cs="Consolas"/>
+          <w:sz w:val="24"/>
+          <w:szCs w:val="24"/>
+        </w:rPr>
+        <w:t xml:space="preserve"> types across so I have to change to </w:t>
+      </w:r>
+      <w:proofErr w:type="spellStart"/>
+      <w:r>
+        <w:rPr>
+          <w:rFonts w:ascii="Consolas" w:hAnsi="Consolas" w:cs="Consolas"/>
+          <w:color w:val="000000"/>
+          <w:sz w:val="24"/>
+          <w:szCs w:val="24"/>
+          <w:u w:val="single"/>
+        </w:rPr>
+        <w:t>int</w:t>
+      </w:r>
+      <w:proofErr w:type="spellEnd"/>
+      <w:r>
+        <w:rPr>
+          <w:rFonts w:ascii="Consolas" w:hAnsi="Consolas" w:cs="Consolas"/>
+          <w:sz w:val="24"/>
+          <w:szCs w:val="24"/>
+        </w:rPr>
+        <w:t xml:space="preserve"> type and then use ==1 or </w:t>
+      </w:r>
+      <w:proofErr w:type="gramStart"/>
+      <w:r>
+        <w:rPr>
+          <w:rFonts w:ascii="Consolas" w:hAnsi="Consolas" w:cs="Consolas"/>
+          <w:color w:val="000000"/>
+          <w:sz w:val="24"/>
+          <w:szCs w:val="24"/>
+          <w:u w:val="single"/>
+        </w:rPr>
+        <w:t>bool</w:t>
+      </w:r>
+      <w:r>
+        <w:rPr>
+          <w:rFonts w:ascii="Consolas" w:hAnsi="Consolas" w:cs="Consolas"/>
+          <w:sz w:val="24"/>
+          <w:szCs w:val="24"/>
+        </w:rPr>
+        <w:t>()</w:t>
+      </w:r>
+      <w:proofErr w:type="gramEnd"/>
       <w:r>
         <w:rPr>
           <w:rFonts w:ascii="Consolas" w:hAnsi="Consolas" w:cs="Consolas"/>
@@ -1127,371 +1687,6 @@
     </w:p>
     <w:p>
       <w:pPr>
-        <w:pStyle w:val="Heading2"/>
-      </w:pPr>
-      <w:proofErr w:type="spellStart"/>
-      <w:r>
-        <w:t>JBullet</w:t>
-      </w:r>
-      <w:proofErr w:type="spellEnd"/>
-      <w:r>
-        <w:t xml:space="preserve"> ASM usage</w:t>
-      </w:r>
-    </w:p>
-    <w:p>
-      <w:pPr>
-        <w:autoSpaceDE w:val="0"/>
-        <w:autoSpaceDN w:val="0"/>
-        <w:adjustRightInd w:val="0"/>
-        <w:spacing w:after="0" w:line="240" w:lineRule="auto"/>
-        <w:rPr>
-          <w:rFonts w:ascii="Consolas" w:hAnsi="Consolas" w:cs="Consolas"/>
-          <w:sz w:val="24"/>
-          <w:szCs w:val="24"/>
-        </w:rPr>
-      </w:pPr>
-      <w:r>
-        <w:rPr>
-          <w:rFonts w:ascii="Consolas" w:hAnsi="Consolas" w:cs="Consolas"/>
-          <w:sz w:val="24"/>
-          <w:szCs w:val="24"/>
-        </w:rPr>
-        <w:t>Th</w:t>
-      </w:r>
-      <w:r>
-        <w:rPr>
-          <w:rFonts w:ascii="Consolas" w:hAnsi="Consolas" w:cs="Consolas"/>
-          <w:sz w:val="24"/>
-          <w:szCs w:val="24"/>
-        </w:rPr>
-        <w:t xml:space="preserve">ink about </w:t>
-      </w:r>
-      <w:proofErr w:type="spellStart"/>
-      <w:r>
-        <w:rPr>
-          <w:rFonts w:ascii="Consolas" w:hAnsi="Consolas" w:cs="Consolas"/>
-          <w:color w:val="000000"/>
-          <w:sz w:val="24"/>
-          <w:szCs w:val="24"/>
-          <w:u w:val="single"/>
-        </w:rPr>
-        <w:t>jbullet</w:t>
-      </w:r>
-      <w:proofErr w:type="spellEnd"/>
-      <w:r>
-        <w:rPr>
-          <w:rFonts w:ascii="Consolas" w:hAnsi="Consolas" w:cs="Consolas"/>
-          <w:sz w:val="24"/>
-          <w:szCs w:val="24"/>
-        </w:rPr>
-        <w:t xml:space="preserve"> stack </w:t>
-      </w:r>
-      <w:proofErr w:type="spellStart"/>
-      <w:r>
-        <w:rPr>
-          <w:rFonts w:ascii="Consolas" w:hAnsi="Consolas" w:cs="Consolas"/>
-          <w:color w:val="000000"/>
-          <w:sz w:val="24"/>
-          <w:szCs w:val="24"/>
-          <w:u w:val="single"/>
-        </w:rPr>
-        <w:t>alloc</w:t>
-      </w:r>
-      <w:proofErr w:type="spellEnd"/>
-      <w:r>
-        <w:rPr>
-          <w:rFonts w:ascii="Consolas" w:hAnsi="Consolas" w:cs="Consolas"/>
-          <w:sz w:val="24"/>
-          <w:szCs w:val="24"/>
-        </w:rPr>
-        <w:t xml:space="preserve"> gear, maybe remove? </w:t>
-      </w:r>
-      <w:proofErr w:type="spellStart"/>
-      <w:proofErr w:type="gramStart"/>
-      <w:r>
-        <w:rPr>
-          <w:rFonts w:ascii="Consolas" w:hAnsi="Consolas" w:cs="Consolas"/>
-          <w:color w:val="000000"/>
-          <w:sz w:val="24"/>
-          <w:szCs w:val="24"/>
-          <w:u w:val="single"/>
-        </w:rPr>
-        <w:t>asmdex</w:t>
-      </w:r>
-      <w:proofErr w:type="spellEnd"/>
-      <w:proofErr w:type="gramEnd"/>
-      <w:r>
-        <w:rPr>
-          <w:rFonts w:ascii="Consolas" w:hAnsi="Consolas" w:cs="Consolas"/>
-          <w:sz w:val="24"/>
-          <w:szCs w:val="24"/>
-        </w:rPr>
-        <w:t xml:space="preserve"> apparently is the </w:t>
-      </w:r>
-      <w:proofErr w:type="spellStart"/>
-      <w:r>
-        <w:rPr>
-          <w:rFonts w:ascii="Consolas" w:hAnsi="Consolas" w:cs="Consolas"/>
-          <w:color w:val="000000"/>
-          <w:sz w:val="24"/>
-          <w:szCs w:val="24"/>
-          <w:u w:val="single"/>
-        </w:rPr>
-        <w:t>asm</w:t>
-      </w:r>
-      <w:proofErr w:type="spellEnd"/>
-      <w:r>
-        <w:rPr>
-          <w:rFonts w:ascii="Consolas" w:hAnsi="Consolas" w:cs="Consolas"/>
-          <w:sz w:val="24"/>
-          <w:szCs w:val="24"/>
-        </w:rPr>
-        <w:t xml:space="preserve"> </w:t>
-      </w:r>
-      <w:proofErr w:type="spellStart"/>
-      <w:r>
-        <w:rPr>
-          <w:rFonts w:ascii="Consolas" w:hAnsi="Consolas" w:cs="Consolas"/>
-          <w:color w:val="000000"/>
-          <w:sz w:val="24"/>
-          <w:szCs w:val="24"/>
-          <w:u w:val="single"/>
-        </w:rPr>
-        <w:t>equivilent</w:t>
-      </w:r>
-      <w:proofErr w:type="spellEnd"/>
-    </w:p>
-    <w:p>
-      <w:pPr>
-        <w:autoSpaceDE w:val="0"/>
-        <w:autoSpaceDN w:val="0"/>
-        <w:adjustRightInd w:val="0"/>
-        <w:spacing w:after="0" w:line="240" w:lineRule="auto"/>
-        <w:rPr>
-          <w:rFonts w:ascii="Consolas" w:hAnsi="Consolas" w:cs="Consolas"/>
-          <w:sz w:val="24"/>
-          <w:szCs w:val="24"/>
-        </w:rPr>
-      </w:pPr>
-    </w:p>
-    <w:p>
-      <w:pPr>
-        <w:autoSpaceDE w:val="0"/>
-        <w:autoSpaceDN w:val="0"/>
-        <w:adjustRightInd w:val="0"/>
-        <w:spacing w:after="0" w:line="240" w:lineRule="auto"/>
-        <w:rPr>
-          <w:rFonts w:ascii="Consolas" w:hAnsi="Consolas" w:cs="Consolas"/>
-          <w:sz w:val="24"/>
-          <w:szCs w:val="24"/>
-        </w:rPr>
-      </w:pPr>
-      <w:r>
-        <w:rPr>
-          <w:rFonts w:ascii="Consolas" w:hAnsi="Consolas" w:cs="Consolas"/>
-          <w:sz w:val="24"/>
-          <w:szCs w:val="24"/>
-        </w:rPr>
-        <w:t xml:space="preserve">ASM for </w:t>
-      </w:r>
-      <w:proofErr w:type="spellStart"/>
-      <w:r>
-        <w:rPr>
-          <w:rFonts w:ascii="Consolas" w:hAnsi="Consolas" w:cs="Consolas"/>
-          <w:color w:val="000000"/>
-          <w:sz w:val="24"/>
-          <w:szCs w:val="24"/>
-          <w:u w:val="single"/>
-        </w:rPr>
-        <w:t>jbullet</w:t>
-      </w:r>
-      <w:proofErr w:type="spellEnd"/>
-      <w:r>
-        <w:rPr>
-          <w:rFonts w:ascii="Consolas" w:hAnsi="Consolas" w:cs="Consolas"/>
-          <w:sz w:val="24"/>
-          <w:szCs w:val="24"/>
-        </w:rPr>
-        <w:t xml:space="preserve"> has </w:t>
-      </w:r>
-      <w:proofErr w:type="spellStart"/>
-      <w:r>
-        <w:rPr>
-          <w:rFonts w:ascii="Consolas" w:hAnsi="Consolas" w:cs="Consolas"/>
-          <w:sz w:val="24"/>
-          <w:szCs w:val="24"/>
-        </w:rPr>
-        <w:t>ASMdex</w:t>
-      </w:r>
-      <w:proofErr w:type="spellEnd"/>
-      <w:r>
-        <w:rPr>
-          <w:rFonts w:ascii="Consolas" w:hAnsi="Consolas" w:cs="Consolas"/>
-          <w:sz w:val="24"/>
-          <w:szCs w:val="24"/>
-        </w:rPr>
-        <w:t xml:space="preserve"> on android port across</w:t>
-      </w:r>
-    </w:p>
-    <w:p>
-      <w:pPr>
-        <w:autoSpaceDE w:val="0"/>
-        <w:autoSpaceDN w:val="0"/>
-        <w:adjustRightInd w:val="0"/>
-        <w:spacing w:after="0" w:line="240" w:lineRule="auto"/>
-        <w:rPr>
-          <w:rFonts w:ascii="Consolas" w:hAnsi="Consolas" w:cs="Consolas"/>
-          <w:sz w:val="24"/>
-          <w:szCs w:val="24"/>
-        </w:rPr>
-      </w:pPr>
-    </w:p>
-    <w:p>
-      <w:pPr>
-        <w:autoSpaceDE w:val="0"/>
-        <w:autoSpaceDN w:val="0"/>
-        <w:adjustRightInd w:val="0"/>
-        <w:spacing w:after="0" w:line="240" w:lineRule="auto"/>
-        <w:rPr>
-          <w:rFonts w:ascii="Consolas" w:hAnsi="Consolas" w:cs="Consolas"/>
-          <w:sz w:val="24"/>
-          <w:szCs w:val="24"/>
-        </w:rPr>
-      </w:pPr>
-    </w:p>
-    <w:p>
-      <w:pPr>
-        <w:pStyle w:val="Heading2"/>
-      </w:pPr>
-      <w:r>
-        <w:t>GLSL code translation notes</w:t>
-      </w:r>
-    </w:p>
-    <w:p>
-      <w:pPr>
-        <w:autoSpaceDE w:val="0"/>
-        <w:autoSpaceDN w:val="0"/>
-        <w:adjustRightInd w:val="0"/>
-        <w:spacing w:after="0" w:line="240" w:lineRule="auto"/>
-        <w:rPr>
-          <w:rFonts w:ascii="Consolas" w:hAnsi="Consolas" w:cs="Consolas"/>
-          <w:sz w:val="24"/>
-          <w:szCs w:val="24"/>
-        </w:rPr>
-      </w:pPr>
-      <w:r>
-        <w:rPr>
-          <w:rFonts w:ascii="Consolas" w:hAnsi="Consolas" w:cs="Consolas"/>
-          <w:sz w:val="24"/>
-          <w:szCs w:val="24"/>
-        </w:rPr>
-        <w:t>I've used attribute for t and b seems fine</w:t>
-      </w:r>
-    </w:p>
-    <w:p>
-      <w:pPr>
-        <w:autoSpaceDE w:val="0"/>
-        <w:autoSpaceDN w:val="0"/>
-        <w:adjustRightInd w:val="0"/>
-        <w:spacing w:after="0" w:line="240" w:lineRule="auto"/>
-        <w:rPr>
-          <w:rFonts w:ascii="Consolas" w:hAnsi="Consolas" w:cs="Consolas"/>
-          <w:sz w:val="24"/>
-          <w:szCs w:val="24"/>
-        </w:rPr>
-      </w:pPr>
-      <w:r>
-        <w:rPr>
-          <w:rFonts w:ascii="Consolas" w:hAnsi="Consolas" w:cs="Consolas"/>
-          <w:sz w:val="24"/>
-          <w:szCs w:val="24"/>
-        </w:rPr>
-        <w:t xml:space="preserve">I can't hand </w:t>
-      </w:r>
-      <w:proofErr w:type="spellStart"/>
-      <w:r>
-        <w:rPr>
-          <w:rFonts w:ascii="Consolas" w:hAnsi="Consolas" w:cs="Consolas"/>
-          <w:color w:val="000000"/>
-          <w:sz w:val="24"/>
-          <w:szCs w:val="24"/>
-          <w:u w:val="single"/>
-        </w:rPr>
-        <w:t>bool</w:t>
-      </w:r>
-      <w:proofErr w:type="spellEnd"/>
-      <w:r>
-        <w:rPr>
-          <w:rFonts w:ascii="Consolas" w:hAnsi="Consolas" w:cs="Consolas"/>
-          <w:sz w:val="24"/>
-          <w:szCs w:val="24"/>
-        </w:rPr>
-        <w:t xml:space="preserve"> types across so I have to change to </w:t>
-      </w:r>
-      <w:proofErr w:type="spellStart"/>
-      <w:r>
-        <w:rPr>
-          <w:rFonts w:ascii="Consolas" w:hAnsi="Consolas" w:cs="Consolas"/>
-          <w:color w:val="000000"/>
-          <w:sz w:val="24"/>
-          <w:szCs w:val="24"/>
-          <w:u w:val="single"/>
-        </w:rPr>
-        <w:t>int</w:t>
-      </w:r>
-      <w:proofErr w:type="spellEnd"/>
-      <w:r>
-        <w:rPr>
-          <w:rFonts w:ascii="Consolas" w:hAnsi="Consolas" w:cs="Consolas"/>
-          <w:sz w:val="24"/>
-          <w:szCs w:val="24"/>
-        </w:rPr>
-        <w:t xml:space="preserve"> type and then use ==1 or </w:t>
-      </w:r>
-      <w:proofErr w:type="gramStart"/>
-      <w:r>
-        <w:rPr>
-          <w:rFonts w:ascii="Consolas" w:hAnsi="Consolas" w:cs="Consolas"/>
-          <w:color w:val="000000"/>
-          <w:sz w:val="24"/>
-          <w:szCs w:val="24"/>
-          <w:u w:val="single"/>
-        </w:rPr>
-        <w:t>bool</w:t>
-      </w:r>
-      <w:r>
-        <w:rPr>
-          <w:rFonts w:ascii="Consolas" w:hAnsi="Consolas" w:cs="Consolas"/>
-          <w:sz w:val="24"/>
-          <w:szCs w:val="24"/>
-        </w:rPr>
-        <w:t>()</w:t>
-      </w:r>
-      <w:proofErr w:type="gramEnd"/>
-      <w:r>
-        <w:rPr>
-          <w:rFonts w:ascii="Consolas" w:hAnsi="Consolas" w:cs="Consolas"/>
-          <w:sz w:val="24"/>
-          <w:szCs w:val="24"/>
-        </w:rPr>
-        <w:t xml:space="preserve"> </w:t>
-      </w:r>
-    </w:p>
-    <w:p>
-      <w:pPr>
-        <w:autoSpaceDE w:val="0"/>
-        <w:autoSpaceDN w:val="0"/>
-        <w:adjustRightInd w:val="0"/>
-        <w:spacing w:after="0" w:line="240" w:lineRule="auto"/>
-        <w:rPr>
-          <w:rFonts w:ascii="Consolas" w:hAnsi="Consolas" w:cs="Consolas"/>
-          <w:sz w:val="24"/>
-          <w:szCs w:val="24"/>
-        </w:rPr>
-      </w:pPr>
-    </w:p>
-    <w:p>
-      <w:pPr>
         <w:autoSpaceDE w:val="0"/>
         <w:autoSpaceDN w:val="0"/>
         <w:adjustRightInd w:val="0"/>
@@ -1541,23 +1736,13 @@
           <w:szCs w:val="24"/>
         </w:rPr>
       </w:pPr>
-      <w:proofErr w:type="gramStart"/>
-      <w:r>
-        <w:rPr>
-          <w:rFonts w:ascii="Consolas" w:hAnsi="Consolas" w:cs="Consolas"/>
-          <w:sz w:val="24"/>
-          <w:szCs w:val="24"/>
-        </w:rPr>
-        <w:t>my</w:t>
-      </w:r>
-      <w:proofErr w:type="gramEnd"/>
-      <w:r>
-        <w:rPr>
-          <w:rFonts w:ascii="Consolas" w:hAnsi="Consolas" w:cs="Consolas"/>
-          <w:sz w:val="24"/>
-          <w:szCs w:val="24"/>
-        </w:rPr>
-        <w:t xml:space="preserve"> </w:t>
+      <w:r>
+        <w:rPr>
+          <w:rFonts w:ascii="Consolas" w:hAnsi="Consolas" w:cs="Consolas"/>
+          <w:sz w:val="24"/>
+          <w:szCs w:val="24"/>
+        </w:rPr>
+        <w:t xml:space="preserve">my </w:t>
       </w:r>
       <w:proofErr w:type="spellStart"/>
       <w:r>

</xml_diff>

<commit_message>
load Info text put up on screen
</commit_message>
<xml_diff>
--- a/ESEAndroid/docs/ESEAndroid Notes.docx
+++ b/ESEAndroid/docs/ESEAndroid Notes.docx
@@ -535,6 +535,79 @@
           <w:szCs w:val="24"/>
         </w:rPr>
         <w:t>)</w:t>
+      </w:r>
+    </w:p>
+    <w:p>
+      <w:pPr>
+        <w:pStyle w:val="ListParagraph"/>
+        <w:numPr>
+          <w:ilvl w:val="0"/>
+          <w:numId w:val="2"/>
+        </w:numPr>
+        <w:autoSpaceDE w:val="0"/>
+        <w:autoSpaceDN w:val="0"/>
+        <w:adjustRightInd w:val="0"/>
+        <w:spacing w:after="0" w:line="240" w:lineRule="auto"/>
+        <w:rPr>
+          <w:rFonts w:ascii="Consolas" w:hAnsi="Consolas" w:cs="Consolas"/>
+          <w:sz w:val="24"/>
+          <w:szCs w:val="24"/>
+        </w:rPr>
+      </w:pPr>
+      <w:proofErr w:type="spellStart"/>
+      <w:r>
+        <w:rPr>
+          <w:rFonts w:ascii="Consolas" w:hAnsi="Consolas" w:cs="Consolas"/>
+          <w:sz w:val="24"/>
+          <w:szCs w:val="24"/>
+        </w:rPr>
+        <w:t>Morrowind</w:t>
+      </w:r>
+      <w:proofErr w:type="spellEnd"/>
+      <w:r>
+        <w:rPr>
+          <w:rFonts w:ascii="Consolas" w:hAnsi="Consolas" w:cs="Consolas"/>
+          <w:sz w:val="24"/>
+          <w:szCs w:val="24"/>
+        </w:rPr>
+        <w:t xml:space="preserve"> actionable mouse over fails when the </w:t>
+      </w:r>
+      <w:proofErr w:type="spellStart"/>
+      <w:r>
+        <w:rPr>
+          <w:rFonts w:ascii="Consolas" w:hAnsi="Consolas" w:cs="Consolas"/>
+          <w:sz w:val="24"/>
+          <w:szCs w:val="24"/>
+        </w:rPr>
+        <w:t>physcis</w:t>
+      </w:r>
+      <w:proofErr w:type="spellEnd"/>
+      <w:r>
+        <w:rPr>
+          <w:rFonts w:ascii="Consolas" w:hAnsi="Consolas" w:cs="Consolas"/>
+          <w:sz w:val="24"/>
+          <w:szCs w:val="24"/>
+        </w:rPr>
+        <w:t xml:space="preserve"> system appears to use separate ids from visuals? See </w:t>
+      </w:r>
+      <w:r>
+        <w:rPr>
+          <w:rFonts w:ascii="Consolas" w:hAnsi="Consolas" w:cs="Consolas"/>
+          <w:color w:val="000000"/>
+          <w:sz w:val="24"/>
+          <w:szCs w:val="24"/>
+          <w:highlight w:val="lightGray"/>
+        </w:rPr>
+        <w:t>getJ3dInstRECO</w:t>
+      </w:r>
+      <w:r>
+        <w:rPr>
+          <w:rFonts w:ascii="Consolas" w:hAnsi="Consolas" w:cs="Consolas"/>
+          <w:color w:val="000000"/>
+          <w:sz w:val="24"/>
+          <w:szCs w:val="24"/>
+        </w:rPr>
+        <w:t xml:space="preserve"> in BethVisualWorldBranch</w:t>
       </w:r>
     </w:p>
     <w:p>

</xml_diff>

<commit_message>
Agressively reuse appearance for merge advantage
</commit_message>
<xml_diff>
--- a/ESEAndroid/docs/ESEAndroid Notes.docx
+++ b/ESEAndroid/docs/ESEAndroid Notes.docx
@@ -700,43 +700,7 @@
           <w:sz w:val="24"/>
           <w:szCs w:val="24"/>
         </w:rPr>
-        <w:t xml:space="preserve">Is it truly just native overhead on Android, get the </w:t>
-      </w:r>
-      <w:proofErr w:type="spellStart"/>
-      <w:r>
-        <w:rPr>
-          <w:rFonts w:ascii="Consolas" w:hAnsi="Consolas" w:cs="Consolas"/>
-          <w:sz w:val="24"/>
-          <w:szCs w:val="24"/>
-        </w:rPr>
-        <w:t>adreno</w:t>
-      </w:r>
-      <w:proofErr w:type="spellEnd"/>
-      <w:r>
-        <w:rPr>
-          <w:rFonts w:ascii="Consolas" w:hAnsi="Consolas" w:cs="Consolas"/>
-          <w:sz w:val="24"/>
-          <w:szCs w:val="24"/>
-        </w:rPr>
-        <w:t xml:space="preserve"> profiler going to tell me what really happening, the android studio one might be hooked into the </w:t>
-      </w:r>
-      <w:proofErr w:type="spellStart"/>
-      <w:r>
-        <w:rPr>
-          <w:rFonts w:ascii="Consolas" w:hAnsi="Consolas" w:cs="Consolas"/>
-          <w:sz w:val="24"/>
-          <w:szCs w:val="24"/>
-        </w:rPr>
-        <w:t>GLSurfaceView</w:t>
-      </w:r>
-      <w:proofErr w:type="spellEnd"/>
-      <w:r>
-        <w:rPr>
-          <w:rFonts w:ascii="Consolas" w:hAnsi="Consolas" w:cs="Consolas"/>
-          <w:sz w:val="24"/>
-          <w:szCs w:val="24"/>
-        </w:rPr>
-        <w:t xml:space="preserve"> or something</w:t>
+        <w:t>IDEA! See below</w:t>
       </w:r>
     </w:p>
     <w:p>
@@ -762,7 +726,61 @@
           <w:sz w:val="24"/>
           <w:szCs w:val="24"/>
         </w:rPr>
-        <w:t>All useless strings must go, so all record and sub records, after conversion to RECO, should be dumped forever</w:t>
+        <w:t xml:space="preserve">Oblivion goes slow with lots of horses on screen, is it the </w:t>
+      </w:r>
+      <w:proofErr w:type="spellStart"/>
+      <w:r>
+        <w:rPr>
+          <w:rFonts w:ascii="Consolas" w:hAnsi="Consolas" w:cs="Consolas"/>
+          <w:sz w:val="24"/>
+          <w:szCs w:val="24"/>
+        </w:rPr>
+        <w:t>updatesubdata</w:t>
+      </w:r>
+      <w:proofErr w:type="spellEnd"/>
+      <w:r>
+        <w:rPr>
+          <w:rFonts w:ascii="Consolas" w:hAnsi="Consolas" w:cs="Consolas"/>
+          <w:sz w:val="24"/>
+          <w:szCs w:val="24"/>
+        </w:rPr>
+        <w:t xml:space="preserve"> or is it the </w:t>
+      </w:r>
+      <w:proofErr w:type="spellStart"/>
+      <w:r>
+        <w:rPr>
+          <w:rFonts w:ascii="Consolas" w:hAnsi="Consolas" w:cs="Consolas"/>
+          <w:sz w:val="24"/>
+          <w:szCs w:val="24"/>
+        </w:rPr>
+        <w:t>updateGeometry</w:t>
+      </w:r>
+      <w:proofErr w:type="spellEnd"/>
+      <w:r>
+        <w:rPr>
+          <w:rFonts w:ascii="Consolas" w:hAnsi="Consolas" w:cs="Consolas"/>
+          <w:sz w:val="24"/>
+          <w:szCs w:val="24"/>
+        </w:rPr>
+        <w:t xml:space="preserve"> call, either way skinning and </w:t>
+      </w:r>
+      <w:proofErr w:type="spellStart"/>
+      <w:r>
+        <w:rPr>
+          <w:rFonts w:ascii="Consolas" w:hAnsi="Consolas" w:cs="Consolas"/>
+          <w:sz w:val="24"/>
+          <w:szCs w:val="24"/>
+        </w:rPr>
+        <w:t>trasnforms</w:t>
+      </w:r>
+      <w:proofErr w:type="spellEnd"/>
+      <w:r>
+        <w:rPr>
+          <w:rFonts w:ascii="Consolas" w:hAnsi="Consolas" w:cs="Consolas"/>
+          <w:sz w:val="24"/>
+          <w:szCs w:val="24"/>
+        </w:rPr>
+        <w:t xml:space="preserve"> on the GPU seems like the only way forward!</w:t>
       </w:r>
     </w:p>
     <w:p>
@@ -782,14 +800,6 @@
           <w:szCs w:val="24"/>
         </w:rPr>
       </w:pPr>
-      <w:r>
-        <w:rPr>
-          <w:rFonts w:ascii="Consolas" w:hAnsi="Consolas" w:cs="Consolas"/>
-          <w:sz w:val="24"/>
-          <w:szCs w:val="24"/>
-        </w:rPr>
-        <w:t>BSA files don’t in fact need to hold the names of files and folders, that’s what the hash value is for! Though this is MUCH less than the ESM, fallout3 looks like about half a mega for the archive entries total</w:t>
-      </w:r>
     </w:p>
     <w:p>
       <w:pPr>
@@ -814,33 +824,43 @@
           <w:sz w:val="24"/>
           <w:szCs w:val="24"/>
         </w:rPr>
-        <w:t>BSA loading should happen on many threads to improve the damn decompress performance</w:t>
-      </w:r>
-      <w:r>
-        <w:rPr>
-          <w:rFonts w:ascii="Consolas" w:hAnsi="Consolas" w:cs="Consolas"/>
-          <w:sz w:val="24"/>
-          <w:szCs w:val="24"/>
-        </w:rPr>
-        <w:t xml:space="preserve">, several </w:t>
-      </w:r>
-      <w:proofErr w:type="spellStart"/>
-      <w:r>
-        <w:rPr>
-          <w:rFonts w:ascii="Consolas" w:hAnsi="Consolas" w:cs="Consolas"/>
-          <w:sz w:val="24"/>
-          <w:szCs w:val="24"/>
-        </w:rPr>
-        <w:t>inflater</w:t>
-      </w:r>
-      <w:proofErr w:type="spellEnd"/>
-      <w:r>
-        <w:rPr>
-          <w:rFonts w:ascii="Consolas" w:hAnsi="Consolas" w:cs="Consolas"/>
-          <w:sz w:val="24"/>
-          <w:szCs w:val="24"/>
-        </w:rPr>
-        <w:t xml:space="preserve"> running at once</w:t>
+        <w:t xml:space="preserve">Is it truly just native overhead on Android, get the </w:t>
+      </w:r>
+      <w:proofErr w:type="spellStart"/>
+      <w:r>
+        <w:rPr>
+          <w:rFonts w:ascii="Consolas" w:hAnsi="Consolas" w:cs="Consolas"/>
+          <w:sz w:val="24"/>
+          <w:szCs w:val="24"/>
+        </w:rPr>
+        <w:t>adreno</w:t>
+      </w:r>
+      <w:proofErr w:type="spellEnd"/>
+      <w:r>
+        <w:rPr>
+          <w:rFonts w:ascii="Consolas" w:hAnsi="Consolas" w:cs="Consolas"/>
+          <w:sz w:val="24"/>
+          <w:szCs w:val="24"/>
+        </w:rPr>
+        <w:t xml:space="preserve"> profiler going to tell me what really happening, the android studio one might be hooked into the </w:t>
+      </w:r>
+      <w:proofErr w:type="spellStart"/>
+      <w:r>
+        <w:rPr>
+          <w:rFonts w:ascii="Consolas" w:hAnsi="Consolas" w:cs="Consolas"/>
+          <w:sz w:val="24"/>
+          <w:szCs w:val="24"/>
+        </w:rPr>
+        <w:t>GLSurfaceView</w:t>
+      </w:r>
+      <w:proofErr w:type="spellEnd"/>
+      <w:r>
+        <w:rPr>
+          <w:rFonts w:ascii="Consolas" w:hAnsi="Consolas" w:cs="Consolas"/>
+          <w:sz w:val="24"/>
+          <w:szCs w:val="24"/>
+        </w:rPr>
+        <w:t xml:space="preserve"> or something</w:t>
       </w:r>
     </w:p>
     <w:p>
@@ -866,18 +886,8 @@
           <w:sz w:val="24"/>
           <w:szCs w:val="24"/>
         </w:rPr>
-        <w:t xml:space="preserve">Look at shared geometry and or shared shape3d for trees and water </w:t>
-      </w:r>
-      <w:proofErr w:type="spellStart"/>
-      <w:r>
-        <w:rPr>
-          <w:rFonts w:ascii="Consolas" w:hAnsi="Consolas" w:cs="Consolas"/>
-          <w:sz w:val="24"/>
-          <w:szCs w:val="24"/>
-        </w:rPr>
-        <w:t>etc</w:t>
-      </w:r>
-      <w:proofErr w:type="spellEnd"/>
+        <w:t>All useless strings must go, so all record and sub records, after conversion to RECO, should be dumped forever</w:t>
+      </w:r>
     </w:p>
     <w:p>
       <w:pPr>
@@ -902,43 +912,7 @@
           <w:sz w:val="24"/>
           <w:szCs w:val="24"/>
         </w:rPr>
-        <w:t xml:space="preserve">Why can’t an uncompressed texture </w:t>
-      </w:r>
-      <w:proofErr w:type="spellStart"/>
-      <w:r>
-        <w:rPr>
-          <w:rFonts w:ascii="Consolas" w:hAnsi="Consolas" w:cs="Consolas"/>
-          <w:sz w:val="24"/>
-          <w:szCs w:val="24"/>
-        </w:rPr>
-        <w:t>bytebuffer</w:t>
-      </w:r>
-      <w:proofErr w:type="spellEnd"/>
-      <w:r>
-        <w:rPr>
-          <w:rFonts w:ascii="Consolas" w:hAnsi="Consolas" w:cs="Consolas"/>
-          <w:sz w:val="24"/>
-          <w:szCs w:val="24"/>
-        </w:rPr>
-        <w:t xml:space="preserve"> be pulled from the </w:t>
-      </w:r>
-      <w:proofErr w:type="spellStart"/>
-      <w:r>
-        <w:rPr>
-          <w:rFonts w:ascii="Consolas" w:hAnsi="Consolas" w:cs="Consolas"/>
-          <w:sz w:val="24"/>
-          <w:szCs w:val="24"/>
-        </w:rPr>
-        <w:t>filechannel</w:t>
-      </w:r>
-      <w:proofErr w:type="spellEnd"/>
-      <w:r>
-        <w:rPr>
-          <w:rFonts w:ascii="Consolas" w:hAnsi="Consolas" w:cs="Consolas"/>
-          <w:sz w:val="24"/>
-          <w:szCs w:val="24"/>
-        </w:rPr>
-        <w:t xml:space="preserve"> and handed all the way through to JNI call without ever being touched? Though question is disk read slower than decompress time??</w:t>
+        <w:t>BSA files don’t in fact need to hold the names of files and folders, that’s what the hash value is for! Though this is MUCH less than the ESM, fallout3 looks like about half a mega for the archive entries total</w:t>
       </w:r>
     </w:p>
     <w:p>
@@ -964,6 +938,156 @@
           <w:sz w:val="24"/>
           <w:szCs w:val="24"/>
         </w:rPr>
+        <w:t>BSA loading should happen on many threads to improve the damn decompress performance</w:t>
+      </w:r>
+      <w:r>
+        <w:rPr>
+          <w:rFonts w:ascii="Consolas" w:hAnsi="Consolas" w:cs="Consolas"/>
+          <w:sz w:val="24"/>
+          <w:szCs w:val="24"/>
+        </w:rPr>
+        <w:t xml:space="preserve">, several </w:t>
+      </w:r>
+      <w:proofErr w:type="spellStart"/>
+      <w:r>
+        <w:rPr>
+          <w:rFonts w:ascii="Consolas" w:hAnsi="Consolas" w:cs="Consolas"/>
+          <w:sz w:val="24"/>
+          <w:szCs w:val="24"/>
+        </w:rPr>
+        <w:t>inflater</w:t>
+      </w:r>
+      <w:proofErr w:type="spellEnd"/>
+      <w:r>
+        <w:rPr>
+          <w:rFonts w:ascii="Consolas" w:hAnsi="Consolas" w:cs="Consolas"/>
+          <w:sz w:val="24"/>
+          <w:szCs w:val="24"/>
+        </w:rPr>
+        <w:t xml:space="preserve"> running at once</w:t>
+      </w:r>
+    </w:p>
+    <w:p>
+      <w:pPr>
+        <w:pStyle w:val="ListParagraph"/>
+        <w:numPr>
+          <w:ilvl w:val="1"/>
+          <w:numId w:val="2"/>
+        </w:numPr>
+        <w:autoSpaceDE w:val="0"/>
+        <w:autoSpaceDN w:val="0"/>
+        <w:adjustRightInd w:val="0"/>
+        <w:spacing w:after="0" w:line="240" w:lineRule="auto"/>
+        <w:rPr>
+          <w:rFonts w:ascii="Consolas" w:hAnsi="Consolas" w:cs="Consolas"/>
+          <w:sz w:val="24"/>
+          <w:szCs w:val="24"/>
+        </w:rPr>
+      </w:pPr>
+      <w:r>
+        <w:rPr>
+          <w:rFonts w:ascii="Consolas" w:hAnsi="Consolas" w:cs="Consolas"/>
+          <w:sz w:val="24"/>
+          <w:szCs w:val="24"/>
+        </w:rPr>
+        <w:t xml:space="preserve">Look at shared geometry and or shared shape3d for trees and water </w:t>
+      </w:r>
+      <w:proofErr w:type="spellStart"/>
+      <w:r>
+        <w:rPr>
+          <w:rFonts w:ascii="Consolas" w:hAnsi="Consolas" w:cs="Consolas"/>
+          <w:sz w:val="24"/>
+          <w:szCs w:val="24"/>
+        </w:rPr>
+        <w:t>etc</w:t>
+      </w:r>
+      <w:proofErr w:type="spellEnd"/>
+    </w:p>
+    <w:p>
+      <w:pPr>
+        <w:pStyle w:val="ListParagraph"/>
+        <w:numPr>
+          <w:ilvl w:val="1"/>
+          <w:numId w:val="2"/>
+        </w:numPr>
+        <w:autoSpaceDE w:val="0"/>
+        <w:autoSpaceDN w:val="0"/>
+        <w:adjustRightInd w:val="0"/>
+        <w:spacing w:after="0" w:line="240" w:lineRule="auto"/>
+        <w:rPr>
+          <w:rFonts w:ascii="Consolas" w:hAnsi="Consolas" w:cs="Consolas"/>
+          <w:sz w:val="24"/>
+          <w:szCs w:val="24"/>
+        </w:rPr>
+      </w:pPr>
+      <w:r>
+        <w:rPr>
+          <w:rFonts w:ascii="Consolas" w:hAnsi="Consolas" w:cs="Consolas"/>
+          <w:sz w:val="24"/>
+          <w:szCs w:val="24"/>
+        </w:rPr>
+        <w:t xml:space="preserve">Why can’t an uncompressed texture </w:t>
+      </w:r>
+      <w:proofErr w:type="spellStart"/>
+      <w:r>
+        <w:rPr>
+          <w:rFonts w:ascii="Consolas" w:hAnsi="Consolas" w:cs="Consolas"/>
+          <w:sz w:val="24"/>
+          <w:szCs w:val="24"/>
+        </w:rPr>
+        <w:t>bytebuffer</w:t>
+      </w:r>
+      <w:proofErr w:type="spellEnd"/>
+      <w:r>
+        <w:rPr>
+          <w:rFonts w:ascii="Consolas" w:hAnsi="Consolas" w:cs="Consolas"/>
+          <w:sz w:val="24"/>
+          <w:szCs w:val="24"/>
+        </w:rPr>
+        <w:t xml:space="preserve"> be pulled from the </w:t>
+      </w:r>
+      <w:proofErr w:type="spellStart"/>
+      <w:r>
+        <w:rPr>
+          <w:rFonts w:ascii="Consolas" w:hAnsi="Consolas" w:cs="Consolas"/>
+          <w:sz w:val="24"/>
+          <w:szCs w:val="24"/>
+        </w:rPr>
+        <w:t>filechannel</w:t>
+      </w:r>
+      <w:proofErr w:type="spellEnd"/>
+      <w:r>
+        <w:rPr>
+          <w:rFonts w:ascii="Consolas" w:hAnsi="Consolas" w:cs="Consolas"/>
+          <w:sz w:val="24"/>
+          <w:szCs w:val="24"/>
+        </w:rPr>
+        <w:t xml:space="preserve"> and handed all the way through to JNI call without ever being touched? Though question is disk read slower than decompress time??</w:t>
+      </w:r>
+    </w:p>
+    <w:p>
+      <w:pPr>
+        <w:pStyle w:val="ListParagraph"/>
+        <w:numPr>
+          <w:ilvl w:val="1"/>
+          <w:numId w:val="2"/>
+        </w:numPr>
+        <w:autoSpaceDE w:val="0"/>
+        <w:autoSpaceDN w:val="0"/>
+        <w:adjustRightInd w:val="0"/>
+        <w:spacing w:after="0" w:line="240" w:lineRule="auto"/>
+        <w:rPr>
+          <w:rFonts w:ascii="Consolas" w:hAnsi="Consolas" w:cs="Consolas"/>
+          <w:sz w:val="24"/>
+          <w:szCs w:val="24"/>
+        </w:rPr>
+      </w:pPr>
+      <w:r>
+        <w:rPr>
+          <w:rFonts w:ascii="Consolas" w:hAnsi="Consolas" w:cs="Consolas"/>
+          <w:sz w:val="24"/>
+          <w:szCs w:val="24"/>
+        </w:rPr>
         <w:t xml:space="preserve">My particles system and character attachments system update </w:t>
       </w:r>
       <w:proofErr w:type="spellStart"/>
@@ -3076,6 +3200,245 @@
           <w:szCs w:val="24"/>
         </w:rPr>
         <w:t>http://forum.jogamp.org/JOCL-on-the-ODROID-XU-Android-td4030220.html</w:t>
+      </w:r>
+    </w:p>
+    <w:p/>
+    <w:p/>
+    <w:p/>
+    <w:p>
+      <w:pPr>
+        <w:pStyle w:val="Heading1"/>
+      </w:pPr>
+      <w:r>
+        <w:t>Speed up idea</w:t>
+      </w:r>
+    </w:p>
+    <w:p>
+      <w:r>
+        <w:t xml:space="preserve">Ok </w:t>
+      </w:r>
+      <w:proofErr w:type="spellStart"/>
+      <w:r>
+        <w:t>seet</w:t>
+      </w:r>
+      <w:proofErr w:type="spellEnd"/>
+      <w:r>
+        <w:t xml:space="preserve"> all below is awesome! </w:t>
+      </w:r>
+      <w:proofErr w:type="gramStart"/>
+      <w:r>
+        <w:t>f/flora_bc_tree_02</w:t>
+      </w:r>
+      <w:proofErr w:type="gramEnd"/>
+      <w:r>
+        <w:t xml:space="preserve"> is my problem man</w:t>
+      </w:r>
+    </w:p>
+    <w:p>
+      <w:r>
+        <w:t xml:space="preserve">Many leaves, but Java3d can’t multiply into the </w:t>
+      </w:r>
+      <w:proofErr w:type="spellStart"/>
+      <w:r>
+        <w:t>goem</w:t>
+      </w:r>
+      <w:proofErr w:type="spellEnd"/>
+      <w:r>
+        <w:t xml:space="preserve"> coords I think?</w:t>
+      </w:r>
+    </w:p>
+    <w:p/>
+    <w:p/>
+    <w:p>
+      <w:r>
+        <w:t>After him go back to the water and turn it into a single Appearance shared by all,</w:t>
+      </w:r>
+    </w:p>
+    <w:p>
+      <w:r>
+        <w:t>With a single time updater in it</w:t>
+      </w:r>
+      <w:r>
+        <w:tab/>
+      </w:r>
+    </w:p>
+    <w:p/>
+    <w:p/>
+    <w:p/>
+    <w:p>
+      <w:r>
+        <w:t xml:space="preserve">Simple view of </w:t>
+      </w:r>
+      <w:proofErr w:type="spellStart"/>
+      <w:r>
+        <w:t>morrowind</w:t>
+      </w:r>
+      <w:proofErr w:type="spellEnd"/>
+      <w:r>
+        <w:t xml:space="preserve"> start point one cell has these stats</w:t>
+      </w:r>
+    </w:p>
+    <w:p>
+      <w:proofErr w:type="spellStart"/>
+      <w:proofErr w:type="gramStart"/>
+      <w:r>
+        <w:t>glDrawStripArrays</w:t>
+      </w:r>
+      <w:proofErr w:type="spellEnd"/>
+      <w:proofErr w:type="gramEnd"/>
+      <w:r>
+        <w:t xml:space="preserve"> 61</w:t>
+      </w:r>
+    </w:p>
+    <w:p>
+      <w:proofErr w:type="spellStart"/>
+      <w:proofErr w:type="gramStart"/>
+      <w:r>
+        <w:t>glDrawArrays</w:t>
+      </w:r>
+      <w:proofErr w:type="spellEnd"/>
+      <w:proofErr w:type="gramEnd"/>
+      <w:r>
+        <w:t xml:space="preserve"> 0</w:t>
+      </w:r>
+    </w:p>
+    <w:p>
+      <w:proofErr w:type="spellStart"/>
+      <w:proofErr w:type="gramStart"/>
+      <w:r>
+        <w:t>glDrawElements</w:t>
+      </w:r>
+      <w:proofErr w:type="spellEnd"/>
+      <w:proofErr w:type="gramEnd"/>
+      <w:r>
+        <w:t xml:space="preserve"> 698</w:t>
+      </w:r>
+    </w:p>
+    <w:p>
+      <w:proofErr w:type="spellStart"/>
+      <w:proofErr w:type="gramStart"/>
+      <w:r>
+        <w:t>setFFPAttributes</w:t>
+      </w:r>
+      <w:proofErr w:type="spellEnd"/>
+      <w:proofErr w:type="gramEnd"/>
+      <w:r>
+        <w:t xml:space="preserve"> 637</w:t>
+      </w:r>
+    </w:p>
+    <w:p>
+      <w:proofErr w:type="spellStart"/>
+      <w:proofErr w:type="gramStart"/>
+      <w:r>
+        <w:t>geoToLocationData</w:t>
+      </w:r>
+      <w:proofErr w:type="spellEnd"/>
+      <w:proofErr w:type="gramEnd"/>
+      <w:r>
+        <w:t xml:space="preserve"> 0</w:t>
+      </w:r>
+    </w:p>
+    <w:p>
+      <w:proofErr w:type="spellStart"/>
+      <w:proofErr w:type="gramStart"/>
+      <w:r>
+        <w:t>enableTexCoordPointer</w:t>
+      </w:r>
+      <w:proofErr w:type="spellEnd"/>
+      <w:proofErr w:type="gramEnd"/>
+      <w:r>
+        <w:t xml:space="preserve"> 633</w:t>
+      </w:r>
+    </w:p>
+    <w:p/>
+    <w:p>
+      <w:r>
+        <w:t xml:space="preserve">637 </w:t>
+      </w:r>
+      <w:proofErr w:type="gramStart"/>
+      <w:r>
+        <w:t>seems</w:t>
+      </w:r>
+      <w:proofErr w:type="gramEnd"/>
+      <w:r>
+        <w:t xml:space="preserve"> very high.</w:t>
+      </w:r>
+    </w:p>
+    <w:p>
+      <w:r>
+        <w:t xml:space="preserve">I notice within one </w:t>
+      </w:r>
+      <w:proofErr w:type="spellStart"/>
+      <w:r>
+        <w:t>nif</w:t>
+      </w:r>
+      <w:proofErr w:type="spellEnd"/>
+      <w:r>
+        <w:t xml:space="preserve"> file I have static meshes that replicate the same appearance data (e.g. same material same texture) but have a transform point above them then some cords. If the node transform was baked into the cords then these could all be a single draw and FFP call, basically a single Shape3D but now I suspect they are multiple Shape3D’s . So I can compress these things as I build a j3djnif.</w:t>
+      </w:r>
+    </w:p>
+    <w:p>
+      <w:r>
+        <w:t xml:space="preserve">As I ponder this isn’t java3D supposed to spot I identical appearances, but then perhaps it can never compress a </w:t>
+      </w:r>
+      <w:proofErr w:type="spellStart"/>
+      <w:r>
+        <w:t>TransformGroup</w:t>
+      </w:r>
+      <w:proofErr w:type="spellEnd"/>
+      <w:r>
+        <w:t xml:space="preserve"> into a Shape3D</w:t>
+      </w:r>
+    </w:p>
+    <w:p/>
+    <w:p>
+      <w:r>
+        <w:t>I need to start by gathering up how much of a win I’ll get with this, frankly I should find out what the 600 things are that are being drawn on the simple scene.</w:t>
+      </w:r>
+    </w:p>
+    <w:p/>
+    <w:p>
+      <w:r>
+        <w:t>I see other places where this has been optimised already, many tiny meshes one texture</w:t>
+      </w:r>
+    </w:p>
+    <w:p>
+      <w:r>
+        <w:t>Bad one here</w:t>
+      </w:r>
+    </w:p>
+    <w:p>
+      <w:r>
+        <w:t xml:space="preserve"> </w:t>
+      </w:r>
+      <w:r>
+        <w:t>ex_de_shack_awning_01.nif</w:t>
+      </w:r>
+    </w:p>
+    <w:p>
+      <w:r>
+        <w:t>9 times repeated!</w:t>
+      </w:r>
+    </w:p>
+    <w:p/>
+    <w:p>
+      <w:proofErr w:type="spellStart"/>
+      <w:r>
+        <w:t>ex_common_lighthouse.nif</w:t>
+      </w:r>
+      <w:proofErr w:type="spellEnd"/>
+    </w:p>
+    <w:p>
+      <w:r>
+        <w:t xml:space="preserve">shows perfect </w:t>
+      </w:r>
+      <w:proofErr w:type="spellStart"/>
+      <w:r>
+        <w:t>trishapes</w:t>
+      </w:r>
+      <w:proofErr w:type="spellEnd"/>
+      <w:r>
+        <w:t xml:space="preserve"> but the physics has lost it’s mind!</w:t>
       </w:r>
     </w:p>
     <w:p/>

</xml_diff>

<commit_message>
synchronized access to prev SahderAttributeSets
</commit_message>
<xml_diff>
--- a/ESEAndroid/docs/ESEAndroid Notes.docx
+++ b/ESEAndroid/docs/ESEAndroid Notes.docx
@@ -700,7 +700,61 @@
           <w:sz w:val="24"/>
           <w:szCs w:val="24"/>
         </w:rPr>
-        <w:t>IDEA! See below</w:t>
+        <w:t xml:space="preserve">Now that all </w:t>
+      </w:r>
+      <w:proofErr w:type="spellStart"/>
+      <w:r>
+        <w:rPr>
+          <w:rFonts w:ascii="Consolas" w:hAnsi="Consolas" w:cs="Consolas"/>
+          <w:sz w:val="24"/>
+          <w:szCs w:val="24"/>
+        </w:rPr>
+        <w:t>avobjects</w:t>
+      </w:r>
+      <w:proofErr w:type="spellEnd"/>
+      <w:r>
+        <w:rPr>
+          <w:rFonts w:ascii="Consolas" w:hAnsi="Consolas" w:cs="Consolas"/>
+          <w:sz w:val="24"/>
+          <w:szCs w:val="24"/>
+        </w:rPr>
+        <w:t xml:space="preserve"> extend Group and my </w:t>
+      </w:r>
+      <w:proofErr w:type="spellStart"/>
+      <w:r>
+        <w:rPr>
+          <w:rFonts w:ascii="Consolas" w:hAnsi="Consolas" w:cs="Consolas"/>
+          <w:sz w:val="24"/>
+          <w:szCs w:val="24"/>
+        </w:rPr>
+        <w:t>transformgroups</w:t>
+      </w:r>
+      <w:proofErr w:type="spellEnd"/>
+      <w:r>
+        <w:rPr>
+          <w:rFonts w:ascii="Consolas" w:hAnsi="Consolas" w:cs="Consolas"/>
+          <w:sz w:val="24"/>
+          <w:szCs w:val="24"/>
+        </w:rPr>
+        <w:t xml:space="preserve"> are being properly dealt with by compile, perhaps the </w:t>
+      </w:r>
+      <w:proofErr w:type="spellStart"/>
+      <w:r>
+        <w:rPr>
+          <w:rFonts w:ascii="Consolas" w:hAnsi="Consolas" w:cs="Consolas"/>
+          <w:sz w:val="24"/>
+          <w:szCs w:val="24"/>
+        </w:rPr>
+        <w:t>niftransfromgroup</w:t>
+      </w:r>
+      <w:proofErr w:type="spellEnd"/>
+      <w:r>
+        <w:rPr>
+          <w:rFonts w:ascii="Consolas" w:hAnsi="Consolas" w:cs="Consolas"/>
+          <w:sz w:val="24"/>
+          <w:szCs w:val="24"/>
+        </w:rPr>
+        <w:t xml:space="preserve"> can be merged and I sub class transformgroup?</w:t>
       </w:r>
     </w:p>
     <w:p>
@@ -726,61 +780,7 @@
           <w:sz w:val="24"/>
           <w:szCs w:val="24"/>
         </w:rPr>
-        <w:t xml:space="preserve">Oblivion goes slow with lots of horses on screen, is it the </w:t>
-      </w:r>
-      <w:proofErr w:type="spellStart"/>
-      <w:r>
-        <w:rPr>
-          <w:rFonts w:ascii="Consolas" w:hAnsi="Consolas" w:cs="Consolas"/>
-          <w:sz w:val="24"/>
-          <w:szCs w:val="24"/>
-        </w:rPr>
-        <w:t>updatesubdata</w:t>
-      </w:r>
-      <w:proofErr w:type="spellEnd"/>
-      <w:r>
-        <w:rPr>
-          <w:rFonts w:ascii="Consolas" w:hAnsi="Consolas" w:cs="Consolas"/>
-          <w:sz w:val="24"/>
-          <w:szCs w:val="24"/>
-        </w:rPr>
-        <w:t xml:space="preserve"> or is it the </w:t>
-      </w:r>
-      <w:proofErr w:type="spellStart"/>
-      <w:r>
-        <w:rPr>
-          <w:rFonts w:ascii="Consolas" w:hAnsi="Consolas" w:cs="Consolas"/>
-          <w:sz w:val="24"/>
-          <w:szCs w:val="24"/>
-        </w:rPr>
-        <w:t>updateGeometry</w:t>
-      </w:r>
-      <w:proofErr w:type="spellEnd"/>
-      <w:r>
-        <w:rPr>
-          <w:rFonts w:ascii="Consolas" w:hAnsi="Consolas" w:cs="Consolas"/>
-          <w:sz w:val="24"/>
-          <w:szCs w:val="24"/>
-        </w:rPr>
-        <w:t xml:space="preserve"> call, either way skinning and </w:t>
-      </w:r>
-      <w:proofErr w:type="spellStart"/>
-      <w:r>
-        <w:rPr>
-          <w:rFonts w:ascii="Consolas" w:hAnsi="Consolas" w:cs="Consolas"/>
-          <w:sz w:val="24"/>
-          <w:szCs w:val="24"/>
-        </w:rPr>
-        <w:t>trasnforms</w:t>
-      </w:r>
-      <w:proofErr w:type="spellEnd"/>
-      <w:r>
-        <w:rPr>
-          <w:rFonts w:ascii="Consolas" w:hAnsi="Consolas" w:cs="Consolas"/>
-          <w:sz w:val="24"/>
-          <w:szCs w:val="24"/>
-        </w:rPr>
-        <w:t xml:space="preserve"> on the GPU seems like the only way forward!</w:t>
+        <w:t>IDEA! See below</w:t>
       </w:r>
     </w:p>
     <w:p>
@@ -800,6 +800,50 @@
           <w:szCs w:val="24"/>
         </w:rPr>
       </w:pPr>
+      <w:r>
+        <w:rPr>
+          <w:rFonts w:ascii="Consolas" w:hAnsi="Consolas" w:cs="Consolas"/>
+          <w:sz w:val="24"/>
+          <w:szCs w:val="24"/>
+        </w:rPr>
+        <w:t xml:space="preserve">Is it truly just native overhead on Android, get the </w:t>
+      </w:r>
+      <w:proofErr w:type="spellStart"/>
+      <w:r>
+        <w:rPr>
+          <w:rFonts w:ascii="Consolas" w:hAnsi="Consolas" w:cs="Consolas"/>
+          <w:sz w:val="24"/>
+          <w:szCs w:val="24"/>
+        </w:rPr>
+        <w:t>adreno</w:t>
+      </w:r>
+      <w:proofErr w:type="spellEnd"/>
+      <w:r>
+        <w:rPr>
+          <w:rFonts w:ascii="Consolas" w:hAnsi="Consolas" w:cs="Consolas"/>
+          <w:sz w:val="24"/>
+          <w:szCs w:val="24"/>
+        </w:rPr>
+        <w:t xml:space="preserve"> profiler going to tell me what really happening, the android studio one might be hooked into the </w:t>
+      </w:r>
+      <w:proofErr w:type="spellStart"/>
+      <w:r>
+        <w:rPr>
+          <w:rFonts w:ascii="Consolas" w:hAnsi="Consolas" w:cs="Consolas"/>
+          <w:sz w:val="24"/>
+          <w:szCs w:val="24"/>
+        </w:rPr>
+        <w:t>GLSurfaceView</w:t>
+      </w:r>
+      <w:proofErr w:type="spellEnd"/>
+      <w:r>
+        <w:rPr>
+          <w:rFonts w:ascii="Consolas" w:hAnsi="Consolas" w:cs="Consolas"/>
+          <w:sz w:val="24"/>
+          <w:szCs w:val="24"/>
+        </w:rPr>
+        <w:t xml:space="preserve"> or something</w:t>
+      </w:r>
     </w:p>
     <w:p>
       <w:pPr>
@@ -824,43 +868,7 @@
           <w:sz w:val="24"/>
           <w:szCs w:val="24"/>
         </w:rPr>
-        <w:t xml:space="preserve">Is it truly just native overhead on Android, get the </w:t>
-      </w:r>
-      <w:proofErr w:type="spellStart"/>
-      <w:r>
-        <w:rPr>
-          <w:rFonts w:ascii="Consolas" w:hAnsi="Consolas" w:cs="Consolas"/>
-          <w:sz w:val="24"/>
-          <w:szCs w:val="24"/>
-        </w:rPr>
-        <w:t>adreno</w:t>
-      </w:r>
-      <w:proofErr w:type="spellEnd"/>
-      <w:r>
-        <w:rPr>
-          <w:rFonts w:ascii="Consolas" w:hAnsi="Consolas" w:cs="Consolas"/>
-          <w:sz w:val="24"/>
-          <w:szCs w:val="24"/>
-        </w:rPr>
-        <w:t xml:space="preserve"> profiler going to tell me what really happening, the android studio one might be hooked into the </w:t>
-      </w:r>
-      <w:proofErr w:type="spellStart"/>
-      <w:r>
-        <w:rPr>
-          <w:rFonts w:ascii="Consolas" w:hAnsi="Consolas" w:cs="Consolas"/>
-          <w:sz w:val="24"/>
-          <w:szCs w:val="24"/>
-        </w:rPr>
-        <w:t>GLSurfaceView</w:t>
-      </w:r>
-      <w:proofErr w:type="spellEnd"/>
-      <w:r>
-        <w:rPr>
-          <w:rFonts w:ascii="Consolas" w:hAnsi="Consolas" w:cs="Consolas"/>
-          <w:sz w:val="24"/>
-          <w:szCs w:val="24"/>
-        </w:rPr>
-        <w:t xml:space="preserve"> or something</w:t>
+        <w:t>All useless strings must go, so all record and sub records, after conversion to RECO, should be dumped forever</w:t>
       </w:r>
     </w:p>
     <w:p>
@@ -886,7 +894,7 @@
           <w:sz w:val="24"/>
           <w:szCs w:val="24"/>
         </w:rPr>
-        <w:t>All useless strings must go, so all record and sub records, after conversion to RECO, should be dumped forever</w:t>
+        <w:t>BSA files don’t in fact need to hold the names of files and folders, that’s what the hash value is for! Though this is MUCH less than the ESM, fallout3 looks like about half a mega for the archive entries total</w:t>
       </w:r>
     </w:p>
     <w:p>
@@ -912,7 +920,33 @@
           <w:sz w:val="24"/>
           <w:szCs w:val="24"/>
         </w:rPr>
-        <w:t>BSA files don’t in fact need to hold the names of files and folders, that’s what the hash value is for! Though this is MUCH less than the ESM, fallout3 looks like about half a mega for the archive entries total</w:t>
+        <w:t>BSA loading should happen on many threads to improve the damn decompress performance</w:t>
+      </w:r>
+      <w:r>
+        <w:rPr>
+          <w:rFonts w:ascii="Consolas" w:hAnsi="Consolas" w:cs="Consolas"/>
+          <w:sz w:val="24"/>
+          <w:szCs w:val="24"/>
+        </w:rPr>
+        <w:t xml:space="preserve">, several </w:t>
+      </w:r>
+      <w:proofErr w:type="spellStart"/>
+      <w:r>
+        <w:rPr>
+          <w:rFonts w:ascii="Consolas" w:hAnsi="Consolas" w:cs="Consolas"/>
+          <w:sz w:val="24"/>
+          <w:szCs w:val="24"/>
+        </w:rPr>
+        <w:t>inflater</w:t>
+      </w:r>
+      <w:proofErr w:type="spellEnd"/>
+      <w:r>
+        <w:rPr>
+          <w:rFonts w:ascii="Consolas" w:hAnsi="Consolas" w:cs="Consolas"/>
+          <w:sz w:val="24"/>
+          <w:szCs w:val="24"/>
+        </w:rPr>
+        <w:t xml:space="preserve"> running at once</w:t>
       </w:r>
     </w:p>
     <w:p>
@@ -938,34 +972,18 @@
           <w:sz w:val="24"/>
           <w:szCs w:val="24"/>
         </w:rPr>
-        <w:t>BSA loading should happen on many threads to improve the damn decompress performance</w:t>
-      </w:r>
-      <w:r>
-        <w:rPr>
-          <w:rFonts w:ascii="Consolas" w:hAnsi="Consolas" w:cs="Consolas"/>
-          <w:sz w:val="24"/>
-          <w:szCs w:val="24"/>
-        </w:rPr>
-        <w:t xml:space="preserve">, several </w:t>
-      </w:r>
-      <w:proofErr w:type="spellStart"/>
-      <w:r>
-        <w:rPr>
-          <w:rFonts w:ascii="Consolas" w:hAnsi="Consolas" w:cs="Consolas"/>
-          <w:sz w:val="24"/>
-          <w:szCs w:val="24"/>
-        </w:rPr>
-        <w:t>inflater</w:t>
-      </w:r>
-      <w:proofErr w:type="spellEnd"/>
-      <w:r>
-        <w:rPr>
-          <w:rFonts w:ascii="Consolas" w:hAnsi="Consolas" w:cs="Consolas"/>
-          <w:sz w:val="24"/>
-          <w:szCs w:val="24"/>
-        </w:rPr>
-        <w:t xml:space="preserve"> running at once</w:t>
-      </w:r>
+        <w:t xml:space="preserve">Look at shared geometry and or shared shape3d for trees and water </w:t>
+      </w:r>
+      <w:proofErr w:type="spellStart"/>
+      <w:r>
+        <w:rPr>
+          <w:rFonts w:ascii="Consolas" w:hAnsi="Consolas" w:cs="Consolas"/>
+          <w:sz w:val="24"/>
+          <w:szCs w:val="24"/>
+        </w:rPr>
+        <w:t>etc</w:t>
+      </w:r>
+      <w:proofErr w:type="spellEnd"/>
     </w:p>
     <w:p>
       <w:pPr>
@@ -990,18 +1008,44 @@
           <w:sz w:val="24"/>
           <w:szCs w:val="24"/>
         </w:rPr>
-        <w:t xml:space="preserve">Look at shared geometry and or shared shape3d for trees and water </w:t>
-      </w:r>
-      <w:proofErr w:type="spellStart"/>
-      <w:r>
-        <w:rPr>
-          <w:rFonts w:ascii="Consolas" w:hAnsi="Consolas" w:cs="Consolas"/>
-          <w:sz w:val="24"/>
-          <w:szCs w:val="24"/>
-        </w:rPr>
-        <w:t>etc</w:t>
-      </w:r>
-      <w:proofErr w:type="spellEnd"/>
+        <w:t xml:space="preserve">Why can’t an uncompressed texture </w:t>
+      </w:r>
+      <w:proofErr w:type="spellStart"/>
+      <w:r>
+        <w:rPr>
+          <w:rFonts w:ascii="Consolas" w:hAnsi="Consolas" w:cs="Consolas"/>
+          <w:sz w:val="24"/>
+          <w:szCs w:val="24"/>
+        </w:rPr>
+        <w:t>bytebuffer</w:t>
+      </w:r>
+      <w:proofErr w:type="spellEnd"/>
+      <w:r>
+        <w:rPr>
+          <w:rFonts w:ascii="Consolas" w:hAnsi="Consolas" w:cs="Consolas"/>
+          <w:sz w:val="24"/>
+          <w:szCs w:val="24"/>
+        </w:rPr>
+        <w:t xml:space="preserve"> be pulled from the </w:t>
+      </w:r>
+      <w:proofErr w:type="spellStart"/>
+      <w:r>
+        <w:rPr>
+          <w:rFonts w:ascii="Consolas" w:hAnsi="Consolas" w:cs="Consolas"/>
+          <w:sz w:val="24"/>
+          <w:szCs w:val="24"/>
+        </w:rPr>
+        <w:t>filechannel</w:t>
+      </w:r>
+      <w:proofErr w:type="spellEnd"/>
+      <w:r>
+        <w:rPr>
+          <w:rFonts w:ascii="Consolas" w:hAnsi="Consolas" w:cs="Consolas"/>
+          <w:sz w:val="24"/>
+          <w:szCs w:val="24"/>
+        </w:rPr>
+        <w:t xml:space="preserve"> and handed all the way through to JNI call without ever being touched? Though question is disk read slower than decompress time??</w:t>
+      </w:r>
     </w:p>
     <w:p>
       <w:pPr>
@@ -1026,68 +1070,6 @@
           <w:sz w:val="24"/>
           <w:szCs w:val="24"/>
         </w:rPr>
-        <w:t xml:space="preserve">Why can’t an uncompressed texture </w:t>
-      </w:r>
-      <w:proofErr w:type="spellStart"/>
-      <w:r>
-        <w:rPr>
-          <w:rFonts w:ascii="Consolas" w:hAnsi="Consolas" w:cs="Consolas"/>
-          <w:sz w:val="24"/>
-          <w:szCs w:val="24"/>
-        </w:rPr>
-        <w:t>bytebuffer</w:t>
-      </w:r>
-      <w:proofErr w:type="spellEnd"/>
-      <w:r>
-        <w:rPr>
-          <w:rFonts w:ascii="Consolas" w:hAnsi="Consolas" w:cs="Consolas"/>
-          <w:sz w:val="24"/>
-          <w:szCs w:val="24"/>
-        </w:rPr>
-        <w:t xml:space="preserve"> be pulled from the </w:t>
-      </w:r>
-      <w:proofErr w:type="spellStart"/>
-      <w:r>
-        <w:rPr>
-          <w:rFonts w:ascii="Consolas" w:hAnsi="Consolas" w:cs="Consolas"/>
-          <w:sz w:val="24"/>
-          <w:szCs w:val="24"/>
-        </w:rPr>
-        <w:t>filechannel</w:t>
-      </w:r>
-      <w:proofErr w:type="spellEnd"/>
-      <w:r>
-        <w:rPr>
-          <w:rFonts w:ascii="Consolas" w:hAnsi="Consolas" w:cs="Consolas"/>
-          <w:sz w:val="24"/>
-          <w:szCs w:val="24"/>
-        </w:rPr>
-        <w:t xml:space="preserve"> and handed all the way through to JNI call without ever being touched? Though question is disk read slower than decompress time??</w:t>
-      </w:r>
-    </w:p>
-    <w:p>
-      <w:pPr>
-        <w:pStyle w:val="ListParagraph"/>
-        <w:numPr>
-          <w:ilvl w:val="1"/>
-          <w:numId w:val="2"/>
-        </w:numPr>
-        <w:autoSpaceDE w:val="0"/>
-        <w:autoSpaceDN w:val="0"/>
-        <w:adjustRightInd w:val="0"/>
-        <w:spacing w:after="0" w:line="240" w:lineRule="auto"/>
-        <w:rPr>
-          <w:rFonts w:ascii="Consolas" w:hAnsi="Consolas" w:cs="Consolas"/>
-          <w:sz w:val="24"/>
-          <w:szCs w:val="24"/>
-        </w:rPr>
-      </w:pPr>
-      <w:r>
-        <w:rPr>
-          <w:rFonts w:ascii="Consolas" w:hAnsi="Consolas" w:cs="Consolas"/>
-          <w:sz w:val="24"/>
-          <w:szCs w:val="24"/>
-        </w:rPr>
         <w:t xml:space="preserve">My particles system and character attachments system update </w:t>
       </w:r>
       <w:proofErr w:type="spellStart"/>
@@ -2368,25 +2350,7 @@
           <w:sz w:val="24"/>
           <w:szCs w:val="24"/>
         </w:rPr>
-        <w:t xml:space="preserve"> I MUST multiply by </w:t>
-      </w:r>
-      <w:proofErr w:type="gramStart"/>
-      <w:r>
-        <w:rPr>
-          <w:rFonts w:ascii="Consolas" w:hAnsi="Consolas" w:cs="Consolas"/>
-          <w:sz w:val="24"/>
-          <w:szCs w:val="24"/>
-        </w:rPr>
-        <w:t>vec4(</w:t>
-      </w:r>
-      <w:proofErr w:type="gramEnd"/>
-      <w:r>
-        <w:rPr>
-          <w:rFonts w:ascii="Consolas" w:hAnsi="Consolas" w:cs="Consolas"/>
-          <w:sz w:val="24"/>
-          <w:szCs w:val="24"/>
-        </w:rPr>
-        <w:t>50.0,50.0,50.0,1) (w=1 for point w=0 for normal)</w:t>
+        <w:t xml:space="preserve"> I MUST multiply by vec4(50.0,50.0,50.0,1) (w=1 for point w=0 for normal)</w:t>
       </w:r>
     </w:p>
     <w:p>
@@ -3244,7 +3208,15 @@
       </w:r>
       <w:proofErr w:type="spellEnd"/>
       <w:r>
-        <w:t xml:space="preserve"> coords I think?</w:t>
+        <w:t xml:space="preserve"> </w:t>
+      </w:r>
+      <w:proofErr w:type="spellStart"/>
+      <w:r>
+        <w:t>coords</w:t>
+      </w:r>
+      <w:proofErr w:type="spellEnd"/>
+      <w:r>
+        <w:t xml:space="preserve"> I think?</w:t>
       </w:r>
     </w:p>
     <w:p/>

</xml_diff>

<commit_message>
ba2 extractor scripts and TUS sharing done properly in shader appearance setup
</commit_message>
<xml_diff>
--- a/ESEAndroid/docs/ESEAndroid Notes.docx
+++ b/ESEAndroid/docs/ESEAndroid Notes.docx
@@ -700,51 +700,248 @@
           <w:sz w:val="24"/>
           <w:szCs w:val="24"/>
         </w:rPr>
-        <w:t xml:space="preserve">My </w:t>
-      </w:r>
-      <w:proofErr w:type="spellStart"/>
-      <w:r>
-        <w:rPr>
-          <w:rFonts w:ascii="Consolas" w:hAnsi="Consolas" w:cs="Consolas"/>
-          <w:sz w:val="24"/>
-          <w:szCs w:val="24"/>
-        </w:rPr>
-        <w:t>SetFFP</w:t>
-      </w:r>
-      <w:proofErr w:type="spellEnd"/>
-      <w:r>
-        <w:rPr>
-          <w:rFonts w:ascii="Consolas" w:hAnsi="Consolas" w:cs="Consolas"/>
-          <w:sz w:val="24"/>
-          <w:szCs w:val="24"/>
-        </w:rPr>
-        <w:t xml:space="preserve"> call should be done once at the shape level, so multiple </w:t>
-      </w:r>
-      <w:proofErr w:type="spellStart"/>
-      <w:r>
-        <w:rPr>
-          <w:rFonts w:ascii="Consolas" w:hAnsi="Consolas" w:cs="Consolas"/>
-          <w:sz w:val="24"/>
-          <w:szCs w:val="24"/>
-        </w:rPr>
-        <w:t>geoms</w:t>
-      </w:r>
-      <w:proofErr w:type="spellEnd"/>
-      <w:r>
-        <w:rPr>
-          <w:rFonts w:ascii="Consolas" w:hAnsi="Consolas" w:cs="Consolas"/>
-          <w:sz w:val="24"/>
-          <w:szCs w:val="24"/>
-        </w:rPr>
-        <w:t xml:space="preserve"> in a single shape get the same treatment, is there a shape3d point I know of?</w:t>
-      </w:r>
+        <w:t xml:space="preserve">In </w:t>
+      </w:r>
+      <w:proofErr w:type="spellStart"/>
+      <w:r>
+        <w:rPr>
+          <w:rFonts w:ascii="Consolas" w:hAnsi="Consolas" w:cs="Consolas"/>
+          <w:sz w:val="24"/>
+          <w:szCs w:val="24"/>
+        </w:rPr>
+        <w:t>GeometryArrayRetained</w:t>
+      </w:r>
+      <w:proofErr w:type="spellEnd"/>
+      <w:r>
+        <w:rPr>
+          <w:rFonts w:ascii="Consolas" w:hAnsi="Consolas" w:cs="Consolas"/>
+          <w:sz w:val="24"/>
+          <w:szCs w:val="24"/>
+        </w:rPr>
+        <w:t xml:space="preserve"> notice!</w:t>
+      </w:r>
+    </w:p>
+    <w:p>
+      <w:pPr>
+        <w:autoSpaceDE w:val="0"/>
+        <w:autoSpaceDN w:val="0"/>
+        <w:adjustRightInd w:val="0"/>
+        <w:spacing w:after="0" w:line="240" w:lineRule="auto"/>
+        <w:rPr>
+          <w:rFonts w:ascii="Consolas" w:hAnsi="Consolas" w:cs="Consolas"/>
+          <w:sz w:val="24"/>
+          <w:szCs w:val="24"/>
+        </w:rPr>
+      </w:pPr>
+      <w:r>
+        <w:rPr>
+          <w:rFonts w:ascii="Consolas" w:hAnsi="Consolas" w:cs="Consolas"/>
+          <w:color w:val="000000"/>
+          <w:sz w:val="24"/>
+          <w:szCs w:val="24"/>
+        </w:rPr>
+        <w:t xml:space="preserve">  </w:t>
+      </w:r>
+      <w:r>
+        <w:rPr>
+          <w:rFonts w:ascii="Consolas" w:hAnsi="Consolas" w:cs="Consolas"/>
+          <w:color w:val="000000"/>
+          <w:sz w:val="24"/>
+          <w:szCs w:val="24"/>
+        </w:rPr>
+        <w:tab/>
+      </w:r>
+      <w:r>
+        <w:rPr>
+          <w:rFonts w:ascii="Consolas" w:hAnsi="Consolas" w:cs="Consolas"/>
+          <w:color w:val="000000"/>
+          <w:sz w:val="24"/>
+          <w:szCs w:val="24"/>
+        </w:rPr>
+        <w:tab/>
+      </w:r>
+      <w:proofErr w:type="gramStart"/>
+      <w:r>
+        <w:rPr>
+          <w:rFonts w:ascii="Consolas" w:hAnsi="Consolas" w:cs="Consolas"/>
+          <w:b/>
+          <w:bCs/>
+          <w:color w:val="7F0055"/>
+          <w:sz w:val="24"/>
+          <w:szCs w:val="24"/>
+        </w:rPr>
+        <w:t>void</w:t>
+      </w:r>
+      <w:proofErr w:type="gramEnd"/>
+      <w:r>
+        <w:rPr>
+          <w:rFonts w:ascii="Consolas" w:hAnsi="Consolas" w:cs="Consolas"/>
+          <w:color w:val="000000"/>
+          <w:sz w:val="24"/>
+          <w:szCs w:val="24"/>
+        </w:rPr>
+        <w:t xml:space="preserve"> </w:t>
+      </w:r>
+      <w:proofErr w:type="spellStart"/>
+      <w:r>
+        <w:rPr>
+          <w:rFonts w:ascii="Consolas" w:hAnsi="Consolas" w:cs="Consolas"/>
+          <w:color w:val="000000"/>
+          <w:sz w:val="24"/>
+          <w:szCs w:val="24"/>
+          <w:highlight w:val="lightGray"/>
+        </w:rPr>
+        <w:t>mergeGeometryArrays</w:t>
+      </w:r>
+      <w:proofErr w:type="spellEnd"/>
+      <w:r>
+        <w:rPr>
+          <w:rFonts w:ascii="Consolas" w:hAnsi="Consolas" w:cs="Consolas"/>
+          <w:color w:val="000000"/>
+          <w:sz w:val="24"/>
+          <w:szCs w:val="24"/>
+        </w:rPr>
+        <w:t>(</w:t>
+      </w:r>
+      <w:proofErr w:type="spellStart"/>
+      <w:r>
+        <w:rPr>
+          <w:rFonts w:ascii="Consolas" w:hAnsi="Consolas" w:cs="Consolas"/>
+          <w:color w:val="000000"/>
+          <w:sz w:val="24"/>
+          <w:szCs w:val="24"/>
+          <w:u w:val="single"/>
+        </w:rPr>
+        <w:t>ArrayList</w:t>
+      </w:r>
+      <w:proofErr w:type="spellEnd"/>
+      <w:r>
+        <w:rPr>
+          <w:rFonts w:ascii="Consolas" w:hAnsi="Consolas" w:cs="Consolas"/>
+          <w:color w:val="000000"/>
+          <w:sz w:val="24"/>
+          <w:szCs w:val="24"/>
+        </w:rPr>
+        <w:t xml:space="preserve"> </w:t>
+      </w:r>
+      <w:r>
+        <w:rPr>
+          <w:rFonts w:ascii="Consolas" w:hAnsi="Consolas" w:cs="Consolas"/>
+          <w:color w:val="6A3E3E"/>
+          <w:sz w:val="24"/>
+          <w:szCs w:val="24"/>
+        </w:rPr>
+        <w:t>list</w:t>
+      </w:r>
+      <w:r>
+        <w:rPr>
+          <w:rFonts w:ascii="Consolas" w:hAnsi="Consolas" w:cs="Consolas"/>
+          <w:color w:val="000000"/>
+          <w:sz w:val="24"/>
+          <w:szCs w:val="24"/>
+        </w:rPr>
+        <w:t>) {</w:t>
+      </w:r>
+    </w:p>
+    <w:p>
+      <w:pPr>
+        <w:autoSpaceDE w:val="0"/>
+        <w:autoSpaceDN w:val="0"/>
+        <w:adjustRightInd w:val="0"/>
+        <w:spacing w:after="0" w:line="240" w:lineRule="auto"/>
+        <w:ind w:left="1080"/>
+        <w:rPr>
+          <w:rFonts w:ascii="Consolas" w:hAnsi="Consolas" w:cs="Consolas"/>
+          <w:sz w:val="24"/>
+          <w:szCs w:val="24"/>
+        </w:rPr>
+      </w:pPr>
+      <w:r>
+        <w:rPr>
+          <w:rFonts w:ascii="Consolas" w:hAnsi="Consolas" w:cs="Consolas"/>
+          <w:color w:val="000000"/>
+          <w:sz w:val="24"/>
+          <w:szCs w:val="24"/>
+        </w:rPr>
+        <w:tab/>
+      </w:r>
+      <w:r>
+        <w:rPr>
+          <w:rFonts w:ascii="Consolas" w:hAnsi="Consolas" w:cs="Consolas"/>
+          <w:color w:val="000000"/>
+          <w:sz w:val="24"/>
+          <w:szCs w:val="24"/>
+        </w:rPr>
+        <w:tab/>
+      </w:r>
+      <w:r>
+        <w:rPr>
+          <w:rFonts w:ascii="Consolas" w:hAnsi="Consolas" w:cs="Consolas"/>
+          <w:color w:val="3F7F5F"/>
+          <w:sz w:val="24"/>
+          <w:szCs w:val="24"/>
+        </w:rPr>
+        <w:t xml:space="preserve">// </w:t>
+      </w:r>
+      <w:proofErr w:type="gramStart"/>
+      <w:r>
+        <w:rPr>
+          <w:rFonts w:ascii="Consolas" w:hAnsi="Consolas" w:cs="Consolas"/>
+          <w:color w:val="3F7F5F"/>
+          <w:sz w:val="24"/>
+          <w:szCs w:val="24"/>
+        </w:rPr>
+        <w:t>We</w:t>
+      </w:r>
+      <w:proofErr w:type="gramEnd"/>
+      <w:r>
+        <w:rPr>
+          <w:rFonts w:ascii="Consolas" w:hAnsi="Consolas" w:cs="Consolas"/>
+          <w:color w:val="3F7F5F"/>
+          <w:sz w:val="24"/>
+          <w:szCs w:val="24"/>
+        </w:rPr>
+        <w:t xml:space="preserve"> only merge if the </w:t>
+      </w:r>
+      <w:proofErr w:type="spellStart"/>
+      <w:r>
+        <w:rPr>
+          <w:rFonts w:ascii="Consolas" w:hAnsi="Consolas" w:cs="Consolas"/>
+          <w:color w:val="3F7F5F"/>
+          <w:sz w:val="24"/>
+          <w:szCs w:val="24"/>
+        </w:rPr>
+        <w:t>texCoordSetCount</w:t>
+      </w:r>
+      <w:proofErr w:type="spellEnd"/>
+      <w:r>
+        <w:rPr>
+          <w:rFonts w:ascii="Consolas" w:hAnsi="Consolas" w:cs="Consolas"/>
+          <w:color w:val="3F7F5F"/>
+          <w:sz w:val="24"/>
+          <w:szCs w:val="24"/>
+        </w:rPr>
+        <w:t xml:space="preserve"> is 1 and there are no vertex </w:t>
+      </w:r>
+      <w:proofErr w:type="spellStart"/>
+      <w:r>
+        <w:rPr>
+          <w:rFonts w:ascii="Consolas" w:hAnsi="Consolas" w:cs="Consolas"/>
+          <w:color w:val="3F7F5F"/>
+          <w:sz w:val="24"/>
+          <w:szCs w:val="24"/>
+          <w:u w:val="single"/>
+        </w:rPr>
+        <w:t>attrs</w:t>
+      </w:r>
+      <w:proofErr w:type="spellEnd"/>
     </w:p>
     <w:p>
       <w:pPr>
         <w:pStyle w:val="ListParagraph"/>
         <w:numPr>
-          <w:ilvl w:val="1"/>
-          <w:numId w:val="2"/>
+          <w:ilvl w:val="0"/>
+          <w:numId w:val="3"/>
         </w:numPr>
         <w:autoSpaceDE w:val="0"/>
         <w:autoSpaceDN w:val="0"/>
@@ -762,15 +959,51 @@
           <w:sz w:val="24"/>
           <w:szCs w:val="24"/>
         </w:rPr>
-        <w:t>IDEA! See below</w:t>
+        <w:t xml:space="preserve">In </w:t>
+      </w:r>
+      <w:proofErr w:type="spellStart"/>
+      <w:r>
+        <w:rPr>
+          <w:rFonts w:ascii="Consolas" w:hAnsi="Consolas" w:cs="Consolas"/>
+          <w:sz w:val="24"/>
+          <w:szCs w:val="24"/>
+        </w:rPr>
+        <w:t>joglespipeline</w:t>
+      </w:r>
+      <w:proofErr w:type="spellEnd"/>
+      <w:r>
+        <w:rPr>
+          <w:rFonts w:ascii="Consolas" w:hAnsi="Consolas" w:cs="Consolas"/>
+          <w:sz w:val="24"/>
+          <w:szCs w:val="24"/>
+        </w:rPr>
+        <w:t xml:space="preserve"> the strip array part could be smashed together into a single fat draw call by popping the extra degenerate tri into a </w:t>
+      </w:r>
+      <w:proofErr w:type="spellStart"/>
+      <w:r>
+        <w:rPr>
+          <w:rFonts w:ascii="Consolas" w:hAnsi="Consolas" w:cs="Consolas"/>
+          <w:sz w:val="24"/>
+          <w:szCs w:val="24"/>
+        </w:rPr>
+        <w:t>loooong</w:t>
+      </w:r>
+      <w:proofErr w:type="spellEnd"/>
+      <w:r>
+        <w:rPr>
+          <w:rFonts w:ascii="Consolas" w:hAnsi="Consolas" w:cs="Consolas"/>
+          <w:sz w:val="24"/>
+          <w:szCs w:val="24"/>
+        </w:rPr>
+        <w:t xml:space="preserve"> buffer, better performance!</w:t>
       </w:r>
     </w:p>
     <w:p>
       <w:pPr>
         <w:pStyle w:val="ListParagraph"/>
         <w:numPr>
-          <w:ilvl w:val="1"/>
-          <w:numId w:val="2"/>
+          <w:ilvl w:val="0"/>
+          <w:numId w:val="3"/>
         </w:numPr>
         <w:autoSpaceDE w:val="0"/>
         <w:autoSpaceDN w:val="0"/>
@@ -788,51 +1021,15 @@
           <w:sz w:val="24"/>
           <w:szCs w:val="24"/>
         </w:rPr>
-        <w:t xml:space="preserve">Is it truly just native overhead on Android, get the </w:t>
-      </w:r>
-      <w:proofErr w:type="spellStart"/>
-      <w:r>
-        <w:rPr>
-          <w:rFonts w:ascii="Consolas" w:hAnsi="Consolas" w:cs="Consolas"/>
-          <w:sz w:val="24"/>
-          <w:szCs w:val="24"/>
-        </w:rPr>
-        <w:t>adreno</w:t>
-      </w:r>
-      <w:proofErr w:type="spellEnd"/>
-      <w:r>
-        <w:rPr>
-          <w:rFonts w:ascii="Consolas" w:hAnsi="Consolas" w:cs="Consolas"/>
-          <w:sz w:val="24"/>
-          <w:szCs w:val="24"/>
-        </w:rPr>
-        <w:t xml:space="preserve"> profiler going to tell me what really happening, the android studio one might be hooked into the </w:t>
-      </w:r>
-      <w:proofErr w:type="spellStart"/>
-      <w:r>
-        <w:rPr>
-          <w:rFonts w:ascii="Consolas" w:hAnsi="Consolas" w:cs="Consolas"/>
-          <w:sz w:val="24"/>
-          <w:szCs w:val="24"/>
-        </w:rPr>
-        <w:t>GLSurfaceView</w:t>
-      </w:r>
-      <w:proofErr w:type="spellEnd"/>
-      <w:r>
-        <w:rPr>
-          <w:rFonts w:ascii="Consolas" w:hAnsi="Consolas" w:cs="Consolas"/>
-          <w:sz w:val="24"/>
-          <w:szCs w:val="24"/>
-        </w:rPr>
-        <w:t xml:space="preserve"> or something</w:t>
+        <w:t xml:space="preserve">Trees should share a single geometry and not be pre baked any more, I’m sure that will be faster </w:t>
       </w:r>
     </w:p>
     <w:p>
       <w:pPr>
         <w:pStyle w:val="ListParagraph"/>
         <w:numPr>
-          <w:ilvl w:val="1"/>
-          <w:numId w:val="2"/>
+          <w:ilvl w:val="0"/>
+          <w:numId w:val="3"/>
         </w:numPr>
         <w:autoSpaceDE w:val="0"/>
         <w:autoSpaceDN w:val="0"/>
@@ -850,15 +1047,33 @@
           <w:sz w:val="24"/>
           <w:szCs w:val="24"/>
         </w:rPr>
-        <w:t>All useless strings must go, so all record and sub records, after conversion to RECO, should be dumped forever</w:t>
+        <w:t xml:space="preserve">Water and water app must share texture unit s and </w:t>
+      </w:r>
+      <w:proofErr w:type="spellStart"/>
+      <w:r>
+        <w:rPr>
+          <w:rFonts w:ascii="Consolas" w:hAnsi="Consolas" w:cs="Consolas"/>
+          <w:sz w:val="24"/>
+          <w:szCs w:val="24"/>
+        </w:rPr>
+        <w:t>shader</w:t>
+      </w:r>
+      <w:proofErr w:type="spellEnd"/>
+      <w:r>
+        <w:rPr>
+          <w:rFonts w:ascii="Consolas" w:hAnsi="Consolas" w:cs="Consolas"/>
+          <w:sz w:val="24"/>
+          <w:szCs w:val="24"/>
+        </w:rPr>
+        <w:t xml:space="preserve"> program and everything</w:t>
       </w:r>
     </w:p>
     <w:p>
       <w:pPr>
         <w:pStyle w:val="ListParagraph"/>
         <w:numPr>
-          <w:ilvl w:val="1"/>
-          <w:numId w:val="2"/>
+          <w:ilvl w:val="0"/>
+          <w:numId w:val="3"/>
         </w:numPr>
         <w:autoSpaceDE w:val="0"/>
         <w:autoSpaceDN w:val="0"/>
@@ -876,15 +1091,51 @@
           <w:sz w:val="24"/>
           <w:szCs w:val="24"/>
         </w:rPr>
-        <w:t>BSA files don’t in fact need to hold the names of files and folders, that’s what the hash value is for! Though this is MUCH less than the ESM, fallout3 looks like about half a mega for the archive entries total</w:t>
+        <w:t xml:space="preserve">My </w:t>
+      </w:r>
+      <w:proofErr w:type="spellStart"/>
+      <w:r>
+        <w:rPr>
+          <w:rFonts w:ascii="Consolas" w:hAnsi="Consolas" w:cs="Consolas"/>
+          <w:sz w:val="24"/>
+          <w:szCs w:val="24"/>
+        </w:rPr>
+        <w:t>SetFFP</w:t>
+      </w:r>
+      <w:proofErr w:type="spellEnd"/>
+      <w:r>
+        <w:rPr>
+          <w:rFonts w:ascii="Consolas" w:hAnsi="Consolas" w:cs="Consolas"/>
+          <w:sz w:val="24"/>
+          <w:szCs w:val="24"/>
+        </w:rPr>
+        <w:t xml:space="preserve"> call should be done once at the shape level, so multiple </w:t>
+      </w:r>
+      <w:proofErr w:type="spellStart"/>
+      <w:r>
+        <w:rPr>
+          <w:rFonts w:ascii="Consolas" w:hAnsi="Consolas" w:cs="Consolas"/>
+          <w:sz w:val="24"/>
+          <w:szCs w:val="24"/>
+        </w:rPr>
+        <w:t>geoms</w:t>
+      </w:r>
+      <w:proofErr w:type="spellEnd"/>
+      <w:r>
+        <w:rPr>
+          <w:rFonts w:ascii="Consolas" w:hAnsi="Consolas" w:cs="Consolas"/>
+          <w:sz w:val="24"/>
+          <w:szCs w:val="24"/>
+        </w:rPr>
+        <w:t xml:space="preserve"> in a single shape get the same treatment, is there a shape3d point I know of?</w:t>
       </w:r>
     </w:p>
     <w:p>
       <w:pPr>
         <w:pStyle w:val="ListParagraph"/>
         <w:numPr>
-          <w:ilvl w:val="1"/>
-          <w:numId w:val="2"/>
+          <w:ilvl w:val="0"/>
+          <w:numId w:val="3"/>
         </w:numPr>
         <w:autoSpaceDE w:val="0"/>
         <w:autoSpaceDN w:val="0"/>
@@ -902,41 +1153,15 @@
           <w:sz w:val="24"/>
           <w:szCs w:val="24"/>
         </w:rPr>
-        <w:t>BSA loading should happen on many threads to improve the damn decompress performance</w:t>
-      </w:r>
-      <w:r>
-        <w:rPr>
-          <w:rFonts w:ascii="Consolas" w:hAnsi="Consolas" w:cs="Consolas"/>
-          <w:sz w:val="24"/>
-          <w:szCs w:val="24"/>
-        </w:rPr>
-        <w:t xml:space="preserve">, several </w:t>
-      </w:r>
-      <w:proofErr w:type="spellStart"/>
-      <w:r>
-        <w:rPr>
-          <w:rFonts w:ascii="Consolas" w:hAnsi="Consolas" w:cs="Consolas"/>
-          <w:sz w:val="24"/>
-          <w:szCs w:val="24"/>
-        </w:rPr>
-        <w:t>inflater</w:t>
-      </w:r>
-      <w:proofErr w:type="spellEnd"/>
-      <w:r>
-        <w:rPr>
-          <w:rFonts w:ascii="Consolas" w:hAnsi="Consolas" w:cs="Consolas"/>
-          <w:sz w:val="24"/>
-          <w:szCs w:val="24"/>
-        </w:rPr>
-        <w:t xml:space="preserve"> running at once</w:t>
+        <w:t>IDEA! See below</w:t>
       </w:r>
     </w:p>
     <w:p>
       <w:pPr>
         <w:pStyle w:val="ListParagraph"/>
         <w:numPr>
-          <w:ilvl w:val="1"/>
-          <w:numId w:val="2"/>
+          <w:ilvl w:val="0"/>
+          <w:numId w:val="3"/>
         </w:numPr>
         <w:autoSpaceDE w:val="0"/>
         <w:autoSpaceDN w:val="0"/>
@@ -954,25 +1179,51 @@
           <w:sz w:val="24"/>
           <w:szCs w:val="24"/>
         </w:rPr>
-        <w:t xml:space="preserve">Look at shared geometry and or shared shape3d for trees and water </w:t>
-      </w:r>
-      <w:proofErr w:type="spellStart"/>
-      <w:r>
-        <w:rPr>
-          <w:rFonts w:ascii="Consolas" w:hAnsi="Consolas" w:cs="Consolas"/>
-          <w:sz w:val="24"/>
-          <w:szCs w:val="24"/>
-        </w:rPr>
-        <w:t>etc</w:t>
-      </w:r>
-      <w:proofErr w:type="spellEnd"/>
+        <w:t xml:space="preserve">Is it truly just native overhead on Android, get the </w:t>
+      </w:r>
+      <w:proofErr w:type="spellStart"/>
+      <w:r>
+        <w:rPr>
+          <w:rFonts w:ascii="Consolas" w:hAnsi="Consolas" w:cs="Consolas"/>
+          <w:sz w:val="24"/>
+          <w:szCs w:val="24"/>
+        </w:rPr>
+        <w:t>adreno</w:t>
+      </w:r>
+      <w:proofErr w:type="spellEnd"/>
+      <w:r>
+        <w:rPr>
+          <w:rFonts w:ascii="Consolas" w:hAnsi="Consolas" w:cs="Consolas"/>
+          <w:sz w:val="24"/>
+          <w:szCs w:val="24"/>
+        </w:rPr>
+        <w:t xml:space="preserve"> profiler going to tell me what really happening, the android studio one might be hooked into the </w:t>
+      </w:r>
+      <w:proofErr w:type="spellStart"/>
+      <w:r>
+        <w:rPr>
+          <w:rFonts w:ascii="Consolas" w:hAnsi="Consolas" w:cs="Consolas"/>
+          <w:sz w:val="24"/>
+          <w:szCs w:val="24"/>
+        </w:rPr>
+        <w:t>GLSurfaceView</w:t>
+      </w:r>
+      <w:proofErr w:type="spellEnd"/>
+      <w:r>
+        <w:rPr>
+          <w:rFonts w:ascii="Consolas" w:hAnsi="Consolas" w:cs="Consolas"/>
+          <w:sz w:val="24"/>
+          <w:szCs w:val="24"/>
+        </w:rPr>
+        <w:t xml:space="preserve"> or something</w:t>
+      </w:r>
     </w:p>
     <w:p>
       <w:pPr>
         <w:pStyle w:val="ListParagraph"/>
         <w:numPr>
-          <w:ilvl w:val="1"/>
-          <w:numId w:val="2"/>
+          <w:ilvl w:val="0"/>
+          <w:numId w:val="3"/>
         </w:numPr>
         <w:autoSpaceDE w:val="0"/>
         <w:autoSpaceDN w:val="0"/>
@@ -990,51 +1241,191 @@
           <w:sz w:val="24"/>
           <w:szCs w:val="24"/>
         </w:rPr>
-        <w:t xml:space="preserve">Why can’t an uncompressed texture </w:t>
-      </w:r>
-      <w:proofErr w:type="spellStart"/>
-      <w:r>
-        <w:rPr>
-          <w:rFonts w:ascii="Consolas" w:hAnsi="Consolas" w:cs="Consolas"/>
-          <w:sz w:val="24"/>
-          <w:szCs w:val="24"/>
-        </w:rPr>
-        <w:t>bytebuffer</w:t>
-      </w:r>
-      <w:proofErr w:type="spellEnd"/>
-      <w:r>
-        <w:rPr>
-          <w:rFonts w:ascii="Consolas" w:hAnsi="Consolas" w:cs="Consolas"/>
-          <w:sz w:val="24"/>
-          <w:szCs w:val="24"/>
-        </w:rPr>
-        <w:t xml:space="preserve"> be pulled from the </w:t>
-      </w:r>
-      <w:proofErr w:type="spellStart"/>
-      <w:r>
-        <w:rPr>
-          <w:rFonts w:ascii="Consolas" w:hAnsi="Consolas" w:cs="Consolas"/>
-          <w:sz w:val="24"/>
-          <w:szCs w:val="24"/>
-        </w:rPr>
-        <w:t>filechannel</w:t>
-      </w:r>
-      <w:proofErr w:type="spellEnd"/>
-      <w:r>
-        <w:rPr>
-          <w:rFonts w:ascii="Consolas" w:hAnsi="Consolas" w:cs="Consolas"/>
-          <w:sz w:val="24"/>
-          <w:szCs w:val="24"/>
-        </w:rPr>
-        <w:t xml:space="preserve"> and handed all the way through to JNI call without ever being touched? Though question is disk read slower than decompress time??</w:t>
+        <w:t>All useless strings must go, so all record and sub records, after conversion to RECO, should be dumped forever</w:t>
       </w:r>
     </w:p>
     <w:p>
       <w:pPr>
         <w:pStyle w:val="ListParagraph"/>
         <w:numPr>
-          <w:ilvl w:val="1"/>
-          <w:numId w:val="2"/>
+          <w:ilvl w:val="0"/>
+          <w:numId w:val="3"/>
+        </w:numPr>
+        <w:autoSpaceDE w:val="0"/>
+        <w:autoSpaceDN w:val="0"/>
+        <w:adjustRightInd w:val="0"/>
+        <w:spacing w:after="0" w:line="240" w:lineRule="auto"/>
+        <w:rPr>
+          <w:rFonts w:ascii="Consolas" w:hAnsi="Consolas" w:cs="Consolas"/>
+          <w:sz w:val="24"/>
+          <w:szCs w:val="24"/>
+        </w:rPr>
+      </w:pPr>
+      <w:r>
+        <w:rPr>
+          <w:rFonts w:ascii="Consolas" w:hAnsi="Consolas" w:cs="Consolas"/>
+          <w:sz w:val="24"/>
+          <w:szCs w:val="24"/>
+        </w:rPr>
+        <w:t>BSA files don’t in fact need to hold the names of files and folders, that’s what the hash value is for! Though this is MUCH less than the ESM, fallout3 looks like about half a mega for the archive entries total</w:t>
+      </w:r>
+    </w:p>
+    <w:p>
+      <w:pPr>
+        <w:pStyle w:val="ListParagraph"/>
+        <w:numPr>
+          <w:ilvl w:val="0"/>
+          <w:numId w:val="3"/>
+        </w:numPr>
+        <w:autoSpaceDE w:val="0"/>
+        <w:autoSpaceDN w:val="0"/>
+        <w:adjustRightInd w:val="0"/>
+        <w:spacing w:after="0" w:line="240" w:lineRule="auto"/>
+        <w:rPr>
+          <w:rFonts w:ascii="Consolas" w:hAnsi="Consolas" w:cs="Consolas"/>
+          <w:sz w:val="24"/>
+          <w:szCs w:val="24"/>
+        </w:rPr>
+      </w:pPr>
+      <w:r>
+        <w:rPr>
+          <w:rFonts w:ascii="Consolas" w:hAnsi="Consolas" w:cs="Consolas"/>
+          <w:sz w:val="24"/>
+          <w:szCs w:val="24"/>
+        </w:rPr>
+        <w:t>BSA loading should happen on many threads to improve the damn decompress performance</w:t>
+      </w:r>
+      <w:r>
+        <w:rPr>
+          <w:rFonts w:ascii="Consolas" w:hAnsi="Consolas" w:cs="Consolas"/>
+          <w:sz w:val="24"/>
+          <w:szCs w:val="24"/>
+        </w:rPr>
+        <w:t xml:space="preserve">, several </w:t>
+      </w:r>
+      <w:proofErr w:type="spellStart"/>
+      <w:r>
+        <w:rPr>
+          <w:rFonts w:ascii="Consolas" w:hAnsi="Consolas" w:cs="Consolas"/>
+          <w:sz w:val="24"/>
+          <w:szCs w:val="24"/>
+        </w:rPr>
+        <w:t>inflater</w:t>
+      </w:r>
+      <w:proofErr w:type="spellEnd"/>
+      <w:r>
+        <w:rPr>
+          <w:rFonts w:ascii="Consolas" w:hAnsi="Consolas" w:cs="Consolas"/>
+          <w:sz w:val="24"/>
+          <w:szCs w:val="24"/>
+        </w:rPr>
+        <w:t xml:space="preserve"> running at once</w:t>
+      </w:r>
+    </w:p>
+    <w:p>
+      <w:pPr>
+        <w:pStyle w:val="ListParagraph"/>
+        <w:numPr>
+          <w:ilvl w:val="0"/>
+          <w:numId w:val="3"/>
+        </w:numPr>
+        <w:autoSpaceDE w:val="0"/>
+        <w:autoSpaceDN w:val="0"/>
+        <w:adjustRightInd w:val="0"/>
+        <w:spacing w:after="0" w:line="240" w:lineRule="auto"/>
+        <w:rPr>
+          <w:rFonts w:ascii="Consolas" w:hAnsi="Consolas" w:cs="Consolas"/>
+          <w:sz w:val="24"/>
+          <w:szCs w:val="24"/>
+        </w:rPr>
+      </w:pPr>
+      <w:r>
+        <w:rPr>
+          <w:rFonts w:ascii="Consolas" w:hAnsi="Consolas" w:cs="Consolas"/>
+          <w:sz w:val="24"/>
+          <w:szCs w:val="24"/>
+        </w:rPr>
+        <w:t xml:space="preserve">Look at shared geometry and or shared shape3d for trees and water </w:t>
+      </w:r>
+      <w:proofErr w:type="spellStart"/>
+      <w:r>
+        <w:rPr>
+          <w:rFonts w:ascii="Consolas" w:hAnsi="Consolas" w:cs="Consolas"/>
+          <w:sz w:val="24"/>
+          <w:szCs w:val="24"/>
+        </w:rPr>
+        <w:t>etc</w:t>
+      </w:r>
+      <w:proofErr w:type="spellEnd"/>
+    </w:p>
+    <w:p>
+      <w:pPr>
+        <w:pStyle w:val="ListParagraph"/>
+        <w:numPr>
+          <w:ilvl w:val="0"/>
+          <w:numId w:val="3"/>
+        </w:numPr>
+        <w:autoSpaceDE w:val="0"/>
+        <w:autoSpaceDN w:val="0"/>
+        <w:adjustRightInd w:val="0"/>
+        <w:spacing w:after="0" w:line="240" w:lineRule="auto"/>
+        <w:rPr>
+          <w:rFonts w:ascii="Consolas" w:hAnsi="Consolas" w:cs="Consolas"/>
+          <w:sz w:val="24"/>
+          <w:szCs w:val="24"/>
+        </w:rPr>
+      </w:pPr>
+      <w:r>
+        <w:rPr>
+          <w:rFonts w:ascii="Consolas" w:hAnsi="Consolas" w:cs="Consolas"/>
+          <w:sz w:val="24"/>
+          <w:szCs w:val="24"/>
+        </w:rPr>
+        <w:t xml:space="preserve">Why can’t an uncompressed texture </w:t>
+      </w:r>
+      <w:proofErr w:type="spellStart"/>
+      <w:r>
+        <w:rPr>
+          <w:rFonts w:ascii="Consolas" w:hAnsi="Consolas" w:cs="Consolas"/>
+          <w:sz w:val="24"/>
+          <w:szCs w:val="24"/>
+        </w:rPr>
+        <w:t>bytebuffer</w:t>
+      </w:r>
+      <w:proofErr w:type="spellEnd"/>
+      <w:r>
+        <w:rPr>
+          <w:rFonts w:ascii="Consolas" w:hAnsi="Consolas" w:cs="Consolas"/>
+          <w:sz w:val="24"/>
+          <w:szCs w:val="24"/>
+        </w:rPr>
+        <w:t xml:space="preserve"> be pulled from the </w:t>
+      </w:r>
+      <w:proofErr w:type="spellStart"/>
+      <w:r>
+        <w:rPr>
+          <w:rFonts w:ascii="Consolas" w:hAnsi="Consolas" w:cs="Consolas"/>
+          <w:sz w:val="24"/>
+          <w:szCs w:val="24"/>
+        </w:rPr>
+        <w:t>filechannel</w:t>
+      </w:r>
+      <w:proofErr w:type="spellEnd"/>
+      <w:r>
+        <w:rPr>
+          <w:rFonts w:ascii="Consolas" w:hAnsi="Consolas" w:cs="Consolas"/>
+          <w:sz w:val="24"/>
+          <w:szCs w:val="24"/>
+        </w:rPr>
+        <w:t xml:space="preserve"> and handed all the way through to JNI call without ever being touched? Though question is disk read slower than decompress time??</w:t>
+      </w:r>
+    </w:p>
+    <w:p>
+      <w:pPr>
+        <w:pStyle w:val="ListParagraph"/>
+        <w:numPr>
+          <w:ilvl w:val="0"/>
+          <w:numId w:val="3"/>
         </w:numPr>
         <w:autoSpaceDE w:val="0"/>
         <w:autoSpaceDN w:val="0"/>
@@ -3409,6 +3800,92 @@
 <file path=word/numbering.xml><?xml version="1.0" encoding="utf-8"?>
 <w:numbering xmlns:wpc="http://schemas.microsoft.com/office/word/2010/wordprocessingCanvas" xmlns:mc="http://schemas.openxmlformats.org/markup-compatibility/2006" xmlns:o="urn:schemas-microsoft-com:office:office" xmlns:r="http://schemas.openxmlformats.org/officeDocument/2006/relationships" xmlns:m="http://schemas.openxmlformats.org/officeDocument/2006/math" xmlns:v="urn:schemas-microsoft-com:vml" xmlns:wp14="http://schemas.microsoft.com/office/word/2010/wordprocessingDrawing" xmlns:wp="http://schemas.openxmlformats.org/drawingml/2006/wordprocessingDrawing" xmlns:w10="urn:schemas-microsoft-com:office:word" xmlns:w="http://schemas.openxmlformats.org/wordprocessingml/2006/main" xmlns:w14="http://schemas.microsoft.com/office/word/2010/wordml" xmlns:wpg="http://schemas.microsoft.com/office/word/2010/wordprocessingGroup" xmlns:wpi="http://schemas.microsoft.com/office/word/2010/wordprocessingInk" xmlns:wne="http://schemas.microsoft.com/office/word/2006/wordml" xmlns:wps="http://schemas.microsoft.com/office/word/2010/wordprocessingShape" mc:Ignorable="w14 wp14">
   <w:abstractNum w:abstractNumId="0">
+    <w:nsid w:val="1E2B0080"/>
+    <w:multiLevelType w:val="hybridMultilevel"/>
+    <w:tmpl w:val="BC22E0C0"/>
+    <w:lvl w:ilvl="0" w:tplc="14090019">
+      <w:start w:val="1"/>
+      <w:numFmt w:val="lowerLetter"/>
+      <w:lvlText w:val="%1."/>
+      <w:lvlJc w:val="left"/>
+      <w:pPr>
+        <w:ind w:left="1440" w:hanging="360"/>
+      </w:pPr>
+    </w:lvl>
+    <w:lvl w:ilvl="1" w:tplc="14090019" w:tentative="1">
+      <w:start w:val="1"/>
+      <w:numFmt w:val="lowerLetter"/>
+      <w:lvlText w:val="%2."/>
+      <w:lvlJc w:val="left"/>
+      <w:pPr>
+        <w:ind w:left="2160" w:hanging="360"/>
+      </w:pPr>
+    </w:lvl>
+    <w:lvl w:ilvl="2" w:tplc="1409001B" w:tentative="1">
+      <w:start w:val="1"/>
+      <w:numFmt w:val="lowerRoman"/>
+      <w:lvlText w:val="%3."/>
+      <w:lvlJc w:val="right"/>
+      <w:pPr>
+        <w:ind w:left="2880" w:hanging="180"/>
+      </w:pPr>
+    </w:lvl>
+    <w:lvl w:ilvl="3" w:tplc="1409000F" w:tentative="1">
+      <w:start w:val="1"/>
+      <w:numFmt w:val="decimal"/>
+      <w:lvlText w:val="%4."/>
+      <w:lvlJc w:val="left"/>
+      <w:pPr>
+        <w:ind w:left="3600" w:hanging="360"/>
+      </w:pPr>
+    </w:lvl>
+    <w:lvl w:ilvl="4" w:tplc="14090019" w:tentative="1">
+      <w:start w:val="1"/>
+      <w:numFmt w:val="lowerLetter"/>
+      <w:lvlText w:val="%5."/>
+      <w:lvlJc w:val="left"/>
+      <w:pPr>
+        <w:ind w:left="4320" w:hanging="360"/>
+      </w:pPr>
+    </w:lvl>
+    <w:lvl w:ilvl="5" w:tplc="1409001B" w:tentative="1">
+      <w:start w:val="1"/>
+      <w:numFmt w:val="lowerRoman"/>
+      <w:lvlText w:val="%6."/>
+      <w:lvlJc w:val="right"/>
+      <w:pPr>
+        <w:ind w:left="5040" w:hanging="180"/>
+      </w:pPr>
+    </w:lvl>
+    <w:lvl w:ilvl="6" w:tplc="1409000F" w:tentative="1">
+      <w:start w:val="1"/>
+      <w:numFmt w:val="decimal"/>
+      <w:lvlText w:val="%7."/>
+      <w:lvlJc w:val="left"/>
+      <w:pPr>
+        <w:ind w:left="5760" w:hanging="360"/>
+      </w:pPr>
+    </w:lvl>
+    <w:lvl w:ilvl="7" w:tplc="14090019" w:tentative="1">
+      <w:start w:val="1"/>
+      <w:numFmt w:val="lowerLetter"/>
+      <w:lvlText w:val="%8."/>
+      <w:lvlJc w:val="left"/>
+      <w:pPr>
+        <w:ind w:left="6480" w:hanging="360"/>
+      </w:pPr>
+    </w:lvl>
+    <w:lvl w:ilvl="8" w:tplc="1409001B" w:tentative="1">
+      <w:start w:val="1"/>
+      <w:numFmt w:val="lowerRoman"/>
+      <w:lvlText w:val="%9."/>
+      <w:lvlJc w:val="right"/>
+      <w:pPr>
+        <w:ind w:left="7200" w:hanging="180"/>
+      </w:pPr>
+    </w:lvl>
+  </w:abstractNum>
+  <w:abstractNum w:abstractNumId="1">
     <w:nsid w:val="62034F3B"/>
     <w:multiLevelType w:val="hybridMultilevel"/>
     <w:tmpl w:val="8554584A"/>
@@ -3494,7 +3971,7 @@
       </w:pPr>
     </w:lvl>
   </w:abstractNum>
-  <w:abstractNum w:abstractNumId="1">
+  <w:abstractNum w:abstractNumId="2">
     <w:nsid w:val="6FF96542"/>
     <w:multiLevelType w:val="hybridMultilevel"/>
     <w:tmpl w:val="E0D2589E"/>
@@ -3581,9 +4058,12 @@
     </w:lvl>
   </w:abstractNum>
   <w:num w:numId="1">
+    <w:abstractNumId w:val="2"/>
+  </w:num>
+  <w:num w:numId="2">
     <w:abstractNumId w:val="1"/>
   </w:num>
-  <w:num w:numId="2">
+  <w:num w:numId="3">
     <w:abstractNumId w:val="0"/>
   </w:num>
 </w:numbering>

</xml_diff>

<commit_message>
multi threaded near and far cell loading, note a bug still exists in load phy from vis == true
</commit_message>
<xml_diff>
--- a/ESEAndroid/docs/ESEAndroid Notes.docx
+++ b/ESEAndroid/docs/ESEAndroid Notes.docx
@@ -510,6 +510,14 @@
         </w:rPr>
         <w:t xml:space="preserve"> half with fast and back small ¼’s</w:t>
       </w:r>
+      <w:r>
+        <w:rPr>
+          <w:rFonts w:ascii="Consolas" w:hAnsi="Consolas" w:cs="Consolas"/>
+          <w:sz w:val="24"/>
+          <w:szCs w:val="24"/>
+        </w:rPr>
+        <w:t>, then slide is the side and side walk is the front 1/4s and slide back quarters</w:t>
+      </w:r>
     </w:p>
     <w:p>
       <w:pPr>
@@ -700,7 +708,15 @@
           <w:sz w:val="24"/>
           <w:szCs w:val="24"/>
         </w:rPr>
-        <w:t>Strip strips are terrible, must force a single fatty for both indexed and un indexed, the sky sphere now is massive pile of them</w:t>
+        <w:t xml:space="preserve">Ok loading physics is the slow nightmare on pc </w:t>
+      </w:r>
+      <w:proofErr w:type="spellStart"/>
+      <w:r>
+        <w:t>btHeightfieldTerrainShape</w:t>
+      </w:r>
+      <w:proofErr w:type="spellEnd"/>
+      <w:r>
+        <w:t xml:space="preserve"> needs to be put across</w:t>
       </w:r>
     </w:p>
     <w:p>
@@ -726,7 +742,25 @@
           <w:sz w:val="24"/>
           <w:szCs w:val="24"/>
         </w:rPr>
-        <w:t>Curve looks to be pushing float into buffers all the damn time? Perhaps call set string less often?</w:t>
+        <w:t xml:space="preserve">The land physics appears stuffed on pc with load </w:t>
+      </w:r>
+      <w:proofErr w:type="spellStart"/>
+      <w:r>
+        <w:rPr>
+          <w:rFonts w:ascii="Consolas" w:hAnsi="Consolas" w:cs="Consolas"/>
+          <w:sz w:val="24"/>
+          <w:szCs w:val="24"/>
+        </w:rPr>
+        <w:t>phys</w:t>
+      </w:r>
+      <w:proofErr w:type="spellEnd"/>
+      <w:r>
+        <w:rPr>
+          <w:rFonts w:ascii="Consolas" w:hAnsi="Consolas" w:cs="Consolas"/>
+          <w:sz w:val="24"/>
+          <w:szCs w:val="24"/>
+        </w:rPr>
+        <w:t xml:space="preserve"> from vis turned on</w:t>
       </w:r>
     </w:p>
     <w:p>
@@ -752,97 +786,7 @@
           <w:sz w:val="24"/>
           <w:szCs w:val="24"/>
         </w:rPr>
-        <w:t xml:space="preserve">The set bounds on </w:t>
-      </w:r>
-      <w:proofErr w:type="spellStart"/>
-      <w:r>
-        <w:rPr>
-          <w:rFonts w:ascii="Consolas" w:hAnsi="Consolas" w:cs="Consolas"/>
-          <w:sz w:val="24"/>
-          <w:szCs w:val="24"/>
-        </w:rPr>
-        <w:t>morphables</w:t>
-      </w:r>
-      <w:proofErr w:type="spellEnd"/>
-      <w:r>
-        <w:rPr>
-          <w:rFonts w:ascii="Consolas" w:hAnsi="Consolas" w:cs="Consolas"/>
-          <w:sz w:val="24"/>
-          <w:szCs w:val="24"/>
-        </w:rPr>
-        <w:t xml:space="preserve"> and all </w:t>
-      </w:r>
-      <w:proofErr w:type="spellStart"/>
-      <w:r>
-        <w:rPr>
-          <w:rFonts w:ascii="Consolas" w:hAnsi="Consolas" w:cs="Consolas"/>
-          <w:sz w:val="24"/>
-          <w:szCs w:val="24"/>
-        </w:rPr>
-        <w:t>geoms</w:t>
-      </w:r>
-      <w:proofErr w:type="spellEnd"/>
-      <w:r>
-        <w:rPr>
-          <w:rFonts w:ascii="Consolas" w:hAnsi="Consolas" w:cs="Consolas"/>
-          <w:sz w:val="24"/>
-          <w:szCs w:val="24"/>
-        </w:rPr>
-        <w:t xml:space="preserve"> is expensive go back to setting it statically, give </w:t>
-      </w:r>
-      <w:proofErr w:type="spellStart"/>
-      <w:r>
-        <w:rPr>
-          <w:rFonts w:ascii="Consolas" w:hAnsi="Consolas" w:cs="Consolas"/>
-          <w:sz w:val="24"/>
-          <w:szCs w:val="24"/>
-        </w:rPr>
-        <w:t>morphabel</w:t>
-      </w:r>
-      <w:proofErr w:type="spellEnd"/>
-      <w:r>
-        <w:rPr>
-          <w:rFonts w:ascii="Consolas" w:hAnsi="Consolas" w:cs="Consolas"/>
-          <w:sz w:val="24"/>
-          <w:szCs w:val="24"/>
-        </w:rPr>
-        <w:t xml:space="preserve"> a double sized one, compare </w:t>
-      </w:r>
-      <w:proofErr w:type="spellStart"/>
-      <w:r>
-        <w:rPr>
-          <w:rFonts w:ascii="Consolas" w:hAnsi="Consolas" w:cs="Consolas"/>
-          <w:sz w:val="24"/>
-          <w:szCs w:val="24"/>
-        </w:rPr>
-        <w:t>stiatc</w:t>
-      </w:r>
-      <w:proofErr w:type="spellEnd"/>
-      <w:r>
-        <w:rPr>
-          <w:rFonts w:ascii="Consolas" w:hAnsi="Consolas" w:cs="Consolas"/>
-          <w:sz w:val="24"/>
-          <w:szCs w:val="24"/>
-        </w:rPr>
-        <w:t xml:space="preserve"> from </w:t>
-      </w:r>
-      <w:proofErr w:type="spellStart"/>
-      <w:r>
-        <w:rPr>
-          <w:rFonts w:ascii="Consolas" w:hAnsi="Consolas" w:cs="Consolas"/>
-          <w:sz w:val="24"/>
-          <w:szCs w:val="24"/>
-        </w:rPr>
-        <w:t>nif</w:t>
-      </w:r>
-      <w:proofErr w:type="spellEnd"/>
-      <w:r>
-        <w:rPr>
-          <w:rFonts w:ascii="Consolas" w:hAnsi="Consolas" w:cs="Consolas"/>
-          <w:sz w:val="24"/>
-          <w:szCs w:val="24"/>
-        </w:rPr>
-        <w:t xml:space="preserve"> with calculated My particles system does the same sort of thing too, but it needs to  be points</w:t>
+        <w:t>Curve looks to be pushing float into buffers all the damn time? Perhaps call set string less often?</w:t>
       </w:r>
     </w:p>
     <w:p>
@@ -868,61 +812,97 @@
           <w:sz w:val="24"/>
           <w:szCs w:val="24"/>
         </w:rPr>
-        <w:t xml:space="preserve">ART and accessor are terrible, </w:t>
-      </w:r>
-      <w:proofErr w:type="spellStart"/>
-      <w:r>
-        <w:rPr>
-          <w:rFonts w:ascii="Consolas" w:hAnsi="Consolas" w:cs="Consolas"/>
-          <w:sz w:val="24"/>
-          <w:szCs w:val="24"/>
-        </w:rPr>
-        <w:t>proguard</w:t>
-      </w:r>
-      <w:proofErr w:type="spellEnd"/>
-      <w:r>
-        <w:rPr>
-          <w:rFonts w:ascii="Consolas" w:hAnsi="Consolas" w:cs="Consolas"/>
-          <w:sz w:val="24"/>
-          <w:szCs w:val="24"/>
-        </w:rPr>
-        <w:t xml:space="preserve"> will inline them apparently? So I need to compare a </w:t>
-      </w:r>
-      <w:proofErr w:type="spellStart"/>
-      <w:r>
-        <w:rPr>
-          <w:rFonts w:ascii="Consolas" w:hAnsi="Consolas" w:cs="Consolas"/>
-          <w:sz w:val="24"/>
-          <w:szCs w:val="24"/>
-        </w:rPr>
-        <w:t>proguard</w:t>
-      </w:r>
-      <w:proofErr w:type="spellEnd"/>
-      <w:r>
-        <w:rPr>
-          <w:rFonts w:ascii="Consolas" w:hAnsi="Consolas" w:cs="Consolas"/>
-          <w:sz w:val="24"/>
-          <w:szCs w:val="24"/>
-        </w:rPr>
-        <w:t xml:space="preserve"> release with debug, if not I’ll have to do it myself, problems are </w:t>
-      </w:r>
-      <w:proofErr w:type="spellStart"/>
-      <w:r>
-        <w:rPr>
-          <w:rFonts w:ascii="Consolas" w:hAnsi="Consolas" w:cs="Consolas"/>
-          <w:sz w:val="24"/>
-          <w:szCs w:val="24"/>
-        </w:rPr>
-        <w:t>RigidBody.upcast</w:t>
-      </w:r>
-      <w:proofErr w:type="spellEnd"/>
-      <w:r>
-        <w:rPr>
-          <w:rFonts w:ascii="Consolas" w:hAnsi="Consolas" w:cs="Consolas"/>
-          <w:sz w:val="24"/>
-          <w:szCs w:val="24"/>
-        </w:rPr>
-        <w:t xml:space="preserve"> and ObjectArrayList.getQuick </w:t>
+        <w:t xml:space="preserve">The set bounds on </w:t>
+      </w:r>
+      <w:proofErr w:type="spellStart"/>
+      <w:r>
+        <w:rPr>
+          <w:rFonts w:ascii="Consolas" w:hAnsi="Consolas" w:cs="Consolas"/>
+          <w:sz w:val="24"/>
+          <w:szCs w:val="24"/>
+        </w:rPr>
+        <w:t>morphables</w:t>
+      </w:r>
+      <w:proofErr w:type="spellEnd"/>
+      <w:r>
+        <w:rPr>
+          <w:rFonts w:ascii="Consolas" w:hAnsi="Consolas" w:cs="Consolas"/>
+          <w:sz w:val="24"/>
+          <w:szCs w:val="24"/>
+        </w:rPr>
+        <w:t xml:space="preserve"> and all </w:t>
+      </w:r>
+      <w:proofErr w:type="spellStart"/>
+      <w:r>
+        <w:rPr>
+          <w:rFonts w:ascii="Consolas" w:hAnsi="Consolas" w:cs="Consolas"/>
+          <w:sz w:val="24"/>
+          <w:szCs w:val="24"/>
+        </w:rPr>
+        <w:t>geoms</w:t>
+      </w:r>
+      <w:proofErr w:type="spellEnd"/>
+      <w:r>
+        <w:rPr>
+          <w:rFonts w:ascii="Consolas" w:hAnsi="Consolas" w:cs="Consolas"/>
+          <w:sz w:val="24"/>
+          <w:szCs w:val="24"/>
+        </w:rPr>
+        <w:t xml:space="preserve"> is expensive go back to setting it statically, give </w:t>
+      </w:r>
+      <w:proofErr w:type="spellStart"/>
+      <w:r>
+        <w:rPr>
+          <w:rFonts w:ascii="Consolas" w:hAnsi="Consolas" w:cs="Consolas"/>
+          <w:sz w:val="24"/>
+          <w:szCs w:val="24"/>
+        </w:rPr>
+        <w:t>morphabel</w:t>
+      </w:r>
+      <w:proofErr w:type="spellEnd"/>
+      <w:r>
+        <w:rPr>
+          <w:rFonts w:ascii="Consolas" w:hAnsi="Consolas" w:cs="Consolas"/>
+          <w:sz w:val="24"/>
+          <w:szCs w:val="24"/>
+        </w:rPr>
+        <w:t xml:space="preserve"> a double sized one, compare </w:t>
+      </w:r>
+      <w:proofErr w:type="spellStart"/>
+      <w:r>
+        <w:rPr>
+          <w:rFonts w:ascii="Consolas" w:hAnsi="Consolas" w:cs="Consolas"/>
+          <w:sz w:val="24"/>
+          <w:szCs w:val="24"/>
+        </w:rPr>
+        <w:t>stiatc</w:t>
+      </w:r>
+      <w:proofErr w:type="spellEnd"/>
+      <w:r>
+        <w:rPr>
+          <w:rFonts w:ascii="Consolas" w:hAnsi="Consolas" w:cs="Consolas"/>
+          <w:sz w:val="24"/>
+          <w:szCs w:val="24"/>
+        </w:rPr>
+        <w:t xml:space="preserve"> from </w:t>
+      </w:r>
+      <w:proofErr w:type="spellStart"/>
+      <w:r>
+        <w:rPr>
+          <w:rFonts w:ascii="Consolas" w:hAnsi="Consolas" w:cs="Consolas"/>
+          <w:sz w:val="24"/>
+          <w:szCs w:val="24"/>
+        </w:rPr>
+        <w:t>nif</w:t>
+      </w:r>
+      <w:proofErr w:type="spellEnd"/>
+      <w:r>
+        <w:rPr>
+          <w:rFonts w:ascii="Consolas" w:hAnsi="Consolas" w:cs="Consolas"/>
+          <w:sz w:val="24"/>
+          <w:szCs w:val="24"/>
+        </w:rPr>
+        <w:t xml:space="preserve"> with calculated My particles system does the same sort of thing too, but it needs to  be points</w:t>
       </w:r>
     </w:p>
     <w:p>
@@ -948,43 +928,79 @@
           <w:sz w:val="24"/>
           <w:szCs w:val="24"/>
         </w:rPr>
-        <w:t xml:space="preserve">Oblivion trees(and </w:t>
-      </w:r>
-      <w:proofErr w:type="spellStart"/>
-      <w:r>
-        <w:rPr>
-          <w:rFonts w:ascii="Consolas" w:hAnsi="Consolas" w:cs="Consolas"/>
-          <w:sz w:val="24"/>
-          <w:szCs w:val="24"/>
-        </w:rPr>
-        <w:t>skyrim</w:t>
-      </w:r>
-      <w:proofErr w:type="spellEnd"/>
-      <w:r>
-        <w:rPr>
-          <w:rFonts w:ascii="Consolas" w:hAnsi="Consolas" w:cs="Consolas"/>
-          <w:sz w:val="24"/>
-          <w:szCs w:val="24"/>
-        </w:rPr>
-        <w:t xml:space="preserve">?) could be put into a huge byte buffer put distant and done in a single draw call </w:t>
-      </w:r>
-      <w:proofErr w:type="spellStart"/>
-      <w:r>
-        <w:rPr>
-          <w:rFonts w:ascii="Consolas" w:hAnsi="Consolas" w:cs="Consolas"/>
-          <w:sz w:val="24"/>
-          <w:szCs w:val="24"/>
-        </w:rPr>
-        <w:t>andffp</w:t>
-      </w:r>
-      <w:proofErr w:type="spellEnd"/>
-      <w:r>
-        <w:rPr>
-          <w:rFonts w:ascii="Consolas" w:hAnsi="Consolas" w:cs="Consolas"/>
-          <w:sz w:val="24"/>
-          <w:szCs w:val="24"/>
-        </w:rPr>
-        <w:t xml:space="preserve">, in fact I like that a lot –older idea was Trees should share a single geometry and not be pre baked any more   </w:t>
+        <w:t xml:space="preserve">ART and accessor are terrible, </w:t>
+      </w:r>
+      <w:proofErr w:type="spellStart"/>
+      <w:r>
+        <w:rPr>
+          <w:rFonts w:ascii="Consolas" w:hAnsi="Consolas" w:cs="Consolas"/>
+          <w:sz w:val="24"/>
+          <w:szCs w:val="24"/>
+        </w:rPr>
+        <w:t>proguard</w:t>
+      </w:r>
+      <w:proofErr w:type="spellEnd"/>
+      <w:r>
+        <w:rPr>
+          <w:rFonts w:ascii="Consolas" w:hAnsi="Consolas" w:cs="Consolas"/>
+          <w:sz w:val="24"/>
+          <w:szCs w:val="24"/>
+        </w:rPr>
+        <w:t xml:space="preserve"> will inline them apparently? So I need to compare a </w:t>
+      </w:r>
+      <w:proofErr w:type="spellStart"/>
+      <w:r>
+        <w:rPr>
+          <w:rFonts w:ascii="Consolas" w:hAnsi="Consolas" w:cs="Consolas"/>
+          <w:sz w:val="24"/>
+          <w:szCs w:val="24"/>
+        </w:rPr>
+        <w:t>proguard</w:t>
+      </w:r>
+      <w:proofErr w:type="spellEnd"/>
+      <w:r>
+        <w:rPr>
+          <w:rFonts w:ascii="Consolas" w:hAnsi="Consolas" w:cs="Consolas"/>
+          <w:sz w:val="24"/>
+          <w:szCs w:val="24"/>
+        </w:rPr>
+        <w:t xml:space="preserve"> release with debug, if not I’ll have to do it myself, problems are </w:t>
+      </w:r>
+      <w:proofErr w:type="spellStart"/>
+      <w:r>
+        <w:rPr>
+          <w:rFonts w:ascii="Consolas" w:hAnsi="Consolas" w:cs="Consolas"/>
+          <w:sz w:val="24"/>
+          <w:szCs w:val="24"/>
+        </w:rPr>
+        <w:t>RigidBody.upcast</w:t>
+      </w:r>
+      <w:proofErr w:type="spellEnd"/>
+      <w:r>
+        <w:rPr>
+          <w:rFonts w:ascii="Consolas" w:hAnsi="Consolas" w:cs="Consolas"/>
+          <w:sz w:val="24"/>
+          <w:szCs w:val="24"/>
+        </w:rPr>
+        <w:t xml:space="preserve"> and </w:t>
+      </w:r>
+      <w:proofErr w:type="spellStart"/>
+      <w:r>
+        <w:rPr>
+          <w:rFonts w:ascii="Consolas" w:hAnsi="Consolas" w:cs="Consolas"/>
+          <w:sz w:val="24"/>
+          <w:szCs w:val="24"/>
+        </w:rPr>
+        <w:t>ObjectArrayList.getQuick</w:t>
+      </w:r>
+      <w:proofErr w:type="spellEnd"/>
+      <w:r>
+        <w:rPr>
+          <w:rFonts w:ascii="Consolas" w:hAnsi="Consolas" w:cs="Consolas"/>
+          <w:sz w:val="24"/>
+          <w:szCs w:val="24"/>
+        </w:rPr>
+        <w:t xml:space="preserve"> </w:t>
       </w:r>
     </w:p>
     <w:p>
@@ -1010,25 +1026,43 @@
           <w:sz w:val="24"/>
           <w:szCs w:val="24"/>
         </w:rPr>
-        <w:t xml:space="preserve">I could render to a frame buffer of </w:t>
-      </w:r>
-      <w:proofErr w:type="spellStart"/>
-      <w:r>
-        <w:rPr>
-          <w:rFonts w:ascii="Consolas" w:hAnsi="Consolas" w:cs="Consolas"/>
-          <w:sz w:val="24"/>
-          <w:szCs w:val="24"/>
-        </w:rPr>
-        <w:t>qurter</w:t>
-      </w:r>
-      <w:proofErr w:type="spellEnd"/>
-      <w:r>
-        <w:rPr>
-          <w:rFonts w:ascii="Consolas" w:hAnsi="Consolas" w:cs="Consolas"/>
-          <w:sz w:val="24"/>
-          <w:szCs w:val="24"/>
-        </w:rPr>
-        <w:t xml:space="preserve"> size and upscale form final swap.</w:t>
+        <w:t xml:space="preserve">Oblivion trees(and </w:t>
+      </w:r>
+      <w:proofErr w:type="spellStart"/>
+      <w:r>
+        <w:rPr>
+          <w:rFonts w:ascii="Consolas" w:hAnsi="Consolas" w:cs="Consolas"/>
+          <w:sz w:val="24"/>
+          <w:szCs w:val="24"/>
+        </w:rPr>
+        <w:t>skyrim</w:t>
+      </w:r>
+      <w:proofErr w:type="spellEnd"/>
+      <w:r>
+        <w:rPr>
+          <w:rFonts w:ascii="Consolas" w:hAnsi="Consolas" w:cs="Consolas"/>
+          <w:sz w:val="24"/>
+          <w:szCs w:val="24"/>
+        </w:rPr>
+        <w:t xml:space="preserve">?) could be put into a huge byte buffer put distant and done in a single draw call </w:t>
+      </w:r>
+      <w:proofErr w:type="spellStart"/>
+      <w:r>
+        <w:rPr>
+          <w:rFonts w:ascii="Consolas" w:hAnsi="Consolas" w:cs="Consolas"/>
+          <w:sz w:val="24"/>
+          <w:szCs w:val="24"/>
+        </w:rPr>
+        <w:t>andffp</w:t>
+      </w:r>
+      <w:proofErr w:type="spellEnd"/>
+      <w:r>
+        <w:rPr>
+          <w:rFonts w:ascii="Consolas" w:hAnsi="Consolas" w:cs="Consolas"/>
+          <w:sz w:val="24"/>
+          <w:szCs w:val="24"/>
+        </w:rPr>
+        <w:t xml:space="preserve">, in fact I like that a lot –older idea was Trees should share a single geometry and not be pre baked any more   </w:t>
       </w:r>
     </w:p>
     <w:p>
@@ -1054,43 +1088,23 @@
           <w:sz w:val="24"/>
           <w:szCs w:val="24"/>
         </w:rPr>
-        <w:t xml:space="preserve">In </w:t>
-      </w:r>
-      <w:proofErr w:type="spellStart"/>
-      <w:r>
-        <w:rPr>
-          <w:rFonts w:ascii="Consolas" w:hAnsi="Consolas" w:cs="Consolas"/>
-          <w:sz w:val="24"/>
-          <w:szCs w:val="24"/>
-        </w:rPr>
-        <w:t>joglespipeline</w:t>
-      </w:r>
-      <w:proofErr w:type="spellEnd"/>
-      <w:r>
-        <w:rPr>
-          <w:rFonts w:ascii="Consolas" w:hAnsi="Consolas" w:cs="Consolas"/>
-          <w:sz w:val="24"/>
-          <w:szCs w:val="24"/>
-        </w:rPr>
-        <w:t xml:space="preserve"> the strip array part could be smashed together into a single fat draw call by popping the extra degenerate tri into a </w:t>
-      </w:r>
-      <w:proofErr w:type="spellStart"/>
-      <w:r>
-        <w:rPr>
-          <w:rFonts w:ascii="Consolas" w:hAnsi="Consolas" w:cs="Consolas"/>
-          <w:sz w:val="24"/>
-          <w:szCs w:val="24"/>
-        </w:rPr>
-        <w:t>loooong</w:t>
-      </w:r>
-      <w:proofErr w:type="spellEnd"/>
-      <w:r>
-        <w:rPr>
-          <w:rFonts w:ascii="Consolas" w:hAnsi="Consolas" w:cs="Consolas"/>
-          <w:sz w:val="24"/>
-          <w:szCs w:val="24"/>
-        </w:rPr>
-        <w:t xml:space="preserve"> buffer, better performance!</w:t>
+        <w:t>I could render to a frame buffer of qu</w:t>
+      </w:r>
+      <w:r>
+        <w:rPr>
+          <w:rFonts w:ascii="Consolas" w:hAnsi="Consolas" w:cs="Consolas"/>
+          <w:sz w:val="24"/>
+          <w:szCs w:val="24"/>
+        </w:rPr>
+        <w:t>a</w:t>
+      </w:r>
+      <w:r>
+        <w:rPr>
+          <w:rFonts w:ascii="Consolas" w:hAnsi="Consolas" w:cs="Consolas"/>
+          <w:sz w:val="24"/>
+          <w:szCs w:val="24"/>
+        </w:rPr>
+        <w:t>rter size and upscale form final swap.</w:t>
       </w:r>
     </w:p>
     <w:p>
@@ -1116,41 +1130,15 @@
           <w:sz w:val="24"/>
           <w:szCs w:val="24"/>
         </w:rPr>
-        <w:t>Water and wa</w:t>
-      </w:r>
-      <w:r>
-        <w:rPr>
-          <w:rFonts w:ascii="Consolas" w:hAnsi="Consolas" w:cs="Consolas"/>
-          <w:sz w:val="24"/>
-          <w:szCs w:val="24"/>
-        </w:rPr>
-        <w:t>ter app must share texture unit</w:t>
-      </w:r>
-      <w:r>
-        <w:rPr>
-          <w:rFonts w:ascii="Consolas" w:hAnsi="Consolas" w:cs="Consolas"/>
-          <w:sz w:val="24"/>
-          <w:szCs w:val="24"/>
-        </w:rPr>
-        <w:t xml:space="preserve">s and </w:t>
-      </w:r>
-      <w:proofErr w:type="spellStart"/>
-      <w:r>
-        <w:rPr>
-          <w:rFonts w:ascii="Consolas" w:hAnsi="Consolas" w:cs="Consolas"/>
-          <w:sz w:val="24"/>
-          <w:szCs w:val="24"/>
-        </w:rPr>
-        <w:t>shader</w:t>
-      </w:r>
-      <w:proofErr w:type="spellEnd"/>
-      <w:r>
-        <w:rPr>
-          <w:rFonts w:ascii="Consolas" w:hAnsi="Consolas" w:cs="Consolas"/>
-          <w:sz w:val="24"/>
-          <w:szCs w:val="24"/>
-        </w:rPr>
-        <w:t xml:space="preserve"> program and everything</w:t>
+        <w:t>IDEA! See below</w:t>
+      </w:r>
+      <w:r>
+        <w:rPr>
+          <w:rFonts w:ascii="Consolas" w:hAnsi="Consolas" w:cs="Consolas"/>
+          <w:sz w:val="24"/>
+          <w:szCs w:val="24"/>
+        </w:rPr>
+        <w:t xml:space="preserve"> about a waiter thread, maybe complex above ideas good</w:t>
       </w:r>
     </w:p>
     <w:p>
@@ -1176,15 +1164,43 @@
           <w:sz w:val="24"/>
           <w:szCs w:val="24"/>
         </w:rPr>
-        <w:t>IDEA! See below</w:t>
-      </w:r>
-      <w:r>
-        <w:rPr>
-          <w:rFonts w:ascii="Consolas" w:hAnsi="Consolas" w:cs="Consolas"/>
-          <w:sz w:val="24"/>
-          <w:szCs w:val="24"/>
-        </w:rPr>
-        <w:t xml:space="preserve"> about a waiter thread, maybe complex above ideas good</w:t>
+        <w:t xml:space="preserve">Is it truly just native overhead on Android, get the </w:t>
+      </w:r>
+      <w:proofErr w:type="spellStart"/>
+      <w:r>
+        <w:rPr>
+          <w:rFonts w:ascii="Consolas" w:hAnsi="Consolas" w:cs="Consolas"/>
+          <w:sz w:val="24"/>
+          <w:szCs w:val="24"/>
+        </w:rPr>
+        <w:t>adreno</w:t>
+      </w:r>
+      <w:proofErr w:type="spellEnd"/>
+      <w:r>
+        <w:rPr>
+          <w:rFonts w:ascii="Consolas" w:hAnsi="Consolas" w:cs="Consolas"/>
+          <w:sz w:val="24"/>
+          <w:szCs w:val="24"/>
+        </w:rPr>
+        <w:t xml:space="preserve"> profiler going to tell me what really happening, the android studio one might be hooked into the </w:t>
+      </w:r>
+      <w:proofErr w:type="spellStart"/>
+      <w:r>
+        <w:rPr>
+          <w:rFonts w:ascii="Consolas" w:hAnsi="Consolas" w:cs="Consolas"/>
+          <w:sz w:val="24"/>
+          <w:szCs w:val="24"/>
+        </w:rPr>
+        <w:t>GLSurfaceView</w:t>
+      </w:r>
+      <w:proofErr w:type="spellEnd"/>
+      <w:r>
+        <w:rPr>
+          <w:rFonts w:ascii="Consolas" w:hAnsi="Consolas" w:cs="Consolas"/>
+          <w:sz w:val="24"/>
+          <w:szCs w:val="24"/>
+        </w:rPr>
+        <w:t xml:space="preserve"> or something</w:t>
       </w:r>
     </w:p>
     <w:p>
@@ -1210,43 +1226,7 @@
           <w:sz w:val="24"/>
           <w:szCs w:val="24"/>
         </w:rPr>
-        <w:t xml:space="preserve">Is it truly just native overhead on Android, get the </w:t>
-      </w:r>
-      <w:proofErr w:type="spellStart"/>
-      <w:r>
-        <w:rPr>
-          <w:rFonts w:ascii="Consolas" w:hAnsi="Consolas" w:cs="Consolas"/>
-          <w:sz w:val="24"/>
-          <w:szCs w:val="24"/>
-        </w:rPr>
-        <w:t>adreno</w:t>
-      </w:r>
-      <w:proofErr w:type="spellEnd"/>
-      <w:r>
-        <w:rPr>
-          <w:rFonts w:ascii="Consolas" w:hAnsi="Consolas" w:cs="Consolas"/>
-          <w:sz w:val="24"/>
-          <w:szCs w:val="24"/>
-        </w:rPr>
-        <w:t xml:space="preserve"> profiler going to tell me what really happening, the android studio one might be hooked into the </w:t>
-      </w:r>
-      <w:proofErr w:type="spellStart"/>
-      <w:r>
-        <w:rPr>
-          <w:rFonts w:ascii="Consolas" w:hAnsi="Consolas" w:cs="Consolas"/>
-          <w:sz w:val="24"/>
-          <w:szCs w:val="24"/>
-        </w:rPr>
-        <w:t>GLSurfaceView</w:t>
-      </w:r>
-      <w:proofErr w:type="spellEnd"/>
-      <w:r>
-        <w:rPr>
-          <w:rFonts w:ascii="Consolas" w:hAnsi="Consolas" w:cs="Consolas"/>
-          <w:sz w:val="24"/>
-          <w:szCs w:val="24"/>
-        </w:rPr>
-        <w:t xml:space="preserve"> or something</w:t>
+        <w:t>All useless strings must go, so all record and sub records, after conversion to RECO, should be dumped forever</w:t>
       </w:r>
     </w:p>
     <w:p>
@@ -1272,7 +1252,7 @@
           <w:sz w:val="24"/>
           <w:szCs w:val="24"/>
         </w:rPr>
-        <w:t>All useless strings must go, so all record and sub records, after conversion to RECO, should be dumped forever</w:t>
+        <w:t>BSA files don’t in fact need to hold the names of files and folders, that’s what the hash value is for! Though this is MUCH less than the ESM, fallout3 looks like about half a mega for the archive entries total</w:t>
       </w:r>
     </w:p>
     <w:p>
@@ -1298,7 +1278,33 @@
           <w:sz w:val="24"/>
           <w:szCs w:val="24"/>
         </w:rPr>
-        <w:t>BSA files don’t in fact need to hold the names of files and folders, that’s what the hash value is for! Though this is MUCH less than the ESM, fallout3 looks like about half a mega for the archive entries total</w:t>
+        <w:t>BSA loading should happen on many threads to improve the damn decompress performance</w:t>
+      </w:r>
+      <w:r>
+        <w:rPr>
+          <w:rFonts w:ascii="Consolas" w:hAnsi="Consolas" w:cs="Consolas"/>
+          <w:sz w:val="24"/>
+          <w:szCs w:val="24"/>
+        </w:rPr>
+        <w:t xml:space="preserve">, several </w:t>
+      </w:r>
+      <w:proofErr w:type="spellStart"/>
+      <w:r>
+        <w:rPr>
+          <w:rFonts w:ascii="Consolas" w:hAnsi="Consolas" w:cs="Consolas"/>
+          <w:sz w:val="24"/>
+          <w:szCs w:val="24"/>
+        </w:rPr>
+        <w:t>inflater</w:t>
+      </w:r>
+      <w:proofErr w:type="spellEnd"/>
+      <w:r>
+        <w:rPr>
+          <w:rFonts w:ascii="Consolas" w:hAnsi="Consolas" w:cs="Consolas"/>
+          <w:sz w:val="24"/>
+          <w:szCs w:val="24"/>
+        </w:rPr>
+        <w:t xml:space="preserve"> running at once</w:t>
       </w:r>
     </w:p>
     <w:p>
@@ -1324,33 +1330,51 @@
           <w:sz w:val="24"/>
           <w:szCs w:val="24"/>
         </w:rPr>
-        <w:t>BSA loading should happen on many threads to improve the damn decompress performance</w:t>
-      </w:r>
-      <w:r>
-        <w:rPr>
-          <w:rFonts w:ascii="Consolas" w:hAnsi="Consolas" w:cs="Consolas"/>
-          <w:sz w:val="24"/>
-          <w:szCs w:val="24"/>
-        </w:rPr>
-        <w:t xml:space="preserve">, several </w:t>
-      </w:r>
-      <w:proofErr w:type="spellStart"/>
-      <w:r>
-        <w:rPr>
-          <w:rFonts w:ascii="Consolas" w:hAnsi="Consolas" w:cs="Consolas"/>
-          <w:sz w:val="24"/>
-          <w:szCs w:val="24"/>
-        </w:rPr>
-        <w:t>inflater</w:t>
-      </w:r>
-      <w:proofErr w:type="spellEnd"/>
-      <w:r>
-        <w:rPr>
-          <w:rFonts w:ascii="Consolas" w:hAnsi="Consolas" w:cs="Consolas"/>
-          <w:sz w:val="24"/>
-          <w:szCs w:val="24"/>
-        </w:rPr>
-        <w:t xml:space="preserve"> running at once</w:t>
+        <w:t xml:space="preserve"> Why are there inflate calls happe</w:t>
+      </w:r>
+      <w:r>
+        <w:rPr>
+          <w:rFonts w:ascii="Consolas" w:hAnsi="Consolas" w:cs="Consolas"/>
+          <w:sz w:val="24"/>
+          <w:szCs w:val="24"/>
+        </w:rPr>
+        <w:t>n</w:t>
+      </w:r>
+      <w:r>
+        <w:rPr>
+          <w:rFonts w:ascii="Consolas" w:hAnsi="Consolas" w:cs="Consolas"/>
+          <w:sz w:val="24"/>
+          <w:szCs w:val="24"/>
+        </w:rPr>
+        <w:t xml:space="preserve">ing for uncompressed </w:t>
+      </w:r>
+      <w:proofErr w:type="spellStart"/>
+      <w:proofErr w:type="gramStart"/>
+      <w:r>
+        <w:rPr>
+          <w:rFonts w:ascii="Consolas" w:hAnsi="Consolas" w:cs="Consolas"/>
+          <w:sz w:val="24"/>
+          <w:szCs w:val="24"/>
+        </w:rPr>
+        <w:t>bsa</w:t>
+      </w:r>
+      <w:proofErr w:type="spellEnd"/>
+      <w:proofErr w:type="gramEnd"/>
+      <w:r>
+        <w:rPr>
+          <w:rFonts w:ascii="Consolas" w:hAnsi="Consolas" w:cs="Consolas"/>
+          <w:sz w:val="24"/>
+          <w:szCs w:val="24"/>
+        </w:rPr>
+        <w:t xml:space="preserve"> files?</w:t>
+      </w:r>
+      <w:r>
+        <w:rPr>
+          <w:rFonts w:ascii="Consolas" w:hAnsi="Consolas" w:cs="Consolas"/>
+          <w:sz w:val="24"/>
+          <w:szCs w:val="24"/>
+        </w:rPr>
+        <w:t xml:space="preserve"> – or are there now I can’t see any</w:t>
       </w:r>
     </w:p>
     <w:p>
@@ -1376,45 +1400,51 @@
           <w:sz w:val="24"/>
           <w:szCs w:val="24"/>
         </w:rPr>
-        <w:t xml:space="preserve"> Why are there inflate calls </w:t>
-      </w:r>
-      <w:proofErr w:type="spellStart"/>
-      <w:r>
-        <w:rPr>
-          <w:rFonts w:ascii="Consolas" w:hAnsi="Consolas" w:cs="Consolas"/>
-          <w:sz w:val="24"/>
-          <w:szCs w:val="24"/>
-        </w:rPr>
-        <w:t>happeing</w:t>
-      </w:r>
-      <w:proofErr w:type="spellEnd"/>
-      <w:r>
-        <w:rPr>
-          <w:rFonts w:ascii="Consolas" w:hAnsi="Consolas" w:cs="Consolas"/>
-          <w:sz w:val="24"/>
-          <w:szCs w:val="24"/>
-        </w:rPr>
-        <w:t xml:space="preserve"> for uncompressed </w:t>
-      </w:r>
-      <w:proofErr w:type="spellStart"/>
-      <w:proofErr w:type="gramStart"/>
-      <w:r>
-        <w:rPr>
-          <w:rFonts w:ascii="Consolas" w:hAnsi="Consolas" w:cs="Consolas"/>
-          <w:sz w:val="24"/>
-          <w:szCs w:val="24"/>
-        </w:rPr>
-        <w:t>bsa</w:t>
-      </w:r>
-      <w:proofErr w:type="spellEnd"/>
-      <w:proofErr w:type="gramEnd"/>
-      <w:r>
-        <w:rPr>
-          <w:rFonts w:ascii="Consolas" w:hAnsi="Consolas" w:cs="Consolas"/>
-          <w:sz w:val="24"/>
-          <w:szCs w:val="24"/>
-        </w:rPr>
-        <w:t xml:space="preserve"> files?</w:t>
+        <w:t xml:space="preserve">Why can’t an uncompressed texture </w:t>
+      </w:r>
+      <w:proofErr w:type="spellStart"/>
+      <w:r>
+        <w:rPr>
+          <w:rFonts w:ascii="Consolas" w:hAnsi="Consolas" w:cs="Consolas"/>
+          <w:sz w:val="24"/>
+          <w:szCs w:val="24"/>
+        </w:rPr>
+        <w:t>bytebuffer</w:t>
+      </w:r>
+      <w:proofErr w:type="spellEnd"/>
+      <w:r>
+        <w:rPr>
+          <w:rFonts w:ascii="Consolas" w:hAnsi="Consolas" w:cs="Consolas"/>
+          <w:sz w:val="24"/>
+          <w:szCs w:val="24"/>
+        </w:rPr>
+        <w:t xml:space="preserve"> be pulled from the </w:t>
+      </w:r>
+      <w:proofErr w:type="spellStart"/>
+      <w:r>
+        <w:rPr>
+          <w:rFonts w:ascii="Consolas" w:hAnsi="Consolas" w:cs="Consolas"/>
+          <w:sz w:val="24"/>
+          <w:szCs w:val="24"/>
+        </w:rPr>
+        <w:t>filechannel</w:t>
+      </w:r>
+      <w:proofErr w:type="spellEnd"/>
+      <w:r>
+        <w:rPr>
+          <w:rFonts w:ascii="Consolas" w:hAnsi="Consolas" w:cs="Consolas"/>
+          <w:sz w:val="24"/>
+          <w:szCs w:val="24"/>
+        </w:rPr>
+        <w:t xml:space="preserve"> and handed all the way through to JNI call without ever being touched? Though question is disk read slower than decompress time??</w:t>
+      </w:r>
+      <w:r>
+        <w:rPr>
+          <w:rFonts w:ascii="Consolas" w:hAnsi="Consolas" w:cs="Consolas"/>
+          <w:sz w:val="24"/>
+          <w:szCs w:val="24"/>
+        </w:rPr>
+        <w:t xml:space="preserve"> </w:t>
       </w:r>
     </w:p>
     <w:p>
@@ -1440,43 +1470,25 @@
           <w:sz w:val="24"/>
           <w:szCs w:val="24"/>
         </w:rPr>
-        <w:t xml:space="preserve">Why can’t an uncompressed texture </w:t>
-      </w:r>
-      <w:proofErr w:type="spellStart"/>
-      <w:r>
-        <w:rPr>
-          <w:rFonts w:ascii="Consolas" w:hAnsi="Consolas" w:cs="Consolas"/>
-          <w:sz w:val="24"/>
-          <w:szCs w:val="24"/>
-        </w:rPr>
-        <w:t>bytebuffer</w:t>
-      </w:r>
-      <w:proofErr w:type="spellEnd"/>
-      <w:r>
-        <w:rPr>
-          <w:rFonts w:ascii="Consolas" w:hAnsi="Consolas" w:cs="Consolas"/>
-          <w:sz w:val="24"/>
-          <w:szCs w:val="24"/>
-        </w:rPr>
-        <w:t xml:space="preserve"> be pulled from the </w:t>
-      </w:r>
-      <w:proofErr w:type="spellStart"/>
-      <w:r>
-        <w:rPr>
-          <w:rFonts w:ascii="Consolas" w:hAnsi="Consolas" w:cs="Consolas"/>
-          <w:sz w:val="24"/>
-          <w:szCs w:val="24"/>
-        </w:rPr>
-        <w:t>filechannel</w:t>
-      </w:r>
-      <w:proofErr w:type="spellEnd"/>
-      <w:r>
-        <w:rPr>
-          <w:rFonts w:ascii="Consolas" w:hAnsi="Consolas" w:cs="Consolas"/>
-          <w:sz w:val="24"/>
-          <w:szCs w:val="24"/>
-        </w:rPr>
-        <w:t xml:space="preserve"> and handed all the way through to JNI call without ever being touched? Though question is disk read slower than decompress time??</w:t>
+        <w:t xml:space="preserve">In </w:t>
+      </w:r>
+      <w:proofErr w:type="spellStart"/>
+      <w:r>
+        <w:rPr>
+          <w:rFonts w:ascii="Consolas" w:hAnsi="Consolas" w:cs="Consolas"/>
+          <w:sz w:val="24"/>
+          <w:szCs w:val="24"/>
+        </w:rPr>
+        <w:t>joglespipeline</w:t>
+      </w:r>
+      <w:proofErr w:type="spellEnd"/>
+      <w:r>
+        <w:rPr>
+          <w:rFonts w:ascii="Consolas" w:hAnsi="Consolas" w:cs="Consolas"/>
+          <w:sz w:val="24"/>
+          <w:szCs w:val="24"/>
+        </w:rPr>
+        <w:t xml:space="preserve"> the strip array for multiple strip arrays doesn’t like oddly formed strips</w:t>
       </w:r>
     </w:p>
     <w:p>
@@ -1504,6 +1516,32 @@
         </w:rPr>
         <w:t xml:space="preserve"> </w:t>
       </w:r>
+      <w:r>
+        <w:rPr>
+          <w:rFonts w:ascii="Consolas" w:hAnsi="Consolas" w:cs="Consolas"/>
+          <w:sz w:val="24"/>
+          <w:szCs w:val="24"/>
+        </w:rPr>
+        <w:t>Multi strip strips are terrible, must force a single fatty for both indexed and un indexed, the sky sphere now is massive pile of them – note land can’t support them cos of troubles, and oblivion that uses them only ever has a single strip, so only the sky can have calls saved but he will be redone totally for each</w:t>
+      </w:r>
+    </w:p>
+    <w:p>
+      <w:pPr>
+        <w:pStyle w:val="ListParagraph"/>
+        <w:numPr>
+          <w:ilvl w:val="0"/>
+          <w:numId w:val="3"/>
+        </w:numPr>
+        <w:autoSpaceDE w:val="0"/>
+        <w:autoSpaceDN w:val="0"/>
+        <w:adjustRightInd w:val="0"/>
+        <w:spacing w:after="0" w:line="240" w:lineRule="auto"/>
+        <w:rPr>
+          <w:rFonts w:ascii="Consolas" w:hAnsi="Consolas" w:cs="Consolas"/>
+          <w:sz w:val="24"/>
+          <w:szCs w:val="24"/>
+        </w:rPr>
+      </w:pPr>
     </w:p>
     <w:p>
       <w:pPr>

</xml_diff>

<commit_message>
ShaderAppearacne attempts to multithreading the sharing of shader attribute sets, but not well.
</commit_message>
<xml_diff>
--- a/ESEAndroid/docs/ESEAndroid Notes.docx
+++ b/ESEAndroid/docs/ESEAndroid Notes.docx
@@ -72,50 +72,6 @@
           <w:szCs w:val="24"/>
         </w:rPr>
       </w:pPr>
-      <w:r>
-        <w:rPr>
-          <w:rFonts w:ascii="Consolas" w:hAnsi="Consolas" w:cs="Consolas"/>
-          <w:sz w:val="24"/>
-          <w:szCs w:val="24"/>
-        </w:rPr>
-        <w:t xml:space="preserve">Find all </w:t>
-      </w:r>
-      <w:proofErr w:type="spellStart"/>
-      <w:r>
-        <w:rPr>
-          <w:rFonts w:ascii="Consolas" w:hAnsi="Consolas" w:cs="Consolas"/>
-          <w:sz w:val="24"/>
-          <w:szCs w:val="24"/>
-        </w:rPr>
-        <w:t>refr</w:t>
-      </w:r>
-      <w:proofErr w:type="spellEnd"/>
-      <w:r>
-        <w:rPr>
-          <w:rFonts w:ascii="Consolas" w:hAnsi="Consolas" w:cs="Consolas"/>
-          <w:sz w:val="24"/>
-          <w:szCs w:val="24"/>
-        </w:rPr>
-        <w:t xml:space="preserve"> that don’t get displayed in the </w:t>
-      </w:r>
-      <w:proofErr w:type="spellStart"/>
-      <w:r>
-        <w:rPr>
-          <w:rFonts w:ascii="Consolas" w:hAnsi="Consolas" w:cs="Consolas"/>
-          <w:sz w:val="24"/>
-          <w:szCs w:val="24"/>
-        </w:rPr>
-        <w:t>start up</w:t>
-      </w:r>
-      <w:proofErr w:type="spellEnd"/>
-      <w:r>
-        <w:rPr>
-          <w:rFonts w:ascii="Consolas" w:hAnsi="Consolas" w:cs="Consolas"/>
-          <w:sz w:val="24"/>
-          <w:szCs w:val="24"/>
-        </w:rPr>
-        <w:t xml:space="preserve"> and exclude them</w:t>
-      </w:r>
     </w:p>
     <w:p>
       <w:pPr>
@@ -134,13 +90,41 @@
           <w:szCs w:val="24"/>
         </w:rPr>
       </w:pPr>
-      <w:r>
-        <w:rPr>
-          <w:rFonts w:ascii="Consolas" w:hAnsi="Consolas" w:cs="Consolas"/>
-          <w:sz w:val="24"/>
-          <w:szCs w:val="24"/>
-        </w:rPr>
-        <w:t>Get a decent sky going</w:t>
+      <w:proofErr w:type="spellStart"/>
+      <w:r>
+        <w:rPr>
+          <w:rFonts w:ascii="Consolas" w:hAnsi="Consolas" w:cs="Consolas"/>
+          <w:sz w:val="24"/>
+          <w:szCs w:val="24"/>
+        </w:rPr>
+        <w:t>Morrowind</w:t>
+      </w:r>
+      <w:proofErr w:type="spellEnd"/>
+      <w:r>
+        <w:rPr>
+          <w:rFonts w:ascii="Consolas" w:hAnsi="Consolas" w:cs="Consolas"/>
+          <w:sz w:val="24"/>
+          <w:szCs w:val="24"/>
+        </w:rPr>
+        <w:t xml:space="preserve"> optimized trees have out of place leaves on </w:t>
+      </w:r>
+      <w:proofErr w:type="gramStart"/>
+      <w:r>
+        <w:rPr>
+          <w:rFonts w:ascii="Consolas" w:hAnsi="Consolas" w:cs="Consolas"/>
+          <w:sz w:val="24"/>
+          <w:szCs w:val="24"/>
+        </w:rPr>
+        <w:t>PC,</w:t>
+      </w:r>
+      <w:proofErr w:type="gramEnd"/>
+      <w:r>
+        <w:rPr>
+          <w:rFonts w:ascii="Consolas" w:hAnsi="Consolas" w:cs="Consolas"/>
+          <w:sz w:val="24"/>
+          <w:szCs w:val="24"/>
+        </w:rPr>
+        <w:t xml:space="preserve"> and missing leaves on phone, possibly the optimizer should remove the blend part of the alpha property??</w:t>
       </w:r>
     </w:p>
     <w:p>
@@ -166,25 +150,43 @@
           <w:sz w:val="24"/>
           <w:szCs w:val="24"/>
         </w:rPr>
-        <w:t xml:space="preserve">Put some </w:t>
-      </w:r>
-      <w:proofErr w:type="spellStart"/>
-      <w:r>
-        <w:rPr>
-          <w:rFonts w:ascii="Consolas" w:hAnsi="Consolas" w:cs="Consolas"/>
-          <w:sz w:val="24"/>
-          <w:szCs w:val="24"/>
-        </w:rPr>
-        <w:t>avartar</w:t>
-      </w:r>
-      <w:proofErr w:type="spellEnd"/>
-      <w:r>
-        <w:rPr>
-          <w:rFonts w:ascii="Consolas" w:hAnsi="Consolas" w:cs="Consolas"/>
-          <w:sz w:val="24"/>
-          <w:szCs w:val="24"/>
-        </w:rPr>
-        <w:t xml:space="preserve"> hands on?</w:t>
+        <w:t xml:space="preserve">Find all </w:t>
+      </w:r>
+      <w:proofErr w:type="spellStart"/>
+      <w:r>
+        <w:rPr>
+          <w:rFonts w:ascii="Consolas" w:hAnsi="Consolas" w:cs="Consolas"/>
+          <w:sz w:val="24"/>
+          <w:szCs w:val="24"/>
+        </w:rPr>
+        <w:t>refr</w:t>
+      </w:r>
+      <w:proofErr w:type="spellEnd"/>
+      <w:r>
+        <w:rPr>
+          <w:rFonts w:ascii="Consolas" w:hAnsi="Consolas" w:cs="Consolas"/>
+          <w:sz w:val="24"/>
+          <w:szCs w:val="24"/>
+        </w:rPr>
+        <w:t xml:space="preserve"> that don’t get displayed in the </w:t>
+      </w:r>
+      <w:proofErr w:type="spellStart"/>
+      <w:r>
+        <w:rPr>
+          <w:rFonts w:ascii="Consolas" w:hAnsi="Consolas" w:cs="Consolas"/>
+          <w:sz w:val="24"/>
+          <w:szCs w:val="24"/>
+        </w:rPr>
+        <w:t>start up</w:t>
+      </w:r>
+      <w:proofErr w:type="spellEnd"/>
+      <w:r>
+        <w:rPr>
+          <w:rFonts w:ascii="Consolas" w:hAnsi="Consolas" w:cs="Consolas"/>
+          <w:sz w:val="24"/>
+          <w:szCs w:val="24"/>
+        </w:rPr>
+        <w:t xml:space="preserve"> and exclude them</w:t>
       </w:r>
     </w:p>
     <w:p>
@@ -210,7 +212,7 @@
           <w:sz w:val="24"/>
           <w:szCs w:val="24"/>
         </w:rPr>
-        <w:t>Distance fog</w:t>
+        <w:t>Get a decent sky going</w:t>
       </w:r>
     </w:p>
     <w:p>
@@ -236,25 +238,25 @@
           <w:sz w:val="24"/>
           <w:szCs w:val="24"/>
         </w:rPr>
-        <w:t xml:space="preserve">Put the </w:t>
-      </w:r>
-      <w:proofErr w:type="spellStart"/>
-      <w:r>
-        <w:rPr>
-          <w:rFonts w:ascii="Consolas" w:hAnsi="Consolas" w:cs="Consolas"/>
-          <w:sz w:val="24"/>
-          <w:szCs w:val="24"/>
-        </w:rPr>
-        <w:t>far</w:t>
-      </w:r>
-      <w:proofErr w:type="spellEnd"/>
-      <w:r>
-        <w:rPr>
-          <w:rFonts w:ascii="Consolas" w:hAnsi="Consolas" w:cs="Consolas"/>
-          <w:sz w:val="24"/>
-          <w:szCs w:val="24"/>
-        </w:rPr>
-        <w:t xml:space="preserve"> land back in if it doesn’t hurt</w:t>
+        <w:t xml:space="preserve">Put some </w:t>
+      </w:r>
+      <w:proofErr w:type="spellStart"/>
+      <w:r>
+        <w:rPr>
+          <w:rFonts w:ascii="Consolas" w:hAnsi="Consolas" w:cs="Consolas"/>
+          <w:sz w:val="24"/>
+          <w:szCs w:val="24"/>
+        </w:rPr>
+        <w:t>avartar</w:t>
+      </w:r>
+      <w:proofErr w:type="spellEnd"/>
+      <w:r>
+        <w:rPr>
+          <w:rFonts w:ascii="Consolas" w:hAnsi="Consolas" w:cs="Consolas"/>
+          <w:sz w:val="24"/>
+          <w:szCs w:val="24"/>
+        </w:rPr>
+        <w:t xml:space="preserve"> hands on?</w:t>
       </w:r>
     </w:p>
     <w:p>
@@ -280,7 +282,7 @@
           <w:sz w:val="24"/>
           <w:szCs w:val="24"/>
         </w:rPr>
-        <w:t>Fix the arms and legs, find the extra transforms</w:t>
+        <w:t>Distance fog</w:t>
       </w:r>
     </w:p>
     <w:p>
@@ -306,7 +308,25 @@
           <w:sz w:val="24"/>
           <w:szCs w:val="24"/>
         </w:rPr>
-        <w:t>Load 0 at the same time as the interior of the boat and the custom house so I can fast switch</w:t>
+        <w:t xml:space="preserve">Put the </w:t>
+      </w:r>
+      <w:proofErr w:type="spellStart"/>
+      <w:r>
+        <w:rPr>
+          <w:rFonts w:ascii="Consolas" w:hAnsi="Consolas" w:cs="Consolas"/>
+          <w:sz w:val="24"/>
+          <w:szCs w:val="24"/>
+        </w:rPr>
+        <w:t>far</w:t>
+      </w:r>
+      <w:proofErr w:type="spellEnd"/>
+      <w:r>
+        <w:rPr>
+          <w:rFonts w:ascii="Consolas" w:hAnsi="Consolas" w:cs="Consolas"/>
+          <w:sz w:val="24"/>
+          <w:szCs w:val="24"/>
+        </w:rPr>
+        <w:t xml:space="preserve"> land back in if it doesn’t hurt</w:t>
       </w:r>
     </w:p>
     <w:p>
@@ -332,25 +352,25 @@
           <w:sz w:val="24"/>
           <w:szCs w:val="24"/>
         </w:rPr>
-        <w:t xml:space="preserve">Need to show an animation of </w:t>
-      </w:r>
-      <w:proofErr w:type="spellStart"/>
-      <w:r>
-        <w:rPr>
-          <w:rFonts w:ascii="Consolas" w:hAnsi="Consolas" w:cs="Consolas"/>
-          <w:sz w:val="24"/>
-          <w:szCs w:val="24"/>
-        </w:rPr>
-        <w:t>asting</w:t>
-      </w:r>
-      <w:proofErr w:type="spellEnd"/>
-      <w:r>
-        <w:rPr>
-          <w:rFonts w:ascii="Consolas" w:hAnsi="Consolas" w:cs="Consolas"/>
-          <w:sz w:val="24"/>
-          <w:szCs w:val="24"/>
-        </w:rPr>
-        <w:t xml:space="preserve"> a spell and hitting with a sword</w:t>
+        <w:t xml:space="preserve">Water </w:t>
+      </w:r>
+      <w:proofErr w:type="spellStart"/>
+      <w:r>
+        <w:rPr>
+          <w:rFonts w:ascii="Consolas" w:hAnsi="Consolas" w:cs="Consolas"/>
+          <w:sz w:val="24"/>
+          <w:szCs w:val="24"/>
+        </w:rPr>
+        <w:t>shader</w:t>
+      </w:r>
+      <w:proofErr w:type="spellEnd"/>
+      <w:r>
+        <w:rPr>
+          <w:rFonts w:ascii="Consolas" w:hAnsi="Consolas" w:cs="Consolas"/>
+          <w:sz w:val="24"/>
+          <w:szCs w:val="24"/>
+        </w:rPr>
+        <w:t xml:space="preserve"> with enviro reflection</w:t>
       </w:r>
     </w:p>
     <w:p>
@@ -376,7 +396,7 @@
           <w:sz w:val="24"/>
           <w:szCs w:val="24"/>
         </w:rPr>
-        <w:t>Get a basic AI going for the monsters and the CHAR so they stand up and walk about</w:t>
+        <w:t>How hard is shadows by shape projection</w:t>
       </w:r>
     </w:p>
     <w:p>
@@ -402,7 +422,7 @@
           <w:sz w:val="24"/>
           <w:szCs w:val="24"/>
         </w:rPr>
-        <w:t>Get some interior shots of fallout 3 and oblivion thought about</w:t>
+        <w:t>Load 0 at the same time as the interior of the boat and the custom house so I can fast switch</w:t>
       </w:r>
     </w:p>
     <w:p>
@@ -428,43 +448,23 @@
           <w:sz w:val="24"/>
           <w:szCs w:val="24"/>
         </w:rPr>
-        <w:t xml:space="preserve">Need the interface of </w:t>
-      </w:r>
-      <w:proofErr w:type="spellStart"/>
-      <w:r>
-        <w:rPr>
-          <w:rFonts w:ascii="Consolas" w:hAnsi="Consolas" w:cs="Consolas"/>
-          <w:sz w:val="24"/>
-          <w:szCs w:val="24"/>
-        </w:rPr>
-        <w:t>morrowind</w:t>
-      </w:r>
-      <w:proofErr w:type="spellEnd"/>
-      <w:r>
-        <w:rPr>
-          <w:rFonts w:ascii="Consolas" w:hAnsi="Consolas" w:cs="Consolas"/>
-          <w:sz w:val="24"/>
-          <w:szCs w:val="24"/>
-        </w:rPr>
-        <w:t xml:space="preserve"> for character generation and inventory </w:t>
-      </w:r>
-      <w:proofErr w:type="spellStart"/>
-      <w:r>
-        <w:rPr>
-          <w:rFonts w:ascii="Consolas" w:hAnsi="Consolas" w:cs="Consolas"/>
-          <w:sz w:val="24"/>
-          <w:szCs w:val="24"/>
-        </w:rPr>
-        <w:t>etc</w:t>
-      </w:r>
-      <w:proofErr w:type="spellEnd"/>
-      <w:r>
-        <w:rPr>
-          <w:rFonts w:ascii="Consolas" w:hAnsi="Consolas" w:cs="Consolas"/>
-          <w:sz w:val="24"/>
-          <w:szCs w:val="24"/>
-        </w:rPr>
-        <w:t xml:space="preserve"> going</w:t>
+        <w:t xml:space="preserve">Need to show an animation of </w:t>
+      </w:r>
+      <w:r>
+        <w:rPr>
+          <w:rFonts w:ascii="Consolas" w:hAnsi="Consolas" w:cs="Consolas"/>
+          <w:sz w:val="24"/>
+          <w:szCs w:val="24"/>
+        </w:rPr>
+        <w:t>c</w:t>
+      </w:r>
+      <w:r>
+        <w:rPr>
+          <w:rFonts w:ascii="Consolas" w:hAnsi="Consolas" w:cs="Consolas"/>
+          <w:sz w:val="24"/>
+          <w:szCs w:val="24"/>
+        </w:rPr>
+        <w:t>asting a spell and hitting with a sword</w:t>
       </w:r>
     </w:p>
     <w:p>
@@ -490,33 +490,7 @@
           <w:sz w:val="24"/>
           <w:szCs w:val="24"/>
         </w:rPr>
-        <w:t xml:space="preserve">Go forward need to be entire </w:t>
-      </w:r>
-      <w:proofErr w:type="spellStart"/>
-      <w:r>
-        <w:rPr>
-          <w:rFonts w:ascii="Consolas" w:hAnsi="Consolas" w:cs="Consolas"/>
-          <w:sz w:val="24"/>
-          <w:szCs w:val="24"/>
-        </w:rPr>
-        <w:t>center</w:t>
-      </w:r>
-      <w:proofErr w:type="spellEnd"/>
-      <w:r>
-        <w:rPr>
-          <w:rFonts w:ascii="Consolas" w:hAnsi="Consolas" w:cs="Consolas"/>
-          <w:sz w:val="24"/>
-          <w:szCs w:val="24"/>
-        </w:rPr>
-        <w:t xml:space="preserve"> half with fast and back small ¼’s</w:t>
-      </w:r>
-      <w:r>
-        <w:rPr>
-          <w:rFonts w:ascii="Consolas" w:hAnsi="Consolas" w:cs="Consolas"/>
-          <w:sz w:val="24"/>
-          <w:szCs w:val="24"/>
-        </w:rPr>
-        <w:t>, then slide is the side and side walk is the front 1/4s and slide back quarters</w:t>
+        <w:t>Get a basic AI going for the monsters and the CHAR so they stand up and walk about</w:t>
       </w:r>
     </w:p>
     <w:p>
@@ -542,43 +516,7 @@
           <w:sz w:val="24"/>
           <w:szCs w:val="24"/>
         </w:rPr>
-        <w:t xml:space="preserve">Need multi touch </w:t>
-      </w:r>
-      <w:proofErr w:type="spellStart"/>
-      <w:r>
-        <w:rPr>
-          <w:rFonts w:ascii="Consolas" w:hAnsi="Consolas" w:cs="Consolas"/>
-          <w:sz w:val="24"/>
-          <w:szCs w:val="24"/>
-        </w:rPr>
-        <w:t>looky</w:t>
-      </w:r>
-      <w:proofErr w:type="spellEnd"/>
-      <w:r>
-        <w:rPr>
-          <w:rFonts w:ascii="Consolas" w:hAnsi="Consolas" w:cs="Consolas"/>
-          <w:sz w:val="24"/>
-          <w:szCs w:val="24"/>
-        </w:rPr>
-        <w:t xml:space="preserve"> </w:t>
-      </w:r>
-      <w:proofErr w:type="spellStart"/>
-      <w:r>
-        <w:rPr>
-          <w:rFonts w:ascii="Consolas" w:hAnsi="Consolas" w:cs="Consolas"/>
-          <w:sz w:val="24"/>
-          <w:szCs w:val="24"/>
-        </w:rPr>
-        <w:t>looky</w:t>
-      </w:r>
-      <w:proofErr w:type="spellEnd"/>
-      <w:r>
-        <w:rPr>
-          <w:rFonts w:ascii="Consolas" w:hAnsi="Consolas" w:cs="Consolas"/>
-          <w:sz w:val="24"/>
-          <w:szCs w:val="24"/>
-        </w:rPr>
-        <w:t xml:space="preserve"> sorted on android</w:t>
+        <w:t>Get some interior shots of fallout 3 and oblivion thought about</w:t>
       </w:r>
     </w:p>
     <w:p>
@@ -604,25 +542,43 @@
           <w:sz w:val="24"/>
           <w:szCs w:val="24"/>
         </w:rPr>
-        <w:t xml:space="preserve">Need </w:t>
-      </w:r>
-      <w:proofErr w:type="spellStart"/>
-      <w:r>
-        <w:rPr>
-          <w:rFonts w:ascii="Consolas" w:hAnsi="Consolas" w:cs="Consolas"/>
-          <w:sz w:val="24"/>
-          <w:szCs w:val="24"/>
-        </w:rPr>
-        <w:t>mouseoveractionable</w:t>
-      </w:r>
-      <w:proofErr w:type="spellEnd"/>
-      <w:r>
-        <w:rPr>
-          <w:rFonts w:ascii="Consolas" w:hAnsi="Consolas" w:cs="Consolas"/>
-          <w:sz w:val="24"/>
-          <w:szCs w:val="24"/>
-        </w:rPr>
-        <w:t xml:space="preserve"> to go in android</w:t>
+        <w:t xml:space="preserve">Need the interface of </w:t>
+      </w:r>
+      <w:proofErr w:type="spellStart"/>
+      <w:r>
+        <w:rPr>
+          <w:rFonts w:ascii="Consolas" w:hAnsi="Consolas" w:cs="Consolas"/>
+          <w:sz w:val="24"/>
+          <w:szCs w:val="24"/>
+        </w:rPr>
+        <w:t>morrowind</w:t>
+      </w:r>
+      <w:proofErr w:type="spellEnd"/>
+      <w:r>
+        <w:rPr>
+          <w:rFonts w:ascii="Consolas" w:hAnsi="Consolas" w:cs="Consolas"/>
+          <w:sz w:val="24"/>
+          <w:szCs w:val="24"/>
+        </w:rPr>
+        <w:t xml:space="preserve"> for character generation and inventory </w:t>
+      </w:r>
+      <w:proofErr w:type="spellStart"/>
+      <w:r>
+        <w:rPr>
+          <w:rFonts w:ascii="Consolas" w:hAnsi="Consolas" w:cs="Consolas"/>
+          <w:sz w:val="24"/>
+          <w:szCs w:val="24"/>
+        </w:rPr>
+        <w:t>etc</w:t>
+      </w:r>
+      <w:proofErr w:type="spellEnd"/>
+      <w:r>
+        <w:rPr>
+          <w:rFonts w:ascii="Consolas" w:hAnsi="Consolas" w:cs="Consolas"/>
+          <w:sz w:val="24"/>
+          <w:szCs w:val="24"/>
+        </w:rPr>
+        <w:t xml:space="preserve"> going</w:t>
       </w:r>
     </w:p>
     <w:p>
@@ -648,7 +604,227 @@
           <w:sz w:val="24"/>
           <w:szCs w:val="24"/>
         </w:rPr>
+        <w:t xml:space="preserve">Go forward need to be entire </w:t>
+      </w:r>
+      <w:proofErr w:type="spellStart"/>
+      <w:r>
+        <w:rPr>
+          <w:rFonts w:ascii="Consolas" w:hAnsi="Consolas" w:cs="Consolas"/>
+          <w:sz w:val="24"/>
+          <w:szCs w:val="24"/>
+        </w:rPr>
+        <w:t>center</w:t>
+      </w:r>
+      <w:proofErr w:type="spellEnd"/>
+      <w:r>
+        <w:rPr>
+          <w:rFonts w:ascii="Consolas" w:hAnsi="Consolas" w:cs="Consolas"/>
+          <w:sz w:val="24"/>
+          <w:szCs w:val="24"/>
+        </w:rPr>
+        <w:t xml:space="preserve"> half with fast and back small ¼’s</w:t>
+      </w:r>
+      <w:r>
+        <w:rPr>
+          <w:rFonts w:ascii="Consolas" w:hAnsi="Consolas" w:cs="Consolas"/>
+          <w:sz w:val="24"/>
+          <w:szCs w:val="24"/>
+        </w:rPr>
+        <w:t>, then slide is the side and side walk is the front 1/4s and slide back quarters</w:t>
+      </w:r>
+    </w:p>
+    <w:p>
+      <w:pPr>
+        <w:pStyle w:val="ListParagraph"/>
+        <w:numPr>
+          <w:ilvl w:val="1"/>
+          <w:numId w:val="2"/>
+        </w:numPr>
+        <w:autoSpaceDE w:val="0"/>
+        <w:autoSpaceDN w:val="0"/>
+        <w:adjustRightInd w:val="0"/>
+        <w:spacing w:after="0" w:line="240" w:lineRule="auto"/>
+        <w:rPr>
+          <w:rFonts w:ascii="Consolas" w:hAnsi="Consolas" w:cs="Consolas"/>
+          <w:sz w:val="24"/>
+          <w:szCs w:val="24"/>
+        </w:rPr>
+      </w:pPr>
+      <w:r>
+        <w:rPr>
+          <w:rFonts w:ascii="Consolas" w:hAnsi="Consolas" w:cs="Consolas"/>
+          <w:sz w:val="24"/>
+          <w:szCs w:val="24"/>
+        </w:rPr>
+        <w:t xml:space="preserve">Need multi touch </w:t>
+      </w:r>
+      <w:proofErr w:type="spellStart"/>
+      <w:r>
+        <w:rPr>
+          <w:rFonts w:ascii="Consolas" w:hAnsi="Consolas" w:cs="Consolas"/>
+          <w:sz w:val="24"/>
+          <w:szCs w:val="24"/>
+        </w:rPr>
+        <w:t>looky</w:t>
+      </w:r>
+      <w:proofErr w:type="spellEnd"/>
+      <w:r>
+        <w:rPr>
+          <w:rFonts w:ascii="Consolas" w:hAnsi="Consolas" w:cs="Consolas"/>
+          <w:sz w:val="24"/>
+          <w:szCs w:val="24"/>
+        </w:rPr>
+        <w:t xml:space="preserve"> </w:t>
+      </w:r>
+      <w:proofErr w:type="spellStart"/>
+      <w:r>
+        <w:rPr>
+          <w:rFonts w:ascii="Consolas" w:hAnsi="Consolas" w:cs="Consolas"/>
+          <w:sz w:val="24"/>
+          <w:szCs w:val="24"/>
+        </w:rPr>
+        <w:t>looky</w:t>
+      </w:r>
+      <w:proofErr w:type="spellEnd"/>
+      <w:r>
+        <w:rPr>
+          <w:rFonts w:ascii="Consolas" w:hAnsi="Consolas" w:cs="Consolas"/>
+          <w:sz w:val="24"/>
+          <w:szCs w:val="24"/>
+        </w:rPr>
+        <w:t xml:space="preserve"> sorted on android</w:t>
+      </w:r>
+    </w:p>
+    <w:p>
+      <w:pPr>
+        <w:pStyle w:val="ListParagraph"/>
+        <w:numPr>
+          <w:ilvl w:val="1"/>
+          <w:numId w:val="2"/>
+        </w:numPr>
+        <w:autoSpaceDE w:val="0"/>
+        <w:autoSpaceDN w:val="0"/>
+        <w:adjustRightInd w:val="0"/>
+        <w:spacing w:after="0" w:line="240" w:lineRule="auto"/>
+        <w:rPr>
+          <w:rFonts w:ascii="Consolas" w:hAnsi="Consolas" w:cs="Consolas"/>
+          <w:sz w:val="24"/>
+          <w:szCs w:val="24"/>
+        </w:rPr>
+      </w:pPr>
+      <w:r>
+        <w:rPr>
+          <w:rFonts w:ascii="Consolas" w:hAnsi="Consolas" w:cs="Consolas"/>
+          <w:sz w:val="24"/>
+          <w:szCs w:val="24"/>
+        </w:rPr>
+        <w:t xml:space="preserve">Need </w:t>
+      </w:r>
+      <w:proofErr w:type="spellStart"/>
+      <w:r>
+        <w:rPr>
+          <w:rFonts w:ascii="Consolas" w:hAnsi="Consolas" w:cs="Consolas"/>
+          <w:sz w:val="24"/>
+          <w:szCs w:val="24"/>
+        </w:rPr>
+        <w:t>mouseoveractionable</w:t>
+      </w:r>
+      <w:proofErr w:type="spellEnd"/>
+      <w:r>
+        <w:rPr>
+          <w:rFonts w:ascii="Consolas" w:hAnsi="Consolas" w:cs="Consolas"/>
+          <w:sz w:val="24"/>
+          <w:szCs w:val="24"/>
+        </w:rPr>
+        <w:t xml:space="preserve"> to go in android</w:t>
+      </w:r>
+    </w:p>
+    <w:p>
+      <w:pPr>
+        <w:pStyle w:val="ListParagraph"/>
+        <w:numPr>
+          <w:ilvl w:val="1"/>
+          <w:numId w:val="2"/>
+        </w:numPr>
+        <w:autoSpaceDE w:val="0"/>
+        <w:autoSpaceDN w:val="0"/>
+        <w:adjustRightInd w:val="0"/>
+        <w:spacing w:after="0" w:line="240" w:lineRule="auto"/>
+        <w:rPr>
+          <w:rFonts w:ascii="Consolas" w:hAnsi="Consolas" w:cs="Consolas"/>
+          <w:sz w:val="24"/>
+          <w:szCs w:val="24"/>
+        </w:rPr>
+      </w:pPr>
+      <w:r>
+        <w:rPr>
+          <w:rFonts w:ascii="Consolas" w:hAnsi="Consolas" w:cs="Consolas"/>
+          <w:sz w:val="24"/>
+          <w:szCs w:val="24"/>
+        </w:rPr>
         <w:t>Need physics jerkiness sorted out</w:t>
+      </w:r>
+    </w:p>
+    <w:p>
+      <w:pPr>
+        <w:pStyle w:val="ListParagraph"/>
+        <w:numPr>
+          <w:ilvl w:val="1"/>
+          <w:numId w:val="2"/>
+        </w:numPr>
+        <w:autoSpaceDE w:val="0"/>
+        <w:autoSpaceDN w:val="0"/>
+        <w:adjustRightInd w:val="0"/>
+        <w:spacing w:after="0" w:line="240" w:lineRule="auto"/>
+        <w:rPr>
+          <w:rFonts w:ascii="Consolas" w:hAnsi="Consolas" w:cs="Consolas"/>
+          <w:sz w:val="24"/>
+          <w:szCs w:val="24"/>
+        </w:rPr>
+      </w:pPr>
+      <w:proofErr w:type="spellStart"/>
+      <w:r>
+        <w:rPr>
+          <w:rFonts w:ascii="Consolas" w:hAnsi="Consolas" w:cs="Consolas"/>
+          <w:sz w:val="24"/>
+          <w:szCs w:val="24"/>
+        </w:rPr>
+        <w:t>Paritcles</w:t>
+      </w:r>
+      <w:proofErr w:type="spellEnd"/>
+      <w:r>
+        <w:rPr>
+          <w:rFonts w:ascii="Consolas" w:hAnsi="Consolas" w:cs="Consolas"/>
+          <w:sz w:val="24"/>
+          <w:szCs w:val="24"/>
+        </w:rPr>
+        <w:t>? Probably</w:t>
+      </w:r>
+    </w:p>
+    <w:p>
+      <w:pPr>
+        <w:pStyle w:val="ListParagraph"/>
+        <w:numPr>
+          <w:ilvl w:val="1"/>
+          <w:numId w:val="2"/>
+        </w:numPr>
+        <w:autoSpaceDE w:val="0"/>
+        <w:autoSpaceDN w:val="0"/>
+        <w:adjustRightInd w:val="0"/>
+        <w:spacing w:after="0" w:line="240" w:lineRule="auto"/>
+        <w:rPr>
+          <w:rFonts w:ascii="Consolas" w:hAnsi="Consolas" w:cs="Consolas"/>
+          <w:sz w:val="24"/>
+          <w:szCs w:val="24"/>
+        </w:rPr>
+      </w:pPr>
+      <w:r>
+        <w:rPr>
+          <w:rFonts w:ascii="Consolas" w:hAnsi="Consolas" w:cs="Consolas"/>
+          <w:sz w:val="24"/>
+          <w:szCs w:val="24"/>
+        </w:rPr>
+        <w:t xml:space="preserve">Lava texture not moving anymore </w:t>
       </w:r>
       <w:r>
         <w:rPr>
@@ -708,15 +884,69 @@
           <w:sz w:val="24"/>
           <w:szCs w:val="24"/>
         </w:rPr>
-        <w:t xml:space="preserve">Ok loading physics is the slow nightmare on pc </w:t>
-      </w:r>
-      <w:proofErr w:type="spellStart"/>
-      <w:r>
-        <w:t>btHeightfieldTerrainShape</w:t>
-      </w:r>
-      <w:proofErr w:type="spellEnd"/>
-      <w:r>
-        <w:t xml:space="preserve"> needs to be put across</w:t>
+        <w:t xml:space="preserve">The land physics appears stuffed on pc with load </w:t>
+      </w:r>
+      <w:proofErr w:type="spellStart"/>
+      <w:r>
+        <w:rPr>
+          <w:rFonts w:ascii="Consolas" w:hAnsi="Consolas" w:cs="Consolas"/>
+          <w:sz w:val="24"/>
+          <w:szCs w:val="24"/>
+        </w:rPr>
+        <w:t>phys</w:t>
+      </w:r>
+      <w:proofErr w:type="spellEnd"/>
+      <w:r>
+        <w:rPr>
+          <w:rFonts w:ascii="Consolas" w:hAnsi="Consolas" w:cs="Consolas"/>
+          <w:sz w:val="24"/>
+          <w:szCs w:val="24"/>
+        </w:rPr>
+        <w:t xml:space="preserve"> from </w:t>
+      </w:r>
+      <w:proofErr w:type="gramStart"/>
+      <w:r>
+        <w:rPr>
+          <w:rFonts w:ascii="Consolas" w:hAnsi="Consolas" w:cs="Consolas"/>
+          <w:sz w:val="24"/>
+          <w:szCs w:val="24"/>
+        </w:rPr>
+        <w:t>vis</w:t>
+      </w:r>
+      <w:proofErr w:type="gramEnd"/>
+      <w:r>
+        <w:rPr>
+          <w:rFonts w:ascii="Consolas" w:hAnsi="Consolas" w:cs="Consolas"/>
+          <w:sz w:val="24"/>
+          <w:szCs w:val="24"/>
+        </w:rPr>
+        <w:t xml:space="preserve"> turned on</w:t>
+      </w:r>
+      <w:r>
+        <w:rPr>
+          <w:rFonts w:ascii="Consolas" w:hAnsi="Consolas" w:cs="Consolas"/>
+          <w:sz w:val="24"/>
+          <w:szCs w:val="24"/>
+        </w:rPr>
+        <w:t xml:space="preserve">, where is </w:t>
+      </w:r>
+      <w:proofErr w:type="spellStart"/>
+      <w:r>
+        <w:rPr>
+          <w:rFonts w:ascii="Consolas" w:hAnsi="Consolas" w:cs="Consolas"/>
+          <w:sz w:val="24"/>
+          <w:szCs w:val="24"/>
+        </w:rPr>
+        <w:t>skyrim</w:t>
+      </w:r>
+      <w:proofErr w:type="spellEnd"/>
+      <w:r>
+        <w:rPr>
+          <w:rFonts w:ascii="Consolas" w:hAnsi="Consolas" w:cs="Consolas"/>
+          <w:sz w:val="24"/>
+          <w:szCs w:val="24"/>
+        </w:rPr>
+        <w:t xml:space="preserve"> land now?</w:t>
       </w:r>
     </w:p>
     <w:p>
@@ -742,25 +972,7 @@
           <w:sz w:val="24"/>
           <w:szCs w:val="24"/>
         </w:rPr>
-        <w:t xml:space="preserve">The land physics appears stuffed on pc with load </w:t>
-      </w:r>
-      <w:proofErr w:type="spellStart"/>
-      <w:r>
-        <w:rPr>
-          <w:rFonts w:ascii="Consolas" w:hAnsi="Consolas" w:cs="Consolas"/>
-          <w:sz w:val="24"/>
-          <w:szCs w:val="24"/>
-        </w:rPr>
-        <w:t>phys</w:t>
-      </w:r>
-      <w:proofErr w:type="spellEnd"/>
-      <w:r>
-        <w:rPr>
-          <w:rFonts w:ascii="Consolas" w:hAnsi="Consolas" w:cs="Consolas"/>
-          <w:sz w:val="24"/>
-          <w:szCs w:val="24"/>
-        </w:rPr>
-        <w:t xml:space="preserve"> from vis turned on</w:t>
+        <w:t>Curve looks to be pushing float into buffers all the damn time? Perhaps call set string less often?</w:t>
       </w:r>
     </w:p>
     <w:p>
@@ -786,7 +998,97 @@
           <w:sz w:val="24"/>
           <w:szCs w:val="24"/>
         </w:rPr>
-        <w:t>Curve looks to be pushing float into buffers all the damn time? Perhaps call set string less often?</w:t>
+        <w:t xml:space="preserve">The set bounds on </w:t>
+      </w:r>
+      <w:proofErr w:type="spellStart"/>
+      <w:r>
+        <w:rPr>
+          <w:rFonts w:ascii="Consolas" w:hAnsi="Consolas" w:cs="Consolas"/>
+          <w:sz w:val="24"/>
+          <w:szCs w:val="24"/>
+        </w:rPr>
+        <w:t>morphables</w:t>
+      </w:r>
+      <w:proofErr w:type="spellEnd"/>
+      <w:r>
+        <w:rPr>
+          <w:rFonts w:ascii="Consolas" w:hAnsi="Consolas" w:cs="Consolas"/>
+          <w:sz w:val="24"/>
+          <w:szCs w:val="24"/>
+        </w:rPr>
+        <w:t xml:space="preserve"> and all </w:t>
+      </w:r>
+      <w:proofErr w:type="spellStart"/>
+      <w:r>
+        <w:rPr>
+          <w:rFonts w:ascii="Consolas" w:hAnsi="Consolas" w:cs="Consolas"/>
+          <w:sz w:val="24"/>
+          <w:szCs w:val="24"/>
+        </w:rPr>
+        <w:t>geoms</w:t>
+      </w:r>
+      <w:proofErr w:type="spellEnd"/>
+      <w:r>
+        <w:rPr>
+          <w:rFonts w:ascii="Consolas" w:hAnsi="Consolas" w:cs="Consolas"/>
+          <w:sz w:val="24"/>
+          <w:szCs w:val="24"/>
+        </w:rPr>
+        <w:t xml:space="preserve"> is expensive go back to setting it statically, give </w:t>
+      </w:r>
+      <w:proofErr w:type="spellStart"/>
+      <w:r>
+        <w:rPr>
+          <w:rFonts w:ascii="Consolas" w:hAnsi="Consolas" w:cs="Consolas"/>
+          <w:sz w:val="24"/>
+          <w:szCs w:val="24"/>
+        </w:rPr>
+        <w:t>morphabel</w:t>
+      </w:r>
+      <w:proofErr w:type="spellEnd"/>
+      <w:r>
+        <w:rPr>
+          <w:rFonts w:ascii="Consolas" w:hAnsi="Consolas" w:cs="Consolas"/>
+          <w:sz w:val="24"/>
+          <w:szCs w:val="24"/>
+        </w:rPr>
+        <w:t xml:space="preserve"> a double sized one, compare </w:t>
+      </w:r>
+      <w:proofErr w:type="spellStart"/>
+      <w:r>
+        <w:rPr>
+          <w:rFonts w:ascii="Consolas" w:hAnsi="Consolas" w:cs="Consolas"/>
+          <w:sz w:val="24"/>
+          <w:szCs w:val="24"/>
+        </w:rPr>
+        <w:t>stiatc</w:t>
+      </w:r>
+      <w:proofErr w:type="spellEnd"/>
+      <w:r>
+        <w:rPr>
+          <w:rFonts w:ascii="Consolas" w:hAnsi="Consolas" w:cs="Consolas"/>
+          <w:sz w:val="24"/>
+          <w:szCs w:val="24"/>
+        </w:rPr>
+        <w:t xml:space="preserve"> from </w:t>
+      </w:r>
+      <w:proofErr w:type="spellStart"/>
+      <w:r>
+        <w:rPr>
+          <w:rFonts w:ascii="Consolas" w:hAnsi="Consolas" w:cs="Consolas"/>
+          <w:sz w:val="24"/>
+          <w:szCs w:val="24"/>
+        </w:rPr>
+        <w:t>nif</w:t>
+      </w:r>
+      <w:proofErr w:type="spellEnd"/>
+      <w:r>
+        <w:rPr>
+          <w:rFonts w:ascii="Consolas" w:hAnsi="Consolas" w:cs="Consolas"/>
+          <w:sz w:val="24"/>
+          <w:szCs w:val="24"/>
+        </w:rPr>
+        <w:t xml:space="preserve"> with calculated My particles system does the same sort of thing too, but it needs to  be points</w:t>
       </w:r>
     </w:p>
     <w:p>
@@ -812,97 +1114,79 @@
           <w:sz w:val="24"/>
           <w:szCs w:val="24"/>
         </w:rPr>
-        <w:t xml:space="preserve">The set bounds on </w:t>
-      </w:r>
-      <w:proofErr w:type="spellStart"/>
-      <w:r>
-        <w:rPr>
-          <w:rFonts w:ascii="Consolas" w:hAnsi="Consolas" w:cs="Consolas"/>
-          <w:sz w:val="24"/>
-          <w:szCs w:val="24"/>
-        </w:rPr>
-        <w:t>morphables</w:t>
-      </w:r>
-      <w:proofErr w:type="spellEnd"/>
-      <w:r>
-        <w:rPr>
-          <w:rFonts w:ascii="Consolas" w:hAnsi="Consolas" w:cs="Consolas"/>
-          <w:sz w:val="24"/>
-          <w:szCs w:val="24"/>
-        </w:rPr>
-        <w:t xml:space="preserve"> and all </w:t>
-      </w:r>
-      <w:proofErr w:type="spellStart"/>
-      <w:r>
-        <w:rPr>
-          <w:rFonts w:ascii="Consolas" w:hAnsi="Consolas" w:cs="Consolas"/>
-          <w:sz w:val="24"/>
-          <w:szCs w:val="24"/>
-        </w:rPr>
-        <w:t>geoms</w:t>
-      </w:r>
-      <w:proofErr w:type="spellEnd"/>
-      <w:r>
-        <w:rPr>
-          <w:rFonts w:ascii="Consolas" w:hAnsi="Consolas" w:cs="Consolas"/>
-          <w:sz w:val="24"/>
-          <w:szCs w:val="24"/>
-        </w:rPr>
-        <w:t xml:space="preserve"> is expensive go back to setting it statically, give </w:t>
-      </w:r>
-      <w:proofErr w:type="spellStart"/>
-      <w:r>
-        <w:rPr>
-          <w:rFonts w:ascii="Consolas" w:hAnsi="Consolas" w:cs="Consolas"/>
-          <w:sz w:val="24"/>
-          <w:szCs w:val="24"/>
-        </w:rPr>
-        <w:t>morphabel</w:t>
-      </w:r>
-      <w:proofErr w:type="spellEnd"/>
-      <w:r>
-        <w:rPr>
-          <w:rFonts w:ascii="Consolas" w:hAnsi="Consolas" w:cs="Consolas"/>
-          <w:sz w:val="24"/>
-          <w:szCs w:val="24"/>
-        </w:rPr>
-        <w:t xml:space="preserve"> a double sized one, compare </w:t>
-      </w:r>
-      <w:proofErr w:type="spellStart"/>
-      <w:r>
-        <w:rPr>
-          <w:rFonts w:ascii="Consolas" w:hAnsi="Consolas" w:cs="Consolas"/>
-          <w:sz w:val="24"/>
-          <w:szCs w:val="24"/>
-        </w:rPr>
-        <w:t>stiatc</w:t>
-      </w:r>
-      <w:proofErr w:type="spellEnd"/>
-      <w:r>
-        <w:rPr>
-          <w:rFonts w:ascii="Consolas" w:hAnsi="Consolas" w:cs="Consolas"/>
-          <w:sz w:val="24"/>
-          <w:szCs w:val="24"/>
-        </w:rPr>
-        <w:t xml:space="preserve"> from </w:t>
-      </w:r>
-      <w:proofErr w:type="spellStart"/>
-      <w:r>
-        <w:rPr>
-          <w:rFonts w:ascii="Consolas" w:hAnsi="Consolas" w:cs="Consolas"/>
-          <w:sz w:val="24"/>
-          <w:szCs w:val="24"/>
-        </w:rPr>
-        <w:t>nif</w:t>
-      </w:r>
-      <w:proofErr w:type="spellEnd"/>
-      <w:r>
-        <w:rPr>
-          <w:rFonts w:ascii="Consolas" w:hAnsi="Consolas" w:cs="Consolas"/>
-          <w:sz w:val="24"/>
-          <w:szCs w:val="24"/>
-        </w:rPr>
-        <w:t xml:space="preserve"> with calculated My particles system does the same sort of thing too, but it needs to  be points</w:t>
+        <w:t xml:space="preserve">ART and accessor are terrible, </w:t>
+      </w:r>
+      <w:proofErr w:type="spellStart"/>
+      <w:r>
+        <w:rPr>
+          <w:rFonts w:ascii="Consolas" w:hAnsi="Consolas" w:cs="Consolas"/>
+          <w:sz w:val="24"/>
+          <w:szCs w:val="24"/>
+        </w:rPr>
+        <w:t>proguard</w:t>
+      </w:r>
+      <w:proofErr w:type="spellEnd"/>
+      <w:r>
+        <w:rPr>
+          <w:rFonts w:ascii="Consolas" w:hAnsi="Consolas" w:cs="Consolas"/>
+          <w:sz w:val="24"/>
+          <w:szCs w:val="24"/>
+        </w:rPr>
+        <w:t xml:space="preserve"> will inline them apparently? So I need to compare a </w:t>
+      </w:r>
+      <w:proofErr w:type="spellStart"/>
+      <w:r>
+        <w:rPr>
+          <w:rFonts w:ascii="Consolas" w:hAnsi="Consolas" w:cs="Consolas"/>
+          <w:sz w:val="24"/>
+          <w:szCs w:val="24"/>
+        </w:rPr>
+        <w:t>proguard</w:t>
+      </w:r>
+      <w:proofErr w:type="spellEnd"/>
+      <w:r>
+        <w:rPr>
+          <w:rFonts w:ascii="Consolas" w:hAnsi="Consolas" w:cs="Consolas"/>
+          <w:sz w:val="24"/>
+          <w:szCs w:val="24"/>
+        </w:rPr>
+        <w:t xml:space="preserve"> release with debug, if not I’ll have to do it myself, problems are </w:t>
+      </w:r>
+      <w:proofErr w:type="spellStart"/>
+      <w:r>
+        <w:rPr>
+          <w:rFonts w:ascii="Consolas" w:hAnsi="Consolas" w:cs="Consolas"/>
+          <w:sz w:val="24"/>
+          <w:szCs w:val="24"/>
+        </w:rPr>
+        <w:t>RigidBody.upcast</w:t>
+      </w:r>
+      <w:proofErr w:type="spellEnd"/>
+      <w:r>
+        <w:rPr>
+          <w:rFonts w:ascii="Consolas" w:hAnsi="Consolas" w:cs="Consolas"/>
+          <w:sz w:val="24"/>
+          <w:szCs w:val="24"/>
+        </w:rPr>
+        <w:t xml:space="preserve"> and </w:t>
+      </w:r>
+      <w:proofErr w:type="spellStart"/>
+      <w:r>
+        <w:rPr>
+          <w:rFonts w:ascii="Consolas" w:hAnsi="Consolas" w:cs="Consolas"/>
+          <w:sz w:val="24"/>
+          <w:szCs w:val="24"/>
+        </w:rPr>
+        <w:t>ObjectArrayList.getQuick</w:t>
+      </w:r>
+      <w:proofErr w:type="spellEnd"/>
+      <w:r>
+        <w:rPr>
+          <w:rFonts w:ascii="Consolas" w:hAnsi="Consolas" w:cs="Consolas"/>
+          <w:sz w:val="24"/>
+          <w:szCs w:val="24"/>
+        </w:rPr>
+        <w:t xml:space="preserve"> </w:t>
       </w:r>
     </w:p>
     <w:p>
@@ -928,79 +1212,43 @@
           <w:sz w:val="24"/>
           <w:szCs w:val="24"/>
         </w:rPr>
-        <w:t xml:space="preserve">ART and accessor are terrible, </w:t>
-      </w:r>
-      <w:proofErr w:type="spellStart"/>
-      <w:r>
-        <w:rPr>
-          <w:rFonts w:ascii="Consolas" w:hAnsi="Consolas" w:cs="Consolas"/>
-          <w:sz w:val="24"/>
-          <w:szCs w:val="24"/>
-        </w:rPr>
-        <w:t>proguard</w:t>
-      </w:r>
-      <w:proofErr w:type="spellEnd"/>
-      <w:r>
-        <w:rPr>
-          <w:rFonts w:ascii="Consolas" w:hAnsi="Consolas" w:cs="Consolas"/>
-          <w:sz w:val="24"/>
-          <w:szCs w:val="24"/>
-        </w:rPr>
-        <w:t xml:space="preserve"> will inline them apparently? So I need to compare a </w:t>
-      </w:r>
-      <w:proofErr w:type="spellStart"/>
-      <w:r>
-        <w:rPr>
-          <w:rFonts w:ascii="Consolas" w:hAnsi="Consolas" w:cs="Consolas"/>
-          <w:sz w:val="24"/>
-          <w:szCs w:val="24"/>
-        </w:rPr>
-        <w:t>proguard</w:t>
-      </w:r>
-      <w:proofErr w:type="spellEnd"/>
-      <w:r>
-        <w:rPr>
-          <w:rFonts w:ascii="Consolas" w:hAnsi="Consolas" w:cs="Consolas"/>
-          <w:sz w:val="24"/>
-          <w:szCs w:val="24"/>
-        </w:rPr>
-        <w:t xml:space="preserve"> release with debug, if not I’ll have to do it myself, problems are </w:t>
-      </w:r>
-      <w:proofErr w:type="spellStart"/>
-      <w:r>
-        <w:rPr>
-          <w:rFonts w:ascii="Consolas" w:hAnsi="Consolas" w:cs="Consolas"/>
-          <w:sz w:val="24"/>
-          <w:szCs w:val="24"/>
-        </w:rPr>
-        <w:t>RigidBody.upcast</w:t>
-      </w:r>
-      <w:proofErr w:type="spellEnd"/>
-      <w:r>
-        <w:rPr>
-          <w:rFonts w:ascii="Consolas" w:hAnsi="Consolas" w:cs="Consolas"/>
-          <w:sz w:val="24"/>
-          <w:szCs w:val="24"/>
-        </w:rPr>
-        <w:t xml:space="preserve"> and </w:t>
-      </w:r>
-      <w:proofErr w:type="spellStart"/>
-      <w:r>
-        <w:rPr>
-          <w:rFonts w:ascii="Consolas" w:hAnsi="Consolas" w:cs="Consolas"/>
-          <w:sz w:val="24"/>
-          <w:szCs w:val="24"/>
-        </w:rPr>
-        <w:t>ObjectArrayList.getQuick</w:t>
-      </w:r>
-      <w:proofErr w:type="spellEnd"/>
-      <w:r>
-        <w:rPr>
-          <w:rFonts w:ascii="Consolas" w:hAnsi="Consolas" w:cs="Consolas"/>
-          <w:sz w:val="24"/>
-          <w:szCs w:val="24"/>
-        </w:rPr>
-        <w:t xml:space="preserve"> </w:t>
+        <w:t xml:space="preserve">Oblivion trees(and </w:t>
+      </w:r>
+      <w:proofErr w:type="spellStart"/>
+      <w:r>
+        <w:rPr>
+          <w:rFonts w:ascii="Consolas" w:hAnsi="Consolas" w:cs="Consolas"/>
+          <w:sz w:val="24"/>
+          <w:szCs w:val="24"/>
+        </w:rPr>
+        <w:t>skyrim</w:t>
+      </w:r>
+      <w:proofErr w:type="spellEnd"/>
+      <w:r>
+        <w:rPr>
+          <w:rFonts w:ascii="Consolas" w:hAnsi="Consolas" w:cs="Consolas"/>
+          <w:sz w:val="24"/>
+          <w:szCs w:val="24"/>
+        </w:rPr>
+        <w:t xml:space="preserve">?) could be put into a huge byte buffer put distant and done in a single draw call </w:t>
+      </w:r>
+      <w:proofErr w:type="spellStart"/>
+      <w:r>
+        <w:rPr>
+          <w:rFonts w:ascii="Consolas" w:hAnsi="Consolas" w:cs="Consolas"/>
+          <w:sz w:val="24"/>
+          <w:szCs w:val="24"/>
+        </w:rPr>
+        <w:t>andffp</w:t>
+      </w:r>
+      <w:proofErr w:type="spellEnd"/>
+      <w:r>
+        <w:rPr>
+          <w:rFonts w:ascii="Consolas" w:hAnsi="Consolas" w:cs="Consolas"/>
+          <w:sz w:val="24"/>
+          <w:szCs w:val="24"/>
+        </w:rPr>
+        <w:t xml:space="preserve">, in fact I like that a lot –older idea was Trees should share a single geometry and not be pre baked any more   </w:t>
       </w:r>
     </w:p>
     <w:p>
@@ -1026,43 +1274,23 @@
           <w:sz w:val="24"/>
           <w:szCs w:val="24"/>
         </w:rPr>
-        <w:t xml:space="preserve">Oblivion trees(and </w:t>
-      </w:r>
-      <w:proofErr w:type="spellStart"/>
-      <w:r>
-        <w:rPr>
-          <w:rFonts w:ascii="Consolas" w:hAnsi="Consolas" w:cs="Consolas"/>
-          <w:sz w:val="24"/>
-          <w:szCs w:val="24"/>
-        </w:rPr>
-        <w:t>skyrim</w:t>
-      </w:r>
-      <w:proofErr w:type="spellEnd"/>
-      <w:r>
-        <w:rPr>
-          <w:rFonts w:ascii="Consolas" w:hAnsi="Consolas" w:cs="Consolas"/>
-          <w:sz w:val="24"/>
-          <w:szCs w:val="24"/>
-        </w:rPr>
-        <w:t xml:space="preserve">?) could be put into a huge byte buffer put distant and done in a single draw call </w:t>
-      </w:r>
-      <w:proofErr w:type="spellStart"/>
-      <w:r>
-        <w:rPr>
-          <w:rFonts w:ascii="Consolas" w:hAnsi="Consolas" w:cs="Consolas"/>
-          <w:sz w:val="24"/>
-          <w:szCs w:val="24"/>
-        </w:rPr>
-        <w:t>andffp</w:t>
-      </w:r>
-      <w:proofErr w:type="spellEnd"/>
-      <w:r>
-        <w:rPr>
-          <w:rFonts w:ascii="Consolas" w:hAnsi="Consolas" w:cs="Consolas"/>
-          <w:sz w:val="24"/>
-          <w:szCs w:val="24"/>
-        </w:rPr>
-        <w:t xml:space="preserve">, in fact I like that a lot –older idea was Trees should share a single geometry and not be pre baked any more   </w:t>
+        <w:t>I could render to a frame buffer of qu</w:t>
+      </w:r>
+      <w:r>
+        <w:rPr>
+          <w:rFonts w:ascii="Consolas" w:hAnsi="Consolas" w:cs="Consolas"/>
+          <w:sz w:val="24"/>
+          <w:szCs w:val="24"/>
+        </w:rPr>
+        <w:t>a</w:t>
+      </w:r>
+      <w:r>
+        <w:rPr>
+          <w:rFonts w:ascii="Consolas" w:hAnsi="Consolas" w:cs="Consolas"/>
+          <w:sz w:val="24"/>
+          <w:szCs w:val="24"/>
+        </w:rPr>
+        <w:t>rter size and upscale form final swap.</w:t>
       </w:r>
     </w:p>
     <w:p>
@@ -1088,23 +1316,15 @@
           <w:sz w:val="24"/>
           <w:szCs w:val="24"/>
         </w:rPr>
-        <w:t>I could render to a frame buffer of qu</w:t>
-      </w:r>
-      <w:r>
-        <w:rPr>
-          <w:rFonts w:ascii="Consolas" w:hAnsi="Consolas" w:cs="Consolas"/>
-          <w:sz w:val="24"/>
-          <w:szCs w:val="24"/>
-        </w:rPr>
-        <w:t>a</w:t>
-      </w:r>
-      <w:r>
-        <w:rPr>
-          <w:rFonts w:ascii="Consolas" w:hAnsi="Consolas" w:cs="Consolas"/>
-          <w:sz w:val="24"/>
-          <w:szCs w:val="24"/>
-        </w:rPr>
-        <w:t>rter size and upscale form final swap.</w:t>
+        <w:t>IDEA! See below</w:t>
+      </w:r>
+      <w:r>
+        <w:rPr>
+          <w:rFonts w:ascii="Consolas" w:hAnsi="Consolas" w:cs="Consolas"/>
+          <w:sz w:val="24"/>
+          <w:szCs w:val="24"/>
+        </w:rPr>
+        <w:t xml:space="preserve"> about a waiter thread, maybe complex above ideas good</w:t>
       </w:r>
     </w:p>
     <w:p>
@@ -1130,15 +1350,43 @@
           <w:sz w:val="24"/>
           <w:szCs w:val="24"/>
         </w:rPr>
-        <w:t>IDEA! See below</w:t>
-      </w:r>
-      <w:r>
-        <w:rPr>
-          <w:rFonts w:ascii="Consolas" w:hAnsi="Consolas" w:cs="Consolas"/>
-          <w:sz w:val="24"/>
-          <w:szCs w:val="24"/>
-        </w:rPr>
-        <w:t xml:space="preserve"> about a waiter thread, maybe complex above ideas good</w:t>
+        <w:t xml:space="preserve">Is it truly just native overhead on Android, get the </w:t>
+      </w:r>
+      <w:proofErr w:type="spellStart"/>
+      <w:r>
+        <w:rPr>
+          <w:rFonts w:ascii="Consolas" w:hAnsi="Consolas" w:cs="Consolas"/>
+          <w:sz w:val="24"/>
+          <w:szCs w:val="24"/>
+        </w:rPr>
+        <w:t>adreno</w:t>
+      </w:r>
+      <w:proofErr w:type="spellEnd"/>
+      <w:r>
+        <w:rPr>
+          <w:rFonts w:ascii="Consolas" w:hAnsi="Consolas" w:cs="Consolas"/>
+          <w:sz w:val="24"/>
+          <w:szCs w:val="24"/>
+        </w:rPr>
+        <w:t xml:space="preserve"> profiler going to tell me what really happening, the android studio one might be hooked into the </w:t>
+      </w:r>
+      <w:proofErr w:type="spellStart"/>
+      <w:r>
+        <w:rPr>
+          <w:rFonts w:ascii="Consolas" w:hAnsi="Consolas" w:cs="Consolas"/>
+          <w:sz w:val="24"/>
+          <w:szCs w:val="24"/>
+        </w:rPr>
+        <w:t>GLSurfaceView</w:t>
+      </w:r>
+      <w:proofErr w:type="spellEnd"/>
+      <w:r>
+        <w:rPr>
+          <w:rFonts w:ascii="Consolas" w:hAnsi="Consolas" w:cs="Consolas"/>
+          <w:sz w:val="24"/>
+          <w:szCs w:val="24"/>
+        </w:rPr>
+        <w:t xml:space="preserve"> or something</w:t>
       </w:r>
     </w:p>
     <w:p>
@@ -1164,43 +1412,7 @@
           <w:sz w:val="24"/>
           <w:szCs w:val="24"/>
         </w:rPr>
-        <w:t xml:space="preserve">Is it truly just native overhead on Android, get the </w:t>
-      </w:r>
-      <w:proofErr w:type="spellStart"/>
-      <w:r>
-        <w:rPr>
-          <w:rFonts w:ascii="Consolas" w:hAnsi="Consolas" w:cs="Consolas"/>
-          <w:sz w:val="24"/>
-          <w:szCs w:val="24"/>
-        </w:rPr>
-        <w:t>adreno</w:t>
-      </w:r>
-      <w:proofErr w:type="spellEnd"/>
-      <w:r>
-        <w:rPr>
-          <w:rFonts w:ascii="Consolas" w:hAnsi="Consolas" w:cs="Consolas"/>
-          <w:sz w:val="24"/>
-          <w:szCs w:val="24"/>
-        </w:rPr>
-        <w:t xml:space="preserve"> profiler going to tell me what really happening, the android studio one might be hooked into the </w:t>
-      </w:r>
-      <w:proofErr w:type="spellStart"/>
-      <w:r>
-        <w:rPr>
-          <w:rFonts w:ascii="Consolas" w:hAnsi="Consolas" w:cs="Consolas"/>
-          <w:sz w:val="24"/>
-          <w:szCs w:val="24"/>
-        </w:rPr>
-        <w:t>GLSurfaceView</w:t>
-      </w:r>
-      <w:proofErr w:type="spellEnd"/>
-      <w:r>
-        <w:rPr>
-          <w:rFonts w:ascii="Consolas" w:hAnsi="Consolas" w:cs="Consolas"/>
-          <w:sz w:val="24"/>
-          <w:szCs w:val="24"/>
-        </w:rPr>
-        <w:t xml:space="preserve"> or something</w:t>
+        <w:t>All useless strings must go, so all record and sub records, after conversion to RECO, should be dumped forever</w:t>
       </w:r>
     </w:p>
     <w:p>
@@ -1226,7 +1438,7 @@
           <w:sz w:val="24"/>
           <w:szCs w:val="24"/>
         </w:rPr>
-        <w:t>All useless strings must go, so all record and sub records, after conversion to RECO, should be dumped forever</w:t>
+        <w:t>BSA files don’t in fact need to hold the names of files and folders, that’s what the hash value is for! Though this is MUCH less than the ESM, fallout3 looks like about half a mega for the archive entries total</w:t>
       </w:r>
     </w:p>
     <w:p>
@@ -1252,7 +1464,41 @@
           <w:sz w:val="24"/>
           <w:szCs w:val="24"/>
         </w:rPr>
-        <w:t>BSA files don’t in fact need to hold the names of files and folders, that’s what the hash value is for! Though this is MUCH less than the ESM, fallout3 looks like about half a mega for the archive entries total</w:t>
+        <w:t>BSA loading should happen on many threads to improve the damn decompress performance</w:t>
+      </w:r>
+      <w:r>
+        <w:rPr>
+          <w:rFonts w:ascii="Consolas" w:hAnsi="Consolas" w:cs="Consolas"/>
+          <w:sz w:val="24"/>
+          <w:szCs w:val="24"/>
+        </w:rPr>
+        <w:t xml:space="preserve">, several </w:t>
+      </w:r>
+      <w:proofErr w:type="spellStart"/>
+      <w:r>
+        <w:rPr>
+          <w:rFonts w:ascii="Consolas" w:hAnsi="Consolas" w:cs="Consolas"/>
+          <w:sz w:val="24"/>
+          <w:szCs w:val="24"/>
+        </w:rPr>
+        <w:t>inflater</w:t>
+      </w:r>
+      <w:proofErr w:type="spellEnd"/>
+      <w:r>
+        <w:rPr>
+          <w:rFonts w:ascii="Consolas" w:hAnsi="Consolas" w:cs="Consolas"/>
+          <w:sz w:val="24"/>
+          <w:szCs w:val="24"/>
+        </w:rPr>
+        <w:t xml:space="preserve"> running at once</w:t>
+      </w:r>
+      <w:r>
+        <w:rPr>
+          <w:rFonts w:ascii="Consolas" w:hAnsi="Consolas" w:cs="Consolas"/>
+          <w:sz w:val="24"/>
+          <w:szCs w:val="24"/>
+        </w:rPr>
+        <w:t>, still slow!</w:t>
       </w:r>
     </w:p>
     <w:p>
@@ -1278,33 +1524,49 @@
           <w:sz w:val="24"/>
           <w:szCs w:val="24"/>
         </w:rPr>
-        <w:t>BSA loading should happen on many threads to improve the damn decompress performance</w:t>
-      </w:r>
-      <w:r>
-        <w:rPr>
-          <w:rFonts w:ascii="Consolas" w:hAnsi="Consolas" w:cs="Consolas"/>
-          <w:sz w:val="24"/>
-          <w:szCs w:val="24"/>
-        </w:rPr>
-        <w:t xml:space="preserve">, several </w:t>
-      </w:r>
-      <w:proofErr w:type="spellStart"/>
-      <w:r>
-        <w:rPr>
-          <w:rFonts w:ascii="Consolas" w:hAnsi="Consolas" w:cs="Consolas"/>
-          <w:sz w:val="24"/>
-          <w:szCs w:val="24"/>
-        </w:rPr>
-        <w:t>inflater</w:t>
-      </w:r>
-      <w:proofErr w:type="spellEnd"/>
-      <w:r>
-        <w:rPr>
-          <w:rFonts w:ascii="Consolas" w:hAnsi="Consolas" w:cs="Consolas"/>
-          <w:sz w:val="24"/>
-          <w:szCs w:val="24"/>
-        </w:rPr>
-        <w:t xml:space="preserve"> running at once</w:t>
+        <w:t xml:space="preserve"> Why are there inflate calls happe</w:t>
+      </w:r>
+      <w:r>
+        <w:rPr>
+          <w:rFonts w:ascii="Consolas" w:hAnsi="Consolas" w:cs="Consolas"/>
+          <w:sz w:val="24"/>
+          <w:szCs w:val="24"/>
+        </w:rPr>
+        <w:t>n</w:t>
+      </w:r>
+      <w:r>
+        <w:rPr>
+          <w:rFonts w:ascii="Consolas" w:hAnsi="Consolas" w:cs="Consolas"/>
+          <w:sz w:val="24"/>
+          <w:szCs w:val="24"/>
+        </w:rPr>
+        <w:t xml:space="preserve">ing for uncompressed </w:t>
+      </w:r>
+      <w:proofErr w:type="spellStart"/>
+      <w:r>
+        <w:rPr>
+          <w:rFonts w:ascii="Consolas" w:hAnsi="Consolas" w:cs="Consolas"/>
+          <w:sz w:val="24"/>
+          <w:szCs w:val="24"/>
+        </w:rPr>
+        <w:t>bsa</w:t>
+      </w:r>
+      <w:proofErr w:type="spellEnd"/>
+      <w:r>
+        <w:rPr>
+          <w:rFonts w:ascii="Consolas" w:hAnsi="Consolas" w:cs="Consolas"/>
+          <w:sz w:val="24"/>
+          <w:szCs w:val="24"/>
+        </w:rPr>
+        <w:t xml:space="preserve"> files?</w:t>
+      </w:r>
+      <w:r>
+        <w:rPr>
+          <w:rFonts w:ascii="Consolas" w:hAnsi="Consolas" w:cs="Consolas"/>
+          <w:sz w:val="24"/>
+          <w:szCs w:val="24"/>
+        </w:rPr>
+        <w:t xml:space="preserve"> – or are there now I can’t see any</w:t>
       </w:r>
     </w:p>
     <w:p>
@@ -1330,51 +1592,33 @@
           <w:sz w:val="24"/>
           <w:szCs w:val="24"/>
         </w:rPr>
-        <w:t xml:space="preserve"> Why are there inflate calls happe</w:t>
-      </w:r>
-      <w:r>
-        <w:rPr>
-          <w:rFonts w:ascii="Consolas" w:hAnsi="Consolas" w:cs="Consolas"/>
-          <w:sz w:val="24"/>
-          <w:szCs w:val="24"/>
-        </w:rPr>
-        <w:t>n</w:t>
-      </w:r>
-      <w:r>
-        <w:rPr>
-          <w:rFonts w:ascii="Consolas" w:hAnsi="Consolas" w:cs="Consolas"/>
-          <w:sz w:val="24"/>
-          <w:szCs w:val="24"/>
-        </w:rPr>
-        <w:t xml:space="preserve">ing for uncompressed </w:t>
-      </w:r>
-      <w:proofErr w:type="spellStart"/>
-      <w:proofErr w:type="gramStart"/>
-      <w:r>
-        <w:rPr>
-          <w:rFonts w:ascii="Consolas" w:hAnsi="Consolas" w:cs="Consolas"/>
-          <w:sz w:val="24"/>
-          <w:szCs w:val="24"/>
-        </w:rPr>
-        <w:t>bsa</w:t>
-      </w:r>
-      <w:proofErr w:type="spellEnd"/>
-      <w:proofErr w:type="gramEnd"/>
-      <w:r>
-        <w:rPr>
-          <w:rFonts w:ascii="Consolas" w:hAnsi="Consolas" w:cs="Consolas"/>
-          <w:sz w:val="24"/>
-          <w:szCs w:val="24"/>
-        </w:rPr>
-        <w:t xml:space="preserve"> files?</w:t>
-      </w:r>
-      <w:r>
-        <w:rPr>
-          <w:rFonts w:ascii="Consolas" w:hAnsi="Consolas" w:cs="Consolas"/>
-          <w:sz w:val="24"/>
-          <w:szCs w:val="24"/>
-        </w:rPr>
-        <w:t xml:space="preserve"> – or are there now I can’t see any</w:t>
+        <w:t xml:space="preserve">In </w:t>
+      </w:r>
+      <w:proofErr w:type="spellStart"/>
+      <w:r>
+        <w:rPr>
+          <w:rFonts w:ascii="Consolas" w:hAnsi="Consolas" w:cs="Consolas"/>
+          <w:sz w:val="24"/>
+          <w:szCs w:val="24"/>
+        </w:rPr>
+        <w:t>joglespipeline</w:t>
+      </w:r>
+      <w:proofErr w:type="spellEnd"/>
+      <w:r>
+        <w:rPr>
+          <w:rFonts w:ascii="Consolas" w:hAnsi="Consolas" w:cs="Consolas"/>
+          <w:sz w:val="24"/>
+          <w:szCs w:val="24"/>
+        </w:rPr>
+        <w:t xml:space="preserve"> the strip array for multiple strip arrays doesn’t like oddly formed strips</w:t>
+      </w:r>
+      <w:r>
+        <w:rPr>
+          <w:rFonts w:ascii="Consolas" w:hAnsi="Consolas" w:cs="Consolas"/>
+          <w:sz w:val="24"/>
+          <w:szCs w:val="24"/>
+        </w:rPr>
+        <w:t xml:space="preserve"> – do I care? Just don’t make crap strip arrays?</w:t>
       </w:r>
     </w:p>
     <w:p>
@@ -1400,51 +1644,41 @@
           <w:sz w:val="24"/>
           <w:szCs w:val="24"/>
         </w:rPr>
-        <w:t xml:space="preserve">Why can’t an uncompressed texture </w:t>
-      </w:r>
-      <w:proofErr w:type="spellStart"/>
-      <w:r>
-        <w:rPr>
-          <w:rFonts w:ascii="Consolas" w:hAnsi="Consolas" w:cs="Consolas"/>
-          <w:sz w:val="24"/>
-          <w:szCs w:val="24"/>
-        </w:rPr>
-        <w:t>bytebuffer</w:t>
-      </w:r>
-      <w:proofErr w:type="spellEnd"/>
-      <w:r>
-        <w:rPr>
-          <w:rFonts w:ascii="Consolas" w:hAnsi="Consolas" w:cs="Consolas"/>
-          <w:sz w:val="24"/>
-          <w:szCs w:val="24"/>
-        </w:rPr>
-        <w:t xml:space="preserve"> be pulled from the </w:t>
-      </w:r>
-      <w:proofErr w:type="spellStart"/>
-      <w:r>
-        <w:rPr>
-          <w:rFonts w:ascii="Consolas" w:hAnsi="Consolas" w:cs="Consolas"/>
-          <w:sz w:val="24"/>
-          <w:szCs w:val="24"/>
-        </w:rPr>
-        <w:t>filechannel</w:t>
-      </w:r>
-      <w:proofErr w:type="spellEnd"/>
-      <w:r>
-        <w:rPr>
-          <w:rFonts w:ascii="Consolas" w:hAnsi="Consolas" w:cs="Consolas"/>
-          <w:sz w:val="24"/>
-          <w:szCs w:val="24"/>
-        </w:rPr>
-        <w:t xml:space="preserve"> and handed all the way through to JNI call without ever being touched? Though question is disk read slower than decompress time??</w:t>
-      </w:r>
-      <w:r>
-        <w:rPr>
-          <w:rFonts w:ascii="Consolas" w:hAnsi="Consolas" w:cs="Consolas"/>
-          <w:sz w:val="24"/>
-          <w:szCs w:val="24"/>
-        </w:rPr>
         <w:t xml:space="preserve"> </w:t>
+      </w:r>
+      <w:r>
+        <w:rPr>
+          <w:rFonts w:ascii="Consolas" w:hAnsi="Consolas" w:cs="Consolas"/>
+          <w:sz w:val="24"/>
+          <w:szCs w:val="24"/>
+        </w:rPr>
+        <w:t>Multi strip strips are terrible, must force a single fatty for un indexed, the sky sphere now is massive pile of them – note land can’t support them cos of troubles, and oblivion that uses them only ever has a single strip, so only the sky can have calls saved but he will be redone totally for each</w:t>
+      </w:r>
+      <w:r>
+        <w:rPr>
+          <w:rFonts w:ascii="Consolas" w:hAnsi="Consolas" w:cs="Consolas"/>
+          <w:sz w:val="24"/>
+          <w:szCs w:val="24"/>
+        </w:rPr>
+        <w:t xml:space="preserve">, maybe the </w:t>
+      </w:r>
+      <w:proofErr w:type="spellStart"/>
+      <w:r>
+        <w:rPr>
+          <w:rFonts w:ascii="Consolas" w:hAnsi="Consolas" w:cs="Consolas"/>
+          <w:sz w:val="24"/>
+          <w:szCs w:val="24"/>
+        </w:rPr>
+        <w:t>stitcher</w:t>
+      </w:r>
+      <w:proofErr w:type="spellEnd"/>
+      <w:r>
+        <w:rPr>
+          <w:rFonts w:ascii="Consolas" w:hAnsi="Consolas" w:cs="Consolas"/>
+          <w:sz w:val="24"/>
+          <w:szCs w:val="24"/>
+        </w:rPr>
+        <w:t xml:space="preserve"> could try to identify a final degenerate tri and not repeat?</w:t>
       </w:r>
     </w:p>
     <w:p>
@@ -1464,39 +1698,13 @@
           <w:szCs w:val="24"/>
         </w:rPr>
       </w:pPr>
-      <w:r>
-        <w:rPr>
-          <w:rFonts w:ascii="Consolas" w:hAnsi="Consolas" w:cs="Consolas"/>
-          <w:sz w:val="24"/>
-          <w:szCs w:val="24"/>
-        </w:rPr>
-        <w:t xml:space="preserve">In </w:t>
-      </w:r>
-      <w:proofErr w:type="spellStart"/>
-      <w:r>
-        <w:rPr>
-          <w:rFonts w:ascii="Consolas" w:hAnsi="Consolas" w:cs="Consolas"/>
-          <w:sz w:val="24"/>
-          <w:szCs w:val="24"/>
-        </w:rPr>
-        <w:t>joglespipeline</w:t>
-      </w:r>
-      <w:proofErr w:type="spellEnd"/>
-      <w:r>
-        <w:rPr>
-          <w:rFonts w:ascii="Consolas" w:hAnsi="Consolas" w:cs="Consolas"/>
-          <w:sz w:val="24"/>
-          <w:szCs w:val="24"/>
-        </w:rPr>
-        <w:t xml:space="preserve"> the strip array for multiple strip arrays doesn’t like oddly formed strips</w:t>
-      </w:r>
     </w:p>
     <w:p>
       <w:pPr>
         <w:pStyle w:val="ListParagraph"/>
         <w:numPr>
           <w:ilvl w:val="0"/>
-          <w:numId w:val="3"/>
+          <w:numId w:val="2"/>
         </w:numPr>
         <w:autoSpaceDE w:val="0"/>
         <w:autoSpaceDN w:val="0"/>
@@ -1508,29 +1716,13 @@
           <w:szCs w:val="24"/>
         </w:rPr>
       </w:pPr>
-      <w:r>
-        <w:rPr>
-          <w:rFonts w:ascii="Consolas" w:hAnsi="Consolas" w:cs="Consolas"/>
-          <w:sz w:val="24"/>
-          <w:szCs w:val="24"/>
-        </w:rPr>
-        <w:t xml:space="preserve"> </w:t>
-      </w:r>
-      <w:r>
-        <w:rPr>
-          <w:rFonts w:ascii="Consolas" w:hAnsi="Consolas" w:cs="Consolas"/>
-          <w:sz w:val="24"/>
-          <w:szCs w:val="24"/>
-        </w:rPr>
-        <w:t>Multi strip strips are terrible, must force a single fatty for both indexed and un indexed, the sky sphere now is massive pile of them – note land can’t support them cos of troubles, and oblivion that uses them only ever has a single strip, so only the sky can have calls saved but he will be redone totally for each</w:t>
-      </w:r>
     </w:p>
     <w:p>
       <w:pPr>
         <w:pStyle w:val="ListParagraph"/>
         <w:numPr>
           <w:ilvl w:val="0"/>
-          <w:numId w:val="3"/>
+          <w:numId w:val="2"/>
         </w:numPr>
         <w:autoSpaceDE w:val="0"/>
         <w:autoSpaceDN w:val="0"/>
@@ -1542,6 +1734,86 @@
           <w:szCs w:val="24"/>
         </w:rPr>
       </w:pPr>
+      <w:proofErr w:type="spellStart"/>
+      <w:r>
+        <w:rPr>
+          <w:rFonts w:ascii="Consolas" w:hAnsi="Consolas" w:cs="Consolas"/>
+          <w:sz w:val="24"/>
+          <w:szCs w:val="24"/>
+        </w:rPr>
+        <w:t>GeometryArrayRetained</w:t>
+      </w:r>
+      <w:proofErr w:type="spellEnd"/>
+      <w:r>
+        <w:rPr>
+          <w:rFonts w:ascii="Consolas" w:hAnsi="Consolas" w:cs="Consolas"/>
+          <w:sz w:val="24"/>
+          <w:szCs w:val="24"/>
+        </w:rPr>
+        <w:t xml:space="preserve"> just before </w:t>
+      </w:r>
+      <w:proofErr w:type="spellStart"/>
+      <w:r>
+        <w:rPr>
+          <w:rFonts w:ascii="Consolas" w:hAnsi="Consolas" w:cs="Consolas"/>
+          <w:sz w:val="24"/>
+          <w:szCs w:val="24"/>
+        </w:rPr>
+        <w:t>P</w:t>
+      </w:r>
+      <w:r>
+        <w:rPr>
+          <w:rFonts w:ascii="Consolas" w:hAnsi="Consolas" w:cs="Consolas"/>
+          <w:sz w:val="24"/>
+          <w:szCs w:val="24"/>
+        </w:rPr>
+        <w:t>ipeline.getPipeline</w:t>
+      </w:r>
+      <w:proofErr w:type="spellEnd"/>
+      <w:r>
+        <w:rPr>
+          <w:rFonts w:ascii="Consolas" w:hAnsi="Consolas" w:cs="Consolas"/>
+          <w:sz w:val="24"/>
+          <w:szCs w:val="24"/>
+        </w:rPr>
+        <w:t>().</w:t>
+      </w:r>
+      <w:proofErr w:type="spellStart"/>
+      <w:r>
+        <w:rPr>
+          <w:rFonts w:ascii="Consolas" w:hAnsi="Consolas" w:cs="Consolas"/>
+          <w:sz w:val="24"/>
+          <w:szCs w:val="24"/>
+        </w:rPr>
+        <w:t>executeVABuffer</w:t>
+      </w:r>
+      <w:proofErr w:type="spellEnd"/>
+      <w:r>
+        <w:rPr>
+          <w:rFonts w:ascii="Consolas" w:hAnsi="Consolas" w:cs="Consolas"/>
+          <w:sz w:val="24"/>
+          <w:szCs w:val="24"/>
+        </w:rPr>
+        <w:t xml:space="preserve"> does some weird </w:t>
+      </w:r>
+      <w:proofErr w:type="spellStart"/>
+      <w:r>
+        <w:rPr>
+          <w:rFonts w:ascii="Consolas" w:hAnsi="Consolas" w:cs="Consolas"/>
+          <w:sz w:val="24"/>
+          <w:szCs w:val="24"/>
+        </w:rPr>
+        <w:t>color</w:t>
+      </w:r>
+      <w:proofErr w:type="spellEnd"/>
+      <w:r>
+        <w:rPr>
+          <w:rFonts w:ascii="Consolas" w:hAnsi="Consolas" w:cs="Consolas"/>
+          <w:sz w:val="24"/>
+          <w:szCs w:val="24"/>
+        </w:rPr>
+        <w:t xml:space="preserve"> array setting code that I don’t understand, but might be affecting alpha values maybe?</w:t>
+      </w:r>
     </w:p>
     <w:p>
       <w:pPr>

</xml_diff>

<commit_message>
every shader was multiplying away the texture transform, fixed.
</commit_message>
<xml_diff>
--- a/ESEAndroid/docs/ESEAndroid Notes.docx
+++ b/ESEAndroid/docs/ESEAndroid Notes.docx
@@ -902,25 +902,7 @@
           <w:sz w:val="24"/>
           <w:szCs w:val="24"/>
         </w:rPr>
-        <w:t xml:space="preserve"> from </w:t>
-      </w:r>
-      <w:proofErr w:type="gramStart"/>
-      <w:r>
-        <w:rPr>
-          <w:rFonts w:ascii="Consolas" w:hAnsi="Consolas" w:cs="Consolas"/>
-          <w:sz w:val="24"/>
-          <w:szCs w:val="24"/>
-        </w:rPr>
-        <w:t>vis</w:t>
-      </w:r>
-      <w:proofErr w:type="gramEnd"/>
-      <w:r>
-        <w:rPr>
-          <w:rFonts w:ascii="Consolas" w:hAnsi="Consolas" w:cs="Consolas"/>
-          <w:sz w:val="24"/>
-          <w:szCs w:val="24"/>
-        </w:rPr>
-        <w:t xml:space="preserve"> turned on</w:t>
+        <w:t xml:space="preserve"> from vis turned on</w:t>
       </w:r>
       <w:r>
         <w:rPr>
@@ -2009,60 +1991,61 @@
           <w:sz w:val="24"/>
           <w:szCs w:val="24"/>
         </w:rPr>
-        <w:t xml:space="preserve">Most oblivion </w:t>
-      </w:r>
-      <w:r>
-        <w:rPr>
-          <w:rFonts w:ascii="Consolas" w:hAnsi="Consolas" w:cs="Consolas"/>
-          <w:color w:val="000000"/>
-          <w:sz w:val="24"/>
-          <w:szCs w:val="24"/>
-        </w:rPr>
-        <w:t>armour</w:t>
-      </w:r>
-      <w:r>
-        <w:rPr>
-          <w:rFonts w:ascii="Consolas" w:hAnsi="Consolas" w:cs="Consolas"/>
-          <w:sz w:val="24"/>
-          <w:szCs w:val="24"/>
-        </w:rPr>
-        <w:t xml:space="preserve"> uses the FFP (not a sexy </w:t>
-      </w:r>
-      <w:proofErr w:type="spellStart"/>
-      <w:r>
-        <w:rPr>
-          <w:rFonts w:ascii="Consolas" w:hAnsi="Consolas" w:cs="Consolas"/>
-          <w:sz w:val="24"/>
-          <w:szCs w:val="24"/>
-        </w:rPr>
-        <w:t>shader</w:t>
-      </w:r>
-      <w:proofErr w:type="spellEnd"/>
-      <w:r>
-        <w:rPr>
-          <w:rFonts w:ascii="Consolas" w:hAnsi="Consolas" w:cs="Consolas"/>
-          <w:sz w:val="24"/>
-          <w:szCs w:val="24"/>
-        </w:rPr>
-        <w:t xml:space="preserve"> from </w:t>
-      </w:r>
-      <w:proofErr w:type="spellStart"/>
-      <w:r>
-        <w:rPr>
-          <w:rFonts w:ascii="Consolas" w:hAnsi="Consolas" w:cs="Consolas"/>
-          <w:sz w:val="24"/>
-          <w:szCs w:val="24"/>
-        </w:rPr>
-        <w:t>nifskope</w:t>
-      </w:r>
-      <w:proofErr w:type="spellEnd"/>
-      <w:r>
-        <w:rPr>
-          <w:rFonts w:ascii="Consolas" w:hAnsi="Consolas" w:cs="Consolas"/>
-          <w:sz w:val="24"/>
-          <w:szCs w:val="24"/>
-        </w:rPr>
-        <w:t>)</w:t>
+        <w:t xml:space="preserve">Skyrim </w:t>
+      </w:r>
+      <w:proofErr w:type="spellStart"/>
+      <w:r>
+        <w:rPr>
+          <w:rFonts w:ascii="Consolas" w:hAnsi="Consolas" w:cs="Consolas"/>
+          <w:sz w:val="24"/>
+          <w:szCs w:val="24"/>
+        </w:rPr>
+        <w:t>FXCreekFlatLong</w:t>
+      </w:r>
+      <w:proofErr w:type="spellEnd"/>
+      <w:r>
+        <w:rPr>
+          <w:rFonts w:ascii="Consolas" w:hAnsi="Consolas" w:cs="Consolas"/>
+          <w:sz w:val="24"/>
+          <w:szCs w:val="24"/>
+        </w:rPr>
+        <w:t xml:space="preserve"> is showing as a MISC not a stat? </w:t>
+      </w:r>
+      <w:proofErr w:type="gramStart"/>
+      <w:r>
+        <w:rPr>
+          <w:rFonts w:ascii="Consolas" w:hAnsi="Consolas" w:cs="Consolas"/>
+          <w:sz w:val="24"/>
+          <w:szCs w:val="24"/>
+        </w:rPr>
+        <w:t>offering</w:t>
+      </w:r>
+      <w:proofErr w:type="gramEnd"/>
+      <w:r>
+        <w:rPr>
+          <w:rFonts w:ascii="Consolas" w:hAnsi="Consolas" w:cs="Consolas"/>
+          <w:sz w:val="24"/>
+          <w:szCs w:val="24"/>
+        </w:rPr>
+        <w:t xml:space="preserve"> to be picked up?? Does that </w:t>
+      </w:r>
+      <w:proofErr w:type="spellStart"/>
+      <w:r>
+        <w:rPr>
+          <w:rFonts w:ascii="Consolas" w:hAnsi="Consolas" w:cs="Consolas"/>
+          <w:sz w:val="24"/>
+          <w:szCs w:val="24"/>
+        </w:rPr>
+        <w:t>mena</w:t>
+      </w:r>
+      <w:proofErr w:type="spellEnd"/>
+      <w:r>
+        <w:rPr>
+          <w:rFonts w:ascii="Consolas" w:hAnsi="Consolas" w:cs="Consolas"/>
+          <w:sz w:val="24"/>
+          <w:szCs w:val="24"/>
+        </w:rPr>
+        <w:t xml:space="preserve"> sit’s dynamic?</w:t>
       </w:r>
     </w:p>
     <w:p>
@@ -2082,78 +2065,31 @@
           <w:szCs w:val="24"/>
         </w:rPr>
       </w:pPr>
-      <w:proofErr w:type="spellStart"/>
-      <w:r>
-        <w:rPr>
-          <w:rFonts w:ascii="Consolas" w:hAnsi="Consolas" w:cs="Consolas"/>
-          <w:sz w:val="24"/>
-          <w:szCs w:val="24"/>
-        </w:rPr>
-        <w:t>Morrowind</w:t>
-      </w:r>
-      <w:proofErr w:type="spellEnd"/>
-      <w:r>
-        <w:rPr>
-          <w:rFonts w:ascii="Consolas" w:hAnsi="Consolas" w:cs="Consolas"/>
-          <w:sz w:val="24"/>
-          <w:szCs w:val="24"/>
-        </w:rPr>
-        <w:t xml:space="preserve"> actionable mouse over fails when the phys</w:t>
-      </w:r>
-      <w:r>
-        <w:rPr>
-          <w:rFonts w:ascii="Consolas" w:hAnsi="Consolas" w:cs="Consolas"/>
-          <w:sz w:val="24"/>
-          <w:szCs w:val="24"/>
-        </w:rPr>
-        <w:t>i</w:t>
-      </w:r>
-      <w:r>
-        <w:rPr>
-          <w:rFonts w:ascii="Consolas" w:hAnsi="Consolas" w:cs="Consolas"/>
-          <w:sz w:val="24"/>
-          <w:szCs w:val="24"/>
-        </w:rPr>
-        <w:t xml:space="preserve">cs system appears to use separate ids from visuals? See </w:t>
-      </w:r>
-      <w:r>
-        <w:rPr>
-          <w:rFonts w:ascii="Consolas" w:hAnsi="Consolas" w:cs="Consolas"/>
-          <w:color w:val="000000"/>
-          <w:sz w:val="24"/>
-          <w:szCs w:val="24"/>
-          <w:highlight w:val="lightGray"/>
-        </w:rPr>
-        <w:t>getJ3dInstRECO</w:t>
-      </w:r>
-      <w:r>
-        <w:rPr>
-          <w:rFonts w:ascii="Consolas" w:hAnsi="Consolas" w:cs="Consolas"/>
-          <w:color w:val="000000"/>
-          <w:sz w:val="24"/>
-          <w:szCs w:val="24"/>
-        </w:rPr>
-        <w:t xml:space="preserve"> in </w:t>
-      </w:r>
-      <w:proofErr w:type="spellStart"/>
-      <w:r>
-        <w:rPr>
-          <w:rFonts w:ascii="Consolas" w:hAnsi="Consolas" w:cs="Consolas"/>
-          <w:color w:val="000000"/>
-          <w:sz w:val="24"/>
-          <w:szCs w:val="24"/>
-        </w:rPr>
-        <w:t>BethVisualWorldBranch</w:t>
-      </w:r>
-      <w:proofErr w:type="spellEnd"/>
-      <w:r>
-        <w:rPr>
-          <w:rFonts w:ascii="Consolas" w:hAnsi="Consolas" w:cs="Consolas"/>
-          <w:color w:val="000000"/>
-          <w:sz w:val="24"/>
-          <w:szCs w:val="24"/>
-        </w:rPr>
-        <w:t xml:space="preserve"> happen when physic from vis = false</w:t>
+      <w:r>
+        <w:rPr>
+          <w:rFonts w:ascii="Consolas" w:hAnsi="Consolas" w:cs="Consolas"/>
+          <w:sz w:val="24"/>
+          <w:szCs w:val="24"/>
+        </w:rPr>
+        <w:t xml:space="preserve">Skyrim trees aren’t ignoring vertex </w:t>
+      </w:r>
+      <w:proofErr w:type="spellStart"/>
+      <w:r>
+        <w:rPr>
+          <w:rFonts w:ascii="Consolas" w:hAnsi="Consolas" w:cs="Consolas"/>
+          <w:sz w:val="24"/>
+          <w:szCs w:val="24"/>
+        </w:rPr>
+        <w:t>colors</w:t>
+      </w:r>
+      <w:proofErr w:type="spellEnd"/>
+      <w:r>
+        <w:rPr>
+          <w:rFonts w:ascii="Consolas" w:hAnsi="Consolas" w:cs="Consolas"/>
+          <w:sz w:val="24"/>
+          <w:szCs w:val="24"/>
+        </w:rPr>
+        <w:t xml:space="preserve"> anymore?</w:t>
       </w:r>
     </w:p>
     <w:p>
@@ -2179,17 +2115,8 @@
           <w:sz w:val="24"/>
           <w:szCs w:val="24"/>
         </w:rPr>
-        <w:t>P</w:t>
-      </w:r>
-      <w:r>
-        <w:rPr>
-          <w:rFonts w:ascii="Consolas" w:hAnsi="Consolas" w:cs="Consolas"/>
-          <w:sz w:val="24"/>
-          <w:szCs w:val="24"/>
-        </w:rPr>
-        <w:t xml:space="preserve">articles are not using a decent point based </w:t>
-      </w:r>
-      <w:proofErr w:type="spellStart"/>
+        <w:t xml:space="preserve">Most oblivion </w:t>
+      </w:r>
       <w:r>
         <w:rPr>
           <w:rFonts w:ascii="Consolas" w:hAnsi="Consolas" w:cs="Consolas"/>
@@ -2197,9 +2124,52 @@
           <w:sz w:val="24"/>
           <w:szCs w:val="24"/>
         </w:rPr>
+        <w:t>armour</w:t>
+      </w:r>
+      <w:r>
+        <w:rPr>
+          <w:rFonts w:ascii="Consolas" w:hAnsi="Consolas" w:cs="Consolas"/>
+          <w:sz w:val="24"/>
+          <w:szCs w:val="24"/>
+        </w:rPr>
+        <w:t xml:space="preserve"> uses the FFP (not a sexy </w:t>
+      </w:r>
+      <w:proofErr w:type="spellStart"/>
+      <w:r>
+        <w:rPr>
+          <w:rFonts w:ascii="Consolas" w:hAnsi="Consolas" w:cs="Consolas"/>
+          <w:sz w:val="24"/>
+          <w:szCs w:val="24"/>
+        </w:rPr>
         <w:t>shader</w:t>
       </w:r>
       <w:proofErr w:type="spellEnd"/>
+      <w:r>
+        <w:rPr>
+          <w:rFonts w:ascii="Consolas" w:hAnsi="Consolas" w:cs="Consolas"/>
+          <w:sz w:val="24"/>
+          <w:szCs w:val="24"/>
+        </w:rPr>
+        <w:t xml:space="preserve"> from </w:t>
+      </w:r>
+      <w:proofErr w:type="spellStart"/>
+      <w:r>
+        <w:rPr>
+          <w:rFonts w:ascii="Consolas" w:hAnsi="Consolas" w:cs="Consolas"/>
+          <w:sz w:val="24"/>
+          <w:szCs w:val="24"/>
+        </w:rPr>
+        <w:t>nifskope</w:t>
+      </w:r>
+      <w:proofErr w:type="spellEnd"/>
+      <w:r>
+        <w:rPr>
+          <w:rFonts w:ascii="Consolas" w:hAnsi="Consolas" w:cs="Consolas"/>
+          <w:sz w:val="24"/>
+          <w:szCs w:val="24"/>
+        </w:rPr>
+        <w:t>)</w:t>
+      </w:r>
     </w:p>
     <w:p>
       <w:pPr>
@@ -2218,14 +2188,49 @@
           <w:szCs w:val="24"/>
         </w:rPr>
       </w:pPr>
+      <w:proofErr w:type="spellStart"/>
+      <w:r>
+        <w:rPr>
+          <w:rFonts w:ascii="Consolas" w:hAnsi="Consolas" w:cs="Consolas"/>
+          <w:sz w:val="24"/>
+          <w:szCs w:val="24"/>
+        </w:rPr>
+        <w:t>Morrowind</w:t>
+      </w:r>
+      <w:proofErr w:type="spellEnd"/>
+      <w:r>
+        <w:rPr>
+          <w:rFonts w:ascii="Consolas" w:hAnsi="Consolas" w:cs="Consolas"/>
+          <w:sz w:val="24"/>
+          <w:szCs w:val="24"/>
+        </w:rPr>
+        <w:t xml:space="preserve"> actionable mouse over fails when the phys</w:t>
+      </w:r>
+      <w:r>
+        <w:rPr>
+          <w:rFonts w:ascii="Consolas" w:hAnsi="Consolas" w:cs="Consolas"/>
+          <w:sz w:val="24"/>
+          <w:szCs w:val="24"/>
+        </w:rPr>
+        <w:t>i</w:t>
+      </w:r>
+      <w:r>
+        <w:rPr>
+          <w:rFonts w:ascii="Consolas" w:hAnsi="Consolas" w:cs="Consolas"/>
+          <w:sz w:val="24"/>
+          <w:szCs w:val="24"/>
+        </w:rPr>
+        <w:t xml:space="preserve">cs system appears to use separate ids from visuals? See </w:t>
+      </w:r>
       <w:r>
         <w:rPr>
           <w:rFonts w:ascii="Consolas" w:hAnsi="Consolas" w:cs="Consolas"/>
           <w:color w:val="000000"/>
           <w:sz w:val="24"/>
           <w:szCs w:val="24"/>
-        </w:rPr>
-        <w:t>BSA file should not hold filenames at all, just a list of hashes and file pointers, to name and data, then requests by name can be easily resolved, also the load is done by RAF but should be by file channel, finally a list of has</w:t>
+          <w:highlight w:val="lightGray"/>
+        </w:rPr>
+        <w:t>getJ3dInstRECO</w:t>
       </w:r>
       <w:r>
         <w:rPr>
@@ -2234,8 +2239,9 @@
           <w:sz w:val="24"/>
           <w:szCs w:val="24"/>
         </w:rPr>
-        <w:t>h</w:t>
-      </w:r>
+        <w:t xml:space="preserve"> in </w:t>
+      </w:r>
+      <w:proofErr w:type="spellStart"/>
       <w:r>
         <w:rPr>
           <w:rFonts w:ascii="Consolas" w:hAnsi="Consolas" w:cs="Consolas"/>
@@ -2243,9 +2249,9 @@
           <w:sz w:val="24"/>
           <w:szCs w:val="24"/>
         </w:rPr>
-        <w:t xml:space="preserve">es too </w:t>
-      </w:r>
-      <w:proofErr w:type="spellStart"/>
+        <w:t>BethVisualWorldBranch</w:t>
+      </w:r>
+      <w:proofErr w:type="spellEnd"/>
       <w:r>
         <w:rPr>
           <w:rFonts w:ascii="Consolas" w:hAnsi="Consolas" w:cs="Consolas"/>
@@ -2253,37 +2259,7 @@
           <w:sz w:val="24"/>
           <w:szCs w:val="24"/>
         </w:rPr>
-        <w:t>bsa</w:t>
-      </w:r>
-      <w:proofErr w:type="spellEnd"/>
-      <w:r>
-        <w:rPr>
-          <w:rFonts w:ascii="Consolas" w:hAnsi="Consolas" w:cs="Consolas"/>
-          <w:color w:val="000000"/>
-          <w:sz w:val="24"/>
-          <w:szCs w:val="24"/>
-        </w:rPr>
-        <w:t xml:space="preserve"> names should be a list of hashes in each </w:t>
-      </w:r>
-      <w:proofErr w:type="spellStart"/>
-      <w:r>
-        <w:rPr>
-          <w:rFonts w:ascii="Consolas" w:hAnsi="Consolas" w:cs="Consolas"/>
-          <w:color w:val="000000"/>
-          <w:sz w:val="24"/>
-          <w:szCs w:val="24"/>
-        </w:rPr>
-        <w:t>bsa</w:t>
-      </w:r>
-      <w:proofErr w:type="spellEnd"/>
-      <w:r>
-        <w:rPr>
-          <w:rFonts w:ascii="Consolas" w:hAnsi="Consolas" w:cs="Consolas"/>
-          <w:color w:val="000000"/>
-          <w:sz w:val="24"/>
-          <w:szCs w:val="24"/>
-        </w:rPr>
-        <w:t>, to save space</w:t>
+        <w:t xml:space="preserve"> happen when physic from vis = false</w:t>
       </w:r>
     </w:p>
     <w:p>
@@ -2306,12 +2282,30 @@
       <w:r>
         <w:rPr>
           <w:rFonts w:ascii="Consolas" w:hAnsi="Consolas" w:cs="Consolas"/>
+          <w:sz w:val="24"/>
+          <w:szCs w:val="24"/>
+        </w:rPr>
+        <w:t>P</w:t>
+      </w:r>
+      <w:r>
+        <w:rPr>
+          <w:rFonts w:ascii="Consolas" w:hAnsi="Consolas" w:cs="Consolas"/>
+          <w:sz w:val="24"/>
+          <w:szCs w:val="24"/>
+        </w:rPr>
+        <w:t xml:space="preserve">articles are not using a decent point based </w:t>
+      </w:r>
+      <w:proofErr w:type="spellStart"/>
+      <w:r>
+        <w:rPr>
+          <w:rFonts w:ascii="Consolas" w:hAnsi="Consolas" w:cs="Consolas"/>
           <w:color w:val="000000"/>
           <w:sz w:val="24"/>
           <w:szCs w:val="24"/>
         </w:rPr>
-        <w:t>BA2 files are terrible at load times, need to sort out hashing system</w:t>
-      </w:r>
+        <w:t>shader</w:t>
+      </w:r>
+      <w:proofErr w:type="spellEnd"/>
     </w:p>
     <w:p>
       <w:pPr>
@@ -2337,6 +2331,118 @@
           <w:sz w:val="24"/>
           <w:szCs w:val="24"/>
         </w:rPr>
+        <w:t>BSA file should not hold filenames at all, just a list of hashes and file pointers, to name and data, then requests by name can be easily resolved, also the load is done by RAF but should be by file channel, finally a list of has</w:t>
+      </w:r>
+      <w:r>
+        <w:rPr>
+          <w:rFonts w:ascii="Consolas" w:hAnsi="Consolas" w:cs="Consolas"/>
+          <w:color w:val="000000"/>
+          <w:sz w:val="24"/>
+          <w:szCs w:val="24"/>
+        </w:rPr>
+        <w:t>h</w:t>
+      </w:r>
+      <w:r>
+        <w:rPr>
+          <w:rFonts w:ascii="Consolas" w:hAnsi="Consolas" w:cs="Consolas"/>
+          <w:color w:val="000000"/>
+          <w:sz w:val="24"/>
+          <w:szCs w:val="24"/>
+        </w:rPr>
+        <w:t xml:space="preserve">es too </w:t>
+      </w:r>
+      <w:proofErr w:type="spellStart"/>
+      <w:r>
+        <w:rPr>
+          <w:rFonts w:ascii="Consolas" w:hAnsi="Consolas" w:cs="Consolas"/>
+          <w:color w:val="000000"/>
+          <w:sz w:val="24"/>
+          <w:szCs w:val="24"/>
+        </w:rPr>
+        <w:t>bsa</w:t>
+      </w:r>
+      <w:proofErr w:type="spellEnd"/>
+      <w:r>
+        <w:rPr>
+          <w:rFonts w:ascii="Consolas" w:hAnsi="Consolas" w:cs="Consolas"/>
+          <w:color w:val="000000"/>
+          <w:sz w:val="24"/>
+          <w:szCs w:val="24"/>
+        </w:rPr>
+        <w:t xml:space="preserve"> names should be a list of hashes in each </w:t>
+      </w:r>
+      <w:proofErr w:type="spellStart"/>
+      <w:r>
+        <w:rPr>
+          <w:rFonts w:ascii="Consolas" w:hAnsi="Consolas" w:cs="Consolas"/>
+          <w:color w:val="000000"/>
+          <w:sz w:val="24"/>
+          <w:szCs w:val="24"/>
+        </w:rPr>
+        <w:t>bsa</w:t>
+      </w:r>
+      <w:proofErr w:type="spellEnd"/>
+      <w:r>
+        <w:rPr>
+          <w:rFonts w:ascii="Consolas" w:hAnsi="Consolas" w:cs="Consolas"/>
+          <w:color w:val="000000"/>
+          <w:sz w:val="24"/>
+          <w:szCs w:val="24"/>
+        </w:rPr>
+        <w:t>, to save space</w:t>
+      </w:r>
+    </w:p>
+    <w:p>
+      <w:pPr>
+        <w:pStyle w:val="ListParagraph"/>
+        <w:numPr>
+          <w:ilvl w:val="0"/>
+          <w:numId w:val="2"/>
+        </w:numPr>
+        <w:autoSpaceDE w:val="0"/>
+        <w:autoSpaceDN w:val="0"/>
+        <w:adjustRightInd w:val="0"/>
+        <w:spacing w:after="0" w:line="240" w:lineRule="auto"/>
+        <w:rPr>
+          <w:rFonts w:ascii="Consolas" w:hAnsi="Consolas" w:cs="Consolas"/>
+          <w:sz w:val="24"/>
+          <w:szCs w:val="24"/>
+        </w:rPr>
+      </w:pPr>
+      <w:r>
+        <w:rPr>
+          <w:rFonts w:ascii="Consolas" w:hAnsi="Consolas" w:cs="Consolas"/>
+          <w:color w:val="000000"/>
+          <w:sz w:val="24"/>
+          <w:szCs w:val="24"/>
+        </w:rPr>
+        <w:t>BA2 files are terrible at load times, need to sort out hashing system</w:t>
+      </w:r>
+    </w:p>
+    <w:p>
+      <w:pPr>
+        <w:pStyle w:val="ListParagraph"/>
+        <w:numPr>
+          <w:ilvl w:val="0"/>
+          <w:numId w:val="2"/>
+        </w:numPr>
+        <w:autoSpaceDE w:val="0"/>
+        <w:autoSpaceDN w:val="0"/>
+        <w:adjustRightInd w:val="0"/>
+        <w:spacing w:after="0" w:line="240" w:lineRule="auto"/>
+        <w:rPr>
+          <w:rFonts w:ascii="Consolas" w:hAnsi="Consolas" w:cs="Consolas"/>
+          <w:sz w:val="24"/>
+          <w:szCs w:val="24"/>
+        </w:rPr>
+      </w:pPr>
+      <w:r>
+        <w:rPr>
+          <w:rFonts w:ascii="Consolas" w:hAnsi="Consolas" w:cs="Consolas"/>
+          <w:color w:val="000000"/>
+          <w:sz w:val="24"/>
+          <w:szCs w:val="24"/>
+        </w:rPr>
         <w:t xml:space="preserve">Don’t forget ES2 only accept short index entries for indexed </w:t>
       </w:r>
       <w:proofErr w:type="spellStart"/>
@@ -3770,15 +3876,7 @@
       </w:r>
       <w:proofErr w:type="spellEnd"/>
       <w:r>
-        <w:t xml:space="preserve"> all below is awesome! </w:t>
-      </w:r>
-      <w:proofErr w:type="gramStart"/>
-      <w:r>
-        <w:t>f/flora_bc_tree_02</w:t>
-      </w:r>
-      <w:proofErr w:type="gramEnd"/>
-      <w:r>
-        <w:t xml:space="preserve"> is my problem man</w:t>
+        <w:t xml:space="preserve"> all below is awesome! f/flora_bc_tree_02 is my problem man</w:t>
       </w:r>
     </w:p>
     <w:p>

</xml_diff>

<commit_message>
water shaders modified to include environ cube, but call does not work on android
</commit_message>
<xml_diff>
--- a/ESEAndroid/docs/ESEAndroid Notes.docx
+++ b/ESEAndroid/docs/ESEAndroid Notes.docx
@@ -106,25 +106,7 @@
           <w:sz w:val="24"/>
           <w:szCs w:val="24"/>
         </w:rPr>
-        <w:t xml:space="preserve"> optimized trees have out of place leaves on </w:t>
-      </w:r>
-      <w:proofErr w:type="gramStart"/>
-      <w:r>
-        <w:rPr>
-          <w:rFonts w:ascii="Consolas" w:hAnsi="Consolas" w:cs="Consolas"/>
-          <w:sz w:val="24"/>
-          <w:szCs w:val="24"/>
-        </w:rPr>
-        <w:t>PC,</w:t>
-      </w:r>
-      <w:proofErr w:type="gramEnd"/>
-      <w:r>
-        <w:rPr>
-          <w:rFonts w:ascii="Consolas" w:hAnsi="Consolas" w:cs="Consolas"/>
-          <w:sz w:val="24"/>
-          <w:szCs w:val="24"/>
-        </w:rPr>
-        <w:t xml:space="preserve"> and missing leaves on phone, possibly the optimizer should remove the blend part of the alpha property??</w:t>
+        <w:t xml:space="preserve"> optimized trees have out of place leaves on PC, and missing leaves on phone, possibly the optimizer should remove the blend part of the alpha property??</w:t>
       </w:r>
     </w:p>
     <w:p>
@@ -884,51 +866,33 @@
           <w:sz w:val="24"/>
           <w:szCs w:val="24"/>
         </w:rPr>
-        <w:t xml:space="preserve">The land physics appears stuffed on pc with load </w:t>
-      </w:r>
-      <w:proofErr w:type="spellStart"/>
-      <w:r>
-        <w:rPr>
-          <w:rFonts w:ascii="Consolas" w:hAnsi="Consolas" w:cs="Consolas"/>
-          <w:sz w:val="24"/>
-          <w:szCs w:val="24"/>
-        </w:rPr>
-        <w:t>phys</w:t>
-      </w:r>
-      <w:proofErr w:type="spellEnd"/>
-      <w:r>
-        <w:rPr>
-          <w:rFonts w:ascii="Consolas" w:hAnsi="Consolas" w:cs="Consolas"/>
-          <w:sz w:val="24"/>
-          <w:szCs w:val="24"/>
-        </w:rPr>
-        <w:t xml:space="preserve"> from vis turned on</w:t>
-      </w:r>
-      <w:r>
-        <w:rPr>
-          <w:rFonts w:ascii="Consolas" w:hAnsi="Consolas" w:cs="Consolas"/>
-          <w:sz w:val="24"/>
-          <w:szCs w:val="24"/>
-        </w:rPr>
-        <w:t xml:space="preserve">, where is </w:t>
-      </w:r>
-      <w:proofErr w:type="spellStart"/>
-      <w:r>
-        <w:rPr>
-          <w:rFonts w:ascii="Consolas" w:hAnsi="Consolas" w:cs="Consolas"/>
-          <w:sz w:val="24"/>
-          <w:szCs w:val="24"/>
-        </w:rPr>
-        <w:t>skyrim</w:t>
-      </w:r>
-      <w:proofErr w:type="spellEnd"/>
-      <w:r>
-        <w:rPr>
-          <w:rFonts w:ascii="Consolas" w:hAnsi="Consolas" w:cs="Consolas"/>
-          <w:sz w:val="24"/>
-          <w:szCs w:val="24"/>
-        </w:rPr>
-        <w:t xml:space="preserve"> land now?</w:t>
+        <w:t xml:space="preserve">Check the physic system, there should only be me as a </w:t>
+      </w:r>
+      <w:proofErr w:type="spellStart"/>
+      <w:r>
+        <w:rPr>
+          <w:rFonts w:ascii="Consolas" w:hAnsi="Consolas" w:cs="Consolas"/>
+          <w:sz w:val="24"/>
+          <w:szCs w:val="24"/>
+        </w:rPr>
+        <w:t>non static</w:t>
+      </w:r>
+      <w:proofErr w:type="spellEnd"/>
+      <w:r>
+        <w:rPr>
+          <w:rFonts w:ascii="Consolas" w:hAnsi="Consolas" w:cs="Consolas"/>
+          <w:sz w:val="24"/>
+          <w:szCs w:val="24"/>
+        </w:rPr>
+        <w:t>, so every tick should be blindingly fast</w:t>
+      </w:r>
+      <w:r>
+        <w:rPr>
+          <w:rFonts w:ascii="Consolas" w:hAnsi="Consolas" w:cs="Consolas"/>
+          <w:sz w:val="24"/>
+          <w:szCs w:val="24"/>
+        </w:rPr>
+        <w:t>, investigate by removing all rets so nothing but sky shows</w:t>
       </w:r>
     </w:p>
     <w:p>
@@ -954,8 +918,18 @@
           <w:sz w:val="24"/>
           <w:szCs w:val="24"/>
         </w:rPr>
-        <w:t>Curve looks to be pushing float into buffers all the damn time? Perhaps call set string less often?</w:t>
-      </w:r>
+        <w:t xml:space="preserve">Also distant water doesn’t need to be animated </w:t>
+      </w:r>
+      <w:proofErr w:type="spellStart"/>
+      <w:r>
+        <w:rPr>
+          <w:rFonts w:ascii="Consolas" w:hAnsi="Consolas" w:cs="Consolas"/>
+          <w:sz w:val="24"/>
+          <w:szCs w:val="24"/>
+        </w:rPr>
+        <w:t>etc</w:t>
+      </w:r>
+      <w:proofErr w:type="spellEnd"/>
     </w:p>
     <w:p>
       <w:pPr>
@@ -980,97 +954,51 @@
           <w:sz w:val="24"/>
           <w:szCs w:val="24"/>
         </w:rPr>
-        <w:t xml:space="preserve">The set bounds on </w:t>
-      </w:r>
-      <w:proofErr w:type="spellStart"/>
-      <w:r>
-        <w:rPr>
-          <w:rFonts w:ascii="Consolas" w:hAnsi="Consolas" w:cs="Consolas"/>
-          <w:sz w:val="24"/>
-          <w:szCs w:val="24"/>
-        </w:rPr>
-        <w:t>morphables</w:t>
-      </w:r>
-      <w:proofErr w:type="spellEnd"/>
-      <w:r>
-        <w:rPr>
-          <w:rFonts w:ascii="Consolas" w:hAnsi="Consolas" w:cs="Consolas"/>
-          <w:sz w:val="24"/>
-          <w:szCs w:val="24"/>
-        </w:rPr>
-        <w:t xml:space="preserve"> and all </w:t>
-      </w:r>
-      <w:proofErr w:type="spellStart"/>
-      <w:r>
-        <w:rPr>
-          <w:rFonts w:ascii="Consolas" w:hAnsi="Consolas" w:cs="Consolas"/>
-          <w:sz w:val="24"/>
-          <w:szCs w:val="24"/>
-        </w:rPr>
-        <w:t>geoms</w:t>
-      </w:r>
-      <w:proofErr w:type="spellEnd"/>
-      <w:r>
-        <w:rPr>
-          <w:rFonts w:ascii="Consolas" w:hAnsi="Consolas" w:cs="Consolas"/>
-          <w:sz w:val="24"/>
-          <w:szCs w:val="24"/>
-        </w:rPr>
-        <w:t xml:space="preserve"> is expensive go back to setting it statically, give </w:t>
-      </w:r>
-      <w:proofErr w:type="spellStart"/>
-      <w:r>
-        <w:rPr>
-          <w:rFonts w:ascii="Consolas" w:hAnsi="Consolas" w:cs="Consolas"/>
-          <w:sz w:val="24"/>
-          <w:szCs w:val="24"/>
-        </w:rPr>
-        <w:t>morphabel</w:t>
-      </w:r>
-      <w:proofErr w:type="spellEnd"/>
-      <w:r>
-        <w:rPr>
-          <w:rFonts w:ascii="Consolas" w:hAnsi="Consolas" w:cs="Consolas"/>
-          <w:sz w:val="24"/>
-          <w:szCs w:val="24"/>
-        </w:rPr>
-        <w:t xml:space="preserve"> a double sized one, compare </w:t>
-      </w:r>
-      <w:proofErr w:type="spellStart"/>
-      <w:r>
-        <w:rPr>
-          <w:rFonts w:ascii="Consolas" w:hAnsi="Consolas" w:cs="Consolas"/>
-          <w:sz w:val="24"/>
-          <w:szCs w:val="24"/>
-        </w:rPr>
-        <w:t>stiatc</w:t>
-      </w:r>
-      <w:proofErr w:type="spellEnd"/>
-      <w:r>
-        <w:rPr>
-          <w:rFonts w:ascii="Consolas" w:hAnsi="Consolas" w:cs="Consolas"/>
-          <w:sz w:val="24"/>
-          <w:szCs w:val="24"/>
-        </w:rPr>
-        <w:t xml:space="preserve"> from </w:t>
-      </w:r>
-      <w:proofErr w:type="spellStart"/>
-      <w:r>
-        <w:rPr>
-          <w:rFonts w:ascii="Consolas" w:hAnsi="Consolas" w:cs="Consolas"/>
-          <w:sz w:val="24"/>
-          <w:szCs w:val="24"/>
-        </w:rPr>
-        <w:t>nif</w:t>
-      </w:r>
-      <w:proofErr w:type="spellEnd"/>
-      <w:r>
-        <w:rPr>
-          <w:rFonts w:ascii="Consolas" w:hAnsi="Consolas" w:cs="Consolas"/>
-          <w:sz w:val="24"/>
-          <w:szCs w:val="24"/>
-        </w:rPr>
-        <w:t xml:space="preserve"> with calculated My particles system does the same sort of thing too, but it needs to  be points</w:t>
+        <w:t xml:space="preserve">The land physics appears stuffed on pc with load </w:t>
+      </w:r>
+      <w:proofErr w:type="spellStart"/>
+      <w:r>
+        <w:rPr>
+          <w:rFonts w:ascii="Consolas" w:hAnsi="Consolas" w:cs="Consolas"/>
+          <w:sz w:val="24"/>
+          <w:szCs w:val="24"/>
+        </w:rPr>
+        <w:t>phys</w:t>
+      </w:r>
+      <w:proofErr w:type="spellEnd"/>
+      <w:r>
+        <w:rPr>
+          <w:rFonts w:ascii="Consolas" w:hAnsi="Consolas" w:cs="Consolas"/>
+          <w:sz w:val="24"/>
+          <w:szCs w:val="24"/>
+        </w:rPr>
+        <w:t xml:space="preserve"> from vis turned on</w:t>
+      </w:r>
+      <w:r>
+        <w:rPr>
+          <w:rFonts w:ascii="Consolas" w:hAnsi="Consolas" w:cs="Consolas"/>
+          <w:sz w:val="24"/>
+          <w:szCs w:val="24"/>
+        </w:rPr>
+        <w:t xml:space="preserve">, where is </w:t>
+      </w:r>
+      <w:proofErr w:type="spellStart"/>
+      <w:r>
+        <w:rPr>
+          <w:rFonts w:ascii="Consolas" w:hAnsi="Consolas" w:cs="Consolas"/>
+          <w:sz w:val="24"/>
+          <w:szCs w:val="24"/>
+        </w:rPr>
+        <w:t>skyrim</w:t>
+      </w:r>
+      <w:proofErr w:type="spellEnd"/>
+      <w:r>
+        <w:rPr>
+          <w:rFonts w:ascii="Consolas" w:hAnsi="Consolas" w:cs="Consolas"/>
+          <w:sz w:val="24"/>
+          <w:szCs w:val="24"/>
+        </w:rPr>
+        <w:t xml:space="preserve"> land now?</w:t>
       </w:r>
     </w:p>
     <w:p>
@@ -1096,79 +1024,7 @@
           <w:sz w:val="24"/>
           <w:szCs w:val="24"/>
         </w:rPr>
-        <w:t xml:space="preserve">ART and accessor are terrible, </w:t>
-      </w:r>
-      <w:proofErr w:type="spellStart"/>
-      <w:r>
-        <w:rPr>
-          <w:rFonts w:ascii="Consolas" w:hAnsi="Consolas" w:cs="Consolas"/>
-          <w:sz w:val="24"/>
-          <w:szCs w:val="24"/>
-        </w:rPr>
-        <w:t>proguard</w:t>
-      </w:r>
-      <w:proofErr w:type="spellEnd"/>
-      <w:r>
-        <w:rPr>
-          <w:rFonts w:ascii="Consolas" w:hAnsi="Consolas" w:cs="Consolas"/>
-          <w:sz w:val="24"/>
-          <w:szCs w:val="24"/>
-        </w:rPr>
-        <w:t xml:space="preserve"> will inline them apparently? So I need to compare a </w:t>
-      </w:r>
-      <w:proofErr w:type="spellStart"/>
-      <w:r>
-        <w:rPr>
-          <w:rFonts w:ascii="Consolas" w:hAnsi="Consolas" w:cs="Consolas"/>
-          <w:sz w:val="24"/>
-          <w:szCs w:val="24"/>
-        </w:rPr>
-        <w:t>proguard</w:t>
-      </w:r>
-      <w:proofErr w:type="spellEnd"/>
-      <w:r>
-        <w:rPr>
-          <w:rFonts w:ascii="Consolas" w:hAnsi="Consolas" w:cs="Consolas"/>
-          <w:sz w:val="24"/>
-          <w:szCs w:val="24"/>
-        </w:rPr>
-        <w:t xml:space="preserve"> release with debug, if not I’ll have to do it myself, problems are </w:t>
-      </w:r>
-      <w:proofErr w:type="spellStart"/>
-      <w:r>
-        <w:rPr>
-          <w:rFonts w:ascii="Consolas" w:hAnsi="Consolas" w:cs="Consolas"/>
-          <w:sz w:val="24"/>
-          <w:szCs w:val="24"/>
-        </w:rPr>
-        <w:t>RigidBody.upcast</w:t>
-      </w:r>
-      <w:proofErr w:type="spellEnd"/>
-      <w:r>
-        <w:rPr>
-          <w:rFonts w:ascii="Consolas" w:hAnsi="Consolas" w:cs="Consolas"/>
-          <w:sz w:val="24"/>
-          <w:szCs w:val="24"/>
-        </w:rPr>
-        <w:t xml:space="preserve"> and </w:t>
-      </w:r>
-      <w:proofErr w:type="spellStart"/>
-      <w:r>
-        <w:rPr>
-          <w:rFonts w:ascii="Consolas" w:hAnsi="Consolas" w:cs="Consolas"/>
-          <w:sz w:val="24"/>
-          <w:szCs w:val="24"/>
-        </w:rPr>
-        <w:t>ObjectArrayList.getQuick</w:t>
-      </w:r>
-      <w:proofErr w:type="spellEnd"/>
-      <w:r>
-        <w:rPr>
-          <w:rFonts w:ascii="Consolas" w:hAnsi="Consolas" w:cs="Consolas"/>
-          <w:sz w:val="24"/>
-          <w:szCs w:val="24"/>
-        </w:rPr>
-        <w:t xml:space="preserve"> </w:t>
+        <w:t>Curve looks to be pushing float into buffers all the damn time? Perhaps call set string less often?</w:t>
       </w:r>
     </w:p>
     <w:p>
@@ -1194,43 +1050,97 @@
           <w:sz w:val="24"/>
           <w:szCs w:val="24"/>
         </w:rPr>
-        <w:t xml:space="preserve">Oblivion trees(and </w:t>
-      </w:r>
-      <w:proofErr w:type="spellStart"/>
-      <w:r>
-        <w:rPr>
-          <w:rFonts w:ascii="Consolas" w:hAnsi="Consolas" w:cs="Consolas"/>
-          <w:sz w:val="24"/>
-          <w:szCs w:val="24"/>
-        </w:rPr>
-        <w:t>skyrim</w:t>
-      </w:r>
-      <w:proofErr w:type="spellEnd"/>
-      <w:r>
-        <w:rPr>
-          <w:rFonts w:ascii="Consolas" w:hAnsi="Consolas" w:cs="Consolas"/>
-          <w:sz w:val="24"/>
-          <w:szCs w:val="24"/>
-        </w:rPr>
-        <w:t xml:space="preserve">?) could be put into a huge byte buffer put distant and done in a single draw call </w:t>
-      </w:r>
-      <w:proofErr w:type="spellStart"/>
-      <w:r>
-        <w:rPr>
-          <w:rFonts w:ascii="Consolas" w:hAnsi="Consolas" w:cs="Consolas"/>
-          <w:sz w:val="24"/>
-          <w:szCs w:val="24"/>
-        </w:rPr>
-        <w:t>andffp</w:t>
-      </w:r>
-      <w:proofErr w:type="spellEnd"/>
-      <w:r>
-        <w:rPr>
-          <w:rFonts w:ascii="Consolas" w:hAnsi="Consolas" w:cs="Consolas"/>
-          <w:sz w:val="24"/>
-          <w:szCs w:val="24"/>
-        </w:rPr>
-        <w:t xml:space="preserve">, in fact I like that a lot –older idea was Trees should share a single geometry and not be pre baked any more   </w:t>
+        <w:t xml:space="preserve">The set bounds on </w:t>
+      </w:r>
+      <w:proofErr w:type="spellStart"/>
+      <w:r>
+        <w:rPr>
+          <w:rFonts w:ascii="Consolas" w:hAnsi="Consolas" w:cs="Consolas"/>
+          <w:sz w:val="24"/>
+          <w:szCs w:val="24"/>
+        </w:rPr>
+        <w:t>morphables</w:t>
+      </w:r>
+      <w:proofErr w:type="spellEnd"/>
+      <w:r>
+        <w:rPr>
+          <w:rFonts w:ascii="Consolas" w:hAnsi="Consolas" w:cs="Consolas"/>
+          <w:sz w:val="24"/>
+          <w:szCs w:val="24"/>
+        </w:rPr>
+        <w:t xml:space="preserve"> and all </w:t>
+      </w:r>
+      <w:proofErr w:type="spellStart"/>
+      <w:r>
+        <w:rPr>
+          <w:rFonts w:ascii="Consolas" w:hAnsi="Consolas" w:cs="Consolas"/>
+          <w:sz w:val="24"/>
+          <w:szCs w:val="24"/>
+        </w:rPr>
+        <w:t>geoms</w:t>
+      </w:r>
+      <w:proofErr w:type="spellEnd"/>
+      <w:r>
+        <w:rPr>
+          <w:rFonts w:ascii="Consolas" w:hAnsi="Consolas" w:cs="Consolas"/>
+          <w:sz w:val="24"/>
+          <w:szCs w:val="24"/>
+        </w:rPr>
+        <w:t xml:space="preserve"> is expensive go back to setting it statically, give </w:t>
+      </w:r>
+      <w:proofErr w:type="spellStart"/>
+      <w:r>
+        <w:rPr>
+          <w:rFonts w:ascii="Consolas" w:hAnsi="Consolas" w:cs="Consolas"/>
+          <w:sz w:val="24"/>
+          <w:szCs w:val="24"/>
+        </w:rPr>
+        <w:t>morphabel</w:t>
+      </w:r>
+      <w:proofErr w:type="spellEnd"/>
+      <w:r>
+        <w:rPr>
+          <w:rFonts w:ascii="Consolas" w:hAnsi="Consolas" w:cs="Consolas"/>
+          <w:sz w:val="24"/>
+          <w:szCs w:val="24"/>
+        </w:rPr>
+        <w:t xml:space="preserve"> a double sized one, compare </w:t>
+      </w:r>
+      <w:proofErr w:type="spellStart"/>
+      <w:r>
+        <w:rPr>
+          <w:rFonts w:ascii="Consolas" w:hAnsi="Consolas" w:cs="Consolas"/>
+          <w:sz w:val="24"/>
+          <w:szCs w:val="24"/>
+        </w:rPr>
+        <w:t>stiatc</w:t>
+      </w:r>
+      <w:proofErr w:type="spellEnd"/>
+      <w:r>
+        <w:rPr>
+          <w:rFonts w:ascii="Consolas" w:hAnsi="Consolas" w:cs="Consolas"/>
+          <w:sz w:val="24"/>
+          <w:szCs w:val="24"/>
+        </w:rPr>
+        <w:t xml:space="preserve"> from </w:t>
+      </w:r>
+      <w:proofErr w:type="spellStart"/>
+      <w:r>
+        <w:rPr>
+          <w:rFonts w:ascii="Consolas" w:hAnsi="Consolas" w:cs="Consolas"/>
+          <w:sz w:val="24"/>
+          <w:szCs w:val="24"/>
+        </w:rPr>
+        <w:t>nif</w:t>
+      </w:r>
+      <w:proofErr w:type="spellEnd"/>
+      <w:r>
+        <w:rPr>
+          <w:rFonts w:ascii="Consolas" w:hAnsi="Consolas" w:cs="Consolas"/>
+          <w:sz w:val="24"/>
+          <w:szCs w:val="24"/>
+        </w:rPr>
+        <w:t xml:space="preserve"> with calculated My particles system does the same sort of thing too, but it needs to  be points</w:t>
       </w:r>
     </w:p>
     <w:p>
@@ -1256,23 +1166,79 @@
           <w:sz w:val="24"/>
           <w:szCs w:val="24"/>
         </w:rPr>
-        <w:t>I could render to a frame buffer of qu</w:t>
-      </w:r>
-      <w:r>
-        <w:rPr>
-          <w:rFonts w:ascii="Consolas" w:hAnsi="Consolas" w:cs="Consolas"/>
-          <w:sz w:val="24"/>
-          <w:szCs w:val="24"/>
-        </w:rPr>
-        <w:t>a</w:t>
-      </w:r>
-      <w:r>
-        <w:rPr>
-          <w:rFonts w:ascii="Consolas" w:hAnsi="Consolas" w:cs="Consolas"/>
-          <w:sz w:val="24"/>
-          <w:szCs w:val="24"/>
-        </w:rPr>
-        <w:t>rter size and upscale form final swap.</w:t>
+        <w:t xml:space="preserve">ART and accessor are terrible, </w:t>
+      </w:r>
+      <w:proofErr w:type="spellStart"/>
+      <w:r>
+        <w:rPr>
+          <w:rFonts w:ascii="Consolas" w:hAnsi="Consolas" w:cs="Consolas"/>
+          <w:sz w:val="24"/>
+          <w:szCs w:val="24"/>
+        </w:rPr>
+        <w:t>proguard</w:t>
+      </w:r>
+      <w:proofErr w:type="spellEnd"/>
+      <w:r>
+        <w:rPr>
+          <w:rFonts w:ascii="Consolas" w:hAnsi="Consolas" w:cs="Consolas"/>
+          <w:sz w:val="24"/>
+          <w:szCs w:val="24"/>
+        </w:rPr>
+        <w:t xml:space="preserve"> will inline them apparently? So I need to compare a </w:t>
+      </w:r>
+      <w:proofErr w:type="spellStart"/>
+      <w:r>
+        <w:rPr>
+          <w:rFonts w:ascii="Consolas" w:hAnsi="Consolas" w:cs="Consolas"/>
+          <w:sz w:val="24"/>
+          <w:szCs w:val="24"/>
+        </w:rPr>
+        <w:t>proguard</w:t>
+      </w:r>
+      <w:proofErr w:type="spellEnd"/>
+      <w:r>
+        <w:rPr>
+          <w:rFonts w:ascii="Consolas" w:hAnsi="Consolas" w:cs="Consolas"/>
+          <w:sz w:val="24"/>
+          <w:szCs w:val="24"/>
+        </w:rPr>
+        <w:t xml:space="preserve"> release with debug, if not I’ll have to do it myself, problems are </w:t>
+      </w:r>
+      <w:proofErr w:type="spellStart"/>
+      <w:r>
+        <w:rPr>
+          <w:rFonts w:ascii="Consolas" w:hAnsi="Consolas" w:cs="Consolas"/>
+          <w:sz w:val="24"/>
+          <w:szCs w:val="24"/>
+        </w:rPr>
+        <w:t>RigidBody.upcast</w:t>
+      </w:r>
+      <w:proofErr w:type="spellEnd"/>
+      <w:r>
+        <w:rPr>
+          <w:rFonts w:ascii="Consolas" w:hAnsi="Consolas" w:cs="Consolas"/>
+          <w:sz w:val="24"/>
+          <w:szCs w:val="24"/>
+        </w:rPr>
+        <w:t xml:space="preserve"> and </w:t>
+      </w:r>
+      <w:proofErr w:type="spellStart"/>
+      <w:r>
+        <w:rPr>
+          <w:rFonts w:ascii="Consolas" w:hAnsi="Consolas" w:cs="Consolas"/>
+          <w:sz w:val="24"/>
+          <w:szCs w:val="24"/>
+        </w:rPr>
+        <w:t>ObjectArrayList.getQuick</w:t>
+      </w:r>
+      <w:proofErr w:type="spellEnd"/>
+      <w:r>
+        <w:rPr>
+          <w:rFonts w:ascii="Consolas" w:hAnsi="Consolas" w:cs="Consolas"/>
+          <w:sz w:val="24"/>
+          <w:szCs w:val="24"/>
+        </w:rPr>
+        <w:t xml:space="preserve"> </w:t>
       </w:r>
     </w:p>
     <w:p>
@@ -1298,15 +1264,43 @@
           <w:sz w:val="24"/>
           <w:szCs w:val="24"/>
         </w:rPr>
-        <w:t>IDEA! See below</w:t>
-      </w:r>
-      <w:r>
-        <w:rPr>
-          <w:rFonts w:ascii="Consolas" w:hAnsi="Consolas" w:cs="Consolas"/>
-          <w:sz w:val="24"/>
-          <w:szCs w:val="24"/>
-        </w:rPr>
-        <w:t xml:space="preserve"> about a waiter thread, maybe complex above ideas good</w:t>
+        <w:t xml:space="preserve">Oblivion trees(and </w:t>
+      </w:r>
+      <w:proofErr w:type="spellStart"/>
+      <w:r>
+        <w:rPr>
+          <w:rFonts w:ascii="Consolas" w:hAnsi="Consolas" w:cs="Consolas"/>
+          <w:sz w:val="24"/>
+          <w:szCs w:val="24"/>
+        </w:rPr>
+        <w:t>skyrim</w:t>
+      </w:r>
+      <w:proofErr w:type="spellEnd"/>
+      <w:r>
+        <w:rPr>
+          <w:rFonts w:ascii="Consolas" w:hAnsi="Consolas" w:cs="Consolas"/>
+          <w:sz w:val="24"/>
+          <w:szCs w:val="24"/>
+        </w:rPr>
+        <w:t xml:space="preserve">?) could be put into a huge byte buffer put distant and done in a single draw call </w:t>
+      </w:r>
+      <w:proofErr w:type="spellStart"/>
+      <w:r>
+        <w:rPr>
+          <w:rFonts w:ascii="Consolas" w:hAnsi="Consolas" w:cs="Consolas"/>
+          <w:sz w:val="24"/>
+          <w:szCs w:val="24"/>
+        </w:rPr>
+        <w:t>andffp</w:t>
+      </w:r>
+      <w:proofErr w:type="spellEnd"/>
+      <w:r>
+        <w:rPr>
+          <w:rFonts w:ascii="Consolas" w:hAnsi="Consolas" w:cs="Consolas"/>
+          <w:sz w:val="24"/>
+          <w:szCs w:val="24"/>
+        </w:rPr>
+        <w:t xml:space="preserve">, in fact I like that a lot –older idea was Trees should share a single geometry and not be pre baked any more   </w:t>
       </w:r>
     </w:p>
     <w:p>
@@ -1332,43 +1326,23 @@
           <w:sz w:val="24"/>
           <w:szCs w:val="24"/>
         </w:rPr>
-        <w:t xml:space="preserve">Is it truly just native overhead on Android, get the </w:t>
-      </w:r>
-      <w:proofErr w:type="spellStart"/>
-      <w:r>
-        <w:rPr>
-          <w:rFonts w:ascii="Consolas" w:hAnsi="Consolas" w:cs="Consolas"/>
-          <w:sz w:val="24"/>
-          <w:szCs w:val="24"/>
-        </w:rPr>
-        <w:t>adreno</w:t>
-      </w:r>
-      <w:proofErr w:type="spellEnd"/>
-      <w:r>
-        <w:rPr>
-          <w:rFonts w:ascii="Consolas" w:hAnsi="Consolas" w:cs="Consolas"/>
-          <w:sz w:val="24"/>
-          <w:szCs w:val="24"/>
-        </w:rPr>
-        <w:t xml:space="preserve"> profiler going to tell me what really happening, the android studio one might be hooked into the </w:t>
-      </w:r>
-      <w:proofErr w:type="spellStart"/>
-      <w:r>
-        <w:rPr>
-          <w:rFonts w:ascii="Consolas" w:hAnsi="Consolas" w:cs="Consolas"/>
-          <w:sz w:val="24"/>
-          <w:szCs w:val="24"/>
-        </w:rPr>
-        <w:t>GLSurfaceView</w:t>
-      </w:r>
-      <w:proofErr w:type="spellEnd"/>
-      <w:r>
-        <w:rPr>
-          <w:rFonts w:ascii="Consolas" w:hAnsi="Consolas" w:cs="Consolas"/>
-          <w:sz w:val="24"/>
-          <w:szCs w:val="24"/>
-        </w:rPr>
-        <w:t xml:space="preserve"> or something</w:t>
+        <w:t>I could render to a frame buffer of qu</w:t>
+      </w:r>
+      <w:r>
+        <w:rPr>
+          <w:rFonts w:ascii="Consolas" w:hAnsi="Consolas" w:cs="Consolas"/>
+          <w:sz w:val="24"/>
+          <w:szCs w:val="24"/>
+        </w:rPr>
+        <w:t>a</w:t>
+      </w:r>
+      <w:r>
+        <w:rPr>
+          <w:rFonts w:ascii="Consolas" w:hAnsi="Consolas" w:cs="Consolas"/>
+          <w:sz w:val="24"/>
+          <w:szCs w:val="24"/>
+        </w:rPr>
+        <w:t>rter size and upscale form final swap.</w:t>
       </w:r>
     </w:p>
     <w:p>
@@ -1394,7 +1368,15 @@
           <w:sz w:val="24"/>
           <w:szCs w:val="24"/>
         </w:rPr>
-        <w:t>All useless strings must go, so all record and sub records, after conversion to RECO, should be dumped forever</w:t>
+        <w:t>IDEA! See below</w:t>
+      </w:r>
+      <w:r>
+        <w:rPr>
+          <w:rFonts w:ascii="Consolas" w:hAnsi="Consolas" w:cs="Consolas"/>
+          <w:sz w:val="24"/>
+          <w:szCs w:val="24"/>
+        </w:rPr>
+        <w:t xml:space="preserve"> about a waiter thread, maybe complex above ideas good</w:t>
       </w:r>
     </w:p>
     <w:p>
@@ -1420,7 +1402,43 @@
           <w:sz w:val="24"/>
           <w:szCs w:val="24"/>
         </w:rPr>
-        <w:t>BSA files don’t in fact need to hold the names of files and folders, that’s what the hash value is for! Though this is MUCH less than the ESM, fallout3 looks like about half a mega for the archive entries total</w:t>
+        <w:t xml:space="preserve">Is it truly just native overhead on Android, get the </w:t>
+      </w:r>
+      <w:proofErr w:type="spellStart"/>
+      <w:r>
+        <w:rPr>
+          <w:rFonts w:ascii="Consolas" w:hAnsi="Consolas" w:cs="Consolas"/>
+          <w:sz w:val="24"/>
+          <w:szCs w:val="24"/>
+        </w:rPr>
+        <w:t>adreno</w:t>
+      </w:r>
+      <w:proofErr w:type="spellEnd"/>
+      <w:r>
+        <w:rPr>
+          <w:rFonts w:ascii="Consolas" w:hAnsi="Consolas" w:cs="Consolas"/>
+          <w:sz w:val="24"/>
+          <w:szCs w:val="24"/>
+        </w:rPr>
+        <w:t xml:space="preserve"> profiler going to tell me what really happening, the android studio one might be hooked into the </w:t>
+      </w:r>
+      <w:proofErr w:type="spellStart"/>
+      <w:r>
+        <w:rPr>
+          <w:rFonts w:ascii="Consolas" w:hAnsi="Consolas" w:cs="Consolas"/>
+          <w:sz w:val="24"/>
+          <w:szCs w:val="24"/>
+        </w:rPr>
+        <w:t>GLSurfaceView</w:t>
+      </w:r>
+      <w:proofErr w:type="spellEnd"/>
+      <w:r>
+        <w:rPr>
+          <w:rFonts w:ascii="Consolas" w:hAnsi="Consolas" w:cs="Consolas"/>
+          <w:sz w:val="24"/>
+          <w:szCs w:val="24"/>
+        </w:rPr>
+        <w:t xml:space="preserve"> or something</w:t>
       </w:r>
     </w:p>
     <w:p>
@@ -1446,41 +1464,7 @@
           <w:sz w:val="24"/>
           <w:szCs w:val="24"/>
         </w:rPr>
-        <w:t>BSA loading should happen on many threads to improve the damn decompress performance</w:t>
-      </w:r>
-      <w:r>
-        <w:rPr>
-          <w:rFonts w:ascii="Consolas" w:hAnsi="Consolas" w:cs="Consolas"/>
-          <w:sz w:val="24"/>
-          <w:szCs w:val="24"/>
-        </w:rPr>
-        <w:t xml:space="preserve">, several </w:t>
-      </w:r>
-      <w:proofErr w:type="spellStart"/>
-      <w:r>
-        <w:rPr>
-          <w:rFonts w:ascii="Consolas" w:hAnsi="Consolas" w:cs="Consolas"/>
-          <w:sz w:val="24"/>
-          <w:szCs w:val="24"/>
-        </w:rPr>
-        <w:t>inflater</w:t>
-      </w:r>
-      <w:proofErr w:type="spellEnd"/>
-      <w:r>
-        <w:rPr>
-          <w:rFonts w:ascii="Consolas" w:hAnsi="Consolas" w:cs="Consolas"/>
-          <w:sz w:val="24"/>
-          <w:szCs w:val="24"/>
-        </w:rPr>
-        <w:t xml:space="preserve"> running at once</w:t>
-      </w:r>
-      <w:r>
-        <w:rPr>
-          <w:rFonts w:ascii="Consolas" w:hAnsi="Consolas" w:cs="Consolas"/>
-          <w:sz w:val="24"/>
-          <w:szCs w:val="24"/>
-        </w:rPr>
-        <w:t>, still slow!</w:t>
+        <w:t>All useless strings must go, so all record and sub records, after conversion to RECO, should be dumped forever</w:t>
       </w:r>
     </w:p>
     <w:p>
@@ -1506,49 +1490,7 @@
           <w:sz w:val="24"/>
           <w:szCs w:val="24"/>
         </w:rPr>
-        <w:t xml:space="preserve"> Why are there inflate calls happe</w:t>
-      </w:r>
-      <w:r>
-        <w:rPr>
-          <w:rFonts w:ascii="Consolas" w:hAnsi="Consolas" w:cs="Consolas"/>
-          <w:sz w:val="24"/>
-          <w:szCs w:val="24"/>
-        </w:rPr>
-        <w:t>n</w:t>
-      </w:r>
-      <w:r>
-        <w:rPr>
-          <w:rFonts w:ascii="Consolas" w:hAnsi="Consolas" w:cs="Consolas"/>
-          <w:sz w:val="24"/>
-          <w:szCs w:val="24"/>
-        </w:rPr>
-        <w:t xml:space="preserve">ing for uncompressed </w:t>
-      </w:r>
-      <w:proofErr w:type="spellStart"/>
-      <w:r>
-        <w:rPr>
-          <w:rFonts w:ascii="Consolas" w:hAnsi="Consolas" w:cs="Consolas"/>
-          <w:sz w:val="24"/>
-          <w:szCs w:val="24"/>
-        </w:rPr>
-        <w:t>bsa</w:t>
-      </w:r>
-      <w:proofErr w:type="spellEnd"/>
-      <w:r>
-        <w:rPr>
-          <w:rFonts w:ascii="Consolas" w:hAnsi="Consolas" w:cs="Consolas"/>
-          <w:sz w:val="24"/>
-          <w:szCs w:val="24"/>
-        </w:rPr>
-        <w:t xml:space="preserve"> files?</w:t>
-      </w:r>
-      <w:r>
-        <w:rPr>
-          <w:rFonts w:ascii="Consolas" w:hAnsi="Consolas" w:cs="Consolas"/>
-          <w:sz w:val="24"/>
-          <w:szCs w:val="24"/>
-        </w:rPr>
-        <w:t xml:space="preserve"> – or are there now I can’t see any</w:t>
+        <w:t>BSA files don’t in fact need to hold the names of files and folders, that’s what the hash value is for! Though this is MUCH less than the ESM, fallout3 looks like about half a mega for the archive entries total</w:t>
       </w:r>
     </w:p>
     <w:p>
@@ -1574,33 +1516,41 @@
           <w:sz w:val="24"/>
           <w:szCs w:val="24"/>
         </w:rPr>
-        <w:t xml:space="preserve">In </w:t>
-      </w:r>
-      <w:proofErr w:type="spellStart"/>
-      <w:r>
-        <w:rPr>
-          <w:rFonts w:ascii="Consolas" w:hAnsi="Consolas" w:cs="Consolas"/>
-          <w:sz w:val="24"/>
-          <w:szCs w:val="24"/>
-        </w:rPr>
-        <w:t>joglespipeline</w:t>
-      </w:r>
-      <w:proofErr w:type="spellEnd"/>
-      <w:r>
-        <w:rPr>
-          <w:rFonts w:ascii="Consolas" w:hAnsi="Consolas" w:cs="Consolas"/>
-          <w:sz w:val="24"/>
-          <w:szCs w:val="24"/>
-        </w:rPr>
-        <w:t xml:space="preserve"> the strip array for multiple strip arrays doesn’t like oddly formed strips</w:t>
-      </w:r>
-      <w:r>
-        <w:rPr>
-          <w:rFonts w:ascii="Consolas" w:hAnsi="Consolas" w:cs="Consolas"/>
-          <w:sz w:val="24"/>
-          <w:szCs w:val="24"/>
-        </w:rPr>
-        <w:t xml:space="preserve"> – do I care? Just don’t make crap strip arrays?</w:t>
+        <w:t>BSA loading should happen on many threads to improve the damn decompress performance</w:t>
+      </w:r>
+      <w:r>
+        <w:rPr>
+          <w:rFonts w:ascii="Consolas" w:hAnsi="Consolas" w:cs="Consolas"/>
+          <w:sz w:val="24"/>
+          <w:szCs w:val="24"/>
+        </w:rPr>
+        <w:t xml:space="preserve">, several </w:t>
+      </w:r>
+      <w:proofErr w:type="spellStart"/>
+      <w:r>
+        <w:rPr>
+          <w:rFonts w:ascii="Consolas" w:hAnsi="Consolas" w:cs="Consolas"/>
+          <w:sz w:val="24"/>
+          <w:szCs w:val="24"/>
+        </w:rPr>
+        <w:t>inflater</w:t>
+      </w:r>
+      <w:proofErr w:type="spellEnd"/>
+      <w:r>
+        <w:rPr>
+          <w:rFonts w:ascii="Consolas" w:hAnsi="Consolas" w:cs="Consolas"/>
+          <w:sz w:val="24"/>
+          <w:szCs w:val="24"/>
+        </w:rPr>
+        <w:t xml:space="preserve"> running at once</w:t>
+      </w:r>
+      <w:r>
+        <w:rPr>
+          <w:rFonts w:ascii="Consolas" w:hAnsi="Consolas" w:cs="Consolas"/>
+          <w:sz w:val="24"/>
+          <w:szCs w:val="24"/>
+        </w:rPr>
+        <w:t>, still slow!</w:t>
       </w:r>
     </w:p>
     <w:p>
@@ -1626,41 +1576,49 @@
           <w:sz w:val="24"/>
           <w:szCs w:val="24"/>
         </w:rPr>
-        <w:t xml:space="preserve"> </w:t>
-      </w:r>
-      <w:r>
-        <w:rPr>
-          <w:rFonts w:ascii="Consolas" w:hAnsi="Consolas" w:cs="Consolas"/>
-          <w:sz w:val="24"/>
-          <w:szCs w:val="24"/>
-        </w:rPr>
-        <w:t>Multi strip strips are terrible, must force a single fatty for un indexed, the sky sphere now is massive pile of them – note land can’t support them cos of troubles, and oblivion that uses them only ever has a single strip, so only the sky can have calls saved but he will be redone totally for each</w:t>
-      </w:r>
-      <w:r>
-        <w:rPr>
-          <w:rFonts w:ascii="Consolas" w:hAnsi="Consolas" w:cs="Consolas"/>
-          <w:sz w:val="24"/>
-          <w:szCs w:val="24"/>
-        </w:rPr>
-        <w:t xml:space="preserve">, maybe the </w:t>
-      </w:r>
-      <w:proofErr w:type="spellStart"/>
-      <w:r>
-        <w:rPr>
-          <w:rFonts w:ascii="Consolas" w:hAnsi="Consolas" w:cs="Consolas"/>
-          <w:sz w:val="24"/>
-          <w:szCs w:val="24"/>
-        </w:rPr>
-        <w:t>stitcher</w:t>
-      </w:r>
-      <w:proofErr w:type="spellEnd"/>
-      <w:r>
-        <w:rPr>
-          <w:rFonts w:ascii="Consolas" w:hAnsi="Consolas" w:cs="Consolas"/>
-          <w:sz w:val="24"/>
-          <w:szCs w:val="24"/>
-        </w:rPr>
-        <w:t xml:space="preserve"> could try to identify a final degenerate tri and not repeat?</w:t>
+        <w:t xml:space="preserve"> Why are there inflate calls happe</w:t>
+      </w:r>
+      <w:r>
+        <w:rPr>
+          <w:rFonts w:ascii="Consolas" w:hAnsi="Consolas" w:cs="Consolas"/>
+          <w:sz w:val="24"/>
+          <w:szCs w:val="24"/>
+        </w:rPr>
+        <w:t>n</w:t>
+      </w:r>
+      <w:r>
+        <w:rPr>
+          <w:rFonts w:ascii="Consolas" w:hAnsi="Consolas" w:cs="Consolas"/>
+          <w:sz w:val="24"/>
+          <w:szCs w:val="24"/>
+        </w:rPr>
+        <w:t xml:space="preserve">ing for uncompressed </w:t>
+      </w:r>
+      <w:proofErr w:type="spellStart"/>
+      <w:r>
+        <w:rPr>
+          <w:rFonts w:ascii="Consolas" w:hAnsi="Consolas" w:cs="Consolas"/>
+          <w:sz w:val="24"/>
+          <w:szCs w:val="24"/>
+        </w:rPr>
+        <w:t>bsa</w:t>
+      </w:r>
+      <w:proofErr w:type="spellEnd"/>
+      <w:r>
+        <w:rPr>
+          <w:rFonts w:ascii="Consolas" w:hAnsi="Consolas" w:cs="Consolas"/>
+          <w:sz w:val="24"/>
+          <w:szCs w:val="24"/>
+        </w:rPr>
+        <w:t xml:space="preserve"> files?</w:t>
+      </w:r>
+      <w:r>
+        <w:rPr>
+          <w:rFonts w:ascii="Consolas" w:hAnsi="Consolas" w:cs="Consolas"/>
+          <w:sz w:val="24"/>
+          <w:szCs w:val="24"/>
+        </w:rPr>
+        <w:t xml:space="preserve"> – or are there now I can’t see any</w:t>
       </w:r>
     </w:p>
     <w:p>
@@ -1680,6 +1638,171 @@
           <w:szCs w:val="24"/>
         </w:rPr>
       </w:pPr>
+      <w:r>
+        <w:rPr>
+          <w:rFonts w:ascii="Consolas" w:hAnsi="Consolas" w:cs="Consolas"/>
+          <w:sz w:val="24"/>
+          <w:szCs w:val="24"/>
+        </w:rPr>
+        <w:t xml:space="preserve">In </w:t>
+      </w:r>
+      <w:proofErr w:type="spellStart"/>
+      <w:r>
+        <w:rPr>
+          <w:rFonts w:ascii="Consolas" w:hAnsi="Consolas" w:cs="Consolas"/>
+          <w:sz w:val="24"/>
+          <w:szCs w:val="24"/>
+        </w:rPr>
+        <w:t>joglespipeline</w:t>
+      </w:r>
+      <w:proofErr w:type="spellEnd"/>
+      <w:r>
+        <w:rPr>
+          <w:rFonts w:ascii="Consolas" w:hAnsi="Consolas" w:cs="Consolas"/>
+          <w:sz w:val="24"/>
+          <w:szCs w:val="24"/>
+        </w:rPr>
+        <w:t xml:space="preserve"> the strip array for multiple strip arrays doesn’t like oddly formed strips</w:t>
+      </w:r>
+      <w:r>
+        <w:rPr>
+          <w:rFonts w:ascii="Consolas" w:hAnsi="Consolas" w:cs="Consolas"/>
+          <w:sz w:val="24"/>
+          <w:szCs w:val="24"/>
+        </w:rPr>
+        <w:t xml:space="preserve"> – do I care? Just don’t make crap strip arrays?</w:t>
+      </w:r>
+    </w:p>
+    <w:p>
+      <w:pPr>
+        <w:pStyle w:val="ListParagraph"/>
+        <w:numPr>
+          <w:ilvl w:val="0"/>
+          <w:numId w:val="3"/>
+        </w:numPr>
+        <w:autoSpaceDE w:val="0"/>
+        <w:autoSpaceDN w:val="0"/>
+        <w:adjustRightInd w:val="0"/>
+        <w:spacing w:after="0" w:line="240" w:lineRule="auto"/>
+        <w:rPr>
+          <w:rFonts w:ascii="Consolas" w:hAnsi="Consolas" w:cs="Consolas"/>
+          <w:sz w:val="24"/>
+          <w:szCs w:val="24"/>
+        </w:rPr>
+      </w:pPr>
+      <w:r>
+        <w:rPr>
+          <w:rFonts w:ascii="Consolas" w:hAnsi="Consolas" w:cs="Consolas"/>
+          <w:sz w:val="24"/>
+          <w:szCs w:val="24"/>
+        </w:rPr>
+        <w:t xml:space="preserve"> </w:t>
+      </w:r>
+      <w:r>
+        <w:rPr>
+          <w:rFonts w:ascii="Consolas" w:hAnsi="Consolas" w:cs="Consolas"/>
+          <w:sz w:val="24"/>
+          <w:szCs w:val="24"/>
+        </w:rPr>
+        <w:t>Multi strip strips are terrible, must force a single fatty for un indexed, the sky sphere now is massive pile of them – note land can’t support them cos of troubles, and oblivion that uses them only ever has a single strip, so only the sky can have calls saved but he will be redone totally for each</w:t>
+      </w:r>
+      <w:r>
+        <w:rPr>
+          <w:rFonts w:ascii="Consolas" w:hAnsi="Consolas" w:cs="Consolas"/>
+          <w:sz w:val="24"/>
+          <w:szCs w:val="24"/>
+        </w:rPr>
+        <w:t xml:space="preserve">, maybe the </w:t>
+      </w:r>
+      <w:proofErr w:type="spellStart"/>
+      <w:r>
+        <w:rPr>
+          <w:rFonts w:ascii="Consolas" w:hAnsi="Consolas" w:cs="Consolas"/>
+          <w:sz w:val="24"/>
+          <w:szCs w:val="24"/>
+        </w:rPr>
+        <w:t>stitcher</w:t>
+      </w:r>
+      <w:proofErr w:type="spellEnd"/>
+      <w:r>
+        <w:rPr>
+          <w:rFonts w:ascii="Consolas" w:hAnsi="Consolas" w:cs="Consolas"/>
+          <w:sz w:val="24"/>
+          <w:szCs w:val="24"/>
+        </w:rPr>
+        <w:t xml:space="preserve"> could try to identify a final degenerate tri and not repeat?</w:t>
+      </w:r>
+    </w:p>
+    <w:p>
+      <w:pPr>
+        <w:pStyle w:val="ListParagraph"/>
+        <w:numPr>
+          <w:ilvl w:val="0"/>
+          <w:numId w:val="3"/>
+        </w:numPr>
+        <w:autoSpaceDE w:val="0"/>
+        <w:autoSpaceDN w:val="0"/>
+        <w:adjustRightInd w:val="0"/>
+        <w:spacing w:after="0" w:line="240" w:lineRule="auto"/>
+        <w:rPr>
+          <w:rFonts w:ascii="Consolas" w:hAnsi="Consolas" w:cs="Consolas"/>
+          <w:sz w:val="24"/>
+          <w:szCs w:val="24"/>
+        </w:rPr>
+      </w:pPr>
+      <w:r>
+        <w:rPr>
+          <w:rFonts w:ascii="Consolas" w:hAnsi="Consolas" w:cs="Consolas"/>
+          <w:color w:val="3F7F5F"/>
+          <w:sz w:val="24"/>
+          <w:szCs w:val="24"/>
+        </w:rPr>
+        <w:t xml:space="preserve"> </w:t>
+      </w:r>
+      <w:r>
+        <w:rPr>
+          <w:rFonts w:ascii="Consolas" w:hAnsi="Consolas" w:cs="Consolas"/>
+          <w:sz w:val="24"/>
+          <w:szCs w:val="24"/>
+        </w:rPr>
+        <w:t xml:space="preserve">I think Mapped byte buffers do </w:t>
+      </w:r>
+      <w:proofErr w:type="spellStart"/>
+      <w:r>
+        <w:rPr>
+          <w:rFonts w:ascii="Consolas" w:hAnsi="Consolas" w:cs="Consolas"/>
+          <w:sz w:val="24"/>
+          <w:szCs w:val="24"/>
+        </w:rPr>
+        <w:t>do</w:t>
+      </w:r>
+      <w:proofErr w:type="spellEnd"/>
+      <w:r>
+        <w:rPr>
+          <w:rFonts w:ascii="Consolas" w:hAnsi="Consolas" w:cs="Consolas"/>
+          <w:sz w:val="24"/>
+          <w:szCs w:val="24"/>
+        </w:rPr>
+        <w:t xml:space="preserve"> the issue I was fearing, faster load because disk to </w:t>
+      </w:r>
+      <w:proofErr w:type="spellStart"/>
+      <w:r>
+        <w:rPr>
+          <w:rFonts w:ascii="Consolas" w:hAnsi="Consolas" w:cs="Consolas"/>
+          <w:sz w:val="24"/>
+          <w:szCs w:val="24"/>
+        </w:rPr>
+        <w:t>gpu</w:t>
+      </w:r>
+      <w:proofErr w:type="spellEnd"/>
+      <w:r>
+        <w:rPr>
+          <w:rFonts w:ascii="Consolas" w:hAnsi="Consolas" w:cs="Consolas"/>
+          <w:sz w:val="24"/>
+          <w:szCs w:val="24"/>
+        </w:rPr>
+        <w:t xml:space="preserve"> is done on the renderer thread I need to load up the data buffers on another thread perhaps</w:t>
+      </w:r>
     </w:p>
     <w:p>
       <w:pPr>
@@ -1698,6 +1821,50 @@
           <w:szCs w:val="24"/>
         </w:rPr>
       </w:pPr>
+      <w:r>
+        <w:rPr>
+          <w:rFonts w:ascii="Consolas" w:hAnsi="Consolas" w:cs="Consolas"/>
+          <w:sz w:val="24"/>
+          <w:szCs w:val="24"/>
+        </w:rPr>
+        <w:t xml:space="preserve">The same </w:t>
+      </w:r>
+      <w:proofErr w:type="spellStart"/>
+      <w:r>
+        <w:rPr>
+          <w:rFonts w:ascii="Consolas" w:hAnsi="Consolas" w:cs="Consolas"/>
+          <w:sz w:val="24"/>
+          <w:szCs w:val="24"/>
+        </w:rPr>
+        <w:t>LANDGen</w:t>
+      </w:r>
+      <w:proofErr w:type="spellEnd"/>
+      <w:r>
+        <w:rPr>
+          <w:rFonts w:ascii="Consolas" w:hAnsi="Consolas" w:cs="Consolas"/>
+          <w:sz w:val="24"/>
+          <w:szCs w:val="24"/>
+        </w:rPr>
+        <w:t xml:space="preserve"> is used for land and water, it should be investigated for optimality and to make indexed </w:t>
+      </w:r>
+      <w:proofErr w:type="spellStart"/>
+      <w:r>
+        <w:rPr>
+          <w:rFonts w:ascii="Consolas" w:hAnsi="Consolas" w:cs="Consolas"/>
+          <w:sz w:val="24"/>
+          <w:szCs w:val="24"/>
+        </w:rPr>
+        <w:t>tristrips</w:t>
+      </w:r>
+      <w:proofErr w:type="spellEnd"/>
+      <w:r>
+        <w:rPr>
+          <w:rFonts w:ascii="Consolas" w:hAnsi="Consolas" w:cs="Consolas"/>
+          <w:sz w:val="24"/>
+          <w:szCs w:val="24"/>
+        </w:rPr>
+        <w:t xml:space="preserve"> work well</w:t>
+      </w:r>
     </w:p>
     <w:p>
       <w:pPr>
@@ -2091,6 +2258,14 @@
         </w:rPr>
         <w:t xml:space="preserve"> anymore?</w:t>
       </w:r>
+      <w:r>
+        <w:rPr>
+          <w:rFonts w:ascii="Consolas" w:hAnsi="Consolas" w:cs="Consolas"/>
+          <w:sz w:val="24"/>
+          <w:szCs w:val="24"/>
+        </w:rPr>
+        <w:t xml:space="preserve"> Check this again</w:t>
+      </w:r>
     </w:p>
     <w:p>
       <w:pPr>
@@ -2417,6 +2592,15 @@
           <w:szCs w:val="24"/>
         </w:rPr>
         <w:t>BA2 files are terrible at load times, need to sort out hashing system</w:t>
+      </w:r>
+      <w:r>
+        <w:rPr>
+          <w:rFonts w:ascii="Consolas" w:hAnsi="Consolas" w:cs="Consolas"/>
+          <w:color w:val="000000"/>
+          <w:sz w:val="24"/>
+          <w:szCs w:val="24"/>
+        </w:rPr>
+        <w:t xml:space="preserve"> – mainly in fact the meshesextra.ba2 file</w:t>
       </w:r>
     </w:p>
     <w:p>
@@ -4110,6 +4294,92 @@
   <w:abstractNum w:abstractNumId="0">
     <w:nsid w:val="1E2B0080"/>
     <w:multiLevelType w:val="hybridMultilevel"/>
+    <w:tmpl w:val="F62C9008"/>
+    <w:lvl w:ilvl="0" w:tplc="14090019">
+      <w:start w:val="1"/>
+      <w:numFmt w:val="lowerLetter"/>
+      <w:lvlText w:val="%1."/>
+      <w:lvlJc w:val="left"/>
+      <w:pPr>
+        <w:ind w:left="1440" w:hanging="360"/>
+      </w:pPr>
+    </w:lvl>
+    <w:lvl w:ilvl="1" w:tplc="14090019" w:tentative="1">
+      <w:start w:val="1"/>
+      <w:numFmt w:val="lowerLetter"/>
+      <w:lvlText w:val="%2."/>
+      <w:lvlJc w:val="left"/>
+      <w:pPr>
+        <w:ind w:left="2160" w:hanging="360"/>
+      </w:pPr>
+    </w:lvl>
+    <w:lvl w:ilvl="2" w:tplc="1409001B" w:tentative="1">
+      <w:start w:val="1"/>
+      <w:numFmt w:val="lowerRoman"/>
+      <w:lvlText w:val="%3."/>
+      <w:lvlJc w:val="right"/>
+      <w:pPr>
+        <w:ind w:left="2880" w:hanging="180"/>
+      </w:pPr>
+    </w:lvl>
+    <w:lvl w:ilvl="3" w:tplc="1409000F" w:tentative="1">
+      <w:start w:val="1"/>
+      <w:numFmt w:val="decimal"/>
+      <w:lvlText w:val="%4."/>
+      <w:lvlJc w:val="left"/>
+      <w:pPr>
+        <w:ind w:left="3600" w:hanging="360"/>
+      </w:pPr>
+    </w:lvl>
+    <w:lvl w:ilvl="4" w:tplc="14090019" w:tentative="1">
+      <w:start w:val="1"/>
+      <w:numFmt w:val="lowerLetter"/>
+      <w:lvlText w:val="%5."/>
+      <w:lvlJc w:val="left"/>
+      <w:pPr>
+        <w:ind w:left="4320" w:hanging="360"/>
+      </w:pPr>
+    </w:lvl>
+    <w:lvl w:ilvl="5" w:tplc="1409001B" w:tentative="1">
+      <w:start w:val="1"/>
+      <w:numFmt w:val="lowerRoman"/>
+      <w:lvlText w:val="%6."/>
+      <w:lvlJc w:val="right"/>
+      <w:pPr>
+        <w:ind w:left="5040" w:hanging="180"/>
+      </w:pPr>
+    </w:lvl>
+    <w:lvl w:ilvl="6" w:tplc="1409000F" w:tentative="1">
+      <w:start w:val="1"/>
+      <w:numFmt w:val="decimal"/>
+      <w:lvlText w:val="%7."/>
+      <w:lvlJc w:val="left"/>
+      <w:pPr>
+        <w:ind w:left="5760" w:hanging="360"/>
+      </w:pPr>
+    </w:lvl>
+    <w:lvl w:ilvl="7" w:tplc="14090019" w:tentative="1">
+      <w:start w:val="1"/>
+      <w:numFmt w:val="lowerLetter"/>
+      <w:lvlText w:val="%8."/>
+      <w:lvlJc w:val="left"/>
+      <w:pPr>
+        <w:ind w:left="6480" w:hanging="360"/>
+      </w:pPr>
+    </w:lvl>
+    <w:lvl w:ilvl="8" w:tplc="1409001B" w:tentative="1">
+      <w:start w:val="1"/>
+      <w:numFmt w:val="lowerRoman"/>
+      <w:lvlText w:val="%9."/>
+      <w:lvlJc w:val="right"/>
+      <w:pPr>
+        <w:ind w:left="7200" w:hanging="180"/>
+      </w:pPr>
+    </w:lvl>
+  </w:abstractNum>
+  <w:abstractNum w:abstractNumId="1">
+    <w:nsid w:val="2DAB3895"/>
+    <w:multiLevelType w:val="hybridMultilevel"/>
     <w:tmpl w:val="BC22E0C0"/>
     <w:lvl w:ilvl="0" w:tplc="14090019">
       <w:start w:val="1"/>
@@ -4193,7 +4463,7 @@
       </w:pPr>
     </w:lvl>
   </w:abstractNum>
-  <w:abstractNum w:abstractNumId="1">
+  <w:abstractNum w:abstractNumId="2">
     <w:nsid w:val="62034F3B"/>
     <w:multiLevelType w:val="hybridMultilevel"/>
     <w:tmpl w:val="8554584A"/>
@@ -4279,7 +4549,93 @@
       </w:pPr>
     </w:lvl>
   </w:abstractNum>
-  <w:abstractNum w:abstractNumId="2">
+  <w:abstractNum w:abstractNumId="3">
+    <w:nsid w:val="6B9E4D97"/>
+    <w:multiLevelType w:val="hybridMultilevel"/>
+    <w:tmpl w:val="BC22E0C0"/>
+    <w:lvl w:ilvl="0" w:tplc="14090019">
+      <w:start w:val="1"/>
+      <w:numFmt w:val="lowerLetter"/>
+      <w:lvlText w:val="%1."/>
+      <w:lvlJc w:val="left"/>
+      <w:pPr>
+        <w:ind w:left="1440" w:hanging="360"/>
+      </w:pPr>
+    </w:lvl>
+    <w:lvl w:ilvl="1" w:tplc="14090019" w:tentative="1">
+      <w:start w:val="1"/>
+      <w:numFmt w:val="lowerLetter"/>
+      <w:lvlText w:val="%2."/>
+      <w:lvlJc w:val="left"/>
+      <w:pPr>
+        <w:ind w:left="2160" w:hanging="360"/>
+      </w:pPr>
+    </w:lvl>
+    <w:lvl w:ilvl="2" w:tplc="1409001B" w:tentative="1">
+      <w:start w:val="1"/>
+      <w:numFmt w:val="lowerRoman"/>
+      <w:lvlText w:val="%3."/>
+      <w:lvlJc w:val="right"/>
+      <w:pPr>
+        <w:ind w:left="2880" w:hanging="180"/>
+      </w:pPr>
+    </w:lvl>
+    <w:lvl w:ilvl="3" w:tplc="1409000F" w:tentative="1">
+      <w:start w:val="1"/>
+      <w:numFmt w:val="decimal"/>
+      <w:lvlText w:val="%4."/>
+      <w:lvlJc w:val="left"/>
+      <w:pPr>
+        <w:ind w:left="3600" w:hanging="360"/>
+      </w:pPr>
+    </w:lvl>
+    <w:lvl w:ilvl="4" w:tplc="14090019" w:tentative="1">
+      <w:start w:val="1"/>
+      <w:numFmt w:val="lowerLetter"/>
+      <w:lvlText w:val="%5."/>
+      <w:lvlJc w:val="left"/>
+      <w:pPr>
+        <w:ind w:left="4320" w:hanging="360"/>
+      </w:pPr>
+    </w:lvl>
+    <w:lvl w:ilvl="5" w:tplc="1409001B" w:tentative="1">
+      <w:start w:val="1"/>
+      <w:numFmt w:val="lowerRoman"/>
+      <w:lvlText w:val="%6."/>
+      <w:lvlJc w:val="right"/>
+      <w:pPr>
+        <w:ind w:left="5040" w:hanging="180"/>
+      </w:pPr>
+    </w:lvl>
+    <w:lvl w:ilvl="6" w:tplc="1409000F" w:tentative="1">
+      <w:start w:val="1"/>
+      <w:numFmt w:val="decimal"/>
+      <w:lvlText w:val="%7."/>
+      <w:lvlJc w:val="left"/>
+      <w:pPr>
+        <w:ind w:left="5760" w:hanging="360"/>
+      </w:pPr>
+    </w:lvl>
+    <w:lvl w:ilvl="7" w:tplc="14090019" w:tentative="1">
+      <w:start w:val="1"/>
+      <w:numFmt w:val="lowerLetter"/>
+      <w:lvlText w:val="%8."/>
+      <w:lvlJc w:val="left"/>
+      <w:pPr>
+        <w:ind w:left="6480" w:hanging="360"/>
+      </w:pPr>
+    </w:lvl>
+    <w:lvl w:ilvl="8" w:tplc="1409001B" w:tentative="1">
+      <w:start w:val="1"/>
+      <w:numFmt w:val="lowerRoman"/>
+      <w:lvlText w:val="%9."/>
+      <w:lvlJc w:val="right"/>
+      <w:pPr>
+        <w:ind w:left="7200" w:hanging="180"/>
+      </w:pPr>
+    </w:lvl>
+  </w:abstractNum>
+  <w:abstractNum w:abstractNumId="4">
     <w:nsid w:val="6FF96542"/>
     <w:multiLevelType w:val="hybridMultilevel"/>
     <w:tmpl w:val="E0D2589E"/>
@@ -4366,13 +4722,19 @@
     </w:lvl>
   </w:abstractNum>
   <w:num w:numId="1">
-    <w:abstractNumId w:val="2"/>
+    <w:abstractNumId w:val="4"/>
   </w:num>
   <w:num w:numId="2">
-    <w:abstractNumId w:val="1"/>
+    <w:abstractNumId w:val="2"/>
   </w:num>
   <w:num w:numId="3">
     <w:abstractNumId w:val="0"/>
+  </w:num>
+  <w:num w:numId="4">
+    <w:abstractNumId w:val="3"/>
+  </w:num>
+  <w:num w:numId="5">
+    <w:abstractNumId w:val="1"/>
   </w:num>
 </w:numbering>
 </file>

</xml_diff>

<commit_message>
more synch puts back into physics to stop add/remove on dynamicsworld breaking stepSim and rayTest
</commit_message>
<xml_diff>
--- a/ESEAndroid/docs/ESEAndroid Notes.docx
+++ b/ESEAndroid/docs/ESEAndroid Notes.docx
@@ -72,23 +72,13 @@
           <w:szCs w:val="24"/>
         </w:rPr>
       </w:pPr>
-      <w:proofErr w:type="spellStart"/>
-      <w:r>
-        <w:rPr>
-          <w:rFonts w:ascii="Consolas" w:hAnsi="Consolas" w:cs="Consolas"/>
-          <w:sz w:val="24"/>
-          <w:szCs w:val="24"/>
-        </w:rPr>
-        <w:t>glColors</w:t>
-      </w:r>
-      <w:proofErr w:type="spellEnd"/>
-      <w:r>
-        <w:rPr>
-          <w:rFonts w:ascii="Consolas" w:hAnsi="Consolas" w:cs="Consolas"/>
-          <w:sz w:val="24"/>
-          <w:szCs w:val="24"/>
-        </w:rPr>
-        <w:t xml:space="preserve"> are coming through full of crap</w:t>
+      <w:r>
+        <w:rPr>
+          <w:rFonts w:ascii="Consolas" w:hAnsi="Consolas" w:cs="Consolas"/>
+          <w:sz w:val="24"/>
+          <w:szCs w:val="24"/>
+        </w:rPr>
+        <w:t>All my start points are wrong now the world is correct size, re-find and set them</w:t>
       </w:r>
     </w:p>
     <w:p>
@@ -114,7 +104,43 @@
           <w:sz w:val="24"/>
           <w:szCs w:val="24"/>
         </w:rPr>
-        <w:t>I’ve changed the size from 2cm to half an inch</w:t>
+        <w:t xml:space="preserve">Try turning on/off </w:t>
+      </w:r>
+      <w:proofErr w:type="spellStart"/>
+      <w:r>
+        <w:rPr>
+          <w:rFonts w:ascii="Consolas" w:hAnsi="Consolas" w:cs="Consolas"/>
+          <w:sz w:val="24"/>
+          <w:szCs w:val="24"/>
+        </w:rPr>
+        <w:t>optomizerin</w:t>
+      </w:r>
+      <w:proofErr w:type="spellEnd"/>
+      <w:r>
+        <w:rPr>
+          <w:rFonts w:ascii="Consolas" w:hAnsi="Consolas" w:cs="Consolas"/>
+          <w:sz w:val="24"/>
+          <w:szCs w:val="24"/>
+        </w:rPr>
+        <w:t xml:space="preserve"> </w:t>
+      </w:r>
+      <w:proofErr w:type="spellStart"/>
+      <w:r>
+        <w:rPr>
+          <w:rFonts w:ascii="Consolas" w:hAnsi="Consolas" w:cs="Consolas"/>
+          <w:sz w:val="24"/>
+          <w:szCs w:val="24"/>
+        </w:rPr>
+        <w:t>nif</w:t>
+      </w:r>
+      <w:proofErr w:type="spellEnd"/>
+      <w:r>
+        <w:rPr>
+          <w:rFonts w:ascii="Consolas" w:hAnsi="Consolas" w:cs="Consolas"/>
+          <w:sz w:val="24"/>
+          <w:szCs w:val="24"/>
+        </w:rPr>
+        <w:t>, any effect at all? Blending?</w:t>
       </w:r>
     </w:p>
     <w:p>
@@ -140,7 +166,23 @@
           <w:sz w:val="24"/>
           <w:szCs w:val="24"/>
         </w:rPr>
-        <w:t xml:space="preserve">Oblivion massive stalls on turning around(why? Buffer data calls or touching </w:t>
+        <w:t>Oblivion massive stalls on turning around</w:t>
+      </w:r>
+      <w:r>
+        <w:rPr>
+          <w:rFonts w:ascii="Consolas" w:hAnsi="Consolas" w:cs="Consolas"/>
+          <w:sz w:val="24"/>
+          <w:szCs w:val="24"/>
+        </w:rPr>
+        <w:t xml:space="preserve"> </w:t>
+      </w:r>
+      <w:r>
+        <w:rPr>
+          <w:rFonts w:ascii="Consolas" w:hAnsi="Consolas" w:cs="Consolas"/>
+          <w:sz w:val="24"/>
+          <w:szCs w:val="24"/>
+        </w:rPr>
+        <w:t xml:space="preserve">(why? Buffer data calls or touching </w:t>
       </w:r>
       <w:proofErr w:type="spellStart"/>
       <w:r>
@@ -159,6 +201,86 @@
           <w:szCs w:val="24"/>
         </w:rPr>
         <w:t xml:space="preserve"> file)</w:t>
+      </w:r>
+      <w:r>
+        <w:rPr>
+          <w:rFonts w:ascii="Consolas" w:hAnsi="Consolas" w:cs="Consolas"/>
+          <w:sz w:val="24"/>
+          <w:szCs w:val="24"/>
+        </w:rPr>
+        <w:t xml:space="preserve"> no just changing back to </w:t>
+      </w:r>
+      <w:proofErr w:type="spellStart"/>
+      <w:r>
+        <w:rPr>
+          <w:rFonts w:ascii="Consolas" w:hAnsi="Consolas" w:cs="Consolas"/>
+          <w:sz w:val="24"/>
+          <w:szCs w:val="24"/>
+        </w:rPr>
+        <w:t>dds</w:t>
+      </w:r>
+      <w:proofErr w:type="spellEnd"/>
+      <w:r>
+        <w:rPr>
+          <w:rFonts w:ascii="Consolas" w:hAnsi="Consolas" w:cs="Consolas"/>
+          <w:sz w:val="24"/>
+          <w:szCs w:val="24"/>
+        </w:rPr>
+        <w:t xml:space="preserve"> compressed saved, it so </w:t>
+      </w:r>
+      <w:proofErr w:type="spellStart"/>
+      <w:r>
+        <w:rPr>
+          <w:rFonts w:ascii="Consolas" w:hAnsi="Consolas" w:cs="Consolas"/>
+          <w:sz w:val="24"/>
+          <w:szCs w:val="24"/>
+        </w:rPr>
+        <w:t>ktx</w:t>
+      </w:r>
+      <w:proofErr w:type="spellEnd"/>
+      <w:r>
+        <w:rPr>
+          <w:rFonts w:ascii="Consolas" w:hAnsi="Consolas" w:cs="Consolas"/>
+          <w:sz w:val="24"/>
+          <w:szCs w:val="24"/>
+        </w:rPr>
+        <w:t xml:space="preserve"> no compress is </w:t>
+      </w:r>
+      <w:proofErr w:type="spellStart"/>
+      <w:r>
+        <w:rPr>
+          <w:rFonts w:ascii="Consolas" w:hAnsi="Consolas" w:cs="Consolas"/>
+          <w:sz w:val="24"/>
+          <w:szCs w:val="24"/>
+        </w:rPr>
+        <w:t>waay</w:t>
+      </w:r>
+      <w:proofErr w:type="spellEnd"/>
+      <w:r>
+        <w:rPr>
+          <w:rFonts w:ascii="Consolas" w:hAnsi="Consolas" w:cs="Consolas"/>
+          <w:sz w:val="24"/>
+          <w:szCs w:val="24"/>
+        </w:rPr>
+        <w:t xml:space="preserve"> worse than </w:t>
+      </w:r>
+      <w:proofErr w:type="spellStart"/>
+      <w:r>
+        <w:rPr>
+          <w:rFonts w:ascii="Consolas" w:hAnsi="Consolas" w:cs="Consolas"/>
+          <w:sz w:val="24"/>
+          <w:szCs w:val="24"/>
+        </w:rPr>
+        <w:t>dds</w:t>
+      </w:r>
+      <w:proofErr w:type="spellEnd"/>
+      <w:r>
+        <w:rPr>
+          <w:rFonts w:ascii="Consolas" w:hAnsi="Consolas" w:cs="Consolas"/>
+          <w:sz w:val="24"/>
+          <w:szCs w:val="24"/>
+        </w:rPr>
+        <w:t xml:space="preserve"> compress, must work out what the compress diff is, is it super variable compression levels or some sort of optimized for inflate system?</w:t>
       </w:r>
     </w:p>
     <w:p>
@@ -517,25 +639,7 @@
           <w:sz w:val="24"/>
           <w:szCs w:val="24"/>
         </w:rPr>
-        <w:t xml:space="preserve"> for the </w:t>
-      </w:r>
-      <w:proofErr w:type="gramStart"/>
-      <w:r>
-        <w:rPr>
-          <w:rFonts w:ascii="Consolas" w:hAnsi="Consolas" w:cs="Consolas"/>
-          <w:sz w:val="24"/>
-          <w:szCs w:val="24"/>
-        </w:rPr>
-        <w:t>land,</w:t>
-      </w:r>
-      <w:proofErr w:type="gramEnd"/>
-      <w:r>
-        <w:rPr>
-          <w:rFonts w:ascii="Consolas" w:hAnsi="Consolas" w:cs="Consolas"/>
-          <w:sz w:val="24"/>
-          <w:szCs w:val="24"/>
-        </w:rPr>
-        <w:t xml:space="preserve"> and in fact everything in tes3 world?</w:t>
+        <w:t xml:space="preserve"> for the land, and in fact everything in tes3 world?</w:t>
       </w:r>
       <w:r>
         <w:rPr>

</xml_diff>

<commit_message>
UBO disabled as bullshit
</commit_message>
<xml_diff>
--- a/ESEAndroid/docs/ESEAndroid Notes.docx
+++ b/ESEAndroid/docs/ESEAndroid Notes.docx
@@ -78,7 +78,43 @@
           <w:sz w:val="24"/>
           <w:szCs w:val="24"/>
         </w:rPr>
-        <w:t>All my start points are wrong now the world is correct size, re-find and set them</w:t>
+        <w:t xml:space="preserve">Try </w:t>
+      </w:r>
+      <w:proofErr w:type="spellStart"/>
+      <w:r>
+        <w:rPr>
+          <w:rFonts w:ascii="Consolas" w:hAnsi="Consolas" w:cs="Consolas"/>
+          <w:sz w:val="24"/>
+          <w:szCs w:val="24"/>
+        </w:rPr>
+        <w:t>calkling</w:t>
+      </w:r>
+      <w:proofErr w:type="spellEnd"/>
+      <w:r>
+        <w:rPr>
+          <w:rFonts w:ascii="Consolas" w:hAnsi="Consolas" w:cs="Consolas"/>
+          <w:sz w:val="24"/>
+          <w:szCs w:val="24"/>
+        </w:rPr>
+        <w:t xml:space="preserve"> draw a lot and see if </w:t>
+      </w:r>
+      <w:proofErr w:type="spellStart"/>
+      <w:r>
+        <w:rPr>
+          <w:rFonts w:ascii="Consolas" w:hAnsi="Consolas" w:cs="Consolas"/>
+          <w:sz w:val="24"/>
+          <w:szCs w:val="24"/>
+        </w:rPr>
+        <w:t>gpu</w:t>
+      </w:r>
+      <w:proofErr w:type="spellEnd"/>
+      <w:r>
+        <w:rPr>
+          <w:rFonts w:ascii="Consolas" w:hAnsi="Consolas" w:cs="Consolas"/>
+          <w:sz w:val="24"/>
+          <w:szCs w:val="24"/>
+        </w:rPr>
+        <w:t xml:space="preserve"> busy goes up</w:t>
       </w:r>
     </w:p>
     <w:p>
@@ -104,43 +140,7 @@
           <w:sz w:val="24"/>
           <w:szCs w:val="24"/>
         </w:rPr>
-        <w:t xml:space="preserve">Try turning on/off </w:t>
-      </w:r>
-      <w:proofErr w:type="spellStart"/>
-      <w:r>
-        <w:rPr>
-          <w:rFonts w:ascii="Consolas" w:hAnsi="Consolas" w:cs="Consolas"/>
-          <w:sz w:val="24"/>
-          <w:szCs w:val="24"/>
-        </w:rPr>
-        <w:t>optomizerin</w:t>
-      </w:r>
-      <w:proofErr w:type="spellEnd"/>
-      <w:r>
-        <w:rPr>
-          <w:rFonts w:ascii="Consolas" w:hAnsi="Consolas" w:cs="Consolas"/>
-          <w:sz w:val="24"/>
-          <w:szCs w:val="24"/>
-        </w:rPr>
-        <w:t xml:space="preserve"> </w:t>
-      </w:r>
-      <w:proofErr w:type="spellStart"/>
-      <w:r>
-        <w:rPr>
-          <w:rFonts w:ascii="Consolas" w:hAnsi="Consolas" w:cs="Consolas"/>
-          <w:sz w:val="24"/>
-          <w:szCs w:val="24"/>
-        </w:rPr>
-        <w:t>nif</w:t>
-      </w:r>
-      <w:proofErr w:type="spellEnd"/>
-      <w:r>
-        <w:rPr>
-          <w:rFonts w:ascii="Consolas" w:hAnsi="Consolas" w:cs="Consolas"/>
-          <w:sz w:val="24"/>
-          <w:szCs w:val="24"/>
-        </w:rPr>
-        <w:t>, any effect at all? Blending?</w:t>
+        <w:t>VAO will reduce calls a lot</w:t>
       </w:r>
     </w:p>
     <w:p>
@@ -166,121 +166,61 @@
           <w:sz w:val="24"/>
           <w:szCs w:val="24"/>
         </w:rPr>
-        <w:t>Oblivion massive stalls on turning around</w:t>
-      </w:r>
-      <w:r>
-        <w:rPr>
-          <w:rFonts w:ascii="Consolas" w:hAnsi="Consolas" w:cs="Consolas"/>
-          <w:sz w:val="24"/>
-          <w:szCs w:val="24"/>
-        </w:rPr>
-        <w:t xml:space="preserve"> </w:t>
-      </w:r>
-      <w:r>
-        <w:rPr>
-          <w:rFonts w:ascii="Consolas" w:hAnsi="Consolas" w:cs="Consolas"/>
-          <w:sz w:val="24"/>
-          <w:szCs w:val="24"/>
-        </w:rPr>
-        <w:t xml:space="preserve">(why? Buffer data calls or touching </w:t>
-      </w:r>
-      <w:proofErr w:type="spellStart"/>
-      <w:r>
-        <w:rPr>
-          <w:rFonts w:ascii="Consolas" w:hAnsi="Consolas" w:cs="Consolas"/>
-          <w:sz w:val="24"/>
-          <w:szCs w:val="24"/>
-        </w:rPr>
-        <w:t>bsa</w:t>
-      </w:r>
-      <w:proofErr w:type="spellEnd"/>
-      <w:r>
-        <w:rPr>
-          <w:rFonts w:ascii="Consolas" w:hAnsi="Consolas" w:cs="Consolas"/>
-          <w:sz w:val="24"/>
-          <w:szCs w:val="24"/>
-        </w:rPr>
-        <w:t xml:space="preserve"> file)</w:t>
-      </w:r>
-      <w:r>
-        <w:rPr>
-          <w:rFonts w:ascii="Consolas" w:hAnsi="Consolas" w:cs="Consolas"/>
-          <w:sz w:val="24"/>
-          <w:szCs w:val="24"/>
-        </w:rPr>
-        <w:t xml:space="preserve"> no just changing back to </w:t>
-      </w:r>
-      <w:proofErr w:type="spellStart"/>
-      <w:r>
-        <w:rPr>
-          <w:rFonts w:ascii="Consolas" w:hAnsi="Consolas" w:cs="Consolas"/>
-          <w:sz w:val="24"/>
-          <w:szCs w:val="24"/>
-        </w:rPr>
-        <w:t>dds</w:t>
-      </w:r>
-      <w:proofErr w:type="spellEnd"/>
-      <w:r>
-        <w:rPr>
-          <w:rFonts w:ascii="Consolas" w:hAnsi="Consolas" w:cs="Consolas"/>
-          <w:sz w:val="24"/>
-          <w:szCs w:val="24"/>
-        </w:rPr>
-        <w:t xml:space="preserve"> compressed saved, it so </w:t>
-      </w:r>
-      <w:proofErr w:type="spellStart"/>
-      <w:r>
-        <w:rPr>
-          <w:rFonts w:ascii="Consolas" w:hAnsi="Consolas" w:cs="Consolas"/>
-          <w:sz w:val="24"/>
-          <w:szCs w:val="24"/>
-        </w:rPr>
-        <w:t>ktx</w:t>
-      </w:r>
-      <w:proofErr w:type="spellEnd"/>
-      <w:r>
-        <w:rPr>
-          <w:rFonts w:ascii="Consolas" w:hAnsi="Consolas" w:cs="Consolas"/>
-          <w:sz w:val="24"/>
-          <w:szCs w:val="24"/>
-        </w:rPr>
-        <w:t xml:space="preserve"> no compress is </w:t>
-      </w:r>
-      <w:proofErr w:type="spellStart"/>
-      <w:r>
-        <w:rPr>
-          <w:rFonts w:ascii="Consolas" w:hAnsi="Consolas" w:cs="Consolas"/>
-          <w:sz w:val="24"/>
-          <w:szCs w:val="24"/>
-        </w:rPr>
-        <w:t>waay</w:t>
-      </w:r>
-      <w:proofErr w:type="spellEnd"/>
-      <w:r>
-        <w:rPr>
-          <w:rFonts w:ascii="Consolas" w:hAnsi="Consolas" w:cs="Consolas"/>
-          <w:sz w:val="24"/>
-          <w:szCs w:val="24"/>
-        </w:rPr>
-        <w:t xml:space="preserve"> worse than </w:t>
-      </w:r>
-      <w:proofErr w:type="spellStart"/>
-      <w:r>
-        <w:rPr>
-          <w:rFonts w:ascii="Consolas" w:hAnsi="Consolas" w:cs="Consolas"/>
-          <w:sz w:val="24"/>
-          <w:szCs w:val="24"/>
-        </w:rPr>
-        <w:t>dds</w:t>
-      </w:r>
-      <w:proofErr w:type="spellEnd"/>
-      <w:r>
-        <w:rPr>
-          <w:rFonts w:ascii="Consolas" w:hAnsi="Consolas" w:cs="Consolas"/>
-          <w:sz w:val="24"/>
-          <w:szCs w:val="24"/>
-        </w:rPr>
-        <w:t xml:space="preserve"> compress, must work out what the compress diff is, is it super variable compression levels or some sort of optimized for inflate system?</w:t>
+        <w:t xml:space="preserve">Make </w:t>
+      </w:r>
+      <w:proofErr w:type="spellStart"/>
+      <w:r>
+        <w:rPr>
+          <w:rFonts w:ascii="Consolas" w:hAnsi="Consolas" w:cs="Consolas"/>
+          <w:sz w:val="24"/>
+          <w:szCs w:val="24"/>
+        </w:rPr>
+        <w:t>shader</w:t>
+      </w:r>
+      <w:proofErr w:type="spellEnd"/>
+      <w:r>
+        <w:rPr>
+          <w:rFonts w:ascii="Consolas" w:hAnsi="Consolas" w:cs="Consolas"/>
+          <w:sz w:val="24"/>
+          <w:szCs w:val="24"/>
+        </w:rPr>
+        <w:t xml:space="preserve"> do </w:t>
+      </w:r>
+      <w:proofErr w:type="spellStart"/>
+      <w:r>
+        <w:rPr>
+          <w:rFonts w:ascii="Consolas" w:hAnsi="Consolas" w:cs="Consolas"/>
+          <w:sz w:val="24"/>
+          <w:szCs w:val="24"/>
+        </w:rPr>
+        <w:t>clacs</w:t>
+      </w:r>
+      <w:proofErr w:type="spellEnd"/>
+      <w:r>
+        <w:rPr>
+          <w:rFonts w:ascii="Consolas" w:hAnsi="Consolas" w:cs="Consolas"/>
+          <w:sz w:val="24"/>
+          <w:szCs w:val="24"/>
+        </w:rPr>
+        <w:t xml:space="preserve"> instead of </w:t>
+      </w:r>
+      <w:proofErr w:type="spellStart"/>
+      <w:r>
+        <w:rPr>
+          <w:rFonts w:ascii="Consolas" w:hAnsi="Consolas" w:cs="Consolas"/>
+          <w:sz w:val="24"/>
+          <w:szCs w:val="24"/>
+        </w:rPr>
+        <w:t>ffp</w:t>
+      </w:r>
+      <w:proofErr w:type="spellEnd"/>
+      <w:r>
+        <w:rPr>
+          <w:rFonts w:ascii="Consolas" w:hAnsi="Consolas" w:cs="Consolas"/>
+          <w:sz w:val="24"/>
+          <w:szCs w:val="24"/>
+        </w:rPr>
+        <w:t xml:space="preserve"> by just changing accepted variables</w:t>
       </w:r>
     </w:p>
     <w:p>
@@ -306,25 +246,25 @@
           <w:sz w:val="24"/>
           <w:szCs w:val="24"/>
         </w:rPr>
-        <w:t xml:space="preserve">Then </w:t>
-      </w:r>
-      <w:proofErr w:type="spellStart"/>
-      <w:r>
-        <w:rPr>
-          <w:rFonts w:ascii="Consolas" w:hAnsi="Consolas" w:cs="Consolas"/>
-          <w:sz w:val="24"/>
-          <w:szCs w:val="24"/>
-        </w:rPr>
-        <w:t>optomize</w:t>
-      </w:r>
-      <w:proofErr w:type="spellEnd"/>
-      <w:r>
-        <w:rPr>
-          <w:rFonts w:ascii="Consolas" w:hAnsi="Consolas" w:cs="Consolas"/>
-          <w:sz w:val="24"/>
-          <w:szCs w:val="24"/>
-        </w:rPr>
-        <w:t xml:space="preserve"> vertices, compress and interleave</w:t>
+        <w:t xml:space="preserve">Try turning on/off optimizer in </w:t>
+      </w:r>
+      <w:proofErr w:type="spellStart"/>
+      <w:r>
+        <w:rPr>
+          <w:rFonts w:ascii="Consolas" w:hAnsi="Consolas" w:cs="Consolas"/>
+          <w:sz w:val="24"/>
+          <w:szCs w:val="24"/>
+        </w:rPr>
+        <w:t>nif</w:t>
+      </w:r>
+      <w:proofErr w:type="spellEnd"/>
+      <w:r>
+        <w:rPr>
+          <w:rFonts w:ascii="Consolas" w:hAnsi="Consolas" w:cs="Consolas"/>
+          <w:sz w:val="24"/>
+          <w:szCs w:val="24"/>
+        </w:rPr>
+        <w:t>, yes effect but only because my problem is Java time</w:t>
       </w:r>
     </w:p>
     <w:p>
@@ -350,18 +290,122 @@
           <w:sz w:val="24"/>
           <w:szCs w:val="24"/>
         </w:rPr>
-        <w:t xml:space="preserve">After that check out the transparent compression and remove if </w:t>
-      </w:r>
-      <w:proofErr w:type="spellStart"/>
-      <w:r>
-        <w:rPr>
-          <w:rFonts w:ascii="Consolas" w:hAnsi="Consolas" w:cs="Consolas"/>
-          <w:sz w:val="24"/>
-          <w:szCs w:val="24"/>
-        </w:rPr>
-        <w:t>unuseful</w:t>
-      </w:r>
-      <w:proofErr w:type="spellEnd"/>
+        <w:t>Oblivion massive stalls on turning around</w:t>
+      </w:r>
+      <w:r>
+        <w:rPr>
+          <w:rFonts w:ascii="Consolas" w:hAnsi="Consolas" w:cs="Consolas"/>
+          <w:sz w:val="24"/>
+          <w:szCs w:val="24"/>
+        </w:rPr>
+        <w:t xml:space="preserve"> </w:t>
+      </w:r>
+      <w:r>
+        <w:rPr>
+          <w:rFonts w:ascii="Consolas" w:hAnsi="Consolas" w:cs="Consolas"/>
+          <w:sz w:val="24"/>
+          <w:szCs w:val="24"/>
+        </w:rPr>
+        <w:t xml:space="preserve">(why? Buffer data calls or touching </w:t>
+      </w:r>
+      <w:proofErr w:type="spellStart"/>
+      <w:r>
+        <w:rPr>
+          <w:rFonts w:ascii="Consolas" w:hAnsi="Consolas" w:cs="Consolas"/>
+          <w:sz w:val="24"/>
+          <w:szCs w:val="24"/>
+        </w:rPr>
+        <w:t>bsa</w:t>
+      </w:r>
+      <w:proofErr w:type="spellEnd"/>
+      <w:r>
+        <w:rPr>
+          <w:rFonts w:ascii="Consolas" w:hAnsi="Consolas" w:cs="Consolas"/>
+          <w:sz w:val="24"/>
+          <w:szCs w:val="24"/>
+        </w:rPr>
+        <w:t xml:space="preserve"> file)</w:t>
+      </w:r>
+      <w:r>
+        <w:rPr>
+          <w:rFonts w:ascii="Consolas" w:hAnsi="Consolas" w:cs="Consolas"/>
+          <w:sz w:val="24"/>
+          <w:szCs w:val="24"/>
+        </w:rPr>
+        <w:t xml:space="preserve"> no just changing back to </w:t>
+      </w:r>
+      <w:proofErr w:type="spellStart"/>
+      <w:r>
+        <w:rPr>
+          <w:rFonts w:ascii="Consolas" w:hAnsi="Consolas" w:cs="Consolas"/>
+          <w:sz w:val="24"/>
+          <w:szCs w:val="24"/>
+        </w:rPr>
+        <w:t>dds</w:t>
+      </w:r>
+      <w:proofErr w:type="spellEnd"/>
+      <w:r>
+        <w:rPr>
+          <w:rFonts w:ascii="Consolas" w:hAnsi="Consolas" w:cs="Consolas"/>
+          <w:sz w:val="24"/>
+          <w:szCs w:val="24"/>
+        </w:rPr>
+        <w:t xml:space="preserve"> compressed saved, it so </w:t>
+      </w:r>
+      <w:proofErr w:type="spellStart"/>
+      <w:r>
+        <w:rPr>
+          <w:rFonts w:ascii="Consolas" w:hAnsi="Consolas" w:cs="Consolas"/>
+          <w:sz w:val="24"/>
+          <w:szCs w:val="24"/>
+        </w:rPr>
+        <w:t>ktx</w:t>
+      </w:r>
+      <w:proofErr w:type="spellEnd"/>
+      <w:r>
+        <w:rPr>
+          <w:rFonts w:ascii="Consolas" w:hAnsi="Consolas" w:cs="Consolas"/>
+          <w:sz w:val="24"/>
+          <w:szCs w:val="24"/>
+        </w:rPr>
+        <w:t xml:space="preserve"> no compress is </w:t>
+      </w:r>
+      <w:proofErr w:type="spellStart"/>
+      <w:r>
+        <w:rPr>
+          <w:rFonts w:ascii="Consolas" w:hAnsi="Consolas" w:cs="Consolas"/>
+          <w:sz w:val="24"/>
+          <w:szCs w:val="24"/>
+        </w:rPr>
+        <w:t>waay</w:t>
+      </w:r>
+      <w:proofErr w:type="spellEnd"/>
+      <w:r>
+        <w:rPr>
+          <w:rFonts w:ascii="Consolas" w:hAnsi="Consolas" w:cs="Consolas"/>
+          <w:sz w:val="24"/>
+          <w:szCs w:val="24"/>
+        </w:rPr>
+        <w:t xml:space="preserve"> worse than </w:t>
+      </w:r>
+      <w:proofErr w:type="spellStart"/>
+      <w:r>
+        <w:rPr>
+          <w:rFonts w:ascii="Consolas" w:hAnsi="Consolas" w:cs="Consolas"/>
+          <w:sz w:val="24"/>
+          <w:szCs w:val="24"/>
+        </w:rPr>
+        <w:t>dds</w:t>
+      </w:r>
+      <w:proofErr w:type="spellEnd"/>
+      <w:r>
+        <w:rPr>
+          <w:rFonts w:ascii="Consolas" w:hAnsi="Consolas" w:cs="Consolas"/>
+          <w:sz w:val="24"/>
+          <w:szCs w:val="24"/>
+        </w:rPr>
+        <w:t xml:space="preserve"> compress, must work out what the compress diff is, is it super variable compression levels or some sort of optimized for inflate system?</w:t>
+      </w:r>
     </w:p>
     <w:p>
       <w:pPr>
@@ -386,7 +430,33 @@
           <w:sz w:val="24"/>
           <w:szCs w:val="24"/>
         </w:rPr>
-        <w:t>Then front to back sort</w:t>
+        <w:t>Anvil alter cloth has s</w:t>
+      </w:r>
+      <w:r>
+        <w:rPr>
+          <w:rFonts w:ascii="Consolas" w:hAnsi="Consolas" w:cs="Consolas"/>
+          <w:sz w:val="24"/>
+          <w:szCs w:val="24"/>
+        </w:rPr>
+        <w:t xml:space="preserve">tencil property of cull none but my </w:t>
+      </w:r>
+      <w:proofErr w:type="spellStart"/>
+      <w:r>
+        <w:rPr>
+          <w:rFonts w:ascii="Consolas" w:hAnsi="Consolas" w:cs="Consolas"/>
+          <w:sz w:val="24"/>
+          <w:szCs w:val="24"/>
+        </w:rPr>
+        <w:t>nifdisplay</w:t>
+      </w:r>
+      <w:proofErr w:type="spellEnd"/>
+      <w:r>
+        <w:rPr>
+          <w:rFonts w:ascii="Consolas" w:hAnsi="Consolas" w:cs="Consolas"/>
+          <w:sz w:val="24"/>
+          <w:szCs w:val="24"/>
+        </w:rPr>
+        <w:t xml:space="preserve"> is definitely cull back</w:t>
       </w:r>
     </w:p>
     <w:p>
@@ -412,6 +482,58 @@
           <w:sz w:val="24"/>
           <w:szCs w:val="24"/>
         </w:rPr>
+        <w:t>Then front to back sort</w:t>
+      </w:r>
+      <w:r>
+        <w:rPr>
+          <w:rFonts w:ascii="Consolas" w:hAnsi="Consolas" w:cs="Consolas"/>
+          <w:sz w:val="24"/>
+          <w:szCs w:val="24"/>
+        </w:rPr>
+        <w:t xml:space="preserve"> – no pointless until </w:t>
+      </w:r>
+      <w:proofErr w:type="spellStart"/>
+      <w:r>
+        <w:rPr>
+          <w:rFonts w:ascii="Consolas" w:hAnsi="Consolas" w:cs="Consolas"/>
+          <w:sz w:val="24"/>
+          <w:szCs w:val="24"/>
+        </w:rPr>
+        <w:t>GPu</w:t>
+      </w:r>
+      <w:proofErr w:type="spellEnd"/>
+      <w:r>
+        <w:rPr>
+          <w:rFonts w:ascii="Consolas" w:hAnsi="Consolas" w:cs="Consolas"/>
+          <w:sz w:val="24"/>
+          <w:szCs w:val="24"/>
+        </w:rPr>
+        <w:t xml:space="preserve"> is %busy 100</w:t>
+      </w:r>
+    </w:p>
+    <w:p>
+      <w:pPr>
+        <w:pStyle w:val="ListParagraph"/>
+        <w:numPr>
+          <w:ilvl w:val="1"/>
+          <w:numId w:val="2"/>
+        </w:numPr>
+        <w:autoSpaceDE w:val="0"/>
+        <w:autoSpaceDN w:val="0"/>
+        <w:adjustRightInd w:val="0"/>
+        <w:spacing w:after="0" w:line="240" w:lineRule="auto"/>
+        <w:rPr>
+          <w:rFonts w:ascii="Consolas" w:hAnsi="Consolas" w:cs="Consolas"/>
+          <w:sz w:val="24"/>
+          <w:szCs w:val="24"/>
+        </w:rPr>
+      </w:pPr>
+      <w:r>
+        <w:rPr>
+          <w:rFonts w:ascii="Consolas" w:hAnsi="Consolas" w:cs="Consolas"/>
+          <w:sz w:val="24"/>
+          <w:szCs w:val="24"/>
+        </w:rPr>
         <w:t xml:space="preserve">Then ¼ the </w:t>
       </w:r>
       <w:proofErr w:type="spellStart"/>
@@ -424,6 +546,68 @@
         <w:t>renderbuffer</w:t>
       </w:r>
       <w:proofErr w:type="spellEnd"/>
+    </w:p>
+    <w:p>
+      <w:pPr>
+        <w:pStyle w:val="ListParagraph"/>
+        <w:numPr>
+          <w:ilvl w:val="1"/>
+          <w:numId w:val="2"/>
+        </w:numPr>
+        <w:autoSpaceDE w:val="0"/>
+        <w:autoSpaceDN w:val="0"/>
+        <w:adjustRightInd w:val="0"/>
+        <w:spacing w:after="0" w:line="240" w:lineRule="auto"/>
+        <w:rPr>
+          <w:rFonts w:ascii="Consolas" w:hAnsi="Consolas" w:cs="Consolas"/>
+          <w:sz w:val="24"/>
+          <w:szCs w:val="24"/>
+        </w:rPr>
+      </w:pPr>
+      <w:r>
+        <w:rPr>
+          <w:rFonts w:ascii="Consolas" w:hAnsi="Consolas" w:cs="Consolas"/>
+          <w:sz w:val="24"/>
+          <w:szCs w:val="24"/>
+        </w:rPr>
+        <w:t xml:space="preserve">Inverse VERY expensive, maybe only allow </w:t>
+      </w:r>
+      <w:proofErr w:type="spellStart"/>
+      <w:r>
+        <w:rPr>
+          <w:rFonts w:ascii="Consolas" w:hAnsi="Consolas" w:cs="Consolas"/>
+          <w:sz w:val="24"/>
+          <w:szCs w:val="24"/>
+        </w:rPr>
+        <w:t>shader</w:t>
+      </w:r>
+      <w:proofErr w:type="spellEnd"/>
+      <w:r>
+        <w:rPr>
+          <w:rFonts w:ascii="Consolas" w:hAnsi="Consolas" w:cs="Consolas"/>
+          <w:sz w:val="24"/>
+          <w:szCs w:val="24"/>
+        </w:rPr>
+        <w:t xml:space="preserve"> to use on ES3 and not pass through at all, notice damn UBO </w:t>
+      </w:r>
+      <w:proofErr w:type="spellStart"/>
+      <w:r>
+        <w:rPr>
+          <w:rFonts w:ascii="Consolas" w:hAnsi="Consolas" w:cs="Consolas"/>
+          <w:sz w:val="24"/>
+          <w:szCs w:val="24"/>
+        </w:rPr>
+        <w:t>calcs</w:t>
+      </w:r>
+      <w:proofErr w:type="spellEnd"/>
+      <w:r>
+        <w:rPr>
+          <w:rFonts w:ascii="Consolas" w:hAnsi="Consolas" w:cs="Consolas"/>
+          <w:sz w:val="24"/>
+          <w:szCs w:val="24"/>
+        </w:rPr>
+        <w:t xml:space="preserve"> every time now</w:t>
+      </w:r>
     </w:p>
     <w:p>
       <w:pPr>
@@ -1494,25 +1678,7 @@
           <w:sz w:val="24"/>
           <w:szCs w:val="24"/>
         </w:rPr>
-        <w:t xml:space="preserve"> optimized trees have out of place leaves on </w:t>
-      </w:r>
-      <w:proofErr w:type="gramStart"/>
-      <w:r>
-        <w:rPr>
-          <w:rFonts w:ascii="Consolas" w:hAnsi="Consolas" w:cs="Consolas"/>
-          <w:sz w:val="24"/>
-          <w:szCs w:val="24"/>
-        </w:rPr>
-        <w:t>PC,</w:t>
-      </w:r>
-      <w:proofErr w:type="gramEnd"/>
-      <w:r>
-        <w:rPr>
-          <w:rFonts w:ascii="Consolas" w:hAnsi="Consolas" w:cs="Consolas"/>
-          <w:sz w:val="24"/>
-          <w:szCs w:val="24"/>
-        </w:rPr>
-        <w:t xml:space="preserve"> and missing leaves on phone, possibly the optimizer should remove the blend part of the alpha property??</w:t>
+        <w:t xml:space="preserve"> optimized trees have out of place leaves on PC, and missing leaves on phone, possibly the optimizer should remove the blend part of the alpha property??</w:t>
       </w:r>
     </w:p>
     <w:p>
@@ -2201,10 +2367,332 @@
     </w:p>
     <w:p>
       <w:pPr>
+        <w:autoSpaceDE w:val="0"/>
+        <w:autoSpaceDN w:val="0"/>
+        <w:adjustRightInd w:val="0"/>
+        <w:spacing w:after="0" w:line="240" w:lineRule="auto"/>
+        <w:rPr>
+          <w:rFonts w:ascii="Consolas" w:hAnsi="Consolas" w:cs="Consolas"/>
+          <w:sz w:val="24"/>
+          <w:szCs w:val="24"/>
+        </w:rPr>
+      </w:pPr>
+      <w:r>
+        <w:rPr>
+          <w:rFonts w:ascii="Consolas" w:hAnsi="Consolas" w:cs="Consolas"/>
+          <w:color w:val="000000"/>
+          <w:sz w:val="24"/>
+          <w:szCs w:val="24"/>
+        </w:rPr>
+        <w:tab/>
+      </w:r>
+      <w:r>
+        <w:rPr>
+          <w:rFonts w:ascii="Consolas" w:hAnsi="Consolas" w:cs="Consolas"/>
+          <w:color w:val="000000"/>
+          <w:sz w:val="24"/>
+          <w:szCs w:val="24"/>
+        </w:rPr>
+        <w:tab/>
+      </w:r>
+    </w:p>
+    <w:p>
+      <w:pPr>
         <w:pStyle w:val="ListParagraph"/>
         <w:numPr>
           <w:ilvl w:val="0"/>
-          <w:numId w:val="2"/>
+          <w:numId w:val="6"/>
+        </w:numPr>
+        <w:autoSpaceDE w:val="0"/>
+        <w:autoSpaceDN w:val="0"/>
+        <w:adjustRightInd w:val="0"/>
+        <w:spacing w:after="0" w:line="240" w:lineRule="auto"/>
+        <w:rPr>
+          <w:rFonts w:ascii="Consolas" w:hAnsi="Consolas" w:cs="Consolas"/>
+          <w:sz w:val="24"/>
+          <w:szCs w:val="24"/>
+        </w:rPr>
+      </w:pPr>
+      <w:r>
+        <w:rPr>
+          <w:rFonts w:ascii="Consolas" w:hAnsi="Consolas" w:cs="Consolas"/>
+          <w:sz w:val="24"/>
+          <w:szCs w:val="24"/>
+        </w:rPr>
+        <w:t xml:space="preserve">Odd non transparent shape in fallout3 outside megaton, but it appears to be a </w:t>
+      </w:r>
+      <w:proofErr w:type="spellStart"/>
+      <w:r>
+        <w:rPr>
+          <w:rFonts w:ascii="Consolas" w:hAnsi="Consolas" w:cs="Consolas"/>
+          <w:sz w:val="24"/>
+          <w:szCs w:val="24"/>
+        </w:rPr>
+        <w:t>behavior</w:t>
+      </w:r>
+      <w:proofErr w:type="spellEnd"/>
+      <w:r>
+        <w:rPr>
+          <w:rFonts w:ascii="Consolas" w:hAnsi="Consolas" w:cs="Consolas"/>
+          <w:sz w:val="24"/>
+          <w:szCs w:val="24"/>
+        </w:rPr>
+        <w:t xml:space="preserve"> thing, so more investigation </w:t>
+      </w:r>
+      <w:proofErr w:type="spellStart"/>
+      <w:r>
+        <w:rPr>
+          <w:rFonts w:ascii="Consolas" w:hAnsi="Consolas" w:cs="Consolas"/>
+          <w:sz w:val="24"/>
+          <w:szCs w:val="24"/>
+        </w:rPr>
+        <w:t>reqiuired</w:t>
+      </w:r>
+      <w:proofErr w:type="spellEnd"/>
+      <w:r>
+        <w:rPr>
+          <w:rFonts w:ascii="Consolas" w:hAnsi="Consolas" w:cs="Consolas"/>
+          <w:sz w:val="24"/>
+          <w:szCs w:val="24"/>
+        </w:rPr>
+        <w:t xml:space="preserve">  might just be a bad </w:t>
+      </w:r>
+      <w:proofErr w:type="spellStart"/>
+      <w:r>
+        <w:rPr>
+          <w:rFonts w:ascii="Consolas" w:hAnsi="Consolas" w:cs="Consolas"/>
+          <w:sz w:val="24"/>
+          <w:szCs w:val="24"/>
+        </w:rPr>
+        <w:t>shader</w:t>
+      </w:r>
+      <w:proofErr w:type="spellEnd"/>
+    </w:p>
+    <w:p>
+      <w:pPr>
+        <w:pStyle w:val="ListParagraph"/>
+        <w:numPr>
+          <w:ilvl w:val="0"/>
+          <w:numId w:val="6"/>
+        </w:numPr>
+        <w:autoSpaceDE w:val="0"/>
+        <w:autoSpaceDN w:val="0"/>
+        <w:adjustRightInd w:val="0"/>
+        <w:spacing w:after="0" w:line="240" w:lineRule="auto"/>
+        <w:rPr>
+          <w:rFonts w:ascii="Consolas" w:hAnsi="Consolas" w:cs="Consolas"/>
+          <w:sz w:val="24"/>
+          <w:szCs w:val="24"/>
+        </w:rPr>
+      </w:pPr>
+      <w:r>
+        <w:rPr>
+          <w:rFonts w:ascii="Consolas" w:hAnsi="Consolas" w:cs="Consolas"/>
+          <w:sz w:val="24"/>
+          <w:szCs w:val="24"/>
+        </w:rPr>
+        <w:t xml:space="preserve">Also outside megaton I get this </w:t>
+      </w:r>
+      <w:proofErr w:type="spellStart"/>
+      <w:r>
+        <w:rPr>
+          <w:rFonts w:ascii="Consolas" w:hAnsi="Consolas" w:cs="Consolas"/>
+          <w:color w:val="FF0000"/>
+          <w:sz w:val="24"/>
+          <w:szCs w:val="24"/>
+        </w:rPr>
+        <w:t>Morphable</w:t>
+      </w:r>
+      <w:proofErr w:type="spellEnd"/>
+      <w:r>
+        <w:rPr>
+          <w:rFonts w:ascii="Consolas" w:hAnsi="Consolas" w:cs="Consolas"/>
+          <w:color w:val="FF0000"/>
+          <w:sz w:val="24"/>
+          <w:szCs w:val="24"/>
+        </w:rPr>
+        <w:t xml:space="preserve"> buffer changed 1620 != 3600</w:t>
+      </w:r>
+      <w:r>
+        <w:rPr>
+          <w:rFonts w:ascii="Consolas" w:hAnsi="Consolas" w:cs="Consolas"/>
+          <w:color w:val="FF0000"/>
+          <w:sz w:val="24"/>
+          <w:szCs w:val="24"/>
+        </w:rPr>
+        <w:t xml:space="preserve"> often</w:t>
+      </w:r>
+      <w:r>
+        <w:rPr>
+          <w:rFonts w:ascii="Consolas" w:hAnsi="Consolas" w:cs="Consolas"/>
+          <w:sz w:val="24"/>
+          <w:szCs w:val="24"/>
+        </w:rPr>
+        <w:t xml:space="preserve">, so a good place to investigate </w:t>
+      </w:r>
+      <w:proofErr w:type="spellStart"/>
+      <w:r>
+        <w:rPr>
+          <w:rFonts w:ascii="Consolas" w:hAnsi="Consolas" w:cs="Consolas"/>
+          <w:sz w:val="24"/>
+          <w:szCs w:val="24"/>
+        </w:rPr>
+        <w:t>morpahable</w:t>
+      </w:r>
+      <w:proofErr w:type="spellEnd"/>
+      <w:r>
+        <w:rPr>
+          <w:rFonts w:ascii="Consolas" w:hAnsi="Consolas" w:cs="Consolas"/>
+          <w:sz w:val="24"/>
+          <w:szCs w:val="24"/>
+        </w:rPr>
+        <w:t xml:space="preserve"> buffer changes</w:t>
+      </w:r>
+    </w:p>
+    <w:p>
+      <w:pPr>
+        <w:pStyle w:val="ListParagraph"/>
+        <w:numPr>
+          <w:ilvl w:val="0"/>
+          <w:numId w:val="6"/>
+        </w:numPr>
+        <w:autoSpaceDE w:val="0"/>
+        <w:autoSpaceDN w:val="0"/>
+        <w:adjustRightInd w:val="0"/>
+        <w:spacing w:after="0" w:line="240" w:lineRule="auto"/>
+        <w:rPr>
+          <w:rFonts w:ascii="Consolas" w:hAnsi="Consolas" w:cs="Consolas"/>
+          <w:sz w:val="24"/>
+          <w:szCs w:val="24"/>
+        </w:rPr>
+      </w:pPr>
+      <w:r>
+        <w:rPr>
+          <w:rFonts w:ascii="Consolas" w:hAnsi="Consolas" w:cs="Consolas"/>
+          <w:sz w:val="24"/>
+          <w:szCs w:val="24"/>
+        </w:rPr>
+        <w:t xml:space="preserve">Megaton has some </w:t>
+      </w:r>
+      <w:proofErr w:type="spellStart"/>
+      <w:r>
+        <w:rPr>
+          <w:rFonts w:ascii="Consolas" w:hAnsi="Consolas" w:cs="Consolas"/>
+          <w:sz w:val="24"/>
+          <w:szCs w:val="24"/>
+        </w:rPr>
+        <w:t>graffti</w:t>
+      </w:r>
+      <w:proofErr w:type="spellEnd"/>
+      <w:r>
+        <w:rPr>
+          <w:rFonts w:ascii="Consolas" w:hAnsi="Consolas" w:cs="Consolas"/>
+          <w:sz w:val="24"/>
+          <w:szCs w:val="24"/>
+        </w:rPr>
+        <w:t xml:space="preserve"> on the door that is using an unbound sampler (which looks freaky)0</w:t>
+      </w:r>
+    </w:p>
+    <w:p>
+      <w:pPr>
+        <w:pStyle w:val="ListParagraph"/>
+        <w:numPr>
+          <w:ilvl w:val="0"/>
+          <w:numId w:val="6"/>
+        </w:numPr>
+        <w:autoSpaceDE w:val="0"/>
+        <w:autoSpaceDN w:val="0"/>
+        <w:adjustRightInd w:val="0"/>
+        <w:spacing w:after="0" w:line="240" w:lineRule="auto"/>
+        <w:rPr>
+          <w:rFonts w:ascii="Consolas" w:hAnsi="Consolas" w:cs="Consolas"/>
+          <w:sz w:val="24"/>
+          <w:szCs w:val="24"/>
+        </w:rPr>
+      </w:pPr>
+      <w:r>
+        <w:rPr>
+          <w:rFonts w:ascii="Consolas" w:hAnsi="Consolas" w:cs="Consolas"/>
+          <w:sz w:val="24"/>
+          <w:szCs w:val="24"/>
+        </w:rPr>
+        <w:t>S</w:t>
+      </w:r>
+      <w:r>
+        <w:rPr>
+          <w:rFonts w:ascii="Consolas" w:hAnsi="Consolas" w:cs="Consolas"/>
+          <w:sz w:val="24"/>
+          <w:szCs w:val="24"/>
+        </w:rPr>
+        <w:t>kyrim has some weird fog effect that grow oddly</w:t>
+      </w:r>
+      <w:r>
+        <w:rPr>
+          <w:rFonts w:ascii="Consolas" w:hAnsi="Consolas" w:cs="Consolas"/>
+          <w:sz w:val="24"/>
+          <w:szCs w:val="24"/>
+        </w:rPr>
+        <w:t>, world matrix way wrong</w:t>
+      </w:r>
+      <w:r>
+        <w:rPr>
+          <w:rFonts w:ascii="Consolas" w:hAnsi="Consolas" w:cs="Consolas"/>
+          <w:sz w:val="24"/>
+          <w:szCs w:val="24"/>
+        </w:rPr>
+        <w:t>, perhaps?</w:t>
+      </w:r>
+    </w:p>
+    <w:p>
+      <w:pPr>
+        <w:pStyle w:val="ListParagraph"/>
+        <w:numPr>
+          <w:ilvl w:val="0"/>
+          <w:numId w:val="6"/>
+        </w:numPr>
+        <w:autoSpaceDE w:val="0"/>
+        <w:autoSpaceDN w:val="0"/>
+        <w:adjustRightInd w:val="0"/>
+        <w:spacing w:after="0" w:line="240" w:lineRule="auto"/>
+        <w:rPr>
+          <w:rFonts w:ascii="Consolas" w:hAnsi="Consolas" w:cs="Consolas"/>
+          <w:sz w:val="24"/>
+          <w:szCs w:val="24"/>
+        </w:rPr>
+      </w:pPr>
+      <w:r>
+        <w:rPr>
+          <w:rFonts w:ascii="Consolas" w:hAnsi="Consolas" w:cs="Consolas"/>
+          <w:sz w:val="24"/>
+          <w:szCs w:val="24"/>
+        </w:rPr>
+        <w:t xml:space="preserve">My optimized calls in </w:t>
+      </w:r>
+      <w:proofErr w:type="spellStart"/>
+      <w:r>
+        <w:rPr>
+          <w:rFonts w:ascii="Consolas" w:hAnsi="Consolas" w:cs="Consolas"/>
+          <w:sz w:val="24"/>
+          <w:szCs w:val="24"/>
+        </w:rPr>
+        <w:t>nif</w:t>
+      </w:r>
+      <w:proofErr w:type="spellEnd"/>
+      <w:r>
+        <w:rPr>
+          <w:rFonts w:ascii="Consolas" w:hAnsi="Consolas" w:cs="Consolas"/>
+          <w:sz w:val="24"/>
+          <w:szCs w:val="24"/>
+        </w:rPr>
+        <w:t xml:space="preserve"> have the wrong sized bounds so the fixed bounds usage means things are culled to early/late</w:t>
+      </w:r>
+    </w:p>
+    <w:p>
+      <w:pPr>
+        <w:pStyle w:val="ListParagraph"/>
+        <w:numPr>
+          <w:ilvl w:val="0"/>
+          <w:numId w:val="6"/>
         </w:numPr>
         <w:autoSpaceDE w:val="0"/>
         <w:autoSpaceDN w:val="0"/>
@@ -2266,7 +2754,61 @@
         <w:pStyle w:val="ListParagraph"/>
         <w:numPr>
           <w:ilvl w:val="0"/>
-          <w:numId w:val="2"/>
+          <w:numId w:val="6"/>
+        </w:numPr>
+        <w:autoSpaceDE w:val="0"/>
+        <w:autoSpaceDN w:val="0"/>
+        <w:adjustRightInd w:val="0"/>
+        <w:spacing w:after="0" w:line="240" w:lineRule="auto"/>
+        <w:rPr>
+          <w:rFonts w:ascii="Consolas" w:hAnsi="Consolas" w:cs="Consolas"/>
+          <w:sz w:val="24"/>
+          <w:szCs w:val="24"/>
+        </w:rPr>
+      </w:pPr>
+      <w:r>
+        <w:rPr>
+          <w:rFonts w:ascii="Consolas" w:hAnsi="Consolas" w:cs="Consolas"/>
+          <w:sz w:val="24"/>
+          <w:szCs w:val="24"/>
+        </w:rPr>
+        <w:t xml:space="preserve">Water being big means it badly sorts with other transparent geometries see ship at </w:t>
+      </w:r>
+      <w:proofErr w:type="spellStart"/>
+      <w:r>
+        <w:rPr>
+          <w:rFonts w:ascii="Consolas" w:hAnsi="Consolas" w:cs="Consolas"/>
+          <w:sz w:val="24"/>
+          <w:szCs w:val="24"/>
+        </w:rPr>
+        <w:t>syda</w:t>
+      </w:r>
+      <w:proofErr w:type="spellEnd"/>
+      <w:r>
+        <w:rPr>
+          <w:rFonts w:ascii="Consolas" w:hAnsi="Consolas" w:cs="Consolas"/>
+          <w:sz w:val="24"/>
+          <w:szCs w:val="24"/>
+        </w:rPr>
+        <w:t xml:space="preserve"> </w:t>
+      </w:r>
+      <w:proofErr w:type="spellStart"/>
+      <w:r>
+        <w:rPr>
+          <w:rFonts w:ascii="Consolas" w:hAnsi="Consolas" w:cs="Consolas"/>
+          <w:sz w:val="24"/>
+          <w:szCs w:val="24"/>
+        </w:rPr>
+        <w:t>neen</w:t>
+      </w:r>
+      <w:proofErr w:type="spellEnd"/>
+    </w:p>
+    <w:p>
+      <w:pPr>
+        <w:pStyle w:val="ListParagraph"/>
+        <w:numPr>
+          <w:ilvl w:val="0"/>
+          <w:numId w:val="6"/>
         </w:numPr>
         <w:autoSpaceDE w:val="0"/>
         <w:autoSpaceDN w:val="0"/>
@@ -2364,7 +2906,7 @@
         <w:pStyle w:val="ListParagraph"/>
         <w:numPr>
           <w:ilvl w:val="0"/>
-          <w:numId w:val="2"/>
+          <w:numId w:val="6"/>
         </w:numPr>
         <w:autoSpaceDE w:val="0"/>
         <w:autoSpaceDN w:val="0"/>
@@ -2438,7 +2980,7 @@
         <w:pStyle w:val="ListParagraph"/>
         <w:numPr>
           <w:ilvl w:val="0"/>
-          <w:numId w:val="2"/>
+          <w:numId w:val="6"/>
         </w:numPr>
         <w:autoSpaceDE w:val="0"/>
         <w:autoSpaceDN w:val="0"/>
@@ -2533,7 +3075,7 @@
         <w:pStyle w:val="ListParagraph"/>
         <w:numPr>
           <w:ilvl w:val="0"/>
-          <w:numId w:val="2"/>
+          <w:numId w:val="6"/>
         </w:numPr>
         <w:autoSpaceDE w:val="0"/>
         <w:autoSpaceDN w:val="0"/>
@@ -2587,25 +3129,39 @@
           <w:sz w:val="24"/>
           <w:szCs w:val="24"/>
         </w:rPr>
-        <w:t xml:space="preserve"> to be picked up?? Does that </w:t>
-      </w:r>
-      <w:proofErr w:type="spellStart"/>
-      <w:r>
-        <w:rPr>
-          <w:rFonts w:ascii="Consolas" w:hAnsi="Consolas" w:cs="Consolas"/>
-          <w:sz w:val="24"/>
-          <w:szCs w:val="24"/>
-        </w:rPr>
-        <w:t>mena</w:t>
-      </w:r>
-      <w:proofErr w:type="spellEnd"/>
-      <w:r>
-        <w:rPr>
-          <w:rFonts w:ascii="Consolas" w:hAnsi="Consolas" w:cs="Consolas"/>
-          <w:sz w:val="24"/>
-          <w:szCs w:val="24"/>
-        </w:rPr>
-        <w:t xml:space="preserve"> sit’s dynamic?</w:t>
+        <w:t xml:space="preserve"> to be picked up?? Does that me</w:t>
+      </w:r>
+      <w:r>
+        <w:rPr>
+          <w:rFonts w:ascii="Consolas" w:hAnsi="Consolas" w:cs="Consolas"/>
+          <w:sz w:val="24"/>
+          <w:szCs w:val="24"/>
+        </w:rPr>
+        <w:t>a</w:t>
+      </w:r>
+      <w:r>
+        <w:rPr>
+          <w:rFonts w:ascii="Consolas" w:hAnsi="Consolas" w:cs="Consolas"/>
+          <w:sz w:val="24"/>
+          <w:szCs w:val="24"/>
+        </w:rPr>
+        <w:t>n</w:t>
+      </w:r>
+      <w:r>
+        <w:rPr>
+          <w:rFonts w:ascii="Consolas" w:hAnsi="Consolas" w:cs="Consolas"/>
+          <w:sz w:val="24"/>
+          <w:szCs w:val="24"/>
+        </w:rPr>
+        <w:t xml:space="preserve"> </w:t>
+      </w:r>
+      <w:r>
+        <w:rPr>
+          <w:rFonts w:ascii="Consolas" w:hAnsi="Consolas" w:cs="Consolas"/>
+          <w:sz w:val="24"/>
+          <w:szCs w:val="24"/>
+        </w:rPr>
+        <w:t>it’s dynamic?</w:t>
       </w:r>
     </w:p>
     <w:p>
@@ -2613,7 +3169,7 @@
         <w:pStyle w:val="ListParagraph"/>
         <w:numPr>
           <w:ilvl w:val="0"/>
-          <w:numId w:val="2"/>
+          <w:numId w:val="6"/>
         </w:numPr>
         <w:autoSpaceDE w:val="0"/>
         <w:autoSpaceDN w:val="0"/>
@@ -2665,7 +3221,7 @@
         <w:pStyle w:val="ListParagraph"/>
         <w:numPr>
           <w:ilvl w:val="0"/>
-          <w:numId w:val="2"/>
+          <w:numId w:val="6"/>
         </w:numPr>
         <w:autoSpaceDE w:val="0"/>
         <w:autoSpaceDN w:val="0"/>
@@ -2744,7 +3300,7 @@
         <w:pStyle w:val="ListParagraph"/>
         <w:numPr>
           <w:ilvl w:val="0"/>
-          <w:numId w:val="2"/>
+          <w:numId w:val="6"/>
         </w:numPr>
         <w:autoSpaceDE w:val="0"/>
         <w:autoSpaceDN w:val="0"/>
@@ -2835,7 +3391,7 @@
         <w:pStyle w:val="ListParagraph"/>
         <w:numPr>
           <w:ilvl w:val="0"/>
-          <w:numId w:val="2"/>
+          <w:numId w:val="6"/>
         </w:numPr>
         <w:autoSpaceDE w:val="0"/>
         <w:autoSpaceDN w:val="0"/>
@@ -2880,7 +3436,7 @@
         <w:pStyle w:val="ListParagraph"/>
         <w:numPr>
           <w:ilvl w:val="0"/>
-          <w:numId w:val="2"/>
+          <w:numId w:val="6"/>
         </w:numPr>
         <w:autoSpaceDE w:val="0"/>
         <w:autoSpaceDN w:val="0"/>
@@ -2965,7 +3521,7 @@
         <w:pStyle w:val="ListParagraph"/>
         <w:numPr>
           <w:ilvl w:val="0"/>
-          <w:numId w:val="2"/>
+          <w:numId w:val="6"/>
         </w:numPr>
         <w:autoSpaceDE w:val="0"/>
         <w:autoSpaceDN w:val="0"/>
@@ -2994,53 +3550,6 @@
           <w:szCs w:val="24"/>
         </w:rPr>
         <w:t xml:space="preserve"> – mainly in fact the meshesextra.ba2 file</w:t>
-      </w:r>
-    </w:p>
-    <w:p>
-      <w:pPr>
-        <w:pStyle w:val="ListParagraph"/>
-        <w:numPr>
-          <w:ilvl w:val="0"/>
-          <w:numId w:val="2"/>
-        </w:numPr>
-        <w:autoSpaceDE w:val="0"/>
-        <w:autoSpaceDN w:val="0"/>
-        <w:adjustRightInd w:val="0"/>
-        <w:spacing w:after="0" w:line="240" w:lineRule="auto"/>
-        <w:rPr>
-          <w:rFonts w:ascii="Consolas" w:hAnsi="Consolas" w:cs="Consolas"/>
-          <w:sz w:val="24"/>
-          <w:szCs w:val="24"/>
-        </w:rPr>
-      </w:pPr>
-      <w:r>
-        <w:rPr>
-          <w:rFonts w:ascii="Consolas" w:hAnsi="Consolas" w:cs="Consolas"/>
-          <w:color w:val="000000"/>
-          <w:sz w:val="24"/>
-          <w:szCs w:val="24"/>
-        </w:rPr>
-        <w:t xml:space="preserve">Don’t forget ES2 only accept short index entries for indexed </w:t>
-      </w:r>
-      <w:proofErr w:type="spellStart"/>
-      <w:r>
-        <w:rPr>
-          <w:rFonts w:ascii="Consolas" w:hAnsi="Consolas" w:cs="Consolas"/>
-          <w:color w:val="000000"/>
-          <w:sz w:val="24"/>
-          <w:szCs w:val="24"/>
-        </w:rPr>
-        <w:t>geom</w:t>
-      </w:r>
-      <w:proofErr w:type="spellEnd"/>
-      <w:r>
-        <w:rPr>
-          <w:rFonts w:ascii="Consolas" w:hAnsi="Consolas" w:cs="Consolas"/>
-          <w:color w:val="000000"/>
-          <w:sz w:val="24"/>
-          <w:szCs w:val="24"/>
-        </w:rPr>
-        <w:t>, so it won’t run on ES2</w:t>
       </w:r>
     </w:p>
     <w:p>
@@ -4611,6 +5120,92 @@
     </w:lvl>
   </w:abstractNum>
   <w:abstractNum w:abstractNumId="2">
+    <w:nsid w:val="3FA56E31"/>
+    <w:multiLevelType w:val="hybridMultilevel"/>
+    <w:tmpl w:val="8554584A"/>
+    <w:lvl w:ilvl="0" w:tplc="1409000F">
+      <w:start w:val="1"/>
+      <w:numFmt w:val="decimal"/>
+      <w:lvlText w:val="%1."/>
+      <w:lvlJc w:val="left"/>
+      <w:pPr>
+        <w:ind w:left="720" w:hanging="360"/>
+      </w:pPr>
+    </w:lvl>
+    <w:lvl w:ilvl="1" w:tplc="14090019">
+      <w:start w:val="1"/>
+      <w:numFmt w:val="lowerLetter"/>
+      <w:lvlText w:val="%2."/>
+      <w:lvlJc w:val="left"/>
+      <w:pPr>
+        <w:ind w:left="1440" w:hanging="360"/>
+      </w:pPr>
+    </w:lvl>
+    <w:lvl w:ilvl="2" w:tplc="1409001B" w:tentative="1">
+      <w:start w:val="1"/>
+      <w:numFmt w:val="lowerRoman"/>
+      <w:lvlText w:val="%3."/>
+      <w:lvlJc w:val="right"/>
+      <w:pPr>
+        <w:ind w:left="2160" w:hanging="180"/>
+      </w:pPr>
+    </w:lvl>
+    <w:lvl w:ilvl="3" w:tplc="1409000F" w:tentative="1">
+      <w:start w:val="1"/>
+      <w:numFmt w:val="decimal"/>
+      <w:lvlText w:val="%4."/>
+      <w:lvlJc w:val="left"/>
+      <w:pPr>
+        <w:ind w:left="2880" w:hanging="360"/>
+      </w:pPr>
+    </w:lvl>
+    <w:lvl w:ilvl="4" w:tplc="14090019" w:tentative="1">
+      <w:start w:val="1"/>
+      <w:numFmt w:val="lowerLetter"/>
+      <w:lvlText w:val="%5."/>
+      <w:lvlJc w:val="left"/>
+      <w:pPr>
+        <w:ind w:left="3600" w:hanging="360"/>
+      </w:pPr>
+    </w:lvl>
+    <w:lvl w:ilvl="5" w:tplc="1409001B" w:tentative="1">
+      <w:start w:val="1"/>
+      <w:numFmt w:val="lowerRoman"/>
+      <w:lvlText w:val="%6."/>
+      <w:lvlJc w:val="right"/>
+      <w:pPr>
+        <w:ind w:left="4320" w:hanging="180"/>
+      </w:pPr>
+    </w:lvl>
+    <w:lvl w:ilvl="6" w:tplc="1409000F" w:tentative="1">
+      <w:start w:val="1"/>
+      <w:numFmt w:val="decimal"/>
+      <w:lvlText w:val="%7."/>
+      <w:lvlJc w:val="left"/>
+      <w:pPr>
+        <w:ind w:left="5040" w:hanging="360"/>
+      </w:pPr>
+    </w:lvl>
+    <w:lvl w:ilvl="7" w:tplc="14090019" w:tentative="1">
+      <w:start w:val="1"/>
+      <w:numFmt w:val="lowerLetter"/>
+      <w:lvlText w:val="%8."/>
+      <w:lvlJc w:val="left"/>
+      <w:pPr>
+        <w:ind w:left="5760" w:hanging="360"/>
+      </w:pPr>
+    </w:lvl>
+    <w:lvl w:ilvl="8" w:tplc="1409001B" w:tentative="1">
+      <w:start w:val="1"/>
+      <w:numFmt w:val="lowerRoman"/>
+      <w:lvlText w:val="%9."/>
+      <w:lvlJc w:val="right"/>
+      <w:pPr>
+        <w:ind w:left="6480" w:hanging="180"/>
+      </w:pPr>
+    </w:lvl>
+  </w:abstractNum>
+  <w:abstractNum w:abstractNumId="3">
     <w:nsid w:val="62034F3B"/>
     <w:multiLevelType w:val="hybridMultilevel"/>
     <w:tmpl w:val="8554584A"/>
@@ -4696,7 +5291,7 @@
       </w:pPr>
     </w:lvl>
   </w:abstractNum>
-  <w:abstractNum w:abstractNumId="3">
+  <w:abstractNum w:abstractNumId="4">
     <w:nsid w:val="6B9E4D97"/>
     <w:multiLevelType w:val="hybridMultilevel"/>
     <w:tmpl w:val="BC22E0C0"/>
@@ -4782,7 +5377,7 @@
       </w:pPr>
     </w:lvl>
   </w:abstractNum>
-  <w:abstractNum w:abstractNumId="4">
+  <w:abstractNum w:abstractNumId="5">
     <w:nsid w:val="6FF96542"/>
     <w:multiLevelType w:val="hybridMultilevel"/>
     <w:tmpl w:val="E0D2589E"/>
@@ -4869,19 +5464,22 @@
     </w:lvl>
   </w:abstractNum>
   <w:num w:numId="1">
-    <w:abstractNumId w:val="4"/>
+    <w:abstractNumId w:val="5"/>
   </w:num>
   <w:num w:numId="2">
-    <w:abstractNumId w:val="2"/>
+    <w:abstractNumId w:val="3"/>
   </w:num>
   <w:num w:numId="3">
     <w:abstractNumId w:val="0"/>
   </w:num>
   <w:num w:numId="4">
-    <w:abstractNumId w:val="3"/>
+    <w:abstractNumId w:val="4"/>
   </w:num>
   <w:num w:numId="5">
     <w:abstractNumId w:val="1"/>
+  </w:num>
+  <w:num w:numId="6">
+    <w:abstractNumId w:val="2"/>
   </w:num>
 </w:numbering>
 </file>

</xml_diff>

<commit_message>
attempt to minimize appearance attributes
</commit_message>
<xml_diff>
--- a/ESEAndroid/docs/ESEAndroid Notes.docx
+++ b/ESEAndroid/docs/ESEAndroid Notes.docx
@@ -218,103 +218,15 @@
           <w:sz w:val="24"/>
           <w:szCs w:val="24"/>
         </w:rPr>
-        <w:t>Anvil alter cloth has s</w:t>
-      </w:r>
-      <w:r>
-        <w:rPr>
-          <w:rFonts w:ascii="Consolas" w:hAnsi="Consolas" w:cs="Consolas"/>
-          <w:sz w:val="24"/>
-          <w:szCs w:val="24"/>
-        </w:rPr>
-        <w:t xml:space="preserve">tencil property of cull none but my </w:t>
-      </w:r>
-      <w:proofErr w:type="spellStart"/>
-      <w:r>
-        <w:rPr>
-          <w:rFonts w:ascii="Consolas" w:hAnsi="Consolas" w:cs="Consolas"/>
-          <w:sz w:val="24"/>
-          <w:szCs w:val="24"/>
-        </w:rPr>
-        <w:t>nifdisplay</w:t>
-      </w:r>
-      <w:proofErr w:type="spellEnd"/>
-      <w:r>
-        <w:rPr>
-          <w:rFonts w:ascii="Consolas" w:hAnsi="Consolas" w:cs="Consolas"/>
-          <w:sz w:val="24"/>
-          <w:szCs w:val="24"/>
-        </w:rPr>
-        <w:t xml:space="preserve"> is definitely cull back</w:t>
-      </w:r>
-    </w:p>
-    <w:p>
-      <w:pPr>
-        <w:pStyle w:val="ListParagraph"/>
-        <w:numPr>
-          <w:ilvl w:val="1"/>
-          <w:numId w:val="2"/>
-        </w:numPr>
-        <w:autoSpaceDE w:val="0"/>
-        <w:autoSpaceDN w:val="0"/>
-        <w:adjustRightInd w:val="0"/>
-        <w:spacing w:after="0" w:line="240" w:lineRule="auto"/>
-        <w:rPr>
-          <w:rFonts w:ascii="Consolas" w:hAnsi="Consolas" w:cs="Consolas"/>
-          <w:sz w:val="24"/>
-          <w:szCs w:val="24"/>
-        </w:rPr>
-      </w:pPr>
-      <w:r>
-        <w:rPr>
-          <w:rFonts w:ascii="Consolas" w:hAnsi="Consolas" w:cs="Consolas"/>
-          <w:sz w:val="24"/>
-          <w:szCs w:val="24"/>
-        </w:rPr>
-        <w:t xml:space="preserve">Make a new sub of </w:t>
-      </w:r>
-      <w:proofErr w:type="spellStart"/>
-      <w:r>
-        <w:rPr>
-          <w:rFonts w:ascii="Consolas" w:hAnsi="Consolas" w:cs="Consolas"/>
-          <w:sz w:val="24"/>
-          <w:szCs w:val="24"/>
-        </w:rPr>
-        <w:t>indexedgeom</w:t>
-      </w:r>
-      <w:proofErr w:type="spellEnd"/>
-      <w:r>
-        <w:rPr>
-          <w:rFonts w:ascii="Consolas" w:hAnsi="Consolas" w:cs="Consolas"/>
-          <w:sz w:val="24"/>
-          <w:szCs w:val="24"/>
-        </w:rPr>
-        <w:t xml:space="preserve"> and make it call the interleaved interface, give it everything properly including short indexes</w:t>
-      </w:r>
-    </w:p>
-    <w:p>
-      <w:pPr>
-        <w:pStyle w:val="ListParagraph"/>
-        <w:numPr>
-          <w:ilvl w:val="1"/>
-          <w:numId w:val="2"/>
-        </w:numPr>
-        <w:autoSpaceDE w:val="0"/>
-        <w:autoSpaceDN w:val="0"/>
-        <w:adjustRightInd w:val="0"/>
-        <w:spacing w:after="0" w:line="240" w:lineRule="auto"/>
-        <w:rPr>
-          <w:rFonts w:ascii="Consolas" w:hAnsi="Consolas" w:cs="Consolas"/>
-          <w:sz w:val="24"/>
-          <w:szCs w:val="24"/>
-        </w:rPr>
-      </w:pPr>
-      <w:r>
-        <w:rPr>
-          <w:rFonts w:ascii="Consolas" w:hAnsi="Consolas" w:cs="Consolas"/>
-          <w:sz w:val="24"/>
-          <w:szCs w:val="24"/>
-        </w:rPr>
-        <w:t>Do the animation back to transforms with a double buffer idea</w:t>
+        <w:t>Do the animation double buffer idea</w:t>
+      </w:r>
+      <w:r>
+        <w:rPr>
+          <w:rFonts w:ascii="Consolas" w:hAnsi="Consolas" w:cs="Consolas"/>
+          <w:sz w:val="24"/>
+          <w:szCs w:val="24"/>
+        </w:rPr>
+        <w:t>?</w:t>
       </w:r>
     </w:p>
     <w:p>

</xml_diff>

<commit_message>
morrowind shaders made MVP only
</commit_message>
<xml_diff>
--- a/ESEAndroid/docs/ESEAndroid Notes.docx
+++ b/ESEAndroid/docs/ESEAndroid Notes.docx
@@ -276,6 +276,78 @@
     <w:p>
       <w:pPr>
         <w:pStyle w:val="ListParagraph"/>
+        <w:numPr>
+          <w:ilvl w:val="1"/>
+          <w:numId w:val="2"/>
+        </w:numPr>
+        <w:autoSpaceDE w:val="0"/>
+        <w:autoSpaceDN w:val="0"/>
+        <w:adjustRightInd w:val="0"/>
+        <w:spacing w:after="0" w:line="240" w:lineRule="auto"/>
+        <w:rPr>
+          <w:rFonts w:ascii="Consolas" w:hAnsi="Consolas" w:cs="Consolas"/>
+          <w:sz w:val="24"/>
+          <w:szCs w:val="24"/>
+        </w:rPr>
+      </w:pPr>
+      <w:r>
+        <w:rPr>
+          <w:rFonts w:ascii="Consolas" w:hAnsi="Consolas" w:cs="Consolas"/>
+          <w:sz w:val="24"/>
+          <w:szCs w:val="24"/>
+        </w:rPr>
+        <w:t xml:space="preserve">Fires outside in Oblivion are not going, check flames in </w:t>
+      </w:r>
+      <w:proofErr w:type="spellStart"/>
+      <w:r>
+        <w:rPr>
+          <w:rFonts w:ascii="Consolas" w:hAnsi="Consolas" w:cs="Consolas"/>
+          <w:sz w:val="24"/>
+          <w:szCs w:val="24"/>
+        </w:rPr>
+        <w:t>nifdisplay</w:t>
+      </w:r>
+      <w:proofErr w:type="spellEnd"/>
+    </w:p>
+    <w:p>
+      <w:pPr>
+        <w:pStyle w:val="ListParagraph"/>
+        <w:numPr>
+          <w:ilvl w:val="1"/>
+          <w:numId w:val="2"/>
+        </w:numPr>
+        <w:autoSpaceDE w:val="0"/>
+        <w:autoSpaceDN w:val="0"/>
+        <w:adjustRightInd w:val="0"/>
+        <w:spacing w:after="0" w:line="240" w:lineRule="auto"/>
+        <w:rPr>
+          <w:rFonts w:ascii="Consolas" w:hAnsi="Consolas" w:cs="Consolas"/>
+          <w:sz w:val="24"/>
+          <w:szCs w:val="24"/>
+        </w:rPr>
+      </w:pPr>
+      <w:proofErr w:type="gramStart"/>
+      <w:r>
+        <w:rPr>
+          <w:rFonts w:ascii="Consolas" w:hAnsi="Consolas" w:cs="Consolas"/>
+          <w:sz w:val="24"/>
+          <w:szCs w:val="24"/>
+        </w:rPr>
+        <w:t>Possibly one really big water</w:t>
+      </w:r>
+      <w:proofErr w:type="gramEnd"/>
+      <w:r>
+        <w:rPr>
+          <w:rFonts w:ascii="Consolas" w:hAnsi="Consolas" w:cs="Consolas"/>
+          <w:sz w:val="24"/>
+          <w:szCs w:val="24"/>
+        </w:rPr>
+        <w:t xml:space="preserve"> might cut down number of calls?</w:t>
+      </w:r>
+    </w:p>
+    <w:p>
+      <w:pPr>
+        <w:pStyle w:val="ListParagraph"/>
         <w:autoSpaceDE w:val="0"/>
         <w:autoSpaceDN w:val="0"/>
         <w:adjustRightInd w:val="0"/>
@@ -812,7 +884,6 @@
         <w:t xml:space="preserve">ing for uncompressed </w:t>
       </w:r>
       <w:proofErr w:type="spellStart"/>
-      <w:proofErr w:type="gramStart"/>
       <w:r>
         <w:rPr>
           <w:rFonts w:ascii="Consolas" w:hAnsi="Consolas" w:cs="Consolas"/>
@@ -822,7 +893,6 @@
         <w:t>bsa</w:t>
       </w:r>
       <w:proofErr w:type="spellEnd"/>
-      <w:proofErr w:type="gramEnd"/>
       <w:r>
         <w:rPr>
           <w:rFonts w:ascii="Consolas" w:hAnsi="Consolas" w:cs="Consolas"/>
@@ -1850,70 +1920,26 @@
           <w:ilvl w:val="0"/>
           <w:numId w:val="6"/>
         </w:numPr>
-        <w:autoSpaceDE w:val="0"/>
-        <w:autoSpaceDN w:val="0"/>
-        <w:adjustRightInd w:val="0"/>
-        <w:spacing w:after="0" w:line="240" w:lineRule="auto"/>
-        <w:rPr>
-          <w:rFonts w:ascii="Consolas" w:hAnsi="Consolas" w:cs="Consolas"/>
-          <w:sz w:val="24"/>
-          <w:szCs w:val="24"/>
-        </w:rPr>
-      </w:pPr>
-      <w:r>
-        <w:rPr>
-          <w:rFonts w:ascii="Consolas" w:hAnsi="Consolas" w:cs="Consolas"/>
-          <w:sz w:val="24"/>
-          <w:szCs w:val="24"/>
-        </w:rPr>
-        <w:t xml:space="preserve">Odd non transparent shape in fallout3 outside megaton, but it appears to be a </w:t>
-      </w:r>
-      <w:proofErr w:type="spellStart"/>
-      <w:r>
-        <w:rPr>
-          <w:rFonts w:ascii="Consolas" w:hAnsi="Consolas" w:cs="Consolas"/>
-          <w:sz w:val="24"/>
-          <w:szCs w:val="24"/>
-        </w:rPr>
-        <w:t>behavior</w:t>
-      </w:r>
-      <w:proofErr w:type="spellEnd"/>
-      <w:r>
-        <w:rPr>
-          <w:rFonts w:ascii="Consolas" w:hAnsi="Consolas" w:cs="Consolas"/>
-          <w:sz w:val="24"/>
-          <w:szCs w:val="24"/>
-        </w:rPr>
-        <w:t xml:space="preserve"> thing, so more investigation </w:t>
-      </w:r>
-      <w:proofErr w:type="spellStart"/>
-      <w:r>
-        <w:rPr>
-          <w:rFonts w:ascii="Consolas" w:hAnsi="Consolas" w:cs="Consolas"/>
-          <w:sz w:val="24"/>
-          <w:szCs w:val="24"/>
-        </w:rPr>
-        <w:t>reqiuired</w:t>
-      </w:r>
-      <w:proofErr w:type="spellEnd"/>
-      <w:r>
-        <w:rPr>
-          <w:rFonts w:ascii="Consolas" w:hAnsi="Consolas" w:cs="Consolas"/>
-          <w:sz w:val="24"/>
-          <w:szCs w:val="24"/>
-        </w:rPr>
-        <w:t xml:space="preserve">  might just be a bad </w:t>
-      </w:r>
-      <w:proofErr w:type="spellStart"/>
-      <w:r>
-        <w:rPr>
-          <w:rFonts w:ascii="Consolas" w:hAnsi="Consolas" w:cs="Consolas"/>
-          <w:sz w:val="24"/>
-          <w:szCs w:val="24"/>
-        </w:rPr>
-        <w:t>shader</w:t>
-      </w:r>
-      <w:proofErr w:type="spellEnd"/>
+      </w:pPr>
+      <w:r>
+        <w:t xml:space="preserve">I need to get multiple lights working in the </w:t>
+      </w:r>
+      <w:proofErr w:type="spellStart"/>
+      <w:r>
+        <w:t>shaders</w:t>
+      </w:r>
+      <w:proofErr w:type="spellEnd"/>
+      <w:r>
+        <w:t xml:space="preserve">, which is really just say I need heaps more </w:t>
+      </w:r>
+      <w:proofErr w:type="spellStart"/>
+      <w:r>
+        <w:t>shaders</w:t>
+      </w:r>
+      <w:proofErr w:type="spellEnd"/>
+      <w:r>
+        <w:t>, fog too.</w:t>
+      </w:r>
     </w:p>
     <w:p>
       <w:pPr>
@@ -1922,41 +1948,9 @@
           <w:ilvl w:val="0"/>
           <w:numId w:val="6"/>
         </w:numPr>
-        <w:autoSpaceDE w:val="0"/>
-        <w:autoSpaceDN w:val="0"/>
-        <w:adjustRightInd w:val="0"/>
-        <w:spacing w:after="0" w:line="240" w:lineRule="auto"/>
-        <w:rPr>
-          <w:rFonts w:ascii="Consolas" w:hAnsi="Consolas" w:cs="Consolas"/>
-          <w:sz w:val="24"/>
-          <w:szCs w:val="24"/>
-        </w:rPr>
-      </w:pPr>
-      <w:r>
-        <w:rPr>
-          <w:rFonts w:ascii="Consolas" w:hAnsi="Consolas" w:cs="Consolas"/>
-          <w:sz w:val="24"/>
-          <w:szCs w:val="24"/>
-        </w:rPr>
-        <w:t xml:space="preserve">Then front to back sort – no pointless until </w:t>
-      </w:r>
-      <w:proofErr w:type="spellStart"/>
-      <w:r>
-        <w:rPr>
-          <w:rFonts w:ascii="Consolas" w:hAnsi="Consolas" w:cs="Consolas"/>
-          <w:sz w:val="24"/>
-          <w:szCs w:val="24"/>
-        </w:rPr>
-        <w:t>GPu</w:t>
-      </w:r>
-      <w:proofErr w:type="spellEnd"/>
-      <w:r>
-        <w:rPr>
-          <w:rFonts w:ascii="Consolas" w:hAnsi="Consolas" w:cs="Consolas"/>
-          <w:sz w:val="24"/>
-          <w:szCs w:val="24"/>
-        </w:rPr>
-        <w:t xml:space="preserve"> is %busy 100</w:t>
+      </w:pPr>
+      <w:r>
+        <w:t>Free all the declared buffers when geo is freed in a manner that is much better than the current system (or not?)</w:t>
       </w:r>
     </w:p>
     <w:p>
@@ -1966,34 +1960,18 @@
           <w:ilvl w:val="0"/>
           <w:numId w:val="6"/>
         </w:numPr>
-        <w:autoSpaceDE w:val="0"/>
-        <w:autoSpaceDN w:val="0"/>
-        <w:adjustRightInd w:val="0"/>
-        <w:spacing w:after="0" w:line="240" w:lineRule="auto"/>
-        <w:rPr>
-          <w:rFonts w:ascii="Consolas" w:hAnsi="Consolas" w:cs="Consolas"/>
-          <w:sz w:val="24"/>
-          <w:szCs w:val="24"/>
-        </w:rPr>
-      </w:pPr>
-      <w:r>
-        <w:rPr>
-          <w:rFonts w:ascii="Consolas" w:hAnsi="Consolas" w:cs="Consolas"/>
-          <w:sz w:val="24"/>
-          <w:szCs w:val="24"/>
-        </w:rPr>
-        <w:t xml:space="preserve">Then ¼ the </w:t>
-      </w:r>
-      <w:proofErr w:type="spellStart"/>
-      <w:r>
-        <w:rPr>
-          <w:rFonts w:ascii="Consolas" w:hAnsi="Consolas" w:cs="Consolas"/>
-          <w:sz w:val="24"/>
-          <w:szCs w:val="24"/>
-        </w:rPr>
-        <w:t>renderbuffer</w:t>
-      </w:r>
-      <w:proofErr w:type="spellEnd"/>
+      </w:pPr>
+      <w:r>
+        <w:t xml:space="preserve">More Curve </w:t>
+      </w:r>
+      <w:proofErr w:type="spellStart"/>
+      <w:r>
+        <w:t>hud</w:t>
+      </w:r>
+      <w:proofErr w:type="spellEnd"/>
+      <w:r>
+        <w:t xml:space="preserve"> gear in particular, lines and images</w:t>
+      </w:r>
     </w:p>
     <w:p>
       <w:pPr>
@@ -2002,69 +1980,30 @@
           <w:ilvl w:val="0"/>
           <w:numId w:val="6"/>
         </w:numPr>
-        <w:autoSpaceDE w:val="0"/>
-        <w:autoSpaceDN w:val="0"/>
-        <w:adjustRightInd w:val="0"/>
-        <w:spacing w:after="0" w:line="240" w:lineRule="auto"/>
-        <w:rPr>
-          <w:rFonts w:ascii="Consolas" w:hAnsi="Consolas" w:cs="Consolas"/>
-          <w:sz w:val="24"/>
-          <w:szCs w:val="24"/>
-        </w:rPr>
-      </w:pPr>
-      <w:r>
-        <w:rPr>
-          <w:rFonts w:ascii="Consolas" w:hAnsi="Consolas" w:cs="Consolas"/>
-          <w:sz w:val="24"/>
-          <w:szCs w:val="24"/>
-        </w:rPr>
-        <w:t xml:space="preserve">Also outside megaton I get this </w:t>
-      </w:r>
-      <w:proofErr w:type="spellStart"/>
-      <w:r>
-        <w:rPr>
-          <w:rFonts w:ascii="Consolas" w:hAnsi="Consolas" w:cs="Consolas"/>
-          <w:color w:val="FF0000"/>
-          <w:sz w:val="24"/>
-          <w:szCs w:val="24"/>
-        </w:rPr>
-        <w:t>Morphable</w:t>
-      </w:r>
-      <w:proofErr w:type="spellEnd"/>
-      <w:r>
-        <w:rPr>
-          <w:rFonts w:ascii="Consolas" w:hAnsi="Consolas" w:cs="Consolas"/>
-          <w:color w:val="FF0000"/>
-          <w:sz w:val="24"/>
-          <w:szCs w:val="24"/>
-        </w:rPr>
-        <w:t xml:space="preserve"> buffer changed 1620 != 3600 often</w:t>
-      </w:r>
-      <w:r>
-        <w:rPr>
-          <w:rFonts w:ascii="Consolas" w:hAnsi="Consolas" w:cs="Consolas"/>
-          <w:sz w:val="24"/>
-          <w:szCs w:val="24"/>
-        </w:rPr>
-        <w:t xml:space="preserve">, so a good place to investigate </w:t>
-      </w:r>
-      <w:proofErr w:type="spellStart"/>
-      <w:r>
-        <w:rPr>
-          <w:rFonts w:ascii="Consolas" w:hAnsi="Consolas" w:cs="Consolas"/>
-          <w:sz w:val="24"/>
-          <w:szCs w:val="24"/>
-        </w:rPr>
-        <w:t>morphable</w:t>
-      </w:r>
-      <w:proofErr w:type="spellEnd"/>
-      <w:r>
-        <w:rPr>
-          <w:rFonts w:ascii="Consolas" w:hAnsi="Consolas" w:cs="Consolas"/>
-          <w:sz w:val="24"/>
-          <w:szCs w:val="24"/>
-        </w:rPr>
-        <w:t xml:space="preserve"> buffer changes</w:t>
+      </w:pPr>
+      <w:proofErr w:type="spellStart"/>
+      <w:r>
+        <w:t>Normals</w:t>
+      </w:r>
+      <w:proofErr w:type="spellEnd"/>
+      <w:r>
+        <w:t xml:space="preserve"> for verts obviously way wrong in fallout4, </w:t>
+      </w:r>
+      <w:proofErr w:type="spellStart"/>
+      <w:r>
+        <w:t>loadart</w:t>
+      </w:r>
+      <w:proofErr w:type="spellEnd"/>
+      <w:r>
+        <w:t xml:space="preserve"> </w:t>
+      </w:r>
+      <w:proofErr w:type="spellStart"/>
+      <w:r>
+        <w:t>dogmeat</w:t>
+      </w:r>
+      <w:proofErr w:type="spellEnd"/>
+      <w:r>
+        <w:t xml:space="preserve"> for example</w:t>
       </w:r>
     </w:p>
     <w:p>
@@ -2074,48 +2013,15 @@
           <w:ilvl w:val="0"/>
           <w:numId w:val="6"/>
         </w:numPr>
-        <w:autoSpaceDE w:val="0"/>
-        <w:autoSpaceDN w:val="0"/>
-        <w:adjustRightInd w:val="0"/>
-        <w:spacing w:after="0" w:line="240" w:lineRule="auto"/>
-        <w:rPr>
-          <w:rFonts w:ascii="Consolas" w:hAnsi="Consolas" w:cs="Consolas"/>
-          <w:sz w:val="24"/>
-          <w:szCs w:val="24"/>
-        </w:rPr>
-      </w:pPr>
-      <w:r>
-        <w:rPr>
-          <w:rFonts w:ascii="Consolas" w:hAnsi="Consolas" w:cs="Consolas"/>
-          <w:sz w:val="24"/>
-          <w:szCs w:val="24"/>
-        </w:rPr>
-        <w:t xml:space="preserve">Megaton has some </w:t>
-      </w:r>
-      <w:r>
-        <w:rPr>
-          <w:rFonts w:ascii="Consolas" w:hAnsi="Consolas" w:cs="Consolas"/>
-          <w:sz w:val="24"/>
-          <w:szCs w:val="24"/>
-        </w:rPr>
-        <w:t>graffiti</w:t>
-      </w:r>
-      <w:r>
-        <w:rPr>
-          <w:rFonts w:ascii="Consolas" w:hAnsi="Consolas" w:cs="Consolas"/>
-          <w:sz w:val="24"/>
-          <w:szCs w:val="24"/>
-        </w:rPr>
-        <w:t xml:space="preserve"> on the door that is using an unbou</w:t>
-      </w:r>
-      <w:r>
-        <w:rPr>
-          <w:rFonts w:ascii="Consolas" w:hAnsi="Consolas" w:cs="Consolas"/>
-          <w:sz w:val="24"/>
-          <w:szCs w:val="24"/>
-        </w:rPr>
-        <w:t>nd sampler (which looks freaky)</w:t>
-      </w:r>
+      </w:pPr>
+      <w:r>
+        <w:t xml:space="preserve">Must put fog effects into default </w:t>
+      </w:r>
+      <w:proofErr w:type="spellStart"/>
+      <w:r>
+        <w:t>shader</w:t>
+      </w:r>
+      <w:proofErr w:type="spellEnd"/>
     </w:p>
     <w:p>
       <w:pPr>
@@ -2124,93 +2030,17 @@
           <w:ilvl w:val="0"/>
           <w:numId w:val="6"/>
         </w:numPr>
-        <w:autoSpaceDE w:val="0"/>
-        <w:autoSpaceDN w:val="0"/>
-        <w:adjustRightInd w:val="0"/>
-        <w:spacing w:after="0" w:line="240" w:lineRule="auto"/>
-        <w:rPr>
-          <w:rFonts w:ascii="Consolas" w:hAnsi="Consolas" w:cs="Consolas"/>
-          <w:sz w:val="24"/>
-          <w:szCs w:val="24"/>
-        </w:rPr>
-      </w:pPr>
-      <w:r>
-        <w:rPr>
-          <w:rFonts w:ascii="Consolas" w:hAnsi="Consolas" w:cs="Consolas"/>
-          <w:sz w:val="24"/>
-          <w:szCs w:val="24"/>
-        </w:rPr>
-        <w:t>S</w:t>
-      </w:r>
-      <w:r>
-        <w:rPr>
-          <w:rFonts w:ascii="Consolas" w:hAnsi="Consolas" w:cs="Consolas"/>
-          <w:sz w:val="24"/>
-          <w:szCs w:val="24"/>
-        </w:rPr>
-        <w:t>kyrim has some weird fog effect that grow oddly</w:t>
-      </w:r>
-      <w:r>
-        <w:rPr>
-          <w:rFonts w:ascii="Consolas" w:hAnsi="Consolas" w:cs="Consolas"/>
-          <w:sz w:val="24"/>
-          <w:szCs w:val="24"/>
-        </w:rPr>
-        <w:t>, world matrix way wrong</w:t>
-      </w:r>
-      <w:r>
-        <w:rPr>
-          <w:rFonts w:ascii="Consolas" w:hAnsi="Consolas" w:cs="Consolas"/>
-          <w:sz w:val="24"/>
-          <w:szCs w:val="24"/>
-        </w:rPr>
-        <w:t>, perhaps?</w:t>
-      </w:r>
-      <w:r>
-        <w:rPr>
-          <w:rFonts w:ascii="Consolas" w:hAnsi="Consolas" w:cs="Consolas"/>
-          <w:sz w:val="24"/>
-          <w:szCs w:val="24"/>
-        </w:rPr>
-        <w:t xml:space="preserve"> Notice it also gets </w:t>
-      </w:r>
-      <w:proofErr w:type="spellStart"/>
-      <w:proofErr w:type="gramStart"/>
-      <w:r>
-        <w:rPr>
-          <w:rFonts w:ascii="Consolas" w:hAnsi="Consolas" w:cs="Consolas"/>
-          <w:sz w:val="24"/>
-          <w:szCs w:val="24"/>
-        </w:rPr>
-        <w:t>it’s</w:t>
-      </w:r>
-      <w:proofErr w:type="spellEnd"/>
-      <w:proofErr w:type="gramEnd"/>
-      <w:r>
-        <w:rPr>
-          <w:rFonts w:ascii="Consolas" w:hAnsi="Consolas" w:cs="Consolas"/>
-          <w:sz w:val="24"/>
-          <w:szCs w:val="24"/>
-        </w:rPr>
-        <w:t xml:space="preserve"> </w:t>
-      </w:r>
-      <w:proofErr w:type="spellStart"/>
-      <w:r>
-        <w:rPr>
-          <w:rFonts w:ascii="Consolas" w:hAnsi="Consolas" w:cs="Consolas"/>
-          <w:sz w:val="24"/>
-          <w:szCs w:val="24"/>
-        </w:rPr>
-        <w:t>color</w:t>
-      </w:r>
-      <w:proofErr w:type="spellEnd"/>
-      <w:r>
-        <w:rPr>
-          <w:rFonts w:ascii="Consolas" w:hAnsi="Consolas" w:cs="Consolas"/>
-          <w:sz w:val="24"/>
-          <w:szCs w:val="24"/>
-        </w:rPr>
-        <w:t xml:space="preserve"> buffer wrong sometimes too.</w:t>
+      </w:pPr>
+      <w:r>
+        <w:t xml:space="preserve">Particles  - needs a new particles </w:t>
+      </w:r>
+      <w:proofErr w:type="spellStart"/>
+      <w:r>
+        <w:t>shader</w:t>
+      </w:r>
+      <w:proofErr w:type="spellEnd"/>
+      <w:r>
+        <w:t xml:space="preserve"> using points </w:t>
       </w:r>
     </w:p>
     <w:p>
@@ -2220,23 +2050,466 @@
           <w:ilvl w:val="0"/>
           <w:numId w:val="6"/>
         </w:numPr>
-        <w:autoSpaceDE w:val="0"/>
-        <w:autoSpaceDN w:val="0"/>
-        <w:adjustRightInd w:val="0"/>
-        <w:spacing w:after="0" w:line="240" w:lineRule="auto"/>
-        <w:rPr>
-          <w:rFonts w:ascii="Consolas" w:hAnsi="Consolas" w:cs="Consolas"/>
-          <w:sz w:val="24"/>
-          <w:szCs w:val="24"/>
-        </w:rPr>
-      </w:pPr>
-      <w:r>
-        <w:rPr>
-          <w:rFonts w:ascii="Consolas" w:hAnsi="Consolas" w:cs="Consolas"/>
-          <w:sz w:val="24"/>
-          <w:szCs w:val="24"/>
-        </w:rPr>
-        <w:t xml:space="preserve">My optimized calls in </w:t>
+      </w:pPr>
+      <w:r>
+        <w:t xml:space="preserve">Shadow pass, and water </w:t>
+      </w:r>
+      <w:proofErr w:type="spellStart"/>
+      <w:r>
+        <w:t>env</w:t>
+      </w:r>
+      <w:proofErr w:type="spellEnd"/>
+      <w:r>
+        <w:t xml:space="preserve"> reflection image pass. Must have them for </w:t>
+      </w:r>
+      <w:proofErr w:type="spellStart"/>
+      <w:r>
+        <w:t>morrowind</w:t>
+      </w:r>
+      <w:proofErr w:type="spellEnd"/>
+      <w:r>
+        <w:t xml:space="preserve"> to be equals to pixel </w:t>
+      </w:r>
+      <w:proofErr w:type="spellStart"/>
+      <w:r>
+        <w:t>shader</w:t>
+      </w:r>
+      <w:proofErr w:type="spellEnd"/>
+      <w:r>
+        <w:t xml:space="preserve"> option!</w:t>
+      </w:r>
+      <w:r>
+        <w:t xml:space="preserve"> Notice when I do these I could fill the UBO once and reuse twice in the shadow and render passes</w:t>
+      </w:r>
+    </w:p>
+    <w:p>
+      <w:pPr>
+        <w:pStyle w:val="ListParagraph"/>
+        <w:numPr>
+          <w:ilvl w:val="0"/>
+          <w:numId w:val="6"/>
+        </w:numPr>
+        <w:autoSpaceDE w:val="0"/>
+        <w:autoSpaceDN w:val="0"/>
+        <w:adjustRightInd w:val="0"/>
+        <w:spacing w:after="0" w:line="240" w:lineRule="auto"/>
+        <w:rPr>
+          <w:rFonts w:ascii="Consolas" w:hAnsi="Consolas" w:cs="Consolas"/>
+          <w:sz w:val="24"/>
+          <w:szCs w:val="24"/>
+        </w:rPr>
+      </w:pPr>
+    </w:p>
+    <w:p>
+      <w:pPr>
+        <w:pStyle w:val="ListParagraph"/>
+        <w:numPr>
+          <w:ilvl w:val="0"/>
+          <w:numId w:val="6"/>
+        </w:numPr>
+        <w:autoSpaceDE w:val="0"/>
+        <w:autoSpaceDN w:val="0"/>
+        <w:adjustRightInd w:val="0"/>
+        <w:spacing w:after="0" w:line="240" w:lineRule="auto"/>
+        <w:rPr>
+          <w:rFonts w:ascii="Consolas" w:hAnsi="Consolas" w:cs="Consolas"/>
+          <w:sz w:val="24"/>
+          <w:szCs w:val="24"/>
+        </w:rPr>
+      </w:pPr>
+      <w:r>
+        <w:rPr>
+          <w:rFonts w:ascii="Consolas" w:hAnsi="Consolas" w:cs="Consolas"/>
+          <w:sz w:val="24"/>
+          <w:szCs w:val="24"/>
+        </w:rPr>
+        <w:t xml:space="preserve">Odd non transparent shape in fallout3 outside megaton, but it appears to be a </w:t>
+      </w:r>
+      <w:proofErr w:type="spellStart"/>
+      <w:r>
+        <w:rPr>
+          <w:rFonts w:ascii="Consolas" w:hAnsi="Consolas" w:cs="Consolas"/>
+          <w:sz w:val="24"/>
+          <w:szCs w:val="24"/>
+        </w:rPr>
+        <w:t>behavior</w:t>
+      </w:r>
+      <w:proofErr w:type="spellEnd"/>
+      <w:r>
+        <w:rPr>
+          <w:rFonts w:ascii="Consolas" w:hAnsi="Consolas" w:cs="Consolas"/>
+          <w:sz w:val="24"/>
+          <w:szCs w:val="24"/>
+        </w:rPr>
+        <w:t xml:space="preserve"> thing, so more investigation </w:t>
+      </w:r>
+      <w:proofErr w:type="spellStart"/>
+      <w:r>
+        <w:rPr>
+          <w:rFonts w:ascii="Consolas" w:hAnsi="Consolas" w:cs="Consolas"/>
+          <w:sz w:val="24"/>
+          <w:szCs w:val="24"/>
+        </w:rPr>
+        <w:t>reqiuired</w:t>
+      </w:r>
+      <w:proofErr w:type="spellEnd"/>
+      <w:r>
+        <w:rPr>
+          <w:rFonts w:ascii="Consolas" w:hAnsi="Consolas" w:cs="Consolas"/>
+          <w:sz w:val="24"/>
+          <w:szCs w:val="24"/>
+        </w:rPr>
+        <w:t xml:space="preserve">  might just be a bad </w:t>
+      </w:r>
+      <w:proofErr w:type="spellStart"/>
+      <w:r>
+        <w:rPr>
+          <w:rFonts w:ascii="Consolas" w:hAnsi="Consolas" w:cs="Consolas"/>
+          <w:sz w:val="24"/>
+          <w:szCs w:val="24"/>
+        </w:rPr>
+        <w:t>shader</w:t>
+      </w:r>
+      <w:proofErr w:type="spellEnd"/>
+      <w:r>
+        <w:rPr>
+          <w:rFonts w:ascii="Consolas" w:hAnsi="Consolas" w:cs="Consolas"/>
+          <w:sz w:val="24"/>
+          <w:szCs w:val="24"/>
+        </w:rPr>
+        <w:t xml:space="preserve">- appears to have gone now, but I have disabled the </w:t>
+      </w:r>
+      <w:proofErr w:type="spellStart"/>
+      <w:r>
+        <w:rPr>
+          <w:rFonts w:ascii="Consolas" w:hAnsi="Consolas" w:cs="Consolas"/>
+          <w:sz w:val="24"/>
+          <w:szCs w:val="24"/>
+        </w:rPr>
+        <w:t>updateTransparency</w:t>
+      </w:r>
+      <w:proofErr w:type="spellEnd"/>
+      <w:r>
+        <w:rPr>
+          <w:rFonts w:ascii="Consolas" w:hAnsi="Consolas" w:cs="Consolas"/>
+          <w:sz w:val="24"/>
+          <w:szCs w:val="24"/>
+        </w:rPr>
+        <w:t xml:space="preserve"> minimise code so maybe related</w:t>
+      </w:r>
+    </w:p>
+    <w:p>
+      <w:pPr>
+        <w:pStyle w:val="ListParagraph"/>
+        <w:numPr>
+          <w:ilvl w:val="0"/>
+          <w:numId w:val="6"/>
+        </w:numPr>
+        <w:autoSpaceDE w:val="0"/>
+        <w:autoSpaceDN w:val="0"/>
+        <w:adjustRightInd w:val="0"/>
+        <w:spacing w:after="0" w:line="240" w:lineRule="auto"/>
+        <w:rPr>
+          <w:rFonts w:ascii="Consolas" w:hAnsi="Consolas" w:cs="Consolas"/>
+          <w:sz w:val="24"/>
+          <w:szCs w:val="24"/>
+        </w:rPr>
+      </w:pPr>
+      <w:r>
+        <w:rPr>
+          <w:rFonts w:ascii="Consolas" w:hAnsi="Consolas" w:cs="Consolas"/>
+          <w:sz w:val="24"/>
+          <w:szCs w:val="24"/>
+        </w:rPr>
+        <w:t xml:space="preserve">Then front to back sort – no pointless until </w:t>
+      </w:r>
+      <w:proofErr w:type="spellStart"/>
+      <w:r>
+        <w:rPr>
+          <w:rFonts w:ascii="Consolas" w:hAnsi="Consolas" w:cs="Consolas"/>
+          <w:sz w:val="24"/>
+          <w:szCs w:val="24"/>
+        </w:rPr>
+        <w:t>GPu</w:t>
+      </w:r>
+      <w:proofErr w:type="spellEnd"/>
+      <w:r>
+        <w:rPr>
+          <w:rFonts w:ascii="Consolas" w:hAnsi="Consolas" w:cs="Consolas"/>
+          <w:sz w:val="24"/>
+          <w:szCs w:val="24"/>
+        </w:rPr>
+        <w:t xml:space="preserve"> is %busy 100</w:t>
+      </w:r>
+      <w:r>
+        <w:rPr>
+          <w:rFonts w:ascii="Consolas" w:hAnsi="Consolas" w:cs="Consolas"/>
+          <w:sz w:val="24"/>
+          <w:szCs w:val="24"/>
+        </w:rPr>
+        <w:t xml:space="preserve"> Also</w:t>
+      </w:r>
+      <w:r>
+        <w:rPr>
+          <w:rFonts w:ascii="Consolas" w:hAnsi="Consolas" w:cs="Consolas"/>
+          <w:sz w:val="24"/>
+          <w:szCs w:val="24"/>
+        </w:rPr>
+        <w:t xml:space="preserve"> ¼ the </w:t>
+      </w:r>
+      <w:proofErr w:type="spellStart"/>
+      <w:r>
+        <w:rPr>
+          <w:rFonts w:ascii="Consolas" w:hAnsi="Consolas" w:cs="Consolas"/>
+          <w:sz w:val="24"/>
+          <w:szCs w:val="24"/>
+        </w:rPr>
+        <w:t>renderbuffer</w:t>
+      </w:r>
+      <w:proofErr w:type="spellEnd"/>
+    </w:p>
+    <w:p>
+      <w:pPr>
+        <w:pStyle w:val="ListParagraph"/>
+        <w:numPr>
+          <w:ilvl w:val="0"/>
+          <w:numId w:val="6"/>
+        </w:numPr>
+        <w:autoSpaceDE w:val="0"/>
+        <w:autoSpaceDN w:val="0"/>
+        <w:adjustRightInd w:val="0"/>
+        <w:spacing w:after="0" w:line="240" w:lineRule="auto"/>
+        <w:rPr>
+          <w:rFonts w:ascii="Consolas" w:hAnsi="Consolas" w:cs="Consolas"/>
+          <w:sz w:val="24"/>
+          <w:szCs w:val="24"/>
+        </w:rPr>
+      </w:pPr>
+      <w:r>
+        <w:rPr>
+          <w:rFonts w:ascii="Consolas" w:hAnsi="Consolas" w:cs="Consolas"/>
+          <w:sz w:val="24"/>
+          <w:szCs w:val="24"/>
+        </w:rPr>
+        <w:t xml:space="preserve">Also outside megaton I get this </w:t>
+      </w:r>
+      <w:proofErr w:type="spellStart"/>
+      <w:r>
+        <w:rPr>
+          <w:rFonts w:ascii="Consolas" w:hAnsi="Consolas" w:cs="Consolas"/>
+          <w:color w:val="FF0000"/>
+          <w:sz w:val="24"/>
+          <w:szCs w:val="24"/>
+        </w:rPr>
+        <w:t>Morphable</w:t>
+      </w:r>
+      <w:proofErr w:type="spellEnd"/>
+      <w:r>
+        <w:rPr>
+          <w:rFonts w:ascii="Consolas" w:hAnsi="Consolas" w:cs="Consolas"/>
+          <w:color w:val="FF0000"/>
+          <w:sz w:val="24"/>
+          <w:szCs w:val="24"/>
+        </w:rPr>
+        <w:t xml:space="preserve"> buffer changed 1620 != 3600 often</w:t>
+      </w:r>
+      <w:r>
+        <w:rPr>
+          <w:rFonts w:ascii="Consolas" w:hAnsi="Consolas" w:cs="Consolas"/>
+          <w:sz w:val="24"/>
+          <w:szCs w:val="24"/>
+        </w:rPr>
+        <w:t xml:space="preserve">, </w:t>
+      </w:r>
+      <w:r>
+        <w:rPr>
+          <w:rFonts w:ascii="Consolas" w:hAnsi="Consolas" w:cs="Consolas"/>
+          <w:sz w:val="24"/>
+          <w:szCs w:val="24"/>
+        </w:rPr>
+        <w:t>turns out it’s particles</w:t>
+      </w:r>
+    </w:p>
+    <w:p>
+      <w:pPr>
+        <w:pStyle w:val="ListParagraph"/>
+        <w:numPr>
+          <w:ilvl w:val="0"/>
+          <w:numId w:val="6"/>
+        </w:numPr>
+        <w:autoSpaceDE w:val="0"/>
+        <w:autoSpaceDN w:val="0"/>
+        <w:adjustRightInd w:val="0"/>
+        <w:spacing w:after="0" w:line="240" w:lineRule="auto"/>
+        <w:rPr>
+          <w:rFonts w:ascii="Consolas" w:hAnsi="Consolas" w:cs="Consolas"/>
+          <w:sz w:val="24"/>
+          <w:szCs w:val="24"/>
+        </w:rPr>
+      </w:pPr>
+      <w:r>
+        <w:rPr>
+          <w:rFonts w:ascii="Consolas" w:hAnsi="Consolas" w:cs="Consolas"/>
+          <w:sz w:val="24"/>
+          <w:szCs w:val="24"/>
+        </w:rPr>
+        <w:t xml:space="preserve">Megaton has some </w:t>
+      </w:r>
+      <w:r>
+        <w:rPr>
+          <w:rFonts w:ascii="Consolas" w:hAnsi="Consolas" w:cs="Consolas"/>
+          <w:sz w:val="24"/>
+          <w:szCs w:val="24"/>
+        </w:rPr>
+        <w:t>graffiti</w:t>
+      </w:r>
+      <w:r>
+        <w:rPr>
+          <w:rFonts w:ascii="Consolas" w:hAnsi="Consolas" w:cs="Consolas"/>
+          <w:sz w:val="24"/>
+          <w:szCs w:val="24"/>
+        </w:rPr>
+        <w:t xml:space="preserve"> on the door that is using an unbou</w:t>
+      </w:r>
+      <w:r>
+        <w:rPr>
+          <w:rFonts w:ascii="Consolas" w:hAnsi="Consolas" w:cs="Consolas"/>
+          <w:sz w:val="24"/>
+          <w:szCs w:val="24"/>
+        </w:rPr>
+        <w:t>nd sampler (which looks freaky)</w:t>
+      </w:r>
+    </w:p>
+    <w:p>
+      <w:pPr>
+        <w:pStyle w:val="ListParagraph"/>
+        <w:numPr>
+          <w:ilvl w:val="0"/>
+          <w:numId w:val="6"/>
+        </w:numPr>
+        <w:autoSpaceDE w:val="0"/>
+        <w:autoSpaceDN w:val="0"/>
+        <w:adjustRightInd w:val="0"/>
+        <w:spacing w:after="0" w:line="240" w:lineRule="auto"/>
+        <w:rPr>
+          <w:rFonts w:ascii="Consolas" w:hAnsi="Consolas" w:cs="Consolas"/>
+          <w:sz w:val="24"/>
+          <w:szCs w:val="24"/>
+        </w:rPr>
+      </w:pPr>
+      <w:r>
+        <w:rPr>
+          <w:rFonts w:ascii="Consolas" w:hAnsi="Consolas" w:cs="Consolas"/>
+          <w:sz w:val="24"/>
+          <w:szCs w:val="24"/>
+        </w:rPr>
+        <w:t>S</w:t>
+      </w:r>
+      <w:r>
+        <w:rPr>
+          <w:rFonts w:ascii="Consolas" w:hAnsi="Consolas" w:cs="Consolas"/>
+          <w:sz w:val="24"/>
+          <w:szCs w:val="24"/>
+        </w:rPr>
+        <w:t>kyrim has some weird fog effect that grow oddly</w:t>
+      </w:r>
+      <w:r>
+        <w:rPr>
+          <w:rFonts w:ascii="Consolas" w:hAnsi="Consolas" w:cs="Consolas"/>
+          <w:sz w:val="24"/>
+          <w:szCs w:val="24"/>
+        </w:rPr>
+        <w:t>, world matrix way wrong</w:t>
+      </w:r>
+      <w:r>
+        <w:rPr>
+          <w:rFonts w:ascii="Consolas" w:hAnsi="Consolas" w:cs="Consolas"/>
+          <w:sz w:val="24"/>
+          <w:szCs w:val="24"/>
+        </w:rPr>
+        <w:t>, perhaps?</w:t>
+      </w:r>
+      <w:r>
+        <w:rPr>
+          <w:rFonts w:ascii="Consolas" w:hAnsi="Consolas" w:cs="Consolas"/>
+          <w:sz w:val="24"/>
+          <w:szCs w:val="24"/>
+        </w:rPr>
+        <w:t xml:space="preserve"> Notice it also gets </w:t>
+      </w:r>
+      <w:r>
+        <w:rPr>
+          <w:rFonts w:ascii="Consolas" w:hAnsi="Consolas" w:cs="Consolas"/>
+          <w:sz w:val="24"/>
+          <w:szCs w:val="24"/>
+        </w:rPr>
+        <w:t>its</w:t>
+      </w:r>
+      <w:r>
+        <w:rPr>
+          <w:rFonts w:ascii="Consolas" w:hAnsi="Consolas" w:cs="Consolas"/>
+          <w:sz w:val="24"/>
+          <w:szCs w:val="24"/>
+        </w:rPr>
+        <w:t xml:space="preserve"> </w:t>
+      </w:r>
+      <w:r>
+        <w:rPr>
+          <w:rFonts w:ascii="Consolas" w:hAnsi="Consolas" w:cs="Consolas"/>
+          <w:sz w:val="24"/>
+          <w:szCs w:val="24"/>
+        </w:rPr>
+        <w:t>colour</w:t>
+      </w:r>
+      <w:r>
+        <w:rPr>
+          <w:rFonts w:ascii="Consolas" w:hAnsi="Consolas" w:cs="Consolas"/>
+          <w:sz w:val="24"/>
+          <w:szCs w:val="24"/>
+        </w:rPr>
+        <w:t xml:space="preserve"> buffer wrong sometimes too.</w:t>
+      </w:r>
+    </w:p>
+    <w:p>
+      <w:pPr>
+        <w:pStyle w:val="ListParagraph"/>
+        <w:numPr>
+          <w:ilvl w:val="0"/>
+          <w:numId w:val="6"/>
+        </w:numPr>
+        <w:autoSpaceDE w:val="0"/>
+        <w:autoSpaceDN w:val="0"/>
+        <w:adjustRightInd w:val="0"/>
+        <w:spacing w:after="0" w:line="240" w:lineRule="auto"/>
+        <w:rPr>
+          <w:rFonts w:ascii="Consolas" w:hAnsi="Consolas" w:cs="Consolas"/>
+          <w:sz w:val="24"/>
+          <w:szCs w:val="24"/>
+        </w:rPr>
+      </w:pPr>
+      <w:r>
+        <w:rPr>
+          <w:rFonts w:ascii="Consolas" w:hAnsi="Consolas" w:cs="Consolas"/>
+          <w:sz w:val="24"/>
+          <w:szCs w:val="24"/>
+        </w:rPr>
+        <w:t>My optimize</w:t>
+      </w:r>
+      <w:r>
+        <w:rPr>
+          <w:rFonts w:ascii="Consolas" w:hAnsi="Consolas" w:cs="Consolas"/>
+          <w:sz w:val="24"/>
+          <w:szCs w:val="24"/>
+        </w:rPr>
+        <w:t>r transparent leaf merger</w:t>
+      </w:r>
+      <w:r>
+        <w:rPr>
+          <w:rFonts w:ascii="Consolas" w:hAnsi="Consolas" w:cs="Consolas"/>
+          <w:sz w:val="24"/>
+          <w:szCs w:val="24"/>
+        </w:rPr>
+        <w:t xml:space="preserve"> calls in </w:t>
       </w:r>
       <w:proofErr w:type="spellStart"/>
       <w:r>
@@ -5037,6 +5310,92 @@
     </w:lvl>
   </w:abstractNum>
   <w:abstractNum w:abstractNumId="5">
+    <w:nsid w:val="6BED4315"/>
+    <w:multiLevelType w:val="hybridMultilevel"/>
+    <w:tmpl w:val="6090F67A"/>
+    <w:lvl w:ilvl="0" w:tplc="1409000F">
+      <w:start w:val="1"/>
+      <w:numFmt w:val="decimal"/>
+      <w:lvlText w:val="%1."/>
+      <w:lvlJc w:val="left"/>
+      <w:pPr>
+        <w:ind w:left="720" w:hanging="360"/>
+      </w:pPr>
+    </w:lvl>
+    <w:lvl w:ilvl="1" w:tplc="14090019" w:tentative="1">
+      <w:start w:val="1"/>
+      <w:numFmt w:val="lowerLetter"/>
+      <w:lvlText w:val="%2."/>
+      <w:lvlJc w:val="left"/>
+      <w:pPr>
+        <w:ind w:left="1440" w:hanging="360"/>
+      </w:pPr>
+    </w:lvl>
+    <w:lvl w:ilvl="2" w:tplc="1409001B" w:tentative="1">
+      <w:start w:val="1"/>
+      <w:numFmt w:val="lowerRoman"/>
+      <w:lvlText w:val="%3."/>
+      <w:lvlJc w:val="right"/>
+      <w:pPr>
+        <w:ind w:left="2160" w:hanging="180"/>
+      </w:pPr>
+    </w:lvl>
+    <w:lvl w:ilvl="3" w:tplc="1409000F" w:tentative="1">
+      <w:start w:val="1"/>
+      <w:numFmt w:val="decimal"/>
+      <w:lvlText w:val="%4."/>
+      <w:lvlJc w:val="left"/>
+      <w:pPr>
+        <w:ind w:left="2880" w:hanging="360"/>
+      </w:pPr>
+    </w:lvl>
+    <w:lvl w:ilvl="4" w:tplc="14090019" w:tentative="1">
+      <w:start w:val="1"/>
+      <w:numFmt w:val="lowerLetter"/>
+      <w:lvlText w:val="%5."/>
+      <w:lvlJc w:val="left"/>
+      <w:pPr>
+        <w:ind w:left="3600" w:hanging="360"/>
+      </w:pPr>
+    </w:lvl>
+    <w:lvl w:ilvl="5" w:tplc="1409001B" w:tentative="1">
+      <w:start w:val="1"/>
+      <w:numFmt w:val="lowerRoman"/>
+      <w:lvlText w:val="%6."/>
+      <w:lvlJc w:val="right"/>
+      <w:pPr>
+        <w:ind w:left="4320" w:hanging="180"/>
+      </w:pPr>
+    </w:lvl>
+    <w:lvl w:ilvl="6" w:tplc="1409000F" w:tentative="1">
+      <w:start w:val="1"/>
+      <w:numFmt w:val="decimal"/>
+      <w:lvlText w:val="%7."/>
+      <w:lvlJc w:val="left"/>
+      <w:pPr>
+        <w:ind w:left="5040" w:hanging="360"/>
+      </w:pPr>
+    </w:lvl>
+    <w:lvl w:ilvl="7" w:tplc="14090019" w:tentative="1">
+      <w:start w:val="1"/>
+      <w:numFmt w:val="lowerLetter"/>
+      <w:lvlText w:val="%8."/>
+      <w:lvlJc w:val="left"/>
+      <w:pPr>
+        <w:ind w:left="5760" w:hanging="360"/>
+      </w:pPr>
+    </w:lvl>
+    <w:lvl w:ilvl="8" w:tplc="1409001B" w:tentative="1">
+      <w:start w:val="1"/>
+      <w:numFmt w:val="lowerRoman"/>
+      <w:lvlText w:val="%9."/>
+      <w:lvlJc w:val="right"/>
+      <w:pPr>
+        <w:ind w:left="6480" w:hanging="180"/>
+      </w:pPr>
+    </w:lvl>
+  </w:abstractNum>
+  <w:abstractNum w:abstractNumId="6">
     <w:nsid w:val="6FF96542"/>
     <w:multiLevelType w:val="hybridMultilevel"/>
     <w:tmpl w:val="E0D2589E"/>
@@ -5123,7 +5482,7 @@
     </w:lvl>
   </w:abstractNum>
   <w:num w:numId="1">
-    <w:abstractNumId w:val="5"/>
+    <w:abstractNumId w:val="6"/>
   </w:num>
   <w:num w:numId="2">
     <w:abstractNumId w:val="3"/>
@@ -5139,6 +5498,9 @@
   </w:num>
   <w:num w:numId="6">
     <w:abstractNumId w:val="2"/>
+  </w:num>
+  <w:num w:numId="7">
+    <w:abstractNumId w:val="5"/>
   </w:num>
 </w:numbering>
 </file>

</xml_diff>

<commit_message>
full screening locks up with keep context true
</commit_message>
<xml_diff>
--- a/ESEAndroid/docs/ESEAndroid Notes.docx
+++ b/ESEAndroid/docs/ESEAndroid Notes.docx
@@ -287,65 +287,47 @@
           <w:szCs w:val="24"/>
         </w:rPr>
       </w:pPr>
-      <w:proofErr w:type="spellStart"/>
-      <w:r>
-        <w:rPr>
-          <w:rFonts w:ascii="Consolas" w:hAnsi="Consolas" w:cs="Consolas"/>
-          <w:sz w:val="24"/>
-          <w:szCs w:val="24"/>
-        </w:rPr>
-        <w:t>Morrowind</w:t>
-      </w:r>
-      <w:proofErr w:type="spellEnd"/>
-      <w:r>
-        <w:rPr>
-          <w:rFonts w:ascii="Consolas" w:hAnsi="Consolas" w:cs="Consolas"/>
-          <w:sz w:val="24"/>
-          <w:szCs w:val="24"/>
-        </w:rPr>
-        <w:t xml:space="preserve"> optimized trees have out of place leaves on </w:t>
-      </w:r>
-      <w:proofErr w:type="gramStart"/>
-      <w:r>
-        <w:rPr>
-          <w:rFonts w:ascii="Consolas" w:hAnsi="Consolas" w:cs="Consolas"/>
-          <w:sz w:val="24"/>
-          <w:szCs w:val="24"/>
-        </w:rPr>
-        <w:t>PC,</w:t>
-      </w:r>
-      <w:proofErr w:type="gramEnd"/>
-      <w:r>
-        <w:rPr>
-          <w:rFonts w:ascii="Consolas" w:hAnsi="Consolas" w:cs="Consolas"/>
-          <w:sz w:val="24"/>
-          <w:szCs w:val="24"/>
-        </w:rPr>
-        <w:t xml:space="preserve"> and missing leaves on phone, possibly the optimizer should remove the blend part of the alpha property??</w:t>
-      </w:r>
-      <w:r>
-        <w:rPr>
-          <w:rFonts w:ascii="Consolas" w:hAnsi="Consolas" w:cs="Consolas"/>
-          <w:sz w:val="24"/>
-          <w:szCs w:val="24"/>
-        </w:rPr>
-        <w:t xml:space="preserve"> Need </w:t>
-      </w:r>
-      <w:r>
-        <w:rPr>
-          <w:rFonts w:ascii="Consolas" w:hAnsi="Consolas" w:cs="Consolas"/>
-          <w:sz w:val="24"/>
-          <w:szCs w:val="24"/>
-        </w:rPr>
-        <w:t xml:space="preserve">to look </w:t>
-      </w:r>
-      <w:r>
-        <w:rPr>
-          <w:rFonts w:ascii="Consolas" w:hAnsi="Consolas" w:cs="Consolas"/>
-          <w:sz w:val="24"/>
-          <w:szCs w:val="24"/>
-        </w:rPr>
-        <w:t>very closely at this again</w:t>
+      <w:r>
+        <w:rPr>
+          <w:rFonts w:ascii="Consolas" w:hAnsi="Consolas" w:cs="Consolas"/>
+          <w:sz w:val="24"/>
+          <w:szCs w:val="24"/>
+        </w:rPr>
+        <w:t xml:space="preserve">Find all </w:t>
+      </w:r>
+      <w:proofErr w:type="spellStart"/>
+      <w:r>
+        <w:rPr>
+          <w:rFonts w:ascii="Consolas" w:hAnsi="Consolas" w:cs="Consolas"/>
+          <w:sz w:val="24"/>
+          <w:szCs w:val="24"/>
+        </w:rPr>
+        <w:t>refr</w:t>
+      </w:r>
+      <w:proofErr w:type="spellEnd"/>
+      <w:r>
+        <w:rPr>
+          <w:rFonts w:ascii="Consolas" w:hAnsi="Consolas" w:cs="Consolas"/>
+          <w:sz w:val="24"/>
+          <w:szCs w:val="24"/>
+        </w:rPr>
+        <w:t xml:space="preserve"> that don’t get displayed in the </w:t>
+      </w:r>
+      <w:r>
+        <w:rPr>
+          <w:rFonts w:ascii="Consolas" w:hAnsi="Consolas" w:cs="Consolas"/>
+          <w:sz w:val="24"/>
+          <w:szCs w:val="24"/>
+        </w:rPr>
+        <w:t>start-up</w:t>
+      </w:r>
+      <w:r>
+        <w:rPr>
+          <w:rFonts w:ascii="Consolas" w:hAnsi="Consolas" w:cs="Consolas"/>
+          <w:sz w:val="24"/>
+          <w:szCs w:val="24"/>
+        </w:rPr>
+        <w:t xml:space="preserve"> and exclude them</w:t>
       </w:r>
     </w:p>
     <w:p>
@@ -371,41 +353,7 @@
           <w:sz w:val="24"/>
           <w:szCs w:val="24"/>
         </w:rPr>
-        <w:t xml:space="preserve">Find all </w:t>
-      </w:r>
-      <w:proofErr w:type="spellStart"/>
-      <w:r>
-        <w:rPr>
-          <w:rFonts w:ascii="Consolas" w:hAnsi="Consolas" w:cs="Consolas"/>
-          <w:sz w:val="24"/>
-          <w:szCs w:val="24"/>
-        </w:rPr>
-        <w:t>refr</w:t>
-      </w:r>
-      <w:proofErr w:type="spellEnd"/>
-      <w:r>
-        <w:rPr>
-          <w:rFonts w:ascii="Consolas" w:hAnsi="Consolas" w:cs="Consolas"/>
-          <w:sz w:val="24"/>
-          <w:szCs w:val="24"/>
-        </w:rPr>
-        <w:t xml:space="preserve"> that don’t get displayed in the </w:t>
-      </w:r>
-      <w:r>
-        <w:rPr>
-          <w:rFonts w:ascii="Consolas" w:hAnsi="Consolas" w:cs="Consolas"/>
-          <w:sz w:val="24"/>
-          <w:szCs w:val="24"/>
-        </w:rPr>
-        <w:t>start-up</w:t>
-      </w:r>
-      <w:r>
-        <w:rPr>
-          <w:rFonts w:ascii="Consolas" w:hAnsi="Consolas" w:cs="Consolas"/>
-          <w:sz w:val="24"/>
-          <w:szCs w:val="24"/>
-        </w:rPr>
-        <w:t xml:space="preserve"> and exclude them</w:t>
+        <w:t>Get a decent sky going</w:t>
       </w:r>
     </w:p>
     <w:p>
@@ -431,7 +379,23 @@
           <w:sz w:val="24"/>
           <w:szCs w:val="24"/>
         </w:rPr>
-        <w:t>Get a decent sky going</w:t>
+        <w:t xml:space="preserve">Put some </w:t>
+      </w:r>
+      <w:r>
+        <w:rPr>
+          <w:rFonts w:ascii="Consolas" w:hAnsi="Consolas" w:cs="Consolas"/>
+          <w:sz w:val="24"/>
+          <w:szCs w:val="24"/>
+        </w:rPr>
+        <w:t>avatar</w:t>
+      </w:r>
+      <w:r>
+        <w:rPr>
+          <w:rFonts w:ascii="Consolas" w:hAnsi="Consolas" w:cs="Consolas"/>
+          <w:sz w:val="24"/>
+          <w:szCs w:val="24"/>
+        </w:rPr>
+        <w:t xml:space="preserve"> hands on?</w:t>
       </w:r>
     </w:p>
     <w:p>
@@ -457,23 +421,7 @@
           <w:sz w:val="24"/>
           <w:szCs w:val="24"/>
         </w:rPr>
-        <w:t xml:space="preserve">Put some </w:t>
-      </w:r>
-      <w:r>
-        <w:rPr>
-          <w:rFonts w:ascii="Consolas" w:hAnsi="Consolas" w:cs="Consolas"/>
-          <w:sz w:val="24"/>
-          <w:szCs w:val="24"/>
-        </w:rPr>
-        <w:t>avatar</w:t>
-      </w:r>
-      <w:r>
-        <w:rPr>
-          <w:rFonts w:ascii="Consolas" w:hAnsi="Consolas" w:cs="Consolas"/>
-          <w:sz w:val="24"/>
-          <w:szCs w:val="24"/>
-        </w:rPr>
-        <w:t xml:space="preserve"> hands on?</w:t>
+        <w:t>Distance fog</w:t>
       </w:r>
     </w:p>
     <w:p>
@@ -499,7 +447,51 @@
           <w:sz w:val="24"/>
           <w:szCs w:val="24"/>
         </w:rPr>
-        <w:t>Distance fog</w:t>
+        <w:t xml:space="preserve">Water </w:t>
+      </w:r>
+      <w:proofErr w:type="spellStart"/>
+      <w:r>
+        <w:rPr>
+          <w:rFonts w:ascii="Consolas" w:hAnsi="Consolas" w:cs="Consolas"/>
+          <w:sz w:val="24"/>
+          <w:szCs w:val="24"/>
+        </w:rPr>
+        <w:t>shader</w:t>
+      </w:r>
+      <w:proofErr w:type="spellEnd"/>
+      <w:r>
+        <w:rPr>
+          <w:rFonts w:ascii="Consolas" w:hAnsi="Consolas" w:cs="Consolas"/>
+          <w:sz w:val="24"/>
+          <w:szCs w:val="24"/>
+        </w:rPr>
+        <w:t xml:space="preserve"> with enviro reflection</w:t>
+      </w:r>
+      <w:r>
+        <w:rPr>
+          <w:rFonts w:ascii="Consolas" w:hAnsi="Consolas" w:cs="Consolas"/>
+          <w:sz w:val="24"/>
+          <w:szCs w:val="24"/>
+        </w:rPr>
+        <w:t xml:space="preserve">, though note the environment is just a simple </w:t>
+      </w:r>
+      <w:proofErr w:type="spellStart"/>
+      <w:r>
+        <w:rPr>
+          <w:rFonts w:ascii="Consolas" w:hAnsi="Consolas" w:cs="Consolas"/>
+          <w:sz w:val="24"/>
+          <w:szCs w:val="24"/>
+        </w:rPr>
+        <w:t>tex</w:t>
+      </w:r>
+      <w:proofErr w:type="spellEnd"/>
+      <w:r>
+        <w:rPr>
+          <w:rFonts w:ascii="Consolas" w:hAnsi="Consolas" w:cs="Consolas"/>
+          <w:sz w:val="24"/>
+          <w:szCs w:val="24"/>
+        </w:rPr>
+        <w:t xml:space="preserve"> in the actual game, not a render</w:t>
       </w:r>
     </w:p>
     <w:p>
@@ -525,51 +517,7 @@
           <w:sz w:val="24"/>
           <w:szCs w:val="24"/>
         </w:rPr>
-        <w:t xml:space="preserve">Water </w:t>
-      </w:r>
-      <w:proofErr w:type="spellStart"/>
-      <w:r>
-        <w:rPr>
-          <w:rFonts w:ascii="Consolas" w:hAnsi="Consolas" w:cs="Consolas"/>
-          <w:sz w:val="24"/>
-          <w:szCs w:val="24"/>
-        </w:rPr>
-        <w:t>shader</w:t>
-      </w:r>
-      <w:proofErr w:type="spellEnd"/>
-      <w:r>
-        <w:rPr>
-          <w:rFonts w:ascii="Consolas" w:hAnsi="Consolas" w:cs="Consolas"/>
-          <w:sz w:val="24"/>
-          <w:szCs w:val="24"/>
-        </w:rPr>
-        <w:t xml:space="preserve"> with enviro reflection</w:t>
-      </w:r>
-      <w:r>
-        <w:rPr>
-          <w:rFonts w:ascii="Consolas" w:hAnsi="Consolas" w:cs="Consolas"/>
-          <w:sz w:val="24"/>
-          <w:szCs w:val="24"/>
-        </w:rPr>
-        <w:t xml:space="preserve">, though note the environment is just a simple </w:t>
-      </w:r>
-      <w:proofErr w:type="spellStart"/>
-      <w:r>
-        <w:rPr>
-          <w:rFonts w:ascii="Consolas" w:hAnsi="Consolas" w:cs="Consolas"/>
-          <w:sz w:val="24"/>
-          <w:szCs w:val="24"/>
-        </w:rPr>
-        <w:t>tex</w:t>
-      </w:r>
-      <w:proofErr w:type="spellEnd"/>
-      <w:r>
-        <w:rPr>
-          <w:rFonts w:ascii="Consolas" w:hAnsi="Consolas" w:cs="Consolas"/>
-          <w:sz w:val="24"/>
-          <w:szCs w:val="24"/>
-        </w:rPr>
-        <w:t xml:space="preserve"> in the actual game, not a render</w:t>
+        <w:t>Load 0 at the same time as the interior of the boat and the custom house so I can fast switch</w:t>
       </w:r>
     </w:p>
     <w:p>
@@ -595,7 +543,7 @@
           <w:sz w:val="24"/>
           <w:szCs w:val="24"/>
         </w:rPr>
-        <w:t>Load 0 at the same time as the interior of the boat and the custom house so I can fast switch</w:t>
+        <w:t>Need to show an animation of casting a spell and hitting with a sword</w:t>
       </w:r>
     </w:p>
     <w:p>
@@ -621,7 +569,7 @@
           <w:sz w:val="24"/>
           <w:szCs w:val="24"/>
         </w:rPr>
-        <w:t>Need to show an animation of casting a spell and hitting with a sword</w:t>
+        <w:t>Get a basic AI going for the monsters and the CHAR so they stand up and walk about</w:t>
       </w:r>
     </w:p>
     <w:p>
@@ -647,7 +595,7 @@
           <w:sz w:val="24"/>
           <w:szCs w:val="24"/>
         </w:rPr>
-        <w:t>Get a basic AI going for the monsters and the CHAR so they stand up and walk about</w:t>
+        <w:t>Get some interior shots of fallout 3 and oblivion thought about</w:t>
       </w:r>
     </w:p>
     <w:p>
@@ -673,7 +621,43 @@
           <w:sz w:val="24"/>
           <w:szCs w:val="24"/>
         </w:rPr>
-        <w:t>Get some interior shots of fallout 3 and oblivion thought about</w:t>
+        <w:t xml:space="preserve">Need the interface of </w:t>
+      </w:r>
+      <w:proofErr w:type="spellStart"/>
+      <w:r>
+        <w:rPr>
+          <w:rFonts w:ascii="Consolas" w:hAnsi="Consolas" w:cs="Consolas"/>
+          <w:sz w:val="24"/>
+          <w:szCs w:val="24"/>
+        </w:rPr>
+        <w:t>morrowind</w:t>
+      </w:r>
+      <w:proofErr w:type="spellEnd"/>
+      <w:r>
+        <w:rPr>
+          <w:rFonts w:ascii="Consolas" w:hAnsi="Consolas" w:cs="Consolas"/>
+          <w:sz w:val="24"/>
+          <w:szCs w:val="24"/>
+        </w:rPr>
+        <w:t xml:space="preserve"> for character generation and inventory </w:t>
+      </w:r>
+      <w:proofErr w:type="spellStart"/>
+      <w:r>
+        <w:rPr>
+          <w:rFonts w:ascii="Consolas" w:hAnsi="Consolas" w:cs="Consolas"/>
+          <w:sz w:val="24"/>
+          <w:szCs w:val="24"/>
+        </w:rPr>
+        <w:t>etc</w:t>
+      </w:r>
+      <w:proofErr w:type="spellEnd"/>
+      <w:r>
+        <w:rPr>
+          <w:rFonts w:ascii="Consolas" w:hAnsi="Consolas" w:cs="Consolas"/>
+          <w:sz w:val="24"/>
+          <w:szCs w:val="24"/>
+        </w:rPr>
+        <w:t xml:space="preserve"> going</w:t>
       </w:r>
     </w:p>
     <w:p>
@@ -699,43 +683,25 @@
           <w:sz w:val="24"/>
           <w:szCs w:val="24"/>
         </w:rPr>
-        <w:t xml:space="preserve">Need the interface of </w:t>
-      </w:r>
-      <w:proofErr w:type="spellStart"/>
-      <w:r>
-        <w:rPr>
-          <w:rFonts w:ascii="Consolas" w:hAnsi="Consolas" w:cs="Consolas"/>
-          <w:sz w:val="24"/>
-          <w:szCs w:val="24"/>
-        </w:rPr>
-        <w:t>morrowind</w:t>
-      </w:r>
-      <w:proofErr w:type="spellEnd"/>
-      <w:r>
-        <w:rPr>
-          <w:rFonts w:ascii="Consolas" w:hAnsi="Consolas" w:cs="Consolas"/>
-          <w:sz w:val="24"/>
-          <w:szCs w:val="24"/>
-        </w:rPr>
-        <w:t xml:space="preserve"> for character generation and inventory </w:t>
-      </w:r>
-      <w:proofErr w:type="spellStart"/>
-      <w:r>
-        <w:rPr>
-          <w:rFonts w:ascii="Consolas" w:hAnsi="Consolas" w:cs="Consolas"/>
-          <w:sz w:val="24"/>
-          <w:szCs w:val="24"/>
-        </w:rPr>
-        <w:t>etc</w:t>
-      </w:r>
-      <w:proofErr w:type="spellEnd"/>
-      <w:r>
-        <w:rPr>
-          <w:rFonts w:ascii="Consolas" w:hAnsi="Consolas" w:cs="Consolas"/>
-          <w:sz w:val="24"/>
-          <w:szCs w:val="24"/>
-        </w:rPr>
-        <w:t xml:space="preserve"> going</w:t>
+        <w:t xml:space="preserve">Go forward need to be entire </w:t>
+      </w:r>
+      <w:proofErr w:type="spellStart"/>
+      <w:r>
+        <w:rPr>
+          <w:rFonts w:ascii="Consolas" w:hAnsi="Consolas" w:cs="Consolas"/>
+          <w:sz w:val="24"/>
+          <w:szCs w:val="24"/>
+        </w:rPr>
+        <w:t>center</w:t>
+      </w:r>
+      <w:proofErr w:type="spellEnd"/>
+      <w:r>
+        <w:rPr>
+          <w:rFonts w:ascii="Consolas" w:hAnsi="Consolas" w:cs="Consolas"/>
+          <w:sz w:val="24"/>
+          <w:szCs w:val="24"/>
+        </w:rPr>
+        <w:t xml:space="preserve"> half with fast and back small ¼’s, then slide is the side and side walk is the front 1/4s and slide back quarters</w:t>
       </w:r>
     </w:p>
     <w:p>
@@ -761,25 +727,43 @@
           <w:sz w:val="24"/>
           <w:szCs w:val="24"/>
         </w:rPr>
-        <w:t xml:space="preserve">Go forward need to be entire </w:t>
-      </w:r>
-      <w:proofErr w:type="spellStart"/>
-      <w:r>
-        <w:rPr>
-          <w:rFonts w:ascii="Consolas" w:hAnsi="Consolas" w:cs="Consolas"/>
-          <w:sz w:val="24"/>
-          <w:szCs w:val="24"/>
-        </w:rPr>
-        <w:t>center</w:t>
-      </w:r>
-      <w:proofErr w:type="spellEnd"/>
-      <w:r>
-        <w:rPr>
-          <w:rFonts w:ascii="Consolas" w:hAnsi="Consolas" w:cs="Consolas"/>
-          <w:sz w:val="24"/>
-          <w:szCs w:val="24"/>
-        </w:rPr>
-        <w:t xml:space="preserve"> half with fast and back small ¼’s, then slide is the side and side walk is the front 1/4s and slide back quarters</w:t>
+        <w:t xml:space="preserve">Need multi touch </w:t>
+      </w:r>
+      <w:proofErr w:type="spellStart"/>
+      <w:r>
+        <w:rPr>
+          <w:rFonts w:ascii="Consolas" w:hAnsi="Consolas" w:cs="Consolas"/>
+          <w:sz w:val="24"/>
+          <w:szCs w:val="24"/>
+        </w:rPr>
+        <w:t>looky</w:t>
+      </w:r>
+      <w:proofErr w:type="spellEnd"/>
+      <w:r>
+        <w:rPr>
+          <w:rFonts w:ascii="Consolas" w:hAnsi="Consolas" w:cs="Consolas"/>
+          <w:sz w:val="24"/>
+          <w:szCs w:val="24"/>
+        </w:rPr>
+        <w:t xml:space="preserve"> </w:t>
+      </w:r>
+      <w:proofErr w:type="spellStart"/>
+      <w:r>
+        <w:rPr>
+          <w:rFonts w:ascii="Consolas" w:hAnsi="Consolas" w:cs="Consolas"/>
+          <w:sz w:val="24"/>
+          <w:szCs w:val="24"/>
+        </w:rPr>
+        <w:t>looky</w:t>
+      </w:r>
+      <w:proofErr w:type="spellEnd"/>
+      <w:r>
+        <w:rPr>
+          <w:rFonts w:ascii="Consolas" w:hAnsi="Consolas" w:cs="Consolas"/>
+          <w:sz w:val="24"/>
+          <w:szCs w:val="24"/>
+        </w:rPr>
+        <w:t xml:space="preserve"> sorted on android</w:t>
       </w:r>
     </w:p>
     <w:p>
@@ -805,43 +789,25 @@
           <w:sz w:val="24"/>
           <w:szCs w:val="24"/>
         </w:rPr>
-        <w:t xml:space="preserve">Need multi touch </w:t>
-      </w:r>
-      <w:proofErr w:type="spellStart"/>
-      <w:r>
-        <w:rPr>
-          <w:rFonts w:ascii="Consolas" w:hAnsi="Consolas" w:cs="Consolas"/>
-          <w:sz w:val="24"/>
-          <w:szCs w:val="24"/>
-        </w:rPr>
-        <w:t>looky</w:t>
-      </w:r>
-      <w:proofErr w:type="spellEnd"/>
-      <w:r>
-        <w:rPr>
-          <w:rFonts w:ascii="Consolas" w:hAnsi="Consolas" w:cs="Consolas"/>
-          <w:sz w:val="24"/>
-          <w:szCs w:val="24"/>
-        </w:rPr>
-        <w:t xml:space="preserve"> </w:t>
-      </w:r>
-      <w:proofErr w:type="spellStart"/>
-      <w:r>
-        <w:rPr>
-          <w:rFonts w:ascii="Consolas" w:hAnsi="Consolas" w:cs="Consolas"/>
-          <w:sz w:val="24"/>
-          <w:szCs w:val="24"/>
-        </w:rPr>
-        <w:t>looky</w:t>
-      </w:r>
-      <w:proofErr w:type="spellEnd"/>
-      <w:r>
-        <w:rPr>
-          <w:rFonts w:ascii="Consolas" w:hAnsi="Consolas" w:cs="Consolas"/>
-          <w:sz w:val="24"/>
-          <w:szCs w:val="24"/>
-        </w:rPr>
-        <w:t xml:space="preserve"> sorted on android</w:t>
+        <w:t xml:space="preserve">Need </w:t>
+      </w:r>
+      <w:proofErr w:type="spellStart"/>
+      <w:r>
+        <w:rPr>
+          <w:rFonts w:ascii="Consolas" w:hAnsi="Consolas" w:cs="Consolas"/>
+          <w:sz w:val="24"/>
+          <w:szCs w:val="24"/>
+        </w:rPr>
+        <w:t>mouseoveractionable</w:t>
+      </w:r>
+      <w:proofErr w:type="spellEnd"/>
+      <w:r>
+        <w:rPr>
+          <w:rFonts w:ascii="Consolas" w:hAnsi="Consolas" w:cs="Consolas"/>
+          <w:sz w:val="24"/>
+          <w:szCs w:val="24"/>
+        </w:rPr>
+        <w:t xml:space="preserve"> to go in android</w:t>
       </w:r>
     </w:p>
     <w:p>
@@ -867,26 +833,19 @@
           <w:sz w:val="24"/>
           <w:szCs w:val="24"/>
         </w:rPr>
-        <w:t xml:space="preserve">Need </w:t>
-      </w:r>
-      <w:proofErr w:type="spellStart"/>
-      <w:r>
-        <w:rPr>
-          <w:rFonts w:ascii="Consolas" w:hAnsi="Consolas" w:cs="Consolas"/>
-          <w:sz w:val="24"/>
-          <w:szCs w:val="24"/>
-        </w:rPr>
-        <w:t>mouseoveractionable</w:t>
-      </w:r>
-      <w:proofErr w:type="spellEnd"/>
-      <w:r>
-        <w:rPr>
-          <w:rFonts w:ascii="Consolas" w:hAnsi="Consolas" w:cs="Consolas"/>
-          <w:sz w:val="24"/>
-          <w:szCs w:val="24"/>
-        </w:rPr>
-        <w:t xml:space="preserve"> to go in android</w:t>
-      </w:r>
+        <w:t xml:space="preserve">Particles are not using a decent point based </w:t>
+      </w:r>
+      <w:proofErr w:type="spellStart"/>
+      <w:r>
+        <w:rPr>
+          <w:rFonts w:ascii="Consolas" w:hAnsi="Consolas" w:cs="Consolas"/>
+          <w:color w:val="000000"/>
+          <w:sz w:val="24"/>
+          <w:szCs w:val="24"/>
+        </w:rPr>
+        <w:t>shader</w:t>
+      </w:r>
+      <w:proofErr w:type="spellEnd"/>
     </w:p>
     <w:p>
       <w:pPr>
@@ -911,19 +870,8 @@
           <w:sz w:val="24"/>
           <w:szCs w:val="24"/>
         </w:rPr>
-        <w:t xml:space="preserve">Particles are not using a decent point based </w:t>
-      </w:r>
-      <w:proofErr w:type="spellStart"/>
-      <w:r>
-        <w:rPr>
-          <w:rFonts w:ascii="Consolas" w:hAnsi="Consolas" w:cs="Consolas"/>
-          <w:color w:val="000000"/>
-          <w:sz w:val="24"/>
-          <w:szCs w:val="24"/>
-        </w:rPr>
-        <w:t>shader</w:t>
-      </w:r>
-      <w:proofErr w:type="spellEnd"/>
+        <w:t>How hard is shadows by shape projection</w:t>
+      </w:r>
     </w:p>
     <w:p>
       <w:pPr>
@@ -942,13 +890,101 @@
           <w:szCs w:val="24"/>
         </w:rPr>
       </w:pPr>
-      <w:r>
-        <w:rPr>
-          <w:rFonts w:ascii="Consolas" w:hAnsi="Consolas" w:cs="Consolas"/>
-          <w:sz w:val="24"/>
-          <w:szCs w:val="24"/>
-        </w:rPr>
-        <w:t>How hard is shadows by shape projection</w:t>
+      <w:proofErr w:type="spellStart"/>
+      <w:r>
+        <w:rPr>
+          <w:rFonts w:ascii="Consolas" w:hAnsi="Consolas" w:cs="Consolas"/>
+          <w:sz w:val="24"/>
+          <w:szCs w:val="24"/>
+        </w:rPr>
+        <w:t>Morrowind</w:t>
+      </w:r>
+      <w:proofErr w:type="spellEnd"/>
+      <w:r>
+        <w:rPr>
+          <w:rFonts w:ascii="Consolas" w:hAnsi="Consolas" w:cs="Consolas"/>
+          <w:sz w:val="24"/>
+          <w:szCs w:val="24"/>
+        </w:rPr>
+        <w:t xml:space="preserve"> optimized trees have out of place leaves on </w:t>
+      </w:r>
+      <w:proofErr w:type="gramStart"/>
+      <w:r>
+        <w:rPr>
+          <w:rFonts w:ascii="Consolas" w:hAnsi="Consolas" w:cs="Consolas"/>
+          <w:sz w:val="24"/>
+          <w:szCs w:val="24"/>
+        </w:rPr>
+        <w:t>PC,</w:t>
+      </w:r>
+      <w:proofErr w:type="gramEnd"/>
+      <w:r>
+        <w:rPr>
+          <w:rFonts w:ascii="Consolas" w:hAnsi="Consolas" w:cs="Consolas"/>
+          <w:sz w:val="24"/>
+          <w:szCs w:val="24"/>
+        </w:rPr>
+        <w:t xml:space="preserve"> and missing leaves on phone, possibly the optimizer should remove the blend part of the alpha property?? Need </w:t>
+      </w:r>
+      <w:r>
+        <w:rPr>
+          <w:rFonts w:ascii="Consolas" w:hAnsi="Consolas" w:cs="Consolas"/>
+          <w:sz w:val="24"/>
+          <w:szCs w:val="24"/>
+        </w:rPr>
+        <w:t xml:space="preserve">to look </w:t>
+      </w:r>
+      <w:r>
+        <w:rPr>
+          <w:rFonts w:ascii="Consolas" w:hAnsi="Consolas" w:cs="Consolas"/>
+          <w:sz w:val="24"/>
+          <w:szCs w:val="24"/>
+        </w:rPr>
+        <w:t>very closely at this again</w:t>
+      </w:r>
+      <w:r>
+        <w:rPr>
+          <w:rFonts w:ascii="Consolas" w:hAnsi="Consolas" w:cs="Consolas"/>
+          <w:sz w:val="24"/>
+          <w:szCs w:val="24"/>
+        </w:rPr>
+        <w:t xml:space="preserve"> on phone in </w:t>
+      </w:r>
+      <w:proofErr w:type="spellStart"/>
+      <w:r>
+        <w:rPr>
+          <w:rFonts w:ascii="Consolas" w:hAnsi="Consolas" w:cs="Consolas"/>
+          <w:sz w:val="24"/>
+          <w:szCs w:val="24"/>
+        </w:rPr>
+        <w:t>syda</w:t>
+      </w:r>
+      <w:proofErr w:type="spellEnd"/>
+      <w:r>
+        <w:rPr>
+          <w:rFonts w:ascii="Consolas" w:hAnsi="Consolas" w:cs="Consolas"/>
+          <w:sz w:val="24"/>
+          <w:szCs w:val="24"/>
+        </w:rPr>
+        <w:t xml:space="preserve"> </w:t>
+      </w:r>
+      <w:proofErr w:type="spellStart"/>
+      <w:r>
+        <w:rPr>
+          <w:rFonts w:ascii="Consolas" w:hAnsi="Consolas" w:cs="Consolas"/>
+          <w:sz w:val="24"/>
+          <w:szCs w:val="24"/>
+        </w:rPr>
+        <w:t>neen</w:t>
+      </w:r>
+      <w:proofErr w:type="spellEnd"/>
+      <w:r>
+        <w:rPr>
+          <w:rFonts w:ascii="Consolas" w:hAnsi="Consolas" w:cs="Consolas"/>
+          <w:sz w:val="24"/>
+          <w:szCs w:val="24"/>
+        </w:rPr>
+        <w:t xml:space="preserve"> this is not detectable later.</w:t>
       </w:r>
     </w:p>
     <w:p>

</xml_diff>

<commit_message>
mouse over now works on touch screen by using the  screen center
</commit_message>
<xml_diff>
--- a/ESEAndroid/docs/ESEAndroid Notes.docx
+++ b/ESEAndroid/docs/ESEAndroid Notes.docx
@@ -113,6 +113,14 @@
           <w:szCs w:val="24"/>
         </w:rPr>
       </w:pPr>
+      <w:r>
+        <w:rPr>
+          <w:rFonts w:ascii="Consolas" w:hAnsi="Consolas" w:cs="Consolas"/>
+          <w:sz w:val="24"/>
+          <w:szCs w:val="24"/>
+        </w:rPr>
+        <w:t>A drag from left side of screen to right does not stop walking (the mouse up is not seen as a move release</w:t>
+      </w:r>
     </w:p>
     <w:p>
       <w:pPr>

</xml_diff>

<commit_message>
alpha for material was being applied to everything, but should only apply to material color
</commit_message>
<xml_diff>
--- a/ESEAndroid/docs/ESEAndroid Notes.docx
+++ b/ESEAndroid/docs/ESEAndroid Notes.docx
@@ -177,7 +177,51 @@
           <w:sz w:val="24"/>
           <w:szCs w:val="24"/>
         </w:rPr>
-        <w:t>Distance fog</w:t>
+        <w:t xml:space="preserve">Water </w:t>
+      </w:r>
+      <w:proofErr w:type="spellStart"/>
+      <w:r>
+        <w:rPr>
+          <w:rFonts w:ascii="Consolas" w:hAnsi="Consolas" w:cs="Consolas"/>
+          <w:sz w:val="24"/>
+          <w:szCs w:val="24"/>
+        </w:rPr>
+        <w:t>shader</w:t>
+      </w:r>
+      <w:proofErr w:type="spellEnd"/>
+      <w:r>
+        <w:rPr>
+          <w:rFonts w:ascii="Consolas" w:hAnsi="Consolas" w:cs="Consolas"/>
+          <w:sz w:val="24"/>
+          <w:szCs w:val="24"/>
+        </w:rPr>
+        <w:t xml:space="preserve"> with enviro reflection</w:t>
+      </w:r>
+      <w:r>
+        <w:rPr>
+          <w:rFonts w:ascii="Consolas" w:hAnsi="Consolas" w:cs="Consolas"/>
+          <w:sz w:val="24"/>
+          <w:szCs w:val="24"/>
+        </w:rPr>
+        <w:t xml:space="preserve">, though note the environment is just a simple </w:t>
+      </w:r>
+      <w:proofErr w:type="spellStart"/>
+      <w:r>
+        <w:rPr>
+          <w:rFonts w:ascii="Consolas" w:hAnsi="Consolas" w:cs="Consolas"/>
+          <w:sz w:val="24"/>
+          <w:szCs w:val="24"/>
+        </w:rPr>
+        <w:t>tex</w:t>
+      </w:r>
+      <w:proofErr w:type="spellEnd"/>
+      <w:r>
+        <w:rPr>
+          <w:rFonts w:ascii="Consolas" w:hAnsi="Consolas" w:cs="Consolas"/>
+          <w:sz w:val="24"/>
+          <w:szCs w:val="24"/>
+        </w:rPr>
+        <w:t xml:space="preserve"> in the actual game, not a render</w:t>
       </w:r>
     </w:p>
     <w:p>
@@ -203,51 +247,7 @@
           <w:sz w:val="24"/>
           <w:szCs w:val="24"/>
         </w:rPr>
-        <w:t xml:space="preserve">Water </w:t>
-      </w:r>
-      <w:proofErr w:type="spellStart"/>
-      <w:r>
-        <w:rPr>
-          <w:rFonts w:ascii="Consolas" w:hAnsi="Consolas" w:cs="Consolas"/>
-          <w:sz w:val="24"/>
-          <w:szCs w:val="24"/>
-        </w:rPr>
-        <w:t>shader</w:t>
-      </w:r>
-      <w:proofErr w:type="spellEnd"/>
-      <w:r>
-        <w:rPr>
-          <w:rFonts w:ascii="Consolas" w:hAnsi="Consolas" w:cs="Consolas"/>
-          <w:sz w:val="24"/>
-          <w:szCs w:val="24"/>
-        </w:rPr>
-        <w:t xml:space="preserve"> with enviro reflection</w:t>
-      </w:r>
-      <w:r>
-        <w:rPr>
-          <w:rFonts w:ascii="Consolas" w:hAnsi="Consolas" w:cs="Consolas"/>
-          <w:sz w:val="24"/>
-          <w:szCs w:val="24"/>
-        </w:rPr>
-        <w:t xml:space="preserve">, though note the environment is just a simple </w:t>
-      </w:r>
-      <w:proofErr w:type="spellStart"/>
-      <w:r>
-        <w:rPr>
-          <w:rFonts w:ascii="Consolas" w:hAnsi="Consolas" w:cs="Consolas"/>
-          <w:sz w:val="24"/>
-          <w:szCs w:val="24"/>
-        </w:rPr>
-        <w:t>tex</w:t>
-      </w:r>
-      <w:proofErr w:type="spellEnd"/>
-      <w:r>
-        <w:rPr>
-          <w:rFonts w:ascii="Consolas" w:hAnsi="Consolas" w:cs="Consolas"/>
-          <w:sz w:val="24"/>
-          <w:szCs w:val="24"/>
-        </w:rPr>
-        <w:t xml:space="preserve"> in the actual game, not a render</w:t>
+        <w:t>Need to show an animation of casting a spell and hitting with a sword</w:t>
       </w:r>
     </w:p>
     <w:p>
@@ -273,44 +273,8 @@
           <w:sz w:val="24"/>
           <w:szCs w:val="24"/>
         </w:rPr>
-        <w:t xml:space="preserve">Find all </w:t>
-      </w:r>
-      <w:proofErr w:type="spellStart"/>
-      <w:r>
-        <w:rPr>
-          <w:rFonts w:ascii="Consolas" w:hAnsi="Consolas" w:cs="Consolas"/>
-          <w:sz w:val="24"/>
-          <w:szCs w:val="24"/>
-        </w:rPr>
-        <w:t>refr</w:t>
-      </w:r>
-      <w:proofErr w:type="spellEnd"/>
-      <w:r>
-        <w:rPr>
-          <w:rFonts w:ascii="Consolas" w:hAnsi="Consolas" w:cs="Consolas"/>
-          <w:sz w:val="24"/>
-          <w:szCs w:val="24"/>
-        </w:rPr>
-        <w:t xml:space="preserve"> that don’t get displayed in the start-up and exclude </w:t>
-      </w:r>
-      <w:proofErr w:type="gramStart"/>
-      <w:r>
-        <w:rPr>
-          <w:rFonts w:ascii="Consolas" w:hAnsi="Consolas" w:cs="Consolas"/>
-          <w:sz w:val="24"/>
-          <w:szCs w:val="24"/>
-        </w:rPr>
-        <w:t>them</w:t>
-      </w:r>
-      <w:r>
-        <w:rPr>
-          <w:rFonts w:ascii="Consolas" w:hAnsi="Consolas" w:cs="Consolas"/>
-          <w:sz w:val="24"/>
-          <w:szCs w:val="24"/>
-        </w:rPr>
-        <w:t xml:space="preserve"> ???</w:t>
-      </w:r>
-      <w:proofErr w:type="gramEnd"/>
+        <w:t>Characters need to dress based on inventory</w:t>
+      </w:r>
     </w:p>
     <w:p>
       <w:pPr>
@@ -335,7 +299,7 @@
           <w:sz w:val="24"/>
           <w:szCs w:val="24"/>
         </w:rPr>
-        <w:t>Need to show an animation of casting a spell and hitting with a sword</w:t>
+        <w:t>Get a basic AI going for the monsters and the CHAR so they stand up and walk about</w:t>
       </w:r>
     </w:p>
     <w:p>
@@ -361,7 +325,43 @@
           <w:sz w:val="24"/>
           <w:szCs w:val="24"/>
         </w:rPr>
-        <w:t>Characters need to dress based on inventory</w:t>
+        <w:t xml:space="preserve">Need the interface of </w:t>
+      </w:r>
+      <w:proofErr w:type="spellStart"/>
+      <w:r>
+        <w:rPr>
+          <w:rFonts w:ascii="Consolas" w:hAnsi="Consolas" w:cs="Consolas"/>
+          <w:sz w:val="24"/>
+          <w:szCs w:val="24"/>
+        </w:rPr>
+        <w:t>morrowind</w:t>
+      </w:r>
+      <w:proofErr w:type="spellEnd"/>
+      <w:r>
+        <w:rPr>
+          <w:rFonts w:ascii="Consolas" w:hAnsi="Consolas" w:cs="Consolas"/>
+          <w:sz w:val="24"/>
+          <w:szCs w:val="24"/>
+        </w:rPr>
+        <w:t xml:space="preserve"> for character generation and inventory </w:t>
+      </w:r>
+      <w:proofErr w:type="spellStart"/>
+      <w:r>
+        <w:rPr>
+          <w:rFonts w:ascii="Consolas" w:hAnsi="Consolas" w:cs="Consolas"/>
+          <w:sz w:val="24"/>
+          <w:szCs w:val="24"/>
+        </w:rPr>
+        <w:t>etc</w:t>
+      </w:r>
+      <w:proofErr w:type="spellEnd"/>
+      <w:r>
+        <w:rPr>
+          <w:rFonts w:ascii="Consolas" w:hAnsi="Consolas" w:cs="Consolas"/>
+          <w:sz w:val="24"/>
+          <w:szCs w:val="24"/>
+        </w:rPr>
+        <w:t xml:space="preserve"> going</w:t>
       </w:r>
     </w:p>
     <w:p>
@@ -387,8 +387,44 @@
           <w:sz w:val="24"/>
           <w:szCs w:val="24"/>
         </w:rPr>
-        <w:t>Get a basic AI going for the monsters and the CHAR so they stand up and walk about</w:t>
-      </w:r>
+        <w:t xml:space="preserve">Find all </w:t>
+      </w:r>
+      <w:proofErr w:type="spellStart"/>
+      <w:r>
+        <w:rPr>
+          <w:rFonts w:ascii="Consolas" w:hAnsi="Consolas" w:cs="Consolas"/>
+          <w:sz w:val="24"/>
+          <w:szCs w:val="24"/>
+        </w:rPr>
+        <w:t>refr</w:t>
+      </w:r>
+      <w:proofErr w:type="spellEnd"/>
+      <w:r>
+        <w:rPr>
+          <w:rFonts w:ascii="Consolas" w:hAnsi="Consolas" w:cs="Consolas"/>
+          <w:sz w:val="24"/>
+          <w:szCs w:val="24"/>
+        </w:rPr>
+        <w:t xml:space="preserve"> that don’t get displayed in the start-up and exclude </w:t>
+      </w:r>
+      <w:proofErr w:type="gramStart"/>
+      <w:r>
+        <w:rPr>
+          <w:rFonts w:ascii="Consolas" w:hAnsi="Consolas" w:cs="Consolas"/>
+          <w:sz w:val="24"/>
+          <w:szCs w:val="24"/>
+        </w:rPr>
+        <w:t>them</w:t>
+      </w:r>
+      <w:r>
+        <w:rPr>
+          <w:rFonts w:ascii="Consolas" w:hAnsi="Consolas" w:cs="Consolas"/>
+          <w:sz w:val="24"/>
+          <w:szCs w:val="24"/>
+        </w:rPr>
+        <w:t xml:space="preserve"> ???</w:t>
+      </w:r>
+      <w:proofErr w:type="gramEnd"/>
     </w:p>
     <w:p>
       <w:pPr>
@@ -413,44 +449,19 @@
           <w:sz w:val="24"/>
           <w:szCs w:val="24"/>
         </w:rPr>
-        <w:t xml:space="preserve">Need the interface of </w:t>
-      </w:r>
-      <w:proofErr w:type="spellStart"/>
-      <w:r>
-        <w:rPr>
-          <w:rFonts w:ascii="Consolas" w:hAnsi="Consolas" w:cs="Consolas"/>
-          <w:sz w:val="24"/>
-          <w:szCs w:val="24"/>
-        </w:rPr>
-        <w:t>morrowind</w:t>
-      </w:r>
-      <w:proofErr w:type="spellEnd"/>
-      <w:r>
-        <w:rPr>
-          <w:rFonts w:ascii="Consolas" w:hAnsi="Consolas" w:cs="Consolas"/>
-          <w:sz w:val="24"/>
-          <w:szCs w:val="24"/>
-        </w:rPr>
-        <w:t xml:space="preserve"> for character generation and inventory </w:t>
-      </w:r>
-      <w:proofErr w:type="spellStart"/>
-      <w:r>
-        <w:rPr>
-          <w:rFonts w:ascii="Consolas" w:hAnsi="Consolas" w:cs="Consolas"/>
-          <w:sz w:val="24"/>
-          <w:szCs w:val="24"/>
-        </w:rPr>
-        <w:t>etc</w:t>
-      </w:r>
-      <w:proofErr w:type="spellEnd"/>
-      <w:r>
-        <w:rPr>
-          <w:rFonts w:ascii="Consolas" w:hAnsi="Consolas" w:cs="Consolas"/>
-          <w:sz w:val="24"/>
-          <w:szCs w:val="24"/>
-        </w:rPr>
-        <w:t xml:space="preserve"> going</w:t>
-      </w:r>
+        <w:t xml:space="preserve">Particles are not using a decent point based </w:t>
+      </w:r>
+      <w:proofErr w:type="spellStart"/>
+      <w:r>
+        <w:rPr>
+          <w:rFonts w:ascii="Consolas" w:hAnsi="Consolas" w:cs="Consolas"/>
+          <w:color w:val="000000"/>
+          <w:sz w:val="24"/>
+          <w:szCs w:val="24"/>
+        </w:rPr>
+        <w:t>shader</w:t>
+      </w:r>
+      <w:proofErr w:type="spellEnd"/>
     </w:p>
     <w:p>
       <w:pPr>
@@ -475,25 +486,43 @@
           <w:sz w:val="24"/>
           <w:szCs w:val="24"/>
         </w:rPr>
-        <w:t xml:space="preserve">Go forward need to be entire </w:t>
-      </w:r>
-      <w:proofErr w:type="spellStart"/>
-      <w:r>
-        <w:rPr>
-          <w:rFonts w:ascii="Consolas" w:hAnsi="Consolas" w:cs="Consolas"/>
-          <w:sz w:val="24"/>
-          <w:szCs w:val="24"/>
-        </w:rPr>
-        <w:t>center</w:t>
-      </w:r>
-      <w:proofErr w:type="spellEnd"/>
-      <w:r>
-        <w:rPr>
-          <w:rFonts w:ascii="Consolas" w:hAnsi="Consolas" w:cs="Consolas"/>
-          <w:sz w:val="24"/>
-          <w:szCs w:val="24"/>
-        </w:rPr>
-        <w:t xml:space="preserve"> half with fast and back small ¼’s, then slide is the side and side walk is the front 1/4s and slide back quarters</w:t>
+        <w:t xml:space="preserve">Animation even with double buffer is not matching up, however simple morph matches perfectly so it’s not an interpolation style issue, I’ve tried triple buffering but that’s worse (2 frame delay) unless I need a 3 frames delay, need to output the </w:t>
+      </w:r>
+      <w:proofErr w:type="spellStart"/>
+      <w:r>
+        <w:rPr>
+          <w:rFonts w:ascii="Consolas" w:hAnsi="Consolas" w:cs="Consolas"/>
+          <w:sz w:val="24"/>
+          <w:szCs w:val="24"/>
+        </w:rPr>
+        <w:t>interp</w:t>
+      </w:r>
+      <w:proofErr w:type="spellEnd"/>
+      <w:r>
+        <w:rPr>
+          <w:rFonts w:ascii="Consolas" w:hAnsi="Consolas" w:cs="Consolas"/>
+          <w:sz w:val="24"/>
+          <w:szCs w:val="24"/>
+        </w:rPr>
+        <w:t xml:space="preserve"> alpha in </w:t>
+      </w:r>
+      <w:proofErr w:type="spellStart"/>
+      <w:r>
+        <w:rPr>
+          <w:rFonts w:ascii="Consolas" w:hAnsi="Consolas" w:cs="Consolas"/>
+          <w:sz w:val="24"/>
+          <w:szCs w:val="24"/>
+        </w:rPr>
+        <w:t>kf</w:t>
+      </w:r>
+      <w:proofErr w:type="spellEnd"/>
+      <w:r>
+        <w:rPr>
+          <w:rFonts w:ascii="Consolas" w:hAnsi="Consolas" w:cs="Consolas"/>
+          <w:sz w:val="24"/>
+          <w:szCs w:val="24"/>
+        </w:rPr>
+        <w:t xml:space="preserve"> display and see how close they are, see if somehow transform is ahead or something crazy?</w:t>
       </w:r>
     </w:p>
     <w:p>
@@ -519,19 +548,80 @@
           <w:sz w:val="24"/>
           <w:szCs w:val="24"/>
         </w:rPr>
-        <w:t xml:space="preserve">Particles are not using a decent point based </w:t>
-      </w:r>
-      <w:proofErr w:type="spellStart"/>
-      <w:r>
-        <w:rPr>
-          <w:rFonts w:ascii="Consolas" w:hAnsi="Consolas" w:cs="Consolas"/>
-          <w:color w:val="000000"/>
-          <w:sz w:val="24"/>
-          <w:szCs w:val="24"/>
-        </w:rPr>
-        <w:t>shader</w:t>
-      </w:r>
-      <w:proofErr w:type="spellEnd"/>
+        <w:t xml:space="preserve">The wavy flags have </w:t>
+      </w:r>
+      <w:proofErr w:type="spellStart"/>
+      <w:r>
+        <w:rPr>
+          <w:rFonts w:ascii="Consolas" w:hAnsi="Consolas" w:cs="Consolas"/>
+          <w:sz w:val="24"/>
+          <w:szCs w:val="24"/>
+        </w:rPr>
+        <w:t>xfurn_banner</w:t>
+      </w:r>
+      <w:proofErr w:type="spellEnd"/>
+      <w:r>
+        <w:rPr>
+          <w:rFonts w:ascii="Consolas" w:hAnsi="Consolas" w:cs="Consolas"/>
+          <w:sz w:val="24"/>
+          <w:szCs w:val="24"/>
+        </w:rPr>
+        <w:t xml:space="preserve">* </w:t>
+      </w:r>
+      <w:proofErr w:type="spellStart"/>
+      <w:r>
+        <w:rPr>
+          <w:rFonts w:ascii="Consolas" w:hAnsi="Consolas" w:cs="Consolas"/>
+          <w:sz w:val="24"/>
+          <w:szCs w:val="24"/>
+        </w:rPr>
+        <w:t>kf</w:t>
+      </w:r>
+      <w:proofErr w:type="spellEnd"/>
+      <w:r>
+        <w:rPr>
+          <w:rFonts w:ascii="Consolas" w:hAnsi="Consolas" w:cs="Consolas"/>
+          <w:sz w:val="24"/>
+          <w:szCs w:val="24"/>
+        </w:rPr>
+        <w:t xml:space="preserve"> file s in the same directory, so hook them together to make stuff animate on loop. I wonder where the name of the </w:t>
+      </w:r>
+      <w:proofErr w:type="spellStart"/>
+      <w:r>
+        <w:rPr>
+          <w:rFonts w:ascii="Consolas" w:hAnsi="Consolas" w:cs="Consolas"/>
+          <w:sz w:val="24"/>
+          <w:szCs w:val="24"/>
+        </w:rPr>
+        <w:t>kf</w:t>
+      </w:r>
+      <w:proofErr w:type="spellEnd"/>
+      <w:r>
+        <w:rPr>
+          <w:rFonts w:ascii="Consolas" w:hAnsi="Consolas" w:cs="Consolas"/>
+          <w:sz w:val="24"/>
+          <w:szCs w:val="24"/>
+        </w:rPr>
+        <w:t xml:space="preserve"> file would be as there are many and each is obviously for some types of banner. Though I notice they have </w:t>
+      </w:r>
+      <w:proofErr w:type="spellStart"/>
+      <w:r>
+        <w:rPr>
+          <w:rFonts w:ascii="Consolas" w:hAnsi="Consolas" w:cs="Consolas"/>
+          <w:sz w:val="24"/>
+          <w:szCs w:val="24"/>
+        </w:rPr>
+        <w:t>there</w:t>
+      </w:r>
+      <w:proofErr w:type="spellEnd"/>
+      <w:r>
+        <w:rPr>
+          <w:rFonts w:ascii="Consolas" w:hAnsi="Consolas" w:cs="Consolas"/>
+          <w:sz w:val="24"/>
+          <w:szCs w:val="24"/>
+        </w:rPr>
+        <w:t xml:space="preserve"> animations inside them so just try to fire that</w:t>
+      </w:r>
     </w:p>
     <w:p>
       <w:pPr>
@@ -566,16 +656,14 @@
         </w:rPr>
         <w:t xml:space="preserve">, in the game </w:t>
       </w:r>
-      <w:proofErr w:type="spellStart"/>
-      <w:r>
-        <w:rPr>
-          <w:rFonts w:ascii="Consolas" w:hAnsi="Consolas" w:cs="Consolas"/>
-          <w:sz w:val="24"/>
-          <w:szCs w:val="24"/>
-        </w:rPr>
-        <w:t>thye</w:t>
-      </w:r>
-      <w:proofErr w:type="spellEnd"/>
+      <w:r>
+        <w:rPr>
+          <w:rFonts w:ascii="Consolas" w:hAnsi="Consolas" w:cs="Consolas"/>
+          <w:sz w:val="24"/>
+          <w:szCs w:val="24"/>
+        </w:rPr>
+        <w:t>they</w:t>
+      </w:r>
       <w:r>
         <w:rPr>
           <w:rFonts w:ascii="Consolas" w:hAnsi="Consolas" w:cs="Consolas"/>
@@ -616,15 +704,7 @@
           <w:sz w:val="24"/>
           <w:szCs w:val="24"/>
         </w:rPr>
-        <w:t>, no too hard for now</w:t>
-      </w:r>
-      <w:r>
-        <w:rPr>
-          <w:rFonts w:ascii="Consolas" w:hAnsi="Consolas" w:cs="Consolas"/>
-          <w:sz w:val="24"/>
-          <w:szCs w:val="24"/>
-        </w:rPr>
-        <w:t>, needs plenty of work to make it look nice</w:t>
+        <w:t>, no too hard for now, needs plenty of work to make it look nice</w:t>
       </w:r>
     </w:p>
     <w:p>
@@ -773,48 +853,6 @@
           <w:szCs w:val="24"/>
         </w:rPr>
         <w:t>Get some interior shots of fallout 3 and oblivion thought about</w:t>
-      </w:r>
-    </w:p>
-    <w:p>
-      <w:pPr>
-        <w:pStyle w:val="ListParagraph"/>
-        <w:numPr>
-          <w:ilvl w:val="0"/>
-          <w:numId w:val="10"/>
-        </w:numPr>
-        <w:autoSpaceDE w:val="0"/>
-        <w:autoSpaceDN w:val="0"/>
-        <w:adjustRightInd w:val="0"/>
-        <w:spacing w:after="0" w:line="240" w:lineRule="auto"/>
-        <w:rPr>
-          <w:rFonts w:ascii="Consolas" w:hAnsi="Consolas" w:cs="Consolas"/>
-          <w:sz w:val="24"/>
-          <w:szCs w:val="24"/>
-        </w:rPr>
-      </w:pPr>
-      <w:r>
-        <w:rPr>
-          <w:rFonts w:ascii="Consolas" w:hAnsi="Consolas" w:cs="Consolas"/>
-          <w:sz w:val="24"/>
-          <w:szCs w:val="24"/>
-        </w:rPr>
-        <w:t xml:space="preserve">Animation even with double buffer is not matching up, however simple morph matches perfectly so it’s not an interpolation </w:t>
-      </w:r>
-      <w:r>
-        <w:rPr>
-          <w:rFonts w:ascii="Consolas" w:hAnsi="Consolas" w:cs="Consolas"/>
-          <w:sz w:val="24"/>
-          <w:szCs w:val="24"/>
-        </w:rPr>
-        <w:t>style</w:t>
-      </w:r>
-      <w:r>
-        <w:rPr>
-          <w:rFonts w:ascii="Consolas" w:hAnsi="Consolas" w:cs="Consolas"/>
-          <w:sz w:val="24"/>
-          <w:szCs w:val="24"/>
-        </w:rPr>
-        <w:t xml:space="preserve"> issue, I’ve tried triple buffering but that’s worse (2 frame delay) unless I need a 3 frames delay</w:t>
       </w:r>
     </w:p>
     <w:p>

</xml_diff>

<commit_message>
water shader has fog factor now
</commit_message>
<xml_diff>
--- a/ESEAndroid/docs/ESEAndroid Notes.docx
+++ b/ESEAndroid/docs/ESEAndroid Notes.docx
@@ -75,7 +75,25 @@
           <w:sz w:val="24"/>
           <w:szCs w:val="24"/>
         </w:rPr>
-        <w:t>I am too short now, compare me with the questioning guy</w:t>
+        <w:t xml:space="preserve">Sky must fade to fog </w:t>
+      </w:r>
+      <w:proofErr w:type="spellStart"/>
+      <w:r>
+        <w:rPr>
+          <w:rFonts w:ascii="Consolas" w:hAnsi="Consolas" w:cs="Consolas"/>
+          <w:sz w:val="24"/>
+          <w:szCs w:val="24"/>
+        </w:rPr>
+        <w:t>color</w:t>
+      </w:r>
+      <w:proofErr w:type="spellEnd"/>
+      <w:r>
+        <w:rPr>
+          <w:rFonts w:ascii="Consolas" w:hAnsi="Consolas" w:cs="Consolas"/>
+          <w:sz w:val="24"/>
+          <w:szCs w:val="24"/>
+        </w:rPr>
+        <w:t xml:space="preserve"> at horizon</w:t>
       </w:r>
     </w:p>
     <w:p>
@@ -101,15 +119,25 @@
           <w:sz w:val="24"/>
           <w:szCs w:val="24"/>
         </w:rPr>
-        <w:t>C</w:t>
-      </w:r>
-      <w:r>
-        <w:rPr>
-          <w:rFonts w:ascii="Consolas" w:hAnsi="Consolas" w:cs="Consolas"/>
-          <w:sz w:val="24"/>
-          <w:szCs w:val="24"/>
-        </w:rPr>
-        <w:t>haracters need to have a capsule shape around them so I don’t walk through them</w:t>
+        <w:t xml:space="preserve">Water </w:t>
+      </w:r>
+      <w:proofErr w:type="spellStart"/>
+      <w:r>
+        <w:rPr>
+          <w:rFonts w:ascii="Consolas" w:hAnsi="Consolas" w:cs="Consolas"/>
+          <w:sz w:val="24"/>
+          <w:szCs w:val="24"/>
+        </w:rPr>
+        <w:t>shader</w:t>
+      </w:r>
+      <w:proofErr w:type="spellEnd"/>
+      <w:r>
+        <w:rPr>
+          <w:rFonts w:ascii="Consolas" w:hAnsi="Consolas" w:cs="Consolas"/>
+          <w:sz w:val="24"/>
+          <w:szCs w:val="24"/>
+        </w:rPr>
+        <w:t xml:space="preserve"> needs to support fog as well</w:t>
       </w:r>
     </w:p>
     <w:p>
@@ -135,23 +163,7 @@
           <w:sz w:val="24"/>
           <w:szCs w:val="24"/>
         </w:rPr>
-        <w:t xml:space="preserve">Put some </w:t>
-      </w:r>
-      <w:r>
-        <w:rPr>
-          <w:rFonts w:ascii="Consolas" w:hAnsi="Consolas" w:cs="Consolas"/>
-          <w:sz w:val="24"/>
-          <w:szCs w:val="24"/>
-        </w:rPr>
-        <w:t>avatar</w:t>
-      </w:r>
-      <w:r>
-        <w:rPr>
-          <w:rFonts w:ascii="Consolas" w:hAnsi="Consolas" w:cs="Consolas"/>
-          <w:sz w:val="24"/>
-          <w:szCs w:val="24"/>
-        </w:rPr>
-        <w:t xml:space="preserve"> hands on?</w:t>
+        <w:t>I am too short now, compare me with the questioning guy</w:t>
       </w:r>
     </w:p>
     <w:p>
@@ -177,51 +189,15 @@
           <w:sz w:val="24"/>
           <w:szCs w:val="24"/>
         </w:rPr>
-        <w:t xml:space="preserve">Water </w:t>
-      </w:r>
-      <w:proofErr w:type="spellStart"/>
-      <w:r>
-        <w:rPr>
-          <w:rFonts w:ascii="Consolas" w:hAnsi="Consolas" w:cs="Consolas"/>
-          <w:sz w:val="24"/>
-          <w:szCs w:val="24"/>
-        </w:rPr>
-        <w:t>shader</w:t>
-      </w:r>
-      <w:proofErr w:type="spellEnd"/>
-      <w:r>
-        <w:rPr>
-          <w:rFonts w:ascii="Consolas" w:hAnsi="Consolas" w:cs="Consolas"/>
-          <w:sz w:val="24"/>
-          <w:szCs w:val="24"/>
-        </w:rPr>
-        <w:t xml:space="preserve"> with enviro reflection</w:t>
-      </w:r>
-      <w:r>
-        <w:rPr>
-          <w:rFonts w:ascii="Consolas" w:hAnsi="Consolas" w:cs="Consolas"/>
-          <w:sz w:val="24"/>
-          <w:szCs w:val="24"/>
-        </w:rPr>
-        <w:t xml:space="preserve">, though note the environment is just a simple </w:t>
-      </w:r>
-      <w:proofErr w:type="spellStart"/>
-      <w:r>
-        <w:rPr>
-          <w:rFonts w:ascii="Consolas" w:hAnsi="Consolas" w:cs="Consolas"/>
-          <w:sz w:val="24"/>
-          <w:szCs w:val="24"/>
-        </w:rPr>
-        <w:t>tex</w:t>
-      </w:r>
-      <w:proofErr w:type="spellEnd"/>
-      <w:r>
-        <w:rPr>
-          <w:rFonts w:ascii="Consolas" w:hAnsi="Consolas" w:cs="Consolas"/>
-          <w:sz w:val="24"/>
-          <w:szCs w:val="24"/>
-        </w:rPr>
-        <w:t xml:space="preserve"> in the actual game, not a render</w:t>
+        <w:t>C</w:t>
+      </w:r>
+      <w:r>
+        <w:rPr>
+          <w:rFonts w:ascii="Consolas" w:hAnsi="Consolas" w:cs="Consolas"/>
+          <w:sz w:val="24"/>
+          <w:szCs w:val="24"/>
+        </w:rPr>
+        <w:t>haracters need to have a capsule shape around them so I don’t walk through them</w:t>
       </w:r>
     </w:p>
     <w:p>
@@ -247,7 +223,23 @@
           <w:sz w:val="24"/>
           <w:szCs w:val="24"/>
         </w:rPr>
-        <w:t>Need to show an animation of casting a spell and hitting with a sword</w:t>
+        <w:t xml:space="preserve">Put some </w:t>
+      </w:r>
+      <w:r>
+        <w:rPr>
+          <w:rFonts w:ascii="Consolas" w:hAnsi="Consolas" w:cs="Consolas"/>
+          <w:sz w:val="24"/>
+          <w:szCs w:val="24"/>
+        </w:rPr>
+        <w:t>avatar</w:t>
+      </w:r>
+      <w:r>
+        <w:rPr>
+          <w:rFonts w:ascii="Consolas" w:hAnsi="Consolas" w:cs="Consolas"/>
+          <w:sz w:val="24"/>
+          <w:szCs w:val="24"/>
+        </w:rPr>
+        <w:t xml:space="preserve"> hands on?</w:t>
       </w:r>
     </w:p>
     <w:p>
@@ -273,7 +265,51 @@
           <w:sz w:val="24"/>
           <w:szCs w:val="24"/>
         </w:rPr>
-        <w:t>Characters need to dress based on inventory</w:t>
+        <w:t xml:space="preserve">Water </w:t>
+      </w:r>
+      <w:proofErr w:type="spellStart"/>
+      <w:r>
+        <w:rPr>
+          <w:rFonts w:ascii="Consolas" w:hAnsi="Consolas" w:cs="Consolas"/>
+          <w:sz w:val="24"/>
+          <w:szCs w:val="24"/>
+        </w:rPr>
+        <w:t>shader</w:t>
+      </w:r>
+      <w:proofErr w:type="spellEnd"/>
+      <w:r>
+        <w:rPr>
+          <w:rFonts w:ascii="Consolas" w:hAnsi="Consolas" w:cs="Consolas"/>
+          <w:sz w:val="24"/>
+          <w:szCs w:val="24"/>
+        </w:rPr>
+        <w:t xml:space="preserve"> with enviro reflection</w:t>
+      </w:r>
+      <w:r>
+        <w:rPr>
+          <w:rFonts w:ascii="Consolas" w:hAnsi="Consolas" w:cs="Consolas"/>
+          <w:sz w:val="24"/>
+          <w:szCs w:val="24"/>
+        </w:rPr>
+        <w:t xml:space="preserve">, though note the environment is just a simple </w:t>
+      </w:r>
+      <w:proofErr w:type="spellStart"/>
+      <w:r>
+        <w:rPr>
+          <w:rFonts w:ascii="Consolas" w:hAnsi="Consolas" w:cs="Consolas"/>
+          <w:sz w:val="24"/>
+          <w:szCs w:val="24"/>
+        </w:rPr>
+        <w:t>tex</w:t>
+      </w:r>
+      <w:proofErr w:type="spellEnd"/>
+      <w:r>
+        <w:rPr>
+          <w:rFonts w:ascii="Consolas" w:hAnsi="Consolas" w:cs="Consolas"/>
+          <w:sz w:val="24"/>
+          <w:szCs w:val="24"/>
+        </w:rPr>
+        <w:t xml:space="preserve"> in the actual game, not a render</w:t>
       </w:r>
     </w:p>
     <w:p>
@@ -299,7 +335,7 @@
           <w:sz w:val="24"/>
           <w:szCs w:val="24"/>
         </w:rPr>
-        <w:t>Get a basic AI going for the monsters and the CHAR so they stand up and walk about</w:t>
+        <w:t>Need to show an animation of casting a spell and hitting with a sword</w:t>
       </w:r>
     </w:p>
     <w:p>
@@ -325,43 +361,7 @@
           <w:sz w:val="24"/>
           <w:szCs w:val="24"/>
         </w:rPr>
-        <w:t xml:space="preserve">Need the interface of </w:t>
-      </w:r>
-      <w:proofErr w:type="spellStart"/>
-      <w:r>
-        <w:rPr>
-          <w:rFonts w:ascii="Consolas" w:hAnsi="Consolas" w:cs="Consolas"/>
-          <w:sz w:val="24"/>
-          <w:szCs w:val="24"/>
-        </w:rPr>
-        <w:t>morrowind</w:t>
-      </w:r>
-      <w:proofErr w:type="spellEnd"/>
-      <w:r>
-        <w:rPr>
-          <w:rFonts w:ascii="Consolas" w:hAnsi="Consolas" w:cs="Consolas"/>
-          <w:sz w:val="24"/>
-          <w:szCs w:val="24"/>
-        </w:rPr>
-        <w:t xml:space="preserve"> for character generation and inventory </w:t>
-      </w:r>
-      <w:proofErr w:type="spellStart"/>
-      <w:r>
-        <w:rPr>
-          <w:rFonts w:ascii="Consolas" w:hAnsi="Consolas" w:cs="Consolas"/>
-          <w:sz w:val="24"/>
-          <w:szCs w:val="24"/>
-        </w:rPr>
-        <w:t>etc</w:t>
-      </w:r>
-      <w:proofErr w:type="spellEnd"/>
-      <w:r>
-        <w:rPr>
-          <w:rFonts w:ascii="Consolas" w:hAnsi="Consolas" w:cs="Consolas"/>
-          <w:sz w:val="24"/>
-          <w:szCs w:val="24"/>
-        </w:rPr>
-        <w:t xml:space="preserve"> going</w:t>
+        <w:t>Characters need to dress based on inventory</w:t>
       </w:r>
     </w:p>
     <w:p>
@@ -387,6 +387,94 @@
           <w:sz w:val="24"/>
           <w:szCs w:val="24"/>
         </w:rPr>
+        <w:t>Get a basic AI going for the monsters and the CHAR so they stand up and walk about</w:t>
+      </w:r>
+    </w:p>
+    <w:p>
+      <w:pPr>
+        <w:pStyle w:val="ListParagraph"/>
+        <w:numPr>
+          <w:ilvl w:val="0"/>
+          <w:numId w:val="10"/>
+        </w:numPr>
+        <w:autoSpaceDE w:val="0"/>
+        <w:autoSpaceDN w:val="0"/>
+        <w:adjustRightInd w:val="0"/>
+        <w:spacing w:after="0" w:line="240" w:lineRule="auto"/>
+        <w:rPr>
+          <w:rFonts w:ascii="Consolas" w:hAnsi="Consolas" w:cs="Consolas"/>
+          <w:sz w:val="24"/>
+          <w:szCs w:val="24"/>
+        </w:rPr>
+      </w:pPr>
+      <w:r>
+        <w:rPr>
+          <w:rFonts w:ascii="Consolas" w:hAnsi="Consolas" w:cs="Consolas"/>
+          <w:sz w:val="24"/>
+          <w:szCs w:val="24"/>
+        </w:rPr>
+        <w:t xml:space="preserve">Need the interface of </w:t>
+      </w:r>
+      <w:proofErr w:type="spellStart"/>
+      <w:r>
+        <w:rPr>
+          <w:rFonts w:ascii="Consolas" w:hAnsi="Consolas" w:cs="Consolas"/>
+          <w:sz w:val="24"/>
+          <w:szCs w:val="24"/>
+        </w:rPr>
+        <w:t>morrowind</w:t>
+      </w:r>
+      <w:proofErr w:type="spellEnd"/>
+      <w:r>
+        <w:rPr>
+          <w:rFonts w:ascii="Consolas" w:hAnsi="Consolas" w:cs="Consolas"/>
+          <w:sz w:val="24"/>
+          <w:szCs w:val="24"/>
+        </w:rPr>
+        <w:t xml:space="preserve"> for character generation and inventory </w:t>
+      </w:r>
+      <w:proofErr w:type="spellStart"/>
+      <w:r>
+        <w:rPr>
+          <w:rFonts w:ascii="Consolas" w:hAnsi="Consolas" w:cs="Consolas"/>
+          <w:sz w:val="24"/>
+          <w:szCs w:val="24"/>
+        </w:rPr>
+        <w:t>etc</w:t>
+      </w:r>
+      <w:proofErr w:type="spellEnd"/>
+      <w:r>
+        <w:rPr>
+          <w:rFonts w:ascii="Consolas" w:hAnsi="Consolas" w:cs="Consolas"/>
+          <w:sz w:val="24"/>
+          <w:szCs w:val="24"/>
+        </w:rPr>
+        <w:t xml:space="preserve"> going</w:t>
+      </w:r>
+    </w:p>
+    <w:p>
+      <w:pPr>
+        <w:pStyle w:val="ListParagraph"/>
+        <w:numPr>
+          <w:ilvl w:val="0"/>
+          <w:numId w:val="10"/>
+        </w:numPr>
+        <w:autoSpaceDE w:val="0"/>
+        <w:autoSpaceDN w:val="0"/>
+        <w:adjustRightInd w:val="0"/>
+        <w:spacing w:after="0" w:line="240" w:lineRule="auto"/>
+        <w:rPr>
+          <w:rFonts w:ascii="Consolas" w:hAnsi="Consolas" w:cs="Consolas"/>
+          <w:sz w:val="24"/>
+          <w:szCs w:val="24"/>
+        </w:rPr>
+      </w:pPr>
+      <w:r>
+        <w:rPr>
+          <w:rFonts w:ascii="Consolas" w:hAnsi="Consolas" w:cs="Consolas"/>
+          <w:sz w:val="24"/>
+          <w:szCs w:val="24"/>
+        </w:rPr>
         <w:t xml:space="preserve">Find all </w:t>
       </w:r>
       <w:proofErr w:type="spellStart"/>
@@ -405,16 +493,7 @@
           <w:sz w:val="24"/>
           <w:szCs w:val="24"/>
         </w:rPr>
-        <w:t xml:space="preserve"> that don’t get displayed in the start-up and exclude </w:t>
-      </w:r>
-      <w:proofErr w:type="gramStart"/>
-      <w:r>
-        <w:rPr>
-          <w:rFonts w:ascii="Consolas" w:hAnsi="Consolas" w:cs="Consolas"/>
-          <w:sz w:val="24"/>
-          <w:szCs w:val="24"/>
-        </w:rPr>
-        <w:t>them</w:t>
+        <w:t xml:space="preserve"> that don’t get displayed in the start-up and exclude them</w:t>
       </w:r>
       <w:r>
         <w:rPr>
@@ -424,7 +503,6 @@
         </w:rPr>
         <w:t xml:space="preserve"> ???</w:t>
       </w:r>
-      <w:proofErr w:type="gramEnd"/>
     </w:p>
     <w:p>
       <w:pPr>

</xml_diff>

<commit_message>
sky fades to fog color in a basic manner now
</commit_message>
<xml_diff>
--- a/ESEAndroid/docs/ESEAndroid Notes.docx
+++ b/ESEAndroid/docs/ESEAndroid Notes.docx
@@ -69,32 +69,6 @@
           <w:szCs w:val="24"/>
         </w:rPr>
       </w:pPr>
-      <w:r>
-        <w:rPr>
-          <w:rFonts w:ascii="Consolas" w:hAnsi="Consolas" w:cs="Consolas"/>
-          <w:sz w:val="24"/>
-          <w:szCs w:val="24"/>
-        </w:rPr>
-        <w:t xml:space="preserve">Sky must fade to fog </w:t>
-      </w:r>
-      <w:proofErr w:type="spellStart"/>
-      <w:r>
-        <w:rPr>
-          <w:rFonts w:ascii="Consolas" w:hAnsi="Consolas" w:cs="Consolas"/>
-          <w:sz w:val="24"/>
-          <w:szCs w:val="24"/>
-        </w:rPr>
-        <w:t>color</w:t>
-      </w:r>
-      <w:proofErr w:type="spellEnd"/>
-      <w:r>
-        <w:rPr>
-          <w:rFonts w:ascii="Consolas" w:hAnsi="Consolas" w:cs="Consolas"/>
-          <w:sz w:val="24"/>
-          <w:szCs w:val="24"/>
-        </w:rPr>
-        <w:t xml:space="preserve"> at horizon</w:t>
-      </w:r>
     </w:p>
     <w:p>
       <w:pPr>
@@ -119,25 +93,25 @@
           <w:sz w:val="24"/>
           <w:szCs w:val="24"/>
         </w:rPr>
-        <w:t xml:space="preserve">Water </w:t>
-      </w:r>
-      <w:proofErr w:type="spellStart"/>
-      <w:r>
-        <w:rPr>
-          <w:rFonts w:ascii="Consolas" w:hAnsi="Consolas" w:cs="Consolas"/>
-          <w:sz w:val="24"/>
-          <w:szCs w:val="24"/>
-        </w:rPr>
-        <w:t>shader</w:t>
-      </w:r>
-      <w:proofErr w:type="spellEnd"/>
-      <w:r>
-        <w:rPr>
-          <w:rFonts w:ascii="Consolas" w:hAnsi="Consolas" w:cs="Consolas"/>
-          <w:sz w:val="24"/>
-          <w:szCs w:val="24"/>
-        </w:rPr>
-        <w:t xml:space="preserve"> needs to support fog as well</w:t>
+        <w:t xml:space="preserve">Make sure no </w:t>
+      </w:r>
+      <w:proofErr w:type="spellStart"/>
+      <w:r>
+        <w:rPr>
+          <w:rFonts w:ascii="Consolas" w:hAnsi="Consolas" w:cs="Consolas"/>
+          <w:sz w:val="24"/>
+          <w:szCs w:val="24"/>
+        </w:rPr>
+        <w:t>fady</w:t>
+      </w:r>
+      <w:proofErr w:type="spellEnd"/>
+      <w:r>
+        <w:rPr>
+          <w:rFonts w:ascii="Consolas" w:hAnsi="Consolas" w:cs="Consolas"/>
+          <w:sz w:val="24"/>
+          <w:szCs w:val="24"/>
+        </w:rPr>
+        <w:t xml:space="preserve"> now means no more transparent update native calls</w:t>
       </w:r>
     </w:p>
     <w:p>
@@ -157,14 +131,6 @@
           <w:szCs w:val="24"/>
         </w:rPr>
       </w:pPr>
-      <w:r>
-        <w:rPr>
-          <w:rFonts w:ascii="Consolas" w:hAnsi="Consolas" w:cs="Consolas"/>
-          <w:sz w:val="24"/>
-          <w:szCs w:val="24"/>
-        </w:rPr>
-        <w:t>I am too short now, compare me with the questioning guy</w:t>
-      </w:r>
     </w:p>
     <w:p>
       <w:pPr>
@@ -189,15 +155,7 @@
           <w:sz w:val="24"/>
           <w:szCs w:val="24"/>
         </w:rPr>
-        <w:t>C</w:t>
-      </w:r>
-      <w:r>
-        <w:rPr>
-          <w:rFonts w:ascii="Consolas" w:hAnsi="Consolas" w:cs="Consolas"/>
-          <w:sz w:val="24"/>
-          <w:szCs w:val="24"/>
-        </w:rPr>
-        <w:t>haracters need to have a capsule shape around them so I don’t walk through them</w:t>
+        <w:t>Characters need to dress based on inventory</w:t>
       </w:r>
     </w:p>
     <w:p>
@@ -223,23 +181,7 @@
           <w:sz w:val="24"/>
           <w:szCs w:val="24"/>
         </w:rPr>
-        <w:t xml:space="preserve">Put some </w:t>
-      </w:r>
-      <w:r>
-        <w:rPr>
-          <w:rFonts w:ascii="Consolas" w:hAnsi="Consolas" w:cs="Consolas"/>
-          <w:sz w:val="24"/>
-          <w:szCs w:val="24"/>
-        </w:rPr>
-        <w:t>avatar</w:t>
-      </w:r>
-      <w:r>
-        <w:rPr>
-          <w:rFonts w:ascii="Consolas" w:hAnsi="Consolas" w:cs="Consolas"/>
-          <w:sz w:val="24"/>
-          <w:szCs w:val="24"/>
-        </w:rPr>
-        <w:t xml:space="preserve"> hands on?</w:t>
+        <w:t>I am too short now, compare me with the questioning guy</w:t>
       </w:r>
     </w:p>
     <w:p>
@@ -265,51 +207,15 @@
           <w:sz w:val="24"/>
           <w:szCs w:val="24"/>
         </w:rPr>
-        <w:t xml:space="preserve">Water </w:t>
-      </w:r>
-      <w:proofErr w:type="spellStart"/>
-      <w:r>
-        <w:rPr>
-          <w:rFonts w:ascii="Consolas" w:hAnsi="Consolas" w:cs="Consolas"/>
-          <w:sz w:val="24"/>
-          <w:szCs w:val="24"/>
-        </w:rPr>
-        <w:t>shader</w:t>
-      </w:r>
-      <w:proofErr w:type="spellEnd"/>
-      <w:r>
-        <w:rPr>
-          <w:rFonts w:ascii="Consolas" w:hAnsi="Consolas" w:cs="Consolas"/>
-          <w:sz w:val="24"/>
-          <w:szCs w:val="24"/>
-        </w:rPr>
-        <w:t xml:space="preserve"> with enviro reflection</w:t>
-      </w:r>
-      <w:r>
-        <w:rPr>
-          <w:rFonts w:ascii="Consolas" w:hAnsi="Consolas" w:cs="Consolas"/>
-          <w:sz w:val="24"/>
-          <w:szCs w:val="24"/>
-        </w:rPr>
-        <w:t xml:space="preserve">, though note the environment is just a simple </w:t>
-      </w:r>
-      <w:proofErr w:type="spellStart"/>
-      <w:r>
-        <w:rPr>
-          <w:rFonts w:ascii="Consolas" w:hAnsi="Consolas" w:cs="Consolas"/>
-          <w:sz w:val="24"/>
-          <w:szCs w:val="24"/>
-        </w:rPr>
-        <w:t>tex</w:t>
-      </w:r>
-      <w:proofErr w:type="spellEnd"/>
-      <w:r>
-        <w:rPr>
-          <w:rFonts w:ascii="Consolas" w:hAnsi="Consolas" w:cs="Consolas"/>
-          <w:sz w:val="24"/>
-          <w:szCs w:val="24"/>
-        </w:rPr>
-        <w:t xml:space="preserve"> in the actual game, not a render</w:t>
+        <w:t>C</w:t>
+      </w:r>
+      <w:r>
+        <w:rPr>
+          <w:rFonts w:ascii="Consolas" w:hAnsi="Consolas" w:cs="Consolas"/>
+          <w:sz w:val="24"/>
+          <w:szCs w:val="24"/>
+        </w:rPr>
+        <w:t>haracters need to have a capsule shape around them so I don’t walk through them</w:t>
       </w:r>
     </w:p>
     <w:p>
@@ -335,7 +241,23 @@
           <w:sz w:val="24"/>
           <w:szCs w:val="24"/>
         </w:rPr>
-        <w:t>Need to show an animation of casting a spell and hitting with a sword</w:t>
+        <w:t xml:space="preserve">Put some </w:t>
+      </w:r>
+      <w:r>
+        <w:rPr>
+          <w:rFonts w:ascii="Consolas" w:hAnsi="Consolas" w:cs="Consolas"/>
+          <w:sz w:val="24"/>
+          <w:szCs w:val="24"/>
+        </w:rPr>
+        <w:t>avatar</w:t>
+      </w:r>
+      <w:r>
+        <w:rPr>
+          <w:rFonts w:ascii="Consolas" w:hAnsi="Consolas" w:cs="Consolas"/>
+          <w:sz w:val="24"/>
+          <w:szCs w:val="24"/>
+        </w:rPr>
+        <w:t xml:space="preserve"> hands on?</w:t>
       </w:r>
     </w:p>
     <w:p>
@@ -361,7 +283,51 @@
           <w:sz w:val="24"/>
           <w:szCs w:val="24"/>
         </w:rPr>
-        <w:t>Characters need to dress based on inventory</w:t>
+        <w:t xml:space="preserve">Water </w:t>
+      </w:r>
+      <w:proofErr w:type="spellStart"/>
+      <w:r>
+        <w:rPr>
+          <w:rFonts w:ascii="Consolas" w:hAnsi="Consolas" w:cs="Consolas"/>
+          <w:sz w:val="24"/>
+          <w:szCs w:val="24"/>
+        </w:rPr>
+        <w:t>shader</w:t>
+      </w:r>
+      <w:proofErr w:type="spellEnd"/>
+      <w:r>
+        <w:rPr>
+          <w:rFonts w:ascii="Consolas" w:hAnsi="Consolas" w:cs="Consolas"/>
+          <w:sz w:val="24"/>
+          <w:szCs w:val="24"/>
+        </w:rPr>
+        <w:t xml:space="preserve"> with enviro reflection</w:t>
+      </w:r>
+      <w:r>
+        <w:rPr>
+          <w:rFonts w:ascii="Consolas" w:hAnsi="Consolas" w:cs="Consolas"/>
+          <w:sz w:val="24"/>
+          <w:szCs w:val="24"/>
+        </w:rPr>
+        <w:t xml:space="preserve">, though note the environment is just a simple </w:t>
+      </w:r>
+      <w:proofErr w:type="spellStart"/>
+      <w:r>
+        <w:rPr>
+          <w:rFonts w:ascii="Consolas" w:hAnsi="Consolas" w:cs="Consolas"/>
+          <w:sz w:val="24"/>
+          <w:szCs w:val="24"/>
+        </w:rPr>
+        <w:t>tex</w:t>
+      </w:r>
+      <w:proofErr w:type="spellEnd"/>
+      <w:r>
+        <w:rPr>
+          <w:rFonts w:ascii="Consolas" w:hAnsi="Consolas" w:cs="Consolas"/>
+          <w:sz w:val="24"/>
+          <w:szCs w:val="24"/>
+        </w:rPr>
+        <w:t xml:space="preserve"> in the actual game, not a render</w:t>
       </w:r>
     </w:p>
     <w:p>
@@ -387,7 +353,7 @@
           <w:sz w:val="24"/>
           <w:szCs w:val="24"/>
         </w:rPr>
-        <w:t>Get a basic AI going for the monsters and the CHAR so they stand up and walk about</w:t>
+        <w:t>Need to show an animation of casting a spell and hitting with a sword</w:t>
       </w:r>
     </w:p>
     <w:p>
@@ -413,43 +379,7 @@
           <w:sz w:val="24"/>
           <w:szCs w:val="24"/>
         </w:rPr>
-        <w:t xml:space="preserve">Need the interface of </w:t>
-      </w:r>
-      <w:proofErr w:type="spellStart"/>
-      <w:r>
-        <w:rPr>
-          <w:rFonts w:ascii="Consolas" w:hAnsi="Consolas" w:cs="Consolas"/>
-          <w:sz w:val="24"/>
-          <w:szCs w:val="24"/>
-        </w:rPr>
-        <w:t>morrowind</w:t>
-      </w:r>
-      <w:proofErr w:type="spellEnd"/>
-      <w:r>
-        <w:rPr>
-          <w:rFonts w:ascii="Consolas" w:hAnsi="Consolas" w:cs="Consolas"/>
-          <w:sz w:val="24"/>
-          <w:szCs w:val="24"/>
-        </w:rPr>
-        <w:t xml:space="preserve"> for character generation and inventory </w:t>
-      </w:r>
-      <w:proofErr w:type="spellStart"/>
-      <w:r>
-        <w:rPr>
-          <w:rFonts w:ascii="Consolas" w:hAnsi="Consolas" w:cs="Consolas"/>
-          <w:sz w:val="24"/>
-          <w:szCs w:val="24"/>
-        </w:rPr>
-        <w:t>etc</w:t>
-      </w:r>
-      <w:proofErr w:type="spellEnd"/>
-      <w:r>
-        <w:rPr>
-          <w:rFonts w:ascii="Consolas" w:hAnsi="Consolas" w:cs="Consolas"/>
-          <w:sz w:val="24"/>
-          <w:szCs w:val="24"/>
-        </w:rPr>
-        <w:t xml:space="preserve"> going</w:t>
+        <w:t>Get a basic AI going for the monsters and the CHAR so they stand up and walk about</w:t>
       </w:r>
     </w:p>
     <w:p>
@@ -475,33 +405,43 @@
           <w:sz w:val="24"/>
           <w:szCs w:val="24"/>
         </w:rPr>
-        <w:t xml:space="preserve">Find all </w:t>
-      </w:r>
-      <w:proofErr w:type="spellStart"/>
-      <w:r>
-        <w:rPr>
-          <w:rFonts w:ascii="Consolas" w:hAnsi="Consolas" w:cs="Consolas"/>
-          <w:sz w:val="24"/>
-          <w:szCs w:val="24"/>
-        </w:rPr>
-        <w:t>refr</w:t>
-      </w:r>
-      <w:proofErr w:type="spellEnd"/>
-      <w:r>
-        <w:rPr>
-          <w:rFonts w:ascii="Consolas" w:hAnsi="Consolas" w:cs="Consolas"/>
-          <w:sz w:val="24"/>
-          <w:szCs w:val="24"/>
-        </w:rPr>
-        <w:t xml:space="preserve"> that don’t get displayed in the start-up and exclude them</w:t>
-      </w:r>
-      <w:r>
-        <w:rPr>
-          <w:rFonts w:ascii="Consolas" w:hAnsi="Consolas" w:cs="Consolas"/>
-          <w:sz w:val="24"/>
-          <w:szCs w:val="24"/>
-        </w:rPr>
-        <w:t xml:space="preserve"> ???</w:t>
+        <w:t xml:space="preserve">Need the interface of </w:t>
+      </w:r>
+      <w:proofErr w:type="spellStart"/>
+      <w:r>
+        <w:rPr>
+          <w:rFonts w:ascii="Consolas" w:hAnsi="Consolas" w:cs="Consolas"/>
+          <w:sz w:val="24"/>
+          <w:szCs w:val="24"/>
+        </w:rPr>
+        <w:t>morrowind</w:t>
+      </w:r>
+      <w:proofErr w:type="spellEnd"/>
+      <w:r>
+        <w:rPr>
+          <w:rFonts w:ascii="Consolas" w:hAnsi="Consolas" w:cs="Consolas"/>
+          <w:sz w:val="24"/>
+          <w:szCs w:val="24"/>
+        </w:rPr>
+        <w:t xml:space="preserve"> for character generation and inventory </w:t>
+      </w:r>
+      <w:proofErr w:type="spellStart"/>
+      <w:r>
+        <w:rPr>
+          <w:rFonts w:ascii="Consolas" w:hAnsi="Consolas" w:cs="Consolas"/>
+          <w:sz w:val="24"/>
+          <w:szCs w:val="24"/>
+        </w:rPr>
+        <w:t>etc</w:t>
+      </w:r>
+      <w:proofErr w:type="spellEnd"/>
+      <w:r>
+        <w:rPr>
+          <w:rFonts w:ascii="Consolas" w:hAnsi="Consolas" w:cs="Consolas"/>
+          <w:sz w:val="24"/>
+          <w:szCs w:val="24"/>
+        </w:rPr>
+        <w:t xml:space="preserve"> going</w:t>
       </w:r>
     </w:p>
     <w:p>
@@ -527,19 +467,34 @@
           <w:sz w:val="24"/>
           <w:szCs w:val="24"/>
         </w:rPr>
-        <w:t xml:space="preserve">Particles are not using a decent point based </w:t>
-      </w:r>
-      <w:proofErr w:type="spellStart"/>
-      <w:r>
-        <w:rPr>
-          <w:rFonts w:ascii="Consolas" w:hAnsi="Consolas" w:cs="Consolas"/>
-          <w:color w:val="000000"/>
-          <w:sz w:val="24"/>
-          <w:szCs w:val="24"/>
-        </w:rPr>
-        <w:t>shader</w:t>
-      </w:r>
-      <w:proofErr w:type="spellEnd"/>
+        <w:t xml:space="preserve">Find all </w:t>
+      </w:r>
+      <w:proofErr w:type="spellStart"/>
+      <w:r>
+        <w:rPr>
+          <w:rFonts w:ascii="Consolas" w:hAnsi="Consolas" w:cs="Consolas"/>
+          <w:sz w:val="24"/>
+          <w:szCs w:val="24"/>
+        </w:rPr>
+        <w:t>refr</w:t>
+      </w:r>
+      <w:proofErr w:type="spellEnd"/>
+      <w:r>
+        <w:rPr>
+          <w:rFonts w:ascii="Consolas" w:hAnsi="Consolas" w:cs="Consolas"/>
+          <w:sz w:val="24"/>
+          <w:szCs w:val="24"/>
+        </w:rPr>
+        <w:t xml:space="preserve"> that don’t get displayed in the start-up and exclude them</w:t>
+      </w:r>
+      <w:r>
+        <w:rPr>
+          <w:rFonts w:ascii="Consolas" w:hAnsi="Consolas" w:cs="Consolas"/>
+          <w:sz w:val="24"/>
+          <w:szCs w:val="24"/>
+        </w:rPr>
+        <w:t xml:space="preserve"> ???</w:t>
+      </w:r>
     </w:p>
     <w:p>
       <w:pPr>
@@ -1133,7 +1088,10 @@
       </w:r>
       <w:proofErr w:type="spellEnd"/>
       <w:r>
-        <w:t xml:space="preserve">, which is really just say I need heaps more </w:t>
+        <w:t xml:space="preserve">, which is really just say I </w:t>
+      </w:r>
+      <w:r>
+        <w:t xml:space="preserve">need heaps more </w:t>
       </w:r>
       <w:proofErr w:type="spellStart"/>
       <w:r>
@@ -1141,7 +1099,7 @@
       </w:r>
       <w:proofErr w:type="spellEnd"/>
       <w:r>
-        <w:t>, fog too.</w:t>
+        <w:t>.</w:t>
       </w:r>
     </w:p>
     <w:p>
@@ -1207,43 +1165,6 @@
       <w:proofErr w:type="spellEnd"/>
       <w:r>
         <w:t xml:space="preserve"> for example</w:t>
-      </w:r>
-    </w:p>
-    <w:p>
-      <w:pPr>
-        <w:pStyle w:val="ListParagraph"/>
-        <w:numPr>
-          <w:ilvl w:val="0"/>
-          <w:numId w:val="6"/>
-        </w:numPr>
-      </w:pPr>
-      <w:r>
-        <w:t xml:space="preserve">Must put fog effects into default </w:t>
-      </w:r>
-      <w:proofErr w:type="spellStart"/>
-      <w:r>
-        <w:t>shader</w:t>
-      </w:r>
-      <w:proofErr w:type="spellEnd"/>
-    </w:p>
-    <w:p>
-      <w:pPr>
-        <w:pStyle w:val="ListParagraph"/>
-        <w:numPr>
-          <w:ilvl w:val="0"/>
-          <w:numId w:val="6"/>
-        </w:numPr>
-      </w:pPr>
-      <w:r>
-        <w:t xml:space="preserve">Particles  - needs a new particles </w:t>
-      </w:r>
-      <w:proofErr w:type="spellStart"/>
-      <w:r>
-        <w:t>shader</w:t>
-      </w:r>
-      <w:proofErr w:type="spellEnd"/>
-      <w:r>
-        <w:t xml:space="preserve"> using points </w:t>
       </w:r>
     </w:p>
     <w:p>

</xml_diff>

<commit_message>
material alpha is set on the transparency attribute again
</commit_message>
<xml_diff>
--- a/ESEAndroid/docs/ESEAndroid Notes.docx
+++ b/ESEAndroid/docs/ESEAndroid Notes.docx
@@ -127,61 +127,112 @@
           <w:sz w:val="24"/>
           <w:szCs w:val="24"/>
         </w:rPr>
-        <w:t xml:space="preserve">I also see the </w:t>
-      </w:r>
-      <w:proofErr w:type="spellStart"/>
-      <w:r>
-        <w:rPr>
-          <w:rFonts w:ascii="Consolas" w:hAnsi="Consolas" w:cs="Consolas"/>
-          <w:sz w:val="24"/>
-          <w:szCs w:val="24"/>
-        </w:rPr>
-        <w:t>postrender</w:t>
-      </w:r>
-      <w:proofErr w:type="spellEnd"/>
-      <w:r>
-        <w:rPr>
-          <w:rFonts w:ascii="Consolas" w:hAnsi="Consolas" w:cs="Consolas"/>
-          <w:sz w:val="24"/>
-          <w:szCs w:val="24"/>
-        </w:rPr>
-        <w:t xml:space="preserve"> curve gear is now pretty expensive comparably too, for the </w:t>
-      </w:r>
-      <w:proofErr w:type="spellStart"/>
-      <w:r>
-        <w:rPr>
-          <w:rFonts w:ascii="Consolas" w:hAnsi="Consolas" w:cs="Consolas"/>
-          <w:sz w:val="24"/>
-          <w:szCs w:val="24"/>
-        </w:rPr>
-        <w:t>hud</w:t>
-      </w:r>
-      <w:proofErr w:type="spellEnd"/>
-      <w:r>
-        <w:rPr>
-          <w:rFonts w:ascii="Consolas" w:hAnsi="Consolas" w:cs="Consolas"/>
-          <w:sz w:val="24"/>
-          <w:szCs w:val="24"/>
-        </w:rPr>
-        <w:t xml:space="preserve"> I could easily flip back to the old system of painting on texture, if I simply make up a decent </w:t>
-      </w:r>
-      <w:proofErr w:type="spellStart"/>
-      <w:r>
-        <w:rPr>
-          <w:rFonts w:ascii="Consolas" w:hAnsi="Consolas" w:cs="Consolas"/>
-          <w:sz w:val="24"/>
-          <w:szCs w:val="24"/>
-        </w:rPr>
-        <w:t>bufferedImage</w:t>
-      </w:r>
-      <w:proofErr w:type="spellEnd"/>
-      <w:r>
-        <w:rPr>
-          <w:rFonts w:ascii="Consolas" w:hAnsi="Consolas" w:cs="Consolas"/>
-          <w:sz w:val="24"/>
-          <w:szCs w:val="24"/>
-        </w:rPr>
-        <w:t xml:space="preserve"> replacement texture system, but given it should be just RGBA 24/32 it should be fine (no compression won’t matter)</w:t>
+        <w:t xml:space="preserve">I have too many simple </w:t>
+      </w:r>
+      <w:proofErr w:type="spellStart"/>
+      <w:r>
+        <w:rPr>
+          <w:rFonts w:ascii="Consolas" w:hAnsi="Consolas" w:cs="Consolas"/>
+          <w:sz w:val="24"/>
+          <w:szCs w:val="24"/>
+        </w:rPr>
+        <w:t>behaviors</w:t>
+      </w:r>
+      <w:proofErr w:type="spellEnd"/>
+      <w:r>
+        <w:rPr>
+          <w:rFonts w:ascii="Consolas" w:hAnsi="Consolas" w:cs="Consolas"/>
+          <w:sz w:val="24"/>
+          <w:szCs w:val="24"/>
+        </w:rPr>
+        <w:t xml:space="preserve"> and </w:t>
+      </w:r>
+      <w:proofErr w:type="spellStart"/>
+      <w:r>
+        <w:rPr>
+          <w:rFonts w:ascii="Consolas" w:hAnsi="Consolas" w:cs="Consolas"/>
+          <w:sz w:val="24"/>
+          <w:szCs w:val="24"/>
+        </w:rPr>
+        <w:t>perframe</w:t>
+      </w:r>
+      <w:proofErr w:type="spellEnd"/>
+      <w:r>
+        <w:rPr>
+          <w:rFonts w:ascii="Consolas" w:hAnsi="Consolas" w:cs="Consolas"/>
+          <w:sz w:val="24"/>
+          <w:szCs w:val="24"/>
+        </w:rPr>
+        <w:t xml:space="preserve"> updates, each one is a “every frame” processor, so I should look at reducing the number of calls</w:t>
+      </w:r>
+      <w:r>
+        <w:rPr>
+          <w:rFonts w:ascii="Consolas" w:hAnsi="Consolas" w:cs="Consolas"/>
+          <w:color w:val="000000"/>
+          <w:sz w:val="24"/>
+          <w:szCs w:val="24"/>
+          <w:highlight w:val="lightGray"/>
+        </w:rPr>
+        <w:t xml:space="preserve"> </w:t>
+      </w:r>
+      <w:r>
+        <w:rPr>
+          <w:rFonts w:ascii="Consolas" w:hAnsi="Consolas" w:cs="Consolas"/>
+          <w:color w:val="000000"/>
+          <w:sz w:val="24"/>
+          <w:szCs w:val="24"/>
+          <w:highlight w:val="lightGray"/>
+        </w:rPr>
+        <w:t>Utils3D</w:t>
+      </w:r>
+      <w:r>
+        <w:rPr>
+          <w:rFonts w:ascii="Consolas" w:hAnsi="Consolas" w:cs="Consolas"/>
+          <w:color w:val="000000"/>
+          <w:sz w:val="24"/>
+          <w:szCs w:val="24"/>
+        </w:rPr>
+        <w:t xml:space="preserve">.defaultBounds are used a lot, but less </w:t>
+      </w:r>
+      <w:proofErr w:type="spellStart"/>
+      <w:r>
+        <w:rPr>
+          <w:rFonts w:ascii="Consolas" w:hAnsi="Consolas" w:cs="Consolas"/>
+          <w:color w:val="000000"/>
+          <w:sz w:val="24"/>
+          <w:szCs w:val="24"/>
+        </w:rPr>
+        <w:t>behaviors</w:t>
+      </w:r>
+      <w:proofErr w:type="spellEnd"/>
+      <w:r>
+        <w:rPr>
+          <w:rFonts w:ascii="Consolas" w:hAnsi="Consolas" w:cs="Consolas"/>
+          <w:color w:val="000000"/>
+          <w:sz w:val="24"/>
+          <w:szCs w:val="24"/>
+        </w:rPr>
+        <w:t xml:space="preserve"> might be good if they are used less, also every behaviour should consider being </w:t>
+      </w:r>
+      <w:proofErr w:type="spellStart"/>
+      <w:r>
+        <w:rPr>
+          <w:rFonts w:ascii="Consolas" w:hAnsi="Consolas" w:cs="Consolas"/>
+          <w:color w:val="000000"/>
+          <w:sz w:val="24"/>
+          <w:szCs w:val="24"/>
+        </w:rPr>
+        <w:t>frustrum</w:t>
+      </w:r>
+      <w:proofErr w:type="spellEnd"/>
+      <w:r>
+        <w:rPr>
+          <w:rFonts w:ascii="Consolas" w:hAnsi="Consolas" w:cs="Consolas"/>
+          <w:color w:val="000000"/>
+          <w:sz w:val="24"/>
+          <w:szCs w:val="24"/>
+        </w:rPr>
+        <w:t xml:space="preserve"> only too</w:t>
       </w:r>
     </w:p>
     <w:p>
@@ -207,43 +258,61 @@
           <w:sz w:val="24"/>
           <w:szCs w:val="24"/>
         </w:rPr>
-        <w:t xml:space="preserve">The </w:t>
-      </w:r>
-      <w:proofErr w:type="spellStart"/>
-      <w:r>
-        <w:rPr>
-          <w:rFonts w:ascii="Consolas" w:hAnsi="Consolas" w:cs="Consolas"/>
-          <w:sz w:val="24"/>
-          <w:szCs w:val="24"/>
-        </w:rPr>
-        <w:t>netchs</w:t>
-      </w:r>
-      <w:proofErr w:type="spellEnd"/>
-      <w:r>
-        <w:rPr>
-          <w:rFonts w:ascii="Consolas" w:hAnsi="Consolas" w:cs="Consolas"/>
-          <w:sz w:val="24"/>
-          <w:szCs w:val="24"/>
-        </w:rPr>
-        <w:t xml:space="preserve"> are no longer transparent? In fact nothing water </w:t>
-      </w:r>
-      <w:proofErr w:type="spellStart"/>
-      <w:r>
-        <w:rPr>
-          <w:rFonts w:ascii="Consolas" w:hAnsi="Consolas" w:cs="Consolas"/>
-          <w:sz w:val="24"/>
-          <w:szCs w:val="24"/>
-        </w:rPr>
-        <w:t>etc</w:t>
-      </w:r>
-      <w:proofErr w:type="spellEnd"/>
-      <w:r>
-        <w:rPr>
-          <w:rFonts w:ascii="Consolas" w:hAnsi="Consolas" w:cs="Consolas"/>
-          <w:sz w:val="24"/>
-          <w:szCs w:val="24"/>
-        </w:rPr>
-        <w:t xml:space="preserve"> is transparent?</w:t>
+        <w:t xml:space="preserve">I also see the </w:t>
+      </w:r>
+      <w:proofErr w:type="spellStart"/>
+      <w:r>
+        <w:rPr>
+          <w:rFonts w:ascii="Consolas" w:hAnsi="Consolas" w:cs="Consolas"/>
+          <w:sz w:val="24"/>
+          <w:szCs w:val="24"/>
+        </w:rPr>
+        <w:t>postrender</w:t>
+      </w:r>
+      <w:proofErr w:type="spellEnd"/>
+      <w:r>
+        <w:rPr>
+          <w:rFonts w:ascii="Consolas" w:hAnsi="Consolas" w:cs="Consolas"/>
+          <w:sz w:val="24"/>
+          <w:szCs w:val="24"/>
+        </w:rPr>
+        <w:t xml:space="preserve"> curve gear is now pretty expensive comparably too, for the </w:t>
+      </w:r>
+      <w:proofErr w:type="spellStart"/>
+      <w:r>
+        <w:rPr>
+          <w:rFonts w:ascii="Consolas" w:hAnsi="Consolas" w:cs="Consolas"/>
+          <w:sz w:val="24"/>
+          <w:szCs w:val="24"/>
+        </w:rPr>
+        <w:t>hud</w:t>
+      </w:r>
+      <w:proofErr w:type="spellEnd"/>
+      <w:r>
+        <w:rPr>
+          <w:rFonts w:ascii="Consolas" w:hAnsi="Consolas" w:cs="Consolas"/>
+          <w:sz w:val="24"/>
+          <w:szCs w:val="24"/>
+        </w:rPr>
+        <w:t xml:space="preserve"> I could easily flip back to the old system of painting on texture, if I simply make up a decent </w:t>
+      </w:r>
+      <w:proofErr w:type="spellStart"/>
+      <w:r>
+        <w:rPr>
+          <w:rFonts w:ascii="Consolas" w:hAnsi="Consolas" w:cs="Consolas"/>
+          <w:sz w:val="24"/>
+          <w:szCs w:val="24"/>
+        </w:rPr>
+        <w:t>bufferedImage</w:t>
+      </w:r>
+      <w:proofErr w:type="spellEnd"/>
+      <w:r>
+        <w:rPr>
+          <w:rFonts w:ascii="Consolas" w:hAnsi="Consolas" w:cs="Consolas"/>
+          <w:sz w:val="24"/>
+          <w:szCs w:val="24"/>
+        </w:rPr>
+        <w:t xml:space="preserve"> replacement texture system, but given it should be just RGBA 24/32 it should be fine (no compression won’t matter)</w:t>
       </w:r>
     </w:p>
     <w:p>
@@ -269,25 +338,43 @@
           <w:sz w:val="24"/>
           <w:szCs w:val="24"/>
         </w:rPr>
-        <w:t xml:space="preserve">I feel characters on screen is killing performance, but they are not a lot of models, in an interior in oblivion 3 characters were enough to kill performance, so perhaps my varying </w:t>
-      </w:r>
-      <w:proofErr w:type="spellStart"/>
-      <w:r>
-        <w:rPr>
-          <w:rFonts w:ascii="Consolas" w:hAnsi="Consolas" w:cs="Consolas"/>
-          <w:sz w:val="24"/>
-          <w:szCs w:val="24"/>
-        </w:rPr>
-        <w:t>lod</w:t>
-      </w:r>
-      <w:proofErr w:type="spellEnd"/>
-      <w:r>
-        <w:rPr>
-          <w:rFonts w:ascii="Consolas" w:hAnsi="Consolas" w:cs="Consolas"/>
-          <w:sz w:val="24"/>
-          <w:szCs w:val="24"/>
-        </w:rPr>
-        <w:t xml:space="preserve"> is doing some damage (skin updates?)</w:t>
+        <w:t xml:space="preserve">The </w:t>
+      </w:r>
+      <w:proofErr w:type="spellStart"/>
+      <w:r>
+        <w:rPr>
+          <w:rFonts w:ascii="Consolas" w:hAnsi="Consolas" w:cs="Consolas"/>
+          <w:sz w:val="24"/>
+          <w:szCs w:val="24"/>
+        </w:rPr>
+        <w:t>netchs</w:t>
+      </w:r>
+      <w:proofErr w:type="spellEnd"/>
+      <w:r>
+        <w:rPr>
+          <w:rFonts w:ascii="Consolas" w:hAnsi="Consolas" w:cs="Consolas"/>
+          <w:sz w:val="24"/>
+          <w:szCs w:val="24"/>
+        </w:rPr>
+        <w:t xml:space="preserve"> are no longer transparent? In fact nothing water </w:t>
+      </w:r>
+      <w:proofErr w:type="spellStart"/>
+      <w:r>
+        <w:rPr>
+          <w:rFonts w:ascii="Consolas" w:hAnsi="Consolas" w:cs="Consolas"/>
+          <w:sz w:val="24"/>
+          <w:szCs w:val="24"/>
+        </w:rPr>
+        <w:t>etc</w:t>
+      </w:r>
+      <w:proofErr w:type="spellEnd"/>
+      <w:r>
+        <w:rPr>
+          <w:rFonts w:ascii="Consolas" w:hAnsi="Consolas" w:cs="Consolas"/>
+          <w:sz w:val="24"/>
+          <w:szCs w:val="24"/>
+        </w:rPr>
+        <w:t xml:space="preserve"> is transparent?</w:t>
       </w:r>
     </w:p>
     <w:p>
@@ -310,61 +397,28 @@
       <w:r>
         <w:rPr>
           <w:rFonts w:ascii="Consolas" w:hAnsi="Consolas" w:cs="Consolas"/>
-          <w:color w:val="000000"/>
-          <w:sz w:val="24"/>
-          <w:szCs w:val="24"/>
-          <w:highlight w:val="lightGray"/>
-        </w:rPr>
-        <w:t>Utils3D</w:t>
-      </w:r>
-      <w:r>
-        <w:rPr>
-          <w:rFonts w:ascii="Consolas" w:hAnsi="Consolas" w:cs="Consolas"/>
-          <w:color w:val="000000"/>
-          <w:sz w:val="24"/>
-          <w:szCs w:val="24"/>
-        </w:rPr>
-        <w:t xml:space="preserve">.defaultBounds are used a lot, but less </w:t>
-      </w:r>
-      <w:proofErr w:type="spellStart"/>
-      <w:r>
-        <w:rPr>
-          <w:rFonts w:ascii="Consolas" w:hAnsi="Consolas" w:cs="Consolas"/>
-          <w:color w:val="000000"/>
-          <w:sz w:val="24"/>
-          <w:szCs w:val="24"/>
-        </w:rPr>
-        <w:t>behaviors</w:t>
-      </w:r>
-      <w:proofErr w:type="spellEnd"/>
-      <w:r>
-        <w:rPr>
-          <w:rFonts w:ascii="Consolas" w:hAnsi="Consolas" w:cs="Consolas"/>
-          <w:color w:val="000000"/>
-          <w:sz w:val="24"/>
-          <w:szCs w:val="24"/>
-        </w:rPr>
-        <w:t xml:space="preserve"> might be good if they are used less, also every behaviour should consider being </w:t>
-      </w:r>
-      <w:proofErr w:type="spellStart"/>
-      <w:r>
-        <w:rPr>
-          <w:rFonts w:ascii="Consolas" w:hAnsi="Consolas" w:cs="Consolas"/>
-          <w:color w:val="000000"/>
-          <w:sz w:val="24"/>
-          <w:szCs w:val="24"/>
-        </w:rPr>
-        <w:t>frustrum</w:t>
-      </w:r>
-      <w:proofErr w:type="spellEnd"/>
-      <w:r>
-        <w:rPr>
-          <w:rFonts w:ascii="Consolas" w:hAnsi="Consolas" w:cs="Consolas"/>
-          <w:color w:val="000000"/>
-          <w:sz w:val="24"/>
-          <w:szCs w:val="24"/>
-        </w:rPr>
-        <w:t xml:space="preserve"> only too</w:t>
+          <w:sz w:val="24"/>
+          <w:szCs w:val="24"/>
+        </w:rPr>
+        <w:t xml:space="preserve">I feel characters on screen is killing performance, but they are not a lot of models, in an interior in oblivion 3 characters were enough to kill performance, so perhaps my varying </w:t>
+      </w:r>
+      <w:proofErr w:type="spellStart"/>
+      <w:r>
+        <w:rPr>
+          <w:rFonts w:ascii="Consolas" w:hAnsi="Consolas" w:cs="Consolas"/>
+          <w:sz w:val="24"/>
+          <w:szCs w:val="24"/>
+        </w:rPr>
+        <w:t>lod</w:t>
+      </w:r>
+      <w:proofErr w:type="spellEnd"/>
+      <w:r>
+        <w:rPr>
+          <w:rFonts w:ascii="Consolas" w:hAnsi="Consolas" w:cs="Consolas"/>
+          <w:sz w:val="24"/>
+          <w:szCs w:val="24"/>
+        </w:rPr>
+        <w:t xml:space="preserve"> is doing some damage (skin updates?)</w:t>
       </w:r>
     </w:p>
     <w:p>
@@ -390,7 +444,41 @@
           <w:sz w:val="24"/>
           <w:szCs w:val="24"/>
         </w:rPr>
-        <w:t xml:space="preserve">Why does minimise not give a perf boost? </w:t>
+        <w:t>Why does minimise</w:t>
+      </w:r>
+      <w:r>
+        <w:rPr>
+          <w:rFonts w:ascii="Consolas" w:hAnsi="Consolas" w:cs="Consolas"/>
+          <w:sz w:val="24"/>
+          <w:szCs w:val="24"/>
+        </w:rPr>
+        <w:t xml:space="preserve"> </w:t>
+      </w:r>
+      <w:proofErr w:type="spellStart"/>
+      <w:r>
+        <w:rPr>
+          <w:rFonts w:ascii="Consolas" w:hAnsi="Consolas" w:cs="Consolas"/>
+          <w:sz w:val="24"/>
+          <w:szCs w:val="24"/>
+        </w:rPr>
+        <w:t>apk</w:t>
+      </w:r>
+      <w:proofErr w:type="spellEnd"/>
+      <w:r>
+        <w:rPr>
+          <w:rFonts w:ascii="Consolas" w:hAnsi="Consolas" w:cs="Consolas"/>
+          <w:sz w:val="24"/>
+          <w:szCs w:val="24"/>
+        </w:rPr>
+        <w:t xml:space="preserve"> file</w:t>
+      </w:r>
+      <w:r>
+        <w:rPr>
+          <w:rFonts w:ascii="Consolas" w:hAnsi="Consolas" w:cs="Consolas"/>
+          <w:sz w:val="24"/>
+          <w:szCs w:val="24"/>
+        </w:rPr>
+        <w:t xml:space="preserve"> not give a perf boost? </w:t>
       </w:r>
       <w:r>
         <w:rPr>
@@ -436,16 +524,14 @@
         </w:rPr>
         <w:t xml:space="preserve">, is it the curve gear and </w:t>
       </w:r>
-      <w:proofErr w:type="spellStart"/>
-      <w:r>
-        <w:rPr>
-          <w:rFonts w:ascii="Consolas" w:hAnsi="Consolas" w:cs="Consolas"/>
-          <w:sz w:val="24"/>
-          <w:szCs w:val="24"/>
-        </w:rPr>
-        <w:t>behaviors</w:t>
-      </w:r>
-      <w:proofErr w:type="spellEnd"/>
+      <w:r>
+        <w:rPr>
+          <w:rFonts w:ascii="Consolas" w:hAnsi="Consolas" w:cs="Consolas"/>
+          <w:sz w:val="24"/>
+          <w:szCs w:val="24"/>
+        </w:rPr>
+        <w:t>behaviours</w:t>
+      </w:r>
       <w:r>
         <w:rPr>
           <w:rFonts w:ascii="Consolas" w:hAnsi="Consolas" w:cs="Consolas"/>
@@ -514,33 +600,15 @@
           <w:sz w:val="24"/>
           <w:szCs w:val="24"/>
         </w:rPr>
-        <w:t xml:space="preserve"> </w:t>
-      </w:r>
-      <w:proofErr w:type="spellStart"/>
-      <w:r>
-        <w:rPr>
-          <w:rFonts w:ascii="Consolas" w:hAnsi="Consolas" w:cs="Consolas"/>
-          <w:sz w:val="24"/>
-          <w:szCs w:val="24"/>
-        </w:rPr>
-        <w:t>I</w:t>
-      </w:r>
-      <w:r>
-        <w:rPr>
-          <w:rFonts w:ascii="Consolas" w:hAnsi="Consolas" w:cs="Consolas"/>
-          <w:sz w:val="24"/>
-          <w:szCs w:val="24"/>
-        </w:rPr>
-        <w:t>in</w:t>
-      </w:r>
-      <w:proofErr w:type="spellEnd"/>
-      <w:r>
-        <w:rPr>
-          <w:rFonts w:ascii="Consolas" w:hAnsi="Consolas" w:cs="Consolas"/>
-          <w:sz w:val="24"/>
-          <w:szCs w:val="24"/>
-        </w:rPr>
-        <w:t xml:space="preserve"> fact inside a tavern no trouble at all, only dungeons and </w:t>
+        <w:t xml:space="preserve"> I</w:t>
+      </w:r>
+      <w:r>
+        <w:rPr>
+          <w:rFonts w:ascii="Consolas" w:hAnsi="Consolas" w:cs="Consolas"/>
+          <w:sz w:val="24"/>
+          <w:szCs w:val="24"/>
+        </w:rPr>
+        <w:t xml:space="preserve">n fact inside a tavern no trouble at all, only dungeons and </w:t>
       </w:r>
       <w:proofErr w:type="spellStart"/>
       <w:r>
@@ -678,25 +746,79 @@
           <w:sz w:val="24"/>
           <w:szCs w:val="24"/>
         </w:rPr>
-        <w:t xml:space="preserve">I wonder if the overly fast animations I see sometimes are because I’m not using a value on of the </w:t>
-      </w:r>
-      <w:proofErr w:type="spellStart"/>
-      <w:r>
-        <w:rPr>
-          <w:rFonts w:ascii="Consolas" w:hAnsi="Consolas" w:cs="Consolas"/>
-          <w:sz w:val="24"/>
-          <w:szCs w:val="24"/>
-        </w:rPr>
-        <w:t>keyframe</w:t>
-      </w:r>
-      <w:proofErr w:type="spellEnd"/>
-      <w:r>
-        <w:rPr>
-          <w:rFonts w:ascii="Consolas" w:hAnsi="Consolas" w:cs="Consolas"/>
-          <w:sz w:val="24"/>
-          <w:szCs w:val="24"/>
-        </w:rPr>
-        <w:t xml:space="preserve"> data like a speed multiplier?</w:t>
+        <w:t xml:space="preserve">I just moved a long way from </w:t>
+      </w:r>
+      <w:proofErr w:type="spellStart"/>
+      <w:r>
+        <w:rPr>
+          <w:rFonts w:ascii="Consolas" w:hAnsi="Consolas" w:cs="Consolas"/>
+          <w:sz w:val="24"/>
+          <w:szCs w:val="24"/>
+        </w:rPr>
+        <w:t>syda</w:t>
+      </w:r>
+      <w:proofErr w:type="spellEnd"/>
+      <w:r>
+        <w:rPr>
+          <w:rFonts w:ascii="Consolas" w:hAnsi="Consolas" w:cs="Consolas"/>
+          <w:sz w:val="24"/>
+          <w:szCs w:val="24"/>
+        </w:rPr>
+        <w:t xml:space="preserve"> </w:t>
+      </w:r>
+      <w:proofErr w:type="spellStart"/>
+      <w:r>
+        <w:rPr>
+          <w:rFonts w:ascii="Consolas" w:hAnsi="Consolas" w:cs="Consolas"/>
+          <w:sz w:val="24"/>
+          <w:szCs w:val="24"/>
+        </w:rPr>
+        <w:t>neen</w:t>
+      </w:r>
+      <w:proofErr w:type="spellEnd"/>
+      <w:r>
+        <w:rPr>
+          <w:rFonts w:ascii="Consolas" w:hAnsi="Consolas" w:cs="Consolas"/>
+          <w:sz w:val="24"/>
+          <w:szCs w:val="24"/>
+        </w:rPr>
+        <w:t xml:space="preserve"> to the flaggy place and my </w:t>
+      </w:r>
+      <w:proofErr w:type="spellStart"/>
+      <w:r>
+        <w:rPr>
+          <w:rFonts w:ascii="Consolas" w:hAnsi="Consolas" w:cs="Consolas"/>
+          <w:sz w:val="24"/>
+          <w:szCs w:val="24"/>
+        </w:rPr>
+        <w:t>physcis</w:t>
+      </w:r>
+      <w:proofErr w:type="spellEnd"/>
+      <w:r>
+        <w:rPr>
+          <w:rFonts w:ascii="Consolas" w:hAnsi="Consolas" w:cs="Consolas"/>
+          <w:sz w:val="24"/>
+          <w:szCs w:val="24"/>
+        </w:rPr>
+        <w:t xml:space="preserve"> started taking 30seconds each update, obviously physics is not removed or something crazy, perhaps the visual only system is not worth the effort? Does is save much </w:t>
+      </w:r>
+      <w:proofErr w:type="spellStart"/>
+      <w:r>
+        <w:rPr>
+          <w:rFonts w:ascii="Consolas" w:hAnsi="Consolas" w:cs="Consolas"/>
+          <w:sz w:val="24"/>
+          <w:szCs w:val="24"/>
+        </w:rPr>
+        <w:t>memeory</w:t>
+      </w:r>
+      <w:proofErr w:type="spellEnd"/>
+      <w:r>
+        <w:rPr>
+          <w:rFonts w:ascii="Consolas" w:hAnsi="Consolas" w:cs="Consolas"/>
+          <w:sz w:val="24"/>
+          <w:szCs w:val="24"/>
+        </w:rPr>
+        <w:t>? Or perhaps this issue was just a LOT of model loading</w:t>
       </w:r>
     </w:p>
     <w:p>
@@ -722,8 +844,36 @@
           <w:sz w:val="24"/>
           <w:szCs w:val="24"/>
         </w:rPr>
-        <w:t>I am too short now, compare me with the questioning guy</w:t>
-      </w:r>
+        <w:t xml:space="preserve">I wonder if the overly fast animations I see sometimes are because I’m not using a value on of the </w:t>
+      </w:r>
+      <w:proofErr w:type="spellStart"/>
+      <w:r>
+        <w:rPr>
+          <w:rFonts w:ascii="Consolas" w:hAnsi="Consolas" w:cs="Consolas"/>
+          <w:sz w:val="24"/>
+          <w:szCs w:val="24"/>
+        </w:rPr>
+        <w:t>keyframe</w:t>
+      </w:r>
+      <w:proofErr w:type="spellEnd"/>
+      <w:r>
+        <w:rPr>
+          <w:rFonts w:ascii="Consolas" w:hAnsi="Consolas" w:cs="Consolas"/>
+          <w:sz w:val="24"/>
+          <w:szCs w:val="24"/>
+        </w:rPr>
+        <w:t xml:space="preserve"> data like a speed </w:t>
+      </w:r>
+      <w:proofErr w:type="gramStart"/>
+      <w:r>
+        <w:rPr>
+          <w:rFonts w:ascii="Consolas" w:hAnsi="Consolas" w:cs="Consolas"/>
+          <w:sz w:val="24"/>
+          <w:szCs w:val="24"/>
+        </w:rPr>
+        <w:t>multiplier?</w:t>
+      </w:r>
+      <w:proofErr w:type="gramEnd"/>
     </w:p>
     <w:p>
       <w:pPr>
@@ -748,23 +898,7 @@
           <w:sz w:val="24"/>
           <w:szCs w:val="24"/>
         </w:rPr>
-        <w:t>C</w:t>
-      </w:r>
-      <w:r>
-        <w:rPr>
-          <w:rFonts w:ascii="Consolas" w:hAnsi="Consolas" w:cs="Consolas"/>
-          <w:sz w:val="24"/>
-          <w:szCs w:val="24"/>
-        </w:rPr>
-        <w:t>haracters need to have a capsule shape around them so I don’t walk through them</w:t>
-      </w:r>
-      <w:r>
-        <w:rPr>
-          <w:rFonts w:ascii="Consolas" w:hAnsi="Consolas" w:cs="Consolas"/>
-          <w:sz w:val="24"/>
-          <w:szCs w:val="24"/>
-        </w:rPr>
-        <w:t>, and physics need to accept their movements, possibly I need to get GPRD going</w:t>
+        <w:t>I am too short now, compare me with the questioning guy</w:t>
       </w:r>
     </w:p>
     <w:p>
@@ -790,23 +924,23 @@
           <w:sz w:val="24"/>
           <w:szCs w:val="24"/>
         </w:rPr>
-        <w:t xml:space="preserve">Put some </w:t>
-      </w:r>
-      <w:r>
-        <w:rPr>
-          <w:rFonts w:ascii="Consolas" w:hAnsi="Consolas" w:cs="Consolas"/>
-          <w:sz w:val="24"/>
-          <w:szCs w:val="24"/>
-        </w:rPr>
-        <w:t>avatar</w:t>
-      </w:r>
-      <w:r>
-        <w:rPr>
-          <w:rFonts w:ascii="Consolas" w:hAnsi="Consolas" w:cs="Consolas"/>
-          <w:sz w:val="24"/>
-          <w:szCs w:val="24"/>
-        </w:rPr>
-        <w:t xml:space="preserve"> hands on?</w:t>
+        <w:t>C</w:t>
+      </w:r>
+      <w:r>
+        <w:rPr>
+          <w:rFonts w:ascii="Consolas" w:hAnsi="Consolas" w:cs="Consolas"/>
+          <w:sz w:val="24"/>
+          <w:szCs w:val="24"/>
+        </w:rPr>
+        <w:t>haracters need to have a capsule shape around them so I don’t walk through them</w:t>
+      </w:r>
+      <w:r>
+        <w:rPr>
+          <w:rFonts w:ascii="Consolas" w:hAnsi="Consolas" w:cs="Consolas"/>
+          <w:sz w:val="24"/>
+          <w:szCs w:val="24"/>
+        </w:rPr>
+        <w:t>, and physics need to accept their movements, possibly I need to get GPRD going</w:t>
       </w:r>
     </w:p>
     <w:p>
@@ -832,51 +966,23 @@
           <w:sz w:val="24"/>
           <w:szCs w:val="24"/>
         </w:rPr>
-        <w:t xml:space="preserve">Water </w:t>
-      </w:r>
-      <w:proofErr w:type="spellStart"/>
-      <w:r>
-        <w:rPr>
-          <w:rFonts w:ascii="Consolas" w:hAnsi="Consolas" w:cs="Consolas"/>
-          <w:sz w:val="24"/>
-          <w:szCs w:val="24"/>
-        </w:rPr>
-        <w:t>shader</w:t>
-      </w:r>
-      <w:proofErr w:type="spellEnd"/>
-      <w:r>
-        <w:rPr>
-          <w:rFonts w:ascii="Consolas" w:hAnsi="Consolas" w:cs="Consolas"/>
-          <w:sz w:val="24"/>
-          <w:szCs w:val="24"/>
-        </w:rPr>
-        <w:t xml:space="preserve"> with enviro reflection</w:t>
-      </w:r>
-      <w:r>
-        <w:rPr>
-          <w:rFonts w:ascii="Consolas" w:hAnsi="Consolas" w:cs="Consolas"/>
-          <w:sz w:val="24"/>
-          <w:szCs w:val="24"/>
-        </w:rPr>
-        <w:t xml:space="preserve">, though note the environment is just a simple </w:t>
-      </w:r>
-      <w:proofErr w:type="spellStart"/>
-      <w:r>
-        <w:rPr>
-          <w:rFonts w:ascii="Consolas" w:hAnsi="Consolas" w:cs="Consolas"/>
-          <w:sz w:val="24"/>
-          <w:szCs w:val="24"/>
-        </w:rPr>
-        <w:t>tex</w:t>
-      </w:r>
-      <w:proofErr w:type="spellEnd"/>
-      <w:r>
-        <w:rPr>
-          <w:rFonts w:ascii="Consolas" w:hAnsi="Consolas" w:cs="Consolas"/>
-          <w:sz w:val="24"/>
-          <w:szCs w:val="24"/>
-        </w:rPr>
-        <w:t xml:space="preserve"> in the actual game, not a render</w:t>
+        <w:t xml:space="preserve">Put some </w:t>
+      </w:r>
+      <w:r>
+        <w:rPr>
+          <w:rFonts w:ascii="Consolas" w:hAnsi="Consolas" w:cs="Consolas"/>
+          <w:sz w:val="24"/>
+          <w:szCs w:val="24"/>
+        </w:rPr>
+        <w:t>avatar</w:t>
+      </w:r>
+      <w:r>
+        <w:rPr>
+          <w:rFonts w:ascii="Consolas" w:hAnsi="Consolas" w:cs="Consolas"/>
+          <w:sz w:val="24"/>
+          <w:szCs w:val="24"/>
+        </w:rPr>
+        <w:t xml:space="preserve"> hands on?</w:t>
       </w:r>
     </w:p>
     <w:p>
@@ -902,7 +1008,51 @@
           <w:sz w:val="24"/>
           <w:szCs w:val="24"/>
         </w:rPr>
-        <w:t>Need to show an animation of casting a spell and hitting with a sword</w:t>
+        <w:t xml:space="preserve">Water </w:t>
+      </w:r>
+      <w:proofErr w:type="spellStart"/>
+      <w:r>
+        <w:rPr>
+          <w:rFonts w:ascii="Consolas" w:hAnsi="Consolas" w:cs="Consolas"/>
+          <w:sz w:val="24"/>
+          <w:szCs w:val="24"/>
+        </w:rPr>
+        <w:t>shader</w:t>
+      </w:r>
+      <w:proofErr w:type="spellEnd"/>
+      <w:r>
+        <w:rPr>
+          <w:rFonts w:ascii="Consolas" w:hAnsi="Consolas" w:cs="Consolas"/>
+          <w:sz w:val="24"/>
+          <w:szCs w:val="24"/>
+        </w:rPr>
+        <w:t xml:space="preserve"> with enviro reflection</w:t>
+      </w:r>
+      <w:r>
+        <w:rPr>
+          <w:rFonts w:ascii="Consolas" w:hAnsi="Consolas" w:cs="Consolas"/>
+          <w:sz w:val="24"/>
+          <w:szCs w:val="24"/>
+        </w:rPr>
+        <w:t xml:space="preserve">, though note the environment is just a simple </w:t>
+      </w:r>
+      <w:proofErr w:type="spellStart"/>
+      <w:r>
+        <w:rPr>
+          <w:rFonts w:ascii="Consolas" w:hAnsi="Consolas" w:cs="Consolas"/>
+          <w:sz w:val="24"/>
+          <w:szCs w:val="24"/>
+        </w:rPr>
+        <w:t>tex</w:t>
+      </w:r>
+      <w:proofErr w:type="spellEnd"/>
+      <w:r>
+        <w:rPr>
+          <w:rFonts w:ascii="Consolas" w:hAnsi="Consolas" w:cs="Consolas"/>
+          <w:sz w:val="24"/>
+          <w:szCs w:val="24"/>
+        </w:rPr>
+        <w:t xml:space="preserve"> in the actual game, not a render</w:t>
       </w:r>
     </w:p>
     <w:p>
@@ -928,7 +1078,7 @@
           <w:sz w:val="24"/>
           <w:szCs w:val="24"/>
         </w:rPr>
-        <w:t>Get a basic AI going for the monsters and the CHAR so they stand up and walk about</w:t>
+        <w:t>Need to show an animation of casting a spell and hitting with a sword</w:t>
       </w:r>
     </w:p>
     <w:p>
@@ -954,43 +1104,7 @@
           <w:sz w:val="24"/>
           <w:szCs w:val="24"/>
         </w:rPr>
-        <w:t xml:space="preserve">Need the interface of </w:t>
-      </w:r>
-      <w:proofErr w:type="spellStart"/>
-      <w:r>
-        <w:rPr>
-          <w:rFonts w:ascii="Consolas" w:hAnsi="Consolas" w:cs="Consolas"/>
-          <w:sz w:val="24"/>
-          <w:szCs w:val="24"/>
-        </w:rPr>
-        <w:t>morrowind</w:t>
-      </w:r>
-      <w:proofErr w:type="spellEnd"/>
-      <w:r>
-        <w:rPr>
-          <w:rFonts w:ascii="Consolas" w:hAnsi="Consolas" w:cs="Consolas"/>
-          <w:sz w:val="24"/>
-          <w:szCs w:val="24"/>
-        </w:rPr>
-        <w:t xml:space="preserve"> for character generation and inventory </w:t>
-      </w:r>
-      <w:proofErr w:type="spellStart"/>
-      <w:r>
-        <w:rPr>
-          <w:rFonts w:ascii="Consolas" w:hAnsi="Consolas" w:cs="Consolas"/>
-          <w:sz w:val="24"/>
-          <w:szCs w:val="24"/>
-        </w:rPr>
-        <w:t>etc</w:t>
-      </w:r>
-      <w:proofErr w:type="spellEnd"/>
-      <w:r>
-        <w:rPr>
-          <w:rFonts w:ascii="Consolas" w:hAnsi="Consolas" w:cs="Consolas"/>
-          <w:sz w:val="24"/>
-          <w:szCs w:val="24"/>
-        </w:rPr>
-        <w:t xml:space="preserve"> going</w:t>
+        <w:t>Get a basic AI going for the monsters and the CHAR so they stand up and walk about</w:t>
       </w:r>
     </w:p>
     <w:p>
@@ -1016,33 +1130,43 @@
           <w:sz w:val="24"/>
           <w:szCs w:val="24"/>
         </w:rPr>
-        <w:t xml:space="preserve">Find all </w:t>
-      </w:r>
-      <w:proofErr w:type="spellStart"/>
-      <w:r>
-        <w:rPr>
-          <w:rFonts w:ascii="Consolas" w:hAnsi="Consolas" w:cs="Consolas"/>
-          <w:sz w:val="24"/>
-          <w:szCs w:val="24"/>
-        </w:rPr>
-        <w:t>refr</w:t>
-      </w:r>
-      <w:proofErr w:type="spellEnd"/>
-      <w:r>
-        <w:rPr>
-          <w:rFonts w:ascii="Consolas" w:hAnsi="Consolas" w:cs="Consolas"/>
-          <w:sz w:val="24"/>
-          <w:szCs w:val="24"/>
-        </w:rPr>
-        <w:t xml:space="preserve"> that don’t get displayed in the start-up and exclude them</w:t>
-      </w:r>
-      <w:r>
-        <w:rPr>
-          <w:rFonts w:ascii="Consolas" w:hAnsi="Consolas" w:cs="Consolas"/>
-          <w:sz w:val="24"/>
-          <w:szCs w:val="24"/>
-        </w:rPr>
-        <w:t xml:space="preserve"> ???</w:t>
+        <w:t xml:space="preserve">Need the interface of </w:t>
+      </w:r>
+      <w:proofErr w:type="spellStart"/>
+      <w:r>
+        <w:rPr>
+          <w:rFonts w:ascii="Consolas" w:hAnsi="Consolas" w:cs="Consolas"/>
+          <w:sz w:val="24"/>
+          <w:szCs w:val="24"/>
+        </w:rPr>
+        <w:t>morrowind</w:t>
+      </w:r>
+      <w:proofErr w:type="spellEnd"/>
+      <w:r>
+        <w:rPr>
+          <w:rFonts w:ascii="Consolas" w:hAnsi="Consolas" w:cs="Consolas"/>
+          <w:sz w:val="24"/>
+          <w:szCs w:val="24"/>
+        </w:rPr>
+        <w:t xml:space="preserve"> for character generation and inventory </w:t>
+      </w:r>
+      <w:proofErr w:type="spellStart"/>
+      <w:r>
+        <w:rPr>
+          <w:rFonts w:ascii="Consolas" w:hAnsi="Consolas" w:cs="Consolas"/>
+          <w:sz w:val="24"/>
+          <w:szCs w:val="24"/>
+        </w:rPr>
+        <w:t>etc</w:t>
+      </w:r>
+      <w:proofErr w:type="spellEnd"/>
+      <w:r>
+        <w:rPr>
+          <w:rFonts w:ascii="Consolas" w:hAnsi="Consolas" w:cs="Consolas"/>
+          <w:sz w:val="24"/>
+          <w:szCs w:val="24"/>
+        </w:rPr>
+        <w:t xml:space="preserve"> going</w:t>
       </w:r>
     </w:p>
     <w:p>
@@ -1068,43 +1192,33 @@
           <w:sz w:val="24"/>
           <w:szCs w:val="24"/>
         </w:rPr>
-        <w:t xml:space="preserve">Animation even with double buffer is not matching up, however simple morph matches perfectly so it’s not an interpolation style issue, I’ve tried triple buffering but that’s worse (2 frame delay) unless I need a 3 frames delay, need to output the </w:t>
-      </w:r>
-      <w:proofErr w:type="spellStart"/>
-      <w:r>
-        <w:rPr>
-          <w:rFonts w:ascii="Consolas" w:hAnsi="Consolas" w:cs="Consolas"/>
-          <w:sz w:val="24"/>
-          <w:szCs w:val="24"/>
-        </w:rPr>
-        <w:t>interp</w:t>
-      </w:r>
-      <w:proofErr w:type="spellEnd"/>
-      <w:r>
-        <w:rPr>
-          <w:rFonts w:ascii="Consolas" w:hAnsi="Consolas" w:cs="Consolas"/>
-          <w:sz w:val="24"/>
-          <w:szCs w:val="24"/>
-        </w:rPr>
-        <w:t xml:space="preserve"> alpha in </w:t>
-      </w:r>
-      <w:proofErr w:type="spellStart"/>
-      <w:r>
-        <w:rPr>
-          <w:rFonts w:ascii="Consolas" w:hAnsi="Consolas" w:cs="Consolas"/>
-          <w:sz w:val="24"/>
-          <w:szCs w:val="24"/>
-        </w:rPr>
-        <w:t>kf</w:t>
-      </w:r>
-      <w:proofErr w:type="spellEnd"/>
-      <w:r>
-        <w:rPr>
-          <w:rFonts w:ascii="Consolas" w:hAnsi="Consolas" w:cs="Consolas"/>
-          <w:sz w:val="24"/>
-          <w:szCs w:val="24"/>
-        </w:rPr>
-        <w:t xml:space="preserve"> display and see how close they are, see if somehow transform is ahead or something crazy?</w:t>
+        <w:t xml:space="preserve">Find all </w:t>
+      </w:r>
+      <w:proofErr w:type="spellStart"/>
+      <w:r>
+        <w:rPr>
+          <w:rFonts w:ascii="Consolas" w:hAnsi="Consolas" w:cs="Consolas"/>
+          <w:sz w:val="24"/>
+          <w:szCs w:val="24"/>
+        </w:rPr>
+        <w:t>refr</w:t>
+      </w:r>
+      <w:proofErr w:type="spellEnd"/>
+      <w:r>
+        <w:rPr>
+          <w:rFonts w:ascii="Consolas" w:hAnsi="Consolas" w:cs="Consolas"/>
+          <w:sz w:val="24"/>
+          <w:szCs w:val="24"/>
+        </w:rPr>
+        <w:t xml:space="preserve"> that don’t get displayed in the start-up and exclude them</w:t>
+      </w:r>
+      <w:r>
+        <w:rPr>
+          <w:rFonts w:ascii="Consolas" w:hAnsi="Consolas" w:cs="Consolas"/>
+          <w:sz w:val="24"/>
+          <w:szCs w:val="24"/>
+        </w:rPr>
+        <w:t xml:space="preserve"> ???</w:t>
       </w:r>
     </w:p>
     <w:p>
@@ -1130,25 +1244,25 @@
           <w:sz w:val="24"/>
           <w:szCs w:val="24"/>
         </w:rPr>
-        <w:t xml:space="preserve">The wavy flags have </w:t>
-      </w:r>
-      <w:proofErr w:type="spellStart"/>
-      <w:r>
-        <w:rPr>
-          <w:rFonts w:ascii="Consolas" w:hAnsi="Consolas" w:cs="Consolas"/>
-          <w:sz w:val="24"/>
-          <w:szCs w:val="24"/>
-        </w:rPr>
-        <w:t>xfurn_banner</w:t>
-      </w:r>
-      <w:proofErr w:type="spellEnd"/>
-      <w:r>
-        <w:rPr>
-          <w:rFonts w:ascii="Consolas" w:hAnsi="Consolas" w:cs="Consolas"/>
-          <w:sz w:val="24"/>
-          <w:szCs w:val="24"/>
-        </w:rPr>
-        <w:t xml:space="preserve">* </w:t>
+        <w:t xml:space="preserve">Animation even with double buffer is not matching up, however simple morph matches perfectly so it’s not an interpolation style issue, I’ve tried triple buffering but that’s worse (2 frame delay) unless I need a 3 frames delay, need to output the </w:t>
+      </w:r>
+      <w:proofErr w:type="spellStart"/>
+      <w:r>
+        <w:rPr>
+          <w:rFonts w:ascii="Consolas" w:hAnsi="Consolas" w:cs="Consolas"/>
+          <w:sz w:val="24"/>
+          <w:szCs w:val="24"/>
+        </w:rPr>
+        <w:t>interp</w:t>
+      </w:r>
+      <w:proofErr w:type="spellEnd"/>
+      <w:r>
+        <w:rPr>
+          <w:rFonts w:ascii="Consolas" w:hAnsi="Consolas" w:cs="Consolas"/>
+          <w:sz w:val="24"/>
+          <w:szCs w:val="24"/>
+        </w:rPr>
+        <w:t xml:space="preserve"> alpha in </w:t>
       </w:r>
       <w:proofErr w:type="spellStart"/>
       <w:r>
@@ -1166,43 +1280,7 @@
           <w:sz w:val="24"/>
           <w:szCs w:val="24"/>
         </w:rPr>
-        <w:t xml:space="preserve"> file s in the same directory, so hook them together to make stuff animate on loop. I wonder where the name of the </w:t>
-      </w:r>
-      <w:proofErr w:type="spellStart"/>
-      <w:r>
-        <w:rPr>
-          <w:rFonts w:ascii="Consolas" w:hAnsi="Consolas" w:cs="Consolas"/>
-          <w:sz w:val="24"/>
-          <w:szCs w:val="24"/>
-        </w:rPr>
-        <w:t>kf</w:t>
-      </w:r>
-      <w:proofErr w:type="spellEnd"/>
-      <w:r>
-        <w:rPr>
-          <w:rFonts w:ascii="Consolas" w:hAnsi="Consolas" w:cs="Consolas"/>
-          <w:sz w:val="24"/>
-          <w:szCs w:val="24"/>
-        </w:rPr>
-        <w:t xml:space="preserve"> file would be as there are many and each is obviously for some types of banner. Though I notice they have </w:t>
-      </w:r>
-      <w:proofErr w:type="spellStart"/>
-      <w:r>
-        <w:rPr>
-          <w:rFonts w:ascii="Consolas" w:hAnsi="Consolas" w:cs="Consolas"/>
-          <w:sz w:val="24"/>
-          <w:szCs w:val="24"/>
-        </w:rPr>
-        <w:t>there</w:t>
-      </w:r>
-      <w:proofErr w:type="spellEnd"/>
-      <w:r>
-        <w:rPr>
-          <w:rFonts w:ascii="Consolas" w:hAnsi="Consolas" w:cs="Consolas"/>
-          <w:sz w:val="24"/>
-          <w:szCs w:val="24"/>
-        </w:rPr>
-        <w:t xml:space="preserve"> animations inside them so just try to fire that</w:t>
+        <w:t xml:space="preserve"> display and see how close they are, see if somehow transform is ahead or something crazy?</w:t>
       </w:r>
     </w:p>
     <w:p>

</xml_diff>

<commit_message>
very basic tes3 extensions added
</commit_message>
<xml_diff>
--- a/ESEAndroid/docs/ESEAndroid Notes.docx
+++ b/ESEAndroid/docs/ESEAndroid Notes.docx
@@ -75,33 +75,43 @@
           <w:sz w:val="24"/>
           <w:szCs w:val="24"/>
         </w:rPr>
-        <w:t xml:space="preserve">It turns out I think my behaviour updates are very expensive, maybe it’s my skins updates, maybe it’s my particle </w:t>
-      </w:r>
-      <w:proofErr w:type="spellStart"/>
-      <w:r>
-        <w:rPr>
-          <w:rFonts w:ascii="Consolas" w:hAnsi="Consolas" w:cs="Consolas"/>
-          <w:sz w:val="24"/>
-          <w:szCs w:val="24"/>
-        </w:rPr>
-        <w:t>arraycopy</w:t>
-      </w:r>
-      <w:proofErr w:type="spellEnd"/>
-      <w:r>
-        <w:rPr>
-          <w:rFonts w:ascii="Consolas" w:hAnsi="Consolas" w:cs="Consolas"/>
-          <w:sz w:val="24"/>
-          <w:szCs w:val="24"/>
-        </w:rPr>
-        <w:t xml:space="preserve"> gear?</w:t>
-      </w:r>
-      <w:r>
-        <w:rPr>
-          <w:rFonts w:ascii="Consolas" w:hAnsi="Consolas" w:cs="Consolas"/>
-          <w:sz w:val="24"/>
-          <w:szCs w:val="24"/>
-        </w:rPr>
-        <w:t xml:space="preserve"> In the threads I see half of my behaviour gear stops the renderer thread, but half of it runs in parallel, I should understand exactly when this is the case.</w:t>
+        <w:t xml:space="preserve">All my bones are using </w:t>
+      </w:r>
+      <w:proofErr w:type="spellStart"/>
+      <w:r>
+        <w:rPr>
+          <w:rFonts w:ascii="Consolas" w:hAnsi="Consolas" w:cs="Consolas"/>
+          <w:sz w:val="24"/>
+          <w:szCs w:val="24"/>
+        </w:rPr>
+        <w:t>hashmap</w:t>
+      </w:r>
+      <w:proofErr w:type="spellEnd"/>
+      <w:r>
+        <w:rPr>
+          <w:rFonts w:ascii="Consolas" w:hAnsi="Consolas" w:cs="Consolas"/>
+          <w:sz w:val="24"/>
+          <w:szCs w:val="24"/>
+        </w:rPr>
+        <w:t xml:space="preserve"> and string lookups constantly, I need to make them just </w:t>
+      </w:r>
+      <w:proofErr w:type="spellStart"/>
+      <w:r>
+        <w:rPr>
+          <w:rFonts w:ascii="Consolas" w:hAnsi="Consolas" w:cs="Consolas"/>
+          <w:sz w:val="24"/>
+          <w:szCs w:val="24"/>
+        </w:rPr>
+        <w:t>sparsearrays</w:t>
+      </w:r>
+      <w:proofErr w:type="spellEnd"/>
+      <w:r>
+        <w:rPr>
+          <w:rFonts w:ascii="Consolas" w:hAnsi="Consolas" w:cs="Consolas"/>
+          <w:sz w:val="24"/>
+          <w:szCs w:val="24"/>
+        </w:rPr>
+        <w:t xml:space="preserve"> based on realised refIds</w:t>
       </w:r>
     </w:p>
     <w:p>
@@ -127,112 +137,23 @@
           <w:sz w:val="24"/>
           <w:szCs w:val="24"/>
         </w:rPr>
-        <w:t xml:space="preserve">I have too many simple </w:t>
-      </w:r>
-      <w:proofErr w:type="spellStart"/>
-      <w:r>
-        <w:rPr>
-          <w:rFonts w:ascii="Consolas" w:hAnsi="Consolas" w:cs="Consolas"/>
-          <w:sz w:val="24"/>
-          <w:szCs w:val="24"/>
-        </w:rPr>
-        <w:t>behaviors</w:t>
-      </w:r>
-      <w:proofErr w:type="spellEnd"/>
-      <w:r>
-        <w:rPr>
-          <w:rFonts w:ascii="Consolas" w:hAnsi="Consolas" w:cs="Consolas"/>
-          <w:sz w:val="24"/>
-          <w:szCs w:val="24"/>
-        </w:rPr>
-        <w:t xml:space="preserve"> and </w:t>
-      </w:r>
-      <w:proofErr w:type="spellStart"/>
-      <w:r>
-        <w:rPr>
-          <w:rFonts w:ascii="Consolas" w:hAnsi="Consolas" w:cs="Consolas"/>
-          <w:sz w:val="24"/>
-          <w:szCs w:val="24"/>
-        </w:rPr>
-        <w:t>perframe</w:t>
-      </w:r>
-      <w:proofErr w:type="spellEnd"/>
-      <w:r>
-        <w:rPr>
-          <w:rFonts w:ascii="Consolas" w:hAnsi="Consolas" w:cs="Consolas"/>
-          <w:sz w:val="24"/>
-          <w:szCs w:val="24"/>
-        </w:rPr>
-        <w:t xml:space="preserve"> updates, each one is a “every frame” processor, so I should look at reducing the number of calls</w:t>
-      </w:r>
-      <w:r>
-        <w:rPr>
-          <w:rFonts w:ascii="Consolas" w:hAnsi="Consolas" w:cs="Consolas"/>
-          <w:color w:val="000000"/>
-          <w:sz w:val="24"/>
-          <w:szCs w:val="24"/>
-          <w:highlight w:val="lightGray"/>
-        </w:rPr>
-        <w:t xml:space="preserve"> </w:t>
-      </w:r>
-      <w:r>
-        <w:rPr>
-          <w:rFonts w:ascii="Consolas" w:hAnsi="Consolas" w:cs="Consolas"/>
-          <w:color w:val="000000"/>
-          <w:sz w:val="24"/>
-          <w:szCs w:val="24"/>
-          <w:highlight w:val="lightGray"/>
-        </w:rPr>
-        <w:t>Utils3D</w:t>
-      </w:r>
-      <w:r>
-        <w:rPr>
-          <w:rFonts w:ascii="Consolas" w:hAnsi="Consolas" w:cs="Consolas"/>
-          <w:color w:val="000000"/>
-          <w:sz w:val="24"/>
-          <w:szCs w:val="24"/>
-        </w:rPr>
-        <w:t xml:space="preserve">.defaultBounds are used a lot, but less </w:t>
-      </w:r>
-      <w:proofErr w:type="spellStart"/>
-      <w:r>
-        <w:rPr>
-          <w:rFonts w:ascii="Consolas" w:hAnsi="Consolas" w:cs="Consolas"/>
-          <w:color w:val="000000"/>
-          <w:sz w:val="24"/>
-          <w:szCs w:val="24"/>
-        </w:rPr>
-        <w:t>behaviors</w:t>
-      </w:r>
-      <w:proofErr w:type="spellEnd"/>
-      <w:r>
-        <w:rPr>
-          <w:rFonts w:ascii="Consolas" w:hAnsi="Consolas" w:cs="Consolas"/>
-          <w:color w:val="000000"/>
-          <w:sz w:val="24"/>
-          <w:szCs w:val="24"/>
-        </w:rPr>
-        <w:t xml:space="preserve"> might be good if they are used less, also every behaviour should consider being </w:t>
-      </w:r>
-      <w:proofErr w:type="spellStart"/>
-      <w:r>
-        <w:rPr>
-          <w:rFonts w:ascii="Consolas" w:hAnsi="Consolas" w:cs="Consolas"/>
-          <w:color w:val="000000"/>
-          <w:sz w:val="24"/>
-          <w:szCs w:val="24"/>
-        </w:rPr>
-        <w:t>frustrum</w:t>
-      </w:r>
-      <w:proofErr w:type="spellEnd"/>
-      <w:r>
-        <w:rPr>
-          <w:rFonts w:ascii="Consolas" w:hAnsi="Consolas" w:cs="Consolas"/>
-          <w:color w:val="000000"/>
-          <w:sz w:val="24"/>
-          <w:szCs w:val="24"/>
-        </w:rPr>
-        <w:t xml:space="preserve"> only too</w:t>
+        <w:t>C</w:t>
+      </w:r>
+      <w:r>
+        <w:rPr>
+          <w:rFonts w:ascii="Consolas" w:hAnsi="Consolas" w:cs="Consolas"/>
+          <w:sz w:val="24"/>
+          <w:szCs w:val="24"/>
+        </w:rPr>
+        <w:t>haracters need to have a capsule shape around them so I don’t walk through them</w:t>
+      </w:r>
+      <w:r>
+        <w:rPr>
+          <w:rFonts w:ascii="Consolas" w:hAnsi="Consolas" w:cs="Consolas"/>
+          <w:sz w:val="24"/>
+          <w:szCs w:val="24"/>
+        </w:rPr>
+        <w:t>, and physics need to accept their movements, possibly I need to get GPRD going</w:t>
       </w:r>
     </w:p>
     <w:p>
@@ -258,61 +179,7 @@
           <w:sz w:val="24"/>
           <w:szCs w:val="24"/>
         </w:rPr>
-        <w:t xml:space="preserve">I also see the </w:t>
-      </w:r>
-      <w:proofErr w:type="spellStart"/>
-      <w:r>
-        <w:rPr>
-          <w:rFonts w:ascii="Consolas" w:hAnsi="Consolas" w:cs="Consolas"/>
-          <w:sz w:val="24"/>
-          <w:szCs w:val="24"/>
-        </w:rPr>
-        <w:t>postrender</w:t>
-      </w:r>
-      <w:proofErr w:type="spellEnd"/>
-      <w:r>
-        <w:rPr>
-          <w:rFonts w:ascii="Consolas" w:hAnsi="Consolas" w:cs="Consolas"/>
-          <w:sz w:val="24"/>
-          <w:szCs w:val="24"/>
-        </w:rPr>
-        <w:t xml:space="preserve"> curve gear is now pretty expensive comparably too, for the </w:t>
-      </w:r>
-      <w:proofErr w:type="spellStart"/>
-      <w:r>
-        <w:rPr>
-          <w:rFonts w:ascii="Consolas" w:hAnsi="Consolas" w:cs="Consolas"/>
-          <w:sz w:val="24"/>
-          <w:szCs w:val="24"/>
-        </w:rPr>
-        <w:t>hud</w:t>
-      </w:r>
-      <w:proofErr w:type="spellEnd"/>
-      <w:r>
-        <w:rPr>
-          <w:rFonts w:ascii="Consolas" w:hAnsi="Consolas" w:cs="Consolas"/>
-          <w:sz w:val="24"/>
-          <w:szCs w:val="24"/>
-        </w:rPr>
-        <w:t xml:space="preserve"> I could easily flip back to the old system of painting on texture, if I simply make up a decent </w:t>
-      </w:r>
-      <w:proofErr w:type="spellStart"/>
-      <w:r>
-        <w:rPr>
-          <w:rFonts w:ascii="Consolas" w:hAnsi="Consolas" w:cs="Consolas"/>
-          <w:sz w:val="24"/>
-          <w:szCs w:val="24"/>
-        </w:rPr>
-        <w:t>bufferedImage</w:t>
-      </w:r>
-      <w:proofErr w:type="spellEnd"/>
-      <w:r>
-        <w:rPr>
-          <w:rFonts w:ascii="Consolas" w:hAnsi="Consolas" w:cs="Consolas"/>
-          <w:sz w:val="24"/>
-          <w:szCs w:val="24"/>
-        </w:rPr>
-        <w:t xml:space="preserve"> replacement texture system, but given it should be just RGBA 24/32 it should be fine (no compression won’t matter)</w:t>
+        <w:t>Put some avatar hands on?</w:t>
       </w:r>
     </w:p>
     <w:p>
@@ -338,43 +205,7 @@
           <w:sz w:val="24"/>
           <w:szCs w:val="24"/>
         </w:rPr>
-        <w:t xml:space="preserve">The </w:t>
-      </w:r>
-      <w:proofErr w:type="spellStart"/>
-      <w:r>
-        <w:rPr>
-          <w:rFonts w:ascii="Consolas" w:hAnsi="Consolas" w:cs="Consolas"/>
-          <w:sz w:val="24"/>
-          <w:szCs w:val="24"/>
-        </w:rPr>
-        <w:t>netchs</w:t>
-      </w:r>
-      <w:proofErr w:type="spellEnd"/>
-      <w:r>
-        <w:rPr>
-          <w:rFonts w:ascii="Consolas" w:hAnsi="Consolas" w:cs="Consolas"/>
-          <w:sz w:val="24"/>
-          <w:szCs w:val="24"/>
-        </w:rPr>
-        <w:t xml:space="preserve"> are no longer transparent? In fact nothing water </w:t>
-      </w:r>
-      <w:proofErr w:type="spellStart"/>
-      <w:r>
-        <w:rPr>
-          <w:rFonts w:ascii="Consolas" w:hAnsi="Consolas" w:cs="Consolas"/>
-          <w:sz w:val="24"/>
-          <w:szCs w:val="24"/>
-        </w:rPr>
-        <w:t>etc</w:t>
-      </w:r>
-      <w:proofErr w:type="spellEnd"/>
-      <w:r>
-        <w:rPr>
-          <w:rFonts w:ascii="Consolas" w:hAnsi="Consolas" w:cs="Consolas"/>
-          <w:sz w:val="24"/>
-          <w:szCs w:val="24"/>
-        </w:rPr>
-        <w:t xml:space="preserve"> is transparent?</w:t>
+        <w:t>Need to show an animation of casting a spell and hitting with a sword</w:t>
       </w:r>
     </w:p>
     <w:p>
@@ -400,25 +231,7 @@
           <w:sz w:val="24"/>
           <w:szCs w:val="24"/>
         </w:rPr>
-        <w:t xml:space="preserve">I feel characters on screen is killing performance, but they are not a lot of models, in an interior in oblivion 3 characters were enough to kill performance, so perhaps my varying </w:t>
-      </w:r>
-      <w:proofErr w:type="spellStart"/>
-      <w:r>
-        <w:rPr>
-          <w:rFonts w:ascii="Consolas" w:hAnsi="Consolas" w:cs="Consolas"/>
-          <w:sz w:val="24"/>
-          <w:szCs w:val="24"/>
-        </w:rPr>
-        <w:t>lod</w:t>
-      </w:r>
-      <w:proofErr w:type="spellEnd"/>
-      <w:r>
-        <w:rPr>
-          <w:rFonts w:ascii="Consolas" w:hAnsi="Consolas" w:cs="Consolas"/>
-          <w:sz w:val="24"/>
-          <w:szCs w:val="24"/>
-        </w:rPr>
-        <w:t xml:space="preserve"> is doing some damage (skin updates?)</w:t>
+        <w:t>Get a basic AI going for the monsters and the CHAR so they stand up and walk about</w:t>
       </w:r>
     </w:p>
     <w:p>
@@ -444,101 +257,33 @@
           <w:sz w:val="24"/>
           <w:szCs w:val="24"/>
         </w:rPr>
-        <w:t>Why does minimise</w:t>
-      </w:r>
-      <w:r>
-        <w:rPr>
-          <w:rFonts w:ascii="Consolas" w:hAnsi="Consolas" w:cs="Consolas"/>
-          <w:sz w:val="24"/>
-          <w:szCs w:val="24"/>
-        </w:rPr>
-        <w:t xml:space="preserve"> </w:t>
-      </w:r>
-      <w:proofErr w:type="spellStart"/>
-      <w:r>
-        <w:rPr>
-          <w:rFonts w:ascii="Consolas" w:hAnsi="Consolas" w:cs="Consolas"/>
-          <w:sz w:val="24"/>
-          <w:szCs w:val="24"/>
-        </w:rPr>
-        <w:t>apk</w:t>
-      </w:r>
-      <w:proofErr w:type="spellEnd"/>
-      <w:r>
-        <w:rPr>
-          <w:rFonts w:ascii="Consolas" w:hAnsi="Consolas" w:cs="Consolas"/>
-          <w:sz w:val="24"/>
-          <w:szCs w:val="24"/>
-        </w:rPr>
-        <w:t xml:space="preserve"> file</w:t>
-      </w:r>
-      <w:r>
-        <w:rPr>
-          <w:rFonts w:ascii="Consolas" w:hAnsi="Consolas" w:cs="Consolas"/>
-          <w:sz w:val="24"/>
-          <w:szCs w:val="24"/>
-        </w:rPr>
-        <w:t xml:space="preserve"> not give a perf boost? </w:t>
-      </w:r>
-      <w:r>
-        <w:rPr>
-          <w:rFonts w:ascii="Consolas" w:hAnsi="Consolas" w:cs="Consolas"/>
-          <w:sz w:val="24"/>
-          <w:szCs w:val="24"/>
-        </w:rPr>
-        <w:t xml:space="preserve">It is </w:t>
-      </w:r>
-      <w:proofErr w:type="spellStart"/>
-      <w:r>
-        <w:rPr>
-          <w:rFonts w:ascii="Consolas" w:hAnsi="Consolas" w:cs="Consolas"/>
-          <w:sz w:val="24"/>
-          <w:szCs w:val="24"/>
-        </w:rPr>
-        <w:t>inlining</w:t>
-      </w:r>
-      <w:proofErr w:type="spellEnd"/>
-      <w:r>
-        <w:rPr>
-          <w:rFonts w:ascii="Consolas" w:hAnsi="Consolas" w:cs="Consolas"/>
-          <w:sz w:val="24"/>
-          <w:szCs w:val="24"/>
-        </w:rPr>
-        <w:t xml:space="preserve"> and definitely cutting down the execute calls in </w:t>
-      </w:r>
-      <w:proofErr w:type="spellStart"/>
-      <w:r>
-        <w:rPr>
-          <w:rFonts w:ascii="Consolas" w:hAnsi="Consolas" w:cs="Consolas"/>
-          <w:sz w:val="24"/>
-          <w:szCs w:val="24"/>
-        </w:rPr>
-        <w:t>joglespipline</w:t>
-      </w:r>
-      <w:proofErr w:type="spellEnd"/>
-      <w:r>
-        <w:rPr>
-          <w:rFonts w:ascii="Consolas" w:hAnsi="Consolas" w:cs="Consolas"/>
-          <w:sz w:val="24"/>
-          <w:szCs w:val="24"/>
-        </w:rPr>
-        <w:t xml:space="preserve">, is it the curve gear and </w:t>
-      </w:r>
-      <w:r>
-        <w:rPr>
-          <w:rFonts w:ascii="Consolas" w:hAnsi="Consolas" w:cs="Consolas"/>
-          <w:sz w:val="24"/>
-          <w:szCs w:val="24"/>
-        </w:rPr>
-        <w:t>behaviours</w:t>
-      </w:r>
-      <w:r>
-        <w:rPr>
-          <w:rFonts w:ascii="Consolas" w:hAnsi="Consolas" w:cs="Consolas"/>
-          <w:sz w:val="24"/>
-          <w:szCs w:val="24"/>
-        </w:rPr>
-        <w:t xml:space="preserve"> now?</w:t>
+        <w:t xml:space="preserve">It turns out I think my behaviour updates are very expensive, maybe it’s my skins updates, maybe it’s my particle </w:t>
+      </w:r>
+      <w:proofErr w:type="spellStart"/>
+      <w:r>
+        <w:rPr>
+          <w:rFonts w:ascii="Consolas" w:hAnsi="Consolas" w:cs="Consolas"/>
+          <w:sz w:val="24"/>
+          <w:szCs w:val="24"/>
+        </w:rPr>
+        <w:t>arraycopy</w:t>
+      </w:r>
+      <w:proofErr w:type="spellEnd"/>
+      <w:r>
+        <w:rPr>
+          <w:rFonts w:ascii="Consolas" w:hAnsi="Consolas" w:cs="Consolas"/>
+          <w:sz w:val="24"/>
+          <w:szCs w:val="24"/>
+        </w:rPr>
+        <w:t xml:space="preserve"> gear?</w:t>
+      </w:r>
+      <w:r>
+        <w:rPr>
+          <w:rFonts w:ascii="Consolas" w:hAnsi="Consolas" w:cs="Consolas"/>
+          <w:sz w:val="24"/>
+          <w:szCs w:val="24"/>
+        </w:rPr>
+        <w:t xml:space="preserve"> In the threads I see half of my behaviour gear stops the renderer thread, but half of it runs in parallel, I should understand exactly when this is the case.</w:t>
       </w:r>
     </w:p>
     <w:p>
@@ -558,93 +303,118 @@
           <w:szCs w:val="24"/>
         </w:rPr>
       </w:pPr>
-      <w:proofErr w:type="spellStart"/>
-      <w:r>
-        <w:rPr>
-          <w:rFonts w:ascii="Consolas" w:hAnsi="Consolas" w:cs="Consolas"/>
-          <w:sz w:val="24"/>
-          <w:szCs w:val="24"/>
-        </w:rPr>
-        <w:t>Morrowind</w:t>
-      </w:r>
-      <w:proofErr w:type="spellEnd"/>
-      <w:r>
-        <w:rPr>
-          <w:rFonts w:ascii="Consolas" w:hAnsi="Consolas" w:cs="Consolas"/>
-          <w:sz w:val="24"/>
-          <w:szCs w:val="24"/>
-        </w:rPr>
-        <w:t xml:space="preserve"> interior now show gaps, possibly from size update? Check </w:t>
-      </w:r>
-      <w:proofErr w:type="spellStart"/>
-      <w:r>
-        <w:rPr>
-          <w:rFonts w:ascii="Consolas" w:hAnsi="Consolas" w:cs="Consolas"/>
-          <w:sz w:val="24"/>
-          <w:szCs w:val="24"/>
-        </w:rPr>
-        <w:t>obliv</w:t>
-      </w:r>
-      <w:proofErr w:type="spellEnd"/>
-      <w:r>
-        <w:rPr>
-          <w:rFonts w:ascii="Consolas" w:hAnsi="Consolas" w:cs="Consolas"/>
-          <w:sz w:val="24"/>
-          <w:szCs w:val="24"/>
-        </w:rPr>
-        <w:t>, notice no a gap at all outside it’s an inside issue?</w:t>
-      </w:r>
-      <w:r>
-        <w:rPr>
-          <w:rFonts w:ascii="Consolas" w:hAnsi="Consolas" w:cs="Consolas"/>
-          <w:sz w:val="24"/>
-          <w:szCs w:val="24"/>
-        </w:rPr>
-        <w:t xml:space="preserve"> I</w:t>
-      </w:r>
-      <w:r>
-        <w:rPr>
-          <w:rFonts w:ascii="Consolas" w:hAnsi="Consolas" w:cs="Consolas"/>
-          <w:sz w:val="24"/>
-          <w:szCs w:val="24"/>
-        </w:rPr>
-        <w:t xml:space="preserve">n fact inside a tavern no trouble at all, only dungeons and </w:t>
-      </w:r>
-      <w:proofErr w:type="spellStart"/>
-      <w:r>
-        <w:rPr>
-          <w:rFonts w:ascii="Consolas" w:hAnsi="Consolas" w:cs="Consolas"/>
-          <w:sz w:val="24"/>
-          <w:szCs w:val="24"/>
-        </w:rPr>
-        <w:t>vivec</w:t>
-      </w:r>
-      <w:proofErr w:type="spellEnd"/>
-      <w:r>
-        <w:rPr>
-          <w:rFonts w:ascii="Consolas" w:hAnsi="Consolas" w:cs="Consolas"/>
-          <w:sz w:val="24"/>
-          <w:szCs w:val="24"/>
-        </w:rPr>
-        <w:t xml:space="preserve">? But in </w:t>
-      </w:r>
-      <w:proofErr w:type="spellStart"/>
-      <w:r>
-        <w:rPr>
-          <w:rFonts w:ascii="Consolas" w:hAnsi="Consolas" w:cs="Consolas"/>
-          <w:sz w:val="24"/>
-          <w:szCs w:val="24"/>
-        </w:rPr>
-        <w:t>vivec</w:t>
-      </w:r>
-      <w:proofErr w:type="spellEnd"/>
-      <w:r>
-        <w:rPr>
-          <w:rFonts w:ascii="Consolas" w:hAnsi="Consolas" w:cs="Consolas"/>
-          <w:sz w:val="24"/>
-          <w:szCs w:val="24"/>
-        </w:rPr>
-        <w:t xml:space="preserve"> physics is all wrong to, so perhaps some scale I’m missing?</w:t>
+      <w:r>
+        <w:rPr>
+          <w:rFonts w:ascii="Consolas" w:hAnsi="Consolas" w:cs="Consolas"/>
+          <w:sz w:val="24"/>
+          <w:szCs w:val="24"/>
+        </w:rPr>
+        <w:t xml:space="preserve">I have too many simple </w:t>
+      </w:r>
+      <w:proofErr w:type="spellStart"/>
+      <w:r>
+        <w:rPr>
+          <w:rFonts w:ascii="Consolas" w:hAnsi="Consolas" w:cs="Consolas"/>
+          <w:sz w:val="24"/>
+          <w:szCs w:val="24"/>
+        </w:rPr>
+        <w:t>behaviors</w:t>
+      </w:r>
+      <w:proofErr w:type="spellEnd"/>
+      <w:r>
+        <w:rPr>
+          <w:rFonts w:ascii="Consolas" w:hAnsi="Consolas" w:cs="Consolas"/>
+          <w:sz w:val="24"/>
+          <w:szCs w:val="24"/>
+        </w:rPr>
+        <w:t xml:space="preserve"> and </w:t>
+      </w:r>
+      <w:proofErr w:type="spellStart"/>
+      <w:r>
+        <w:rPr>
+          <w:rFonts w:ascii="Consolas" w:hAnsi="Consolas" w:cs="Consolas"/>
+          <w:sz w:val="24"/>
+          <w:szCs w:val="24"/>
+        </w:rPr>
+        <w:t>perframe</w:t>
+      </w:r>
+      <w:proofErr w:type="spellEnd"/>
+      <w:r>
+        <w:rPr>
+          <w:rFonts w:ascii="Consolas" w:hAnsi="Consolas" w:cs="Consolas"/>
+          <w:sz w:val="24"/>
+          <w:szCs w:val="24"/>
+        </w:rPr>
+        <w:t xml:space="preserve"> updates, each one is a “every frame” processor, so I should look at reducing the number of calls</w:t>
+      </w:r>
+      <w:r>
+        <w:rPr>
+          <w:rFonts w:ascii="Consolas" w:hAnsi="Consolas" w:cs="Consolas"/>
+          <w:color w:val="000000"/>
+          <w:sz w:val="24"/>
+          <w:szCs w:val="24"/>
+          <w:highlight w:val="lightGray"/>
+        </w:rPr>
+        <w:t xml:space="preserve"> </w:t>
+      </w:r>
+      <w:r>
+        <w:rPr>
+          <w:rFonts w:ascii="Consolas" w:hAnsi="Consolas" w:cs="Consolas"/>
+          <w:color w:val="000000"/>
+          <w:sz w:val="24"/>
+          <w:szCs w:val="24"/>
+          <w:highlight w:val="lightGray"/>
+        </w:rPr>
+        <w:t>Utils3D</w:t>
+      </w:r>
+      <w:r>
+        <w:rPr>
+          <w:rFonts w:ascii="Consolas" w:hAnsi="Consolas" w:cs="Consolas"/>
+          <w:color w:val="000000"/>
+          <w:sz w:val="24"/>
+          <w:szCs w:val="24"/>
+        </w:rPr>
+        <w:t xml:space="preserve">.defaultBounds are used a lot, but less </w:t>
+      </w:r>
+      <w:proofErr w:type="spellStart"/>
+      <w:r>
+        <w:rPr>
+          <w:rFonts w:ascii="Consolas" w:hAnsi="Consolas" w:cs="Consolas"/>
+          <w:color w:val="000000"/>
+          <w:sz w:val="24"/>
+          <w:szCs w:val="24"/>
+        </w:rPr>
+        <w:t>behaviors</w:t>
+      </w:r>
+      <w:proofErr w:type="spellEnd"/>
+      <w:r>
+        <w:rPr>
+          <w:rFonts w:ascii="Consolas" w:hAnsi="Consolas" w:cs="Consolas"/>
+          <w:color w:val="000000"/>
+          <w:sz w:val="24"/>
+          <w:szCs w:val="24"/>
+        </w:rPr>
+        <w:t xml:space="preserve"> might be good if they are used less, also every behaviour should consider being </w:t>
+      </w:r>
+      <w:proofErr w:type="spellStart"/>
+      <w:r>
+        <w:rPr>
+          <w:rFonts w:ascii="Consolas" w:hAnsi="Consolas" w:cs="Consolas"/>
+          <w:color w:val="000000"/>
+          <w:sz w:val="24"/>
+          <w:szCs w:val="24"/>
+        </w:rPr>
+        <w:t>frustrum</w:t>
+      </w:r>
+      <w:proofErr w:type="spellEnd"/>
+      <w:r>
+        <w:rPr>
+          <w:rFonts w:ascii="Consolas" w:hAnsi="Consolas" w:cs="Consolas"/>
+          <w:color w:val="000000"/>
+          <w:sz w:val="24"/>
+          <w:szCs w:val="24"/>
+        </w:rPr>
+        <w:t xml:space="preserve"> only too</w:t>
       </w:r>
     </w:p>
     <w:p>
@@ -670,57 +440,61 @@
           <w:sz w:val="24"/>
           <w:szCs w:val="24"/>
         </w:rPr>
-        <w:t>Characters dress based on inventory</w:t>
-      </w:r>
-      <w:r>
-        <w:rPr>
-          <w:rFonts w:ascii="Consolas" w:hAnsi="Consolas" w:cs="Consolas"/>
-          <w:sz w:val="24"/>
-          <w:szCs w:val="24"/>
-        </w:rPr>
-        <w:t xml:space="preserve"> </w:t>
-      </w:r>
-      <w:r>
-        <w:rPr>
-          <w:rFonts w:ascii="Consolas" w:hAnsi="Consolas" w:cs="Consolas"/>
-          <w:sz w:val="24"/>
-          <w:szCs w:val="24"/>
-        </w:rPr>
-        <w:t xml:space="preserve">hands are missing because they are in the skin file, but a shirt will stop that file from being loaded, so I need a system to tell the tes3 </w:t>
-      </w:r>
-      <w:r>
-        <w:rPr>
-          <w:rFonts w:ascii="Consolas" w:hAnsi="Consolas" w:cs="Consolas"/>
-          <w:sz w:val="24"/>
-          <w:szCs w:val="24"/>
-        </w:rPr>
-        <w:t>character</w:t>
-      </w:r>
-      <w:r>
-        <w:rPr>
-          <w:rFonts w:ascii="Consolas" w:hAnsi="Consolas" w:cs="Consolas"/>
-          <w:sz w:val="24"/>
-          <w:szCs w:val="24"/>
-        </w:rPr>
-        <w:t xml:space="preserve"> which bits of that file to uses and chop it up!, possibly including left and right hand, in fact definitely as </w:t>
-      </w:r>
-      <w:proofErr w:type="spellStart"/>
-      <w:r>
-        <w:rPr>
-          <w:rFonts w:ascii="Consolas" w:hAnsi="Consolas" w:cs="Consolas"/>
-          <w:sz w:val="24"/>
-          <w:szCs w:val="24"/>
-        </w:rPr>
-        <w:t>wraithguard</w:t>
-      </w:r>
-      <w:proofErr w:type="spellEnd"/>
-      <w:r>
-        <w:rPr>
-          <w:rFonts w:ascii="Consolas" w:hAnsi="Consolas" w:cs="Consolas"/>
-          <w:sz w:val="24"/>
-          <w:szCs w:val="24"/>
-        </w:rPr>
-        <w:t xml:space="preserve"> is a single glove</w:t>
+        <w:t xml:space="preserve">I also see the </w:t>
+      </w:r>
+      <w:proofErr w:type="spellStart"/>
+      <w:r>
+        <w:rPr>
+          <w:rFonts w:ascii="Consolas" w:hAnsi="Consolas" w:cs="Consolas"/>
+          <w:sz w:val="24"/>
+          <w:szCs w:val="24"/>
+        </w:rPr>
+        <w:t>postrender</w:t>
+      </w:r>
+      <w:proofErr w:type="spellEnd"/>
+      <w:r>
+        <w:rPr>
+          <w:rFonts w:ascii="Consolas" w:hAnsi="Consolas" w:cs="Consolas"/>
+          <w:sz w:val="24"/>
+          <w:szCs w:val="24"/>
+        </w:rPr>
+        <w:t xml:space="preserve"> curve gear is now pretty expensive comparably too, for the </w:t>
+      </w:r>
+      <w:proofErr w:type="spellStart"/>
+      <w:r>
+        <w:rPr>
+          <w:rFonts w:ascii="Consolas" w:hAnsi="Consolas" w:cs="Consolas"/>
+          <w:sz w:val="24"/>
+          <w:szCs w:val="24"/>
+        </w:rPr>
+        <w:t>hud</w:t>
+      </w:r>
+      <w:proofErr w:type="spellEnd"/>
+      <w:r>
+        <w:rPr>
+          <w:rFonts w:ascii="Consolas" w:hAnsi="Consolas" w:cs="Consolas"/>
+          <w:sz w:val="24"/>
+          <w:szCs w:val="24"/>
+        </w:rPr>
+        <w:t xml:space="preserve"> I could easily flip back to the old system of painting on texture, if I simply make up a decent </w:t>
+      </w:r>
+      <w:proofErr w:type="spellStart"/>
+      <w:r>
+        <w:rPr>
+          <w:rFonts w:ascii="Consolas" w:hAnsi="Consolas" w:cs="Consolas"/>
+          <w:sz w:val="24"/>
+          <w:szCs w:val="24"/>
+        </w:rPr>
+        <w:t>bufferedImage</w:t>
+      </w:r>
+      <w:proofErr w:type="spellEnd"/>
+      <w:r>
+        <w:rPr>
+          <w:rFonts w:ascii="Consolas" w:hAnsi="Consolas" w:cs="Consolas"/>
+          <w:sz w:val="24"/>
+          <w:szCs w:val="24"/>
+        </w:rPr>
+        <w:t xml:space="preserve"> replacement texture system, but given it should be just RGBA 24/32 it should be fine (no compression won’t matter)</w:t>
       </w:r>
     </w:p>
     <w:p>
@@ -746,18 +520,8 @@
           <w:sz w:val="24"/>
           <w:szCs w:val="24"/>
         </w:rPr>
-        <w:t xml:space="preserve">I just moved a long way from </w:t>
-      </w:r>
-      <w:proofErr w:type="spellStart"/>
-      <w:r>
-        <w:rPr>
-          <w:rFonts w:ascii="Consolas" w:hAnsi="Consolas" w:cs="Consolas"/>
-          <w:sz w:val="24"/>
-          <w:szCs w:val="24"/>
-        </w:rPr>
-        <w:t>syda</w:t>
-      </w:r>
-      <w:proofErr w:type="spellEnd"/>
+        <w:t>Why does minimise</w:t>
+      </w:r>
       <w:r>
         <w:rPr>
           <w:rFonts w:ascii="Consolas" w:hAnsi="Consolas" w:cs="Consolas"/>
@@ -773,52 +537,84 @@
           <w:sz w:val="24"/>
           <w:szCs w:val="24"/>
         </w:rPr>
-        <w:t>neen</w:t>
-      </w:r>
-      <w:proofErr w:type="spellEnd"/>
-      <w:r>
-        <w:rPr>
-          <w:rFonts w:ascii="Consolas" w:hAnsi="Consolas" w:cs="Consolas"/>
-          <w:sz w:val="24"/>
-          <w:szCs w:val="24"/>
-        </w:rPr>
-        <w:t xml:space="preserve"> to the flaggy place and my </w:t>
-      </w:r>
-      <w:proofErr w:type="spellStart"/>
-      <w:r>
-        <w:rPr>
-          <w:rFonts w:ascii="Consolas" w:hAnsi="Consolas" w:cs="Consolas"/>
-          <w:sz w:val="24"/>
-          <w:szCs w:val="24"/>
-        </w:rPr>
-        <w:t>physcis</w:t>
-      </w:r>
-      <w:proofErr w:type="spellEnd"/>
-      <w:r>
-        <w:rPr>
-          <w:rFonts w:ascii="Consolas" w:hAnsi="Consolas" w:cs="Consolas"/>
-          <w:sz w:val="24"/>
-          <w:szCs w:val="24"/>
-        </w:rPr>
-        <w:t xml:space="preserve"> started taking 30seconds each update, obviously physics is not removed or something crazy, perhaps the visual only system is not worth the effort? Does is save much </w:t>
-      </w:r>
-      <w:proofErr w:type="spellStart"/>
-      <w:r>
-        <w:rPr>
-          <w:rFonts w:ascii="Consolas" w:hAnsi="Consolas" w:cs="Consolas"/>
-          <w:sz w:val="24"/>
-          <w:szCs w:val="24"/>
-        </w:rPr>
-        <w:t>memeory</w:t>
-      </w:r>
-      <w:proofErr w:type="spellEnd"/>
-      <w:r>
-        <w:rPr>
-          <w:rFonts w:ascii="Consolas" w:hAnsi="Consolas" w:cs="Consolas"/>
-          <w:sz w:val="24"/>
-          <w:szCs w:val="24"/>
-        </w:rPr>
-        <w:t>? Or perhaps this issue was just a LOT of model loading</w:t>
+        <w:t>apk</w:t>
+      </w:r>
+      <w:proofErr w:type="spellEnd"/>
+      <w:r>
+        <w:rPr>
+          <w:rFonts w:ascii="Consolas" w:hAnsi="Consolas" w:cs="Consolas"/>
+          <w:sz w:val="24"/>
+          <w:szCs w:val="24"/>
+        </w:rPr>
+        <w:t xml:space="preserve"> file</w:t>
+      </w:r>
+      <w:r>
+        <w:rPr>
+          <w:rFonts w:ascii="Consolas" w:hAnsi="Consolas" w:cs="Consolas"/>
+          <w:sz w:val="24"/>
+          <w:szCs w:val="24"/>
+        </w:rPr>
+        <w:t xml:space="preserve"> not give a perf boost? </w:t>
+      </w:r>
+      <w:r>
+        <w:rPr>
+          <w:rFonts w:ascii="Consolas" w:hAnsi="Consolas" w:cs="Consolas"/>
+          <w:sz w:val="24"/>
+          <w:szCs w:val="24"/>
+        </w:rPr>
+        <w:t xml:space="preserve">It is </w:t>
+      </w:r>
+      <w:proofErr w:type="spellStart"/>
+      <w:r>
+        <w:rPr>
+          <w:rFonts w:ascii="Consolas" w:hAnsi="Consolas" w:cs="Consolas"/>
+          <w:sz w:val="24"/>
+          <w:szCs w:val="24"/>
+        </w:rPr>
+        <w:t>inlining</w:t>
+      </w:r>
+      <w:proofErr w:type="spellEnd"/>
+      <w:r>
+        <w:rPr>
+          <w:rFonts w:ascii="Consolas" w:hAnsi="Consolas" w:cs="Consolas"/>
+          <w:sz w:val="24"/>
+          <w:szCs w:val="24"/>
+        </w:rPr>
+        <w:t xml:space="preserve"> and definitely cutting down the execute calls in </w:t>
+      </w:r>
+      <w:proofErr w:type="spellStart"/>
+      <w:r>
+        <w:rPr>
+          <w:rFonts w:ascii="Consolas" w:hAnsi="Consolas" w:cs="Consolas"/>
+          <w:sz w:val="24"/>
+          <w:szCs w:val="24"/>
+        </w:rPr>
+        <w:t>joglespipline</w:t>
+      </w:r>
+      <w:proofErr w:type="spellEnd"/>
+      <w:r>
+        <w:rPr>
+          <w:rFonts w:ascii="Consolas" w:hAnsi="Consolas" w:cs="Consolas"/>
+          <w:sz w:val="24"/>
+          <w:szCs w:val="24"/>
+        </w:rPr>
+        <w:t xml:space="preserve">, is it the curve gear and </w:t>
+      </w:r>
+      <w:r>
+        <w:rPr>
+          <w:rFonts w:ascii="Consolas" w:hAnsi="Consolas" w:cs="Consolas"/>
+          <w:sz w:val="24"/>
+          <w:szCs w:val="24"/>
+        </w:rPr>
+        <w:t>behaviours</w:t>
+      </w:r>
+      <w:r>
+        <w:rPr>
+          <w:rFonts w:ascii="Consolas" w:hAnsi="Consolas" w:cs="Consolas"/>
+          <w:sz w:val="24"/>
+          <w:szCs w:val="24"/>
+        </w:rPr>
+        <w:t xml:space="preserve"> now?</w:t>
       </w:r>
     </w:p>
     <w:p>
@@ -838,42 +634,94 @@
           <w:szCs w:val="24"/>
         </w:rPr>
       </w:pPr>
-      <w:r>
-        <w:rPr>
-          <w:rFonts w:ascii="Consolas" w:hAnsi="Consolas" w:cs="Consolas"/>
-          <w:sz w:val="24"/>
-          <w:szCs w:val="24"/>
-        </w:rPr>
-        <w:t xml:space="preserve">I wonder if the overly fast animations I see sometimes are because I’m not using a value on of the </w:t>
-      </w:r>
-      <w:proofErr w:type="spellStart"/>
-      <w:r>
-        <w:rPr>
-          <w:rFonts w:ascii="Consolas" w:hAnsi="Consolas" w:cs="Consolas"/>
-          <w:sz w:val="24"/>
-          <w:szCs w:val="24"/>
-        </w:rPr>
-        <w:t>keyframe</w:t>
-      </w:r>
-      <w:proofErr w:type="spellEnd"/>
-      <w:r>
-        <w:rPr>
-          <w:rFonts w:ascii="Consolas" w:hAnsi="Consolas" w:cs="Consolas"/>
-          <w:sz w:val="24"/>
-          <w:szCs w:val="24"/>
-        </w:rPr>
-        <w:t xml:space="preserve"> data like a speed </w:t>
-      </w:r>
-      <w:proofErr w:type="gramStart"/>
-      <w:r>
-        <w:rPr>
-          <w:rFonts w:ascii="Consolas" w:hAnsi="Consolas" w:cs="Consolas"/>
-          <w:sz w:val="24"/>
-          <w:szCs w:val="24"/>
-        </w:rPr>
-        <w:t>multiplier?</w:t>
-      </w:r>
-      <w:proofErr w:type="gramEnd"/>
+      <w:proofErr w:type="spellStart"/>
+      <w:r>
+        <w:rPr>
+          <w:rFonts w:ascii="Consolas" w:hAnsi="Consolas" w:cs="Consolas"/>
+          <w:sz w:val="24"/>
+          <w:szCs w:val="24"/>
+        </w:rPr>
+        <w:t>Morrowind</w:t>
+      </w:r>
+      <w:proofErr w:type="spellEnd"/>
+      <w:r>
+        <w:rPr>
+          <w:rFonts w:ascii="Consolas" w:hAnsi="Consolas" w:cs="Consolas"/>
+          <w:sz w:val="24"/>
+          <w:szCs w:val="24"/>
+        </w:rPr>
+        <w:t xml:space="preserve"> interior now show gaps, possibly from size update? Check </w:t>
+      </w:r>
+      <w:proofErr w:type="spellStart"/>
+      <w:r>
+        <w:rPr>
+          <w:rFonts w:ascii="Consolas" w:hAnsi="Consolas" w:cs="Consolas"/>
+          <w:sz w:val="24"/>
+          <w:szCs w:val="24"/>
+        </w:rPr>
+        <w:t>obliv</w:t>
+      </w:r>
+      <w:proofErr w:type="spellEnd"/>
+      <w:r>
+        <w:rPr>
+          <w:rFonts w:ascii="Consolas" w:hAnsi="Consolas" w:cs="Consolas"/>
+          <w:sz w:val="24"/>
+          <w:szCs w:val="24"/>
+        </w:rPr>
+        <w:t>, notice no a gap at all outside it’s an inside issue?</w:t>
+      </w:r>
+      <w:r>
+        <w:rPr>
+          <w:rFonts w:ascii="Consolas" w:hAnsi="Consolas" w:cs="Consolas"/>
+          <w:sz w:val="24"/>
+          <w:szCs w:val="24"/>
+        </w:rPr>
+        <w:t xml:space="preserve"> I</w:t>
+      </w:r>
+      <w:r>
+        <w:rPr>
+          <w:rFonts w:ascii="Consolas" w:hAnsi="Consolas" w:cs="Consolas"/>
+          <w:sz w:val="24"/>
+          <w:szCs w:val="24"/>
+        </w:rPr>
+        <w:t xml:space="preserve">n fact inside a tavern no trouble at all, only dungeons and </w:t>
+      </w:r>
+      <w:proofErr w:type="spellStart"/>
+      <w:r>
+        <w:rPr>
+          <w:rFonts w:ascii="Consolas" w:hAnsi="Consolas" w:cs="Consolas"/>
+          <w:sz w:val="24"/>
+          <w:szCs w:val="24"/>
+        </w:rPr>
+        <w:t>vivec</w:t>
+      </w:r>
+      <w:proofErr w:type="spellEnd"/>
+      <w:r>
+        <w:rPr>
+          <w:rFonts w:ascii="Consolas" w:hAnsi="Consolas" w:cs="Consolas"/>
+          <w:sz w:val="24"/>
+          <w:szCs w:val="24"/>
+        </w:rPr>
+        <w:t xml:space="preserve">? But in </w:t>
+      </w:r>
+      <w:proofErr w:type="spellStart"/>
+      <w:r>
+        <w:rPr>
+          <w:rFonts w:ascii="Consolas" w:hAnsi="Consolas" w:cs="Consolas"/>
+          <w:sz w:val="24"/>
+          <w:szCs w:val="24"/>
+        </w:rPr>
+        <w:t>vivec</w:t>
+      </w:r>
+      <w:proofErr w:type="spellEnd"/>
+      <w:r>
+        <w:rPr>
+          <w:rFonts w:ascii="Consolas" w:hAnsi="Consolas" w:cs="Consolas"/>
+          <w:sz w:val="24"/>
+          <w:szCs w:val="24"/>
+        </w:rPr>
+        <w:t xml:space="preserve"> physics is all wrong to, so perhaps some scale I’m missing?</w:t>
+      </w:r>
     </w:p>
     <w:p>
       <w:pPr>
@@ -898,7 +746,57 @@
           <w:sz w:val="24"/>
           <w:szCs w:val="24"/>
         </w:rPr>
-        <w:t>I am too short now, compare me with the questioning guy</w:t>
+        <w:t>Characters dress based on inventory</w:t>
+      </w:r>
+      <w:r>
+        <w:rPr>
+          <w:rFonts w:ascii="Consolas" w:hAnsi="Consolas" w:cs="Consolas"/>
+          <w:sz w:val="24"/>
+          <w:szCs w:val="24"/>
+        </w:rPr>
+        <w:t xml:space="preserve"> </w:t>
+      </w:r>
+      <w:r>
+        <w:rPr>
+          <w:rFonts w:ascii="Consolas" w:hAnsi="Consolas" w:cs="Consolas"/>
+          <w:sz w:val="24"/>
+          <w:szCs w:val="24"/>
+        </w:rPr>
+        <w:t xml:space="preserve">hands are missing because they are in the skin file, but a shirt will stop that file from being loaded, so I need a system to tell the tes3 </w:t>
+      </w:r>
+      <w:r>
+        <w:rPr>
+          <w:rFonts w:ascii="Consolas" w:hAnsi="Consolas" w:cs="Consolas"/>
+          <w:sz w:val="24"/>
+          <w:szCs w:val="24"/>
+        </w:rPr>
+        <w:t>character</w:t>
+      </w:r>
+      <w:r>
+        <w:rPr>
+          <w:rFonts w:ascii="Consolas" w:hAnsi="Consolas" w:cs="Consolas"/>
+          <w:sz w:val="24"/>
+          <w:szCs w:val="24"/>
+        </w:rPr>
+        <w:t xml:space="preserve"> which bits of that file to uses and chop it up!, possibly including left and right hand, in fact definitely as </w:t>
+      </w:r>
+      <w:proofErr w:type="spellStart"/>
+      <w:r>
+        <w:rPr>
+          <w:rFonts w:ascii="Consolas" w:hAnsi="Consolas" w:cs="Consolas"/>
+          <w:sz w:val="24"/>
+          <w:szCs w:val="24"/>
+        </w:rPr>
+        <w:t>wraithguard</w:t>
+      </w:r>
+      <w:proofErr w:type="spellEnd"/>
+      <w:r>
+        <w:rPr>
+          <w:rFonts w:ascii="Consolas" w:hAnsi="Consolas" w:cs="Consolas"/>
+          <w:sz w:val="24"/>
+          <w:szCs w:val="24"/>
+        </w:rPr>
+        <w:t xml:space="preserve"> is a single glove</w:t>
       </w:r>
     </w:p>
     <w:p>
@@ -924,23 +822,109 @@
           <w:sz w:val="24"/>
           <w:szCs w:val="24"/>
         </w:rPr>
-        <w:t>C</w:t>
-      </w:r>
-      <w:r>
-        <w:rPr>
-          <w:rFonts w:ascii="Consolas" w:hAnsi="Consolas" w:cs="Consolas"/>
-          <w:sz w:val="24"/>
-          <w:szCs w:val="24"/>
-        </w:rPr>
-        <w:t>haracters need to have a capsule shape around them so I don’t walk through them</w:t>
-      </w:r>
-      <w:r>
-        <w:rPr>
-          <w:rFonts w:ascii="Consolas" w:hAnsi="Consolas" w:cs="Consolas"/>
-          <w:sz w:val="24"/>
-          <w:szCs w:val="24"/>
-        </w:rPr>
-        <w:t>, and physics need to accept their movements, possibly I need to get GPRD going</w:t>
+        <w:t xml:space="preserve">I just moved a long way from </w:t>
+      </w:r>
+      <w:proofErr w:type="spellStart"/>
+      <w:r>
+        <w:rPr>
+          <w:rFonts w:ascii="Consolas" w:hAnsi="Consolas" w:cs="Consolas"/>
+          <w:sz w:val="24"/>
+          <w:szCs w:val="24"/>
+        </w:rPr>
+        <w:t>syda</w:t>
+      </w:r>
+      <w:proofErr w:type="spellEnd"/>
+      <w:r>
+        <w:rPr>
+          <w:rFonts w:ascii="Consolas" w:hAnsi="Consolas" w:cs="Consolas"/>
+          <w:sz w:val="24"/>
+          <w:szCs w:val="24"/>
+        </w:rPr>
+        <w:t xml:space="preserve"> </w:t>
+      </w:r>
+      <w:proofErr w:type="spellStart"/>
+      <w:r>
+        <w:rPr>
+          <w:rFonts w:ascii="Consolas" w:hAnsi="Consolas" w:cs="Consolas"/>
+          <w:sz w:val="24"/>
+          <w:szCs w:val="24"/>
+        </w:rPr>
+        <w:t>neen</w:t>
+      </w:r>
+      <w:proofErr w:type="spellEnd"/>
+      <w:r>
+        <w:rPr>
+          <w:rFonts w:ascii="Consolas" w:hAnsi="Consolas" w:cs="Consolas"/>
+          <w:sz w:val="24"/>
+          <w:szCs w:val="24"/>
+        </w:rPr>
+        <w:t xml:space="preserve"> to the flaggy place and my </w:t>
+      </w:r>
+      <w:proofErr w:type="spellStart"/>
+      <w:r>
+        <w:rPr>
+          <w:rFonts w:ascii="Consolas" w:hAnsi="Consolas" w:cs="Consolas"/>
+          <w:sz w:val="24"/>
+          <w:szCs w:val="24"/>
+        </w:rPr>
+        <w:t>physc</w:t>
+      </w:r>
+      <w:r>
+        <w:rPr>
+          <w:rFonts w:ascii="Consolas" w:hAnsi="Consolas" w:cs="Consolas"/>
+          <w:sz w:val="24"/>
+          <w:szCs w:val="24"/>
+        </w:rPr>
+        <w:t>s</w:t>
+      </w:r>
+      <w:proofErr w:type="spellEnd"/>
+      <w:r>
+        <w:rPr>
+          <w:rFonts w:ascii="Consolas" w:hAnsi="Consolas" w:cs="Consolas"/>
+          <w:sz w:val="24"/>
+          <w:szCs w:val="24"/>
+        </w:rPr>
+        <w:t xml:space="preserve"> </w:t>
+      </w:r>
+      <w:r>
+        <w:rPr>
+          <w:rFonts w:ascii="Consolas" w:hAnsi="Consolas" w:cs="Consolas"/>
+          <w:sz w:val="24"/>
+          <w:szCs w:val="24"/>
+        </w:rPr>
+        <w:t>started taking 30</w:t>
+      </w:r>
+      <w:r>
+        <w:rPr>
+          <w:rFonts w:ascii="Consolas" w:hAnsi="Consolas" w:cs="Consolas"/>
+          <w:sz w:val="24"/>
+          <w:szCs w:val="24"/>
+        </w:rPr>
+        <w:t xml:space="preserve"> </w:t>
+      </w:r>
+      <w:r>
+        <w:rPr>
+          <w:rFonts w:ascii="Consolas" w:hAnsi="Consolas" w:cs="Consolas"/>
+          <w:sz w:val="24"/>
+          <w:szCs w:val="24"/>
+        </w:rPr>
+        <w:t xml:space="preserve">seconds each update, obviously physics is not removed or something crazy, perhaps the visual only system is not worth the effort? Does is save much </w:t>
+      </w:r>
+      <w:r>
+        <w:rPr>
+          <w:rFonts w:ascii="Consolas" w:hAnsi="Consolas" w:cs="Consolas"/>
+          <w:sz w:val="24"/>
+          <w:szCs w:val="24"/>
+        </w:rPr>
+        <w:t>memory</w:t>
+      </w:r>
+      <w:r>
+        <w:rPr>
+          <w:rFonts w:ascii="Consolas" w:hAnsi="Consolas" w:cs="Consolas"/>
+          <w:sz w:val="24"/>
+          <w:szCs w:val="24"/>
+        </w:rPr>
+        <w:t>? Or perhaps this issue was just a LOT of model loading</w:t>
       </w:r>
     </w:p>
     <w:p>
@@ -966,23 +950,25 @@
           <w:sz w:val="24"/>
           <w:szCs w:val="24"/>
         </w:rPr>
-        <w:t xml:space="preserve">Put some </w:t>
-      </w:r>
-      <w:r>
-        <w:rPr>
-          <w:rFonts w:ascii="Consolas" w:hAnsi="Consolas" w:cs="Consolas"/>
-          <w:sz w:val="24"/>
-          <w:szCs w:val="24"/>
-        </w:rPr>
-        <w:t>avatar</w:t>
-      </w:r>
-      <w:r>
-        <w:rPr>
-          <w:rFonts w:ascii="Consolas" w:hAnsi="Consolas" w:cs="Consolas"/>
-          <w:sz w:val="24"/>
-          <w:szCs w:val="24"/>
-        </w:rPr>
-        <w:t xml:space="preserve"> hands on?</w:t>
+        <w:t xml:space="preserve">I wonder if the overly fast animations I see sometimes are because I’m not using a value on of the </w:t>
+      </w:r>
+      <w:proofErr w:type="spellStart"/>
+      <w:r>
+        <w:rPr>
+          <w:rFonts w:ascii="Consolas" w:hAnsi="Consolas" w:cs="Consolas"/>
+          <w:sz w:val="24"/>
+          <w:szCs w:val="24"/>
+        </w:rPr>
+        <w:t>keyframe</w:t>
+      </w:r>
+      <w:proofErr w:type="spellEnd"/>
+      <w:r>
+        <w:rPr>
+          <w:rFonts w:ascii="Consolas" w:hAnsi="Consolas" w:cs="Consolas"/>
+          <w:sz w:val="24"/>
+          <w:szCs w:val="24"/>
+        </w:rPr>
+        <w:t xml:space="preserve"> data like a speed multiplier?</w:t>
       </w:r>
     </w:p>
     <w:p>
@@ -1008,51 +994,7 @@
           <w:sz w:val="24"/>
           <w:szCs w:val="24"/>
         </w:rPr>
-        <w:t xml:space="preserve">Water </w:t>
-      </w:r>
-      <w:proofErr w:type="spellStart"/>
-      <w:r>
-        <w:rPr>
-          <w:rFonts w:ascii="Consolas" w:hAnsi="Consolas" w:cs="Consolas"/>
-          <w:sz w:val="24"/>
-          <w:szCs w:val="24"/>
-        </w:rPr>
-        <w:t>shader</w:t>
-      </w:r>
-      <w:proofErr w:type="spellEnd"/>
-      <w:r>
-        <w:rPr>
-          <w:rFonts w:ascii="Consolas" w:hAnsi="Consolas" w:cs="Consolas"/>
-          <w:sz w:val="24"/>
-          <w:szCs w:val="24"/>
-        </w:rPr>
-        <w:t xml:space="preserve"> with enviro reflection</w:t>
-      </w:r>
-      <w:r>
-        <w:rPr>
-          <w:rFonts w:ascii="Consolas" w:hAnsi="Consolas" w:cs="Consolas"/>
-          <w:sz w:val="24"/>
-          <w:szCs w:val="24"/>
-        </w:rPr>
-        <w:t xml:space="preserve">, though note the environment is just a simple </w:t>
-      </w:r>
-      <w:proofErr w:type="spellStart"/>
-      <w:r>
-        <w:rPr>
-          <w:rFonts w:ascii="Consolas" w:hAnsi="Consolas" w:cs="Consolas"/>
-          <w:sz w:val="24"/>
-          <w:szCs w:val="24"/>
-        </w:rPr>
-        <w:t>tex</w:t>
-      </w:r>
-      <w:proofErr w:type="spellEnd"/>
-      <w:r>
-        <w:rPr>
-          <w:rFonts w:ascii="Consolas" w:hAnsi="Consolas" w:cs="Consolas"/>
-          <w:sz w:val="24"/>
-          <w:szCs w:val="24"/>
-        </w:rPr>
-        <w:t xml:space="preserve"> in the actual game, not a render</w:t>
+        <w:t>I am too short now, compare me with the questioning guy</w:t>
       </w:r>
     </w:p>
     <w:p>
@@ -1078,33 +1020,51 @@
           <w:sz w:val="24"/>
           <w:szCs w:val="24"/>
         </w:rPr>
-        <w:t>Need to show an animation of casting a spell and hitting with a sword</w:t>
-      </w:r>
-    </w:p>
-    <w:p>
-      <w:pPr>
-        <w:pStyle w:val="ListParagraph"/>
-        <w:numPr>
-          <w:ilvl w:val="0"/>
-          <w:numId w:val="10"/>
-        </w:numPr>
-        <w:autoSpaceDE w:val="0"/>
-        <w:autoSpaceDN w:val="0"/>
-        <w:adjustRightInd w:val="0"/>
-        <w:spacing w:after="0" w:line="240" w:lineRule="auto"/>
-        <w:rPr>
-          <w:rFonts w:ascii="Consolas" w:hAnsi="Consolas" w:cs="Consolas"/>
-          <w:sz w:val="24"/>
-          <w:szCs w:val="24"/>
-        </w:rPr>
-      </w:pPr>
-      <w:r>
-        <w:rPr>
-          <w:rFonts w:ascii="Consolas" w:hAnsi="Consolas" w:cs="Consolas"/>
-          <w:sz w:val="24"/>
-          <w:szCs w:val="24"/>
-        </w:rPr>
-        <w:t>Get a basic AI going for the monsters and the CHAR so they stand up and walk about</w:t>
+        <w:t xml:space="preserve">Water </w:t>
+      </w:r>
+      <w:proofErr w:type="spellStart"/>
+      <w:r>
+        <w:rPr>
+          <w:rFonts w:ascii="Consolas" w:hAnsi="Consolas" w:cs="Consolas"/>
+          <w:sz w:val="24"/>
+          <w:szCs w:val="24"/>
+        </w:rPr>
+        <w:t>shader</w:t>
+      </w:r>
+      <w:proofErr w:type="spellEnd"/>
+      <w:r>
+        <w:rPr>
+          <w:rFonts w:ascii="Consolas" w:hAnsi="Consolas" w:cs="Consolas"/>
+          <w:sz w:val="24"/>
+          <w:szCs w:val="24"/>
+        </w:rPr>
+        <w:t xml:space="preserve"> with enviro reflection</w:t>
+      </w:r>
+      <w:r>
+        <w:rPr>
+          <w:rFonts w:ascii="Consolas" w:hAnsi="Consolas" w:cs="Consolas"/>
+          <w:sz w:val="24"/>
+          <w:szCs w:val="24"/>
+        </w:rPr>
+        <w:t xml:space="preserve">, though note the environment is just a simple </w:t>
+      </w:r>
+      <w:proofErr w:type="spellStart"/>
+      <w:r>
+        <w:rPr>
+          <w:rFonts w:ascii="Consolas" w:hAnsi="Consolas" w:cs="Consolas"/>
+          <w:sz w:val="24"/>
+          <w:szCs w:val="24"/>
+        </w:rPr>
+        <w:t>tex</w:t>
+      </w:r>
+      <w:proofErr w:type="spellEnd"/>
+      <w:r>
+        <w:rPr>
+          <w:rFonts w:ascii="Consolas" w:hAnsi="Consolas" w:cs="Consolas"/>
+          <w:sz w:val="24"/>
+          <w:szCs w:val="24"/>
+        </w:rPr>
+        <w:t xml:space="preserve"> in the actual game, not a render</w:t>
       </w:r>
     </w:p>
     <w:p>

</xml_diff>

<commit_message>
particles sizes correctly calculated by having the screen width
</commit_message>
<xml_diff>
--- a/ESEAndroid/docs/ESEAndroid Notes.docx
+++ b/ESEAndroid/docs/ESEAndroid Notes.docx
@@ -75,43 +75,23 @@
           <w:sz w:val="24"/>
           <w:szCs w:val="24"/>
         </w:rPr>
-        <w:t xml:space="preserve">All my bones are using </w:t>
-      </w:r>
-      <w:proofErr w:type="spellStart"/>
-      <w:r>
-        <w:rPr>
-          <w:rFonts w:ascii="Consolas" w:hAnsi="Consolas" w:cs="Consolas"/>
-          <w:sz w:val="24"/>
-          <w:szCs w:val="24"/>
-        </w:rPr>
-        <w:t>hashmap</w:t>
-      </w:r>
-      <w:proofErr w:type="spellEnd"/>
-      <w:r>
-        <w:rPr>
-          <w:rFonts w:ascii="Consolas" w:hAnsi="Consolas" w:cs="Consolas"/>
-          <w:sz w:val="24"/>
-          <w:szCs w:val="24"/>
-        </w:rPr>
-        <w:t xml:space="preserve"> and string lookups constantly, I need to make them just </w:t>
-      </w:r>
-      <w:proofErr w:type="spellStart"/>
-      <w:r>
-        <w:rPr>
-          <w:rFonts w:ascii="Consolas" w:hAnsi="Consolas" w:cs="Consolas"/>
-          <w:sz w:val="24"/>
-          <w:szCs w:val="24"/>
-        </w:rPr>
-        <w:t>sparsearrays</w:t>
-      </w:r>
-      <w:proofErr w:type="spellEnd"/>
-      <w:r>
-        <w:rPr>
-          <w:rFonts w:ascii="Consolas" w:hAnsi="Consolas" w:cs="Consolas"/>
-          <w:sz w:val="24"/>
-          <w:szCs w:val="24"/>
-        </w:rPr>
-        <w:t xml:space="preserve"> based on realised refIds</w:t>
+        <w:t>C</w:t>
+      </w:r>
+      <w:r>
+        <w:rPr>
+          <w:rFonts w:ascii="Consolas" w:hAnsi="Consolas" w:cs="Consolas"/>
+          <w:sz w:val="24"/>
+          <w:szCs w:val="24"/>
+        </w:rPr>
+        <w:t>haracters need to have a capsule shape around them so I don’t walk through them</w:t>
+      </w:r>
+      <w:r>
+        <w:rPr>
+          <w:rFonts w:ascii="Consolas" w:hAnsi="Consolas" w:cs="Consolas"/>
+          <w:sz w:val="24"/>
+          <w:szCs w:val="24"/>
+        </w:rPr>
+        <w:t>, and physics need to accept their movements, possibly I need to get GPRD going</w:t>
       </w:r>
     </w:p>
     <w:p>
@@ -137,23 +117,41 @@
           <w:sz w:val="24"/>
           <w:szCs w:val="24"/>
         </w:rPr>
-        <w:t>C</w:t>
-      </w:r>
-      <w:r>
-        <w:rPr>
-          <w:rFonts w:ascii="Consolas" w:hAnsi="Consolas" w:cs="Consolas"/>
-          <w:sz w:val="24"/>
-          <w:szCs w:val="24"/>
-        </w:rPr>
-        <w:t>haracters need to have a capsule shape around them so I don’t walk through them</w:t>
-      </w:r>
-      <w:r>
-        <w:rPr>
-          <w:rFonts w:ascii="Consolas" w:hAnsi="Consolas" w:cs="Consolas"/>
-          <w:sz w:val="24"/>
-          <w:szCs w:val="24"/>
-        </w:rPr>
-        <w:t>, and physics need to accept their movements, possibly I need to get GPRD going</w:t>
+        <w:t>Need to show an animation of casting a spell and hitting with a sword</w:t>
+      </w:r>
+      <w:r>
+        <w:rPr>
+          <w:rFonts w:ascii="Consolas" w:hAnsi="Consolas" w:cs="Consolas"/>
+          <w:sz w:val="24"/>
+          <w:szCs w:val="24"/>
+        </w:rPr>
+        <w:t xml:space="preserve"> </w:t>
+      </w:r>
+      <w:r>
+        <w:rPr>
+          <w:rFonts w:ascii="Consolas" w:hAnsi="Consolas" w:cs="Consolas"/>
+          <w:sz w:val="24"/>
+          <w:szCs w:val="24"/>
+        </w:rPr>
+        <w:t xml:space="preserve">Make </w:t>
+      </w:r>
+      <w:proofErr w:type="spellStart"/>
+      <w:r>
+        <w:rPr>
+          <w:rFonts w:ascii="Consolas" w:hAnsi="Consolas" w:cs="Consolas"/>
+          <w:sz w:val="24"/>
+          <w:szCs w:val="24"/>
+        </w:rPr>
+        <w:t>avartar</w:t>
+      </w:r>
+      <w:proofErr w:type="spellEnd"/>
+      <w:r>
+        <w:rPr>
+          <w:rFonts w:ascii="Consolas" w:hAnsi="Consolas" w:cs="Consolas"/>
+          <w:sz w:val="24"/>
+          <w:szCs w:val="24"/>
+        </w:rPr>
+        <w:t xml:space="preserve"> hands do animation on click</w:t>
       </w:r>
     </w:p>
     <w:p>
@@ -179,7 +177,87 @@
           <w:sz w:val="24"/>
           <w:szCs w:val="24"/>
         </w:rPr>
-        <w:t>Put some avatar hands on?</w:t>
+        <w:t xml:space="preserve">Need the interface of </w:t>
+      </w:r>
+      <w:proofErr w:type="spellStart"/>
+      <w:r>
+        <w:rPr>
+          <w:rFonts w:ascii="Consolas" w:hAnsi="Consolas" w:cs="Consolas"/>
+          <w:sz w:val="24"/>
+          <w:szCs w:val="24"/>
+        </w:rPr>
+        <w:t>morrowind</w:t>
+      </w:r>
+      <w:proofErr w:type="spellEnd"/>
+      <w:r>
+        <w:rPr>
+          <w:rFonts w:ascii="Consolas" w:hAnsi="Consolas" w:cs="Consolas"/>
+          <w:sz w:val="24"/>
+          <w:szCs w:val="24"/>
+        </w:rPr>
+        <w:t xml:space="preserve"> for character generation and inventory </w:t>
+      </w:r>
+      <w:proofErr w:type="spellStart"/>
+      <w:r>
+        <w:rPr>
+          <w:rFonts w:ascii="Consolas" w:hAnsi="Consolas" w:cs="Consolas"/>
+          <w:sz w:val="24"/>
+          <w:szCs w:val="24"/>
+        </w:rPr>
+        <w:t>etc</w:t>
+      </w:r>
+      <w:proofErr w:type="spellEnd"/>
+      <w:r>
+        <w:rPr>
+          <w:rFonts w:ascii="Consolas" w:hAnsi="Consolas" w:cs="Consolas"/>
+          <w:sz w:val="24"/>
+          <w:szCs w:val="24"/>
+        </w:rPr>
+        <w:t xml:space="preserve"> going</w:t>
+      </w:r>
+      <w:r>
+        <w:rPr>
+          <w:rFonts w:ascii="Consolas" w:hAnsi="Consolas" w:cs="Consolas"/>
+          <w:sz w:val="24"/>
+          <w:szCs w:val="24"/>
+        </w:rPr>
+        <w:t xml:space="preserve">, remember scripts have details of how in them I feel </w:t>
+      </w:r>
+      <w:proofErr w:type="spellStart"/>
+      <w:r>
+        <w:rPr>
+          <w:rFonts w:ascii="Consolas" w:hAnsi="Consolas" w:cs="Consolas"/>
+          <w:sz w:val="24"/>
+          <w:szCs w:val="24"/>
+        </w:rPr>
+        <w:t>bufferimages</w:t>
+      </w:r>
+      <w:proofErr w:type="spellEnd"/>
+      <w:r>
+        <w:rPr>
+          <w:rFonts w:ascii="Consolas" w:hAnsi="Consolas" w:cs="Consolas"/>
+          <w:sz w:val="24"/>
+          <w:szCs w:val="24"/>
+        </w:rPr>
+        <w:t xml:space="preserve"> could be the answer with the old school </w:t>
+      </w:r>
+      <w:proofErr w:type="spellStart"/>
+      <w:r>
+        <w:rPr>
+          <w:rFonts w:ascii="Consolas" w:hAnsi="Consolas" w:cs="Consolas"/>
+          <w:sz w:val="24"/>
+          <w:szCs w:val="24"/>
+        </w:rPr>
+        <w:t>hud</w:t>
+      </w:r>
+      <w:proofErr w:type="spellEnd"/>
+      <w:r>
+        <w:rPr>
+          <w:rFonts w:ascii="Consolas" w:hAnsi="Consolas" w:cs="Consolas"/>
+          <w:sz w:val="24"/>
+          <w:szCs w:val="24"/>
+        </w:rPr>
+        <w:t xml:space="preserve"> working again, notice that the Curve gear is expensive so possibly a good step?</w:t>
       </w:r>
     </w:p>
     <w:p>
@@ -205,7 +283,7 @@
           <w:sz w:val="24"/>
           <w:szCs w:val="24"/>
         </w:rPr>
-        <w:t>Need to show an animation of casting a spell and hitting with a sword</w:t>
+        <w:t>Get a basic AI going for the monsters and the CHAR so they stand up and walk about</w:t>
       </w:r>
     </w:p>
     <w:p>
@@ -231,7 +309,112 @@
           <w:sz w:val="24"/>
           <w:szCs w:val="24"/>
         </w:rPr>
-        <w:t>Get a basic AI going for the monsters and the CHAR so they stand up and walk about</w:t>
+        <w:t xml:space="preserve">I have too many simple </w:t>
+      </w:r>
+      <w:proofErr w:type="spellStart"/>
+      <w:r>
+        <w:rPr>
+          <w:rFonts w:ascii="Consolas" w:hAnsi="Consolas" w:cs="Consolas"/>
+          <w:sz w:val="24"/>
+          <w:szCs w:val="24"/>
+        </w:rPr>
+        <w:t>behaviors</w:t>
+      </w:r>
+      <w:proofErr w:type="spellEnd"/>
+      <w:r>
+        <w:rPr>
+          <w:rFonts w:ascii="Consolas" w:hAnsi="Consolas" w:cs="Consolas"/>
+          <w:sz w:val="24"/>
+          <w:szCs w:val="24"/>
+        </w:rPr>
+        <w:t xml:space="preserve"> and </w:t>
+      </w:r>
+      <w:proofErr w:type="spellStart"/>
+      <w:r>
+        <w:rPr>
+          <w:rFonts w:ascii="Consolas" w:hAnsi="Consolas" w:cs="Consolas"/>
+          <w:sz w:val="24"/>
+          <w:szCs w:val="24"/>
+        </w:rPr>
+        <w:t>perframe</w:t>
+      </w:r>
+      <w:proofErr w:type="spellEnd"/>
+      <w:r>
+        <w:rPr>
+          <w:rFonts w:ascii="Consolas" w:hAnsi="Consolas" w:cs="Consolas"/>
+          <w:sz w:val="24"/>
+          <w:szCs w:val="24"/>
+        </w:rPr>
+        <w:t xml:space="preserve"> updates, each one is a “every frame” processor, so I should look at reducing the number of calls</w:t>
+      </w:r>
+      <w:r>
+        <w:rPr>
+          <w:rFonts w:ascii="Consolas" w:hAnsi="Consolas" w:cs="Consolas"/>
+          <w:color w:val="000000"/>
+          <w:sz w:val="24"/>
+          <w:szCs w:val="24"/>
+          <w:highlight w:val="lightGray"/>
+        </w:rPr>
+        <w:t xml:space="preserve"> </w:t>
+      </w:r>
+      <w:r>
+        <w:rPr>
+          <w:rFonts w:ascii="Consolas" w:hAnsi="Consolas" w:cs="Consolas"/>
+          <w:color w:val="000000"/>
+          <w:sz w:val="24"/>
+          <w:szCs w:val="24"/>
+          <w:highlight w:val="lightGray"/>
+        </w:rPr>
+        <w:t>Utils3D</w:t>
+      </w:r>
+      <w:r>
+        <w:rPr>
+          <w:rFonts w:ascii="Consolas" w:hAnsi="Consolas" w:cs="Consolas"/>
+          <w:color w:val="000000"/>
+          <w:sz w:val="24"/>
+          <w:szCs w:val="24"/>
+        </w:rPr>
+        <w:t xml:space="preserve">.defaultBounds are used a lot, but less </w:t>
+      </w:r>
+      <w:proofErr w:type="spellStart"/>
+      <w:r>
+        <w:rPr>
+          <w:rFonts w:ascii="Consolas" w:hAnsi="Consolas" w:cs="Consolas"/>
+          <w:color w:val="000000"/>
+          <w:sz w:val="24"/>
+          <w:szCs w:val="24"/>
+        </w:rPr>
+        <w:t>behaviors</w:t>
+      </w:r>
+      <w:proofErr w:type="spellEnd"/>
+      <w:r>
+        <w:rPr>
+          <w:rFonts w:ascii="Consolas" w:hAnsi="Consolas" w:cs="Consolas"/>
+          <w:color w:val="000000"/>
+          <w:sz w:val="24"/>
+          <w:szCs w:val="24"/>
+        </w:rPr>
+        <w:t xml:space="preserve"> might be good if they are used less, also every behaviour should consider being </w:t>
+      </w:r>
+      <w:proofErr w:type="spellStart"/>
+      <w:r>
+        <w:rPr>
+          <w:rFonts w:ascii="Consolas" w:hAnsi="Consolas" w:cs="Consolas"/>
+          <w:color w:val="000000"/>
+          <w:sz w:val="24"/>
+          <w:szCs w:val="24"/>
+        </w:rPr>
+        <w:t>frustrum</w:t>
+      </w:r>
+      <w:proofErr w:type="spellEnd"/>
+      <w:r>
+        <w:rPr>
+          <w:rFonts w:ascii="Consolas" w:hAnsi="Consolas" w:cs="Consolas"/>
+          <w:color w:val="000000"/>
+          <w:sz w:val="24"/>
+          <w:szCs w:val="24"/>
+        </w:rPr>
+        <w:t xml:space="preserve"> only too</w:t>
       </w:r>
     </w:p>
     <w:p>
@@ -257,33 +440,61 @@
           <w:sz w:val="24"/>
           <w:szCs w:val="24"/>
         </w:rPr>
-        <w:t xml:space="preserve">It turns out I think my behaviour updates are very expensive, maybe it’s my skins updates, maybe it’s my particle </w:t>
-      </w:r>
-      <w:proofErr w:type="spellStart"/>
-      <w:r>
-        <w:rPr>
-          <w:rFonts w:ascii="Consolas" w:hAnsi="Consolas" w:cs="Consolas"/>
-          <w:sz w:val="24"/>
-          <w:szCs w:val="24"/>
-        </w:rPr>
-        <w:t>arraycopy</w:t>
-      </w:r>
-      <w:proofErr w:type="spellEnd"/>
-      <w:r>
-        <w:rPr>
-          <w:rFonts w:ascii="Consolas" w:hAnsi="Consolas" w:cs="Consolas"/>
-          <w:sz w:val="24"/>
-          <w:szCs w:val="24"/>
-        </w:rPr>
-        <w:t xml:space="preserve"> gear?</w:t>
-      </w:r>
-      <w:r>
-        <w:rPr>
-          <w:rFonts w:ascii="Consolas" w:hAnsi="Consolas" w:cs="Consolas"/>
-          <w:sz w:val="24"/>
-          <w:szCs w:val="24"/>
-        </w:rPr>
-        <w:t xml:space="preserve"> In the threads I see half of my behaviour gear stops the renderer thread, but half of it runs in parallel, I should understand exactly when this is the case.</w:t>
+        <w:t xml:space="preserve">I also see the </w:t>
+      </w:r>
+      <w:proofErr w:type="spellStart"/>
+      <w:r>
+        <w:rPr>
+          <w:rFonts w:ascii="Consolas" w:hAnsi="Consolas" w:cs="Consolas"/>
+          <w:sz w:val="24"/>
+          <w:szCs w:val="24"/>
+        </w:rPr>
+        <w:t>postrender</w:t>
+      </w:r>
+      <w:proofErr w:type="spellEnd"/>
+      <w:r>
+        <w:rPr>
+          <w:rFonts w:ascii="Consolas" w:hAnsi="Consolas" w:cs="Consolas"/>
+          <w:sz w:val="24"/>
+          <w:szCs w:val="24"/>
+        </w:rPr>
+        <w:t xml:space="preserve"> curve gear is now pretty expensive comparably too, for the </w:t>
+      </w:r>
+      <w:proofErr w:type="spellStart"/>
+      <w:r>
+        <w:rPr>
+          <w:rFonts w:ascii="Consolas" w:hAnsi="Consolas" w:cs="Consolas"/>
+          <w:sz w:val="24"/>
+          <w:szCs w:val="24"/>
+        </w:rPr>
+        <w:t>hud</w:t>
+      </w:r>
+      <w:proofErr w:type="spellEnd"/>
+      <w:r>
+        <w:rPr>
+          <w:rFonts w:ascii="Consolas" w:hAnsi="Consolas" w:cs="Consolas"/>
+          <w:sz w:val="24"/>
+          <w:szCs w:val="24"/>
+        </w:rPr>
+        <w:t xml:space="preserve"> I could easily flip back to the old system of painting on texture, if I simply make up a decent </w:t>
+      </w:r>
+      <w:proofErr w:type="spellStart"/>
+      <w:r>
+        <w:rPr>
+          <w:rFonts w:ascii="Consolas" w:hAnsi="Consolas" w:cs="Consolas"/>
+          <w:sz w:val="24"/>
+          <w:szCs w:val="24"/>
+        </w:rPr>
+        <w:t>bufferedImage</w:t>
+      </w:r>
+      <w:proofErr w:type="spellEnd"/>
+      <w:r>
+        <w:rPr>
+          <w:rFonts w:ascii="Consolas" w:hAnsi="Consolas" w:cs="Consolas"/>
+          <w:sz w:val="24"/>
+          <w:szCs w:val="24"/>
+        </w:rPr>
+        <w:t xml:space="preserve"> replacement texture system, but given it should be just RGBA 24/32 it should be fine (no compression won’t matter)</w:t>
       </w:r>
     </w:p>
     <w:p>
@@ -309,112 +520,7 @@
           <w:sz w:val="24"/>
           <w:szCs w:val="24"/>
         </w:rPr>
-        <w:t xml:space="preserve">I have too many simple </w:t>
-      </w:r>
-      <w:proofErr w:type="spellStart"/>
-      <w:r>
-        <w:rPr>
-          <w:rFonts w:ascii="Consolas" w:hAnsi="Consolas" w:cs="Consolas"/>
-          <w:sz w:val="24"/>
-          <w:szCs w:val="24"/>
-        </w:rPr>
-        <w:t>behaviors</w:t>
-      </w:r>
-      <w:proofErr w:type="spellEnd"/>
-      <w:r>
-        <w:rPr>
-          <w:rFonts w:ascii="Consolas" w:hAnsi="Consolas" w:cs="Consolas"/>
-          <w:sz w:val="24"/>
-          <w:szCs w:val="24"/>
-        </w:rPr>
-        <w:t xml:space="preserve"> and </w:t>
-      </w:r>
-      <w:proofErr w:type="spellStart"/>
-      <w:r>
-        <w:rPr>
-          <w:rFonts w:ascii="Consolas" w:hAnsi="Consolas" w:cs="Consolas"/>
-          <w:sz w:val="24"/>
-          <w:szCs w:val="24"/>
-        </w:rPr>
-        <w:t>perframe</w:t>
-      </w:r>
-      <w:proofErr w:type="spellEnd"/>
-      <w:r>
-        <w:rPr>
-          <w:rFonts w:ascii="Consolas" w:hAnsi="Consolas" w:cs="Consolas"/>
-          <w:sz w:val="24"/>
-          <w:szCs w:val="24"/>
-        </w:rPr>
-        <w:t xml:space="preserve"> updates, each one is a “every frame” processor, so I should look at reducing the number of calls</w:t>
-      </w:r>
-      <w:r>
-        <w:rPr>
-          <w:rFonts w:ascii="Consolas" w:hAnsi="Consolas" w:cs="Consolas"/>
-          <w:color w:val="000000"/>
-          <w:sz w:val="24"/>
-          <w:szCs w:val="24"/>
-          <w:highlight w:val="lightGray"/>
-        </w:rPr>
-        <w:t xml:space="preserve"> </w:t>
-      </w:r>
-      <w:r>
-        <w:rPr>
-          <w:rFonts w:ascii="Consolas" w:hAnsi="Consolas" w:cs="Consolas"/>
-          <w:color w:val="000000"/>
-          <w:sz w:val="24"/>
-          <w:szCs w:val="24"/>
-          <w:highlight w:val="lightGray"/>
-        </w:rPr>
-        <w:t>Utils3D</w:t>
-      </w:r>
-      <w:r>
-        <w:rPr>
-          <w:rFonts w:ascii="Consolas" w:hAnsi="Consolas" w:cs="Consolas"/>
-          <w:color w:val="000000"/>
-          <w:sz w:val="24"/>
-          <w:szCs w:val="24"/>
-        </w:rPr>
-        <w:t xml:space="preserve">.defaultBounds are used a lot, but less </w:t>
-      </w:r>
-      <w:proofErr w:type="spellStart"/>
-      <w:r>
-        <w:rPr>
-          <w:rFonts w:ascii="Consolas" w:hAnsi="Consolas" w:cs="Consolas"/>
-          <w:color w:val="000000"/>
-          <w:sz w:val="24"/>
-          <w:szCs w:val="24"/>
-        </w:rPr>
-        <w:t>behaviors</w:t>
-      </w:r>
-      <w:proofErr w:type="spellEnd"/>
-      <w:r>
-        <w:rPr>
-          <w:rFonts w:ascii="Consolas" w:hAnsi="Consolas" w:cs="Consolas"/>
-          <w:color w:val="000000"/>
-          <w:sz w:val="24"/>
-          <w:szCs w:val="24"/>
-        </w:rPr>
-        <w:t xml:space="preserve"> might be good if they are used less, also every behaviour should consider being </w:t>
-      </w:r>
-      <w:proofErr w:type="spellStart"/>
-      <w:r>
-        <w:rPr>
-          <w:rFonts w:ascii="Consolas" w:hAnsi="Consolas" w:cs="Consolas"/>
-          <w:color w:val="000000"/>
-          <w:sz w:val="24"/>
-          <w:szCs w:val="24"/>
-        </w:rPr>
-        <w:t>frustrum</w:t>
-      </w:r>
-      <w:proofErr w:type="spellEnd"/>
-      <w:r>
-        <w:rPr>
-          <w:rFonts w:ascii="Consolas" w:hAnsi="Consolas" w:cs="Consolas"/>
-          <w:color w:val="000000"/>
-          <w:sz w:val="24"/>
-          <w:szCs w:val="24"/>
-        </w:rPr>
-        <w:t xml:space="preserve"> only too</w:t>
+        <w:t>Cutting out the characters behind the building does not give me a performance boost? Surely it should?</w:t>
       </w:r>
     </w:p>
     <w:p>
@@ -440,61 +546,101 @@
           <w:sz w:val="24"/>
           <w:szCs w:val="24"/>
         </w:rPr>
-        <w:t xml:space="preserve">I also see the </w:t>
-      </w:r>
-      <w:proofErr w:type="spellStart"/>
-      <w:r>
-        <w:rPr>
-          <w:rFonts w:ascii="Consolas" w:hAnsi="Consolas" w:cs="Consolas"/>
-          <w:sz w:val="24"/>
-          <w:szCs w:val="24"/>
-        </w:rPr>
-        <w:t>postrender</w:t>
-      </w:r>
-      <w:proofErr w:type="spellEnd"/>
-      <w:r>
-        <w:rPr>
-          <w:rFonts w:ascii="Consolas" w:hAnsi="Consolas" w:cs="Consolas"/>
-          <w:sz w:val="24"/>
-          <w:szCs w:val="24"/>
-        </w:rPr>
-        <w:t xml:space="preserve"> curve gear is now pretty expensive comparably too, for the </w:t>
-      </w:r>
-      <w:proofErr w:type="spellStart"/>
-      <w:r>
-        <w:rPr>
-          <w:rFonts w:ascii="Consolas" w:hAnsi="Consolas" w:cs="Consolas"/>
-          <w:sz w:val="24"/>
-          <w:szCs w:val="24"/>
-        </w:rPr>
-        <w:t>hud</w:t>
-      </w:r>
-      <w:proofErr w:type="spellEnd"/>
-      <w:r>
-        <w:rPr>
-          <w:rFonts w:ascii="Consolas" w:hAnsi="Consolas" w:cs="Consolas"/>
-          <w:sz w:val="24"/>
-          <w:szCs w:val="24"/>
-        </w:rPr>
-        <w:t xml:space="preserve"> I could easily flip back to the old system of painting on texture, if I simply make up a decent </w:t>
-      </w:r>
-      <w:proofErr w:type="spellStart"/>
-      <w:r>
-        <w:rPr>
-          <w:rFonts w:ascii="Consolas" w:hAnsi="Consolas" w:cs="Consolas"/>
-          <w:sz w:val="24"/>
-          <w:szCs w:val="24"/>
-        </w:rPr>
-        <w:t>bufferedImage</w:t>
-      </w:r>
-      <w:proofErr w:type="spellEnd"/>
-      <w:r>
-        <w:rPr>
-          <w:rFonts w:ascii="Consolas" w:hAnsi="Consolas" w:cs="Consolas"/>
-          <w:sz w:val="24"/>
-          <w:szCs w:val="24"/>
-        </w:rPr>
-        <w:t xml:space="preserve"> replacement texture system, but given it should be just RGBA 24/32 it should be fine (no compression won’t matter)</w:t>
+        <w:t>Why does minimise</w:t>
+      </w:r>
+      <w:r>
+        <w:rPr>
+          <w:rFonts w:ascii="Consolas" w:hAnsi="Consolas" w:cs="Consolas"/>
+          <w:sz w:val="24"/>
+          <w:szCs w:val="24"/>
+        </w:rPr>
+        <w:t xml:space="preserve"> </w:t>
+      </w:r>
+      <w:proofErr w:type="spellStart"/>
+      <w:r>
+        <w:rPr>
+          <w:rFonts w:ascii="Consolas" w:hAnsi="Consolas" w:cs="Consolas"/>
+          <w:sz w:val="24"/>
+          <w:szCs w:val="24"/>
+        </w:rPr>
+        <w:t>apk</w:t>
+      </w:r>
+      <w:proofErr w:type="spellEnd"/>
+      <w:r>
+        <w:rPr>
+          <w:rFonts w:ascii="Consolas" w:hAnsi="Consolas" w:cs="Consolas"/>
+          <w:sz w:val="24"/>
+          <w:szCs w:val="24"/>
+        </w:rPr>
+        <w:t xml:space="preserve"> file</w:t>
+      </w:r>
+      <w:r>
+        <w:rPr>
+          <w:rFonts w:ascii="Consolas" w:hAnsi="Consolas" w:cs="Consolas"/>
+          <w:sz w:val="24"/>
+          <w:szCs w:val="24"/>
+        </w:rPr>
+        <w:t xml:space="preserve"> not give a perf boost? </w:t>
+      </w:r>
+      <w:r>
+        <w:rPr>
+          <w:rFonts w:ascii="Consolas" w:hAnsi="Consolas" w:cs="Consolas"/>
+          <w:sz w:val="24"/>
+          <w:szCs w:val="24"/>
+        </w:rPr>
+        <w:t xml:space="preserve">It is </w:t>
+      </w:r>
+      <w:proofErr w:type="spellStart"/>
+      <w:r>
+        <w:rPr>
+          <w:rFonts w:ascii="Consolas" w:hAnsi="Consolas" w:cs="Consolas"/>
+          <w:sz w:val="24"/>
+          <w:szCs w:val="24"/>
+        </w:rPr>
+        <w:t>inlining</w:t>
+      </w:r>
+      <w:proofErr w:type="spellEnd"/>
+      <w:r>
+        <w:rPr>
+          <w:rFonts w:ascii="Consolas" w:hAnsi="Consolas" w:cs="Consolas"/>
+          <w:sz w:val="24"/>
+          <w:szCs w:val="24"/>
+        </w:rPr>
+        <w:t xml:space="preserve"> and definitely cutting down the execute calls in </w:t>
+      </w:r>
+      <w:proofErr w:type="spellStart"/>
+      <w:r>
+        <w:rPr>
+          <w:rFonts w:ascii="Consolas" w:hAnsi="Consolas" w:cs="Consolas"/>
+          <w:sz w:val="24"/>
+          <w:szCs w:val="24"/>
+        </w:rPr>
+        <w:t>joglespipline</w:t>
+      </w:r>
+      <w:proofErr w:type="spellEnd"/>
+      <w:r>
+        <w:rPr>
+          <w:rFonts w:ascii="Consolas" w:hAnsi="Consolas" w:cs="Consolas"/>
+          <w:sz w:val="24"/>
+          <w:szCs w:val="24"/>
+        </w:rPr>
+        <w:t xml:space="preserve">, is it the curve gear and </w:t>
+      </w:r>
+      <w:r>
+        <w:rPr>
+          <w:rFonts w:ascii="Consolas" w:hAnsi="Consolas" w:cs="Consolas"/>
+          <w:sz w:val="24"/>
+          <w:szCs w:val="24"/>
+        </w:rPr>
+        <w:t>behaviours</w:t>
+      </w:r>
+      <w:r>
+        <w:rPr>
+          <w:rFonts w:ascii="Consolas" w:hAnsi="Consolas" w:cs="Consolas"/>
+          <w:sz w:val="24"/>
+          <w:szCs w:val="24"/>
+        </w:rPr>
+        <w:t xml:space="preserve"> now?</w:t>
       </w:r>
     </w:p>
     <w:p>
@@ -514,107 +660,93 @@
           <w:szCs w:val="24"/>
         </w:rPr>
       </w:pPr>
-      <w:r>
-        <w:rPr>
-          <w:rFonts w:ascii="Consolas" w:hAnsi="Consolas" w:cs="Consolas"/>
-          <w:sz w:val="24"/>
-          <w:szCs w:val="24"/>
-        </w:rPr>
-        <w:t>Why does minimise</w:t>
-      </w:r>
-      <w:r>
-        <w:rPr>
-          <w:rFonts w:ascii="Consolas" w:hAnsi="Consolas" w:cs="Consolas"/>
-          <w:sz w:val="24"/>
-          <w:szCs w:val="24"/>
-        </w:rPr>
-        <w:t xml:space="preserve"> </w:t>
-      </w:r>
-      <w:proofErr w:type="spellStart"/>
-      <w:r>
-        <w:rPr>
-          <w:rFonts w:ascii="Consolas" w:hAnsi="Consolas" w:cs="Consolas"/>
-          <w:sz w:val="24"/>
-          <w:szCs w:val="24"/>
-        </w:rPr>
-        <w:t>apk</w:t>
-      </w:r>
-      <w:proofErr w:type="spellEnd"/>
-      <w:r>
-        <w:rPr>
-          <w:rFonts w:ascii="Consolas" w:hAnsi="Consolas" w:cs="Consolas"/>
-          <w:sz w:val="24"/>
-          <w:szCs w:val="24"/>
-        </w:rPr>
-        <w:t xml:space="preserve"> file</w:t>
-      </w:r>
-      <w:r>
-        <w:rPr>
-          <w:rFonts w:ascii="Consolas" w:hAnsi="Consolas" w:cs="Consolas"/>
-          <w:sz w:val="24"/>
-          <w:szCs w:val="24"/>
-        </w:rPr>
-        <w:t xml:space="preserve"> not give a perf boost? </w:t>
-      </w:r>
-      <w:r>
-        <w:rPr>
-          <w:rFonts w:ascii="Consolas" w:hAnsi="Consolas" w:cs="Consolas"/>
-          <w:sz w:val="24"/>
-          <w:szCs w:val="24"/>
-        </w:rPr>
-        <w:t xml:space="preserve">It is </w:t>
-      </w:r>
-      <w:proofErr w:type="spellStart"/>
-      <w:r>
-        <w:rPr>
-          <w:rFonts w:ascii="Consolas" w:hAnsi="Consolas" w:cs="Consolas"/>
-          <w:sz w:val="24"/>
-          <w:szCs w:val="24"/>
-        </w:rPr>
-        <w:t>inlining</w:t>
-      </w:r>
-      <w:proofErr w:type="spellEnd"/>
-      <w:r>
-        <w:rPr>
-          <w:rFonts w:ascii="Consolas" w:hAnsi="Consolas" w:cs="Consolas"/>
-          <w:sz w:val="24"/>
-          <w:szCs w:val="24"/>
-        </w:rPr>
-        <w:t xml:space="preserve"> and definitely cutting down the execute calls in </w:t>
-      </w:r>
-      <w:proofErr w:type="spellStart"/>
-      <w:r>
-        <w:rPr>
-          <w:rFonts w:ascii="Consolas" w:hAnsi="Consolas" w:cs="Consolas"/>
-          <w:sz w:val="24"/>
-          <w:szCs w:val="24"/>
-        </w:rPr>
-        <w:t>joglespipline</w:t>
-      </w:r>
-      <w:proofErr w:type="spellEnd"/>
-      <w:r>
-        <w:rPr>
-          <w:rFonts w:ascii="Consolas" w:hAnsi="Consolas" w:cs="Consolas"/>
-          <w:sz w:val="24"/>
-          <w:szCs w:val="24"/>
-        </w:rPr>
-        <w:t xml:space="preserve">, is it the curve gear and </w:t>
-      </w:r>
-      <w:r>
-        <w:rPr>
-          <w:rFonts w:ascii="Consolas" w:hAnsi="Consolas" w:cs="Consolas"/>
-          <w:sz w:val="24"/>
-          <w:szCs w:val="24"/>
-        </w:rPr>
-        <w:t>behaviours</w:t>
-      </w:r>
-      <w:r>
-        <w:rPr>
-          <w:rFonts w:ascii="Consolas" w:hAnsi="Consolas" w:cs="Consolas"/>
-          <w:sz w:val="24"/>
-          <w:szCs w:val="24"/>
-        </w:rPr>
-        <w:t xml:space="preserve"> now?</w:t>
+      <w:proofErr w:type="spellStart"/>
+      <w:r>
+        <w:rPr>
+          <w:rFonts w:ascii="Consolas" w:hAnsi="Consolas" w:cs="Consolas"/>
+          <w:sz w:val="24"/>
+          <w:szCs w:val="24"/>
+        </w:rPr>
+        <w:t>Morrowind</w:t>
+      </w:r>
+      <w:proofErr w:type="spellEnd"/>
+      <w:r>
+        <w:rPr>
+          <w:rFonts w:ascii="Consolas" w:hAnsi="Consolas" w:cs="Consolas"/>
+          <w:sz w:val="24"/>
+          <w:szCs w:val="24"/>
+        </w:rPr>
+        <w:t xml:space="preserve"> interior now show gaps, possibly from size update? Check </w:t>
+      </w:r>
+      <w:proofErr w:type="spellStart"/>
+      <w:r>
+        <w:rPr>
+          <w:rFonts w:ascii="Consolas" w:hAnsi="Consolas" w:cs="Consolas"/>
+          <w:sz w:val="24"/>
+          <w:szCs w:val="24"/>
+        </w:rPr>
+        <w:t>obliv</w:t>
+      </w:r>
+      <w:proofErr w:type="spellEnd"/>
+      <w:r>
+        <w:rPr>
+          <w:rFonts w:ascii="Consolas" w:hAnsi="Consolas" w:cs="Consolas"/>
+          <w:sz w:val="24"/>
+          <w:szCs w:val="24"/>
+        </w:rPr>
+        <w:t>, notice no a gap at all outside it’s an inside issue?</w:t>
+      </w:r>
+      <w:r>
+        <w:rPr>
+          <w:rFonts w:ascii="Consolas" w:hAnsi="Consolas" w:cs="Consolas"/>
+          <w:sz w:val="24"/>
+          <w:szCs w:val="24"/>
+        </w:rPr>
+        <w:t xml:space="preserve"> I</w:t>
+      </w:r>
+      <w:r>
+        <w:rPr>
+          <w:rFonts w:ascii="Consolas" w:hAnsi="Consolas" w:cs="Consolas"/>
+          <w:sz w:val="24"/>
+          <w:szCs w:val="24"/>
+        </w:rPr>
+        <w:t xml:space="preserve">n fact inside a tavern no trouble at all, only dungeons and </w:t>
+      </w:r>
+      <w:proofErr w:type="spellStart"/>
+      <w:r>
+        <w:rPr>
+          <w:rFonts w:ascii="Consolas" w:hAnsi="Consolas" w:cs="Consolas"/>
+          <w:sz w:val="24"/>
+          <w:szCs w:val="24"/>
+        </w:rPr>
+        <w:t>vivec</w:t>
+      </w:r>
+      <w:proofErr w:type="spellEnd"/>
+      <w:r>
+        <w:rPr>
+          <w:rFonts w:ascii="Consolas" w:hAnsi="Consolas" w:cs="Consolas"/>
+          <w:sz w:val="24"/>
+          <w:szCs w:val="24"/>
+        </w:rPr>
+        <w:t xml:space="preserve">? But in </w:t>
+      </w:r>
+      <w:proofErr w:type="spellStart"/>
+      <w:r>
+        <w:rPr>
+          <w:rFonts w:ascii="Consolas" w:hAnsi="Consolas" w:cs="Consolas"/>
+          <w:sz w:val="24"/>
+          <w:szCs w:val="24"/>
+        </w:rPr>
+        <w:t>vivec</w:t>
+      </w:r>
+      <w:proofErr w:type="spellEnd"/>
+      <w:r>
+        <w:rPr>
+          <w:rFonts w:ascii="Consolas" w:hAnsi="Consolas" w:cs="Consolas"/>
+          <w:sz w:val="24"/>
+          <w:szCs w:val="24"/>
+        </w:rPr>
+        <w:t xml:space="preserve"> physics is all wrong to, so perhaps some scale I’m missing?</w:t>
       </w:r>
     </w:p>
     <w:p>
@@ -634,93 +766,63 @@
           <w:szCs w:val="24"/>
         </w:rPr>
       </w:pPr>
-      <w:proofErr w:type="spellStart"/>
-      <w:r>
-        <w:rPr>
-          <w:rFonts w:ascii="Consolas" w:hAnsi="Consolas" w:cs="Consolas"/>
-          <w:sz w:val="24"/>
-          <w:szCs w:val="24"/>
-        </w:rPr>
-        <w:t>Morrowind</w:t>
-      </w:r>
-      <w:proofErr w:type="spellEnd"/>
-      <w:r>
-        <w:rPr>
-          <w:rFonts w:ascii="Consolas" w:hAnsi="Consolas" w:cs="Consolas"/>
-          <w:sz w:val="24"/>
-          <w:szCs w:val="24"/>
-        </w:rPr>
-        <w:t xml:space="preserve"> interior now show gaps, possibly from size update? Check </w:t>
-      </w:r>
-      <w:proofErr w:type="spellStart"/>
-      <w:r>
-        <w:rPr>
-          <w:rFonts w:ascii="Consolas" w:hAnsi="Consolas" w:cs="Consolas"/>
-          <w:sz w:val="24"/>
-          <w:szCs w:val="24"/>
-        </w:rPr>
-        <w:t>obliv</w:t>
-      </w:r>
-      <w:proofErr w:type="spellEnd"/>
-      <w:r>
-        <w:rPr>
-          <w:rFonts w:ascii="Consolas" w:hAnsi="Consolas" w:cs="Consolas"/>
-          <w:sz w:val="24"/>
-          <w:szCs w:val="24"/>
-        </w:rPr>
-        <w:t>, notice no a gap at all outside it’s an inside issue?</w:t>
-      </w:r>
-      <w:r>
-        <w:rPr>
-          <w:rFonts w:ascii="Consolas" w:hAnsi="Consolas" w:cs="Consolas"/>
-          <w:sz w:val="24"/>
-          <w:szCs w:val="24"/>
-        </w:rPr>
-        <w:t xml:space="preserve"> I</w:t>
-      </w:r>
-      <w:r>
-        <w:rPr>
-          <w:rFonts w:ascii="Consolas" w:hAnsi="Consolas" w:cs="Consolas"/>
-          <w:sz w:val="24"/>
-          <w:szCs w:val="24"/>
-        </w:rPr>
-        <w:t xml:space="preserve">n fact inside a tavern no trouble at all, only dungeons and </w:t>
-      </w:r>
-      <w:proofErr w:type="spellStart"/>
-      <w:r>
-        <w:rPr>
-          <w:rFonts w:ascii="Consolas" w:hAnsi="Consolas" w:cs="Consolas"/>
-          <w:sz w:val="24"/>
-          <w:szCs w:val="24"/>
-        </w:rPr>
-        <w:t>vivec</w:t>
-      </w:r>
-      <w:proofErr w:type="spellEnd"/>
-      <w:r>
-        <w:rPr>
-          <w:rFonts w:ascii="Consolas" w:hAnsi="Consolas" w:cs="Consolas"/>
-          <w:sz w:val="24"/>
-          <w:szCs w:val="24"/>
-        </w:rPr>
-        <w:t xml:space="preserve">? But in </w:t>
-      </w:r>
-      <w:proofErr w:type="spellStart"/>
-      <w:r>
-        <w:rPr>
-          <w:rFonts w:ascii="Consolas" w:hAnsi="Consolas" w:cs="Consolas"/>
-          <w:sz w:val="24"/>
-          <w:szCs w:val="24"/>
-        </w:rPr>
-        <w:t>vivec</w:t>
-      </w:r>
-      <w:proofErr w:type="spellEnd"/>
-      <w:r>
-        <w:rPr>
-          <w:rFonts w:ascii="Consolas" w:hAnsi="Consolas" w:cs="Consolas"/>
-          <w:sz w:val="24"/>
-          <w:szCs w:val="24"/>
-        </w:rPr>
-        <w:t xml:space="preserve"> physics is all wrong to, so perhaps some scale I’m missing?</w:t>
+      <w:r>
+        <w:rPr>
+          <w:rFonts w:ascii="Consolas" w:hAnsi="Consolas" w:cs="Consolas"/>
+          <w:sz w:val="24"/>
+          <w:szCs w:val="24"/>
+        </w:rPr>
+        <w:t>Characters dress based on inventory</w:t>
+      </w:r>
+      <w:r>
+        <w:rPr>
+          <w:rFonts w:ascii="Consolas" w:hAnsi="Consolas" w:cs="Consolas"/>
+          <w:sz w:val="24"/>
+          <w:szCs w:val="24"/>
+        </w:rPr>
+        <w:t xml:space="preserve"> </w:t>
+      </w:r>
+      <w:r>
+        <w:rPr>
+          <w:rFonts w:ascii="Consolas" w:hAnsi="Consolas" w:cs="Consolas"/>
+          <w:sz w:val="24"/>
+          <w:szCs w:val="24"/>
+        </w:rPr>
+        <w:t xml:space="preserve">hands are missing because they are in the skin file, but a shirt will stop that file from being loaded, so I need a system to tell the tes3 </w:t>
+      </w:r>
+      <w:r>
+        <w:rPr>
+          <w:rFonts w:ascii="Consolas" w:hAnsi="Consolas" w:cs="Consolas"/>
+          <w:sz w:val="24"/>
+          <w:szCs w:val="24"/>
+        </w:rPr>
+        <w:t>character</w:t>
+      </w:r>
+      <w:r>
+        <w:rPr>
+          <w:rFonts w:ascii="Consolas" w:hAnsi="Consolas" w:cs="Consolas"/>
+          <w:sz w:val="24"/>
+          <w:szCs w:val="24"/>
+        </w:rPr>
+        <w:t xml:space="preserve"> which bits of that file to uses and chop it up!, possibly including left and right hand, in fact definitely as </w:t>
+      </w:r>
+      <w:proofErr w:type="spellStart"/>
+      <w:r>
+        <w:rPr>
+          <w:rFonts w:ascii="Consolas" w:hAnsi="Consolas" w:cs="Consolas"/>
+          <w:sz w:val="24"/>
+          <w:szCs w:val="24"/>
+        </w:rPr>
+        <w:t>wraithguard</w:t>
+      </w:r>
+      <w:proofErr w:type="spellEnd"/>
+      <w:r>
+        <w:rPr>
+          <w:rFonts w:ascii="Consolas" w:hAnsi="Consolas" w:cs="Consolas"/>
+          <w:sz w:val="24"/>
+          <w:szCs w:val="24"/>
+        </w:rPr>
+        <w:t xml:space="preserve"> is a single glove</w:t>
       </w:r>
     </w:p>
     <w:p>
@@ -746,8 +848,18 @@
           <w:sz w:val="24"/>
           <w:szCs w:val="24"/>
         </w:rPr>
-        <w:t>Characters dress based on inventory</w:t>
-      </w:r>
+        <w:t xml:space="preserve">I just moved a long way from </w:t>
+      </w:r>
+      <w:proofErr w:type="spellStart"/>
+      <w:r>
+        <w:rPr>
+          <w:rFonts w:ascii="Consolas" w:hAnsi="Consolas" w:cs="Consolas"/>
+          <w:sz w:val="24"/>
+          <w:szCs w:val="24"/>
+        </w:rPr>
+        <w:t>syda</w:t>
+      </w:r>
+      <w:proofErr w:type="spellEnd"/>
       <w:r>
         <w:rPr>
           <w:rFonts w:ascii="Consolas" w:hAnsi="Consolas" w:cs="Consolas"/>
@@ -756,47 +868,89 @@
         </w:rPr>
         <w:t xml:space="preserve"> </w:t>
       </w:r>
-      <w:r>
-        <w:rPr>
-          <w:rFonts w:ascii="Consolas" w:hAnsi="Consolas" w:cs="Consolas"/>
-          <w:sz w:val="24"/>
-          <w:szCs w:val="24"/>
-        </w:rPr>
-        <w:t xml:space="preserve">hands are missing because they are in the skin file, but a shirt will stop that file from being loaded, so I need a system to tell the tes3 </w:t>
-      </w:r>
-      <w:r>
-        <w:rPr>
-          <w:rFonts w:ascii="Consolas" w:hAnsi="Consolas" w:cs="Consolas"/>
-          <w:sz w:val="24"/>
-          <w:szCs w:val="24"/>
-        </w:rPr>
-        <w:t>character</w:t>
-      </w:r>
-      <w:r>
-        <w:rPr>
-          <w:rFonts w:ascii="Consolas" w:hAnsi="Consolas" w:cs="Consolas"/>
-          <w:sz w:val="24"/>
-          <w:szCs w:val="24"/>
-        </w:rPr>
-        <w:t xml:space="preserve"> which bits of that file to uses and chop it up!, possibly including left and right hand, in fact definitely as </w:t>
-      </w:r>
-      <w:proofErr w:type="spellStart"/>
-      <w:r>
-        <w:rPr>
-          <w:rFonts w:ascii="Consolas" w:hAnsi="Consolas" w:cs="Consolas"/>
-          <w:sz w:val="24"/>
-          <w:szCs w:val="24"/>
-        </w:rPr>
-        <w:t>wraithguard</w:t>
-      </w:r>
-      <w:proofErr w:type="spellEnd"/>
-      <w:r>
-        <w:rPr>
-          <w:rFonts w:ascii="Consolas" w:hAnsi="Consolas" w:cs="Consolas"/>
-          <w:sz w:val="24"/>
-          <w:szCs w:val="24"/>
-        </w:rPr>
-        <w:t xml:space="preserve"> is a single glove</w:t>
+      <w:proofErr w:type="spellStart"/>
+      <w:r>
+        <w:rPr>
+          <w:rFonts w:ascii="Consolas" w:hAnsi="Consolas" w:cs="Consolas"/>
+          <w:sz w:val="24"/>
+          <w:szCs w:val="24"/>
+        </w:rPr>
+        <w:t>neen</w:t>
+      </w:r>
+      <w:proofErr w:type="spellEnd"/>
+      <w:r>
+        <w:rPr>
+          <w:rFonts w:ascii="Consolas" w:hAnsi="Consolas" w:cs="Consolas"/>
+          <w:sz w:val="24"/>
+          <w:szCs w:val="24"/>
+        </w:rPr>
+        <w:t xml:space="preserve"> to the flaggy place and my </w:t>
+      </w:r>
+      <w:proofErr w:type="spellStart"/>
+      <w:r>
+        <w:rPr>
+          <w:rFonts w:ascii="Consolas" w:hAnsi="Consolas" w:cs="Consolas"/>
+          <w:sz w:val="24"/>
+          <w:szCs w:val="24"/>
+        </w:rPr>
+        <w:t>physc</w:t>
+      </w:r>
+      <w:r>
+        <w:rPr>
+          <w:rFonts w:ascii="Consolas" w:hAnsi="Consolas" w:cs="Consolas"/>
+          <w:sz w:val="24"/>
+          <w:szCs w:val="24"/>
+        </w:rPr>
+        <w:t>s</w:t>
+      </w:r>
+      <w:proofErr w:type="spellEnd"/>
+      <w:r>
+        <w:rPr>
+          <w:rFonts w:ascii="Consolas" w:hAnsi="Consolas" w:cs="Consolas"/>
+          <w:sz w:val="24"/>
+          <w:szCs w:val="24"/>
+        </w:rPr>
+        <w:t xml:space="preserve"> </w:t>
+      </w:r>
+      <w:r>
+        <w:rPr>
+          <w:rFonts w:ascii="Consolas" w:hAnsi="Consolas" w:cs="Consolas"/>
+          <w:sz w:val="24"/>
+          <w:szCs w:val="24"/>
+        </w:rPr>
+        <w:t>started taking 30</w:t>
+      </w:r>
+      <w:r>
+        <w:rPr>
+          <w:rFonts w:ascii="Consolas" w:hAnsi="Consolas" w:cs="Consolas"/>
+          <w:sz w:val="24"/>
+          <w:szCs w:val="24"/>
+        </w:rPr>
+        <w:t xml:space="preserve"> </w:t>
+      </w:r>
+      <w:r>
+        <w:rPr>
+          <w:rFonts w:ascii="Consolas" w:hAnsi="Consolas" w:cs="Consolas"/>
+          <w:sz w:val="24"/>
+          <w:szCs w:val="24"/>
+        </w:rPr>
+        <w:t xml:space="preserve">seconds each update, obviously physics is not removed or something crazy, perhaps the visual only system is not worth the effort? Does is save much </w:t>
+      </w:r>
+      <w:r>
+        <w:rPr>
+          <w:rFonts w:ascii="Consolas" w:hAnsi="Consolas" w:cs="Consolas"/>
+          <w:sz w:val="24"/>
+          <w:szCs w:val="24"/>
+        </w:rPr>
+        <w:t>memory</w:t>
+      </w:r>
+      <w:r>
+        <w:rPr>
+          <w:rFonts w:ascii="Consolas" w:hAnsi="Consolas" w:cs="Consolas"/>
+          <w:sz w:val="24"/>
+          <w:szCs w:val="24"/>
+        </w:rPr>
+        <w:t>? Or perhaps this issue was just a LOT of model loading</w:t>
       </w:r>
     </w:p>
     <w:p>
@@ -822,109 +976,25 @@
           <w:sz w:val="24"/>
           <w:szCs w:val="24"/>
         </w:rPr>
-        <w:t xml:space="preserve">I just moved a long way from </w:t>
-      </w:r>
-      <w:proofErr w:type="spellStart"/>
-      <w:r>
-        <w:rPr>
-          <w:rFonts w:ascii="Consolas" w:hAnsi="Consolas" w:cs="Consolas"/>
-          <w:sz w:val="24"/>
-          <w:szCs w:val="24"/>
-        </w:rPr>
-        <w:t>syda</w:t>
-      </w:r>
-      <w:proofErr w:type="spellEnd"/>
-      <w:r>
-        <w:rPr>
-          <w:rFonts w:ascii="Consolas" w:hAnsi="Consolas" w:cs="Consolas"/>
-          <w:sz w:val="24"/>
-          <w:szCs w:val="24"/>
-        </w:rPr>
-        <w:t xml:space="preserve"> </w:t>
-      </w:r>
-      <w:proofErr w:type="spellStart"/>
-      <w:r>
-        <w:rPr>
-          <w:rFonts w:ascii="Consolas" w:hAnsi="Consolas" w:cs="Consolas"/>
-          <w:sz w:val="24"/>
-          <w:szCs w:val="24"/>
-        </w:rPr>
-        <w:t>neen</w:t>
-      </w:r>
-      <w:proofErr w:type="spellEnd"/>
-      <w:r>
-        <w:rPr>
-          <w:rFonts w:ascii="Consolas" w:hAnsi="Consolas" w:cs="Consolas"/>
-          <w:sz w:val="24"/>
-          <w:szCs w:val="24"/>
-        </w:rPr>
-        <w:t xml:space="preserve"> to the flaggy place and my </w:t>
-      </w:r>
-      <w:proofErr w:type="spellStart"/>
-      <w:r>
-        <w:rPr>
-          <w:rFonts w:ascii="Consolas" w:hAnsi="Consolas" w:cs="Consolas"/>
-          <w:sz w:val="24"/>
-          <w:szCs w:val="24"/>
-        </w:rPr>
-        <w:t>physc</w:t>
-      </w:r>
-      <w:r>
-        <w:rPr>
-          <w:rFonts w:ascii="Consolas" w:hAnsi="Consolas" w:cs="Consolas"/>
-          <w:sz w:val="24"/>
-          <w:szCs w:val="24"/>
-        </w:rPr>
-        <w:t>s</w:t>
-      </w:r>
-      <w:proofErr w:type="spellEnd"/>
-      <w:r>
-        <w:rPr>
-          <w:rFonts w:ascii="Consolas" w:hAnsi="Consolas" w:cs="Consolas"/>
-          <w:sz w:val="24"/>
-          <w:szCs w:val="24"/>
-        </w:rPr>
-        <w:t xml:space="preserve"> </w:t>
-      </w:r>
-      <w:r>
-        <w:rPr>
-          <w:rFonts w:ascii="Consolas" w:hAnsi="Consolas" w:cs="Consolas"/>
-          <w:sz w:val="24"/>
-          <w:szCs w:val="24"/>
-        </w:rPr>
-        <w:t>started taking 30</w:t>
-      </w:r>
-      <w:r>
-        <w:rPr>
-          <w:rFonts w:ascii="Consolas" w:hAnsi="Consolas" w:cs="Consolas"/>
-          <w:sz w:val="24"/>
-          <w:szCs w:val="24"/>
-        </w:rPr>
-        <w:t xml:space="preserve"> </w:t>
-      </w:r>
-      <w:r>
-        <w:rPr>
-          <w:rFonts w:ascii="Consolas" w:hAnsi="Consolas" w:cs="Consolas"/>
-          <w:sz w:val="24"/>
-          <w:szCs w:val="24"/>
-        </w:rPr>
-        <w:t xml:space="preserve">seconds each update, obviously physics is not removed or something crazy, perhaps the visual only system is not worth the effort? Does is save much </w:t>
-      </w:r>
-      <w:r>
-        <w:rPr>
-          <w:rFonts w:ascii="Consolas" w:hAnsi="Consolas" w:cs="Consolas"/>
-          <w:sz w:val="24"/>
-          <w:szCs w:val="24"/>
-        </w:rPr>
-        <w:t>memory</w:t>
-      </w:r>
-      <w:r>
-        <w:rPr>
-          <w:rFonts w:ascii="Consolas" w:hAnsi="Consolas" w:cs="Consolas"/>
-          <w:sz w:val="24"/>
-          <w:szCs w:val="24"/>
-        </w:rPr>
-        <w:t>? Or perhaps this issue was just a LOT of model loading</w:t>
+        <w:t xml:space="preserve">I wonder if the overly fast animations I see sometimes are because I’m not using a value on of the </w:t>
+      </w:r>
+      <w:proofErr w:type="spellStart"/>
+      <w:r>
+        <w:rPr>
+          <w:rFonts w:ascii="Consolas" w:hAnsi="Consolas" w:cs="Consolas"/>
+          <w:sz w:val="24"/>
+          <w:szCs w:val="24"/>
+        </w:rPr>
+        <w:t>keyframe</w:t>
+      </w:r>
+      <w:proofErr w:type="spellEnd"/>
+      <w:r>
+        <w:rPr>
+          <w:rFonts w:ascii="Consolas" w:hAnsi="Consolas" w:cs="Consolas"/>
+          <w:sz w:val="24"/>
+          <w:szCs w:val="24"/>
+        </w:rPr>
+        <w:t xml:space="preserve"> data like a speed multiplier?</w:t>
       </w:r>
     </w:p>
     <w:p>
@@ -950,25 +1020,7 @@
           <w:sz w:val="24"/>
           <w:szCs w:val="24"/>
         </w:rPr>
-        <w:t xml:space="preserve">I wonder if the overly fast animations I see sometimes are because I’m not using a value on of the </w:t>
-      </w:r>
-      <w:proofErr w:type="spellStart"/>
-      <w:r>
-        <w:rPr>
-          <w:rFonts w:ascii="Consolas" w:hAnsi="Consolas" w:cs="Consolas"/>
-          <w:sz w:val="24"/>
-          <w:szCs w:val="24"/>
-        </w:rPr>
-        <w:t>keyframe</w:t>
-      </w:r>
-      <w:proofErr w:type="spellEnd"/>
-      <w:r>
-        <w:rPr>
-          <w:rFonts w:ascii="Consolas" w:hAnsi="Consolas" w:cs="Consolas"/>
-          <w:sz w:val="24"/>
-          <w:szCs w:val="24"/>
-        </w:rPr>
-        <w:t xml:space="preserve"> data like a speed multiplier?</w:t>
+        <w:t>I am too short now, compare me with the questioning guy</w:t>
       </w:r>
     </w:p>
     <w:p>
@@ -994,7 +1046,51 @@
           <w:sz w:val="24"/>
           <w:szCs w:val="24"/>
         </w:rPr>
-        <w:t>I am too short now, compare me with the questioning guy</w:t>
+        <w:t xml:space="preserve">Water </w:t>
+      </w:r>
+      <w:proofErr w:type="spellStart"/>
+      <w:r>
+        <w:rPr>
+          <w:rFonts w:ascii="Consolas" w:hAnsi="Consolas" w:cs="Consolas"/>
+          <w:sz w:val="24"/>
+          <w:szCs w:val="24"/>
+        </w:rPr>
+        <w:t>shader</w:t>
+      </w:r>
+      <w:proofErr w:type="spellEnd"/>
+      <w:r>
+        <w:rPr>
+          <w:rFonts w:ascii="Consolas" w:hAnsi="Consolas" w:cs="Consolas"/>
+          <w:sz w:val="24"/>
+          <w:szCs w:val="24"/>
+        </w:rPr>
+        <w:t xml:space="preserve"> with enviro reflection</w:t>
+      </w:r>
+      <w:r>
+        <w:rPr>
+          <w:rFonts w:ascii="Consolas" w:hAnsi="Consolas" w:cs="Consolas"/>
+          <w:sz w:val="24"/>
+          <w:szCs w:val="24"/>
+        </w:rPr>
+        <w:t xml:space="preserve">, though note the environment is just a simple </w:t>
+      </w:r>
+      <w:proofErr w:type="spellStart"/>
+      <w:r>
+        <w:rPr>
+          <w:rFonts w:ascii="Consolas" w:hAnsi="Consolas" w:cs="Consolas"/>
+          <w:sz w:val="24"/>
+          <w:szCs w:val="24"/>
+        </w:rPr>
+        <w:t>tex</w:t>
+      </w:r>
+      <w:proofErr w:type="spellEnd"/>
+      <w:r>
+        <w:rPr>
+          <w:rFonts w:ascii="Consolas" w:hAnsi="Consolas" w:cs="Consolas"/>
+          <w:sz w:val="24"/>
+          <w:szCs w:val="24"/>
+        </w:rPr>
+        <w:t xml:space="preserve"> in the actual game, not a render</w:t>
       </w:r>
     </w:p>
     <w:p>
@@ -1020,138 +1116,6 @@
           <w:sz w:val="24"/>
           <w:szCs w:val="24"/>
         </w:rPr>
-        <w:t xml:space="preserve">Water </w:t>
-      </w:r>
-      <w:proofErr w:type="spellStart"/>
-      <w:r>
-        <w:rPr>
-          <w:rFonts w:ascii="Consolas" w:hAnsi="Consolas" w:cs="Consolas"/>
-          <w:sz w:val="24"/>
-          <w:szCs w:val="24"/>
-        </w:rPr>
-        <w:t>shader</w:t>
-      </w:r>
-      <w:proofErr w:type="spellEnd"/>
-      <w:r>
-        <w:rPr>
-          <w:rFonts w:ascii="Consolas" w:hAnsi="Consolas" w:cs="Consolas"/>
-          <w:sz w:val="24"/>
-          <w:szCs w:val="24"/>
-        </w:rPr>
-        <w:t xml:space="preserve"> with enviro reflection</w:t>
-      </w:r>
-      <w:r>
-        <w:rPr>
-          <w:rFonts w:ascii="Consolas" w:hAnsi="Consolas" w:cs="Consolas"/>
-          <w:sz w:val="24"/>
-          <w:szCs w:val="24"/>
-        </w:rPr>
-        <w:t xml:space="preserve">, though note the environment is just a simple </w:t>
-      </w:r>
-      <w:proofErr w:type="spellStart"/>
-      <w:r>
-        <w:rPr>
-          <w:rFonts w:ascii="Consolas" w:hAnsi="Consolas" w:cs="Consolas"/>
-          <w:sz w:val="24"/>
-          <w:szCs w:val="24"/>
-        </w:rPr>
-        <w:t>tex</w:t>
-      </w:r>
-      <w:proofErr w:type="spellEnd"/>
-      <w:r>
-        <w:rPr>
-          <w:rFonts w:ascii="Consolas" w:hAnsi="Consolas" w:cs="Consolas"/>
-          <w:sz w:val="24"/>
-          <w:szCs w:val="24"/>
-        </w:rPr>
-        <w:t xml:space="preserve"> in the actual game, not a render</w:t>
-      </w:r>
-    </w:p>
-    <w:p>
-      <w:pPr>
-        <w:pStyle w:val="ListParagraph"/>
-        <w:numPr>
-          <w:ilvl w:val="0"/>
-          <w:numId w:val="10"/>
-        </w:numPr>
-        <w:autoSpaceDE w:val="0"/>
-        <w:autoSpaceDN w:val="0"/>
-        <w:adjustRightInd w:val="0"/>
-        <w:spacing w:after="0" w:line="240" w:lineRule="auto"/>
-        <w:rPr>
-          <w:rFonts w:ascii="Consolas" w:hAnsi="Consolas" w:cs="Consolas"/>
-          <w:sz w:val="24"/>
-          <w:szCs w:val="24"/>
-        </w:rPr>
-      </w:pPr>
-      <w:r>
-        <w:rPr>
-          <w:rFonts w:ascii="Consolas" w:hAnsi="Consolas" w:cs="Consolas"/>
-          <w:sz w:val="24"/>
-          <w:szCs w:val="24"/>
-        </w:rPr>
-        <w:t xml:space="preserve">Need the interface of </w:t>
-      </w:r>
-      <w:proofErr w:type="spellStart"/>
-      <w:r>
-        <w:rPr>
-          <w:rFonts w:ascii="Consolas" w:hAnsi="Consolas" w:cs="Consolas"/>
-          <w:sz w:val="24"/>
-          <w:szCs w:val="24"/>
-        </w:rPr>
-        <w:t>morrowind</w:t>
-      </w:r>
-      <w:proofErr w:type="spellEnd"/>
-      <w:r>
-        <w:rPr>
-          <w:rFonts w:ascii="Consolas" w:hAnsi="Consolas" w:cs="Consolas"/>
-          <w:sz w:val="24"/>
-          <w:szCs w:val="24"/>
-        </w:rPr>
-        <w:t xml:space="preserve"> for character generation and inventory </w:t>
-      </w:r>
-      <w:proofErr w:type="spellStart"/>
-      <w:r>
-        <w:rPr>
-          <w:rFonts w:ascii="Consolas" w:hAnsi="Consolas" w:cs="Consolas"/>
-          <w:sz w:val="24"/>
-          <w:szCs w:val="24"/>
-        </w:rPr>
-        <w:t>etc</w:t>
-      </w:r>
-      <w:proofErr w:type="spellEnd"/>
-      <w:r>
-        <w:rPr>
-          <w:rFonts w:ascii="Consolas" w:hAnsi="Consolas" w:cs="Consolas"/>
-          <w:sz w:val="24"/>
-          <w:szCs w:val="24"/>
-        </w:rPr>
-        <w:t xml:space="preserve"> going</w:t>
-      </w:r>
-    </w:p>
-    <w:p>
-      <w:pPr>
-        <w:pStyle w:val="ListParagraph"/>
-        <w:numPr>
-          <w:ilvl w:val="0"/>
-          <w:numId w:val="10"/>
-        </w:numPr>
-        <w:autoSpaceDE w:val="0"/>
-        <w:autoSpaceDN w:val="0"/>
-        <w:adjustRightInd w:val="0"/>
-        <w:spacing w:after="0" w:line="240" w:lineRule="auto"/>
-        <w:rPr>
-          <w:rFonts w:ascii="Consolas" w:hAnsi="Consolas" w:cs="Consolas"/>
-          <w:sz w:val="24"/>
-          <w:szCs w:val="24"/>
-        </w:rPr>
-      </w:pPr>
-      <w:r>
-        <w:rPr>
-          <w:rFonts w:ascii="Consolas" w:hAnsi="Consolas" w:cs="Consolas"/>
-          <w:sz w:val="24"/>
-          <w:szCs w:val="24"/>
-        </w:rPr>
         <w:t xml:space="preserve">Find all </w:t>
       </w:r>
       <w:proofErr w:type="spellStart"/>
@@ -1170,7 +1134,16 @@
           <w:sz w:val="24"/>
           <w:szCs w:val="24"/>
         </w:rPr>
-        <w:t xml:space="preserve"> that don’t get displayed in the start-up and exclude them</w:t>
+        <w:t xml:space="preserve"> that don’t get displayed in the start-up and exclude </w:t>
+      </w:r>
+      <w:proofErr w:type="gramStart"/>
+      <w:r>
+        <w:rPr>
+          <w:rFonts w:ascii="Consolas" w:hAnsi="Consolas" w:cs="Consolas"/>
+          <w:sz w:val="24"/>
+          <w:szCs w:val="24"/>
+        </w:rPr>
+        <w:t>them</w:t>
       </w:r>
       <w:r>
         <w:rPr>
@@ -1180,6 +1153,7 @@
         </w:rPr>
         <w:t xml:space="preserve"> ???</w:t>
       </w:r>
+      <w:proofErr w:type="gramEnd"/>
     </w:p>
     <w:p>
       <w:pPr>

</xml_diff>

<commit_message>
First cut of AI system
</commit_message>
<xml_diff>
--- a/ESEAndroid/docs/ESEAndroid Notes.docx
+++ b/ESEAndroid/docs/ESEAndroid Notes.docx
@@ -3768,175 +3768,6 @@
     </w:p>
     <w:p>
       <w:pPr>
-        <w:pStyle w:val="Heading1"/>
-      </w:pPr>
-      <w:r>
-        <w:t>Actually getting the application launched</w:t>
-      </w:r>
-    </w:p>
-    <w:p>
-      <w:pPr>
-        <w:autoSpaceDE w:val="0"/>
-        <w:autoSpaceDN w:val="0"/>
-        <w:adjustRightInd w:val="0"/>
-        <w:spacing w:after="0" w:line="240" w:lineRule="auto"/>
-        <w:rPr>
-          <w:rFonts w:ascii="Consolas" w:hAnsi="Consolas" w:cs="Consolas"/>
-          <w:sz w:val="24"/>
-          <w:szCs w:val="24"/>
-        </w:rPr>
-      </w:pPr>
-      <w:r>
-        <w:rPr>
-          <w:rFonts w:ascii="Consolas" w:hAnsi="Consolas" w:cs="Consolas"/>
-          <w:sz w:val="24"/>
-          <w:szCs w:val="24"/>
-        </w:rPr>
-        <w:t xml:space="preserve">Approach </w:t>
-      </w:r>
-      <w:r>
-        <w:rPr>
-          <w:rFonts w:ascii="Consolas" w:hAnsi="Consolas" w:cs="Consolas"/>
-          <w:color w:val="000000"/>
-          <w:sz w:val="24"/>
-          <w:szCs w:val="24"/>
-        </w:rPr>
-        <w:t>Bethesda</w:t>
-      </w:r>
-      <w:r>
-        <w:rPr>
-          <w:rFonts w:ascii="Consolas" w:hAnsi="Consolas" w:cs="Consolas"/>
-          <w:sz w:val="24"/>
-          <w:szCs w:val="24"/>
-        </w:rPr>
-        <w:t xml:space="preserve"> get rights to </w:t>
-      </w:r>
-      <w:r>
-        <w:rPr>
-          <w:rFonts w:ascii="Consolas" w:hAnsi="Consolas" w:cs="Consolas"/>
-          <w:sz w:val="24"/>
-          <w:szCs w:val="24"/>
-        </w:rPr>
-        <w:t>distribute media</w:t>
-      </w:r>
-    </w:p>
-    <w:p>
-      <w:pPr>
-        <w:autoSpaceDE w:val="0"/>
-        <w:autoSpaceDN w:val="0"/>
-        <w:adjustRightInd w:val="0"/>
-        <w:spacing w:after="0" w:line="240" w:lineRule="auto"/>
-        <w:rPr>
-          <w:rFonts w:ascii="Consolas" w:hAnsi="Consolas" w:cs="Consolas"/>
-          <w:sz w:val="24"/>
-          <w:szCs w:val="24"/>
-        </w:rPr>
-      </w:pPr>
-      <w:r>
-        <w:rPr>
-          <w:rFonts w:ascii="Consolas" w:hAnsi="Consolas" w:cs="Consolas"/>
-          <w:sz w:val="24"/>
-          <w:szCs w:val="24"/>
-        </w:rPr>
-        <w:t>E</w:t>
-      </w:r>
-      <w:r>
-        <w:rPr>
-          <w:rFonts w:ascii="Consolas" w:hAnsi="Consolas" w:cs="Consolas"/>
-          <w:sz w:val="24"/>
-          <w:szCs w:val="24"/>
-        </w:rPr>
-        <w:t>xplorer, game, google cardboard game</w:t>
-      </w:r>
-    </w:p>
-    <w:p>
-      <w:pPr>
-        <w:autoSpaceDE w:val="0"/>
-        <w:autoSpaceDN w:val="0"/>
-        <w:adjustRightInd w:val="0"/>
-        <w:spacing w:after="0" w:line="240" w:lineRule="auto"/>
-        <w:rPr>
-          <w:rFonts w:ascii="Consolas" w:hAnsi="Consolas" w:cs="Consolas"/>
-          <w:sz w:val="24"/>
-          <w:szCs w:val="24"/>
-        </w:rPr>
-      </w:pPr>
-    </w:p>
-    <w:p>
-      <w:pPr>
-        <w:pStyle w:val="Heading2"/>
-      </w:pPr>
-      <w:proofErr w:type="spellStart"/>
-      <w:r>
-        <w:t>kickstarter</w:t>
-      </w:r>
-      <w:proofErr w:type="spellEnd"/>
-      <w:r>
-        <w:t xml:space="preserve"> campaign</w:t>
-      </w:r>
-    </w:p>
-    <w:p>
-      <w:pPr>
-        <w:autoSpaceDE w:val="0"/>
-        <w:autoSpaceDN w:val="0"/>
-        <w:adjustRightInd w:val="0"/>
-        <w:spacing w:after="0" w:line="240" w:lineRule="auto"/>
-        <w:rPr>
-          <w:rFonts w:ascii="Consolas" w:hAnsi="Consolas" w:cs="Consolas"/>
-          <w:sz w:val="24"/>
-          <w:szCs w:val="24"/>
-        </w:rPr>
-      </w:pPr>
-      <w:r>
-        <w:rPr>
-          <w:rFonts w:ascii="Consolas" w:hAnsi="Consolas" w:cs="Consolas"/>
-          <w:sz w:val="24"/>
-          <w:szCs w:val="24"/>
-        </w:rPr>
-        <w:t>Develop reward levels and stretch goals</w:t>
-      </w:r>
-    </w:p>
-    <w:p>
-      <w:pPr>
-        <w:autoSpaceDE w:val="0"/>
-        <w:autoSpaceDN w:val="0"/>
-        <w:adjustRightInd w:val="0"/>
-        <w:spacing w:after="0" w:line="240" w:lineRule="auto"/>
-        <w:rPr>
-          <w:rFonts w:ascii="Consolas" w:hAnsi="Consolas" w:cs="Consolas"/>
-          <w:sz w:val="24"/>
-          <w:szCs w:val="24"/>
-        </w:rPr>
-      </w:pPr>
-      <w:r>
-        <w:rPr>
-          <w:rFonts w:ascii="Consolas" w:hAnsi="Consolas" w:cs="Consolas"/>
-          <w:sz w:val="24"/>
-          <w:szCs w:val="24"/>
-        </w:rPr>
-        <w:t xml:space="preserve">Maybe the game is oblivion </w:t>
-      </w:r>
-      <w:proofErr w:type="spellStart"/>
-      <w:r>
-        <w:rPr>
-          <w:rFonts w:ascii="Consolas" w:hAnsi="Consolas" w:cs="Consolas"/>
-          <w:sz w:val="24"/>
-          <w:szCs w:val="24"/>
-        </w:rPr>
-        <w:t>ofr</w:t>
-      </w:r>
-      <w:proofErr w:type="spellEnd"/>
-      <w:r>
-        <w:rPr>
-          <w:rFonts w:ascii="Consolas" w:hAnsi="Consolas" w:cs="Consolas"/>
-          <w:sz w:val="24"/>
-          <w:szCs w:val="24"/>
-        </w:rPr>
-        <w:t xml:space="preserve"> even fallout3 (vats good!)</w:t>
-      </w:r>
-    </w:p>
-    <w:p>
-      <w:pPr>
         <w:autoSpaceDE w:val="0"/>
         <w:autoSpaceDN w:val="0"/>
         <w:adjustRightInd w:val="0"/>
@@ -5130,7 +4961,231 @@
     <w:p/>
     <w:p/>
     <w:p/>
-    <w:p/>
+    <w:p>
+      <w:pPr>
+        <w:pStyle w:val="Heading1"/>
+      </w:pPr>
+      <w:r>
+        <w:t>Actually getting the application launched</w:t>
+      </w:r>
+    </w:p>
+    <w:p>
+      <w:pPr>
+        <w:autoSpaceDE w:val="0"/>
+        <w:autoSpaceDN w:val="0"/>
+        <w:adjustRightInd w:val="0"/>
+        <w:spacing w:after="0" w:line="240" w:lineRule="auto"/>
+        <w:rPr>
+          <w:rFonts w:ascii="Consolas" w:hAnsi="Consolas" w:cs="Consolas"/>
+          <w:sz w:val="24"/>
+          <w:szCs w:val="24"/>
+        </w:rPr>
+      </w:pPr>
+      <w:r>
+        <w:rPr>
+          <w:rFonts w:ascii="Consolas" w:hAnsi="Consolas" w:cs="Consolas"/>
+          <w:sz w:val="24"/>
+          <w:szCs w:val="24"/>
+        </w:rPr>
+        <w:t xml:space="preserve">Approach </w:t>
+      </w:r>
+      <w:r>
+        <w:rPr>
+          <w:rFonts w:ascii="Consolas" w:hAnsi="Consolas" w:cs="Consolas"/>
+          <w:color w:val="000000"/>
+          <w:sz w:val="24"/>
+          <w:szCs w:val="24"/>
+        </w:rPr>
+        <w:t>Bethesda</w:t>
+      </w:r>
+      <w:r>
+        <w:rPr>
+          <w:rFonts w:ascii="Consolas" w:hAnsi="Consolas" w:cs="Consolas"/>
+          <w:sz w:val="24"/>
+          <w:szCs w:val="24"/>
+        </w:rPr>
+        <w:t xml:space="preserve"> get rights to distribute media</w:t>
+      </w:r>
+    </w:p>
+    <w:p>
+      <w:pPr>
+        <w:autoSpaceDE w:val="0"/>
+        <w:autoSpaceDN w:val="0"/>
+        <w:adjustRightInd w:val="0"/>
+        <w:spacing w:after="0" w:line="240" w:lineRule="auto"/>
+        <w:rPr>
+          <w:rFonts w:ascii="Consolas" w:hAnsi="Consolas" w:cs="Consolas"/>
+          <w:sz w:val="24"/>
+          <w:szCs w:val="24"/>
+        </w:rPr>
+      </w:pPr>
+      <w:r>
+        <w:rPr>
+          <w:rFonts w:ascii="Consolas" w:hAnsi="Consolas" w:cs="Consolas"/>
+          <w:sz w:val="24"/>
+          <w:szCs w:val="24"/>
+        </w:rPr>
+        <w:t>Explorer, game, google cardboard game</w:t>
+      </w:r>
+    </w:p>
+    <w:p>
+      <w:pPr>
+        <w:autoSpaceDE w:val="0"/>
+        <w:autoSpaceDN w:val="0"/>
+        <w:adjustRightInd w:val="0"/>
+        <w:spacing w:after="0" w:line="240" w:lineRule="auto"/>
+        <w:rPr>
+          <w:rFonts w:ascii="Consolas" w:hAnsi="Consolas" w:cs="Consolas"/>
+          <w:sz w:val="24"/>
+          <w:szCs w:val="24"/>
+        </w:rPr>
+      </w:pPr>
+    </w:p>
+    <w:p>
+      <w:pPr>
+        <w:pStyle w:val="Heading2"/>
+      </w:pPr>
+      <w:proofErr w:type="spellStart"/>
+      <w:proofErr w:type="gramStart"/>
+      <w:r>
+        <w:t>kickstarter</w:t>
+      </w:r>
+      <w:proofErr w:type="spellEnd"/>
+      <w:proofErr w:type="gramEnd"/>
+      <w:r>
+        <w:t xml:space="preserve"> campaign</w:t>
+      </w:r>
+    </w:p>
+    <w:p>
+      <w:pPr>
+        <w:autoSpaceDE w:val="0"/>
+        <w:autoSpaceDN w:val="0"/>
+        <w:adjustRightInd w:val="0"/>
+        <w:spacing w:after="0" w:line="240" w:lineRule="auto"/>
+        <w:rPr>
+          <w:rFonts w:ascii="Consolas" w:hAnsi="Consolas" w:cs="Consolas"/>
+          <w:sz w:val="24"/>
+          <w:szCs w:val="24"/>
+        </w:rPr>
+      </w:pPr>
+      <w:r>
+        <w:rPr>
+          <w:rFonts w:ascii="Consolas" w:hAnsi="Consolas" w:cs="Consolas"/>
+          <w:sz w:val="24"/>
+          <w:szCs w:val="24"/>
+        </w:rPr>
+        <w:t>Develop reward levels and stretch goals</w:t>
+      </w:r>
+    </w:p>
+    <w:p>
+      <w:pPr>
+        <w:autoSpaceDE w:val="0"/>
+        <w:autoSpaceDN w:val="0"/>
+        <w:adjustRightInd w:val="0"/>
+        <w:spacing w:after="0" w:line="240" w:lineRule="auto"/>
+        <w:rPr>
+          <w:rFonts w:ascii="Consolas" w:hAnsi="Consolas" w:cs="Consolas"/>
+          <w:sz w:val="24"/>
+          <w:szCs w:val="24"/>
+        </w:rPr>
+      </w:pPr>
+      <w:r>
+        <w:rPr>
+          <w:rFonts w:ascii="Consolas" w:hAnsi="Consolas" w:cs="Consolas"/>
+          <w:sz w:val="24"/>
+          <w:szCs w:val="24"/>
+        </w:rPr>
+        <w:t xml:space="preserve">Maybe the game is oblivion </w:t>
+      </w:r>
+      <w:r>
+        <w:rPr>
+          <w:rFonts w:ascii="Consolas" w:hAnsi="Consolas" w:cs="Consolas"/>
+          <w:sz w:val="24"/>
+          <w:szCs w:val="24"/>
+        </w:rPr>
+        <w:t>f</w:t>
+      </w:r>
+      <w:r>
+        <w:rPr>
+          <w:rFonts w:ascii="Consolas" w:hAnsi="Consolas" w:cs="Consolas"/>
+          <w:sz w:val="24"/>
+          <w:szCs w:val="24"/>
+        </w:rPr>
+        <w:t>or even fallout3 (vats good!)</w:t>
+      </w:r>
+    </w:p>
+    <w:p>
+      <w:pPr>
+        <w:autoSpaceDE w:val="0"/>
+        <w:autoSpaceDN w:val="0"/>
+        <w:adjustRightInd w:val="0"/>
+        <w:spacing w:after="0" w:line="240" w:lineRule="auto"/>
+        <w:rPr>
+          <w:rFonts w:ascii="Consolas" w:hAnsi="Consolas" w:cs="Consolas"/>
+          <w:sz w:val="24"/>
+          <w:szCs w:val="24"/>
+        </w:rPr>
+      </w:pPr>
+      <w:r>
+        <w:rPr>
+          <w:rFonts w:ascii="Consolas" w:hAnsi="Consolas" w:cs="Consolas"/>
+          <w:sz w:val="24"/>
+          <w:szCs w:val="24"/>
+        </w:rPr>
+        <w:t>Where are my ideas?</w:t>
+      </w:r>
+    </w:p>
+    <w:p>
+      <w:r>
+        <w:t>Extras:</w:t>
+      </w:r>
+    </w:p>
+    <w:p>
+      <w:r>
+        <w:t>A 3d VR version of the game for desktop</w:t>
+      </w:r>
+    </w:p>
+    <w:p>
+      <w:r>
+        <w:t>A multiplayer version of the game</w:t>
+      </w:r>
+    </w:p>
+    <w:p>
+      <w:r>
+        <w:t xml:space="preserve">A </w:t>
+      </w:r>
+      <w:proofErr w:type="spellStart"/>
+      <w:r>
+        <w:t>nif</w:t>
+      </w:r>
+      <w:proofErr w:type="spellEnd"/>
+      <w:r>
+        <w:t xml:space="preserve"> model explorer</w:t>
+      </w:r>
+    </w:p>
+    <w:p>
+      <w:r>
+        <w:t>Access to the hidden level</w:t>
+      </w:r>
+    </w:p>
+    <w:p>
+      <w:r>
+        <w:t>God mode in the game</w:t>
+      </w:r>
+    </w:p>
+    <w:p>
+      <w:r>
+        <w:t xml:space="preserve">You get to name </w:t>
+      </w:r>
+      <w:proofErr w:type="spellStart"/>
+      <w:r>
+        <w:t>some thing</w:t>
+      </w:r>
+      <w:proofErr w:type="spellEnd"/>
+      <w:r>
+        <w:t xml:space="preserve"> in the game, in your own version, or if you pay enough you can rename a spell of magic item for anyone who down loads the game.</w:t>
+      </w:r>
+    </w:p>
     <w:sectPr>
       <w:pgSz w:w="12240" w:h="15840"/>
       <w:pgMar w:top="1440" w:right="1440" w:bottom="1440" w:left="1440" w:header="720" w:footer="720" w:gutter="0"/>

</xml_diff>

<commit_message>
ai control updated, fog enabled tick box
</commit_message>
<xml_diff>
--- a/ESEAndroid/docs/ESEAndroid Notes.docx
+++ b/ESEAndroid/docs/ESEAndroid Notes.docx
@@ -75,23 +75,49 @@
           <w:sz w:val="24"/>
           <w:szCs w:val="24"/>
         </w:rPr>
-        <w:t>C</w:t>
-      </w:r>
-      <w:r>
-        <w:rPr>
-          <w:rFonts w:ascii="Consolas" w:hAnsi="Consolas" w:cs="Consolas"/>
-          <w:sz w:val="24"/>
-          <w:szCs w:val="24"/>
-        </w:rPr>
-        <w:t>haracters need to have a capsule shape around them so I don’t walk through them</w:t>
-      </w:r>
-      <w:r>
-        <w:rPr>
-          <w:rFonts w:ascii="Consolas" w:hAnsi="Consolas" w:cs="Consolas"/>
-          <w:sz w:val="24"/>
-          <w:szCs w:val="24"/>
-        </w:rPr>
-        <w:t>, and physics need to accept their movements, possibly I need to get GPRD going</w:t>
+        <w:t>Need to show an animation of casting a spell and hitting with a sword</w:t>
+      </w:r>
+      <w:r>
+        <w:rPr>
+          <w:rFonts w:ascii="Consolas" w:hAnsi="Consolas" w:cs="Consolas"/>
+          <w:sz w:val="24"/>
+          <w:szCs w:val="24"/>
+        </w:rPr>
+        <w:t xml:space="preserve"> </w:t>
+      </w:r>
+      <w:r>
+        <w:rPr>
+          <w:rFonts w:ascii="Consolas" w:hAnsi="Consolas" w:cs="Consolas"/>
+          <w:sz w:val="24"/>
+          <w:szCs w:val="24"/>
+        </w:rPr>
+        <w:t xml:space="preserve">Make </w:t>
+      </w:r>
+      <w:proofErr w:type="spellStart"/>
+      <w:r>
+        <w:rPr>
+          <w:rFonts w:ascii="Consolas" w:hAnsi="Consolas" w:cs="Consolas"/>
+          <w:sz w:val="24"/>
+          <w:szCs w:val="24"/>
+        </w:rPr>
+        <w:t>avartar</w:t>
+      </w:r>
+      <w:proofErr w:type="spellEnd"/>
+      <w:r>
+        <w:rPr>
+          <w:rFonts w:ascii="Consolas" w:hAnsi="Consolas" w:cs="Consolas"/>
+          <w:sz w:val="24"/>
+          <w:szCs w:val="24"/>
+        </w:rPr>
+        <w:t xml:space="preserve"> hands do animation on click</w:t>
+      </w:r>
+      <w:r>
+        <w:rPr>
+          <w:rFonts w:ascii="Consolas" w:hAnsi="Consolas" w:cs="Consolas"/>
+          <w:sz w:val="24"/>
+          <w:szCs w:val="24"/>
+        </w:rPr>
+        <w:t>, and at the same time fake up the CREA reacting with a hit</w:t>
       </w:r>
     </w:p>
     <w:p>
@@ -117,41 +143,7 @@
           <w:sz w:val="24"/>
           <w:szCs w:val="24"/>
         </w:rPr>
-        <w:t>Need to show an animation of casting a spell and hitting with a sword</w:t>
-      </w:r>
-      <w:r>
-        <w:rPr>
-          <w:rFonts w:ascii="Consolas" w:hAnsi="Consolas" w:cs="Consolas"/>
-          <w:sz w:val="24"/>
-          <w:szCs w:val="24"/>
-        </w:rPr>
-        <w:t xml:space="preserve"> </w:t>
-      </w:r>
-      <w:r>
-        <w:rPr>
-          <w:rFonts w:ascii="Consolas" w:hAnsi="Consolas" w:cs="Consolas"/>
-          <w:sz w:val="24"/>
-          <w:szCs w:val="24"/>
-        </w:rPr>
-        <w:t xml:space="preserve">Make </w:t>
-      </w:r>
-      <w:proofErr w:type="spellStart"/>
-      <w:r>
-        <w:rPr>
-          <w:rFonts w:ascii="Consolas" w:hAnsi="Consolas" w:cs="Consolas"/>
-          <w:sz w:val="24"/>
-          <w:szCs w:val="24"/>
-        </w:rPr>
-        <w:t>avartar</w:t>
-      </w:r>
-      <w:proofErr w:type="spellEnd"/>
-      <w:r>
-        <w:rPr>
-          <w:rFonts w:ascii="Consolas" w:hAnsi="Consolas" w:cs="Consolas"/>
-          <w:sz w:val="24"/>
-          <w:szCs w:val="24"/>
-        </w:rPr>
-        <w:t xml:space="preserve"> hands do animation on click</w:t>
+        <w:t>NPC_ should wander the grid if its available to them</w:t>
       </w:r>
     </w:p>
     <w:p>
@@ -177,87 +169,49 @@
           <w:sz w:val="24"/>
           <w:szCs w:val="24"/>
         </w:rPr>
-        <w:t xml:space="preserve">Need the interface of </w:t>
-      </w:r>
-      <w:proofErr w:type="spellStart"/>
-      <w:r>
-        <w:rPr>
-          <w:rFonts w:ascii="Consolas" w:hAnsi="Consolas" w:cs="Consolas"/>
-          <w:sz w:val="24"/>
-          <w:szCs w:val="24"/>
-        </w:rPr>
-        <w:t>morrowind</w:t>
-      </w:r>
-      <w:proofErr w:type="spellEnd"/>
-      <w:r>
-        <w:rPr>
-          <w:rFonts w:ascii="Consolas" w:hAnsi="Consolas" w:cs="Consolas"/>
-          <w:sz w:val="24"/>
-          <w:szCs w:val="24"/>
-        </w:rPr>
-        <w:t xml:space="preserve"> for character generation and inventory </w:t>
-      </w:r>
-      <w:proofErr w:type="spellStart"/>
-      <w:r>
-        <w:rPr>
-          <w:rFonts w:ascii="Consolas" w:hAnsi="Consolas" w:cs="Consolas"/>
-          <w:sz w:val="24"/>
-          <w:szCs w:val="24"/>
-        </w:rPr>
-        <w:t>etc</w:t>
-      </w:r>
-      <w:proofErr w:type="spellEnd"/>
-      <w:r>
-        <w:rPr>
-          <w:rFonts w:ascii="Consolas" w:hAnsi="Consolas" w:cs="Consolas"/>
-          <w:sz w:val="24"/>
-          <w:szCs w:val="24"/>
-        </w:rPr>
-        <w:t xml:space="preserve"> going</w:t>
-      </w:r>
-      <w:r>
-        <w:rPr>
-          <w:rFonts w:ascii="Consolas" w:hAnsi="Consolas" w:cs="Consolas"/>
-          <w:sz w:val="24"/>
-          <w:szCs w:val="24"/>
-        </w:rPr>
-        <w:t xml:space="preserve">, remember scripts have details of how in them I feel </w:t>
-      </w:r>
-      <w:proofErr w:type="spellStart"/>
-      <w:r>
-        <w:rPr>
-          <w:rFonts w:ascii="Consolas" w:hAnsi="Consolas" w:cs="Consolas"/>
-          <w:sz w:val="24"/>
-          <w:szCs w:val="24"/>
-        </w:rPr>
-        <w:t>bufferimages</w:t>
-      </w:r>
-      <w:proofErr w:type="spellEnd"/>
-      <w:r>
-        <w:rPr>
-          <w:rFonts w:ascii="Consolas" w:hAnsi="Consolas" w:cs="Consolas"/>
-          <w:sz w:val="24"/>
-          <w:szCs w:val="24"/>
-        </w:rPr>
-        <w:t xml:space="preserve"> could be the answer with the old school </w:t>
-      </w:r>
-      <w:proofErr w:type="spellStart"/>
-      <w:r>
-        <w:rPr>
-          <w:rFonts w:ascii="Consolas" w:hAnsi="Consolas" w:cs="Consolas"/>
-          <w:sz w:val="24"/>
-          <w:szCs w:val="24"/>
-        </w:rPr>
-        <w:t>hud</w:t>
-      </w:r>
-      <w:proofErr w:type="spellEnd"/>
-      <w:r>
-        <w:rPr>
-          <w:rFonts w:ascii="Consolas" w:hAnsi="Consolas" w:cs="Consolas"/>
-          <w:sz w:val="24"/>
-          <w:szCs w:val="24"/>
-        </w:rPr>
-        <w:t xml:space="preserve"> working again, notice that the Curve gear is expensive so possibly a good step?</w:t>
+        <w:t xml:space="preserve">Get a basic AI going for the monsters and the </w:t>
+      </w:r>
+      <w:r>
+        <w:rPr>
+          <w:rFonts w:ascii="Consolas" w:hAnsi="Consolas" w:cs="Consolas"/>
+          <w:sz w:val="24"/>
+          <w:szCs w:val="24"/>
+        </w:rPr>
+        <w:t>NPC</w:t>
+      </w:r>
+      <w:r>
+        <w:rPr>
+          <w:rFonts w:ascii="Consolas" w:hAnsi="Consolas" w:cs="Consolas"/>
+          <w:sz w:val="24"/>
+          <w:szCs w:val="24"/>
+        </w:rPr>
+        <w:t xml:space="preserve"> so they </w:t>
+      </w:r>
+      <w:r>
+        <w:rPr>
+          <w:rFonts w:ascii="Consolas" w:hAnsi="Consolas" w:cs="Consolas"/>
+          <w:sz w:val="24"/>
+          <w:szCs w:val="24"/>
+        </w:rPr>
+        <w:t xml:space="preserve">show </w:t>
+      </w:r>
+      <w:proofErr w:type="spellStart"/>
+      <w:r>
+        <w:rPr>
+          <w:rFonts w:ascii="Consolas" w:hAnsi="Consolas" w:cs="Consolas"/>
+          <w:sz w:val="24"/>
+          <w:szCs w:val="24"/>
+        </w:rPr>
+        <w:t>idel</w:t>
+      </w:r>
+      <w:proofErr w:type="spellEnd"/>
+      <w:r>
+        <w:rPr>
+          <w:rFonts w:ascii="Consolas" w:hAnsi="Consolas" w:cs="Consolas"/>
+          <w:sz w:val="24"/>
+          <w:szCs w:val="24"/>
+        </w:rPr>
+        <w:t xml:space="preserve"> animations and maybe walk animations</w:t>
       </w:r>
     </w:p>
     <w:p>
@@ -283,7 +237,43 @@
           <w:sz w:val="24"/>
           <w:szCs w:val="24"/>
         </w:rPr>
-        <w:t>Get a basic AI going for the monsters and the CHAR so they stand up and walk about</w:t>
+        <w:t xml:space="preserve">I wonder if the overly fast animations I see sometimes are because I’m not using a value on of the </w:t>
+      </w:r>
+      <w:proofErr w:type="spellStart"/>
+      <w:r>
+        <w:rPr>
+          <w:rFonts w:ascii="Consolas" w:hAnsi="Consolas" w:cs="Consolas"/>
+          <w:sz w:val="24"/>
+          <w:szCs w:val="24"/>
+        </w:rPr>
+        <w:t>keyframe</w:t>
+      </w:r>
+      <w:proofErr w:type="spellEnd"/>
+      <w:r>
+        <w:rPr>
+          <w:rFonts w:ascii="Consolas" w:hAnsi="Consolas" w:cs="Consolas"/>
+          <w:sz w:val="24"/>
+          <w:szCs w:val="24"/>
+        </w:rPr>
+        <w:t xml:space="preserve"> data like a speed </w:t>
+      </w:r>
+      <w:proofErr w:type="gramStart"/>
+      <w:r>
+        <w:rPr>
+          <w:rFonts w:ascii="Consolas" w:hAnsi="Consolas" w:cs="Consolas"/>
+          <w:sz w:val="24"/>
+          <w:szCs w:val="24"/>
+        </w:rPr>
+        <w:t>multiplier?</w:t>
+      </w:r>
+      <w:proofErr w:type="gramEnd"/>
+      <w:r>
+        <w:rPr>
+          <w:rFonts w:ascii="Consolas" w:hAnsi="Consolas" w:cs="Consolas"/>
+          <w:sz w:val="24"/>
+          <w:szCs w:val="24"/>
+        </w:rPr>
+        <w:t xml:space="preserve"> It also seems like sometimes 2 animations are running concurrently and causing a jitter</w:t>
       </w:r>
     </w:p>
     <w:p>
@@ -309,113 +299,52 @@
           <w:sz w:val="24"/>
           <w:szCs w:val="24"/>
         </w:rPr>
-        <w:t xml:space="preserve">I have too many simple </w:t>
-      </w:r>
-      <w:proofErr w:type="spellStart"/>
-      <w:r>
-        <w:rPr>
-          <w:rFonts w:ascii="Consolas" w:hAnsi="Consolas" w:cs="Consolas"/>
-          <w:sz w:val="24"/>
-          <w:szCs w:val="24"/>
-        </w:rPr>
-        <w:t>behaviors</w:t>
-      </w:r>
-      <w:proofErr w:type="spellEnd"/>
-      <w:r>
-        <w:rPr>
-          <w:rFonts w:ascii="Consolas" w:hAnsi="Consolas" w:cs="Consolas"/>
-          <w:sz w:val="24"/>
-          <w:szCs w:val="24"/>
-        </w:rPr>
-        <w:t xml:space="preserve"> and </w:t>
-      </w:r>
-      <w:proofErr w:type="spellStart"/>
-      <w:r>
-        <w:rPr>
-          <w:rFonts w:ascii="Consolas" w:hAnsi="Consolas" w:cs="Consolas"/>
-          <w:sz w:val="24"/>
-          <w:szCs w:val="24"/>
-        </w:rPr>
-        <w:t>perframe</w:t>
-      </w:r>
-      <w:proofErr w:type="spellEnd"/>
-      <w:r>
-        <w:rPr>
-          <w:rFonts w:ascii="Consolas" w:hAnsi="Consolas" w:cs="Consolas"/>
-          <w:sz w:val="24"/>
-          <w:szCs w:val="24"/>
-        </w:rPr>
-        <w:t xml:space="preserve"> updates, each one is a “every frame” processor, so I should look at reducing the number of calls</w:t>
-      </w:r>
-      <w:r>
-        <w:rPr>
-          <w:rFonts w:ascii="Consolas" w:hAnsi="Consolas" w:cs="Consolas"/>
-          <w:color w:val="000000"/>
-          <w:sz w:val="24"/>
-          <w:szCs w:val="24"/>
-          <w:highlight w:val="lightGray"/>
-        </w:rPr>
-        <w:t xml:space="preserve"> </w:t>
-      </w:r>
-      <w:r>
-        <w:rPr>
-          <w:rFonts w:ascii="Consolas" w:hAnsi="Consolas" w:cs="Consolas"/>
-          <w:color w:val="000000"/>
-          <w:sz w:val="24"/>
-          <w:szCs w:val="24"/>
-          <w:highlight w:val="lightGray"/>
-        </w:rPr>
-        <w:t>Utils3D</w:t>
-      </w:r>
-      <w:r>
-        <w:rPr>
-          <w:rFonts w:ascii="Consolas" w:hAnsi="Consolas" w:cs="Consolas"/>
-          <w:color w:val="000000"/>
-          <w:sz w:val="24"/>
-          <w:szCs w:val="24"/>
-        </w:rPr>
-        <w:t xml:space="preserve">.defaultBounds are used a lot, but less </w:t>
-      </w:r>
-      <w:proofErr w:type="spellStart"/>
-      <w:r>
-        <w:rPr>
-          <w:rFonts w:ascii="Consolas" w:hAnsi="Consolas" w:cs="Consolas"/>
-          <w:color w:val="000000"/>
-          <w:sz w:val="24"/>
-          <w:szCs w:val="24"/>
-        </w:rPr>
-        <w:t>behaviors</w:t>
-      </w:r>
-      <w:proofErr w:type="spellEnd"/>
-      <w:r>
-        <w:rPr>
-          <w:rFonts w:ascii="Consolas" w:hAnsi="Consolas" w:cs="Consolas"/>
-          <w:color w:val="000000"/>
-          <w:sz w:val="24"/>
-          <w:szCs w:val="24"/>
-        </w:rPr>
-        <w:t xml:space="preserve"> might be good if they are used less, also every behaviour should consider being </w:t>
-      </w:r>
-      <w:proofErr w:type="spellStart"/>
-      <w:r>
-        <w:rPr>
-          <w:rFonts w:ascii="Consolas" w:hAnsi="Consolas" w:cs="Consolas"/>
-          <w:color w:val="000000"/>
-          <w:sz w:val="24"/>
-          <w:szCs w:val="24"/>
-        </w:rPr>
-        <w:t>frustrum</w:t>
-      </w:r>
-      <w:proofErr w:type="spellEnd"/>
-      <w:r>
-        <w:rPr>
-          <w:rFonts w:ascii="Consolas" w:hAnsi="Consolas" w:cs="Consolas"/>
-          <w:color w:val="000000"/>
-          <w:sz w:val="24"/>
-          <w:szCs w:val="24"/>
-        </w:rPr>
-        <w:t xml:space="preserve"> only too</w:t>
-      </w:r>
+        <w:t>For opening sequence f</w:t>
+      </w:r>
+      <w:r>
+        <w:rPr>
+          <w:rFonts w:ascii="Consolas" w:hAnsi="Consolas" w:cs="Consolas"/>
+          <w:sz w:val="24"/>
+          <w:szCs w:val="24"/>
+        </w:rPr>
+        <w:t xml:space="preserve">ind all </w:t>
+      </w:r>
+      <w:proofErr w:type="spellStart"/>
+      <w:r>
+        <w:rPr>
+          <w:rFonts w:ascii="Consolas" w:hAnsi="Consolas" w:cs="Consolas"/>
+          <w:sz w:val="24"/>
+          <w:szCs w:val="24"/>
+        </w:rPr>
+        <w:t>refr</w:t>
+      </w:r>
+      <w:proofErr w:type="spellEnd"/>
+      <w:r>
+        <w:rPr>
+          <w:rFonts w:ascii="Consolas" w:hAnsi="Consolas" w:cs="Consolas"/>
+          <w:sz w:val="24"/>
+          <w:szCs w:val="24"/>
+        </w:rPr>
+        <w:t xml:space="preserve"> that don’t get displayed in the start-up and exclude </w:t>
+      </w:r>
+      <w:proofErr w:type="gramStart"/>
+      <w:r>
+        <w:rPr>
+          <w:rFonts w:ascii="Consolas" w:hAnsi="Consolas" w:cs="Consolas"/>
+          <w:sz w:val="24"/>
+          <w:szCs w:val="24"/>
+        </w:rPr>
+        <w:t>them</w:t>
+      </w:r>
+      <w:r>
+        <w:rPr>
+          <w:rFonts w:ascii="Consolas" w:hAnsi="Consolas" w:cs="Consolas"/>
+          <w:sz w:val="24"/>
+          <w:szCs w:val="24"/>
+        </w:rPr>
+        <w:t xml:space="preserve"> ???</w:t>
+      </w:r>
+      <w:proofErr w:type="gramEnd"/>
     </w:p>
     <w:p>
       <w:pPr>
@@ -440,61 +369,25 @@
           <w:sz w:val="24"/>
           <w:szCs w:val="24"/>
         </w:rPr>
-        <w:t xml:space="preserve">I also see the </w:t>
-      </w:r>
-      <w:proofErr w:type="spellStart"/>
-      <w:r>
-        <w:rPr>
-          <w:rFonts w:ascii="Consolas" w:hAnsi="Consolas" w:cs="Consolas"/>
-          <w:sz w:val="24"/>
-          <w:szCs w:val="24"/>
-        </w:rPr>
-        <w:t>postrender</w:t>
-      </w:r>
-      <w:proofErr w:type="spellEnd"/>
-      <w:r>
-        <w:rPr>
-          <w:rFonts w:ascii="Consolas" w:hAnsi="Consolas" w:cs="Consolas"/>
-          <w:sz w:val="24"/>
-          <w:szCs w:val="24"/>
-        </w:rPr>
-        <w:t xml:space="preserve"> curve gear is now pretty expensive comparably too, for the </w:t>
-      </w:r>
-      <w:proofErr w:type="spellStart"/>
-      <w:r>
-        <w:rPr>
-          <w:rFonts w:ascii="Consolas" w:hAnsi="Consolas" w:cs="Consolas"/>
-          <w:sz w:val="24"/>
-          <w:szCs w:val="24"/>
-        </w:rPr>
-        <w:t>hud</w:t>
-      </w:r>
-      <w:proofErr w:type="spellEnd"/>
-      <w:r>
-        <w:rPr>
-          <w:rFonts w:ascii="Consolas" w:hAnsi="Consolas" w:cs="Consolas"/>
-          <w:sz w:val="24"/>
-          <w:szCs w:val="24"/>
-        </w:rPr>
-        <w:t xml:space="preserve"> I could easily flip back to the old system of painting on texture, if I simply make up a decent </w:t>
-      </w:r>
-      <w:proofErr w:type="spellStart"/>
-      <w:r>
-        <w:rPr>
-          <w:rFonts w:ascii="Consolas" w:hAnsi="Consolas" w:cs="Consolas"/>
-          <w:sz w:val="24"/>
-          <w:szCs w:val="24"/>
-        </w:rPr>
-        <w:t>bufferedImage</w:t>
-      </w:r>
-      <w:proofErr w:type="spellEnd"/>
-      <w:r>
-        <w:rPr>
-          <w:rFonts w:ascii="Consolas" w:hAnsi="Consolas" w:cs="Consolas"/>
-          <w:sz w:val="24"/>
-          <w:szCs w:val="24"/>
-        </w:rPr>
-        <w:t xml:space="preserve"> replacement texture system, but given it should be just RGBA 24/32 it should be fine (no compression won’t matter)</w:t>
+        <w:t xml:space="preserve">Sounds must go? </w:t>
+      </w:r>
+      <w:proofErr w:type="spellStart"/>
+      <w:r>
+        <w:rPr>
+          <w:rFonts w:ascii="Consolas" w:hAnsi="Consolas" w:cs="Consolas"/>
+          <w:sz w:val="24"/>
+          <w:szCs w:val="24"/>
+        </w:rPr>
+        <w:t>Gonna</w:t>
+      </w:r>
+      <w:proofErr w:type="spellEnd"/>
+      <w:r>
+        <w:rPr>
+          <w:rFonts w:ascii="Consolas" w:hAnsi="Consolas" w:cs="Consolas"/>
+          <w:sz w:val="24"/>
+          <w:szCs w:val="24"/>
+        </w:rPr>
+        <w:t xml:space="preserve"> be hard on the phone mp3 files for music wav files for sounds</w:t>
       </w:r>
     </w:p>
     <w:p>
@@ -514,14 +407,6 @@
           <w:szCs w:val="24"/>
         </w:rPr>
       </w:pPr>
-      <w:r>
-        <w:rPr>
-          <w:rFonts w:ascii="Consolas" w:hAnsi="Consolas" w:cs="Consolas"/>
-          <w:sz w:val="24"/>
-          <w:szCs w:val="24"/>
-        </w:rPr>
-        <w:t>Cutting out the characters behind the building does not give me a performance boost? Surely it should?</w:t>
-      </w:r>
     </w:p>
     <w:p>
       <w:pPr>
@@ -540,108 +425,6 @@
           <w:szCs w:val="24"/>
         </w:rPr>
       </w:pPr>
-      <w:r>
-        <w:rPr>
-          <w:rFonts w:ascii="Consolas" w:hAnsi="Consolas" w:cs="Consolas"/>
-          <w:sz w:val="24"/>
-          <w:szCs w:val="24"/>
-        </w:rPr>
-        <w:t>Why does minimise</w:t>
-      </w:r>
-      <w:r>
-        <w:rPr>
-          <w:rFonts w:ascii="Consolas" w:hAnsi="Consolas" w:cs="Consolas"/>
-          <w:sz w:val="24"/>
-          <w:szCs w:val="24"/>
-        </w:rPr>
-        <w:t xml:space="preserve"> </w:t>
-      </w:r>
-      <w:proofErr w:type="spellStart"/>
-      <w:r>
-        <w:rPr>
-          <w:rFonts w:ascii="Consolas" w:hAnsi="Consolas" w:cs="Consolas"/>
-          <w:sz w:val="24"/>
-          <w:szCs w:val="24"/>
-        </w:rPr>
-        <w:t>apk</w:t>
-      </w:r>
-      <w:proofErr w:type="spellEnd"/>
-      <w:r>
-        <w:rPr>
-          <w:rFonts w:ascii="Consolas" w:hAnsi="Consolas" w:cs="Consolas"/>
-          <w:sz w:val="24"/>
-          <w:szCs w:val="24"/>
-        </w:rPr>
-        <w:t xml:space="preserve"> file</w:t>
-      </w:r>
-      <w:r>
-        <w:rPr>
-          <w:rFonts w:ascii="Consolas" w:hAnsi="Consolas" w:cs="Consolas"/>
-          <w:sz w:val="24"/>
-          <w:szCs w:val="24"/>
-        </w:rPr>
-        <w:t xml:space="preserve"> not give a perf boost? </w:t>
-      </w:r>
-      <w:r>
-        <w:rPr>
-          <w:rFonts w:ascii="Consolas" w:hAnsi="Consolas" w:cs="Consolas"/>
-          <w:sz w:val="24"/>
-          <w:szCs w:val="24"/>
-        </w:rPr>
-        <w:t xml:space="preserve">It is </w:t>
-      </w:r>
-      <w:proofErr w:type="spellStart"/>
-      <w:r>
-        <w:rPr>
-          <w:rFonts w:ascii="Consolas" w:hAnsi="Consolas" w:cs="Consolas"/>
-          <w:sz w:val="24"/>
-          <w:szCs w:val="24"/>
-        </w:rPr>
-        <w:t>inlining</w:t>
-      </w:r>
-      <w:proofErr w:type="spellEnd"/>
-      <w:r>
-        <w:rPr>
-          <w:rFonts w:ascii="Consolas" w:hAnsi="Consolas" w:cs="Consolas"/>
-          <w:sz w:val="24"/>
-          <w:szCs w:val="24"/>
-        </w:rPr>
-        <w:t xml:space="preserve"> and definitely cutting down the execute calls in </w:t>
-      </w:r>
-      <w:proofErr w:type="spellStart"/>
-      <w:r>
-        <w:rPr>
-          <w:rFonts w:ascii="Consolas" w:hAnsi="Consolas" w:cs="Consolas"/>
-          <w:sz w:val="24"/>
-          <w:szCs w:val="24"/>
-        </w:rPr>
-        <w:t>joglespipline</w:t>
-      </w:r>
-      <w:proofErr w:type="spellEnd"/>
-      <w:r>
-        <w:rPr>
-          <w:rFonts w:ascii="Consolas" w:hAnsi="Consolas" w:cs="Consolas"/>
-          <w:sz w:val="24"/>
-          <w:szCs w:val="24"/>
-        </w:rPr>
-        <w:t xml:space="preserve">, is it the curve gear and </w:t>
-      </w:r>
-      <w:r>
-        <w:rPr>
-          <w:rFonts w:ascii="Consolas" w:hAnsi="Consolas" w:cs="Consolas"/>
-          <w:sz w:val="24"/>
-          <w:szCs w:val="24"/>
-        </w:rPr>
-        <w:t>behaviours</w:t>
-      </w:r>
-      <w:r>
-        <w:rPr>
-          <w:rFonts w:ascii="Consolas" w:hAnsi="Consolas" w:cs="Consolas"/>
-          <w:sz w:val="24"/>
-          <w:szCs w:val="24"/>
-        </w:rPr>
-        <w:t xml:space="preserve"> now?</w:t>
-      </w:r>
     </w:p>
     <w:p>
       <w:pPr>
@@ -660,93 +443,93 @@
           <w:szCs w:val="24"/>
         </w:rPr>
       </w:pPr>
-      <w:proofErr w:type="spellStart"/>
-      <w:r>
-        <w:rPr>
-          <w:rFonts w:ascii="Consolas" w:hAnsi="Consolas" w:cs="Consolas"/>
-          <w:sz w:val="24"/>
-          <w:szCs w:val="24"/>
-        </w:rPr>
-        <w:t>Morrowind</w:t>
-      </w:r>
-      <w:proofErr w:type="spellEnd"/>
-      <w:r>
-        <w:rPr>
-          <w:rFonts w:ascii="Consolas" w:hAnsi="Consolas" w:cs="Consolas"/>
-          <w:sz w:val="24"/>
-          <w:szCs w:val="24"/>
-        </w:rPr>
-        <w:t xml:space="preserve"> interior now show gaps, possibly from size update? Check </w:t>
-      </w:r>
-      <w:proofErr w:type="spellStart"/>
-      <w:r>
-        <w:rPr>
-          <w:rFonts w:ascii="Consolas" w:hAnsi="Consolas" w:cs="Consolas"/>
-          <w:sz w:val="24"/>
-          <w:szCs w:val="24"/>
-        </w:rPr>
-        <w:t>obliv</w:t>
-      </w:r>
-      <w:proofErr w:type="spellEnd"/>
-      <w:r>
-        <w:rPr>
-          <w:rFonts w:ascii="Consolas" w:hAnsi="Consolas" w:cs="Consolas"/>
-          <w:sz w:val="24"/>
-          <w:szCs w:val="24"/>
-        </w:rPr>
-        <w:t>, notice no a gap at all outside it’s an inside issue?</w:t>
-      </w:r>
-      <w:r>
-        <w:rPr>
-          <w:rFonts w:ascii="Consolas" w:hAnsi="Consolas" w:cs="Consolas"/>
-          <w:sz w:val="24"/>
-          <w:szCs w:val="24"/>
-        </w:rPr>
-        <w:t xml:space="preserve"> I</w:t>
-      </w:r>
-      <w:r>
-        <w:rPr>
-          <w:rFonts w:ascii="Consolas" w:hAnsi="Consolas" w:cs="Consolas"/>
-          <w:sz w:val="24"/>
-          <w:szCs w:val="24"/>
-        </w:rPr>
-        <w:t xml:space="preserve">n fact inside a tavern no trouble at all, only dungeons and </w:t>
-      </w:r>
-      <w:proofErr w:type="spellStart"/>
-      <w:r>
-        <w:rPr>
-          <w:rFonts w:ascii="Consolas" w:hAnsi="Consolas" w:cs="Consolas"/>
-          <w:sz w:val="24"/>
-          <w:szCs w:val="24"/>
-        </w:rPr>
-        <w:t>vivec</w:t>
-      </w:r>
-      <w:proofErr w:type="spellEnd"/>
-      <w:r>
-        <w:rPr>
-          <w:rFonts w:ascii="Consolas" w:hAnsi="Consolas" w:cs="Consolas"/>
-          <w:sz w:val="24"/>
-          <w:szCs w:val="24"/>
-        </w:rPr>
-        <w:t xml:space="preserve">? But in </w:t>
-      </w:r>
-      <w:proofErr w:type="spellStart"/>
-      <w:r>
-        <w:rPr>
-          <w:rFonts w:ascii="Consolas" w:hAnsi="Consolas" w:cs="Consolas"/>
-          <w:sz w:val="24"/>
-          <w:szCs w:val="24"/>
-        </w:rPr>
-        <w:t>vivec</w:t>
-      </w:r>
-      <w:proofErr w:type="spellEnd"/>
-      <w:r>
-        <w:rPr>
-          <w:rFonts w:ascii="Consolas" w:hAnsi="Consolas" w:cs="Consolas"/>
-          <w:sz w:val="24"/>
-          <w:szCs w:val="24"/>
-        </w:rPr>
-        <w:t xml:space="preserve"> physics is all wrong to, so perhaps some scale I’m missing?</w:t>
+      <w:r>
+        <w:rPr>
+          <w:rFonts w:ascii="Consolas" w:hAnsi="Consolas" w:cs="Consolas"/>
+          <w:sz w:val="24"/>
+          <w:szCs w:val="24"/>
+        </w:rPr>
+        <w:t xml:space="preserve">Need the interface of </w:t>
+      </w:r>
+      <w:proofErr w:type="spellStart"/>
+      <w:r>
+        <w:rPr>
+          <w:rFonts w:ascii="Consolas" w:hAnsi="Consolas" w:cs="Consolas"/>
+          <w:sz w:val="24"/>
+          <w:szCs w:val="24"/>
+        </w:rPr>
+        <w:t>morrowind</w:t>
+      </w:r>
+      <w:proofErr w:type="spellEnd"/>
+      <w:r>
+        <w:rPr>
+          <w:rFonts w:ascii="Consolas" w:hAnsi="Consolas" w:cs="Consolas"/>
+          <w:sz w:val="24"/>
+          <w:szCs w:val="24"/>
+        </w:rPr>
+        <w:t xml:space="preserve"> for character generation and inventory </w:t>
+      </w:r>
+      <w:proofErr w:type="spellStart"/>
+      <w:r>
+        <w:rPr>
+          <w:rFonts w:ascii="Consolas" w:hAnsi="Consolas" w:cs="Consolas"/>
+          <w:sz w:val="24"/>
+          <w:szCs w:val="24"/>
+        </w:rPr>
+        <w:t>etc</w:t>
+      </w:r>
+      <w:proofErr w:type="spellEnd"/>
+      <w:r>
+        <w:rPr>
+          <w:rFonts w:ascii="Consolas" w:hAnsi="Consolas" w:cs="Consolas"/>
+          <w:sz w:val="24"/>
+          <w:szCs w:val="24"/>
+        </w:rPr>
+        <w:t xml:space="preserve"> going</w:t>
+      </w:r>
+      <w:r>
+        <w:rPr>
+          <w:rFonts w:ascii="Consolas" w:hAnsi="Consolas" w:cs="Consolas"/>
+          <w:sz w:val="24"/>
+          <w:szCs w:val="24"/>
+        </w:rPr>
+        <w:t xml:space="preserve">, remember scripts have details of how in them I feel </w:t>
+      </w:r>
+      <w:proofErr w:type="spellStart"/>
+      <w:r>
+        <w:rPr>
+          <w:rFonts w:ascii="Consolas" w:hAnsi="Consolas" w:cs="Consolas"/>
+          <w:sz w:val="24"/>
+          <w:szCs w:val="24"/>
+        </w:rPr>
+        <w:t>bufferimages</w:t>
+      </w:r>
+      <w:proofErr w:type="spellEnd"/>
+      <w:r>
+        <w:rPr>
+          <w:rFonts w:ascii="Consolas" w:hAnsi="Consolas" w:cs="Consolas"/>
+          <w:sz w:val="24"/>
+          <w:szCs w:val="24"/>
+        </w:rPr>
+        <w:t xml:space="preserve"> could be the answer with the old school </w:t>
+      </w:r>
+      <w:proofErr w:type="spellStart"/>
+      <w:r>
+        <w:rPr>
+          <w:rFonts w:ascii="Consolas" w:hAnsi="Consolas" w:cs="Consolas"/>
+          <w:sz w:val="24"/>
+          <w:szCs w:val="24"/>
+        </w:rPr>
+        <w:t>hud</w:t>
+      </w:r>
+      <w:proofErr w:type="spellEnd"/>
+      <w:r>
+        <w:rPr>
+          <w:rFonts w:ascii="Consolas" w:hAnsi="Consolas" w:cs="Consolas"/>
+          <w:sz w:val="24"/>
+          <w:szCs w:val="24"/>
+        </w:rPr>
+        <w:t xml:space="preserve"> working again, notice that the Curve gear is expensive so possibly a good step?</w:t>
       </w:r>
     </w:p>
     <w:p>
@@ -772,57 +555,112 @@
           <w:sz w:val="24"/>
           <w:szCs w:val="24"/>
         </w:rPr>
-        <w:t>Characters dress based on inventory</w:t>
-      </w:r>
-      <w:r>
-        <w:rPr>
-          <w:rFonts w:ascii="Consolas" w:hAnsi="Consolas" w:cs="Consolas"/>
-          <w:sz w:val="24"/>
-          <w:szCs w:val="24"/>
+        <w:t xml:space="preserve">I have too many simple </w:t>
+      </w:r>
+      <w:proofErr w:type="spellStart"/>
+      <w:r>
+        <w:rPr>
+          <w:rFonts w:ascii="Consolas" w:hAnsi="Consolas" w:cs="Consolas"/>
+          <w:sz w:val="24"/>
+          <w:szCs w:val="24"/>
+        </w:rPr>
+        <w:t>behaviors</w:t>
+      </w:r>
+      <w:proofErr w:type="spellEnd"/>
+      <w:r>
+        <w:rPr>
+          <w:rFonts w:ascii="Consolas" w:hAnsi="Consolas" w:cs="Consolas"/>
+          <w:sz w:val="24"/>
+          <w:szCs w:val="24"/>
+        </w:rPr>
+        <w:t xml:space="preserve"> and </w:t>
+      </w:r>
+      <w:proofErr w:type="spellStart"/>
+      <w:r>
+        <w:rPr>
+          <w:rFonts w:ascii="Consolas" w:hAnsi="Consolas" w:cs="Consolas"/>
+          <w:sz w:val="24"/>
+          <w:szCs w:val="24"/>
+        </w:rPr>
+        <w:t>perframe</w:t>
+      </w:r>
+      <w:proofErr w:type="spellEnd"/>
+      <w:r>
+        <w:rPr>
+          <w:rFonts w:ascii="Consolas" w:hAnsi="Consolas" w:cs="Consolas"/>
+          <w:sz w:val="24"/>
+          <w:szCs w:val="24"/>
+        </w:rPr>
+        <w:t xml:space="preserve"> updates, each one is a “every frame” processor, so I should look at reducing the number of calls</w:t>
+      </w:r>
+      <w:r>
+        <w:rPr>
+          <w:rFonts w:ascii="Consolas" w:hAnsi="Consolas" w:cs="Consolas"/>
+          <w:color w:val="000000"/>
+          <w:sz w:val="24"/>
+          <w:szCs w:val="24"/>
+          <w:highlight w:val="lightGray"/>
         </w:rPr>
         <w:t xml:space="preserve"> </w:t>
       </w:r>
       <w:r>
         <w:rPr>
           <w:rFonts w:ascii="Consolas" w:hAnsi="Consolas" w:cs="Consolas"/>
-          <w:sz w:val="24"/>
-          <w:szCs w:val="24"/>
-        </w:rPr>
-        <w:t xml:space="preserve">hands are missing because they are in the skin file, but a shirt will stop that file from being loaded, so I need a system to tell the tes3 </w:t>
-      </w:r>
-      <w:r>
-        <w:rPr>
-          <w:rFonts w:ascii="Consolas" w:hAnsi="Consolas" w:cs="Consolas"/>
-          <w:sz w:val="24"/>
-          <w:szCs w:val="24"/>
-        </w:rPr>
-        <w:t>character</w:t>
-      </w:r>
-      <w:r>
-        <w:rPr>
-          <w:rFonts w:ascii="Consolas" w:hAnsi="Consolas" w:cs="Consolas"/>
-          <w:sz w:val="24"/>
-          <w:szCs w:val="24"/>
-        </w:rPr>
-        <w:t xml:space="preserve"> which bits of that file to uses and chop it up!, possibly including left and right hand, in fact definitely as </w:t>
-      </w:r>
-      <w:proofErr w:type="spellStart"/>
-      <w:r>
-        <w:rPr>
-          <w:rFonts w:ascii="Consolas" w:hAnsi="Consolas" w:cs="Consolas"/>
-          <w:sz w:val="24"/>
-          <w:szCs w:val="24"/>
-        </w:rPr>
-        <w:t>wraithguard</w:t>
-      </w:r>
-      <w:proofErr w:type="spellEnd"/>
-      <w:r>
-        <w:rPr>
-          <w:rFonts w:ascii="Consolas" w:hAnsi="Consolas" w:cs="Consolas"/>
-          <w:sz w:val="24"/>
-          <w:szCs w:val="24"/>
-        </w:rPr>
-        <w:t xml:space="preserve"> is a single glove</w:t>
+          <w:color w:val="000000"/>
+          <w:sz w:val="24"/>
+          <w:szCs w:val="24"/>
+          <w:highlight w:val="lightGray"/>
+        </w:rPr>
+        <w:t>Utils3D</w:t>
+      </w:r>
+      <w:r>
+        <w:rPr>
+          <w:rFonts w:ascii="Consolas" w:hAnsi="Consolas" w:cs="Consolas"/>
+          <w:color w:val="000000"/>
+          <w:sz w:val="24"/>
+          <w:szCs w:val="24"/>
+        </w:rPr>
+        <w:t xml:space="preserve">.defaultBounds are used a lot, but less </w:t>
+      </w:r>
+      <w:proofErr w:type="spellStart"/>
+      <w:r>
+        <w:rPr>
+          <w:rFonts w:ascii="Consolas" w:hAnsi="Consolas" w:cs="Consolas"/>
+          <w:color w:val="000000"/>
+          <w:sz w:val="24"/>
+          <w:szCs w:val="24"/>
+        </w:rPr>
+        <w:t>behaviors</w:t>
+      </w:r>
+      <w:proofErr w:type="spellEnd"/>
+      <w:r>
+        <w:rPr>
+          <w:rFonts w:ascii="Consolas" w:hAnsi="Consolas" w:cs="Consolas"/>
+          <w:color w:val="000000"/>
+          <w:sz w:val="24"/>
+          <w:szCs w:val="24"/>
+        </w:rPr>
+        <w:t xml:space="preserve"> might be good if they are used less, also every behaviour should consider being </w:t>
+      </w:r>
+      <w:proofErr w:type="spellStart"/>
+      <w:r>
+        <w:rPr>
+          <w:rFonts w:ascii="Consolas" w:hAnsi="Consolas" w:cs="Consolas"/>
+          <w:color w:val="000000"/>
+          <w:sz w:val="24"/>
+          <w:szCs w:val="24"/>
+        </w:rPr>
+        <w:t>frustrum</w:t>
+      </w:r>
+      <w:proofErr w:type="spellEnd"/>
+      <w:r>
+        <w:rPr>
+          <w:rFonts w:ascii="Consolas" w:hAnsi="Consolas" w:cs="Consolas"/>
+          <w:color w:val="000000"/>
+          <w:sz w:val="24"/>
+          <w:szCs w:val="24"/>
+        </w:rPr>
+        <w:t xml:space="preserve"> only too</w:t>
       </w:r>
     </w:p>
     <w:p>
@@ -848,109 +686,61 @@
           <w:sz w:val="24"/>
           <w:szCs w:val="24"/>
         </w:rPr>
-        <w:t xml:space="preserve">I just moved a long way from </w:t>
-      </w:r>
-      <w:proofErr w:type="spellStart"/>
-      <w:r>
-        <w:rPr>
-          <w:rFonts w:ascii="Consolas" w:hAnsi="Consolas" w:cs="Consolas"/>
-          <w:sz w:val="24"/>
-          <w:szCs w:val="24"/>
-        </w:rPr>
-        <w:t>syda</w:t>
-      </w:r>
-      <w:proofErr w:type="spellEnd"/>
-      <w:r>
-        <w:rPr>
-          <w:rFonts w:ascii="Consolas" w:hAnsi="Consolas" w:cs="Consolas"/>
-          <w:sz w:val="24"/>
-          <w:szCs w:val="24"/>
-        </w:rPr>
-        <w:t xml:space="preserve"> </w:t>
-      </w:r>
-      <w:proofErr w:type="spellStart"/>
-      <w:r>
-        <w:rPr>
-          <w:rFonts w:ascii="Consolas" w:hAnsi="Consolas" w:cs="Consolas"/>
-          <w:sz w:val="24"/>
-          <w:szCs w:val="24"/>
-        </w:rPr>
-        <w:t>neen</w:t>
-      </w:r>
-      <w:proofErr w:type="spellEnd"/>
-      <w:r>
-        <w:rPr>
-          <w:rFonts w:ascii="Consolas" w:hAnsi="Consolas" w:cs="Consolas"/>
-          <w:sz w:val="24"/>
-          <w:szCs w:val="24"/>
-        </w:rPr>
-        <w:t xml:space="preserve"> to the flaggy place and my </w:t>
-      </w:r>
-      <w:proofErr w:type="spellStart"/>
-      <w:r>
-        <w:rPr>
-          <w:rFonts w:ascii="Consolas" w:hAnsi="Consolas" w:cs="Consolas"/>
-          <w:sz w:val="24"/>
-          <w:szCs w:val="24"/>
-        </w:rPr>
-        <w:t>physc</w:t>
-      </w:r>
-      <w:r>
-        <w:rPr>
-          <w:rFonts w:ascii="Consolas" w:hAnsi="Consolas" w:cs="Consolas"/>
-          <w:sz w:val="24"/>
-          <w:szCs w:val="24"/>
-        </w:rPr>
-        <w:t>s</w:t>
-      </w:r>
-      <w:proofErr w:type="spellEnd"/>
-      <w:r>
-        <w:rPr>
-          <w:rFonts w:ascii="Consolas" w:hAnsi="Consolas" w:cs="Consolas"/>
-          <w:sz w:val="24"/>
-          <w:szCs w:val="24"/>
-        </w:rPr>
-        <w:t xml:space="preserve"> </w:t>
-      </w:r>
-      <w:r>
-        <w:rPr>
-          <w:rFonts w:ascii="Consolas" w:hAnsi="Consolas" w:cs="Consolas"/>
-          <w:sz w:val="24"/>
-          <w:szCs w:val="24"/>
-        </w:rPr>
-        <w:t>started taking 30</w:t>
-      </w:r>
-      <w:r>
-        <w:rPr>
-          <w:rFonts w:ascii="Consolas" w:hAnsi="Consolas" w:cs="Consolas"/>
-          <w:sz w:val="24"/>
-          <w:szCs w:val="24"/>
-        </w:rPr>
-        <w:t xml:space="preserve"> </w:t>
-      </w:r>
-      <w:r>
-        <w:rPr>
-          <w:rFonts w:ascii="Consolas" w:hAnsi="Consolas" w:cs="Consolas"/>
-          <w:sz w:val="24"/>
-          <w:szCs w:val="24"/>
-        </w:rPr>
-        <w:t xml:space="preserve">seconds each update, obviously physics is not removed or something crazy, perhaps the visual only system is not worth the effort? Does is save much </w:t>
-      </w:r>
-      <w:r>
-        <w:rPr>
-          <w:rFonts w:ascii="Consolas" w:hAnsi="Consolas" w:cs="Consolas"/>
-          <w:sz w:val="24"/>
-          <w:szCs w:val="24"/>
-        </w:rPr>
-        <w:t>memory</w:t>
-      </w:r>
-      <w:r>
-        <w:rPr>
-          <w:rFonts w:ascii="Consolas" w:hAnsi="Consolas" w:cs="Consolas"/>
-          <w:sz w:val="24"/>
-          <w:szCs w:val="24"/>
-        </w:rPr>
-        <w:t>? Or perhaps this issue was just a LOT of model loading</w:t>
+        <w:t xml:space="preserve">I also see the </w:t>
+      </w:r>
+      <w:proofErr w:type="spellStart"/>
+      <w:r>
+        <w:rPr>
+          <w:rFonts w:ascii="Consolas" w:hAnsi="Consolas" w:cs="Consolas"/>
+          <w:sz w:val="24"/>
+          <w:szCs w:val="24"/>
+        </w:rPr>
+        <w:t>postrender</w:t>
+      </w:r>
+      <w:proofErr w:type="spellEnd"/>
+      <w:r>
+        <w:rPr>
+          <w:rFonts w:ascii="Consolas" w:hAnsi="Consolas" w:cs="Consolas"/>
+          <w:sz w:val="24"/>
+          <w:szCs w:val="24"/>
+        </w:rPr>
+        <w:t xml:space="preserve"> curve gear is now pretty expensive comparably too, for the </w:t>
+      </w:r>
+      <w:proofErr w:type="spellStart"/>
+      <w:r>
+        <w:rPr>
+          <w:rFonts w:ascii="Consolas" w:hAnsi="Consolas" w:cs="Consolas"/>
+          <w:sz w:val="24"/>
+          <w:szCs w:val="24"/>
+        </w:rPr>
+        <w:t>hud</w:t>
+      </w:r>
+      <w:proofErr w:type="spellEnd"/>
+      <w:r>
+        <w:rPr>
+          <w:rFonts w:ascii="Consolas" w:hAnsi="Consolas" w:cs="Consolas"/>
+          <w:sz w:val="24"/>
+          <w:szCs w:val="24"/>
+        </w:rPr>
+        <w:t xml:space="preserve"> I could easily flip back to the old system of painting on texture, if I simply make up a decent </w:t>
+      </w:r>
+      <w:proofErr w:type="spellStart"/>
+      <w:r>
+        <w:rPr>
+          <w:rFonts w:ascii="Consolas" w:hAnsi="Consolas" w:cs="Consolas"/>
+          <w:sz w:val="24"/>
+          <w:szCs w:val="24"/>
+        </w:rPr>
+        <w:t>bufferedImage</w:t>
+      </w:r>
+      <w:proofErr w:type="spellEnd"/>
+      <w:r>
+        <w:rPr>
+          <w:rFonts w:ascii="Consolas" w:hAnsi="Consolas" w:cs="Consolas"/>
+          <w:sz w:val="24"/>
+          <w:szCs w:val="24"/>
+        </w:rPr>
+        <w:t xml:space="preserve"> replacement texture system, but given it should be just RGBA 24/32 it should be fine (no compression won’t matter)</w:t>
       </w:r>
     </w:p>
     <w:p>
@@ -976,25 +766,7 @@
           <w:sz w:val="24"/>
           <w:szCs w:val="24"/>
         </w:rPr>
-        <w:t xml:space="preserve">I wonder if the overly fast animations I see sometimes are because I’m not using a value on of the </w:t>
-      </w:r>
-      <w:proofErr w:type="spellStart"/>
-      <w:r>
-        <w:rPr>
-          <w:rFonts w:ascii="Consolas" w:hAnsi="Consolas" w:cs="Consolas"/>
-          <w:sz w:val="24"/>
-          <w:szCs w:val="24"/>
-        </w:rPr>
-        <w:t>keyframe</w:t>
-      </w:r>
-      <w:proofErr w:type="spellEnd"/>
-      <w:r>
-        <w:rPr>
-          <w:rFonts w:ascii="Consolas" w:hAnsi="Consolas" w:cs="Consolas"/>
-          <w:sz w:val="24"/>
-          <w:szCs w:val="24"/>
-        </w:rPr>
-        <w:t xml:space="preserve"> data like a speed multiplier?</w:t>
+        <w:t>Cutting out the characters behind the building does not give me a performance boost? Surely it should?</w:t>
       </w:r>
     </w:p>
     <w:p>
@@ -1020,7 +792,101 @@
           <w:sz w:val="24"/>
           <w:szCs w:val="24"/>
         </w:rPr>
-        <w:t>I am too short now, compare me with the questioning guy</w:t>
+        <w:t>Why does minimise</w:t>
+      </w:r>
+      <w:r>
+        <w:rPr>
+          <w:rFonts w:ascii="Consolas" w:hAnsi="Consolas" w:cs="Consolas"/>
+          <w:sz w:val="24"/>
+          <w:szCs w:val="24"/>
+        </w:rPr>
+        <w:t xml:space="preserve"> </w:t>
+      </w:r>
+      <w:proofErr w:type="spellStart"/>
+      <w:r>
+        <w:rPr>
+          <w:rFonts w:ascii="Consolas" w:hAnsi="Consolas" w:cs="Consolas"/>
+          <w:sz w:val="24"/>
+          <w:szCs w:val="24"/>
+        </w:rPr>
+        <w:t>apk</w:t>
+      </w:r>
+      <w:proofErr w:type="spellEnd"/>
+      <w:r>
+        <w:rPr>
+          <w:rFonts w:ascii="Consolas" w:hAnsi="Consolas" w:cs="Consolas"/>
+          <w:sz w:val="24"/>
+          <w:szCs w:val="24"/>
+        </w:rPr>
+        <w:t xml:space="preserve"> file</w:t>
+      </w:r>
+      <w:r>
+        <w:rPr>
+          <w:rFonts w:ascii="Consolas" w:hAnsi="Consolas" w:cs="Consolas"/>
+          <w:sz w:val="24"/>
+          <w:szCs w:val="24"/>
+        </w:rPr>
+        <w:t xml:space="preserve"> not give a perf boost? </w:t>
+      </w:r>
+      <w:r>
+        <w:rPr>
+          <w:rFonts w:ascii="Consolas" w:hAnsi="Consolas" w:cs="Consolas"/>
+          <w:sz w:val="24"/>
+          <w:szCs w:val="24"/>
+        </w:rPr>
+        <w:t xml:space="preserve">It is </w:t>
+      </w:r>
+      <w:proofErr w:type="spellStart"/>
+      <w:r>
+        <w:rPr>
+          <w:rFonts w:ascii="Consolas" w:hAnsi="Consolas" w:cs="Consolas"/>
+          <w:sz w:val="24"/>
+          <w:szCs w:val="24"/>
+        </w:rPr>
+        <w:t>inlining</w:t>
+      </w:r>
+      <w:proofErr w:type="spellEnd"/>
+      <w:r>
+        <w:rPr>
+          <w:rFonts w:ascii="Consolas" w:hAnsi="Consolas" w:cs="Consolas"/>
+          <w:sz w:val="24"/>
+          <w:szCs w:val="24"/>
+        </w:rPr>
+        <w:t xml:space="preserve"> and definitely cutting down the execute calls in </w:t>
+      </w:r>
+      <w:proofErr w:type="spellStart"/>
+      <w:r>
+        <w:rPr>
+          <w:rFonts w:ascii="Consolas" w:hAnsi="Consolas" w:cs="Consolas"/>
+          <w:sz w:val="24"/>
+          <w:szCs w:val="24"/>
+        </w:rPr>
+        <w:t>joglespipline</w:t>
+      </w:r>
+      <w:proofErr w:type="spellEnd"/>
+      <w:r>
+        <w:rPr>
+          <w:rFonts w:ascii="Consolas" w:hAnsi="Consolas" w:cs="Consolas"/>
+          <w:sz w:val="24"/>
+          <w:szCs w:val="24"/>
+        </w:rPr>
+        <w:t xml:space="preserve">, is it the curve gear and </w:t>
+      </w:r>
+      <w:r>
+        <w:rPr>
+          <w:rFonts w:ascii="Consolas" w:hAnsi="Consolas" w:cs="Consolas"/>
+          <w:sz w:val="24"/>
+          <w:szCs w:val="24"/>
+        </w:rPr>
+        <w:t>behaviours</w:t>
+      </w:r>
+      <w:r>
+        <w:rPr>
+          <w:rFonts w:ascii="Consolas" w:hAnsi="Consolas" w:cs="Consolas"/>
+          <w:sz w:val="24"/>
+          <w:szCs w:val="24"/>
+        </w:rPr>
+        <w:t xml:space="preserve"> now?</w:t>
       </w:r>
     </w:p>
     <w:p>
@@ -1040,57 +906,93 @@
           <w:szCs w:val="24"/>
         </w:rPr>
       </w:pPr>
-      <w:r>
-        <w:rPr>
-          <w:rFonts w:ascii="Consolas" w:hAnsi="Consolas" w:cs="Consolas"/>
-          <w:sz w:val="24"/>
-          <w:szCs w:val="24"/>
-        </w:rPr>
-        <w:t xml:space="preserve">Water </w:t>
-      </w:r>
-      <w:proofErr w:type="spellStart"/>
-      <w:r>
-        <w:rPr>
-          <w:rFonts w:ascii="Consolas" w:hAnsi="Consolas" w:cs="Consolas"/>
-          <w:sz w:val="24"/>
-          <w:szCs w:val="24"/>
-        </w:rPr>
-        <w:t>shader</w:t>
-      </w:r>
-      <w:proofErr w:type="spellEnd"/>
-      <w:r>
-        <w:rPr>
-          <w:rFonts w:ascii="Consolas" w:hAnsi="Consolas" w:cs="Consolas"/>
-          <w:sz w:val="24"/>
-          <w:szCs w:val="24"/>
-        </w:rPr>
-        <w:t xml:space="preserve"> with enviro reflection</w:t>
-      </w:r>
-      <w:r>
-        <w:rPr>
-          <w:rFonts w:ascii="Consolas" w:hAnsi="Consolas" w:cs="Consolas"/>
-          <w:sz w:val="24"/>
-          <w:szCs w:val="24"/>
-        </w:rPr>
-        <w:t xml:space="preserve">, though note the environment is just a simple </w:t>
-      </w:r>
-      <w:proofErr w:type="spellStart"/>
-      <w:r>
-        <w:rPr>
-          <w:rFonts w:ascii="Consolas" w:hAnsi="Consolas" w:cs="Consolas"/>
-          <w:sz w:val="24"/>
-          <w:szCs w:val="24"/>
-        </w:rPr>
-        <w:t>tex</w:t>
-      </w:r>
-      <w:proofErr w:type="spellEnd"/>
-      <w:r>
-        <w:rPr>
-          <w:rFonts w:ascii="Consolas" w:hAnsi="Consolas" w:cs="Consolas"/>
-          <w:sz w:val="24"/>
-          <w:szCs w:val="24"/>
-        </w:rPr>
-        <w:t xml:space="preserve"> in the actual game, not a render</w:t>
+      <w:proofErr w:type="spellStart"/>
+      <w:r>
+        <w:rPr>
+          <w:rFonts w:ascii="Consolas" w:hAnsi="Consolas" w:cs="Consolas"/>
+          <w:sz w:val="24"/>
+          <w:szCs w:val="24"/>
+        </w:rPr>
+        <w:t>Morrowind</w:t>
+      </w:r>
+      <w:proofErr w:type="spellEnd"/>
+      <w:r>
+        <w:rPr>
+          <w:rFonts w:ascii="Consolas" w:hAnsi="Consolas" w:cs="Consolas"/>
+          <w:sz w:val="24"/>
+          <w:szCs w:val="24"/>
+        </w:rPr>
+        <w:t xml:space="preserve"> interior now show gaps, possibly from size update? Check </w:t>
+      </w:r>
+      <w:proofErr w:type="spellStart"/>
+      <w:r>
+        <w:rPr>
+          <w:rFonts w:ascii="Consolas" w:hAnsi="Consolas" w:cs="Consolas"/>
+          <w:sz w:val="24"/>
+          <w:szCs w:val="24"/>
+        </w:rPr>
+        <w:t>obliv</w:t>
+      </w:r>
+      <w:proofErr w:type="spellEnd"/>
+      <w:r>
+        <w:rPr>
+          <w:rFonts w:ascii="Consolas" w:hAnsi="Consolas" w:cs="Consolas"/>
+          <w:sz w:val="24"/>
+          <w:szCs w:val="24"/>
+        </w:rPr>
+        <w:t>, notice no a gap at all outside it’s an inside issue?</w:t>
+      </w:r>
+      <w:r>
+        <w:rPr>
+          <w:rFonts w:ascii="Consolas" w:hAnsi="Consolas" w:cs="Consolas"/>
+          <w:sz w:val="24"/>
+          <w:szCs w:val="24"/>
+        </w:rPr>
+        <w:t xml:space="preserve"> I</w:t>
+      </w:r>
+      <w:r>
+        <w:rPr>
+          <w:rFonts w:ascii="Consolas" w:hAnsi="Consolas" w:cs="Consolas"/>
+          <w:sz w:val="24"/>
+          <w:szCs w:val="24"/>
+        </w:rPr>
+        <w:t xml:space="preserve">n fact inside a tavern no trouble at all, only dungeons and </w:t>
+      </w:r>
+      <w:proofErr w:type="spellStart"/>
+      <w:r>
+        <w:rPr>
+          <w:rFonts w:ascii="Consolas" w:hAnsi="Consolas" w:cs="Consolas"/>
+          <w:sz w:val="24"/>
+          <w:szCs w:val="24"/>
+        </w:rPr>
+        <w:t>vivec</w:t>
+      </w:r>
+      <w:proofErr w:type="spellEnd"/>
+      <w:r>
+        <w:rPr>
+          <w:rFonts w:ascii="Consolas" w:hAnsi="Consolas" w:cs="Consolas"/>
+          <w:sz w:val="24"/>
+          <w:szCs w:val="24"/>
+        </w:rPr>
+        <w:t xml:space="preserve">? But in </w:t>
+      </w:r>
+      <w:proofErr w:type="spellStart"/>
+      <w:r>
+        <w:rPr>
+          <w:rFonts w:ascii="Consolas" w:hAnsi="Consolas" w:cs="Consolas"/>
+          <w:sz w:val="24"/>
+          <w:szCs w:val="24"/>
+        </w:rPr>
+        <w:t>vivec</w:t>
+      </w:r>
+      <w:proofErr w:type="spellEnd"/>
+      <w:r>
+        <w:rPr>
+          <w:rFonts w:ascii="Consolas" w:hAnsi="Consolas" w:cs="Consolas"/>
+          <w:sz w:val="24"/>
+          <w:szCs w:val="24"/>
+        </w:rPr>
+        <w:t xml:space="preserve"> physics is all wrong to, so perhaps some scale I’m missing?</w:t>
       </w:r>
     </w:p>
     <w:p>
@@ -1116,44 +1018,110 @@
           <w:sz w:val="24"/>
           <w:szCs w:val="24"/>
         </w:rPr>
-        <w:t xml:space="preserve">Find all </w:t>
-      </w:r>
-      <w:proofErr w:type="spellStart"/>
-      <w:r>
-        <w:rPr>
-          <w:rFonts w:ascii="Consolas" w:hAnsi="Consolas" w:cs="Consolas"/>
-          <w:sz w:val="24"/>
-          <w:szCs w:val="24"/>
-        </w:rPr>
-        <w:t>refr</w:t>
-      </w:r>
-      <w:proofErr w:type="spellEnd"/>
-      <w:r>
-        <w:rPr>
-          <w:rFonts w:ascii="Consolas" w:hAnsi="Consolas" w:cs="Consolas"/>
-          <w:sz w:val="24"/>
-          <w:szCs w:val="24"/>
-        </w:rPr>
-        <w:t xml:space="preserve"> that don’t get displayed in the start-up and exclude </w:t>
-      </w:r>
-      <w:proofErr w:type="gramStart"/>
-      <w:r>
-        <w:rPr>
-          <w:rFonts w:ascii="Consolas" w:hAnsi="Consolas" w:cs="Consolas"/>
-          <w:sz w:val="24"/>
-          <w:szCs w:val="24"/>
-        </w:rPr>
-        <w:t>them</w:t>
-      </w:r>
-      <w:r>
-        <w:rPr>
-          <w:rFonts w:ascii="Consolas" w:hAnsi="Consolas" w:cs="Consolas"/>
-          <w:sz w:val="24"/>
-          <w:szCs w:val="24"/>
-        </w:rPr>
-        <w:t xml:space="preserve"> ???</w:t>
-      </w:r>
-      <w:proofErr w:type="gramEnd"/>
+        <w:t xml:space="preserve">I just moved a long way from </w:t>
+      </w:r>
+      <w:proofErr w:type="spellStart"/>
+      <w:r>
+        <w:rPr>
+          <w:rFonts w:ascii="Consolas" w:hAnsi="Consolas" w:cs="Consolas"/>
+          <w:sz w:val="24"/>
+          <w:szCs w:val="24"/>
+        </w:rPr>
+        <w:t>syda</w:t>
+      </w:r>
+      <w:proofErr w:type="spellEnd"/>
+      <w:r>
+        <w:rPr>
+          <w:rFonts w:ascii="Consolas" w:hAnsi="Consolas" w:cs="Consolas"/>
+          <w:sz w:val="24"/>
+          <w:szCs w:val="24"/>
+        </w:rPr>
+        <w:t xml:space="preserve"> </w:t>
+      </w:r>
+      <w:proofErr w:type="spellStart"/>
+      <w:r>
+        <w:rPr>
+          <w:rFonts w:ascii="Consolas" w:hAnsi="Consolas" w:cs="Consolas"/>
+          <w:sz w:val="24"/>
+          <w:szCs w:val="24"/>
+        </w:rPr>
+        <w:t>neen</w:t>
+      </w:r>
+      <w:proofErr w:type="spellEnd"/>
+      <w:r>
+        <w:rPr>
+          <w:rFonts w:ascii="Consolas" w:hAnsi="Consolas" w:cs="Consolas"/>
+          <w:sz w:val="24"/>
+          <w:szCs w:val="24"/>
+        </w:rPr>
+        <w:t xml:space="preserve"> to the flaggy place and my </w:t>
+      </w:r>
+      <w:proofErr w:type="spellStart"/>
+      <w:r>
+        <w:rPr>
+          <w:rFonts w:ascii="Consolas" w:hAnsi="Consolas" w:cs="Consolas"/>
+          <w:sz w:val="24"/>
+          <w:szCs w:val="24"/>
+        </w:rPr>
+        <w:t>physc</w:t>
+      </w:r>
+      <w:r>
+        <w:rPr>
+          <w:rFonts w:ascii="Consolas" w:hAnsi="Consolas" w:cs="Consolas"/>
+          <w:sz w:val="24"/>
+          <w:szCs w:val="24"/>
+        </w:rPr>
+        <w:t>s</w:t>
+      </w:r>
+      <w:proofErr w:type="spellEnd"/>
+      <w:r>
+        <w:rPr>
+          <w:rFonts w:ascii="Consolas" w:hAnsi="Consolas" w:cs="Consolas"/>
+          <w:sz w:val="24"/>
+          <w:szCs w:val="24"/>
+        </w:rPr>
+        <w:t xml:space="preserve"> </w:t>
+      </w:r>
+      <w:r>
+        <w:rPr>
+          <w:rFonts w:ascii="Consolas" w:hAnsi="Consolas" w:cs="Consolas"/>
+          <w:sz w:val="24"/>
+          <w:szCs w:val="24"/>
+        </w:rPr>
+        <w:t>started taking 30</w:t>
+      </w:r>
+      <w:r>
+        <w:rPr>
+          <w:rFonts w:ascii="Consolas" w:hAnsi="Consolas" w:cs="Consolas"/>
+          <w:sz w:val="24"/>
+          <w:szCs w:val="24"/>
+        </w:rPr>
+        <w:t xml:space="preserve"> </w:t>
+      </w:r>
+      <w:r>
+        <w:rPr>
+          <w:rFonts w:ascii="Consolas" w:hAnsi="Consolas" w:cs="Consolas"/>
+          <w:sz w:val="24"/>
+          <w:szCs w:val="24"/>
+        </w:rPr>
+        <w:t xml:space="preserve">seconds each update, obviously physics is not removed or something crazy, perhaps the visual only system is not worth the effort? Does is save much </w:t>
+      </w:r>
+      <w:r>
+        <w:rPr>
+          <w:rFonts w:ascii="Consolas" w:hAnsi="Consolas" w:cs="Consolas"/>
+          <w:sz w:val="24"/>
+          <w:szCs w:val="24"/>
+        </w:rPr>
+        <w:t>memory</w:t>
+      </w:r>
+      <w:r>
+        <w:rPr>
+          <w:rFonts w:ascii="Consolas" w:hAnsi="Consolas" w:cs="Consolas"/>
+          <w:sz w:val="24"/>
+          <w:szCs w:val="24"/>
+        </w:rPr>
+        <w:t>? Or perhaps this issue was just a LOT of model loading</w:t>
+      </w:r>
     </w:p>
     <w:p>
       <w:pPr>
@@ -1178,43 +1146,7 @@
           <w:sz w:val="24"/>
           <w:szCs w:val="24"/>
         </w:rPr>
-        <w:t xml:space="preserve">Animation even with double buffer is not matching up, however simple morph matches perfectly so it’s not an interpolation style issue, I’ve tried triple buffering but that’s worse (2 frame delay) unless I need a 3 frames delay, need to output the </w:t>
-      </w:r>
-      <w:proofErr w:type="spellStart"/>
-      <w:r>
-        <w:rPr>
-          <w:rFonts w:ascii="Consolas" w:hAnsi="Consolas" w:cs="Consolas"/>
-          <w:sz w:val="24"/>
-          <w:szCs w:val="24"/>
-        </w:rPr>
-        <w:t>interp</w:t>
-      </w:r>
-      <w:proofErr w:type="spellEnd"/>
-      <w:r>
-        <w:rPr>
-          <w:rFonts w:ascii="Consolas" w:hAnsi="Consolas" w:cs="Consolas"/>
-          <w:sz w:val="24"/>
-          <w:szCs w:val="24"/>
-        </w:rPr>
-        <w:t xml:space="preserve"> alpha in </w:t>
-      </w:r>
-      <w:proofErr w:type="spellStart"/>
-      <w:r>
-        <w:rPr>
-          <w:rFonts w:ascii="Consolas" w:hAnsi="Consolas" w:cs="Consolas"/>
-          <w:sz w:val="24"/>
-          <w:szCs w:val="24"/>
-        </w:rPr>
-        <w:t>kf</w:t>
-      </w:r>
-      <w:proofErr w:type="spellEnd"/>
-      <w:r>
-        <w:rPr>
-          <w:rFonts w:ascii="Consolas" w:hAnsi="Consolas" w:cs="Consolas"/>
-          <w:sz w:val="24"/>
-          <w:szCs w:val="24"/>
-        </w:rPr>
-        <w:t xml:space="preserve"> display and see how close they are, see if somehow transform is ahead or something crazy?</w:t>
+        <w:t>I am too short now, compare me with the questioning guy</w:t>
       </w:r>
     </w:p>
     <w:p>
@@ -1234,6 +1166,58 @@
           <w:szCs w:val="24"/>
         </w:rPr>
       </w:pPr>
+      <w:r>
+        <w:rPr>
+          <w:rFonts w:ascii="Consolas" w:hAnsi="Consolas" w:cs="Consolas"/>
+          <w:sz w:val="24"/>
+          <w:szCs w:val="24"/>
+        </w:rPr>
+        <w:t xml:space="preserve">Water </w:t>
+      </w:r>
+      <w:proofErr w:type="spellStart"/>
+      <w:r>
+        <w:rPr>
+          <w:rFonts w:ascii="Consolas" w:hAnsi="Consolas" w:cs="Consolas"/>
+          <w:sz w:val="24"/>
+          <w:szCs w:val="24"/>
+        </w:rPr>
+        <w:t>shader</w:t>
+      </w:r>
+      <w:proofErr w:type="spellEnd"/>
+      <w:r>
+        <w:rPr>
+          <w:rFonts w:ascii="Consolas" w:hAnsi="Consolas" w:cs="Consolas"/>
+          <w:sz w:val="24"/>
+          <w:szCs w:val="24"/>
+        </w:rPr>
+        <w:t xml:space="preserve"> with enviro reflection</w:t>
+      </w:r>
+      <w:r>
+        <w:rPr>
+          <w:rFonts w:ascii="Consolas" w:hAnsi="Consolas" w:cs="Consolas"/>
+          <w:sz w:val="24"/>
+          <w:szCs w:val="24"/>
+        </w:rPr>
+        <w:t xml:space="preserve">, though note the environment is just a simple </w:t>
+      </w:r>
+      <w:proofErr w:type="spellStart"/>
+      <w:r>
+        <w:rPr>
+          <w:rFonts w:ascii="Consolas" w:hAnsi="Consolas" w:cs="Consolas"/>
+          <w:sz w:val="24"/>
+          <w:szCs w:val="24"/>
+        </w:rPr>
+        <w:t>tex</w:t>
+      </w:r>
+      <w:proofErr w:type="spellEnd"/>
+      <w:r>
+        <w:rPr>
+          <w:rFonts w:ascii="Consolas" w:hAnsi="Consolas" w:cs="Consolas"/>
+          <w:sz w:val="24"/>
+          <w:szCs w:val="24"/>
+        </w:rPr>
+        <w:t xml:space="preserve"> in the actual game, not a render</w:t>
+      </w:r>
     </w:p>
     <w:p>
       <w:pPr>
@@ -1258,7 +1242,43 @@
           <w:sz w:val="24"/>
           <w:szCs w:val="24"/>
         </w:rPr>
-        <w:t>LESS IMPORTANT IDEAS!!!!</w:t>
+        <w:t xml:space="preserve">Animation even with double buffer is not matching up, however simple morph matches perfectly so it’s not an interpolation style issue, I’ve tried triple buffering but that’s worse (2 frame delay) unless I need a 3 frames delay, need to output the </w:t>
+      </w:r>
+      <w:proofErr w:type="spellStart"/>
+      <w:r>
+        <w:rPr>
+          <w:rFonts w:ascii="Consolas" w:hAnsi="Consolas" w:cs="Consolas"/>
+          <w:sz w:val="24"/>
+          <w:szCs w:val="24"/>
+        </w:rPr>
+        <w:t>interp</w:t>
+      </w:r>
+      <w:proofErr w:type="spellEnd"/>
+      <w:r>
+        <w:rPr>
+          <w:rFonts w:ascii="Consolas" w:hAnsi="Consolas" w:cs="Consolas"/>
+          <w:sz w:val="24"/>
+          <w:szCs w:val="24"/>
+        </w:rPr>
+        <w:t xml:space="preserve"> alpha in </w:t>
+      </w:r>
+      <w:proofErr w:type="spellStart"/>
+      <w:r>
+        <w:rPr>
+          <w:rFonts w:ascii="Consolas" w:hAnsi="Consolas" w:cs="Consolas"/>
+          <w:sz w:val="24"/>
+          <w:szCs w:val="24"/>
+        </w:rPr>
+        <w:t>kf</w:t>
+      </w:r>
+      <w:proofErr w:type="spellEnd"/>
+      <w:r>
+        <w:rPr>
+          <w:rFonts w:ascii="Consolas" w:hAnsi="Consolas" w:cs="Consolas"/>
+          <w:sz w:val="24"/>
+          <w:szCs w:val="24"/>
+        </w:rPr>
+        <w:t xml:space="preserve"> display and see how close they are, see if somehow transform is ahead or something crazy?</w:t>
       </w:r>
     </w:p>
     <w:p>
@@ -1278,32 +1298,6 @@
           <w:szCs w:val="24"/>
         </w:rPr>
       </w:pPr>
-      <w:r>
-        <w:rPr>
-          <w:rFonts w:ascii="Consolas" w:hAnsi="Consolas" w:cs="Consolas"/>
-          <w:sz w:val="24"/>
-          <w:szCs w:val="24"/>
-        </w:rPr>
-        <w:t xml:space="preserve">H </w:t>
-      </w:r>
-      <w:proofErr w:type="spellStart"/>
-      <w:r>
-        <w:rPr>
-          <w:rFonts w:ascii="Consolas" w:hAnsi="Consolas" w:cs="Consolas"/>
-          <w:sz w:val="24"/>
-          <w:szCs w:val="24"/>
-        </w:rPr>
-        <w:t>phys</w:t>
-      </w:r>
-      <w:proofErr w:type="spellEnd"/>
-      <w:r>
-        <w:rPr>
-          <w:rFonts w:ascii="Consolas" w:hAnsi="Consolas" w:cs="Consolas"/>
-          <w:sz w:val="24"/>
-          <w:szCs w:val="24"/>
-        </w:rPr>
-        <w:t xml:space="preserve"> is rendered sideways</w:t>
-      </w:r>
     </w:p>
     <w:p>
       <w:pPr>
@@ -1328,31 +1322,7 @@
           <w:sz w:val="24"/>
           <w:szCs w:val="24"/>
         </w:rPr>
-        <w:t>How hard is shadows by shape projection</w:t>
-      </w:r>
-      <w:r>
-        <w:rPr>
-          <w:rFonts w:ascii="Consolas" w:hAnsi="Consolas" w:cs="Consolas"/>
-          <w:sz w:val="24"/>
-          <w:szCs w:val="24"/>
-        </w:rPr>
-        <w:t xml:space="preserve">, in the game </w:t>
-      </w:r>
-      <w:r>
-        <w:rPr>
-          <w:rFonts w:ascii="Consolas" w:hAnsi="Consolas" w:cs="Consolas"/>
-          <w:sz w:val="24"/>
-          <w:szCs w:val="24"/>
-        </w:rPr>
-        <w:t>they</w:t>
-      </w:r>
-      <w:r>
-        <w:rPr>
-          <w:rFonts w:ascii="Consolas" w:hAnsi="Consolas" w:cs="Consolas"/>
-          <w:sz w:val="24"/>
-          <w:szCs w:val="24"/>
-        </w:rPr>
-        <w:t xml:space="preserve"> look really good.</w:t>
+        <w:t>LESS IMPORTANT IDEAS!!!!</w:t>
       </w:r>
     </w:p>
     <w:p>
@@ -1378,15 +1348,25 @@
           <w:sz w:val="24"/>
           <w:szCs w:val="24"/>
         </w:rPr>
-        <w:t>Get a decent sky going</w:t>
-      </w:r>
-      <w:r>
-        <w:rPr>
-          <w:rFonts w:ascii="Consolas" w:hAnsi="Consolas" w:cs="Consolas"/>
-          <w:sz w:val="24"/>
-          <w:szCs w:val="24"/>
-        </w:rPr>
-        <w:t>, no too hard for now, needs plenty of work to make it look nice</w:t>
+        <w:t xml:space="preserve">H </w:t>
+      </w:r>
+      <w:proofErr w:type="spellStart"/>
+      <w:r>
+        <w:rPr>
+          <w:rFonts w:ascii="Consolas" w:hAnsi="Consolas" w:cs="Consolas"/>
+          <w:sz w:val="24"/>
+          <w:szCs w:val="24"/>
+        </w:rPr>
+        <w:t>phys</w:t>
+      </w:r>
+      <w:proofErr w:type="spellEnd"/>
+      <w:r>
+        <w:rPr>
+          <w:rFonts w:ascii="Consolas" w:hAnsi="Consolas" w:cs="Consolas"/>
+          <w:sz w:val="24"/>
+          <w:szCs w:val="24"/>
+        </w:rPr>
+        <w:t xml:space="preserve"> is rendered sideways</w:t>
       </w:r>
     </w:p>
     <w:p>
@@ -1406,109 +1386,37 @@
           <w:szCs w:val="24"/>
         </w:rPr>
       </w:pPr>
-      <w:proofErr w:type="spellStart"/>
-      <w:r>
-        <w:rPr>
-          <w:rFonts w:ascii="Consolas" w:hAnsi="Consolas" w:cs="Consolas"/>
-          <w:sz w:val="24"/>
-          <w:szCs w:val="24"/>
-        </w:rPr>
-        <w:t>Morrowind</w:t>
-      </w:r>
-      <w:proofErr w:type="spellEnd"/>
-      <w:r>
-        <w:rPr>
-          <w:rFonts w:ascii="Consolas" w:hAnsi="Consolas" w:cs="Consolas"/>
-          <w:sz w:val="24"/>
-          <w:szCs w:val="24"/>
-        </w:rPr>
-        <w:t xml:space="preserve"> optimized trees have out of place leaves on </w:t>
-      </w:r>
-      <w:proofErr w:type="gramStart"/>
-      <w:r>
-        <w:rPr>
-          <w:rFonts w:ascii="Consolas" w:hAnsi="Consolas" w:cs="Consolas"/>
-          <w:sz w:val="24"/>
-          <w:szCs w:val="24"/>
-        </w:rPr>
-        <w:t>PC,</w:t>
-      </w:r>
-      <w:proofErr w:type="gramEnd"/>
-      <w:r>
-        <w:rPr>
-          <w:rFonts w:ascii="Consolas" w:hAnsi="Consolas" w:cs="Consolas"/>
-          <w:sz w:val="24"/>
-          <w:szCs w:val="24"/>
-        </w:rPr>
-        <w:t xml:space="preserve"> and missing leaves on phone, possibly the optimizer should remove the blend part of the alpha property?? Need </w:t>
-      </w:r>
-      <w:r>
-        <w:rPr>
-          <w:rFonts w:ascii="Consolas" w:hAnsi="Consolas" w:cs="Consolas"/>
-          <w:sz w:val="24"/>
-          <w:szCs w:val="24"/>
-        </w:rPr>
-        <w:t xml:space="preserve">to look </w:t>
-      </w:r>
-      <w:r>
-        <w:rPr>
-          <w:rFonts w:ascii="Consolas" w:hAnsi="Consolas" w:cs="Consolas"/>
-          <w:sz w:val="24"/>
-          <w:szCs w:val="24"/>
-        </w:rPr>
-        <w:t>very closely at this again</w:t>
-      </w:r>
-      <w:r>
-        <w:rPr>
-          <w:rFonts w:ascii="Consolas" w:hAnsi="Consolas" w:cs="Consolas"/>
-          <w:sz w:val="24"/>
-          <w:szCs w:val="24"/>
-        </w:rPr>
-        <w:t xml:space="preserve"> on phone in </w:t>
-      </w:r>
-      <w:proofErr w:type="spellStart"/>
-      <w:r>
-        <w:rPr>
-          <w:rFonts w:ascii="Consolas" w:hAnsi="Consolas" w:cs="Consolas"/>
-          <w:sz w:val="24"/>
-          <w:szCs w:val="24"/>
-        </w:rPr>
-        <w:t>syda</w:t>
-      </w:r>
-      <w:proofErr w:type="spellEnd"/>
-      <w:r>
-        <w:rPr>
-          <w:rFonts w:ascii="Consolas" w:hAnsi="Consolas" w:cs="Consolas"/>
-          <w:sz w:val="24"/>
-          <w:szCs w:val="24"/>
-        </w:rPr>
-        <w:t xml:space="preserve"> </w:t>
-      </w:r>
-      <w:proofErr w:type="spellStart"/>
-      <w:r>
-        <w:rPr>
-          <w:rFonts w:ascii="Consolas" w:hAnsi="Consolas" w:cs="Consolas"/>
-          <w:sz w:val="24"/>
-          <w:szCs w:val="24"/>
-        </w:rPr>
-        <w:t>neen</w:t>
-      </w:r>
-      <w:proofErr w:type="spellEnd"/>
-      <w:r>
-        <w:rPr>
-          <w:rFonts w:ascii="Consolas" w:hAnsi="Consolas" w:cs="Consolas"/>
-          <w:sz w:val="24"/>
-          <w:szCs w:val="24"/>
-        </w:rPr>
-        <w:t xml:space="preserve"> this is not detectable later.</w:t>
-      </w:r>
-      <w:r>
-        <w:rPr>
-          <w:rFonts w:ascii="Consolas" w:hAnsi="Consolas" w:cs="Consolas"/>
-          <w:sz w:val="24"/>
-          <w:szCs w:val="24"/>
-        </w:rPr>
-        <w:t xml:space="preserve"> </w:t>
+      <w:r>
+        <w:rPr>
+          <w:rFonts w:ascii="Consolas" w:hAnsi="Consolas" w:cs="Consolas"/>
+          <w:sz w:val="24"/>
+          <w:szCs w:val="24"/>
+        </w:rPr>
+        <w:t>How hard is shadows by shape projection</w:t>
+      </w:r>
+      <w:r>
+        <w:rPr>
+          <w:rFonts w:ascii="Consolas" w:hAnsi="Consolas" w:cs="Consolas"/>
+          <w:sz w:val="24"/>
+          <w:szCs w:val="24"/>
+        </w:rPr>
+        <w:t xml:space="preserve">, in the game </w:t>
+      </w:r>
+      <w:r>
+        <w:rPr>
+          <w:rFonts w:ascii="Consolas" w:hAnsi="Consolas" w:cs="Consolas"/>
+          <w:sz w:val="24"/>
+          <w:szCs w:val="24"/>
+        </w:rPr>
+        <w:t>they</w:t>
+      </w:r>
+      <w:r>
+        <w:rPr>
+          <w:rFonts w:ascii="Consolas" w:hAnsi="Consolas" w:cs="Consolas"/>
+          <w:sz w:val="24"/>
+          <w:szCs w:val="24"/>
+        </w:rPr>
+        <w:t xml:space="preserve"> look really good.</w:t>
       </w:r>
     </w:p>
     <w:p>
@@ -1534,7 +1442,15 @@
           <w:sz w:val="24"/>
           <w:szCs w:val="24"/>
         </w:rPr>
-        <w:t>Get some interior shots of fallout 3 and oblivion thought about</w:t>
+        <w:t>Get a decent sky going</w:t>
+      </w:r>
+      <w:r>
+        <w:rPr>
+          <w:rFonts w:ascii="Consolas" w:hAnsi="Consolas" w:cs="Consolas"/>
+          <w:sz w:val="24"/>
+          <w:szCs w:val="24"/>
+        </w:rPr>
+        <w:t>, no too hard for now, needs plenty of work to make it look nice</w:t>
       </w:r>
     </w:p>
     <w:p>
@@ -1554,13 +1470,109 @@
           <w:szCs w:val="24"/>
         </w:rPr>
       </w:pPr>
-      <w:r>
-        <w:rPr>
-          <w:rFonts w:ascii="Consolas" w:hAnsi="Consolas" w:cs="Consolas"/>
-          <w:sz w:val="24"/>
-          <w:szCs w:val="24"/>
-        </w:rPr>
-        <w:t>Possibly examine why fallout3 has such high memory requirements</w:t>
+      <w:proofErr w:type="spellStart"/>
+      <w:r>
+        <w:rPr>
+          <w:rFonts w:ascii="Consolas" w:hAnsi="Consolas" w:cs="Consolas"/>
+          <w:sz w:val="24"/>
+          <w:szCs w:val="24"/>
+        </w:rPr>
+        <w:t>Morrowind</w:t>
+      </w:r>
+      <w:proofErr w:type="spellEnd"/>
+      <w:r>
+        <w:rPr>
+          <w:rFonts w:ascii="Consolas" w:hAnsi="Consolas" w:cs="Consolas"/>
+          <w:sz w:val="24"/>
+          <w:szCs w:val="24"/>
+        </w:rPr>
+        <w:t xml:space="preserve"> optimized trees have out of place leaves on </w:t>
+      </w:r>
+      <w:proofErr w:type="gramStart"/>
+      <w:r>
+        <w:rPr>
+          <w:rFonts w:ascii="Consolas" w:hAnsi="Consolas" w:cs="Consolas"/>
+          <w:sz w:val="24"/>
+          <w:szCs w:val="24"/>
+        </w:rPr>
+        <w:t>PC,</w:t>
+      </w:r>
+      <w:proofErr w:type="gramEnd"/>
+      <w:r>
+        <w:rPr>
+          <w:rFonts w:ascii="Consolas" w:hAnsi="Consolas" w:cs="Consolas"/>
+          <w:sz w:val="24"/>
+          <w:szCs w:val="24"/>
+        </w:rPr>
+        <w:t xml:space="preserve"> and missing leaves on phone, possibly the optimizer should remove the blend part of the alpha property?? Need </w:t>
+      </w:r>
+      <w:r>
+        <w:rPr>
+          <w:rFonts w:ascii="Consolas" w:hAnsi="Consolas" w:cs="Consolas"/>
+          <w:sz w:val="24"/>
+          <w:szCs w:val="24"/>
+        </w:rPr>
+        <w:t xml:space="preserve">to look </w:t>
+      </w:r>
+      <w:r>
+        <w:rPr>
+          <w:rFonts w:ascii="Consolas" w:hAnsi="Consolas" w:cs="Consolas"/>
+          <w:sz w:val="24"/>
+          <w:szCs w:val="24"/>
+        </w:rPr>
+        <w:t>very closely at this again</w:t>
+      </w:r>
+      <w:r>
+        <w:rPr>
+          <w:rFonts w:ascii="Consolas" w:hAnsi="Consolas" w:cs="Consolas"/>
+          <w:sz w:val="24"/>
+          <w:szCs w:val="24"/>
+        </w:rPr>
+        <w:t xml:space="preserve"> on phone in </w:t>
+      </w:r>
+      <w:proofErr w:type="spellStart"/>
+      <w:r>
+        <w:rPr>
+          <w:rFonts w:ascii="Consolas" w:hAnsi="Consolas" w:cs="Consolas"/>
+          <w:sz w:val="24"/>
+          <w:szCs w:val="24"/>
+        </w:rPr>
+        <w:t>syda</w:t>
+      </w:r>
+      <w:proofErr w:type="spellEnd"/>
+      <w:r>
+        <w:rPr>
+          <w:rFonts w:ascii="Consolas" w:hAnsi="Consolas" w:cs="Consolas"/>
+          <w:sz w:val="24"/>
+          <w:szCs w:val="24"/>
+        </w:rPr>
+        <w:t xml:space="preserve"> </w:t>
+      </w:r>
+      <w:proofErr w:type="spellStart"/>
+      <w:r>
+        <w:rPr>
+          <w:rFonts w:ascii="Consolas" w:hAnsi="Consolas" w:cs="Consolas"/>
+          <w:sz w:val="24"/>
+          <w:szCs w:val="24"/>
+        </w:rPr>
+        <w:t>neen</w:t>
+      </w:r>
+      <w:proofErr w:type="spellEnd"/>
+      <w:r>
+        <w:rPr>
+          <w:rFonts w:ascii="Consolas" w:hAnsi="Consolas" w:cs="Consolas"/>
+          <w:sz w:val="24"/>
+          <w:szCs w:val="24"/>
+        </w:rPr>
+        <w:t xml:space="preserve"> this is not detectable later.</w:t>
+      </w:r>
+      <w:r>
+        <w:rPr>
+          <w:rFonts w:ascii="Consolas" w:hAnsi="Consolas" w:cs="Consolas"/>
+          <w:sz w:val="24"/>
+          <w:szCs w:val="24"/>
+        </w:rPr>
+        <w:t xml:space="preserve"> </w:t>
       </w:r>
     </w:p>
     <w:p>
@@ -1586,15 +1598,7 @@
           <w:sz w:val="24"/>
           <w:szCs w:val="24"/>
         </w:rPr>
-        <w:t>A drag from left side of screen to right does not stop walking (the mouse up is not seen as a move release</w:t>
-      </w:r>
-      <w:r>
-        <w:rPr>
-          <w:rFonts w:ascii="Consolas" w:hAnsi="Consolas" w:cs="Consolas"/>
-          <w:sz w:val="24"/>
-          <w:szCs w:val="24"/>
-        </w:rPr>
-        <w:t>)</w:t>
+        <w:t>Get some interior shots of fallout 3 and oblivion thought about</w:t>
       </w:r>
     </w:p>
     <w:p>
@@ -1620,31 +1624,7 @@
           <w:sz w:val="24"/>
           <w:szCs w:val="24"/>
         </w:rPr>
-        <w:t>Load 0 at the same time as the interior of the boat and the custom house so I can fast switch</w:t>
-      </w:r>
-      <w:r>
-        <w:rPr>
-          <w:rFonts w:ascii="Consolas" w:hAnsi="Consolas" w:cs="Consolas"/>
-          <w:sz w:val="24"/>
-          <w:szCs w:val="24"/>
-        </w:rPr>
-        <w:t>, problem here is that the physics system always unloads and the world space needs to call load on it when it gets re</w:t>
-      </w:r>
-      <w:r>
-        <w:rPr>
-          <w:rFonts w:ascii="Consolas" w:hAnsi="Consolas" w:cs="Consolas"/>
-          <w:sz w:val="24"/>
-          <w:szCs w:val="24"/>
-        </w:rPr>
-        <w:t>-</w:t>
-      </w:r>
-      <w:r>
-        <w:rPr>
-          <w:rFonts w:ascii="Consolas" w:hAnsi="Consolas" w:cs="Consolas"/>
-          <w:sz w:val="24"/>
-          <w:szCs w:val="24"/>
-        </w:rPr>
-        <w:t>added, so instead of using the presence of the temp cell child as an indicator of the physics system needing a reload I’d need a separate tracking system</w:t>
+        <w:t>Possibly examine why fallout3 has such high memory requirements</w:t>
       </w:r>
     </w:p>
     <w:p>
@@ -1670,7 +1650,15 @@
           <w:sz w:val="24"/>
           <w:szCs w:val="24"/>
         </w:rPr>
-        <w:t>I see quite a few bounding box intersects, which probably represent the stuff behind, I should ensure that my high level CELL bounds are doing the job of cutting off very early, I should output a list of what is checked and what is culled, The render molecule system seem to have to do these calls at the last minute, might be complex to change</w:t>
+        <w:t>A drag from left side of screen to right does not stop walking (the mouse up is not seen as a move release</w:t>
+      </w:r>
+      <w:r>
+        <w:rPr>
+          <w:rFonts w:ascii="Consolas" w:hAnsi="Consolas" w:cs="Consolas"/>
+          <w:sz w:val="24"/>
+          <w:szCs w:val="24"/>
+        </w:rPr>
+        <w:t>)</w:t>
       </w:r>
     </w:p>
     <w:p>
@@ -1696,6 +1684,82 @@
           <w:sz w:val="24"/>
           <w:szCs w:val="24"/>
         </w:rPr>
+        <w:t>Load 0 at the same time as the interior of the boat and the custom house so I can fast switch</w:t>
+      </w:r>
+      <w:r>
+        <w:rPr>
+          <w:rFonts w:ascii="Consolas" w:hAnsi="Consolas" w:cs="Consolas"/>
+          <w:sz w:val="24"/>
+          <w:szCs w:val="24"/>
+        </w:rPr>
+        <w:t>, problem here is that the physics system always unloads and the world space needs to call load on it when it gets re</w:t>
+      </w:r>
+      <w:r>
+        <w:rPr>
+          <w:rFonts w:ascii="Consolas" w:hAnsi="Consolas" w:cs="Consolas"/>
+          <w:sz w:val="24"/>
+          <w:szCs w:val="24"/>
+        </w:rPr>
+        <w:t>-</w:t>
+      </w:r>
+      <w:r>
+        <w:rPr>
+          <w:rFonts w:ascii="Consolas" w:hAnsi="Consolas" w:cs="Consolas"/>
+          <w:sz w:val="24"/>
+          <w:szCs w:val="24"/>
+        </w:rPr>
+        <w:t>added, so instead of using the presence of the temp cell child as an indicator of the physics system needing a reload I’d need a separate tracking system</w:t>
+      </w:r>
+    </w:p>
+    <w:p>
+      <w:pPr>
+        <w:pStyle w:val="ListParagraph"/>
+        <w:numPr>
+          <w:ilvl w:val="0"/>
+          <w:numId w:val="10"/>
+        </w:numPr>
+        <w:autoSpaceDE w:val="0"/>
+        <w:autoSpaceDN w:val="0"/>
+        <w:adjustRightInd w:val="0"/>
+        <w:spacing w:after="0" w:line="240" w:lineRule="auto"/>
+        <w:rPr>
+          <w:rFonts w:ascii="Consolas" w:hAnsi="Consolas" w:cs="Consolas"/>
+          <w:sz w:val="24"/>
+          <w:szCs w:val="24"/>
+        </w:rPr>
+      </w:pPr>
+      <w:r>
+        <w:rPr>
+          <w:rFonts w:ascii="Consolas" w:hAnsi="Consolas" w:cs="Consolas"/>
+          <w:sz w:val="24"/>
+          <w:szCs w:val="24"/>
+        </w:rPr>
+        <w:t>I see quite a few bounding box intersects, which probably represent the stuff behind, I should ensure that my high level CELL bounds are doing the job of cutting off very early, I should output a list of what is checked and what is culled, The render molecule system seem to have to do these calls at the last minute, might be complex to change</w:t>
+      </w:r>
+    </w:p>
+    <w:p>
+      <w:pPr>
+        <w:pStyle w:val="ListParagraph"/>
+        <w:numPr>
+          <w:ilvl w:val="0"/>
+          <w:numId w:val="10"/>
+        </w:numPr>
+        <w:autoSpaceDE w:val="0"/>
+        <w:autoSpaceDN w:val="0"/>
+        <w:adjustRightInd w:val="0"/>
+        <w:spacing w:after="0" w:line="240" w:lineRule="auto"/>
+        <w:rPr>
+          <w:rFonts w:ascii="Consolas" w:hAnsi="Consolas" w:cs="Consolas"/>
+          <w:sz w:val="24"/>
+          <w:szCs w:val="24"/>
+        </w:rPr>
+      </w:pPr>
+      <w:r>
+        <w:rPr>
+          <w:rFonts w:ascii="Consolas" w:hAnsi="Consolas" w:cs="Consolas"/>
+          <w:sz w:val="24"/>
+          <w:szCs w:val="24"/>
+        </w:rPr>
         <w:br/>
       </w:r>
     </w:p>
@@ -5095,23 +5159,7 @@
           <w:sz w:val="24"/>
           <w:szCs w:val="24"/>
         </w:rPr>
-        <w:t xml:space="preserve">Maybe the game is oblivion </w:t>
-      </w:r>
-      <w:r>
-        <w:rPr>
-          <w:rFonts w:ascii="Consolas" w:hAnsi="Consolas" w:cs="Consolas"/>
-          <w:sz w:val="24"/>
-          <w:szCs w:val="24"/>
-        </w:rPr>
-        <w:t>f</w:t>
-      </w:r>
-      <w:r>
-        <w:rPr>
-          <w:rFonts w:ascii="Consolas" w:hAnsi="Consolas" w:cs="Consolas"/>
-          <w:sz w:val="24"/>
-          <w:szCs w:val="24"/>
-        </w:rPr>
-        <w:t>or even fallout3 (vats good!)</w:t>
+        <w:t>Maybe the game is oblivion for even fallout3 (vats good!)</w:t>
       </w:r>
     </w:p>
     <w:p>

</xml_diff>

<commit_message>
textureCubeLod fix didn't fix it
</commit_message>
<xml_diff>
--- a/ESEAndroid/docs/ESEAndroid Notes.docx
+++ b/ESEAndroid/docs/ESEAndroid Notes.docx
@@ -143,7 +143,67 @@
           <w:sz w:val="24"/>
           <w:szCs w:val="24"/>
         </w:rPr>
-        <w:t>NPC_ should wander the grid if its available to them</w:t>
+        <w:t>NPC_ should wander the grid if it</w:t>
+      </w:r>
+      <w:r>
+        <w:rPr>
+          <w:rFonts w:ascii="Consolas" w:hAnsi="Consolas" w:cs="Consolas"/>
+          <w:sz w:val="24"/>
+          <w:szCs w:val="24"/>
+        </w:rPr>
+        <w:t>’</w:t>
+      </w:r>
+      <w:r>
+        <w:rPr>
+          <w:rFonts w:ascii="Consolas" w:hAnsi="Consolas" w:cs="Consolas"/>
+          <w:sz w:val="24"/>
+          <w:szCs w:val="24"/>
+        </w:rPr>
+        <w:t xml:space="preserve">s available to </w:t>
+      </w:r>
+      <w:proofErr w:type="gramStart"/>
+      <w:r>
+        <w:rPr>
+          <w:rFonts w:ascii="Consolas" w:hAnsi="Consolas" w:cs="Consolas"/>
+          <w:sz w:val="24"/>
+          <w:szCs w:val="24"/>
+        </w:rPr>
+        <w:t>them</w:t>
+      </w:r>
+      <w:r>
+        <w:rPr>
+          <w:rFonts w:ascii="Consolas" w:hAnsi="Consolas" w:cs="Consolas"/>
+          <w:sz w:val="24"/>
+          <w:szCs w:val="24"/>
+        </w:rPr>
+        <w:t>,</w:t>
+      </w:r>
+      <w:proofErr w:type="gramEnd"/>
+      <w:r>
+        <w:rPr>
+          <w:rFonts w:ascii="Consolas" w:hAnsi="Consolas" w:cs="Consolas"/>
+          <w:sz w:val="24"/>
+          <w:szCs w:val="24"/>
+        </w:rPr>
+        <w:t xml:space="preserve"> this probably needs the </w:t>
+      </w:r>
+      <w:proofErr w:type="spellStart"/>
+      <w:r>
+        <w:rPr>
+          <w:rFonts w:ascii="Consolas" w:hAnsi="Consolas" w:cs="Consolas"/>
+          <w:sz w:val="24"/>
+          <w:szCs w:val="24"/>
+        </w:rPr>
+        <w:t>accum</w:t>
+      </w:r>
+      <w:proofErr w:type="spellEnd"/>
+      <w:r>
+        <w:rPr>
+          <w:rFonts w:ascii="Consolas" w:hAnsi="Consolas" w:cs="Consolas"/>
+          <w:sz w:val="24"/>
+          <w:szCs w:val="24"/>
+        </w:rPr>
+        <w:t xml:space="preserve"> gear to work! A bit at least</w:t>
       </w:r>
     </w:p>
     <w:p>
@@ -193,25 +253,23 @@
           <w:sz w:val="24"/>
           <w:szCs w:val="24"/>
         </w:rPr>
-        <w:t xml:space="preserve">show </w:t>
-      </w:r>
-      <w:proofErr w:type="spellStart"/>
-      <w:r>
-        <w:rPr>
-          <w:rFonts w:ascii="Consolas" w:hAnsi="Consolas" w:cs="Consolas"/>
-          <w:sz w:val="24"/>
-          <w:szCs w:val="24"/>
-        </w:rPr>
-        <w:t>idel</w:t>
-      </w:r>
-      <w:proofErr w:type="spellEnd"/>
-      <w:r>
-        <w:rPr>
-          <w:rFonts w:ascii="Consolas" w:hAnsi="Consolas" w:cs="Consolas"/>
-          <w:sz w:val="24"/>
-          <w:szCs w:val="24"/>
-        </w:rPr>
-        <w:t xml:space="preserve"> animations and maybe walk animations</w:t>
+        <w:t>show id</w:t>
+      </w:r>
+      <w:r>
+        <w:rPr>
+          <w:rFonts w:ascii="Consolas" w:hAnsi="Consolas" w:cs="Consolas"/>
+          <w:sz w:val="24"/>
+          <w:szCs w:val="24"/>
+        </w:rPr>
+        <w:t>l</w:t>
+      </w:r>
+      <w:r>
+        <w:rPr>
+          <w:rFonts w:ascii="Consolas" w:hAnsi="Consolas" w:cs="Consolas"/>
+          <w:sz w:val="24"/>
+          <w:szCs w:val="24"/>
+        </w:rPr>
+        <w:t>e animations and maybe walk animations</w:t>
       </w:r>
     </w:p>
     <w:p>
@@ -237,43 +295,43 @@
           <w:sz w:val="24"/>
           <w:szCs w:val="24"/>
         </w:rPr>
-        <w:t xml:space="preserve">I wonder if the overly fast animations I see sometimes are because I’m not using a value on of the </w:t>
-      </w:r>
-      <w:proofErr w:type="spellStart"/>
-      <w:r>
-        <w:rPr>
-          <w:rFonts w:ascii="Consolas" w:hAnsi="Consolas" w:cs="Consolas"/>
-          <w:sz w:val="24"/>
-          <w:szCs w:val="24"/>
-        </w:rPr>
-        <w:t>keyframe</w:t>
-      </w:r>
-      <w:proofErr w:type="spellEnd"/>
-      <w:r>
-        <w:rPr>
-          <w:rFonts w:ascii="Consolas" w:hAnsi="Consolas" w:cs="Consolas"/>
-          <w:sz w:val="24"/>
-          <w:szCs w:val="24"/>
-        </w:rPr>
-        <w:t xml:space="preserve"> data like a speed </w:t>
-      </w:r>
-      <w:proofErr w:type="gramStart"/>
-      <w:r>
-        <w:rPr>
-          <w:rFonts w:ascii="Consolas" w:hAnsi="Consolas" w:cs="Consolas"/>
-          <w:sz w:val="24"/>
-          <w:szCs w:val="24"/>
-        </w:rPr>
-        <w:t>multiplier?</w:t>
-      </w:r>
-      <w:proofErr w:type="gramEnd"/>
-      <w:r>
-        <w:rPr>
-          <w:rFonts w:ascii="Consolas" w:hAnsi="Consolas" w:cs="Consolas"/>
-          <w:sz w:val="24"/>
-          <w:szCs w:val="24"/>
-        </w:rPr>
-        <w:t xml:space="preserve"> It also seems like sometimes 2 animations are running concurrently and causing a jitter</w:t>
+        <w:t xml:space="preserve">Cut more out from the back of </w:t>
+      </w:r>
+      <w:proofErr w:type="spellStart"/>
+      <w:r>
+        <w:rPr>
+          <w:rFonts w:ascii="Consolas" w:hAnsi="Consolas" w:cs="Consolas"/>
+          <w:sz w:val="24"/>
+          <w:szCs w:val="24"/>
+        </w:rPr>
+        <w:t>syda</w:t>
+      </w:r>
+      <w:proofErr w:type="spellEnd"/>
+      <w:r>
+        <w:rPr>
+          <w:rFonts w:ascii="Consolas" w:hAnsi="Consolas" w:cs="Consolas"/>
+          <w:sz w:val="24"/>
+          <w:szCs w:val="24"/>
+        </w:rPr>
+        <w:t xml:space="preserve"> </w:t>
+      </w:r>
+      <w:proofErr w:type="spellStart"/>
+      <w:r>
+        <w:rPr>
+          <w:rFonts w:ascii="Consolas" w:hAnsi="Consolas" w:cs="Consolas"/>
+          <w:sz w:val="24"/>
+          <w:szCs w:val="24"/>
+        </w:rPr>
+        <w:t>neen</w:t>
+      </w:r>
+      <w:proofErr w:type="spellEnd"/>
+      <w:r>
+        <w:rPr>
+          <w:rFonts w:ascii="Consolas" w:hAnsi="Consolas" w:cs="Consolas"/>
+          <w:sz w:val="24"/>
+          <w:szCs w:val="24"/>
+        </w:rPr>
+        <w:t>, I suspect the trees…</w:t>
       </w:r>
     </w:p>
     <w:p>
@@ -299,52 +357,42 @@
           <w:sz w:val="24"/>
           <w:szCs w:val="24"/>
         </w:rPr>
-        <w:t>For opening sequence f</w:t>
-      </w:r>
-      <w:r>
-        <w:rPr>
-          <w:rFonts w:ascii="Consolas" w:hAnsi="Consolas" w:cs="Consolas"/>
-          <w:sz w:val="24"/>
-          <w:szCs w:val="24"/>
-        </w:rPr>
-        <w:t xml:space="preserve">ind all </w:t>
-      </w:r>
-      <w:proofErr w:type="spellStart"/>
-      <w:r>
-        <w:rPr>
-          <w:rFonts w:ascii="Consolas" w:hAnsi="Consolas" w:cs="Consolas"/>
-          <w:sz w:val="24"/>
-          <w:szCs w:val="24"/>
-        </w:rPr>
-        <w:t>refr</w:t>
-      </w:r>
-      <w:proofErr w:type="spellEnd"/>
-      <w:r>
-        <w:rPr>
-          <w:rFonts w:ascii="Consolas" w:hAnsi="Consolas" w:cs="Consolas"/>
-          <w:sz w:val="24"/>
-          <w:szCs w:val="24"/>
-        </w:rPr>
-        <w:t xml:space="preserve"> that don’t get displayed in the start-up and exclude </w:t>
-      </w:r>
-      <w:proofErr w:type="gramStart"/>
-      <w:r>
-        <w:rPr>
-          <w:rFonts w:ascii="Consolas" w:hAnsi="Consolas" w:cs="Consolas"/>
-          <w:sz w:val="24"/>
-          <w:szCs w:val="24"/>
-        </w:rPr>
-        <w:t>them</w:t>
-      </w:r>
-      <w:r>
-        <w:rPr>
-          <w:rFonts w:ascii="Consolas" w:hAnsi="Consolas" w:cs="Consolas"/>
-          <w:sz w:val="24"/>
-          <w:szCs w:val="24"/>
-        </w:rPr>
-        <w:t xml:space="preserve"> ???</w:t>
-      </w:r>
-      <w:proofErr w:type="gramEnd"/>
+        <w:t xml:space="preserve">Sounds must </w:t>
+      </w:r>
+      <w:r>
+        <w:rPr>
+          <w:rFonts w:ascii="Consolas" w:hAnsi="Consolas" w:cs="Consolas"/>
+          <w:sz w:val="24"/>
+          <w:szCs w:val="24"/>
+        </w:rPr>
+        <w:t>work</w:t>
+      </w:r>
+      <w:r>
+        <w:rPr>
+          <w:rFonts w:ascii="Consolas" w:hAnsi="Consolas" w:cs="Consolas"/>
+          <w:sz w:val="24"/>
+          <w:szCs w:val="24"/>
+        </w:rPr>
+        <w:t xml:space="preserve">? </w:t>
+      </w:r>
+      <w:proofErr w:type="spellStart"/>
+      <w:r>
+        <w:rPr>
+          <w:rFonts w:ascii="Consolas" w:hAnsi="Consolas" w:cs="Consolas"/>
+          <w:sz w:val="24"/>
+          <w:szCs w:val="24"/>
+        </w:rPr>
+        <w:t>Gonna</w:t>
+      </w:r>
+      <w:proofErr w:type="spellEnd"/>
+      <w:r>
+        <w:rPr>
+          <w:rFonts w:ascii="Consolas" w:hAnsi="Consolas" w:cs="Consolas"/>
+          <w:sz w:val="24"/>
+          <w:szCs w:val="24"/>
+        </w:rPr>
+        <w:t xml:space="preserve"> be hard on the phone mp3 files for music wav files for sounds</w:t>
+      </w:r>
     </w:p>
     <w:p>
       <w:pPr>
@@ -369,25 +417,87 @@
           <w:sz w:val="24"/>
           <w:szCs w:val="24"/>
         </w:rPr>
-        <w:t xml:space="preserve">Sounds must go? </w:t>
-      </w:r>
-      <w:proofErr w:type="spellStart"/>
-      <w:r>
-        <w:rPr>
-          <w:rFonts w:ascii="Consolas" w:hAnsi="Consolas" w:cs="Consolas"/>
-          <w:sz w:val="24"/>
-          <w:szCs w:val="24"/>
-        </w:rPr>
-        <w:t>Gonna</w:t>
-      </w:r>
-      <w:proofErr w:type="spellEnd"/>
-      <w:r>
-        <w:rPr>
-          <w:rFonts w:ascii="Consolas" w:hAnsi="Consolas" w:cs="Consolas"/>
-          <w:sz w:val="24"/>
-          <w:szCs w:val="24"/>
-        </w:rPr>
-        <w:t xml:space="preserve"> be hard on the phone mp3 files for music wav files for sounds</w:t>
+        <w:t xml:space="preserve">Need the interface of </w:t>
+      </w:r>
+      <w:proofErr w:type="spellStart"/>
+      <w:r>
+        <w:rPr>
+          <w:rFonts w:ascii="Consolas" w:hAnsi="Consolas" w:cs="Consolas"/>
+          <w:sz w:val="24"/>
+          <w:szCs w:val="24"/>
+        </w:rPr>
+        <w:t>morrowind</w:t>
+      </w:r>
+      <w:proofErr w:type="spellEnd"/>
+      <w:r>
+        <w:rPr>
+          <w:rFonts w:ascii="Consolas" w:hAnsi="Consolas" w:cs="Consolas"/>
+          <w:sz w:val="24"/>
+          <w:szCs w:val="24"/>
+        </w:rPr>
+        <w:t xml:space="preserve"> for character generation and inventory </w:t>
+      </w:r>
+      <w:proofErr w:type="spellStart"/>
+      <w:r>
+        <w:rPr>
+          <w:rFonts w:ascii="Consolas" w:hAnsi="Consolas" w:cs="Consolas"/>
+          <w:sz w:val="24"/>
+          <w:szCs w:val="24"/>
+        </w:rPr>
+        <w:t>etc</w:t>
+      </w:r>
+      <w:proofErr w:type="spellEnd"/>
+      <w:r>
+        <w:rPr>
+          <w:rFonts w:ascii="Consolas" w:hAnsi="Consolas" w:cs="Consolas"/>
+          <w:sz w:val="24"/>
+          <w:szCs w:val="24"/>
+        </w:rPr>
+        <w:t xml:space="preserve"> going</w:t>
+      </w:r>
+      <w:r>
+        <w:rPr>
+          <w:rFonts w:ascii="Consolas" w:hAnsi="Consolas" w:cs="Consolas"/>
+          <w:sz w:val="24"/>
+          <w:szCs w:val="24"/>
+        </w:rPr>
+        <w:t xml:space="preserve">, remember scripts have details of how in them I feel </w:t>
+      </w:r>
+      <w:proofErr w:type="spellStart"/>
+      <w:r>
+        <w:rPr>
+          <w:rFonts w:ascii="Consolas" w:hAnsi="Consolas" w:cs="Consolas"/>
+          <w:sz w:val="24"/>
+          <w:szCs w:val="24"/>
+        </w:rPr>
+        <w:t>bufferimages</w:t>
+      </w:r>
+      <w:proofErr w:type="spellEnd"/>
+      <w:r>
+        <w:rPr>
+          <w:rFonts w:ascii="Consolas" w:hAnsi="Consolas" w:cs="Consolas"/>
+          <w:sz w:val="24"/>
+          <w:szCs w:val="24"/>
+        </w:rPr>
+        <w:t xml:space="preserve"> could be the answer with the old school </w:t>
+      </w:r>
+      <w:proofErr w:type="spellStart"/>
+      <w:r>
+        <w:rPr>
+          <w:rFonts w:ascii="Consolas" w:hAnsi="Consolas" w:cs="Consolas"/>
+          <w:sz w:val="24"/>
+          <w:szCs w:val="24"/>
+        </w:rPr>
+        <w:t>hud</w:t>
+      </w:r>
+      <w:proofErr w:type="spellEnd"/>
+      <w:r>
+        <w:rPr>
+          <w:rFonts w:ascii="Consolas" w:hAnsi="Consolas" w:cs="Consolas"/>
+          <w:sz w:val="24"/>
+          <w:szCs w:val="24"/>
+        </w:rPr>
+        <w:t xml:space="preserve"> working again, notice that the Curve gear is expensive so possibly a good step?</w:t>
       </w:r>
     </w:p>
     <w:p>
@@ -407,6 +517,68 @@
           <w:szCs w:val="24"/>
         </w:rPr>
       </w:pPr>
+      <w:r>
+        <w:rPr>
+          <w:rFonts w:ascii="Consolas" w:hAnsi="Consolas" w:cs="Consolas"/>
+          <w:sz w:val="24"/>
+          <w:szCs w:val="24"/>
+        </w:rPr>
+        <w:t xml:space="preserve">I also see the </w:t>
+      </w:r>
+      <w:proofErr w:type="spellStart"/>
+      <w:r>
+        <w:rPr>
+          <w:rFonts w:ascii="Consolas" w:hAnsi="Consolas" w:cs="Consolas"/>
+          <w:sz w:val="24"/>
+          <w:szCs w:val="24"/>
+        </w:rPr>
+        <w:t>postrender</w:t>
+      </w:r>
+      <w:proofErr w:type="spellEnd"/>
+      <w:r>
+        <w:rPr>
+          <w:rFonts w:ascii="Consolas" w:hAnsi="Consolas" w:cs="Consolas"/>
+          <w:sz w:val="24"/>
+          <w:szCs w:val="24"/>
+        </w:rPr>
+        <w:t xml:space="preserve"> curve gear is now pretty expensive comparably too, for the </w:t>
+      </w:r>
+      <w:proofErr w:type="spellStart"/>
+      <w:r>
+        <w:rPr>
+          <w:rFonts w:ascii="Consolas" w:hAnsi="Consolas" w:cs="Consolas"/>
+          <w:sz w:val="24"/>
+          <w:szCs w:val="24"/>
+        </w:rPr>
+        <w:t>hud</w:t>
+      </w:r>
+      <w:proofErr w:type="spellEnd"/>
+      <w:r>
+        <w:rPr>
+          <w:rFonts w:ascii="Consolas" w:hAnsi="Consolas" w:cs="Consolas"/>
+          <w:sz w:val="24"/>
+          <w:szCs w:val="24"/>
+        </w:rPr>
+        <w:t xml:space="preserve"> I could easily flip back to the old system of painting on texture, if I simply make up a decent </w:t>
+      </w:r>
+      <w:proofErr w:type="spellStart"/>
+      <w:r>
+        <w:rPr>
+          <w:rFonts w:ascii="Consolas" w:hAnsi="Consolas" w:cs="Consolas"/>
+          <w:sz w:val="24"/>
+          <w:szCs w:val="24"/>
+        </w:rPr>
+        <w:t>bufferedImage</w:t>
+      </w:r>
+      <w:proofErr w:type="spellEnd"/>
+      <w:r>
+        <w:rPr>
+          <w:rFonts w:ascii="Consolas" w:hAnsi="Consolas" w:cs="Consolas"/>
+          <w:sz w:val="24"/>
+          <w:szCs w:val="24"/>
+        </w:rPr>
+        <w:t xml:space="preserve"> replacement texture system, but given it should be just RGBA 24/32 it should be fine (no compression won’t matter)</w:t>
+      </w:r>
     </w:p>
     <w:p>
       <w:pPr>
@@ -443,94 +615,6 @@
           <w:szCs w:val="24"/>
         </w:rPr>
       </w:pPr>
-      <w:r>
-        <w:rPr>
-          <w:rFonts w:ascii="Consolas" w:hAnsi="Consolas" w:cs="Consolas"/>
-          <w:sz w:val="24"/>
-          <w:szCs w:val="24"/>
-        </w:rPr>
-        <w:t xml:space="preserve">Need the interface of </w:t>
-      </w:r>
-      <w:proofErr w:type="spellStart"/>
-      <w:r>
-        <w:rPr>
-          <w:rFonts w:ascii="Consolas" w:hAnsi="Consolas" w:cs="Consolas"/>
-          <w:sz w:val="24"/>
-          <w:szCs w:val="24"/>
-        </w:rPr>
-        <w:t>morrowind</w:t>
-      </w:r>
-      <w:proofErr w:type="spellEnd"/>
-      <w:r>
-        <w:rPr>
-          <w:rFonts w:ascii="Consolas" w:hAnsi="Consolas" w:cs="Consolas"/>
-          <w:sz w:val="24"/>
-          <w:szCs w:val="24"/>
-        </w:rPr>
-        <w:t xml:space="preserve"> for character generation and inventory </w:t>
-      </w:r>
-      <w:proofErr w:type="spellStart"/>
-      <w:r>
-        <w:rPr>
-          <w:rFonts w:ascii="Consolas" w:hAnsi="Consolas" w:cs="Consolas"/>
-          <w:sz w:val="24"/>
-          <w:szCs w:val="24"/>
-        </w:rPr>
-        <w:t>etc</w:t>
-      </w:r>
-      <w:proofErr w:type="spellEnd"/>
-      <w:r>
-        <w:rPr>
-          <w:rFonts w:ascii="Consolas" w:hAnsi="Consolas" w:cs="Consolas"/>
-          <w:sz w:val="24"/>
-          <w:szCs w:val="24"/>
-        </w:rPr>
-        <w:t xml:space="preserve"> going</w:t>
-      </w:r>
-      <w:r>
-        <w:rPr>
-          <w:rFonts w:ascii="Consolas" w:hAnsi="Consolas" w:cs="Consolas"/>
-          <w:sz w:val="24"/>
-          <w:szCs w:val="24"/>
-        </w:rPr>
-        <w:t xml:space="preserve">, remember scripts have details of how in them I feel </w:t>
-      </w:r>
-      <w:proofErr w:type="spellStart"/>
-      <w:r>
-        <w:rPr>
-          <w:rFonts w:ascii="Consolas" w:hAnsi="Consolas" w:cs="Consolas"/>
-          <w:sz w:val="24"/>
-          <w:szCs w:val="24"/>
-        </w:rPr>
-        <w:t>bufferimages</w:t>
-      </w:r>
-      <w:proofErr w:type="spellEnd"/>
-      <w:r>
-        <w:rPr>
-          <w:rFonts w:ascii="Consolas" w:hAnsi="Consolas" w:cs="Consolas"/>
-          <w:sz w:val="24"/>
-          <w:szCs w:val="24"/>
-        </w:rPr>
-        <w:t xml:space="preserve"> could be the answer with the old school </w:t>
-      </w:r>
-      <w:proofErr w:type="spellStart"/>
-      <w:r>
-        <w:rPr>
-          <w:rFonts w:ascii="Consolas" w:hAnsi="Consolas" w:cs="Consolas"/>
-          <w:sz w:val="24"/>
-          <w:szCs w:val="24"/>
-        </w:rPr>
-        <w:t>hud</w:t>
-      </w:r>
-      <w:proofErr w:type="spellEnd"/>
-      <w:r>
-        <w:rPr>
-          <w:rFonts w:ascii="Consolas" w:hAnsi="Consolas" w:cs="Consolas"/>
-          <w:sz w:val="24"/>
-          <w:szCs w:val="24"/>
-        </w:rPr>
-        <w:t xml:space="preserve"> working again, notice that the Curve gear is expensive so possibly a good step?</w:t>
-      </w:r>
     </w:p>
     <w:p>
       <w:pPr>
@@ -555,112 +639,43 @@
           <w:sz w:val="24"/>
           <w:szCs w:val="24"/>
         </w:rPr>
-        <w:t xml:space="preserve">I have too many simple </w:t>
-      </w:r>
-      <w:proofErr w:type="spellStart"/>
-      <w:r>
-        <w:rPr>
-          <w:rFonts w:ascii="Consolas" w:hAnsi="Consolas" w:cs="Consolas"/>
-          <w:sz w:val="24"/>
-          <w:szCs w:val="24"/>
-        </w:rPr>
-        <w:t>behaviors</w:t>
-      </w:r>
-      <w:proofErr w:type="spellEnd"/>
-      <w:r>
-        <w:rPr>
-          <w:rFonts w:ascii="Consolas" w:hAnsi="Consolas" w:cs="Consolas"/>
-          <w:sz w:val="24"/>
-          <w:szCs w:val="24"/>
-        </w:rPr>
-        <w:t xml:space="preserve"> and </w:t>
-      </w:r>
-      <w:proofErr w:type="spellStart"/>
-      <w:r>
-        <w:rPr>
-          <w:rFonts w:ascii="Consolas" w:hAnsi="Consolas" w:cs="Consolas"/>
-          <w:sz w:val="24"/>
-          <w:szCs w:val="24"/>
-        </w:rPr>
-        <w:t>perframe</w:t>
-      </w:r>
-      <w:proofErr w:type="spellEnd"/>
-      <w:r>
-        <w:rPr>
-          <w:rFonts w:ascii="Consolas" w:hAnsi="Consolas" w:cs="Consolas"/>
-          <w:sz w:val="24"/>
-          <w:szCs w:val="24"/>
-        </w:rPr>
-        <w:t xml:space="preserve"> updates, each one is a “every frame” processor, so I should look at reducing the number of calls</w:t>
-      </w:r>
-      <w:r>
-        <w:rPr>
-          <w:rFonts w:ascii="Consolas" w:hAnsi="Consolas" w:cs="Consolas"/>
-          <w:color w:val="000000"/>
-          <w:sz w:val="24"/>
-          <w:szCs w:val="24"/>
-          <w:highlight w:val="lightGray"/>
-        </w:rPr>
-        <w:t xml:space="preserve"> </w:t>
-      </w:r>
-      <w:r>
-        <w:rPr>
-          <w:rFonts w:ascii="Consolas" w:hAnsi="Consolas" w:cs="Consolas"/>
-          <w:color w:val="000000"/>
-          <w:sz w:val="24"/>
-          <w:szCs w:val="24"/>
-          <w:highlight w:val="lightGray"/>
-        </w:rPr>
-        <w:t>Utils3D</w:t>
-      </w:r>
-      <w:r>
-        <w:rPr>
-          <w:rFonts w:ascii="Consolas" w:hAnsi="Consolas" w:cs="Consolas"/>
-          <w:color w:val="000000"/>
-          <w:sz w:val="24"/>
-          <w:szCs w:val="24"/>
-        </w:rPr>
-        <w:t xml:space="preserve">.defaultBounds are used a lot, but less </w:t>
-      </w:r>
-      <w:proofErr w:type="spellStart"/>
-      <w:r>
-        <w:rPr>
-          <w:rFonts w:ascii="Consolas" w:hAnsi="Consolas" w:cs="Consolas"/>
-          <w:color w:val="000000"/>
-          <w:sz w:val="24"/>
-          <w:szCs w:val="24"/>
-        </w:rPr>
-        <w:t>behaviors</w:t>
-      </w:r>
-      <w:proofErr w:type="spellEnd"/>
-      <w:r>
-        <w:rPr>
-          <w:rFonts w:ascii="Consolas" w:hAnsi="Consolas" w:cs="Consolas"/>
-          <w:color w:val="000000"/>
-          <w:sz w:val="24"/>
-          <w:szCs w:val="24"/>
-        </w:rPr>
-        <w:t xml:space="preserve"> might be good if they are used less, also every behaviour should consider being </w:t>
-      </w:r>
-      <w:proofErr w:type="spellStart"/>
-      <w:r>
-        <w:rPr>
-          <w:rFonts w:ascii="Consolas" w:hAnsi="Consolas" w:cs="Consolas"/>
-          <w:color w:val="000000"/>
-          <w:sz w:val="24"/>
-          <w:szCs w:val="24"/>
-        </w:rPr>
-        <w:t>frustrum</w:t>
-      </w:r>
-      <w:proofErr w:type="spellEnd"/>
-      <w:r>
-        <w:rPr>
-          <w:rFonts w:ascii="Consolas" w:hAnsi="Consolas" w:cs="Consolas"/>
-          <w:color w:val="000000"/>
-          <w:sz w:val="24"/>
-          <w:szCs w:val="24"/>
-        </w:rPr>
-        <w:t xml:space="preserve"> only too</w:t>
+        <w:t xml:space="preserve">I wonder if the overly fast animations I see sometimes are because I’m not using a value on of the </w:t>
+      </w:r>
+      <w:proofErr w:type="spellStart"/>
+      <w:r>
+        <w:rPr>
+          <w:rFonts w:ascii="Consolas" w:hAnsi="Consolas" w:cs="Consolas"/>
+          <w:sz w:val="24"/>
+          <w:szCs w:val="24"/>
+        </w:rPr>
+        <w:t>keyframe</w:t>
+      </w:r>
+      <w:proofErr w:type="spellEnd"/>
+      <w:r>
+        <w:rPr>
+          <w:rFonts w:ascii="Consolas" w:hAnsi="Consolas" w:cs="Consolas"/>
+          <w:sz w:val="24"/>
+          <w:szCs w:val="24"/>
+        </w:rPr>
+        <w:t xml:space="preserve"> data like a speed </w:t>
+      </w:r>
+      <w:proofErr w:type="gramStart"/>
+      <w:r>
+        <w:rPr>
+          <w:rFonts w:ascii="Consolas" w:hAnsi="Consolas" w:cs="Consolas"/>
+          <w:sz w:val="24"/>
+          <w:szCs w:val="24"/>
+        </w:rPr>
+        <w:t>multiplier?</w:t>
+      </w:r>
+      <w:proofErr w:type="gramEnd"/>
+      <w:r>
+        <w:rPr>
+          <w:rFonts w:ascii="Consolas" w:hAnsi="Consolas" w:cs="Consolas"/>
+          <w:sz w:val="24"/>
+          <w:szCs w:val="24"/>
+        </w:rPr>
+        <w:t xml:space="preserve"> It also seems like sometimes 2 animations are running concurrently and causing a jitter</w:t>
       </w:r>
     </w:p>
     <w:p>
@@ -686,61 +701,112 @@
           <w:sz w:val="24"/>
           <w:szCs w:val="24"/>
         </w:rPr>
-        <w:t xml:space="preserve">I also see the </w:t>
-      </w:r>
-      <w:proofErr w:type="spellStart"/>
-      <w:r>
-        <w:rPr>
-          <w:rFonts w:ascii="Consolas" w:hAnsi="Consolas" w:cs="Consolas"/>
-          <w:sz w:val="24"/>
-          <w:szCs w:val="24"/>
-        </w:rPr>
-        <w:t>postrender</w:t>
-      </w:r>
-      <w:proofErr w:type="spellEnd"/>
-      <w:r>
-        <w:rPr>
-          <w:rFonts w:ascii="Consolas" w:hAnsi="Consolas" w:cs="Consolas"/>
-          <w:sz w:val="24"/>
-          <w:szCs w:val="24"/>
-        </w:rPr>
-        <w:t xml:space="preserve"> curve gear is now pretty expensive comparably too, for the </w:t>
-      </w:r>
-      <w:proofErr w:type="spellStart"/>
-      <w:r>
-        <w:rPr>
-          <w:rFonts w:ascii="Consolas" w:hAnsi="Consolas" w:cs="Consolas"/>
-          <w:sz w:val="24"/>
-          <w:szCs w:val="24"/>
-        </w:rPr>
-        <w:t>hud</w:t>
-      </w:r>
-      <w:proofErr w:type="spellEnd"/>
-      <w:r>
-        <w:rPr>
-          <w:rFonts w:ascii="Consolas" w:hAnsi="Consolas" w:cs="Consolas"/>
-          <w:sz w:val="24"/>
-          <w:szCs w:val="24"/>
-        </w:rPr>
-        <w:t xml:space="preserve"> I could easily flip back to the old system of painting on texture, if I simply make up a decent </w:t>
-      </w:r>
-      <w:proofErr w:type="spellStart"/>
-      <w:r>
-        <w:rPr>
-          <w:rFonts w:ascii="Consolas" w:hAnsi="Consolas" w:cs="Consolas"/>
-          <w:sz w:val="24"/>
-          <w:szCs w:val="24"/>
-        </w:rPr>
-        <w:t>bufferedImage</w:t>
-      </w:r>
-      <w:proofErr w:type="spellEnd"/>
-      <w:r>
-        <w:rPr>
-          <w:rFonts w:ascii="Consolas" w:hAnsi="Consolas" w:cs="Consolas"/>
-          <w:sz w:val="24"/>
-          <w:szCs w:val="24"/>
-        </w:rPr>
-        <w:t xml:space="preserve"> replacement texture system, but given it should be just RGBA 24/32 it should be fine (no compression won’t matter)</w:t>
+        <w:t xml:space="preserve">I have too many simple </w:t>
+      </w:r>
+      <w:proofErr w:type="spellStart"/>
+      <w:r>
+        <w:rPr>
+          <w:rFonts w:ascii="Consolas" w:hAnsi="Consolas" w:cs="Consolas"/>
+          <w:sz w:val="24"/>
+          <w:szCs w:val="24"/>
+        </w:rPr>
+        <w:t>behaviors</w:t>
+      </w:r>
+      <w:proofErr w:type="spellEnd"/>
+      <w:r>
+        <w:rPr>
+          <w:rFonts w:ascii="Consolas" w:hAnsi="Consolas" w:cs="Consolas"/>
+          <w:sz w:val="24"/>
+          <w:szCs w:val="24"/>
+        </w:rPr>
+        <w:t xml:space="preserve"> and </w:t>
+      </w:r>
+      <w:proofErr w:type="spellStart"/>
+      <w:r>
+        <w:rPr>
+          <w:rFonts w:ascii="Consolas" w:hAnsi="Consolas" w:cs="Consolas"/>
+          <w:sz w:val="24"/>
+          <w:szCs w:val="24"/>
+        </w:rPr>
+        <w:t>perframe</w:t>
+      </w:r>
+      <w:proofErr w:type="spellEnd"/>
+      <w:r>
+        <w:rPr>
+          <w:rFonts w:ascii="Consolas" w:hAnsi="Consolas" w:cs="Consolas"/>
+          <w:sz w:val="24"/>
+          <w:szCs w:val="24"/>
+        </w:rPr>
+        <w:t xml:space="preserve"> updates, each one is a “every frame” processor, so I should look at reducing the number of calls</w:t>
+      </w:r>
+      <w:r>
+        <w:rPr>
+          <w:rFonts w:ascii="Consolas" w:hAnsi="Consolas" w:cs="Consolas"/>
+          <w:color w:val="000000"/>
+          <w:sz w:val="24"/>
+          <w:szCs w:val="24"/>
+          <w:highlight w:val="lightGray"/>
+        </w:rPr>
+        <w:t xml:space="preserve"> </w:t>
+      </w:r>
+      <w:r>
+        <w:rPr>
+          <w:rFonts w:ascii="Consolas" w:hAnsi="Consolas" w:cs="Consolas"/>
+          <w:color w:val="000000"/>
+          <w:sz w:val="24"/>
+          <w:szCs w:val="24"/>
+          <w:highlight w:val="lightGray"/>
+        </w:rPr>
+        <w:t>Utils3D</w:t>
+      </w:r>
+      <w:r>
+        <w:rPr>
+          <w:rFonts w:ascii="Consolas" w:hAnsi="Consolas" w:cs="Consolas"/>
+          <w:color w:val="000000"/>
+          <w:sz w:val="24"/>
+          <w:szCs w:val="24"/>
+        </w:rPr>
+        <w:t xml:space="preserve">.defaultBounds are used a lot, but less </w:t>
+      </w:r>
+      <w:proofErr w:type="spellStart"/>
+      <w:r>
+        <w:rPr>
+          <w:rFonts w:ascii="Consolas" w:hAnsi="Consolas" w:cs="Consolas"/>
+          <w:color w:val="000000"/>
+          <w:sz w:val="24"/>
+          <w:szCs w:val="24"/>
+        </w:rPr>
+        <w:t>behaviors</w:t>
+      </w:r>
+      <w:proofErr w:type="spellEnd"/>
+      <w:r>
+        <w:rPr>
+          <w:rFonts w:ascii="Consolas" w:hAnsi="Consolas" w:cs="Consolas"/>
+          <w:color w:val="000000"/>
+          <w:sz w:val="24"/>
+          <w:szCs w:val="24"/>
+        </w:rPr>
+        <w:t xml:space="preserve"> might be good if they are used less, also every behaviour should consider being </w:t>
+      </w:r>
+      <w:proofErr w:type="spellStart"/>
+      <w:r>
+        <w:rPr>
+          <w:rFonts w:ascii="Consolas" w:hAnsi="Consolas" w:cs="Consolas"/>
+          <w:color w:val="000000"/>
+          <w:sz w:val="24"/>
+          <w:szCs w:val="24"/>
+        </w:rPr>
+        <w:t>frustrum</w:t>
+      </w:r>
+      <w:proofErr w:type="spellEnd"/>
+      <w:r>
+        <w:rPr>
+          <w:rFonts w:ascii="Consolas" w:hAnsi="Consolas" w:cs="Consolas"/>
+          <w:color w:val="000000"/>
+          <w:sz w:val="24"/>
+          <w:szCs w:val="24"/>
+        </w:rPr>
+        <w:t xml:space="preserve"> only too</w:t>
       </w:r>
     </w:p>
     <w:p>
@@ -766,7 +832,101 @@
           <w:sz w:val="24"/>
           <w:szCs w:val="24"/>
         </w:rPr>
-        <w:t>Cutting out the characters behind the building does not give me a performance boost? Surely it should?</w:t>
+        <w:t>Why does minimise</w:t>
+      </w:r>
+      <w:r>
+        <w:rPr>
+          <w:rFonts w:ascii="Consolas" w:hAnsi="Consolas" w:cs="Consolas"/>
+          <w:sz w:val="24"/>
+          <w:szCs w:val="24"/>
+        </w:rPr>
+        <w:t xml:space="preserve"> </w:t>
+      </w:r>
+      <w:proofErr w:type="spellStart"/>
+      <w:r>
+        <w:rPr>
+          <w:rFonts w:ascii="Consolas" w:hAnsi="Consolas" w:cs="Consolas"/>
+          <w:sz w:val="24"/>
+          <w:szCs w:val="24"/>
+        </w:rPr>
+        <w:t>apk</w:t>
+      </w:r>
+      <w:proofErr w:type="spellEnd"/>
+      <w:r>
+        <w:rPr>
+          <w:rFonts w:ascii="Consolas" w:hAnsi="Consolas" w:cs="Consolas"/>
+          <w:sz w:val="24"/>
+          <w:szCs w:val="24"/>
+        </w:rPr>
+        <w:t xml:space="preserve"> file</w:t>
+      </w:r>
+      <w:r>
+        <w:rPr>
+          <w:rFonts w:ascii="Consolas" w:hAnsi="Consolas" w:cs="Consolas"/>
+          <w:sz w:val="24"/>
+          <w:szCs w:val="24"/>
+        </w:rPr>
+        <w:t xml:space="preserve"> not give a perf boost? </w:t>
+      </w:r>
+      <w:r>
+        <w:rPr>
+          <w:rFonts w:ascii="Consolas" w:hAnsi="Consolas" w:cs="Consolas"/>
+          <w:sz w:val="24"/>
+          <w:szCs w:val="24"/>
+        </w:rPr>
+        <w:t xml:space="preserve">It is </w:t>
+      </w:r>
+      <w:proofErr w:type="spellStart"/>
+      <w:r>
+        <w:rPr>
+          <w:rFonts w:ascii="Consolas" w:hAnsi="Consolas" w:cs="Consolas"/>
+          <w:sz w:val="24"/>
+          <w:szCs w:val="24"/>
+        </w:rPr>
+        <w:t>inlining</w:t>
+      </w:r>
+      <w:proofErr w:type="spellEnd"/>
+      <w:r>
+        <w:rPr>
+          <w:rFonts w:ascii="Consolas" w:hAnsi="Consolas" w:cs="Consolas"/>
+          <w:sz w:val="24"/>
+          <w:szCs w:val="24"/>
+        </w:rPr>
+        <w:t xml:space="preserve"> and definitely cutting down the execute calls in </w:t>
+      </w:r>
+      <w:proofErr w:type="spellStart"/>
+      <w:r>
+        <w:rPr>
+          <w:rFonts w:ascii="Consolas" w:hAnsi="Consolas" w:cs="Consolas"/>
+          <w:sz w:val="24"/>
+          <w:szCs w:val="24"/>
+        </w:rPr>
+        <w:t>joglespipline</w:t>
+      </w:r>
+      <w:proofErr w:type="spellEnd"/>
+      <w:r>
+        <w:rPr>
+          <w:rFonts w:ascii="Consolas" w:hAnsi="Consolas" w:cs="Consolas"/>
+          <w:sz w:val="24"/>
+          <w:szCs w:val="24"/>
+        </w:rPr>
+        <w:t xml:space="preserve">, is it the curve gear and </w:t>
+      </w:r>
+      <w:r>
+        <w:rPr>
+          <w:rFonts w:ascii="Consolas" w:hAnsi="Consolas" w:cs="Consolas"/>
+          <w:sz w:val="24"/>
+          <w:szCs w:val="24"/>
+        </w:rPr>
+        <w:t>behaviours</w:t>
+      </w:r>
+      <w:r>
+        <w:rPr>
+          <w:rFonts w:ascii="Consolas" w:hAnsi="Consolas" w:cs="Consolas"/>
+          <w:sz w:val="24"/>
+          <w:szCs w:val="24"/>
+        </w:rPr>
+        <w:t xml:space="preserve"> now?</w:t>
       </w:r>
     </w:p>
     <w:p>
@@ -786,107 +946,93 @@
           <w:szCs w:val="24"/>
         </w:rPr>
       </w:pPr>
-      <w:r>
-        <w:rPr>
-          <w:rFonts w:ascii="Consolas" w:hAnsi="Consolas" w:cs="Consolas"/>
-          <w:sz w:val="24"/>
-          <w:szCs w:val="24"/>
-        </w:rPr>
-        <w:t>Why does minimise</w:t>
-      </w:r>
-      <w:r>
-        <w:rPr>
-          <w:rFonts w:ascii="Consolas" w:hAnsi="Consolas" w:cs="Consolas"/>
-          <w:sz w:val="24"/>
-          <w:szCs w:val="24"/>
-        </w:rPr>
-        <w:t xml:space="preserve"> </w:t>
-      </w:r>
-      <w:proofErr w:type="spellStart"/>
-      <w:r>
-        <w:rPr>
-          <w:rFonts w:ascii="Consolas" w:hAnsi="Consolas" w:cs="Consolas"/>
-          <w:sz w:val="24"/>
-          <w:szCs w:val="24"/>
-        </w:rPr>
-        <w:t>apk</w:t>
-      </w:r>
-      <w:proofErr w:type="spellEnd"/>
-      <w:r>
-        <w:rPr>
-          <w:rFonts w:ascii="Consolas" w:hAnsi="Consolas" w:cs="Consolas"/>
-          <w:sz w:val="24"/>
-          <w:szCs w:val="24"/>
-        </w:rPr>
-        <w:t xml:space="preserve"> file</w:t>
-      </w:r>
-      <w:r>
-        <w:rPr>
-          <w:rFonts w:ascii="Consolas" w:hAnsi="Consolas" w:cs="Consolas"/>
-          <w:sz w:val="24"/>
-          <w:szCs w:val="24"/>
-        </w:rPr>
-        <w:t xml:space="preserve"> not give a perf boost? </w:t>
-      </w:r>
-      <w:r>
-        <w:rPr>
-          <w:rFonts w:ascii="Consolas" w:hAnsi="Consolas" w:cs="Consolas"/>
-          <w:sz w:val="24"/>
-          <w:szCs w:val="24"/>
-        </w:rPr>
-        <w:t xml:space="preserve">It is </w:t>
-      </w:r>
-      <w:proofErr w:type="spellStart"/>
-      <w:r>
-        <w:rPr>
-          <w:rFonts w:ascii="Consolas" w:hAnsi="Consolas" w:cs="Consolas"/>
-          <w:sz w:val="24"/>
-          <w:szCs w:val="24"/>
-        </w:rPr>
-        <w:t>inlining</w:t>
-      </w:r>
-      <w:proofErr w:type="spellEnd"/>
-      <w:r>
-        <w:rPr>
-          <w:rFonts w:ascii="Consolas" w:hAnsi="Consolas" w:cs="Consolas"/>
-          <w:sz w:val="24"/>
-          <w:szCs w:val="24"/>
-        </w:rPr>
-        <w:t xml:space="preserve"> and definitely cutting down the execute calls in </w:t>
-      </w:r>
-      <w:proofErr w:type="spellStart"/>
-      <w:r>
-        <w:rPr>
-          <w:rFonts w:ascii="Consolas" w:hAnsi="Consolas" w:cs="Consolas"/>
-          <w:sz w:val="24"/>
-          <w:szCs w:val="24"/>
-        </w:rPr>
-        <w:t>joglespipline</w:t>
-      </w:r>
-      <w:proofErr w:type="spellEnd"/>
-      <w:r>
-        <w:rPr>
-          <w:rFonts w:ascii="Consolas" w:hAnsi="Consolas" w:cs="Consolas"/>
-          <w:sz w:val="24"/>
-          <w:szCs w:val="24"/>
-        </w:rPr>
-        <w:t xml:space="preserve">, is it the curve gear and </w:t>
-      </w:r>
-      <w:r>
-        <w:rPr>
-          <w:rFonts w:ascii="Consolas" w:hAnsi="Consolas" w:cs="Consolas"/>
-          <w:sz w:val="24"/>
-          <w:szCs w:val="24"/>
-        </w:rPr>
-        <w:t>behaviours</w:t>
-      </w:r>
-      <w:r>
-        <w:rPr>
-          <w:rFonts w:ascii="Consolas" w:hAnsi="Consolas" w:cs="Consolas"/>
-          <w:sz w:val="24"/>
-          <w:szCs w:val="24"/>
-        </w:rPr>
-        <w:t xml:space="preserve"> now?</w:t>
+      <w:proofErr w:type="spellStart"/>
+      <w:r>
+        <w:rPr>
+          <w:rFonts w:ascii="Consolas" w:hAnsi="Consolas" w:cs="Consolas"/>
+          <w:sz w:val="24"/>
+          <w:szCs w:val="24"/>
+        </w:rPr>
+        <w:t>Morrowind</w:t>
+      </w:r>
+      <w:proofErr w:type="spellEnd"/>
+      <w:r>
+        <w:rPr>
+          <w:rFonts w:ascii="Consolas" w:hAnsi="Consolas" w:cs="Consolas"/>
+          <w:sz w:val="24"/>
+          <w:szCs w:val="24"/>
+        </w:rPr>
+        <w:t xml:space="preserve"> interior now show gaps, possibly from size update? Check </w:t>
+      </w:r>
+      <w:proofErr w:type="spellStart"/>
+      <w:r>
+        <w:rPr>
+          <w:rFonts w:ascii="Consolas" w:hAnsi="Consolas" w:cs="Consolas"/>
+          <w:sz w:val="24"/>
+          <w:szCs w:val="24"/>
+        </w:rPr>
+        <w:t>obliv</w:t>
+      </w:r>
+      <w:proofErr w:type="spellEnd"/>
+      <w:r>
+        <w:rPr>
+          <w:rFonts w:ascii="Consolas" w:hAnsi="Consolas" w:cs="Consolas"/>
+          <w:sz w:val="24"/>
+          <w:szCs w:val="24"/>
+        </w:rPr>
+        <w:t>, notice no a gap at all outside it’s an inside issue?</w:t>
+      </w:r>
+      <w:r>
+        <w:rPr>
+          <w:rFonts w:ascii="Consolas" w:hAnsi="Consolas" w:cs="Consolas"/>
+          <w:sz w:val="24"/>
+          <w:szCs w:val="24"/>
+        </w:rPr>
+        <w:t xml:space="preserve"> I</w:t>
+      </w:r>
+      <w:r>
+        <w:rPr>
+          <w:rFonts w:ascii="Consolas" w:hAnsi="Consolas" w:cs="Consolas"/>
+          <w:sz w:val="24"/>
+          <w:szCs w:val="24"/>
+        </w:rPr>
+        <w:t xml:space="preserve">n fact inside a tavern no trouble at all, only dungeons and </w:t>
+      </w:r>
+      <w:proofErr w:type="spellStart"/>
+      <w:r>
+        <w:rPr>
+          <w:rFonts w:ascii="Consolas" w:hAnsi="Consolas" w:cs="Consolas"/>
+          <w:sz w:val="24"/>
+          <w:szCs w:val="24"/>
+        </w:rPr>
+        <w:t>vivec</w:t>
+      </w:r>
+      <w:proofErr w:type="spellEnd"/>
+      <w:r>
+        <w:rPr>
+          <w:rFonts w:ascii="Consolas" w:hAnsi="Consolas" w:cs="Consolas"/>
+          <w:sz w:val="24"/>
+          <w:szCs w:val="24"/>
+        </w:rPr>
+        <w:t xml:space="preserve">? But in </w:t>
+      </w:r>
+      <w:proofErr w:type="spellStart"/>
+      <w:r>
+        <w:rPr>
+          <w:rFonts w:ascii="Consolas" w:hAnsi="Consolas" w:cs="Consolas"/>
+          <w:sz w:val="24"/>
+          <w:szCs w:val="24"/>
+        </w:rPr>
+        <w:t>vivec</w:t>
+      </w:r>
+      <w:proofErr w:type="spellEnd"/>
+      <w:r>
+        <w:rPr>
+          <w:rFonts w:ascii="Consolas" w:hAnsi="Consolas" w:cs="Consolas"/>
+          <w:sz w:val="24"/>
+          <w:szCs w:val="24"/>
+        </w:rPr>
+        <w:t xml:space="preserve"> physics is all wrong to, so perhaps some scale I’m missing?</w:t>
       </w:r>
     </w:p>
     <w:p>
@@ -906,93 +1052,115 @@
           <w:szCs w:val="24"/>
         </w:rPr>
       </w:pPr>
-      <w:proofErr w:type="spellStart"/>
-      <w:r>
-        <w:rPr>
-          <w:rFonts w:ascii="Consolas" w:hAnsi="Consolas" w:cs="Consolas"/>
-          <w:sz w:val="24"/>
-          <w:szCs w:val="24"/>
-        </w:rPr>
-        <w:t>Morrowind</w:t>
-      </w:r>
-      <w:proofErr w:type="spellEnd"/>
-      <w:r>
-        <w:rPr>
-          <w:rFonts w:ascii="Consolas" w:hAnsi="Consolas" w:cs="Consolas"/>
-          <w:sz w:val="24"/>
-          <w:szCs w:val="24"/>
-        </w:rPr>
-        <w:t xml:space="preserve"> interior now show gaps, possibly from size update? Check </w:t>
-      </w:r>
-      <w:proofErr w:type="spellStart"/>
-      <w:r>
-        <w:rPr>
-          <w:rFonts w:ascii="Consolas" w:hAnsi="Consolas" w:cs="Consolas"/>
-          <w:sz w:val="24"/>
-          <w:szCs w:val="24"/>
-        </w:rPr>
-        <w:t>obliv</w:t>
-      </w:r>
-      <w:proofErr w:type="spellEnd"/>
-      <w:r>
-        <w:rPr>
-          <w:rFonts w:ascii="Consolas" w:hAnsi="Consolas" w:cs="Consolas"/>
-          <w:sz w:val="24"/>
-          <w:szCs w:val="24"/>
-        </w:rPr>
-        <w:t>, notice no a gap at all outside it’s an inside issue?</w:t>
-      </w:r>
-      <w:r>
-        <w:rPr>
-          <w:rFonts w:ascii="Consolas" w:hAnsi="Consolas" w:cs="Consolas"/>
-          <w:sz w:val="24"/>
-          <w:szCs w:val="24"/>
-        </w:rPr>
-        <w:t xml:space="preserve"> I</w:t>
-      </w:r>
-      <w:r>
-        <w:rPr>
-          <w:rFonts w:ascii="Consolas" w:hAnsi="Consolas" w:cs="Consolas"/>
-          <w:sz w:val="24"/>
-          <w:szCs w:val="24"/>
-        </w:rPr>
-        <w:t xml:space="preserve">n fact inside a tavern no trouble at all, only dungeons and </w:t>
-      </w:r>
-      <w:proofErr w:type="spellStart"/>
-      <w:r>
-        <w:rPr>
-          <w:rFonts w:ascii="Consolas" w:hAnsi="Consolas" w:cs="Consolas"/>
-          <w:sz w:val="24"/>
-          <w:szCs w:val="24"/>
-        </w:rPr>
-        <w:t>vivec</w:t>
-      </w:r>
-      <w:proofErr w:type="spellEnd"/>
-      <w:r>
-        <w:rPr>
-          <w:rFonts w:ascii="Consolas" w:hAnsi="Consolas" w:cs="Consolas"/>
-          <w:sz w:val="24"/>
-          <w:szCs w:val="24"/>
-        </w:rPr>
-        <w:t xml:space="preserve">? But in </w:t>
-      </w:r>
-      <w:proofErr w:type="spellStart"/>
-      <w:r>
-        <w:rPr>
-          <w:rFonts w:ascii="Consolas" w:hAnsi="Consolas" w:cs="Consolas"/>
-          <w:sz w:val="24"/>
-          <w:szCs w:val="24"/>
-        </w:rPr>
-        <w:t>vivec</w:t>
-      </w:r>
-      <w:proofErr w:type="spellEnd"/>
-      <w:r>
-        <w:rPr>
-          <w:rFonts w:ascii="Consolas" w:hAnsi="Consolas" w:cs="Consolas"/>
-          <w:sz w:val="24"/>
-          <w:szCs w:val="24"/>
-        </w:rPr>
-        <w:t xml:space="preserve"> physics is all wrong to, so perhaps some scale I’m missing?</w:t>
+      <w:r>
+        <w:rPr>
+          <w:rFonts w:ascii="Consolas" w:hAnsi="Consolas" w:cs="Consolas"/>
+          <w:sz w:val="24"/>
+          <w:szCs w:val="24"/>
+        </w:rPr>
+        <w:t xml:space="preserve">I just moved a long way from </w:t>
+      </w:r>
+      <w:proofErr w:type="spellStart"/>
+      <w:r>
+        <w:rPr>
+          <w:rFonts w:ascii="Consolas" w:hAnsi="Consolas" w:cs="Consolas"/>
+          <w:sz w:val="24"/>
+          <w:szCs w:val="24"/>
+        </w:rPr>
+        <w:t>syda</w:t>
+      </w:r>
+      <w:proofErr w:type="spellEnd"/>
+      <w:r>
+        <w:rPr>
+          <w:rFonts w:ascii="Consolas" w:hAnsi="Consolas" w:cs="Consolas"/>
+          <w:sz w:val="24"/>
+          <w:szCs w:val="24"/>
+        </w:rPr>
+        <w:t xml:space="preserve"> </w:t>
+      </w:r>
+      <w:proofErr w:type="spellStart"/>
+      <w:r>
+        <w:rPr>
+          <w:rFonts w:ascii="Consolas" w:hAnsi="Consolas" w:cs="Consolas"/>
+          <w:sz w:val="24"/>
+          <w:szCs w:val="24"/>
+        </w:rPr>
+        <w:t>neen</w:t>
+      </w:r>
+      <w:proofErr w:type="spellEnd"/>
+      <w:r>
+        <w:rPr>
+          <w:rFonts w:ascii="Consolas" w:hAnsi="Consolas" w:cs="Consolas"/>
+          <w:sz w:val="24"/>
+          <w:szCs w:val="24"/>
+        </w:rPr>
+        <w:t xml:space="preserve"> to the flaggy place and my </w:t>
+      </w:r>
+      <w:proofErr w:type="spellStart"/>
+      <w:r>
+        <w:rPr>
+          <w:rFonts w:ascii="Consolas" w:hAnsi="Consolas" w:cs="Consolas"/>
+          <w:sz w:val="24"/>
+          <w:szCs w:val="24"/>
+        </w:rPr>
+        <w:t>physc</w:t>
+      </w:r>
+      <w:r>
+        <w:rPr>
+          <w:rFonts w:ascii="Consolas" w:hAnsi="Consolas" w:cs="Consolas"/>
+          <w:sz w:val="24"/>
+          <w:szCs w:val="24"/>
+        </w:rPr>
+        <w:t>s</w:t>
+      </w:r>
+      <w:proofErr w:type="spellEnd"/>
+      <w:r>
+        <w:rPr>
+          <w:rFonts w:ascii="Consolas" w:hAnsi="Consolas" w:cs="Consolas"/>
+          <w:sz w:val="24"/>
+          <w:szCs w:val="24"/>
+        </w:rPr>
+        <w:t xml:space="preserve"> </w:t>
+      </w:r>
+      <w:r>
+        <w:rPr>
+          <w:rFonts w:ascii="Consolas" w:hAnsi="Consolas" w:cs="Consolas"/>
+          <w:sz w:val="24"/>
+          <w:szCs w:val="24"/>
+        </w:rPr>
+        <w:t>started taking 30</w:t>
+      </w:r>
+      <w:r>
+        <w:rPr>
+          <w:rFonts w:ascii="Consolas" w:hAnsi="Consolas" w:cs="Consolas"/>
+          <w:sz w:val="24"/>
+          <w:szCs w:val="24"/>
+        </w:rPr>
+        <w:t xml:space="preserve"> </w:t>
+      </w:r>
+      <w:r>
+        <w:rPr>
+          <w:rFonts w:ascii="Consolas" w:hAnsi="Consolas" w:cs="Consolas"/>
+          <w:sz w:val="24"/>
+          <w:szCs w:val="24"/>
+        </w:rPr>
+        <w:t xml:space="preserve">seconds each update, obviously physics is not removed or something crazy, perhaps the visual only system is not worth the effort? Does is save much </w:t>
+      </w:r>
+      <w:r>
+        <w:rPr>
+          <w:rFonts w:ascii="Consolas" w:hAnsi="Consolas" w:cs="Consolas"/>
+          <w:sz w:val="24"/>
+          <w:szCs w:val="24"/>
+        </w:rPr>
+        <w:t>memory</w:t>
+      </w:r>
+      <w:r>
+        <w:rPr>
+          <w:rFonts w:ascii="Consolas" w:hAnsi="Consolas" w:cs="Consolas"/>
+          <w:sz w:val="24"/>
+          <w:szCs w:val="24"/>
+        </w:rPr>
+        <w:t>? Or perhaps this issue was just a LOT of model loading</w:t>
       </w:r>
     </w:p>
     <w:p>
@@ -1018,109 +1186,51 @@
           <w:sz w:val="24"/>
           <w:szCs w:val="24"/>
         </w:rPr>
-        <w:t xml:space="preserve">I just moved a long way from </w:t>
-      </w:r>
-      <w:proofErr w:type="spellStart"/>
-      <w:r>
-        <w:rPr>
-          <w:rFonts w:ascii="Consolas" w:hAnsi="Consolas" w:cs="Consolas"/>
-          <w:sz w:val="24"/>
-          <w:szCs w:val="24"/>
-        </w:rPr>
-        <w:t>syda</w:t>
-      </w:r>
-      <w:proofErr w:type="spellEnd"/>
-      <w:r>
-        <w:rPr>
-          <w:rFonts w:ascii="Consolas" w:hAnsi="Consolas" w:cs="Consolas"/>
-          <w:sz w:val="24"/>
-          <w:szCs w:val="24"/>
-        </w:rPr>
-        <w:t xml:space="preserve"> </w:t>
-      </w:r>
-      <w:proofErr w:type="spellStart"/>
-      <w:r>
-        <w:rPr>
-          <w:rFonts w:ascii="Consolas" w:hAnsi="Consolas" w:cs="Consolas"/>
-          <w:sz w:val="24"/>
-          <w:szCs w:val="24"/>
-        </w:rPr>
-        <w:t>neen</w:t>
-      </w:r>
-      <w:proofErr w:type="spellEnd"/>
-      <w:r>
-        <w:rPr>
-          <w:rFonts w:ascii="Consolas" w:hAnsi="Consolas" w:cs="Consolas"/>
-          <w:sz w:val="24"/>
-          <w:szCs w:val="24"/>
-        </w:rPr>
-        <w:t xml:space="preserve"> to the flaggy place and my </w:t>
-      </w:r>
-      <w:proofErr w:type="spellStart"/>
-      <w:r>
-        <w:rPr>
-          <w:rFonts w:ascii="Consolas" w:hAnsi="Consolas" w:cs="Consolas"/>
-          <w:sz w:val="24"/>
-          <w:szCs w:val="24"/>
-        </w:rPr>
-        <w:t>physc</w:t>
-      </w:r>
-      <w:r>
-        <w:rPr>
-          <w:rFonts w:ascii="Consolas" w:hAnsi="Consolas" w:cs="Consolas"/>
-          <w:sz w:val="24"/>
-          <w:szCs w:val="24"/>
-        </w:rPr>
-        <w:t>s</w:t>
-      </w:r>
-      <w:proofErr w:type="spellEnd"/>
-      <w:r>
-        <w:rPr>
-          <w:rFonts w:ascii="Consolas" w:hAnsi="Consolas" w:cs="Consolas"/>
-          <w:sz w:val="24"/>
-          <w:szCs w:val="24"/>
-        </w:rPr>
-        <w:t xml:space="preserve"> </w:t>
-      </w:r>
-      <w:r>
-        <w:rPr>
-          <w:rFonts w:ascii="Consolas" w:hAnsi="Consolas" w:cs="Consolas"/>
-          <w:sz w:val="24"/>
-          <w:szCs w:val="24"/>
-        </w:rPr>
-        <w:t>started taking 30</w:t>
-      </w:r>
-      <w:r>
-        <w:rPr>
-          <w:rFonts w:ascii="Consolas" w:hAnsi="Consolas" w:cs="Consolas"/>
-          <w:sz w:val="24"/>
-          <w:szCs w:val="24"/>
-        </w:rPr>
-        <w:t xml:space="preserve"> </w:t>
-      </w:r>
-      <w:r>
-        <w:rPr>
-          <w:rFonts w:ascii="Consolas" w:hAnsi="Consolas" w:cs="Consolas"/>
-          <w:sz w:val="24"/>
-          <w:szCs w:val="24"/>
-        </w:rPr>
-        <w:t xml:space="preserve">seconds each update, obviously physics is not removed or something crazy, perhaps the visual only system is not worth the effort? Does is save much </w:t>
-      </w:r>
-      <w:r>
-        <w:rPr>
-          <w:rFonts w:ascii="Consolas" w:hAnsi="Consolas" w:cs="Consolas"/>
-          <w:sz w:val="24"/>
-          <w:szCs w:val="24"/>
-        </w:rPr>
-        <w:t>memory</w:t>
-      </w:r>
-      <w:r>
-        <w:rPr>
-          <w:rFonts w:ascii="Consolas" w:hAnsi="Consolas" w:cs="Consolas"/>
-          <w:sz w:val="24"/>
-          <w:szCs w:val="24"/>
-        </w:rPr>
-        <w:t>? Or perhaps this issue was just a LOT of model loading</w:t>
+        <w:t xml:space="preserve">Water </w:t>
+      </w:r>
+      <w:proofErr w:type="spellStart"/>
+      <w:r>
+        <w:rPr>
+          <w:rFonts w:ascii="Consolas" w:hAnsi="Consolas" w:cs="Consolas"/>
+          <w:sz w:val="24"/>
+          <w:szCs w:val="24"/>
+        </w:rPr>
+        <w:t>shader</w:t>
+      </w:r>
+      <w:proofErr w:type="spellEnd"/>
+      <w:r>
+        <w:rPr>
+          <w:rFonts w:ascii="Consolas" w:hAnsi="Consolas" w:cs="Consolas"/>
+          <w:sz w:val="24"/>
+          <w:szCs w:val="24"/>
+        </w:rPr>
+        <w:t xml:space="preserve"> with enviro reflection</w:t>
+      </w:r>
+      <w:r>
+        <w:rPr>
+          <w:rFonts w:ascii="Consolas" w:hAnsi="Consolas" w:cs="Consolas"/>
+          <w:sz w:val="24"/>
+          <w:szCs w:val="24"/>
+        </w:rPr>
+        <w:t xml:space="preserve">, though note the environment is just a simple </w:t>
+      </w:r>
+      <w:proofErr w:type="spellStart"/>
+      <w:r>
+        <w:rPr>
+          <w:rFonts w:ascii="Consolas" w:hAnsi="Consolas" w:cs="Consolas"/>
+          <w:sz w:val="24"/>
+          <w:szCs w:val="24"/>
+        </w:rPr>
+        <w:t>tex</w:t>
+      </w:r>
+      <w:proofErr w:type="spellEnd"/>
+      <w:r>
+        <w:rPr>
+          <w:rFonts w:ascii="Consolas" w:hAnsi="Consolas" w:cs="Consolas"/>
+          <w:sz w:val="24"/>
+          <w:szCs w:val="24"/>
+        </w:rPr>
+        <w:t xml:space="preserve"> in the actual game, not a render</w:t>
       </w:r>
     </w:p>
     <w:p>
@@ -1146,7 +1256,43 @@
           <w:sz w:val="24"/>
           <w:szCs w:val="24"/>
         </w:rPr>
-        <w:t>I am too short now, compare me with the questioning guy</w:t>
+        <w:t xml:space="preserve">Animation even with double buffer is not matching up, however simple morph matches perfectly so it’s not an interpolation style issue, I’ve tried triple buffering but that’s worse (2 frame delay) unless I need a 3 frames delay, need to output the </w:t>
+      </w:r>
+      <w:proofErr w:type="spellStart"/>
+      <w:r>
+        <w:rPr>
+          <w:rFonts w:ascii="Consolas" w:hAnsi="Consolas" w:cs="Consolas"/>
+          <w:sz w:val="24"/>
+          <w:szCs w:val="24"/>
+        </w:rPr>
+        <w:t>interp</w:t>
+      </w:r>
+      <w:proofErr w:type="spellEnd"/>
+      <w:r>
+        <w:rPr>
+          <w:rFonts w:ascii="Consolas" w:hAnsi="Consolas" w:cs="Consolas"/>
+          <w:sz w:val="24"/>
+          <w:szCs w:val="24"/>
+        </w:rPr>
+        <w:t xml:space="preserve"> alpha in </w:t>
+      </w:r>
+      <w:proofErr w:type="spellStart"/>
+      <w:r>
+        <w:rPr>
+          <w:rFonts w:ascii="Consolas" w:hAnsi="Consolas" w:cs="Consolas"/>
+          <w:sz w:val="24"/>
+          <w:szCs w:val="24"/>
+        </w:rPr>
+        <w:t>kf</w:t>
+      </w:r>
+      <w:proofErr w:type="spellEnd"/>
+      <w:r>
+        <w:rPr>
+          <w:rFonts w:ascii="Consolas" w:hAnsi="Consolas" w:cs="Consolas"/>
+          <w:sz w:val="24"/>
+          <w:szCs w:val="24"/>
+        </w:rPr>
+        <w:t xml:space="preserve"> display and see how close they are, see if somehow transform is ahead or something crazy?</w:t>
       </w:r>
     </w:p>
     <w:p>
@@ -1172,51 +1318,7 @@
           <w:sz w:val="24"/>
           <w:szCs w:val="24"/>
         </w:rPr>
-        <w:t xml:space="preserve">Water </w:t>
-      </w:r>
-      <w:proofErr w:type="spellStart"/>
-      <w:r>
-        <w:rPr>
-          <w:rFonts w:ascii="Consolas" w:hAnsi="Consolas" w:cs="Consolas"/>
-          <w:sz w:val="24"/>
-          <w:szCs w:val="24"/>
-        </w:rPr>
-        <w:t>shader</w:t>
-      </w:r>
-      <w:proofErr w:type="spellEnd"/>
-      <w:r>
-        <w:rPr>
-          <w:rFonts w:ascii="Consolas" w:hAnsi="Consolas" w:cs="Consolas"/>
-          <w:sz w:val="24"/>
-          <w:szCs w:val="24"/>
-        </w:rPr>
-        <w:t xml:space="preserve"> with enviro reflection</w:t>
-      </w:r>
-      <w:r>
-        <w:rPr>
-          <w:rFonts w:ascii="Consolas" w:hAnsi="Consolas" w:cs="Consolas"/>
-          <w:sz w:val="24"/>
-          <w:szCs w:val="24"/>
-        </w:rPr>
-        <w:t xml:space="preserve">, though note the environment is just a simple </w:t>
-      </w:r>
-      <w:proofErr w:type="spellStart"/>
-      <w:r>
-        <w:rPr>
-          <w:rFonts w:ascii="Consolas" w:hAnsi="Consolas" w:cs="Consolas"/>
-          <w:sz w:val="24"/>
-          <w:szCs w:val="24"/>
-        </w:rPr>
-        <w:t>tex</w:t>
-      </w:r>
-      <w:proofErr w:type="spellEnd"/>
-      <w:r>
-        <w:rPr>
-          <w:rFonts w:ascii="Consolas" w:hAnsi="Consolas" w:cs="Consolas"/>
-          <w:sz w:val="24"/>
-          <w:szCs w:val="24"/>
-        </w:rPr>
-        <w:t xml:space="preserve"> in the actual game, not a render</w:t>
+        <w:t>All other games now load up well enough to get a wee demo frame or 2 except fallout4 doesn’t at all display</w:t>
       </w:r>
     </w:p>
     <w:p>
@@ -1236,50 +1338,6 @@
           <w:szCs w:val="24"/>
         </w:rPr>
       </w:pPr>
-      <w:r>
-        <w:rPr>
-          <w:rFonts w:ascii="Consolas" w:hAnsi="Consolas" w:cs="Consolas"/>
-          <w:sz w:val="24"/>
-          <w:szCs w:val="24"/>
-        </w:rPr>
-        <w:t xml:space="preserve">Animation even with double buffer is not matching up, however simple morph matches perfectly so it’s not an interpolation style issue, I’ve tried triple buffering but that’s worse (2 frame delay) unless I need a 3 frames delay, need to output the </w:t>
-      </w:r>
-      <w:proofErr w:type="spellStart"/>
-      <w:r>
-        <w:rPr>
-          <w:rFonts w:ascii="Consolas" w:hAnsi="Consolas" w:cs="Consolas"/>
-          <w:sz w:val="24"/>
-          <w:szCs w:val="24"/>
-        </w:rPr>
-        <w:t>interp</w:t>
-      </w:r>
-      <w:proofErr w:type="spellEnd"/>
-      <w:r>
-        <w:rPr>
-          <w:rFonts w:ascii="Consolas" w:hAnsi="Consolas" w:cs="Consolas"/>
-          <w:sz w:val="24"/>
-          <w:szCs w:val="24"/>
-        </w:rPr>
-        <w:t xml:space="preserve"> alpha in </w:t>
-      </w:r>
-      <w:proofErr w:type="spellStart"/>
-      <w:r>
-        <w:rPr>
-          <w:rFonts w:ascii="Consolas" w:hAnsi="Consolas" w:cs="Consolas"/>
-          <w:sz w:val="24"/>
-          <w:szCs w:val="24"/>
-        </w:rPr>
-        <w:t>kf</w:t>
-      </w:r>
-      <w:proofErr w:type="spellEnd"/>
-      <w:r>
-        <w:rPr>
-          <w:rFonts w:ascii="Consolas" w:hAnsi="Consolas" w:cs="Consolas"/>
-          <w:sz w:val="24"/>
-          <w:szCs w:val="24"/>
-        </w:rPr>
-        <w:t xml:space="preserve"> display and see how close they are, see if somehow transform is ahead or something crazy?</w:t>
-      </w:r>
     </w:p>
     <w:p>
       <w:pPr>
@@ -1573,58 +1631,6 @@
           <w:szCs w:val="24"/>
         </w:rPr>
         <w:t xml:space="preserve"> </w:t>
-      </w:r>
-    </w:p>
-    <w:p>
-      <w:pPr>
-        <w:pStyle w:val="ListParagraph"/>
-        <w:numPr>
-          <w:ilvl w:val="0"/>
-          <w:numId w:val="10"/>
-        </w:numPr>
-        <w:autoSpaceDE w:val="0"/>
-        <w:autoSpaceDN w:val="0"/>
-        <w:adjustRightInd w:val="0"/>
-        <w:spacing w:after="0" w:line="240" w:lineRule="auto"/>
-        <w:rPr>
-          <w:rFonts w:ascii="Consolas" w:hAnsi="Consolas" w:cs="Consolas"/>
-          <w:sz w:val="24"/>
-          <w:szCs w:val="24"/>
-        </w:rPr>
-      </w:pPr>
-      <w:r>
-        <w:rPr>
-          <w:rFonts w:ascii="Consolas" w:hAnsi="Consolas" w:cs="Consolas"/>
-          <w:sz w:val="24"/>
-          <w:szCs w:val="24"/>
-        </w:rPr>
-        <w:t>Get some interior shots of fallout 3 and oblivion thought about</w:t>
-      </w:r>
-    </w:p>
-    <w:p>
-      <w:pPr>
-        <w:pStyle w:val="ListParagraph"/>
-        <w:numPr>
-          <w:ilvl w:val="0"/>
-          <w:numId w:val="10"/>
-        </w:numPr>
-        <w:autoSpaceDE w:val="0"/>
-        <w:autoSpaceDN w:val="0"/>
-        <w:adjustRightInd w:val="0"/>
-        <w:spacing w:after="0" w:line="240" w:lineRule="auto"/>
-        <w:rPr>
-          <w:rFonts w:ascii="Consolas" w:hAnsi="Consolas" w:cs="Consolas"/>
-          <w:sz w:val="24"/>
-          <w:szCs w:val="24"/>
-        </w:rPr>
-      </w:pPr>
-      <w:r>
-        <w:rPr>
-          <w:rFonts w:ascii="Consolas" w:hAnsi="Consolas" w:cs="Consolas"/>
-          <w:sz w:val="24"/>
-          <w:szCs w:val="24"/>
-        </w:rPr>
-        <w:t>Possibly examine why fallout3 has such high memory requirements</w:t>
       </w:r>
     </w:p>
     <w:p>

</xml_diff>

<commit_message>
first cut at sounds, need mp3 to play for joal now though
</commit_message>
<xml_diff>
--- a/ESEAndroid/docs/ESEAndroid Notes.docx
+++ b/ESEAndroid/docs/ESEAndroid Notes.docx
@@ -75,8 +75,18 @@
           <w:sz w:val="24"/>
           <w:szCs w:val="24"/>
         </w:rPr>
-        <w:t>Need to show an animation of casting a spell and hitting with a sword</w:t>
-      </w:r>
+        <w:t xml:space="preserve">Sounds work, I need some mp3 background goodness playing at the same time as java3d sounds?? Get the </w:t>
+      </w:r>
+      <w:proofErr w:type="spellStart"/>
+      <w:r>
+        <w:rPr>
+          <w:rFonts w:ascii="Consolas" w:hAnsi="Consolas" w:cs="Consolas"/>
+          <w:sz w:val="24"/>
+          <w:szCs w:val="24"/>
+        </w:rPr>
+        <w:t>syda</w:t>
+      </w:r>
+      <w:proofErr w:type="spellEnd"/>
       <w:r>
         <w:rPr>
           <w:rFonts w:ascii="Consolas" w:hAnsi="Consolas" w:cs="Consolas"/>
@@ -85,39 +95,23 @@
         </w:rPr>
         <w:t xml:space="preserve"> </w:t>
       </w:r>
-      <w:r>
-        <w:rPr>
-          <w:rFonts w:ascii="Consolas" w:hAnsi="Consolas" w:cs="Consolas"/>
-          <w:sz w:val="24"/>
-          <w:szCs w:val="24"/>
-        </w:rPr>
-        <w:t xml:space="preserve">Make </w:t>
-      </w:r>
-      <w:proofErr w:type="spellStart"/>
-      <w:r>
-        <w:rPr>
-          <w:rFonts w:ascii="Consolas" w:hAnsi="Consolas" w:cs="Consolas"/>
-          <w:sz w:val="24"/>
-          <w:szCs w:val="24"/>
-        </w:rPr>
-        <w:t>avartar</w:t>
-      </w:r>
-      <w:proofErr w:type="spellEnd"/>
-      <w:r>
-        <w:rPr>
-          <w:rFonts w:ascii="Consolas" w:hAnsi="Consolas" w:cs="Consolas"/>
-          <w:sz w:val="24"/>
-          <w:szCs w:val="24"/>
-        </w:rPr>
-        <w:t xml:space="preserve"> hands do animation on click</w:t>
-      </w:r>
-      <w:r>
-        <w:rPr>
-          <w:rFonts w:ascii="Consolas" w:hAnsi="Consolas" w:cs="Consolas"/>
-          <w:sz w:val="24"/>
-          <w:szCs w:val="24"/>
-        </w:rPr>
-        <w:t>, and at the same time fake up the CREA reacting with a hit</w:t>
+      <w:proofErr w:type="spellStart"/>
+      <w:r>
+        <w:rPr>
+          <w:rFonts w:ascii="Consolas" w:hAnsi="Consolas" w:cs="Consolas"/>
+          <w:sz w:val="24"/>
+          <w:szCs w:val="24"/>
+        </w:rPr>
+        <w:t>neen</w:t>
+      </w:r>
+      <w:proofErr w:type="spellEnd"/>
+      <w:r>
+        <w:rPr>
+          <w:rFonts w:ascii="Consolas" w:hAnsi="Consolas" w:cs="Consolas"/>
+          <w:sz w:val="24"/>
+          <w:szCs w:val="24"/>
+        </w:rPr>
+        <w:t xml:space="preserve"> gear going well</w:t>
       </w:r>
     </w:p>
     <w:p>
@@ -143,67 +137,49 @@
           <w:sz w:val="24"/>
           <w:szCs w:val="24"/>
         </w:rPr>
-        <w:t>NPC_ should wander the grid if it</w:t>
-      </w:r>
-      <w:r>
-        <w:rPr>
-          <w:rFonts w:ascii="Consolas" w:hAnsi="Consolas" w:cs="Consolas"/>
-          <w:sz w:val="24"/>
-          <w:szCs w:val="24"/>
-        </w:rPr>
-        <w:t>’</w:t>
-      </w:r>
-      <w:r>
-        <w:rPr>
-          <w:rFonts w:ascii="Consolas" w:hAnsi="Consolas" w:cs="Consolas"/>
-          <w:sz w:val="24"/>
-          <w:szCs w:val="24"/>
-        </w:rPr>
-        <w:t xml:space="preserve">s available to </w:t>
-      </w:r>
-      <w:proofErr w:type="gramStart"/>
-      <w:r>
-        <w:rPr>
-          <w:rFonts w:ascii="Consolas" w:hAnsi="Consolas" w:cs="Consolas"/>
-          <w:sz w:val="24"/>
-          <w:szCs w:val="24"/>
-        </w:rPr>
-        <w:t>them</w:t>
-      </w:r>
-      <w:r>
-        <w:rPr>
-          <w:rFonts w:ascii="Consolas" w:hAnsi="Consolas" w:cs="Consolas"/>
-          <w:sz w:val="24"/>
-          <w:szCs w:val="24"/>
-        </w:rPr>
-        <w:t>,</w:t>
-      </w:r>
-      <w:proofErr w:type="gramEnd"/>
-      <w:r>
-        <w:rPr>
-          <w:rFonts w:ascii="Consolas" w:hAnsi="Consolas" w:cs="Consolas"/>
-          <w:sz w:val="24"/>
-          <w:szCs w:val="24"/>
-        </w:rPr>
-        <w:t xml:space="preserve"> this probably needs the </w:t>
-      </w:r>
-      <w:proofErr w:type="spellStart"/>
-      <w:r>
-        <w:rPr>
-          <w:rFonts w:ascii="Consolas" w:hAnsi="Consolas" w:cs="Consolas"/>
-          <w:sz w:val="24"/>
-          <w:szCs w:val="24"/>
-        </w:rPr>
-        <w:t>accum</w:t>
-      </w:r>
-      <w:proofErr w:type="spellEnd"/>
-      <w:r>
-        <w:rPr>
-          <w:rFonts w:ascii="Consolas" w:hAnsi="Consolas" w:cs="Consolas"/>
-          <w:sz w:val="24"/>
-          <w:szCs w:val="24"/>
-        </w:rPr>
-        <w:t xml:space="preserve"> gear to work! A bit at least</w:t>
+        <w:t>Need to show an animation of casting a spell and hitting with a sword</w:t>
+      </w:r>
+      <w:r>
+        <w:rPr>
+          <w:rFonts w:ascii="Consolas" w:hAnsi="Consolas" w:cs="Consolas"/>
+          <w:sz w:val="24"/>
+          <w:szCs w:val="24"/>
+        </w:rPr>
+        <w:t xml:space="preserve"> </w:t>
+      </w:r>
+      <w:r>
+        <w:rPr>
+          <w:rFonts w:ascii="Consolas" w:hAnsi="Consolas" w:cs="Consolas"/>
+          <w:sz w:val="24"/>
+          <w:szCs w:val="24"/>
+        </w:rPr>
+        <w:t xml:space="preserve">Make </w:t>
+      </w:r>
+      <w:proofErr w:type="spellStart"/>
+      <w:r>
+        <w:rPr>
+          <w:rFonts w:ascii="Consolas" w:hAnsi="Consolas" w:cs="Consolas"/>
+          <w:sz w:val="24"/>
+          <w:szCs w:val="24"/>
+        </w:rPr>
+        <w:t>avartar</w:t>
+      </w:r>
+      <w:proofErr w:type="spellEnd"/>
+      <w:r>
+        <w:rPr>
+          <w:rFonts w:ascii="Consolas" w:hAnsi="Consolas" w:cs="Consolas"/>
+          <w:sz w:val="24"/>
+          <w:szCs w:val="24"/>
+        </w:rPr>
+        <w:t xml:space="preserve"> hands do animation on click</w:t>
+      </w:r>
+      <w:r>
+        <w:rPr>
+          <w:rFonts w:ascii="Consolas" w:hAnsi="Consolas" w:cs="Consolas"/>
+          <w:sz w:val="24"/>
+          <w:szCs w:val="24"/>
+        </w:rPr>
+        <w:t>, and at the same time fake up the CREA reacting with a hit</w:t>
       </w:r>
     </w:p>
     <w:p>
@@ -229,47 +205,57 @@
           <w:sz w:val="24"/>
           <w:szCs w:val="24"/>
         </w:rPr>
-        <w:t xml:space="preserve">Get a basic AI going for the monsters and the </w:t>
-      </w:r>
-      <w:r>
-        <w:rPr>
-          <w:rFonts w:ascii="Consolas" w:hAnsi="Consolas" w:cs="Consolas"/>
-          <w:sz w:val="24"/>
-          <w:szCs w:val="24"/>
-        </w:rPr>
-        <w:t>NPC</w:t>
-      </w:r>
-      <w:r>
-        <w:rPr>
-          <w:rFonts w:ascii="Consolas" w:hAnsi="Consolas" w:cs="Consolas"/>
-          <w:sz w:val="24"/>
-          <w:szCs w:val="24"/>
-        </w:rPr>
-        <w:t xml:space="preserve"> so they </w:t>
-      </w:r>
-      <w:r>
-        <w:rPr>
-          <w:rFonts w:ascii="Consolas" w:hAnsi="Consolas" w:cs="Consolas"/>
-          <w:sz w:val="24"/>
-          <w:szCs w:val="24"/>
-        </w:rPr>
-        <w:t>show id</w:t>
-      </w:r>
-      <w:r>
-        <w:rPr>
-          <w:rFonts w:ascii="Consolas" w:hAnsi="Consolas" w:cs="Consolas"/>
-          <w:sz w:val="24"/>
-          <w:szCs w:val="24"/>
-        </w:rPr>
-        <w:t>l</w:t>
-      </w:r>
-      <w:r>
-        <w:rPr>
-          <w:rFonts w:ascii="Consolas" w:hAnsi="Consolas" w:cs="Consolas"/>
-          <w:sz w:val="24"/>
-          <w:szCs w:val="24"/>
-        </w:rPr>
-        <w:t>e animations and maybe walk animations</w:t>
+        <w:t>NPC_ should wander the grid if it</w:t>
+      </w:r>
+      <w:r>
+        <w:rPr>
+          <w:rFonts w:ascii="Consolas" w:hAnsi="Consolas" w:cs="Consolas"/>
+          <w:sz w:val="24"/>
+          <w:szCs w:val="24"/>
+        </w:rPr>
+        <w:t>’</w:t>
+      </w:r>
+      <w:r>
+        <w:rPr>
+          <w:rFonts w:ascii="Consolas" w:hAnsi="Consolas" w:cs="Consolas"/>
+          <w:sz w:val="24"/>
+          <w:szCs w:val="24"/>
+        </w:rPr>
+        <w:t xml:space="preserve">s available to </w:t>
+      </w:r>
+      <w:r>
+        <w:rPr>
+          <w:rFonts w:ascii="Consolas" w:hAnsi="Consolas" w:cs="Consolas"/>
+          <w:sz w:val="24"/>
+          <w:szCs w:val="24"/>
+        </w:rPr>
+        <w:t>them;</w:t>
+      </w:r>
+      <w:r>
+        <w:rPr>
+          <w:rFonts w:ascii="Consolas" w:hAnsi="Consolas" w:cs="Consolas"/>
+          <w:sz w:val="24"/>
+          <w:szCs w:val="24"/>
+        </w:rPr>
+        <w:t xml:space="preserve"> this probably needs the </w:t>
+      </w:r>
+      <w:proofErr w:type="spellStart"/>
+      <w:r>
+        <w:rPr>
+          <w:rFonts w:ascii="Consolas" w:hAnsi="Consolas" w:cs="Consolas"/>
+          <w:sz w:val="24"/>
+          <w:szCs w:val="24"/>
+        </w:rPr>
+        <w:t>accum</w:t>
+      </w:r>
+      <w:proofErr w:type="spellEnd"/>
+      <w:r>
+        <w:rPr>
+          <w:rFonts w:ascii="Consolas" w:hAnsi="Consolas" w:cs="Consolas"/>
+          <w:sz w:val="24"/>
+          <w:szCs w:val="24"/>
+        </w:rPr>
+        <w:t xml:space="preserve"> gear to work! A bit at least</w:t>
       </w:r>
     </w:p>
     <w:p>
@@ -295,41 +281,47 @@
           <w:sz w:val="24"/>
           <w:szCs w:val="24"/>
         </w:rPr>
-        <w:t xml:space="preserve">Sounds must </w:t>
-      </w:r>
-      <w:r>
-        <w:rPr>
-          <w:rFonts w:ascii="Consolas" w:hAnsi="Consolas" w:cs="Consolas"/>
-          <w:sz w:val="24"/>
-          <w:szCs w:val="24"/>
-        </w:rPr>
-        <w:t>work</w:t>
-      </w:r>
-      <w:r>
-        <w:rPr>
-          <w:rFonts w:ascii="Consolas" w:hAnsi="Consolas" w:cs="Consolas"/>
-          <w:sz w:val="24"/>
-          <w:szCs w:val="24"/>
-        </w:rPr>
-        <w:t xml:space="preserve">? </w:t>
-      </w:r>
-      <w:proofErr w:type="spellStart"/>
-      <w:r>
-        <w:rPr>
-          <w:rFonts w:ascii="Consolas" w:hAnsi="Consolas" w:cs="Consolas"/>
-          <w:sz w:val="24"/>
-          <w:szCs w:val="24"/>
-        </w:rPr>
-        <w:t>Gonna</w:t>
-      </w:r>
-      <w:proofErr w:type="spellEnd"/>
-      <w:r>
-        <w:rPr>
-          <w:rFonts w:ascii="Consolas" w:hAnsi="Consolas" w:cs="Consolas"/>
-          <w:sz w:val="24"/>
-          <w:szCs w:val="24"/>
-        </w:rPr>
-        <w:t xml:space="preserve"> be hard on the phone mp3 files for music wav files for sounds</w:t>
+        <w:t xml:space="preserve">Get a basic AI going for the monsters and the </w:t>
+      </w:r>
+      <w:r>
+        <w:rPr>
+          <w:rFonts w:ascii="Consolas" w:hAnsi="Consolas" w:cs="Consolas"/>
+          <w:sz w:val="24"/>
+          <w:szCs w:val="24"/>
+        </w:rPr>
+        <w:t>NPC</w:t>
+      </w:r>
+      <w:r>
+        <w:rPr>
+          <w:rFonts w:ascii="Consolas" w:hAnsi="Consolas" w:cs="Consolas"/>
+          <w:sz w:val="24"/>
+          <w:szCs w:val="24"/>
+        </w:rPr>
+        <w:t xml:space="preserve"> so they </w:t>
+      </w:r>
+      <w:r>
+        <w:rPr>
+          <w:rFonts w:ascii="Consolas" w:hAnsi="Consolas" w:cs="Consolas"/>
+          <w:sz w:val="24"/>
+          <w:szCs w:val="24"/>
+        </w:rPr>
+        <w:t>show id</w:t>
+      </w:r>
+      <w:r>
+        <w:rPr>
+          <w:rFonts w:ascii="Consolas" w:hAnsi="Consolas" w:cs="Consolas"/>
+          <w:sz w:val="24"/>
+          <w:szCs w:val="24"/>
+        </w:rPr>
+        <w:t>l</w:t>
+      </w:r>
+      <w:r>
+        <w:rPr>
+          <w:rFonts w:ascii="Consolas" w:hAnsi="Consolas" w:cs="Consolas"/>
+          <w:sz w:val="24"/>
+          <w:szCs w:val="24"/>
+        </w:rPr>
+        <w:t>e animations and maybe walk animations</w:t>
       </w:r>
     </w:p>
     <w:p>
@@ -349,32 +341,6 @@
           <w:szCs w:val="24"/>
         </w:rPr>
       </w:pPr>
-      <w:r>
-        <w:rPr>
-          <w:rFonts w:ascii="Consolas" w:hAnsi="Consolas" w:cs="Consolas"/>
-          <w:sz w:val="24"/>
-          <w:szCs w:val="24"/>
-        </w:rPr>
-        <w:t xml:space="preserve">Fire </w:t>
-      </w:r>
-      <w:proofErr w:type="spellStart"/>
-      <w:r>
-        <w:rPr>
-          <w:rFonts w:ascii="Consolas" w:hAnsi="Consolas" w:cs="Consolas"/>
-          <w:sz w:val="24"/>
-          <w:szCs w:val="24"/>
-        </w:rPr>
-        <w:t>atronach</w:t>
-      </w:r>
-      <w:proofErr w:type="spellEnd"/>
-      <w:r>
-        <w:rPr>
-          <w:rFonts w:ascii="Consolas" w:hAnsi="Consolas" w:cs="Consolas"/>
-          <w:sz w:val="24"/>
-          <w:szCs w:val="24"/>
-        </w:rPr>
-        <w:t xml:space="preserve"> needs particles to stay near the parent node, so possibly adjust start location by parent location??</w:t>
-      </w:r>
     </w:p>
     <w:p>
       <w:pPr>
@@ -393,6 +359,14 @@
           <w:szCs w:val="24"/>
         </w:rPr>
       </w:pPr>
+      <w:r>
+        <w:rPr>
+          <w:rFonts w:ascii="Consolas" w:hAnsi="Consolas" w:cs="Consolas"/>
+          <w:sz w:val="24"/>
+          <w:szCs w:val="24"/>
+        </w:rPr>
+        <w:t>NO interface!</w:t>
+      </w:r>
     </w:p>
     <w:p>
       <w:pPr>
@@ -659,6 +633,14 @@
         </w:rPr>
         <w:t>, I suspect the trees…</w:t>
       </w:r>
+      <w:r>
+        <w:rPr>
+          <w:rFonts w:ascii="Consolas" w:hAnsi="Consolas" w:cs="Consolas"/>
+          <w:sz w:val="24"/>
+          <w:szCs w:val="24"/>
+        </w:rPr>
+        <w:t xml:space="preserve"> but put back the little wood elf guy </w:t>
+      </w:r>
     </w:p>
     <w:p>
       <w:pPr>
@@ -4268,25 +4250,7 @@
           <w:sz w:val="24"/>
           <w:szCs w:val="24"/>
         </w:rPr>
-        <w:t xml:space="preserve"> *=50 w is screwed? </w:t>
-      </w:r>
-      <w:proofErr w:type="gramStart"/>
-      <w:r>
-        <w:rPr>
-          <w:rFonts w:ascii="Consolas" w:hAnsi="Consolas" w:cs="Consolas"/>
-          <w:sz w:val="24"/>
-          <w:szCs w:val="24"/>
-        </w:rPr>
-        <w:t>or</w:t>
-      </w:r>
-      <w:proofErr w:type="gramEnd"/>
-      <w:r>
-        <w:rPr>
-          <w:rFonts w:ascii="Consolas" w:hAnsi="Consolas" w:cs="Consolas"/>
-          <w:sz w:val="24"/>
-          <w:szCs w:val="24"/>
-        </w:rPr>
-        <w:t xml:space="preserve"> just x is multiplied or something bad</w:t>
+        <w:t xml:space="preserve"> *=50 w is screwed? or just x is multiplied or something bad</w:t>
       </w:r>
     </w:p>
     <w:p>
@@ -5073,412 +5037,6 @@
       </w:r>
     </w:p>
     <w:p/>
-    <w:p/>
-    <w:p/>
-    <w:p>
-      <w:pPr>
-        <w:pStyle w:val="Heading1"/>
-      </w:pPr>
-      <w:r>
-        <w:t>Actually getting the application launched</w:t>
-      </w:r>
-    </w:p>
-    <w:p>
-      <w:pPr>
-        <w:autoSpaceDE w:val="0"/>
-        <w:autoSpaceDN w:val="0"/>
-        <w:adjustRightInd w:val="0"/>
-        <w:spacing w:after="0" w:line="240" w:lineRule="auto"/>
-        <w:rPr>
-          <w:rFonts w:ascii="Consolas" w:hAnsi="Consolas" w:cs="Consolas"/>
-          <w:sz w:val="24"/>
-          <w:szCs w:val="24"/>
-        </w:rPr>
-      </w:pPr>
-      <w:r>
-        <w:rPr>
-          <w:rFonts w:ascii="Consolas" w:hAnsi="Consolas" w:cs="Consolas"/>
-          <w:sz w:val="24"/>
-          <w:szCs w:val="24"/>
-        </w:rPr>
-        <w:t xml:space="preserve">Approach </w:t>
-      </w:r>
-      <w:r>
-        <w:rPr>
-          <w:rFonts w:ascii="Consolas" w:hAnsi="Consolas" w:cs="Consolas"/>
-          <w:color w:val="000000"/>
-          <w:sz w:val="24"/>
-          <w:szCs w:val="24"/>
-        </w:rPr>
-        <w:t>Bethesda</w:t>
-      </w:r>
-      <w:r>
-        <w:rPr>
-          <w:rFonts w:ascii="Consolas" w:hAnsi="Consolas" w:cs="Consolas"/>
-          <w:sz w:val="24"/>
-          <w:szCs w:val="24"/>
-        </w:rPr>
-        <w:t xml:space="preserve"> get rights to distribute media</w:t>
-      </w:r>
-    </w:p>
-    <w:p>
-      <w:pPr>
-        <w:autoSpaceDE w:val="0"/>
-        <w:autoSpaceDN w:val="0"/>
-        <w:adjustRightInd w:val="0"/>
-        <w:spacing w:after="0" w:line="240" w:lineRule="auto"/>
-        <w:rPr>
-          <w:rFonts w:ascii="Consolas" w:hAnsi="Consolas" w:cs="Consolas"/>
-          <w:sz w:val="24"/>
-          <w:szCs w:val="24"/>
-        </w:rPr>
-      </w:pPr>
-      <w:r>
-        <w:rPr>
-          <w:rFonts w:ascii="Consolas" w:hAnsi="Consolas" w:cs="Consolas"/>
-          <w:sz w:val="24"/>
-          <w:szCs w:val="24"/>
-        </w:rPr>
-        <w:t>Explorer, game, google cardboard game</w:t>
-      </w:r>
-    </w:p>
-    <w:p>
-      <w:pPr>
-        <w:autoSpaceDE w:val="0"/>
-        <w:autoSpaceDN w:val="0"/>
-        <w:adjustRightInd w:val="0"/>
-        <w:spacing w:after="0" w:line="240" w:lineRule="auto"/>
-        <w:rPr>
-          <w:rFonts w:ascii="Consolas" w:hAnsi="Consolas" w:cs="Consolas"/>
-          <w:sz w:val="24"/>
-          <w:szCs w:val="24"/>
-        </w:rPr>
-      </w:pPr>
-    </w:p>
-    <w:p>
-      <w:pPr>
-        <w:pStyle w:val="Heading2"/>
-      </w:pPr>
-      <w:proofErr w:type="spellStart"/>
-      <w:proofErr w:type="gramStart"/>
-      <w:r>
-        <w:t>kickstarter</w:t>
-      </w:r>
-      <w:proofErr w:type="spellEnd"/>
-      <w:proofErr w:type="gramEnd"/>
-      <w:r>
-        <w:t xml:space="preserve"> campaign</w:t>
-      </w:r>
-    </w:p>
-    <w:p>
-      <w:pPr>
-        <w:autoSpaceDE w:val="0"/>
-        <w:autoSpaceDN w:val="0"/>
-        <w:adjustRightInd w:val="0"/>
-        <w:spacing w:after="0" w:line="240" w:lineRule="auto"/>
-        <w:rPr>
-          <w:rFonts w:ascii="Consolas" w:hAnsi="Consolas" w:cs="Consolas"/>
-          <w:sz w:val="24"/>
-          <w:szCs w:val="24"/>
-        </w:rPr>
-      </w:pPr>
-      <w:r>
-        <w:rPr>
-          <w:rFonts w:ascii="Consolas" w:hAnsi="Consolas" w:cs="Consolas"/>
-          <w:sz w:val="24"/>
-          <w:szCs w:val="24"/>
-        </w:rPr>
-        <w:t>Develop reward levels and stretch goals</w:t>
-      </w:r>
-    </w:p>
-    <w:p>
-      <w:pPr>
-        <w:autoSpaceDE w:val="0"/>
-        <w:autoSpaceDN w:val="0"/>
-        <w:adjustRightInd w:val="0"/>
-        <w:spacing w:after="0" w:line="240" w:lineRule="auto"/>
-        <w:rPr>
-          <w:rFonts w:ascii="Consolas" w:hAnsi="Consolas" w:cs="Consolas"/>
-          <w:sz w:val="24"/>
-          <w:szCs w:val="24"/>
-        </w:rPr>
-      </w:pPr>
-      <w:r>
-        <w:rPr>
-          <w:rFonts w:ascii="Consolas" w:hAnsi="Consolas" w:cs="Consolas"/>
-          <w:sz w:val="24"/>
-          <w:szCs w:val="24"/>
-        </w:rPr>
-        <w:t>Maybe the game is oblivion for even fallout3 (vats good!)</w:t>
-      </w:r>
-    </w:p>
-    <w:p>
-      <w:pPr>
-        <w:autoSpaceDE w:val="0"/>
-        <w:autoSpaceDN w:val="0"/>
-        <w:adjustRightInd w:val="0"/>
-        <w:spacing w:after="0" w:line="240" w:lineRule="auto"/>
-        <w:rPr>
-          <w:rFonts w:ascii="Consolas" w:hAnsi="Consolas" w:cs="Consolas"/>
-          <w:sz w:val="24"/>
-          <w:szCs w:val="24"/>
-        </w:rPr>
-      </w:pPr>
-      <w:r>
-        <w:rPr>
-          <w:rFonts w:ascii="Consolas" w:hAnsi="Consolas" w:cs="Consolas"/>
-          <w:sz w:val="24"/>
-          <w:szCs w:val="24"/>
-        </w:rPr>
-        <w:t>Where are my ideas?</w:t>
-      </w:r>
-    </w:p>
-    <w:p>
-      <w:r>
-        <w:t>Extras:</w:t>
-      </w:r>
-    </w:p>
-    <w:p>
-      <w:r>
-        <w:t>A 3d VR version of the game for desktop</w:t>
-      </w:r>
-    </w:p>
-    <w:p>
-      <w:r>
-        <w:t>A multiplayer version of the game</w:t>
-      </w:r>
-    </w:p>
-    <w:p>
-      <w:r>
-        <w:t xml:space="preserve">A </w:t>
-      </w:r>
-      <w:proofErr w:type="spellStart"/>
-      <w:r>
-        <w:t>nif</w:t>
-      </w:r>
-      <w:proofErr w:type="spellEnd"/>
-      <w:r>
-        <w:t xml:space="preserve"> model explorer</w:t>
-      </w:r>
-    </w:p>
-    <w:p>
-      <w:r>
-        <w:t>Access to the hidden level</w:t>
-      </w:r>
-    </w:p>
-    <w:p>
-      <w:r>
-        <w:t>God mode in the game</w:t>
-      </w:r>
-    </w:p>
-    <w:p>
-      <w:r>
-        <w:t xml:space="preserve">You get to name </w:t>
-      </w:r>
-      <w:proofErr w:type="spellStart"/>
-      <w:r>
-        <w:t>some thing</w:t>
-      </w:r>
-      <w:proofErr w:type="spellEnd"/>
-      <w:r>
-        <w:t xml:space="preserve"> in the game, in your own version, or if you pay enough you can rename a spell of magic item for anyone who down loads the game.</w:t>
-      </w:r>
-    </w:p>
-    <w:p/>
-    <w:p/>
-    <w:p/>
-    <w:p>
-      <w:pPr>
-        <w:pStyle w:val="Heading1"/>
-      </w:pPr>
-      <w:r>
-        <w:t>Demo video:</w:t>
-      </w:r>
-    </w:p>
-    <w:p>
-      <w:r>
-        <w:t>Remove FPS and location data from interface</w:t>
-      </w:r>
-    </w:p>
-    <w:p>
-      <w:r>
-        <w:t xml:space="preserve">Start with the </w:t>
-      </w:r>
-      <w:proofErr w:type="spellStart"/>
-      <w:r>
-        <w:t>nif</w:t>
-      </w:r>
-      <w:proofErr w:type="spellEnd"/>
-      <w:r>
-        <w:t xml:space="preserve"> display system showing the fire </w:t>
-      </w:r>
-      <w:proofErr w:type="spellStart"/>
-      <w:r>
-        <w:t>atronach</w:t>
-      </w:r>
-      <w:proofErr w:type="spellEnd"/>
-      <w:r>
-        <w:t>, but get particles to fire for it!! Tap it to make it start seems cool</w:t>
-      </w:r>
-    </w:p>
-    <w:p>
-      <w:r>
-        <w:t>Start inside boat, walk outside and go up to the guard, preferably with sounds, guard should stand still and turn to face you (sounds could be done by PC is that’s the only way</w:t>
-      </w:r>
-    </w:p>
-    <w:p>
-      <w:r>
-        <w:t>Third person camera view</w:t>
-      </w:r>
-    </w:p>
-    <w:p>
-      <w:r>
-        <w:t xml:space="preserve">Attacked by a cliff racer </w:t>
-      </w:r>
-    </w:p>
-    <w:p>
-      <w:r>
-        <w:t xml:space="preserve">Hitting back at a cliff racer or fire </w:t>
-      </w:r>
-      <w:proofErr w:type="spellStart"/>
-      <w:r>
-        <w:t>atronach</w:t>
-      </w:r>
-      <w:proofErr w:type="spellEnd"/>
-      <w:r>
-        <w:t xml:space="preserve"> </w:t>
-      </w:r>
-    </w:p>
-    <w:p>
-      <w:r>
-        <w:t>Cast a spell on self and maybe on target</w:t>
-      </w:r>
-    </w:p>
-    <w:p>
-      <w:r>
-        <w:t xml:space="preserve">Show a candle for particles, maybe a fire </w:t>
-      </w:r>
-      <w:proofErr w:type="spellStart"/>
-      <w:r>
-        <w:t>atronach</w:t>
-      </w:r>
-      <w:proofErr w:type="spellEnd"/>
-      <w:r>
-        <w:t xml:space="preserve"> (looks good)</w:t>
-      </w:r>
-    </w:p>
-    <w:p>
-      <w:r>
-        <w:t xml:space="preserve">Show travelling from </w:t>
-      </w:r>
-      <w:proofErr w:type="gramStart"/>
-      <w:r>
-        <w:t>outside  to</w:t>
-      </w:r>
-      <w:proofErr w:type="gramEnd"/>
-      <w:r>
-        <w:t xml:space="preserve"> in, maybe a cool dungeon somewhere</w:t>
-      </w:r>
-    </w:p>
-    <w:p>
-      <w:r>
-        <w:t>Show a door opening, inside</w:t>
-      </w:r>
-    </w:p>
-    <w:p>
-      <w:r>
-        <w:t>Show physics highlight and grid paths and physics window itself (just use the PC version)</w:t>
-      </w:r>
-    </w:p>
-    <w:p>
-      <w:r>
-        <w:t xml:space="preserve">Show the ghost fence? Show </w:t>
-      </w:r>
-      <w:proofErr w:type="spellStart"/>
-      <w:r>
-        <w:t>vivec</w:t>
-      </w:r>
-      <w:proofErr w:type="spellEnd"/>
-      <w:r>
-        <w:t xml:space="preserve">? Or </w:t>
-      </w:r>
-      <w:proofErr w:type="spellStart"/>
-      <w:r>
-        <w:t>tel</w:t>
-      </w:r>
-      <w:proofErr w:type="spellEnd"/>
-      <w:r>
-        <w:t xml:space="preserve"> mora cool plants</w:t>
-      </w:r>
-    </w:p>
-    <w:p>
-      <w:r>
-        <w:t xml:space="preserve">Try a mix of </w:t>
-      </w:r>
-      <w:proofErr w:type="spellStart"/>
-      <w:r>
-        <w:t>morrowind</w:t>
-      </w:r>
-      <w:proofErr w:type="spellEnd"/>
-      <w:r>
-        <w:t xml:space="preserve"> and the dragon from </w:t>
-      </w:r>
-      <w:proofErr w:type="spellStart"/>
-      <w:r>
-        <w:t>skyrim</w:t>
-      </w:r>
-      <w:proofErr w:type="spellEnd"/>
-      <w:r>
-        <w:t xml:space="preserve"> near to that character </w:t>
-      </w:r>
-      <w:proofErr w:type="spellStart"/>
-      <w:r>
-        <w:t>makib</w:t>
-      </w:r>
-      <w:proofErr w:type="spellEnd"/>
-      <w:r>
-        <w:t xml:space="preserve"> the liar</w:t>
-      </w:r>
-    </w:p>
-    <w:p>
-      <w:hyperlink r:id="rId6" w:history="1">
-        <w:r>
-          <w:rPr>
-            <w:rStyle w:val="Hyperlink"/>
-          </w:rPr>
-          <w:t>http://elderscrolls.wikia.com/wiki/M'aiq_the_Liar</w:t>
-        </w:r>
-      </w:hyperlink>
-    </w:p>
-    <w:p>
-      <w:proofErr w:type="gramStart"/>
-      <w:r>
-        <w:t>then</w:t>
-      </w:r>
-      <w:proofErr w:type="gramEnd"/>
-      <w:r>
-        <w:t xml:space="preserve"> show each of the later games finishing with fo4</w:t>
-      </w:r>
-    </w:p>
-    <w:p>
-      <w:r>
-        <w:t xml:space="preserve">Show the </w:t>
-      </w:r>
-      <w:proofErr w:type="spellStart"/>
-      <w:r>
-        <w:t>nif</w:t>
-      </w:r>
-      <w:proofErr w:type="spellEnd"/>
-      <w:r>
-        <w:t xml:space="preserve"> browser, maybe for the later game versions, possibly at the end </w:t>
-      </w:r>
-    </w:p>
-    <w:p/>
-    <w:p>
-      <w:r>
-        <w:t>Finish with an overhead shot of rising up on the PC</w:t>
-      </w:r>
-    </w:p>
     <w:p/>
     <w:p/>
     <w:sectPr>

</xml_diff>

<commit_message>
AI services always getting the visual or physical inst from the cell managers
</commit_message>
<xml_diff>
--- a/ESEAndroid/docs/ESEAndroid Notes.docx
+++ b/ESEAndroid/docs/ESEAndroid Notes.docx
@@ -75,7 +75,23 @@
           <w:sz w:val="24"/>
           <w:szCs w:val="24"/>
         </w:rPr>
-        <w:t xml:space="preserve">Sounds work, I need some mp3 background goodness playing at the same time as java3d sounds?? Get the </w:t>
+        <w:t xml:space="preserve">Sounds work, </w:t>
+      </w:r>
+      <w:r>
+        <w:rPr>
+          <w:rFonts w:ascii="Consolas" w:hAnsi="Consolas" w:cs="Consolas"/>
+          <w:sz w:val="24"/>
+          <w:szCs w:val="24"/>
+        </w:rPr>
+        <w:t xml:space="preserve"> </w:t>
+      </w:r>
+      <w:r>
+        <w:rPr>
+          <w:rFonts w:ascii="Consolas" w:hAnsi="Consolas" w:cs="Consolas"/>
+          <w:sz w:val="24"/>
+          <w:szCs w:val="24"/>
+        </w:rPr>
+        <w:t xml:space="preserve"> Get the </w:t>
       </w:r>
       <w:proofErr w:type="spellStart"/>
       <w:r>
@@ -155,16 +171,14 @@
         </w:rPr>
         <w:t xml:space="preserve">Make </w:t>
       </w:r>
-      <w:proofErr w:type="spellStart"/>
-      <w:r>
-        <w:rPr>
-          <w:rFonts w:ascii="Consolas" w:hAnsi="Consolas" w:cs="Consolas"/>
-          <w:sz w:val="24"/>
-          <w:szCs w:val="24"/>
-        </w:rPr>
-        <w:t>avartar</w:t>
-      </w:r>
-      <w:proofErr w:type="spellEnd"/>
+      <w:r>
+        <w:rPr>
+          <w:rFonts w:ascii="Consolas" w:hAnsi="Consolas" w:cs="Consolas"/>
+          <w:sz w:val="24"/>
+          <w:szCs w:val="24"/>
+        </w:rPr>
+        <w:t>avatar</w:t>
+      </w:r>
       <w:r>
         <w:rPr>
           <w:rFonts w:ascii="Consolas" w:hAnsi="Consolas" w:cs="Consolas"/>
@@ -639,7 +653,23 @@
           <w:sz w:val="24"/>
           <w:szCs w:val="24"/>
         </w:rPr>
-        <w:t xml:space="preserve"> but put back the little wood elf guy </w:t>
+        <w:t xml:space="preserve"> </w:t>
+      </w:r>
+      <w:r>
+        <w:rPr>
+          <w:rFonts w:ascii="Consolas" w:hAnsi="Consolas" w:cs="Consolas"/>
+          <w:sz w:val="24"/>
+          <w:szCs w:val="24"/>
+        </w:rPr>
+        <w:t xml:space="preserve"> </w:t>
+      </w:r>
+      <w:r>
+        <w:rPr>
+          <w:rFonts w:ascii="Consolas" w:hAnsi="Consolas" w:cs="Consolas"/>
+          <w:sz w:val="24"/>
+          <w:szCs w:val="24"/>
+        </w:rPr>
+        <w:t xml:space="preserve"> </w:t>
       </w:r>
     </w:p>
     <w:p>
@@ -1276,50 +1306,6 @@
           <w:szCs w:val="24"/>
         </w:rPr>
       </w:pPr>
-      <w:r>
-        <w:rPr>
-          <w:rFonts w:ascii="Consolas" w:hAnsi="Consolas" w:cs="Consolas"/>
-          <w:sz w:val="24"/>
-          <w:szCs w:val="24"/>
-        </w:rPr>
-        <w:t xml:space="preserve">Animation even with double buffer is not matching up, however simple morph matches perfectly so it’s not an interpolation style issue, I’ve tried triple buffering but that’s worse (2 frame delay) unless I need a 3 frames delay, need to output the </w:t>
-      </w:r>
-      <w:proofErr w:type="spellStart"/>
-      <w:r>
-        <w:rPr>
-          <w:rFonts w:ascii="Consolas" w:hAnsi="Consolas" w:cs="Consolas"/>
-          <w:sz w:val="24"/>
-          <w:szCs w:val="24"/>
-        </w:rPr>
-        <w:t>interp</w:t>
-      </w:r>
-      <w:proofErr w:type="spellEnd"/>
-      <w:r>
-        <w:rPr>
-          <w:rFonts w:ascii="Consolas" w:hAnsi="Consolas" w:cs="Consolas"/>
-          <w:sz w:val="24"/>
-          <w:szCs w:val="24"/>
-        </w:rPr>
-        <w:t xml:space="preserve"> alpha in </w:t>
-      </w:r>
-      <w:proofErr w:type="spellStart"/>
-      <w:r>
-        <w:rPr>
-          <w:rFonts w:ascii="Consolas" w:hAnsi="Consolas" w:cs="Consolas"/>
-          <w:sz w:val="24"/>
-          <w:szCs w:val="24"/>
-        </w:rPr>
-        <w:t>kf</w:t>
-      </w:r>
-      <w:proofErr w:type="spellEnd"/>
-      <w:r>
-        <w:rPr>
-          <w:rFonts w:ascii="Consolas" w:hAnsi="Consolas" w:cs="Consolas"/>
-          <w:sz w:val="24"/>
-          <w:szCs w:val="24"/>
-        </w:rPr>
-        <w:t xml:space="preserve"> display and see how close they are, see if somehow transform is ahead or something crazy?</w:t>
-      </w:r>
     </w:p>
     <w:p>
       <w:pPr>
@@ -1338,14 +1324,6 @@
           <w:szCs w:val="24"/>
         </w:rPr>
       </w:pPr>
-      <w:r>
-        <w:rPr>
-          <w:rFonts w:ascii="Consolas" w:hAnsi="Consolas" w:cs="Consolas"/>
-          <w:sz w:val="24"/>
-          <w:szCs w:val="24"/>
-        </w:rPr>
-        <w:t>All other games now load up well enough to get a wee demo frame or 2 except fallout4 doesn’t at all display</w:t>
-      </w:r>
     </w:p>
     <w:p>
       <w:pPr>
@@ -1364,6 +1342,14 @@
           <w:szCs w:val="24"/>
         </w:rPr>
       </w:pPr>
+      <w:r>
+        <w:rPr>
+          <w:rFonts w:ascii="Consolas" w:hAnsi="Consolas" w:cs="Consolas"/>
+          <w:sz w:val="24"/>
+          <w:szCs w:val="24"/>
+        </w:rPr>
+        <w:t>LESS IMPORTANT IDEAS!!!!</w:t>
+      </w:r>
     </w:p>
     <w:p>
       <w:pPr>
@@ -1382,6 +1368,32 @@
           <w:szCs w:val="24"/>
         </w:rPr>
       </w:pPr>
+      <w:r>
+        <w:rPr>
+          <w:rFonts w:ascii="Consolas" w:hAnsi="Consolas" w:cs="Consolas"/>
+          <w:sz w:val="24"/>
+          <w:szCs w:val="24"/>
+        </w:rPr>
+        <w:t xml:space="preserve">H </w:t>
+      </w:r>
+      <w:proofErr w:type="spellStart"/>
+      <w:r>
+        <w:rPr>
+          <w:rFonts w:ascii="Consolas" w:hAnsi="Consolas" w:cs="Consolas"/>
+          <w:sz w:val="24"/>
+          <w:szCs w:val="24"/>
+        </w:rPr>
+        <w:t>phys</w:t>
+      </w:r>
+      <w:proofErr w:type="spellEnd"/>
+      <w:r>
+        <w:rPr>
+          <w:rFonts w:ascii="Consolas" w:hAnsi="Consolas" w:cs="Consolas"/>
+          <w:sz w:val="24"/>
+          <w:szCs w:val="24"/>
+        </w:rPr>
+        <w:t xml:space="preserve"> is rendered sideways</w:t>
+      </w:r>
     </w:p>
     <w:p>
       <w:pPr>
@@ -1406,7 +1418,31 @@
           <w:sz w:val="24"/>
           <w:szCs w:val="24"/>
         </w:rPr>
-        <w:t>LESS IMPORTANT IDEAS!!!!</w:t>
+        <w:t>How hard is shadows by shape projection</w:t>
+      </w:r>
+      <w:r>
+        <w:rPr>
+          <w:rFonts w:ascii="Consolas" w:hAnsi="Consolas" w:cs="Consolas"/>
+          <w:sz w:val="24"/>
+          <w:szCs w:val="24"/>
+        </w:rPr>
+        <w:t xml:space="preserve">, in the game </w:t>
+      </w:r>
+      <w:r>
+        <w:rPr>
+          <w:rFonts w:ascii="Consolas" w:hAnsi="Consolas" w:cs="Consolas"/>
+          <w:sz w:val="24"/>
+          <w:szCs w:val="24"/>
+        </w:rPr>
+        <w:t>they</w:t>
+      </w:r>
+      <w:r>
+        <w:rPr>
+          <w:rFonts w:ascii="Consolas" w:hAnsi="Consolas" w:cs="Consolas"/>
+          <w:sz w:val="24"/>
+          <w:szCs w:val="24"/>
+        </w:rPr>
+        <w:t xml:space="preserve"> look really good.</w:t>
       </w:r>
     </w:p>
     <w:p>
@@ -1432,25 +1468,15 @@
           <w:sz w:val="24"/>
           <w:szCs w:val="24"/>
         </w:rPr>
-        <w:t xml:space="preserve">H </w:t>
-      </w:r>
-      <w:proofErr w:type="spellStart"/>
-      <w:r>
-        <w:rPr>
-          <w:rFonts w:ascii="Consolas" w:hAnsi="Consolas" w:cs="Consolas"/>
-          <w:sz w:val="24"/>
-          <w:szCs w:val="24"/>
-        </w:rPr>
-        <w:t>phys</w:t>
-      </w:r>
-      <w:proofErr w:type="spellEnd"/>
-      <w:r>
-        <w:rPr>
-          <w:rFonts w:ascii="Consolas" w:hAnsi="Consolas" w:cs="Consolas"/>
-          <w:sz w:val="24"/>
-          <w:szCs w:val="24"/>
-        </w:rPr>
-        <w:t xml:space="preserve"> is rendered sideways</w:t>
+        <w:t>Get a decent sky going</w:t>
+      </w:r>
+      <w:r>
+        <w:rPr>
+          <w:rFonts w:ascii="Consolas" w:hAnsi="Consolas" w:cs="Consolas"/>
+          <w:sz w:val="24"/>
+          <w:szCs w:val="24"/>
+        </w:rPr>
+        <w:t>, no too hard for now, needs plenty of work to make it look nice</w:t>
       </w:r>
     </w:p>
     <w:p>
@@ -1470,37 +1496,109 @@
           <w:szCs w:val="24"/>
         </w:rPr>
       </w:pPr>
-      <w:r>
-        <w:rPr>
-          <w:rFonts w:ascii="Consolas" w:hAnsi="Consolas" w:cs="Consolas"/>
-          <w:sz w:val="24"/>
-          <w:szCs w:val="24"/>
-        </w:rPr>
-        <w:t>How hard is shadows by shape projection</w:t>
-      </w:r>
-      <w:r>
-        <w:rPr>
-          <w:rFonts w:ascii="Consolas" w:hAnsi="Consolas" w:cs="Consolas"/>
-          <w:sz w:val="24"/>
-          <w:szCs w:val="24"/>
-        </w:rPr>
-        <w:t xml:space="preserve">, in the game </w:t>
-      </w:r>
-      <w:r>
-        <w:rPr>
-          <w:rFonts w:ascii="Consolas" w:hAnsi="Consolas" w:cs="Consolas"/>
-          <w:sz w:val="24"/>
-          <w:szCs w:val="24"/>
-        </w:rPr>
-        <w:t>they</w:t>
-      </w:r>
-      <w:r>
-        <w:rPr>
-          <w:rFonts w:ascii="Consolas" w:hAnsi="Consolas" w:cs="Consolas"/>
-          <w:sz w:val="24"/>
-          <w:szCs w:val="24"/>
-        </w:rPr>
-        <w:t xml:space="preserve"> look really good.</w:t>
+      <w:proofErr w:type="spellStart"/>
+      <w:r>
+        <w:rPr>
+          <w:rFonts w:ascii="Consolas" w:hAnsi="Consolas" w:cs="Consolas"/>
+          <w:sz w:val="24"/>
+          <w:szCs w:val="24"/>
+        </w:rPr>
+        <w:t>Morrowind</w:t>
+      </w:r>
+      <w:proofErr w:type="spellEnd"/>
+      <w:r>
+        <w:rPr>
+          <w:rFonts w:ascii="Consolas" w:hAnsi="Consolas" w:cs="Consolas"/>
+          <w:sz w:val="24"/>
+          <w:szCs w:val="24"/>
+        </w:rPr>
+        <w:t xml:space="preserve"> optimized trees have out of place leaves on </w:t>
+      </w:r>
+      <w:proofErr w:type="gramStart"/>
+      <w:r>
+        <w:rPr>
+          <w:rFonts w:ascii="Consolas" w:hAnsi="Consolas" w:cs="Consolas"/>
+          <w:sz w:val="24"/>
+          <w:szCs w:val="24"/>
+        </w:rPr>
+        <w:t>PC,</w:t>
+      </w:r>
+      <w:proofErr w:type="gramEnd"/>
+      <w:r>
+        <w:rPr>
+          <w:rFonts w:ascii="Consolas" w:hAnsi="Consolas" w:cs="Consolas"/>
+          <w:sz w:val="24"/>
+          <w:szCs w:val="24"/>
+        </w:rPr>
+        <w:t xml:space="preserve"> and missing leaves on phone, possibly the optimizer should remove the blend part of the alpha property?? Need </w:t>
+      </w:r>
+      <w:r>
+        <w:rPr>
+          <w:rFonts w:ascii="Consolas" w:hAnsi="Consolas" w:cs="Consolas"/>
+          <w:sz w:val="24"/>
+          <w:szCs w:val="24"/>
+        </w:rPr>
+        <w:t xml:space="preserve">to look </w:t>
+      </w:r>
+      <w:r>
+        <w:rPr>
+          <w:rFonts w:ascii="Consolas" w:hAnsi="Consolas" w:cs="Consolas"/>
+          <w:sz w:val="24"/>
+          <w:szCs w:val="24"/>
+        </w:rPr>
+        <w:t>very closely at this again</w:t>
+      </w:r>
+      <w:r>
+        <w:rPr>
+          <w:rFonts w:ascii="Consolas" w:hAnsi="Consolas" w:cs="Consolas"/>
+          <w:sz w:val="24"/>
+          <w:szCs w:val="24"/>
+        </w:rPr>
+        <w:t xml:space="preserve"> on phone in </w:t>
+      </w:r>
+      <w:proofErr w:type="spellStart"/>
+      <w:r>
+        <w:rPr>
+          <w:rFonts w:ascii="Consolas" w:hAnsi="Consolas" w:cs="Consolas"/>
+          <w:sz w:val="24"/>
+          <w:szCs w:val="24"/>
+        </w:rPr>
+        <w:t>syda</w:t>
+      </w:r>
+      <w:proofErr w:type="spellEnd"/>
+      <w:r>
+        <w:rPr>
+          <w:rFonts w:ascii="Consolas" w:hAnsi="Consolas" w:cs="Consolas"/>
+          <w:sz w:val="24"/>
+          <w:szCs w:val="24"/>
+        </w:rPr>
+        <w:t xml:space="preserve"> </w:t>
+      </w:r>
+      <w:proofErr w:type="spellStart"/>
+      <w:r>
+        <w:rPr>
+          <w:rFonts w:ascii="Consolas" w:hAnsi="Consolas" w:cs="Consolas"/>
+          <w:sz w:val="24"/>
+          <w:szCs w:val="24"/>
+        </w:rPr>
+        <w:t>neen</w:t>
+      </w:r>
+      <w:proofErr w:type="spellEnd"/>
+      <w:r>
+        <w:rPr>
+          <w:rFonts w:ascii="Consolas" w:hAnsi="Consolas" w:cs="Consolas"/>
+          <w:sz w:val="24"/>
+          <w:szCs w:val="24"/>
+        </w:rPr>
+        <w:t xml:space="preserve"> this is not detectable later.</w:t>
+      </w:r>
+      <w:r>
+        <w:rPr>
+          <w:rFonts w:ascii="Consolas" w:hAnsi="Consolas" w:cs="Consolas"/>
+          <w:sz w:val="24"/>
+          <w:szCs w:val="24"/>
+        </w:rPr>
+        <w:t xml:space="preserve"> </w:t>
       </w:r>
     </w:p>
     <w:p>
@@ -1526,15 +1624,15 @@
           <w:sz w:val="24"/>
           <w:szCs w:val="24"/>
         </w:rPr>
-        <w:t>Get a decent sky going</w:t>
-      </w:r>
-      <w:r>
-        <w:rPr>
-          <w:rFonts w:ascii="Consolas" w:hAnsi="Consolas" w:cs="Consolas"/>
-          <w:sz w:val="24"/>
-          <w:szCs w:val="24"/>
-        </w:rPr>
-        <w:t>, no too hard for now, needs plenty of work to make it look nice</w:t>
+        <w:t>A drag from left side of screen to right does not stop walking (the mouse up is not seen as a move release</w:t>
+      </w:r>
+      <w:r>
+        <w:rPr>
+          <w:rFonts w:ascii="Consolas" w:hAnsi="Consolas" w:cs="Consolas"/>
+          <w:sz w:val="24"/>
+          <w:szCs w:val="24"/>
+        </w:rPr>
+        <w:t>)</w:t>
       </w:r>
     </w:p>
     <w:p>
@@ -1554,109 +1652,37 @@
           <w:szCs w:val="24"/>
         </w:rPr>
       </w:pPr>
-      <w:proofErr w:type="spellStart"/>
-      <w:r>
-        <w:rPr>
-          <w:rFonts w:ascii="Consolas" w:hAnsi="Consolas" w:cs="Consolas"/>
-          <w:sz w:val="24"/>
-          <w:szCs w:val="24"/>
-        </w:rPr>
-        <w:t>Morrowind</w:t>
-      </w:r>
-      <w:proofErr w:type="spellEnd"/>
-      <w:r>
-        <w:rPr>
-          <w:rFonts w:ascii="Consolas" w:hAnsi="Consolas" w:cs="Consolas"/>
-          <w:sz w:val="24"/>
-          <w:szCs w:val="24"/>
-        </w:rPr>
-        <w:t xml:space="preserve"> optimized trees have out of place leaves on </w:t>
-      </w:r>
-      <w:proofErr w:type="gramStart"/>
-      <w:r>
-        <w:rPr>
-          <w:rFonts w:ascii="Consolas" w:hAnsi="Consolas" w:cs="Consolas"/>
-          <w:sz w:val="24"/>
-          <w:szCs w:val="24"/>
-        </w:rPr>
-        <w:t>PC,</w:t>
-      </w:r>
-      <w:proofErr w:type="gramEnd"/>
-      <w:r>
-        <w:rPr>
-          <w:rFonts w:ascii="Consolas" w:hAnsi="Consolas" w:cs="Consolas"/>
-          <w:sz w:val="24"/>
-          <w:szCs w:val="24"/>
-        </w:rPr>
-        <w:t xml:space="preserve"> and missing leaves on phone, possibly the optimizer should remove the blend part of the alpha property?? Need </w:t>
-      </w:r>
-      <w:r>
-        <w:rPr>
-          <w:rFonts w:ascii="Consolas" w:hAnsi="Consolas" w:cs="Consolas"/>
-          <w:sz w:val="24"/>
-          <w:szCs w:val="24"/>
-        </w:rPr>
-        <w:t xml:space="preserve">to look </w:t>
-      </w:r>
-      <w:r>
-        <w:rPr>
-          <w:rFonts w:ascii="Consolas" w:hAnsi="Consolas" w:cs="Consolas"/>
-          <w:sz w:val="24"/>
-          <w:szCs w:val="24"/>
-        </w:rPr>
-        <w:t>very closely at this again</w:t>
-      </w:r>
-      <w:r>
-        <w:rPr>
-          <w:rFonts w:ascii="Consolas" w:hAnsi="Consolas" w:cs="Consolas"/>
-          <w:sz w:val="24"/>
-          <w:szCs w:val="24"/>
-        </w:rPr>
-        <w:t xml:space="preserve"> on phone in </w:t>
-      </w:r>
-      <w:proofErr w:type="spellStart"/>
-      <w:r>
-        <w:rPr>
-          <w:rFonts w:ascii="Consolas" w:hAnsi="Consolas" w:cs="Consolas"/>
-          <w:sz w:val="24"/>
-          <w:szCs w:val="24"/>
-        </w:rPr>
-        <w:t>syda</w:t>
-      </w:r>
-      <w:proofErr w:type="spellEnd"/>
-      <w:r>
-        <w:rPr>
-          <w:rFonts w:ascii="Consolas" w:hAnsi="Consolas" w:cs="Consolas"/>
-          <w:sz w:val="24"/>
-          <w:szCs w:val="24"/>
-        </w:rPr>
-        <w:t xml:space="preserve"> </w:t>
-      </w:r>
-      <w:proofErr w:type="spellStart"/>
-      <w:r>
-        <w:rPr>
-          <w:rFonts w:ascii="Consolas" w:hAnsi="Consolas" w:cs="Consolas"/>
-          <w:sz w:val="24"/>
-          <w:szCs w:val="24"/>
-        </w:rPr>
-        <w:t>neen</w:t>
-      </w:r>
-      <w:proofErr w:type="spellEnd"/>
-      <w:r>
-        <w:rPr>
-          <w:rFonts w:ascii="Consolas" w:hAnsi="Consolas" w:cs="Consolas"/>
-          <w:sz w:val="24"/>
-          <w:szCs w:val="24"/>
-        </w:rPr>
-        <w:t xml:space="preserve"> this is not detectable later.</w:t>
-      </w:r>
-      <w:r>
-        <w:rPr>
-          <w:rFonts w:ascii="Consolas" w:hAnsi="Consolas" w:cs="Consolas"/>
-          <w:sz w:val="24"/>
-          <w:szCs w:val="24"/>
-        </w:rPr>
-        <w:t xml:space="preserve"> </w:t>
+      <w:r>
+        <w:rPr>
+          <w:rFonts w:ascii="Consolas" w:hAnsi="Consolas" w:cs="Consolas"/>
+          <w:sz w:val="24"/>
+          <w:szCs w:val="24"/>
+        </w:rPr>
+        <w:t>Load 0 at the same time as the interior of the boat and the custom house so I can fast switch</w:t>
+      </w:r>
+      <w:r>
+        <w:rPr>
+          <w:rFonts w:ascii="Consolas" w:hAnsi="Consolas" w:cs="Consolas"/>
+          <w:sz w:val="24"/>
+          <w:szCs w:val="24"/>
+        </w:rPr>
+        <w:t>, problem here is that the physics system always unloads and the world space needs to call load on it when it gets re</w:t>
+      </w:r>
+      <w:r>
+        <w:rPr>
+          <w:rFonts w:ascii="Consolas" w:hAnsi="Consolas" w:cs="Consolas"/>
+          <w:sz w:val="24"/>
+          <w:szCs w:val="24"/>
+        </w:rPr>
+        <w:t>-</w:t>
+      </w:r>
+      <w:r>
+        <w:rPr>
+          <w:rFonts w:ascii="Consolas" w:hAnsi="Consolas" w:cs="Consolas"/>
+          <w:sz w:val="24"/>
+          <w:szCs w:val="24"/>
+        </w:rPr>
+        <w:t>added, so instead of using the presence of the temp cell child as an indicator of the physics system needing a reload I’d need a separate tracking system</w:t>
       </w:r>
     </w:p>
     <w:p>
@@ -1682,15 +1708,7 @@
           <w:sz w:val="24"/>
           <w:szCs w:val="24"/>
         </w:rPr>
-        <w:t>A drag from left side of screen to right does not stop walking (the mouse up is not seen as a move release</w:t>
-      </w:r>
-      <w:r>
-        <w:rPr>
-          <w:rFonts w:ascii="Consolas" w:hAnsi="Consolas" w:cs="Consolas"/>
-          <w:sz w:val="24"/>
-          <w:szCs w:val="24"/>
-        </w:rPr>
-        <w:t>)</w:t>
+        <w:t>I see quite a few bounding box intersects, which probably represent the stuff behind, I should ensure that my high level CELL bounds are doing the job of cutting off very early, I should output a list of what is checked and what is culled, The render molecule system seem to have to do these calls at the last minute, might be complex to change</w:t>
       </w:r>
     </w:p>
     <w:p>
@@ -1716,82 +1734,6 @@
           <w:sz w:val="24"/>
           <w:szCs w:val="24"/>
         </w:rPr>
-        <w:t>Load 0 at the same time as the interior of the boat and the custom house so I can fast switch</w:t>
-      </w:r>
-      <w:r>
-        <w:rPr>
-          <w:rFonts w:ascii="Consolas" w:hAnsi="Consolas" w:cs="Consolas"/>
-          <w:sz w:val="24"/>
-          <w:szCs w:val="24"/>
-        </w:rPr>
-        <w:t>, problem here is that the physics system always unloads and the world space needs to call load on it when it gets re</w:t>
-      </w:r>
-      <w:r>
-        <w:rPr>
-          <w:rFonts w:ascii="Consolas" w:hAnsi="Consolas" w:cs="Consolas"/>
-          <w:sz w:val="24"/>
-          <w:szCs w:val="24"/>
-        </w:rPr>
-        <w:t>-</w:t>
-      </w:r>
-      <w:r>
-        <w:rPr>
-          <w:rFonts w:ascii="Consolas" w:hAnsi="Consolas" w:cs="Consolas"/>
-          <w:sz w:val="24"/>
-          <w:szCs w:val="24"/>
-        </w:rPr>
-        <w:t>added, so instead of using the presence of the temp cell child as an indicator of the physics system needing a reload I’d need a separate tracking system</w:t>
-      </w:r>
-    </w:p>
-    <w:p>
-      <w:pPr>
-        <w:pStyle w:val="ListParagraph"/>
-        <w:numPr>
-          <w:ilvl w:val="0"/>
-          <w:numId w:val="10"/>
-        </w:numPr>
-        <w:autoSpaceDE w:val="0"/>
-        <w:autoSpaceDN w:val="0"/>
-        <w:adjustRightInd w:val="0"/>
-        <w:spacing w:after="0" w:line="240" w:lineRule="auto"/>
-        <w:rPr>
-          <w:rFonts w:ascii="Consolas" w:hAnsi="Consolas" w:cs="Consolas"/>
-          <w:sz w:val="24"/>
-          <w:szCs w:val="24"/>
-        </w:rPr>
-      </w:pPr>
-      <w:r>
-        <w:rPr>
-          <w:rFonts w:ascii="Consolas" w:hAnsi="Consolas" w:cs="Consolas"/>
-          <w:sz w:val="24"/>
-          <w:szCs w:val="24"/>
-        </w:rPr>
-        <w:t>I see quite a few bounding box intersects, which probably represent the stuff behind, I should ensure that my high level CELL bounds are doing the job of cutting off very early, I should output a list of what is checked and what is culled, The render molecule system seem to have to do these calls at the last minute, might be complex to change</w:t>
-      </w:r>
-    </w:p>
-    <w:p>
-      <w:pPr>
-        <w:pStyle w:val="ListParagraph"/>
-        <w:numPr>
-          <w:ilvl w:val="0"/>
-          <w:numId w:val="10"/>
-        </w:numPr>
-        <w:autoSpaceDE w:val="0"/>
-        <w:autoSpaceDN w:val="0"/>
-        <w:adjustRightInd w:val="0"/>
-        <w:spacing w:after="0" w:line="240" w:lineRule="auto"/>
-        <w:rPr>
-          <w:rFonts w:ascii="Consolas" w:hAnsi="Consolas" w:cs="Consolas"/>
-          <w:sz w:val="24"/>
-          <w:szCs w:val="24"/>
-        </w:rPr>
-      </w:pPr>
-      <w:r>
-        <w:rPr>
-          <w:rFonts w:ascii="Consolas" w:hAnsi="Consolas" w:cs="Consolas"/>
-          <w:sz w:val="24"/>
-          <w:szCs w:val="24"/>
-        </w:rPr>
         <w:br/>
       </w:r>
     </w:p>
@@ -2023,84 +1965,50 @@
           <w:sz w:val="24"/>
           <w:szCs w:val="24"/>
         </w:rPr>
-        <w:t xml:space="preserve">Odd non transparent shape in fallout3 outside megaton, but it appears to be a </w:t>
-      </w:r>
-      <w:r>
-        <w:rPr>
-          <w:rFonts w:ascii="Consolas" w:hAnsi="Consolas" w:cs="Consolas"/>
-          <w:sz w:val="24"/>
-          <w:szCs w:val="24"/>
-        </w:rPr>
-        <w:t>behaviour</w:t>
-      </w:r>
-      <w:r>
-        <w:rPr>
-          <w:rFonts w:ascii="Consolas" w:hAnsi="Consolas" w:cs="Consolas"/>
-          <w:sz w:val="24"/>
-          <w:szCs w:val="24"/>
-        </w:rPr>
-        <w:t xml:space="preserve"> thing, so more investigation </w:t>
-      </w:r>
-      <w:r>
-        <w:rPr>
-          <w:rFonts w:ascii="Consolas" w:hAnsi="Consolas" w:cs="Consolas"/>
-          <w:sz w:val="24"/>
-          <w:szCs w:val="24"/>
-        </w:rPr>
-        <w:t>required</w:t>
-      </w:r>
-      <w:r>
-        <w:rPr>
-          <w:rFonts w:ascii="Consolas" w:hAnsi="Consolas" w:cs="Consolas"/>
-          <w:sz w:val="24"/>
-          <w:szCs w:val="24"/>
-        </w:rPr>
-        <w:t xml:space="preserve">  might just be a bad </w:t>
-      </w:r>
-      <w:proofErr w:type="spellStart"/>
-      <w:r>
-        <w:rPr>
-          <w:rFonts w:ascii="Consolas" w:hAnsi="Consolas" w:cs="Consolas"/>
-          <w:sz w:val="24"/>
-          <w:szCs w:val="24"/>
-        </w:rPr>
-        <w:t>shader</w:t>
-      </w:r>
-      <w:proofErr w:type="spellEnd"/>
-      <w:r>
-        <w:rPr>
-          <w:rFonts w:ascii="Consolas" w:hAnsi="Consolas" w:cs="Consolas"/>
-          <w:sz w:val="24"/>
-          <w:szCs w:val="24"/>
-        </w:rPr>
-        <w:t xml:space="preserve"> </w:t>
-      </w:r>
-      <w:r>
-        <w:rPr>
-          <w:rFonts w:ascii="Consolas" w:hAnsi="Consolas" w:cs="Consolas"/>
-          <w:sz w:val="24"/>
-          <w:szCs w:val="24"/>
-        </w:rPr>
-        <w:t xml:space="preserve">- appears to have gone now, but I have disabled the </w:t>
-      </w:r>
-      <w:proofErr w:type="spellStart"/>
-      <w:r>
-        <w:rPr>
-          <w:rFonts w:ascii="Consolas" w:hAnsi="Consolas" w:cs="Consolas"/>
-          <w:sz w:val="24"/>
-          <w:szCs w:val="24"/>
-        </w:rPr>
-        <w:t>updateTransparency</w:t>
-      </w:r>
-      <w:proofErr w:type="spellEnd"/>
-      <w:r>
-        <w:rPr>
-          <w:rFonts w:ascii="Consolas" w:hAnsi="Consolas" w:cs="Consolas"/>
-          <w:sz w:val="24"/>
-          <w:szCs w:val="24"/>
-        </w:rPr>
-        <w:t xml:space="preserve"> minimise code so maybe related</w:t>
-      </w:r>
+        <w:t>Then front to back sort – no pointless until GP</w:t>
+      </w:r>
+      <w:r>
+        <w:rPr>
+          <w:rFonts w:ascii="Consolas" w:hAnsi="Consolas" w:cs="Consolas"/>
+          <w:sz w:val="24"/>
+          <w:szCs w:val="24"/>
+        </w:rPr>
+        <w:t>U</w:t>
+      </w:r>
+      <w:r>
+        <w:rPr>
+          <w:rFonts w:ascii="Consolas" w:hAnsi="Consolas" w:cs="Consolas"/>
+          <w:sz w:val="24"/>
+          <w:szCs w:val="24"/>
+        </w:rPr>
+        <w:t xml:space="preserve"> is %busy 100</w:t>
+      </w:r>
+      <w:r>
+        <w:rPr>
+          <w:rFonts w:ascii="Consolas" w:hAnsi="Consolas" w:cs="Consolas"/>
+          <w:sz w:val="24"/>
+          <w:szCs w:val="24"/>
+        </w:rPr>
+        <w:t xml:space="preserve"> Also</w:t>
+      </w:r>
+      <w:r>
+        <w:rPr>
+          <w:rFonts w:ascii="Consolas" w:hAnsi="Consolas" w:cs="Consolas"/>
+          <w:sz w:val="24"/>
+          <w:szCs w:val="24"/>
+        </w:rPr>
+        <w:t xml:space="preserve"> ¼ the </w:t>
+      </w:r>
+      <w:proofErr w:type="spellStart"/>
+      <w:r>
+        <w:rPr>
+          <w:rFonts w:ascii="Consolas" w:hAnsi="Consolas" w:cs="Consolas"/>
+          <w:sz w:val="24"/>
+          <w:szCs w:val="24"/>
+        </w:rPr>
+        <w:t>renderbuffer</w:t>
+      </w:r>
+      <w:proofErr w:type="spellEnd"/>
     </w:p>
     <w:p>
       <w:pPr>
@@ -2125,50 +2033,16 @@
           <w:sz w:val="24"/>
           <w:szCs w:val="24"/>
         </w:rPr>
-        <w:t>Then front to back sort – no pointless until GP</w:t>
-      </w:r>
-      <w:r>
-        <w:rPr>
-          <w:rFonts w:ascii="Consolas" w:hAnsi="Consolas" w:cs="Consolas"/>
-          <w:sz w:val="24"/>
-          <w:szCs w:val="24"/>
-        </w:rPr>
-        <w:t>U</w:t>
-      </w:r>
-      <w:r>
-        <w:rPr>
-          <w:rFonts w:ascii="Consolas" w:hAnsi="Consolas" w:cs="Consolas"/>
-          <w:sz w:val="24"/>
-          <w:szCs w:val="24"/>
-        </w:rPr>
-        <w:t xml:space="preserve"> is %busy 100</w:t>
-      </w:r>
-      <w:r>
-        <w:rPr>
-          <w:rFonts w:ascii="Consolas" w:hAnsi="Consolas" w:cs="Consolas"/>
-          <w:sz w:val="24"/>
-          <w:szCs w:val="24"/>
-        </w:rPr>
-        <w:t xml:space="preserve"> Also</w:t>
-      </w:r>
-      <w:r>
-        <w:rPr>
-          <w:rFonts w:ascii="Consolas" w:hAnsi="Consolas" w:cs="Consolas"/>
-          <w:sz w:val="24"/>
-          <w:szCs w:val="24"/>
-        </w:rPr>
-        <w:t xml:space="preserve"> ¼ the </w:t>
-      </w:r>
-      <w:proofErr w:type="spellStart"/>
-      <w:r>
-        <w:rPr>
-          <w:rFonts w:ascii="Consolas" w:hAnsi="Consolas" w:cs="Consolas"/>
-          <w:sz w:val="24"/>
-          <w:szCs w:val="24"/>
-        </w:rPr>
-        <w:t>renderbuffer</w:t>
-      </w:r>
-      <w:proofErr w:type="spellEnd"/>
+        <w:t>M</w:t>
+      </w:r>
+      <w:r>
+        <w:rPr>
+          <w:rFonts w:ascii="Consolas" w:hAnsi="Consolas" w:cs="Consolas"/>
+          <w:sz w:val="24"/>
+          <w:szCs w:val="24"/>
+        </w:rPr>
+        <w:t>ust get particles going on new point system</w:t>
+      </w:r>
     </w:p>
     <w:p>
       <w:pPr>
@@ -2193,51 +2067,31 @@
           <w:sz w:val="24"/>
           <w:szCs w:val="24"/>
         </w:rPr>
-        <w:t xml:space="preserve">Also outside megaton I get this </w:t>
-      </w:r>
-      <w:proofErr w:type="spellStart"/>
-      <w:r>
-        <w:rPr>
-          <w:rFonts w:ascii="Consolas" w:hAnsi="Consolas" w:cs="Consolas"/>
-          <w:color w:val="FF0000"/>
-          <w:sz w:val="24"/>
-          <w:szCs w:val="24"/>
-        </w:rPr>
-        <w:t>Morphable</w:t>
-      </w:r>
-      <w:proofErr w:type="spellEnd"/>
-      <w:r>
-        <w:rPr>
-          <w:rFonts w:ascii="Consolas" w:hAnsi="Consolas" w:cs="Consolas"/>
-          <w:color w:val="FF0000"/>
-          <w:sz w:val="24"/>
-          <w:szCs w:val="24"/>
-        </w:rPr>
-        <w:t xml:space="preserve"> buffer changed 1620 != 3600 often</w:t>
-      </w:r>
-      <w:r>
-        <w:rPr>
-          <w:rFonts w:ascii="Consolas" w:hAnsi="Consolas" w:cs="Consolas"/>
-          <w:sz w:val="24"/>
-          <w:szCs w:val="24"/>
-        </w:rPr>
-        <w:t xml:space="preserve">, </w:t>
-      </w:r>
-      <w:r>
-        <w:rPr>
-          <w:rFonts w:ascii="Consolas" w:hAnsi="Consolas" w:cs="Consolas"/>
-          <w:sz w:val="24"/>
-          <w:szCs w:val="24"/>
-        </w:rPr>
-        <w:t>turns out it’s particles</w:t>
-      </w:r>
-      <w:r>
-        <w:rPr>
-          <w:rFonts w:ascii="Consolas" w:hAnsi="Consolas" w:cs="Consolas"/>
-          <w:sz w:val="24"/>
-          <w:szCs w:val="24"/>
-        </w:rPr>
-        <w:t>, must get particles going on new point system</w:t>
+        <w:t xml:space="preserve">Megaton has some </w:t>
+      </w:r>
+      <w:r>
+        <w:rPr>
+          <w:rFonts w:ascii="Consolas" w:hAnsi="Consolas" w:cs="Consolas"/>
+          <w:sz w:val="24"/>
+          <w:szCs w:val="24"/>
+        </w:rPr>
+        <w:t>graffiti</w:t>
+      </w:r>
+      <w:r>
+        <w:rPr>
+          <w:rFonts w:ascii="Consolas" w:hAnsi="Consolas" w:cs="Consolas"/>
+          <w:sz w:val="24"/>
+          <w:szCs w:val="24"/>
+        </w:rPr>
+        <w:t xml:space="preserve"> on the door that is using an unbou</w:t>
+      </w:r>
+      <w:r>
+        <w:rPr>
+          <w:rFonts w:ascii="Consolas" w:hAnsi="Consolas" w:cs="Consolas"/>
+          <w:sz w:val="24"/>
+          <w:szCs w:val="24"/>
+        </w:rPr>
+        <w:t>nd sampler (which looks freaky)</w:t>
       </w:r>
     </w:p>
     <w:p>
@@ -2263,31 +2117,71 @@
           <w:sz w:val="24"/>
           <w:szCs w:val="24"/>
         </w:rPr>
-        <w:t xml:space="preserve">Megaton has some </w:t>
-      </w:r>
-      <w:r>
-        <w:rPr>
-          <w:rFonts w:ascii="Consolas" w:hAnsi="Consolas" w:cs="Consolas"/>
-          <w:sz w:val="24"/>
-          <w:szCs w:val="24"/>
-        </w:rPr>
-        <w:t>graffiti</w:t>
-      </w:r>
-      <w:r>
-        <w:rPr>
-          <w:rFonts w:ascii="Consolas" w:hAnsi="Consolas" w:cs="Consolas"/>
-          <w:sz w:val="24"/>
-          <w:szCs w:val="24"/>
-        </w:rPr>
-        <w:t xml:space="preserve"> on the door that is using an unbou</w:t>
-      </w:r>
-      <w:r>
-        <w:rPr>
-          <w:rFonts w:ascii="Consolas" w:hAnsi="Consolas" w:cs="Consolas"/>
-          <w:sz w:val="24"/>
-          <w:szCs w:val="24"/>
-        </w:rPr>
-        <w:t>nd sampler (which looks freaky)</w:t>
+        <w:t>S</w:t>
+      </w:r>
+      <w:r>
+        <w:rPr>
+          <w:rFonts w:ascii="Consolas" w:hAnsi="Consolas" w:cs="Consolas"/>
+          <w:sz w:val="24"/>
+          <w:szCs w:val="24"/>
+        </w:rPr>
+        <w:t>kyrim has some weird fog effect that grow oddly</w:t>
+      </w:r>
+      <w:r>
+        <w:rPr>
+          <w:rFonts w:ascii="Consolas" w:hAnsi="Consolas" w:cs="Consolas"/>
+          <w:sz w:val="24"/>
+          <w:szCs w:val="24"/>
+        </w:rPr>
+        <w:t>, world matrix way wrong</w:t>
+      </w:r>
+      <w:r>
+        <w:rPr>
+          <w:rFonts w:ascii="Consolas" w:hAnsi="Consolas" w:cs="Consolas"/>
+          <w:sz w:val="24"/>
+          <w:szCs w:val="24"/>
+        </w:rPr>
+        <w:t>, perhaps?</w:t>
+      </w:r>
+      <w:r>
+        <w:rPr>
+          <w:rFonts w:ascii="Consolas" w:hAnsi="Consolas" w:cs="Consolas"/>
+          <w:sz w:val="24"/>
+          <w:szCs w:val="24"/>
+        </w:rPr>
+        <w:t xml:space="preserve"> Notice it also gets </w:t>
+      </w:r>
+      <w:r>
+        <w:rPr>
+          <w:rFonts w:ascii="Consolas" w:hAnsi="Consolas" w:cs="Consolas"/>
+          <w:sz w:val="24"/>
+          <w:szCs w:val="24"/>
+        </w:rPr>
+        <w:t>its</w:t>
+      </w:r>
+      <w:r>
+        <w:rPr>
+          <w:rFonts w:ascii="Consolas" w:hAnsi="Consolas" w:cs="Consolas"/>
+          <w:sz w:val="24"/>
+          <w:szCs w:val="24"/>
+        </w:rPr>
+        <w:t xml:space="preserve"> </w:t>
+      </w:r>
+      <w:r>
+        <w:rPr>
+          <w:rFonts w:ascii="Consolas" w:hAnsi="Consolas" w:cs="Consolas"/>
+          <w:sz w:val="24"/>
+          <w:szCs w:val="24"/>
+        </w:rPr>
+        <w:t>colour</w:t>
+      </w:r>
+      <w:r>
+        <w:rPr>
+          <w:rFonts w:ascii="Consolas" w:hAnsi="Consolas" w:cs="Consolas"/>
+          <w:sz w:val="24"/>
+          <w:szCs w:val="24"/>
+        </w:rPr>
+        <w:t xml:space="preserve"> buffer wrong sometimes too.</w:t>
       </w:r>
     </w:p>
     <w:p>
@@ -2313,71 +2207,41 @@
           <w:sz w:val="24"/>
           <w:szCs w:val="24"/>
         </w:rPr>
-        <w:t>S</w:t>
-      </w:r>
-      <w:r>
-        <w:rPr>
-          <w:rFonts w:ascii="Consolas" w:hAnsi="Consolas" w:cs="Consolas"/>
-          <w:sz w:val="24"/>
-          <w:szCs w:val="24"/>
-        </w:rPr>
-        <w:t>kyrim has some weird fog effect that grow oddly</w:t>
-      </w:r>
-      <w:r>
-        <w:rPr>
-          <w:rFonts w:ascii="Consolas" w:hAnsi="Consolas" w:cs="Consolas"/>
-          <w:sz w:val="24"/>
-          <w:szCs w:val="24"/>
-        </w:rPr>
-        <w:t>, world matrix way wrong</w:t>
-      </w:r>
-      <w:r>
-        <w:rPr>
-          <w:rFonts w:ascii="Consolas" w:hAnsi="Consolas" w:cs="Consolas"/>
-          <w:sz w:val="24"/>
-          <w:szCs w:val="24"/>
-        </w:rPr>
-        <w:t>, perhaps?</w:t>
-      </w:r>
-      <w:r>
-        <w:rPr>
-          <w:rFonts w:ascii="Consolas" w:hAnsi="Consolas" w:cs="Consolas"/>
-          <w:sz w:val="24"/>
-          <w:szCs w:val="24"/>
-        </w:rPr>
-        <w:t xml:space="preserve"> Notice it also gets </w:t>
-      </w:r>
-      <w:r>
-        <w:rPr>
-          <w:rFonts w:ascii="Consolas" w:hAnsi="Consolas" w:cs="Consolas"/>
-          <w:sz w:val="24"/>
-          <w:szCs w:val="24"/>
-        </w:rPr>
-        <w:t>its</w:t>
-      </w:r>
-      <w:r>
-        <w:rPr>
-          <w:rFonts w:ascii="Consolas" w:hAnsi="Consolas" w:cs="Consolas"/>
-          <w:sz w:val="24"/>
-          <w:szCs w:val="24"/>
-        </w:rPr>
-        <w:t xml:space="preserve"> </w:t>
-      </w:r>
-      <w:r>
-        <w:rPr>
-          <w:rFonts w:ascii="Consolas" w:hAnsi="Consolas" w:cs="Consolas"/>
-          <w:sz w:val="24"/>
-          <w:szCs w:val="24"/>
-        </w:rPr>
-        <w:t>colour</w:t>
-      </w:r>
-      <w:r>
-        <w:rPr>
-          <w:rFonts w:ascii="Consolas" w:hAnsi="Consolas" w:cs="Consolas"/>
-          <w:sz w:val="24"/>
-          <w:szCs w:val="24"/>
-        </w:rPr>
-        <w:t xml:space="preserve"> buffer wrong sometimes too.</w:t>
+        <w:t>My optimize</w:t>
+      </w:r>
+      <w:r>
+        <w:rPr>
+          <w:rFonts w:ascii="Consolas" w:hAnsi="Consolas" w:cs="Consolas"/>
+          <w:sz w:val="24"/>
+          <w:szCs w:val="24"/>
+        </w:rPr>
+        <w:t>r transparent leaf merger</w:t>
+      </w:r>
+      <w:r>
+        <w:rPr>
+          <w:rFonts w:ascii="Consolas" w:hAnsi="Consolas" w:cs="Consolas"/>
+          <w:sz w:val="24"/>
+          <w:szCs w:val="24"/>
+        </w:rPr>
+        <w:t xml:space="preserve"> calls in </w:t>
+      </w:r>
+      <w:proofErr w:type="spellStart"/>
+      <w:r>
+        <w:rPr>
+          <w:rFonts w:ascii="Consolas" w:hAnsi="Consolas" w:cs="Consolas"/>
+          <w:sz w:val="24"/>
+          <w:szCs w:val="24"/>
+        </w:rPr>
+        <w:t>nif</w:t>
+      </w:r>
+      <w:proofErr w:type="spellEnd"/>
+      <w:r>
+        <w:rPr>
+          <w:rFonts w:ascii="Consolas" w:hAnsi="Consolas" w:cs="Consolas"/>
+          <w:sz w:val="24"/>
+          <w:szCs w:val="24"/>
+        </w:rPr>
+        <w:t xml:space="preserve"> have the wrong sized bounds so the fixed bounds usage means things are culled to early/late</w:t>
       </w:r>
     </w:p>
     <w:p>
@@ -2403,41 +2267,43 @@
           <w:sz w:val="24"/>
           <w:szCs w:val="24"/>
         </w:rPr>
-        <w:t>My optimize</w:t>
-      </w:r>
-      <w:r>
-        <w:rPr>
-          <w:rFonts w:ascii="Consolas" w:hAnsi="Consolas" w:cs="Consolas"/>
-          <w:sz w:val="24"/>
-          <w:szCs w:val="24"/>
-        </w:rPr>
-        <w:t>r transparent leaf merger</w:t>
-      </w:r>
-      <w:r>
-        <w:rPr>
-          <w:rFonts w:ascii="Consolas" w:hAnsi="Consolas" w:cs="Consolas"/>
-          <w:sz w:val="24"/>
-          <w:szCs w:val="24"/>
-        </w:rPr>
-        <w:t xml:space="preserve"> calls in </w:t>
-      </w:r>
-      <w:proofErr w:type="spellStart"/>
-      <w:r>
-        <w:rPr>
-          <w:rFonts w:ascii="Consolas" w:hAnsi="Consolas" w:cs="Consolas"/>
-          <w:sz w:val="24"/>
-          <w:szCs w:val="24"/>
-        </w:rPr>
-        <w:t>nif</w:t>
-      </w:r>
-      <w:proofErr w:type="spellEnd"/>
-      <w:r>
-        <w:rPr>
-          <w:rFonts w:ascii="Consolas" w:hAnsi="Consolas" w:cs="Consolas"/>
-          <w:sz w:val="24"/>
-          <w:szCs w:val="24"/>
-        </w:rPr>
-        <w:t xml:space="preserve"> have the wrong sized bounds so the fixed bounds usage means things are culled to early/late</w:t>
+        <w:t xml:space="preserve">The same </w:t>
+      </w:r>
+      <w:proofErr w:type="spellStart"/>
+      <w:r>
+        <w:rPr>
+          <w:rFonts w:ascii="Consolas" w:hAnsi="Consolas" w:cs="Consolas"/>
+          <w:sz w:val="24"/>
+          <w:szCs w:val="24"/>
+        </w:rPr>
+        <w:t>LANDGen</w:t>
+      </w:r>
+      <w:proofErr w:type="spellEnd"/>
+      <w:r>
+        <w:rPr>
+          <w:rFonts w:ascii="Consolas" w:hAnsi="Consolas" w:cs="Consolas"/>
+          <w:sz w:val="24"/>
+          <w:szCs w:val="24"/>
+        </w:rPr>
+        <w:t xml:space="preserve"> is used for land and water, it should be investigated for optimality and to make indexed </w:t>
+      </w:r>
+      <w:proofErr w:type="spellStart"/>
+      <w:r>
+        <w:rPr>
+          <w:rFonts w:ascii="Consolas" w:hAnsi="Consolas" w:cs="Consolas"/>
+          <w:sz w:val="24"/>
+          <w:szCs w:val="24"/>
+        </w:rPr>
+        <w:t>tristrips</w:t>
+      </w:r>
+      <w:proofErr w:type="spellEnd"/>
+      <w:r>
+        <w:rPr>
+          <w:rFonts w:ascii="Consolas" w:hAnsi="Consolas" w:cs="Consolas"/>
+          <w:sz w:val="24"/>
+          <w:szCs w:val="24"/>
+        </w:rPr>
+        <w:t xml:space="preserve"> work well</w:t>
       </w:r>
     </w:p>
     <w:p>
@@ -2463,25 +2329,23 @@
           <w:sz w:val="24"/>
           <w:szCs w:val="24"/>
         </w:rPr>
-        <w:t xml:space="preserve">The same </w:t>
-      </w:r>
-      <w:proofErr w:type="spellStart"/>
-      <w:r>
-        <w:rPr>
-          <w:rFonts w:ascii="Consolas" w:hAnsi="Consolas" w:cs="Consolas"/>
-          <w:sz w:val="24"/>
-          <w:szCs w:val="24"/>
-        </w:rPr>
-        <w:t>LANDGen</w:t>
-      </w:r>
-      <w:proofErr w:type="spellEnd"/>
-      <w:r>
-        <w:rPr>
-          <w:rFonts w:ascii="Consolas" w:hAnsi="Consolas" w:cs="Consolas"/>
-          <w:sz w:val="24"/>
-          <w:szCs w:val="24"/>
-        </w:rPr>
-        <w:t xml:space="preserve"> is used for land and water, it should be investigated for optimality and to make indexed </w:t>
+        <w:t>Sti</w:t>
+      </w:r>
+      <w:r>
+        <w:rPr>
+          <w:rFonts w:ascii="Consolas" w:hAnsi="Consolas" w:cs="Consolas"/>
+          <w:sz w:val="24"/>
+          <w:szCs w:val="24"/>
+        </w:rPr>
+        <w:t>t</w:t>
+      </w:r>
+      <w:r>
+        <w:rPr>
+          <w:rFonts w:ascii="Consolas" w:hAnsi="Consolas" w:cs="Consolas"/>
+          <w:sz w:val="24"/>
+          <w:szCs w:val="24"/>
+        </w:rPr>
+        <w:t xml:space="preserve">ching </w:t>
       </w:r>
       <w:proofErr w:type="spellStart"/>
       <w:r>
@@ -2499,7 +2363,25 @@
           <w:sz w:val="24"/>
           <w:szCs w:val="24"/>
         </w:rPr>
-        <w:t xml:space="preserve"> work well</w:t>
+        <w:t xml:space="preserve"> taken out of pipeline and put into </w:t>
+      </w:r>
+      <w:proofErr w:type="spellStart"/>
+      <w:r>
+        <w:rPr>
+          <w:rFonts w:ascii="Consolas" w:hAnsi="Consolas" w:cs="Consolas"/>
+          <w:sz w:val="24"/>
+          <w:szCs w:val="24"/>
+        </w:rPr>
+        <w:t>trishapedata</w:t>
+      </w:r>
+      <w:proofErr w:type="spellEnd"/>
+      <w:r>
+        <w:rPr>
+          <w:rFonts w:ascii="Consolas" w:hAnsi="Consolas" w:cs="Consolas"/>
+          <w:sz w:val="24"/>
+          <w:szCs w:val="24"/>
+        </w:rPr>
+        <w:t xml:space="preserve"> for ref but disabled</w:t>
       </w:r>
     </w:p>
     <w:p>
@@ -2525,60 +2407,36 @@
           <w:sz w:val="24"/>
           <w:szCs w:val="24"/>
         </w:rPr>
-        <w:t>Sti</w:t>
-      </w:r>
-      <w:r>
-        <w:rPr>
-          <w:rFonts w:ascii="Consolas" w:hAnsi="Consolas" w:cs="Consolas"/>
-          <w:sz w:val="24"/>
-          <w:szCs w:val="24"/>
-        </w:rPr>
-        <w:t>t</w:t>
-      </w:r>
-      <w:r>
-        <w:rPr>
-          <w:rFonts w:ascii="Consolas" w:hAnsi="Consolas" w:cs="Consolas"/>
-          <w:sz w:val="24"/>
-          <w:szCs w:val="24"/>
-        </w:rPr>
-        <w:t xml:space="preserve">ching </w:t>
-      </w:r>
-      <w:proofErr w:type="spellStart"/>
-      <w:r>
-        <w:rPr>
-          <w:rFonts w:ascii="Consolas" w:hAnsi="Consolas" w:cs="Consolas"/>
-          <w:sz w:val="24"/>
-          <w:szCs w:val="24"/>
-        </w:rPr>
-        <w:t>tristrips</w:t>
-      </w:r>
-      <w:proofErr w:type="spellEnd"/>
-      <w:r>
-        <w:rPr>
-          <w:rFonts w:ascii="Consolas" w:hAnsi="Consolas" w:cs="Consolas"/>
-          <w:sz w:val="24"/>
-          <w:szCs w:val="24"/>
-        </w:rPr>
-        <w:t xml:space="preserve"> taken out of pipeline and put into </w:t>
-      </w:r>
-      <w:proofErr w:type="spellStart"/>
-      <w:r>
-        <w:rPr>
-          <w:rFonts w:ascii="Consolas" w:hAnsi="Consolas" w:cs="Consolas"/>
-          <w:sz w:val="24"/>
-          <w:szCs w:val="24"/>
-        </w:rPr>
-        <w:t>trishapedata</w:t>
-      </w:r>
-      <w:proofErr w:type="spellEnd"/>
-      <w:r>
-        <w:rPr>
-          <w:rFonts w:ascii="Consolas" w:hAnsi="Consolas" w:cs="Consolas"/>
-          <w:sz w:val="24"/>
-          <w:szCs w:val="24"/>
-        </w:rPr>
-        <w:t xml:space="preserve"> for ref but disabled</w:t>
-      </w:r>
+        <w:t xml:space="preserve">Water being big means it badly sorts with other transparent geometries see ship at </w:t>
+      </w:r>
+      <w:proofErr w:type="spellStart"/>
+      <w:r>
+        <w:rPr>
+          <w:rFonts w:ascii="Consolas" w:hAnsi="Consolas" w:cs="Consolas"/>
+          <w:sz w:val="24"/>
+          <w:szCs w:val="24"/>
+        </w:rPr>
+        <w:t>syda</w:t>
+      </w:r>
+      <w:proofErr w:type="spellEnd"/>
+      <w:r>
+        <w:rPr>
+          <w:rFonts w:ascii="Consolas" w:hAnsi="Consolas" w:cs="Consolas"/>
+          <w:sz w:val="24"/>
+          <w:szCs w:val="24"/>
+        </w:rPr>
+        <w:t xml:space="preserve"> </w:t>
+      </w:r>
+      <w:proofErr w:type="spellStart"/>
+      <w:r>
+        <w:rPr>
+          <w:rFonts w:ascii="Consolas" w:hAnsi="Consolas" w:cs="Consolas"/>
+          <w:sz w:val="24"/>
+          <w:szCs w:val="24"/>
+        </w:rPr>
+        <w:t>neen</w:t>
+      </w:r>
+      <w:proofErr w:type="spellEnd"/>
     </w:p>
     <w:p>
       <w:pPr>
@@ -2597,42 +2455,78 @@
           <w:szCs w:val="24"/>
         </w:rPr>
       </w:pPr>
-      <w:r>
-        <w:rPr>
-          <w:rFonts w:ascii="Consolas" w:hAnsi="Consolas" w:cs="Consolas"/>
-          <w:sz w:val="24"/>
-          <w:szCs w:val="24"/>
-        </w:rPr>
-        <w:t xml:space="preserve">Water being big means it badly sorts with other transparent geometries see ship at </w:t>
-      </w:r>
-      <w:proofErr w:type="spellStart"/>
-      <w:r>
-        <w:rPr>
-          <w:rFonts w:ascii="Consolas" w:hAnsi="Consolas" w:cs="Consolas"/>
-          <w:sz w:val="24"/>
-          <w:szCs w:val="24"/>
-        </w:rPr>
-        <w:t>syda</w:t>
-      </w:r>
-      <w:proofErr w:type="spellEnd"/>
-      <w:r>
-        <w:rPr>
-          <w:rFonts w:ascii="Consolas" w:hAnsi="Consolas" w:cs="Consolas"/>
-          <w:sz w:val="24"/>
-          <w:szCs w:val="24"/>
-        </w:rPr>
-        <w:t xml:space="preserve"> </w:t>
-      </w:r>
-      <w:proofErr w:type="spellStart"/>
-      <w:r>
-        <w:rPr>
-          <w:rFonts w:ascii="Consolas" w:hAnsi="Consolas" w:cs="Consolas"/>
-          <w:sz w:val="24"/>
-          <w:szCs w:val="24"/>
-        </w:rPr>
-        <w:t>neen</w:t>
-      </w:r>
-      <w:proofErr w:type="spellEnd"/>
+      <w:proofErr w:type="spellStart"/>
+      <w:r>
+        <w:rPr>
+          <w:rFonts w:ascii="Consolas" w:hAnsi="Consolas" w:cs="Consolas"/>
+          <w:sz w:val="24"/>
+          <w:szCs w:val="24"/>
+        </w:rPr>
+        <w:t>GeometryArrayRetained</w:t>
+      </w:r>
+      <w:proofErr w:type="spellEnd"/>
+      <w:r>
+        <w:rPr>
+          <w:rFonts w:ascii="Consolas" w:hAnsi="Consolas" w:cs="Consolas"/>
+          <w:sz w:val="24"/>
+          <w:szCs w:val="24"/>
+        </w:rPr>
+        <w:t xml:space="preserve"> just before </w:t>
+      </w:r>
+      <w:proofErr w:type="spellStart"/>
+      <w:r>
+        <w:rPr>
+          <w:rFonts w:ascii="Consolas" w:hAnsi="Consolas" w:cs="Consolas"/>
+          <w:sz w:val="24"/>
+          <w:szCs w:val="24"/>
+        </w:rPr>
+        <w:t>Pipeline.getPipeline</w:t>
+      </w:r>
+      <w:proofErr w:type="spellEnd"/>
+      <w:r>
+        <w:rPr>
+          <w:rFonts w:ascii="Consolas" w:hAnsi="Consolas" w:cs="Consolas"/>
+          <w:sz w:val="24"/>
+          <w:szCs w:val="24"/>
+        </w:rPr>
+        <w:t>().</w:t>
+      </w:r>
+      <w:proofErr w:type="spellStart"/>
+      <w:r>
+        <w:rPr>
+          <w:rFonts w:ascii="Consolas" w:hAnsi="Consolas" w:cs="Consolas"/>
+          <w:sz w:val="24"/>
+          <w:szCs w:val="24"/>
+        </w:rPr>
+        <w:t>executeVABuffer</w:t>
+      </w:r>
+      <w:proofErr w:type="spellEnd"/>
+      <w:r>
+        <w:rPr>
+          <w:rFonts w:ascii="Consolas" w:hAnsi="Consolas" w:cs="Consolas"/>
+          <w:sz w:val="24"/>
+          <w:szCs w:val="24"/>
+        </w:rPr>
+        <w:t xml:space="preserve"> does some weird </w:t>
+      </w:r>
+      <w:proofErr w:type="spellStart"/>
+      <w:r>
+        <w:rPr>
+          <w:rFonts w:ascii="Consolas" w:hAnsi="Consolas" w:cs="Consolas"/>
+          <w:sz w:val="24"/>
+          <w:szCs w:val="24"/>
+        </w:rPr>
+        <w:t>color</w:t>
+      </w:r>
+      <w:proofErr w:type="spellEnd"/>
+      <w:r>
+        <w:rPr>
+          <w:rFonts w:ascii="Consolas" w:hAnsi="Consolas" w:cs="Consolas"/>
+          <w:sz w:val="24"/>
+          <w:szCs w:val="24"/>
+        </w:rPr>
+        <w:t xml:space="preserve"> array setting code that I don’t understand, but might be affecting alpha values maybe?</w:t>
+      </w:r>
     </w:p>
     <w:p>
       <w:pPr>
@@ -2651,77 +2545,61 @@
           <w:szCs w:val="24"/>
         </w:rPr>
       </w:pPr>
-      <w:proofErr w:type="spellStart"/>
-      <w:r>
-        <w:rPr>
-          <w:rFonts w:ascii="Consolas" w:hAnsi="Consolas" w:cs="Consolas"/>
-          <w:sz w:val="24"/>
-          <w:szCs w:val="24"/>
-        </w:rPr>
-        <w:t>GeometryArrayRetained</w:t>
-      </w:r>
-      <w:proofErr w:type="spellEnd"/>
-      <w:r>
-        <w:rPr>
-          <w:rFonts w:ascii="Consolas" w:hAnsi="Consolas" w:cs="Consolas"/>
-          <w:sz w:val="24"/>
-          <w:szCs w:val="24"/>
-        </w:rPr>
-        <w:t xml:space="preserve"> just before </w:t>
-      </w:r>
-      <w:proofErr w:type="spellStart"/>
-      <w:r>
-        <w:rPr>
-          <w:rFonts w:ascii="Consolas" w:hAnsi="Consolas" w:cs="Consolas"/>
-          <w:sz w:val="24"/>
-          <w:szCs w:val="24"/>
-        </w:rPr>
-        <w:t>Pipeline.getPipeline</w:t>
-      </w:r>
-      <w:proofErr w:type="spellEnd"/>
-      <w:r>
-        <w:rPr>
-          <w:rFonts w:ascii="Consolas" w:hAnsi="Consolas" w:cs="Consolas"/>
-          <w:sz w:val="24"/>
-          <w:szCs w:val="24"/>
-        </w:rPr>
-        <w:t>().</w:t>
-      </w:r>
-      <w:proofErr w:type="spellStart"/>
-      <w:r>
-        <w:rPr>
-          <w:rFonts w:ascii="Consolas" w:hAnsi="Consolas" w:cs="Consolas"/>
-          <w:sz w:val="24"/>
-          <w:szCs w:val="24"/>
-        </w:rPr>
-        <w:t>executeVABuffer</w:t>
-      </w:r>
-      <w:proofErr w:type="spellEnd"/>
-      <w:r>
-        <w:rPr>
-          <w:rFonts w:ascii="Consolas" w:hAnsi="Consolas" w:cs="Consolas"/>
-          <w:sz w:val="24"/>
-          <w:szCs w:val="24"/>
-        </w:rPr>
-        <w:t xml:space="preserve"> does some weird </w:t>
-      </w:r>
-      <w:proofErr w:type="spellStart"/>
-      <w:r>
-        <w:rPr>
-          <w:rFonts w:ascii="Consolas" w:hAnsi="Consolas" w:cs="Consolas"/>
-          <w:sz w:val="24"/>
-          <w:szCs w:val="24"/>
-        </w:rPr>
-        <w:t>color</w:t>
-      </w:r>
-      <w:proofErr w:type="spellEnd"/>
-      <w:r>
-        <w:rPr>
-          <w:rFonts w:ascii="Consolas" w:hAnsi="Consolas" w:cs="Consolas"/>
-          <w:sz w:val="24"/>
-          <w:szCs w:val="24"/>
-        </w:rPr>
-        <w:t xml:space="preserve"> array setting code that I don’t understand, but might be affecting alpha values maybe?</w:t>
+      <w:r>
+        <w:rPr>
+          <w:rFonts w:ascii="Consolas" w:hAnsi="Consolas" w:cs="Consolas"/>
+          <w:sz w:val="24"/>
+          <w:szCs w:val="24"/>
+        </w:rPr>
+        <w:t xml:space="preserve">Load </w:t>
+      </w:r>
+      <w:r>
+        <w:rPr>
+          <w:rFonts w:ascii="Consolas" w:hAnsi="Consolas" w:cs="Consolas"/>
+          <w:sz w:val="24"/>
+          <w:szCs w:val="24"/>
+        </w:rPr>
+        <w:t>memory</w:t>
+      </w:r>
+      <w:r>
+        <w:rPr>
+          <w:rFonts w:ascii="Consolas" w:hAnsi="Consolas" w:cs="Consolas"/>
+          <w:sz w:val="24"/>
+          <w:szCs w:val="24"/>
+        </w:rPr>
+        <w:t xml:space="preserve"> times and size, for both ESM and BS</w:t>
+      </w:r>
+      <w:r>
+        <w:rPr>
+          <w:rFonts w:ascii="Consolas" w:hAnsi="Consolas" w:cs="Consolas"/>
+          <w:sz w:val="24"/>
+          <w:szCs w:val="24"/>
+        </w:rPr>
+        <w:t>A</w:t>
+      </w:r>
+      <w:r>
+        <w:rPr>
+          <w:rFonts w:ascii="Consolas" w:hAnsi="Consolas" w:cs="Consolas"/>
+          <w:sz w:val="24"/>
+          <w:szCs w:val="24"/>
+        </w:rPr>
+        <w:t xml:space="preserve"> the file mapping needs to happen over a portion then be dumped, so one </w:t>
+      </w:r>
+      <w:r>
+        <w:rPr>
+          <w:rFonts w:ascii="Consolas" w:hAnsi="Consolas" w:cs="Consolas"/>
+          <w:sz w:val="24"/>
+          <w:szCs w:val="24"/>
+        </w:rPr>
+        <w:t>initial</w:t>
+      </w:r>
+      <w:r>
+        <w:rPr>
+          <w:rFonts w:ascii="Consolas" w:hAnsi="Consolas" w:cs="Consolas"/>
+          <w:sz w:val="24"/>
+          <w:szCs w:val="24"/>
+        </w:rPr>
+        <w:t xml:space="preserve"> index one, then load up what’s needed then dump the file map, on each new access map the channel just across the part needed</w:t>
       </w:r>
     </w:p>
     <w:p>
@@ -2747,55 +2625,76 @@
           <w:sz w:val="24"/>
           <w:szCs w:val="24"/>
         </w:rPr>
-        <w:t xml:space="preserve">Load </w:t>
-      </w:r>
-      <w:r>
-        <w:rPr>
-          <w:rFonts w:ascii="Consolas" w:hAnsi="Consolas" w:cs="Consolas"/>
-          <w:sz w:val="24"/>
-          <w:szCs w:val="24"/>
-        </w:rPr>
-        <w:t>memory</w:t>
-      </w:r>
-      <w:r>
-        <w:rPr>
-          <w:rFonts w:ascii="Consolas" w:hAnsi="Consolas" w:cs="Consolas"/>
-          <w:sz w:val="24"/>
-          <w:szCs w:val="24"/>
-        </w:rPr>
-        <w:t xml:space="preserve"> times and size, for both ESM and BS</w:t>
-      </w:r>
-      <w:r>
-        <w:rPr>
-          <w:rFonts w:ascii="Consolas" w:hAnsi="Consolas" w:cs="Consolas"/>
-          <w:sz w:val="24"/>
-          <w:szCs w:val="24"/>
-        </w:rPr>
-        <w:t>A</w:t>
-      </w:r>
-      <w:r>
-        <w:rPr>
-          <w:rFonts w:ascii="Consolas" w:hAnsi="Consolas" w:cs="Consolas"/>
-          <w:sz w:val="24"/>
-          <w:szCs w:val="24"/>
-        </w:rPr>
-        <w:t xml:space="preserve"> the file mapping needs to happen over a portion then be dumped, so one </w:t>
-      </w:r>
-      <w:r>
-        <w:rPr>
-          <w:rFonts w:ascii="Consolas" w:hAnsi="Consolas" w:cs="Consolas"/>
-          <w:sz w:val="24"/>
-          <w:szCs w:val="24"/>
-        </w:rPr>
-        <w:t>initial</w:t>
-      </w:r>
-      <w:r>
-        <w:rPr>
-          <w:rFonts w:ascii="Consolas" w:hAnsi="Consolas" w:cs="Consolas"/>
-          <w:sz w:val="24"/>
-          <w:szCs w:val="24"/>
-        </w:rPr>
-        <w:t xml:space="preserve"> index one, then load up what’s needed then dump the file map, on each new access map the channel just across the part needed</w:t>
+        <w:t>F:\game media\Oblivion\meshes\dungeons\</w:t>
+      </w:r>
+      <w:r>
+        <w:rPr>
+          <w:rFonts w:ascii="Consolas" w:hAnsi="Consolas" w:cs="Consolas"/>
+          <w:color w:val="000000"/>
+          <w:sz w:val="24"/>
+          <w:szCs w:val="24"/>
+        </w:rPr>
+        <w:t>fortruins</w:t>
+      </w:r>
+      <w:r>
+        <w:rPr>
+          <w:rFonts w:ascii="Consolas" w:hAnsi="Consolas" w:cs="Consolas"/>
+          <w:sz w:val="24"/>
+          <w:szCs w:val="24"/>
+        </w:rPr>
+        <w:t>\exterior\</w:t>
+      </w:r>
+      <w:r>
+        <w:rPr>
+          <w:rFonts w:ascii="Consolas" w:hAnsi="Consolas" w:cs="Consolas"/>
+          <w:color w:val="000000"/>
+          <w:sz w:val="24"/>
+          <w:szCs w:val="24"/>
+        </w:rPr>
+        <w:t>ruinstonesexterior</w:t>
+      </w:r>
+      <w:r>
+        <w:rPr>
+          <w:rFonts w:ascii="Consolas" w:hAnsi="Consolas" w:cs="Consolas"/>
+          <w:sz w:val="24"/>
+          <w:szCs w:val="24"/>
+        </w:rPr>
+        <w:t>\runestoneext01glyph01.</w:t>
+      </w:r>
+      <w:r>
+        <w:rPr>
+          <w:rFonts w:ascii="Consolas" w:hAnsi="Consolas" w:cs="Consolas"/>
+          <w:color w:val="000000"/>
+          <w:sz w:val="24"/>
+          <w:szCs w:val="24"/>
+        </w:rPr>
+        <w:t xml:space="preserve">nif </w:t>
+      </w:r>
+      <w:r>
+        <w:rPr>
+          <w:rFonts w:ascii="Consolas" w:hAnsi="Consolas" w:cs="Consolas"/>
+          <w:color w:val="000000"/>
+          <w:sz w:val="24"/>
+          <w:szCs w:val="24"/>
+        </w:rPr>
+        <w:t xml:space="preserve">– android </w:t>
+      </w:r>
+      <w:r>
+        <w:rPr>
+          <w:rFonts w:ascii="Consolas" w:hAnsi="Consolas" w:cs="Consolas"/>
+          <w:sz w:val="24"/>
+          <w:szCs w:val="24"/>
+        </w:rPr>
+        <w:t xml:space="preserve">has a fat </w:t>
+      </w:r>
+      <w:r>
+        <w:rPr>
+          <w:rFonts w:ascii="Consolas" w:hAnsi="Consolas" w:cs="Consolas"/>
+          <w:color w:val="000000"/>
+          <w:sz w:val="24"/>
+          <w:szCs w:val="24"/>
+        </w:rPr>
+        <w:t>glyph</w:t>
       </w:r>
     </w:p>
     <w:p>
@@ -2821,76 +2720,57 @@
           <w:sz w:val="24"/>
           <w:szCs w:val="24"/>
         </w:rPr>
-        <w:t>F:\game media\Oblivion\meshes\dungeons\</w:t>
-      </w:r>
-      <w:r>
-        <w:rPr>
-          <w:rFonts w:ascii="Consolas" w:hAnsi="Consolas" w:cs="Consolas"/>
-          <w:color w:val="000000"/>
-          <w:sz w:val="24"/>
-          <w:szCs w:val="24"/>
-        </w:rPr>
-        <w:t>fortruins</w:t>
-      </w:r>
-      <w:r>
-        <w:rPr>
-          <w:rFonts w:ascii="Consolas" w:hAnsi="Consolas" w:cs="Consolas"/>
-          <w:sz w:val="24"/>
-          <w:szCs w:val="24"/>
-        </w:rPr>
-        <w:t>\exterior\</w:t>
-      </w:r>
-      <w:r>
-        <w:rPr>
-          <w:rFonts w:ascii="Consolas" w:hAnsi="Consolas" w:cs="Consolas"/>
-          <w:color w:val="000000"/>
-          <w:sz w:val="24"/>
-          <w:szCs w:val="24"/>
-        </w:rPr>
-        <w:t>ruinstonesexterior</w:t>
-      </w:r>
-      <w:r>
-        <w:rPr>
-          <w:rFonts w:ascii="Consolas" w:hAnsi="Consolas" w:cs="Consolas"/>
-          <w:sz w:val="24"/>
-          <w:szCs w:val="24"/>
-        </w:rPr>
-        <w:t>\runestoneext01glyph01.</w:t>
-      </w:r>
-      <w:r>
-        <w:rPr>
-          <w:rFonts w:ascii="Consolas" w:hAnsi="Consolas" w:cs="Consolas"/>
-          <w:color w:val="000000"/>
-          <w:sz w:val="24"/>
-          <w:szCs w:val="24"/>
-        </w:rPr>
-        <w:t xml:space="preserve">nif </w:t>
-      </w:r>
-      <w:r>
-        <w:rPr>
-          <w:rFonts w:ascii="Consolas" w:hAnsi="Consolas" w:cs="Consolas"/>
-          <w:color w:val="000000"/>
-          <w:sz w:val="24"/>
-          <w:szCs w:val="24"/>
-        </w:rPr>
-        <w:t xml:space="preserve">– android </w:t>
-      </w:r>
-      <w:r>
-        <w:rPr>
-          <w:rFonts w:ascii="Consolas" w:hAnsi="Consolas" w:cs="Consolas"/>
-          <w:sz w:val="24"/>
-          <w:szCs w:val="24"/>
-        </w:rPr>
-        <w:t xml:space="preserve">has a fat </w:t>
-      </w:r>
-      <w:r>
-        <w:rPr>
-          <w:rFonts w:ascii="Consolas" w:hAnsi="Consolas" w:cs="Consolas"/>
-          <w:color w:val="000000"/>
-          <w:sz w:val="24"/>
-          <w:szCs w:val="24"/>
-        </w:rPr>
-        <w:t>glyph</w:t>
+        <w:t xml:space="preserve">Skyrim </w:t>
+      </w:r>
+      <w:proofErr w:type="spellStart"/>
+      <w:r>
+        <w:rPr>
+          <w:rFonts w:ascii="Consolas" w:hAnsi="Consolas" w:cs="Consolas"/>
+          <w:sz w:val="24"/>
+          <w:szCs w:val="24"/>
+        </w:rPr>
+        <w:t>FXCreekFlatLong</w:t>
+      </w:r>
+      <w:proofErr w:type="spellEnd"/>
+      <w:r>
+        <w:rPr>
+          <w:rFonts w:ascii="Consolas" w:hAnsi="Consolas" w:cs="Consolas"/>
+          <w:sz w:val="24"/>
+          <w:szCs w:val="24"/>
+        </w:rPr>
+        <w:t xml:space="preserve"> is showing as a MISC not a stat? offering to be picked up?? Does that me</w:t>
+      </w:r>
+      <w:r>
+        <w:rPr>
+          <w:rFonts w:ascii="Consolas" w:hAnsi="Consolas" w:cs="Consolas"/>
+          <w:sz w:val="24"/>
+          <w:szCs w:val="24"/>
+        </w:rPr>
+        <w:t>a</w:t>
+      </w:r>
+      <w:r>
+        <w:rPr>
+          <w:rFonts w:ascii="Consolas" w:hAnsi="Consolas" w:cs="Consolas"/>
+          <w:sz w:val="24"/>
+          <w:szCs w:val="24"/>
+        </w:rPr>
+        <w:t>n</w:t>
+      </w:r>
+      <w:r>
+        <w:rPr>
+          <w:rFonts w:ascii="Consolas" w:hAnsi="Consolas" w:cs="Consolas"/>
+          <w:sz w:val="24"/>
+          <w:szCs w:val="24"/>
+        </w:rPr>
+        <w:t xml:space="preserve"> </w:t>
+      </w:r>
+      <w:r>
+        <w:rPr>
+          <w:rFonts w:ascii="Consolas" w:hAnsi="Consolas" w:cs="Consolas"/>
+          <w:sz w:val="24"/>
+          <w:szCs w:val="24"/>
+        </w:rPr>
+        <w:t>it’s dynamic?</w:t>
       </w:r>
     </w:p>
     <w:p>
@@ -2916,57 +2796,60 @@
           <w:sz w:val="24"/>
           <w:szCs w:val="24"/>
         </w:rPr>
-        <w:t xml:space="preserve">Skyrim </w:t>
-      </w:r>
-      <w:proofErr w:type="spellStart"/>
-      <w:r>
-        <w:rPr>
-          <w:rFonts w:ascii="Consolas" w:hAnsi="Consolas" w:cs="Consolas"/>
-          <w:sz w:val="24"/>
-          <w:szCs w:val="24"/>
-        </w:rPr>
-        <w:t>FXCreekFlatLong</w:t>
-      </w:r>
-      <w:proofErr w:type="spellEnd"/>
-      <w:r>
-        <w:rPr>
-          <w:rFonts w:ascii="Consolas" w:hAnsi="Consolas" w:cs="Consolas"/>
-          <w:sz w:val="24"/>
-          <w:szCs w:val="24"/>
-        </w:rPr>
-        <w:t xml:space="preserve"> is showing as a MISC not a stat? offering to be picked up?? Does that me</w:t>
-      </w:r>
-      <w:r>
-        <w:rPr>
-          <w:rFonts w:ascii="Consolas" w:hAnsi="Consolas" w:cs="Consolas"/>
-          <w:sz w:val="24"/>
-          <w:szCs w:val="24"/>
-        </w:rPr>
-        <w:t>a</w:t>
-      </w:r>
-      <w:r>
-        <w:rPr>
-          <w:rFonts w:ascii="Consolas" w:hAnsi="Consolas" w:cs="Consolas"/>
-          <w:sz w:val="24"/>
-          <w:szCs w:val="24"/>
-        </w:rPr>
-        <w:t>n</w:t>
-      </w:r>
-      <w:r>
-        <w:rPr>
-          <w:rFonts w:ascii="Consolas" w:hAnsi="Consolas" w:cs="Consolas"/>
-          <w:sz w:val="24"/>
-          <w:szCs w:val="24"/>
-        </w:rPr>
-        <w:t xml:space="preserve"> </w:t>
-      </w:r>
-      <w:r>
-        <w:rPr>
-          <w:rFonts w:ascii="Consolas" w:hAnsi="Consolas" w:cs="Consolas"/>
-          <w:sz w:val="24"/>
-          <w:szCs w:val="24"/>
-        </w:rPr>
-        <w:t>it’s dynamic?</w:t>
+        <w:t xml:space="preserve">Most oblivion </w:t>
+      </w:r>
+      <w:r>
+        <w:rPr>
+          <w:rFonts w:ascii="Consolas" w:hAnsi="Consolas" w:cs="Consolas"/>
+          <w:color w:val="000000"/>
+          <w:sz w:val="24"/>
+          <w:szCs w:val="24"/>
+        </w:rPr>
+        <w:t>armour</w:t>
+      </w:r>
+      <w:r>
+        <w:rPr>
+          <w:rFonts w:ascii="Consolas" w:hAnsi="Consolas" w:cs="Consolas"/>
+          <w:sz w:val="24"/>
+          <w:szCs w:val="24"/>
+        </w:rPr>
+        <w:t xml:space="preserve"> uses the FFP (not a sexy </w:t>
+      </w:r>
+      <w:proofErr w:type="spellStart"/>
+      <w:r>
+        <w:rPr>
+          <w:rFonts w:ascii="Consolas" w:hAnsi="Consolas" w:cs="Consolas"/>
+          <w:sz w:val="24"/>
+          <w:szCs w:val="24"/>
+        </w:rPr>
+        <w:t>shader</w:t>
+      </w:r>
+      <w:proofErr w:type="spellEnd"/>
+      <w:r>
+        <w:rPr>
+          <w:rFonts w:ascii="Consolas" w:hAnsi="Consolas" w:cs="Consolas"/>
+          <w:sz w:val="24"/>
+          <w:szCs w:val="24"/>
+        </w:rPr>
+        <w:t xml:space="preserve"> from </w:t>
+      </w:r>
+      <w:proofErr w:type="spellStart"/>
+      <w:r>
+        <w:rPr>
+          <w:rFonts w:ascii="Consolas" w:hAnsi="Consolas" w:cs="Consolas"/>
+          <w:sz w:val="24"/>
+          <w:szCs w:val="24"/>
+        </w:rPr>
+        <w:t>nifskope</w:t>
+      </w:r>
+      <w:proofErr w:type="spellEnd"/>
+      <w:r>
+        <w:rPr>
+          <w:rFonts w:ascii="Consolas" w:hAnsi="Consolas" w:cs="Consolas"/>
+          <w:sz w:val="24"/>
+          <w:szCs w:val="24"/>
+        </w:rPr>
+        <w:t>)</w:t>
       </w:r>
     </w:p>
     <w:p>
@@ -2986,13 +2869,39 @@
           <w:szCs w:val="24"/>
         </w:rPr>
       </w:pPr>
-      <w:r>
-        <w:rPr>
-          <w:rFonts w:ascii="Consolas" w:hAnsi="Consolas" w:cs="Consolas"/>
-          <w:sz w:val="24"/>
-          <w:szCs w:val="24"/>
-        </w:rPr>
-        <w:t xml:space="preserve">Most oblivion </w:t>
+      <w:proofErr w:type="spellStart"/>
+      <w:r>
+        <w:rPr>
+          <w:rFonts w:ascii="Consolas" w:hAnsi="Consolas" w:cs="Consolas"/>
+          <w:sz w:val="24"/>
+          <w:szCs w:val="24"/>
+        </w:rPr>
+        <w:t>Morrowind</w:t>
+      </w:r>
+      <w:proofErr w:type="spellEnd"/>
+      <w:r>
+        <w:rPr>
+          <w:rFonts w:ascii="Consolas" w:hAnsi="Consolas" w:cs="Consolas"/>
+          <w:sz w:val="24"/>
+          <w:szCs w:val="24"/>
+        </w:rPr>
+        <w:t xml:space="preserve"> actionable mouse over fails when the phys</w:t>
+      </w:r>
+      <w:r>
+        <w:rPr>
+          <w:rFonts w:ascii="Consolas" w:hAnsi="Consolas" w:cs="Consolas"/>
+          <w:sz w:val="24"/>
+          <w:szCs w:val="24"/>
+        </w:rPr>
+        <w:t>i</w:t>
+      </w:r>
+      <w:r>
+        <w:rPr>
+          <w:rFonts w:ascii="Consolas" w:hAnsi="Consolas" w:cs="Consolas"/>
+          <w:sz w:val="24"/>
+          <w:szCs w:val="24"/>
+        </w:rPr>
+        <w:t xml:space="preserve">cs system appears to use separate ids from visuals? See </w:t>
       </w:r>
       <w:r>
         <w:rPr>
@@ -3000,52 +2909,47 @@
           <w:color w:val="000000"/>
           <w:sz w:val="24"/>
           <w:szCs w:val="24"/>
-        </w:rPr>
-        <w:t>armour</w:t>
-      </w:r>
-      <w:r>
-        <w:rPr>
-          <w:rFonts w:ascii="Consolas" w:hAnsi="Consolas" w:cs="Consolas"/>
-          <w:sz w:val="24"/>
-          <w:szCs w:val="24"/>
-        </w:rPr>
-        <w:t xml:space="preserve"> uses the FFP (not a sexy </w:t>
-      </w:r>
-      <w:proofErr w:type="spellStart"/>
-      <w:r>
-        <w:rPr>
-          <w:rFonts w:ascii="Consolas" w:hAnsi="Consolas" w:cs="Consolas"/>
-          <w:sz w:val="24"/>
-          <w:szCs w:val="24"/>
-        </w:rPr>
-        <w:t>shader</w:t>
-      </w:r>
-      <w:proofErr w:type="spellEnd"/>
-      <w:r>
-        <w:rPr>
-          <w:rFonts w:ascii="Consolas" w:hAnsi="Consolas" w:cs="Consolas"/>
-          <w:sz w:val="24"/>
-          <w:szCs w:val="24"/>
-        </w:rPr>
-        <w:t xml:space="preserve"> from </w:t>
-      </w:r>
-      <w:proofErr w:type="spellStart"/>
-      <w:r>
-        <w:rPr>
-          <w:rFonts w:ascii="Consolas" w:hAnsi="Consolas" w:cs="Consolas"/>
-          <w:sz w:val="24"/>
-          <w:szCs w:val="24"/>
-        </w:rPr>
-        <w:t>nifskope</w:t>
-      </w:r>
-      <w:proofErr w:type="spellEnd"/>
-      <w:r>
-        <w:rPr>
-          <w:rFonts w:ascii="Consolas" w:hAnsi="Consolas" w:cs="Consolas"/>
-          <w:sz w:val="24"/>
-          <w:szCs w:val="24"/>
-        </w:rPr>
-        <w:t>)</w:t>
+          <w:highlight w:val="lightGray"/>
+        </w:rPr>
+        <w:t>getJ3dInstRECO</w:t>
+      </w:r>
+      <w:r>
+        <w:rPr>
+          <w:rFonts w:ascii="Consolas" w:hAnsi="Consolas" w:cs="Consolas"/>
+          <w:color w:val="000000"/>
+          <w:sz w:val="24"/>
+          <w:szCs w:val="24"/>
+        </w:rPr>
+        <w:t xml:space="preserve"> in </w:t>
+      </w:r>
+      <w:proofErr w:type="spellStart"/>
+      <w:r>
+        <w:rPr>
+          <w:rFonts w:ascii="Consolas" w:hAnsi="Consolas" w:cs="Consolas"/>
+          <w:color w:val="000000"/>
+          <w:sz w:val="24"/>
+          <w:szCs w:val="24"/>
+        </w:rPr>
+        <w:t>BethVisualWorldBranch</w:t>
+      </w:r>
+      <w:proofErr w:type="spellEnd"/>
+      <w:r>
+        <w:rPr>
+          <w:rFonts w:ascii="Consolas" w:hAnsi="Consolas" w:cs="Consolas"/>
+          <w:color w:val="000000"/>
+          <w:sz w:val="24"/>
+          <w:szCs w:val="24"/>
+        </w:rPr>
+        <w:t xml:space="preserve"> happen when physic from vis = false</w:t>
+      </w:r>
+      <w:r>
+        <w:rPr>
+          <w:rFonts w:ascii="Consolas" w:hAnsi="Consolas" w:cs="Consolas"/>
+          <w:color w:val="000000"/>
+          <w:sz w:val="24"/>
+          <w:szCs w:val="24"/>
+        </w:rPr>
+        <w:t>, not sure check this out again</w:t>
       </w:r>
     </w:p>
     <w:p>
@@ -3065,49 +2969,14 @@
           <w:szCs w:val="24"/>
         </w:rPr>
       </w:pPr>
-      <w:proofErr w:type="spellStart"/>
-      <w:r>
-        <w:rPr>
-          <w:rFonts w:ascii="Consolas" w:hAnsi="Consolas" w:cs="Consolas"/>
-          <w:sz w:val="24"/>
-          <w:szCs w:val="24"/>
-        </w:rPr>
-        <w:t>Morrowind</w:t>
-      </w:r>
-      <w:proofErr w:type="spellEnd"/>
-      <w:r>
-        <w:rPr>
-          <w:rFonts w:ascii="Consolas" w:hAnsi="Consolas" w:cs="Consolas"/>
-          <w:sz w:val="24"/>
-          <w:szCs w:val="24"/>
-        </w:rPr>
-        <w:t xml:space="preserve"> actionable mouse over fails when the phys</w:t>
-      </w:r>
-      <w:r>
-        <w:rPr>
-          <w:rFonts w:ascii="Consolas" w:hAnsi="Consolas" w:cs="Consolas"/>
-          <w:sz w:val="24"/>
-          <w:szCs w:val="24"/>
-        </w:rPr>
-        <w:t>i</w:t>
-      </w:r>
-      <w:r>
-        <w:rPr>
-          <w:rFonts w:ascii="Consolas" w:hAnsi="Consolas" w:cs="Consolas"/>
-          <w:sz w:val="24"/>
-          <w:szCs w:val="24"/>
-        </w:rPr>
-        <w:t xml:space="preserve">cs system appears to use separate ids from visuals? See </w:t>
-      </w:r>
       <w:r>
         <w:rPr>
           <w:rFonts w:ascii="Consolas" w:hAnsi="Consolas" w:cs="Consolas"/>
           <w:color w:val="000000"/>
           <w:sz w:val="24"/>
           <w:szCs w:val="24"/>
-          <w:highlight w:val="lightGray"/>
-        </w:rPr>
-        <w:t>getJ3dInstRECO</w:t>
+        </w:rPr>
+        <w:t>BSA file should not hold filenames at all, just a list of hashes and file pointers, to name and data, then requests by name can be easily resolved, also the load is done by RAF but should be by file channel, finally a list of has</w:t>
       </w:r>
       <w:r>
         <w:rPr>
@@ -3116,9 +2985,8 @@
           <w:sz w:val="24"/>
           <w:szCs w:val="24"/>
         </w:rPr>
-        <w:t xml:space="preserve"> in </w:t>
-      </w:r>
-      <w:proofErr w:type="spellStart"/>
+        <w:t>h</w:t>
+      </w:r>
       <w:r>
         <w:rPr>
           <w:rFonts w:ascii="Consolas" w:hAnsi="Consolas" w:cs="Consolas"/>
@@ -3126,9 +2994,9 @@
           <w:sz w:val="24"/>
           <w:szCs w:val="24"/>
         </w:rPr>
-        <w:t>BethVisualWorldBranch</w:t>
-      </w:r>
-      <w:proofErr w:type="spellEnd"/>
+        <w:t xml:space="preserve">es too </w:t>
+      </w:r>
+      <w:proofErr w:type="spellStart"/>
       <w:r>
         <w:rPr>
           <w:rFonts w:ascii="Consolas" w:hAnsi="Consolas" w:cs="Consolas"/>
@@ -3136,8 +3004,9 @@
           <w:sz w:val="24"/>
           <w:szCs w:val="24"/>
         </w:rPr>
-        <w:t xml:space="preserve"> happen when physic from vis = false</w:t>
-      </w:r>
+        <w:t>bsa</w:t>
+      </w:r>
+      <w:proofErr w:type="spellEnd"/>
       <w:r>
         <w:rPr>
           <w:rFonts w:ascii="Consolas" w:hAnsi="Consolas" w:cs="Consolas"/>
@@ -3145,7 +3014,27 @@
           <w:sz w:val="24"/>
           <w:szCs w:val="24"/>
         </w:rPr>
-        <w:t>, not sure check this out again</w:t>
+        <w:t xml:space="preserve"> names should be a list of hashes in each </w:t>
+      </w:r>
+      <w:proofErr w:type="spellStart"/>
+      <w:r>
+        <w:rPr>
+          <w:rFonts w:ascii="Consolas" w:hAnsi="Consolas" w:cs="Consolas"/>
+          <w:color w:val="000000"/>
+          <w:sz w:val="24"/>
+          <w:szCs w:val="24"/>
+        </w:rPr>
+        <w:t>bsa</w:t>
+      </w:r>
+      <w:proofErr w:type="spellEnd"/>
+      <w:r>
+        <w:rPr>
+          <w:rFonts w:ascii="Consolas" w:hAnsi="Consolas" w:cs="Consolas"/>
+          <w:color w:val="000000"/>
+          <w:sz w:val="24"/>
+          <w:szCs w:val="24"/>
+        </w:rPr>
+        <w:t>, to save space</w:t>
       </w:r>
     </w:p>
     <w:p>
@@ -3172,7 +3061,7 @@
           <w:sz w:val="24"/>
           <w:szCs w:val="24"/>
         </w:rPr>
-        <w:t>BSA file should not hold filenames at all, just a list of hashes and file pointers, to name and data, then requests by name can be easily resolved, also the load is done by RAF but should be by file channel, finally a list of has</w:t>
+        <w:t>BA2 files are terrible at load times, need to sort out hashing system</w:t>
       </w:r>
       <w:r>
         <w:rPr>
@@ -3181,56 +3070,7 @@
           <w:sz w:val="24"/>
           <w:szCs w:val="24"/>
         </w:rPr>
-        <w:t>h</w:t>
-      </w:r>
-      <w:r>
-        <w:rPr>
-          <w:rFonts w:ascii="Consolas" w:hAnsi="Consolas" w:cs="Consolas"/>
-          <w:color w:val="000000"/>
-          <w:sz w:val="24"/>
-          <w:szCs w:val="24"/>
-        </w:rPr>
-        <w:t xml:space="preserve">es too </w:t>
-      </w:r>
-      <w:proofErr w:type="spellStart"/>
-      <w:r>
-        <w:rPr>
-          <w:rFonts w:ascii="Consolas" w:hAnsi="Consolas" w:cs="Consolas"/>
-          <w:color w:val="000000"/>
-          <w:sz w:val="24"/>
-          <w:szCs w:val="24"/>
-        </w:rPr>
-        <w:t>bsa</w:t>
-      </w:r>
-      <w:proofErr w:type="spellEnd"/>
-      <w:r>
-        <w:rPr>
-          <w:rFonts w:ascii="Consolas" w:hAnsi="Consolas" w:cs="Consolas"/>
-          <w:color w:val="000000"/>
-          <w:sz w:val="24"/>
-          <w:szCs w:val="24"/>
-        </w:rPr>
-        <w:t xml:space="preserve"> names should be a list of hashes in each </w:t>
-      </w:r>
-      <w:proofErr w:type="spellStart"/>
-      <w:r>
-        <w:rPr>
-          <w:rFonts w:ascii="Consolas" w:hAnsi="Consolas" w:cs="Consolas"/>
-          <w:color w:val="000000"/>
-          <w:sz w:val="24"/>
-          <w:szCs w:val="24"/>
-        </w:rPr>
-        <w:t>bsa</w:t>
-      </w:r>
-      <w:proofErr w:type="spellEnd"/>
-      <w:r>
-        <w:rPr>
-          <w:rFonts w:ascii="Consolas" w:hAnsi="Consolas" w:cs="Consolas"/>
-          <w:color w:val="000000"/>
-          <w:sz w:val="24"/>
-          <w:szCs w:val="24"/>
-        </w:rPr>
-        <w:t>, to save space</w:t>
+        <w:t xml:space="preserve"> – mainly in fact the meshesextra.ba2 file</w:t>
       </w:r>
     </w:p>
     <w:p>
@@ -3245,7 +3085,8 @@
         <w:adjustRightInd w:val="0"/>
         <w:spacing w:after="0" w:line="240" w:lineRule="auto"/>
         <w:rPr>
-          <w:rFonts w:ascii="Consolas" w:hAnsi="Consolas" w:cs="Consolas"/>
+          <w:rStyle w:val="HTMLCode"/>
+          <w:rFonts w:ascii="Consolas" w:eastAsiaTheme="minorHAnsi" w:hAnsi="Consolas" w:cs="Consolas"/>
           <w:sz w:val="24"/>
           <w:szCs w:val="24"/>
         </w:rPr>
@@ -3257,7 +3098,7 @@
           <w:sz w:val="24"/>
           <w:szCs w:val="24"/>
         </w:rPr>
-        <w:t>BA2 files are terrible at load times, need to sort out hashing system</w:t>
+        <w:t>This setting gi</w:t>
       </w:r>
       <w:r>
         <w:rPr>
@@ -3266,7 +3107,59 @@
           <w:sz w:val="24"/>
           <w:szCs w:val="24"/>
         </w:rPr>
-        <w:t xml:space="preserve"> – mainly in fact the meshesextra.ba2 file</w:t>
+        <w:t>v</w:t>
+      </w:r>
+      <w:r>
+        <w:rPr>
+          <w:rFonts w:ascii="Consolas" w:hAnsi="Consolas" w:cs="Consolas"/>
+          <w:color w:val="000000"/>
+          <w:sz w:val="24"/>
+          <w:szCs w:val="24"/>
+        </w:rPr>
+        <w:t xml:space="preserve">es performance comparable to </w:t>
+      </w:r>
+      <w:proofErr w:type="spellStart"/>
+      <w:r>
+        <w:rPr>
+          <w:rFonts w:ascii="Consolas" w:hAnsi="Consolas" w:cs="Consolas"/>
+          <w:color w:val="000000"/>
+          <w:sz w:val="24"/>
+          <w:szCs w:val="24"/>
+        </w:rPr>
+        <w:t>Dalvik</w:t>
+      </w:r>
+      <w:proofErr w:type="spellEnd"/>
+      <w:r>
+        <w:rPr>
+          <w:rFonts w:ascii="Consolas" w:hAnsi="Consolas" w:cs="Consolas"/>
+          <w:color w:val="000000"/>
+          <w:sz w:val="24"/>
+          <w:szCs w:val="24"/>
+        </w:rPr>
+        <w:t xml:space="preserve"> </w:t>
+      </w:r>
+      <w:r>
+        <w:rPr>
+          <w:rStyle w:val="HTMLCode"/>
+          <w:rFonts w:eastAsiaTheme="minorHAnsi"/>
+        </w:rPr>
+        <w:t>-</w:t>
+      </w:r>
+      <w:proofErr w:type="spellStart"/>
+      <w:r>
+        <w:rPr>
+          <w:rStyle w:val="HTMLCode"/>
+          <w:rFonts w:eastAsiaTheme="minorHAnsi"/>
+        </w:rPr>
+        <w:t>Djava.compiler</w:t>
+      </w:r>
+      <w:proofErr w:type="spellEnd"/>
+      <w:r>
+        <w:rPr>
+          <w:rStyle w:val="HTMLCode"/>
+          <w:rFonts w:eastAsiaTheme="minorHAnsi"/>
+        </w:rPr>
+        <w:t>=NONE funny…</w:t>
       </w:r>
     </w:p>
     <w:p>
@@ -3281,54 +3174,112 @@
         <w:adjustRightInd w:val="0"/>
         <w:spacing w:after="0" w:line="240" w:lineRule="auto"/>
         <w:rPr>
-          <w:rStyle w:val="HTMLCode"/>
-          <w:rFonts w:ascii="Consolas" w:eastAsiaTheme="minorHAnsi" w:hAnsi="Consolas" w:cs="Consolas"/>
-          <w:sz w:val="24"/>
-          <w:szCs w:val="24"/>
-        </w:rPr>
-      </w:pPr>
-      <w:r>
-        <w:rPr>
-          <w:rFonts w:ascii="Consolas" w:hAnsi="Consolas" w:cs="Consolas"/>
-          <w:color w:val="000000"/>
-          <w:sz w:val="24"/>
-          <w:szCs w:val="24"/>
-        </w:rPr>
-        <w:t>This setting gi</w:t>
-      </w:r>
-      <w:r>
-        <w:rPr>
-          <w:rFonts w:ascii="Consolas" w:hAnsi="Consolas" w:cs="Consolas"/>
-          <w:color w:val="000000"/>
-          <w:sz w:val="24"/>
-          <w:szCs w:val="24"/>
-        </w:rPr>
-        <w:t>v</w:t>
-      </w:r>
-      <w:r>
-        <w:rPr>
-          <w:rFonts w:ascii="Consolas" w:hAnsi="Consolas" w:cs="Consolas"/>
-          <w:color w:val="000000"/>
-          <w:sz w:val="24"/>
-          <w:szCs w:val="24"/>
-        </w:rPr>
-        <w:t xml:space="preserve">es performance comparable to </w:t>
-      </w:r>
-      <w:proofErr w:type="spellStart"/>
-      <w:r>
-        <w:rPr>
-          <w:rFonts w:ascii="Consolas" w:hAnsi="Consolas" w:cs="Consolas"/>
-          <w:color w:val="000000"/>
-          <w:sz w:val="24"/>
-          <w:szCs w:val="24"/>
-        </w:rPr>
-        <w:t>Dalvik</w:t>
-      </w:r>
-      <w:proofErr w:type="spellEnd"/>
-      <w:r>
-        <w:rPr>
-          <w:rFonts w:ascii="Consolas" w:hAnsi="Consolas" w:cs="Consolas"/>
-          <w:color w:val="000000"/>
+          <w:rFonts w:ascii="Consolas" w:hAnsi="Consolas" w:cs="Consolas"/>
+          <w:sz w:val="24"/>
+          <w:szCs w:val="24"/>
+        </w:rPr>
+      </w:pPr>
+      <w:r>
+        <w:rPr>
+          <w:rFonts w:ascii="Consolas" w:hAnsi="Consolas" w:cs="Consolas"/>
+          <w:sz w:val="24"/>
+          <w:szCs w:val="24"/>
+        </w:rPr>
+        <w:t xml:space="preserve">Oblivion massive stalls on turning around (why? Buffer data calls or touching </w:t>
+      </w:r>
+      <w:proofErr w:type="spellStart"/>
+      <w:r>
+        <w:rPr>
+          <w:rFonts w:ascii="Consolas" w:hAnsi="Consolas" w:cs="Consolas"/>
+          <w:sz w:val="24"/>
+          <w:szCs w:val="24"/>
+        </w:rPr>
+        <w:t>bsa</w:t>
+      </w:r>
+      <w:proofErr w:type="spellEnd"/>
+      <w:r>
+        <w:rPr>
+          <w:rFonts w:ascii="Consolas" w:hAnsi="Consolas" w:cs="Consolas"/>
+          <w:sz w:val="24"/>
+          <w:szCs w:val="24"/>
+        </w:rPr>
+        <w:t xml:space="preserve"> file) no just changing back to </w:t>
+      </w:r>
+      <w:proofErr w:type="spellStart"/>
+      <w:r>
+        <w:rPr>
+          <w:rFonts w:ascii="Consolas" w:hAnsi="Consolas" w:cs="Consolas"/>
+          <w:sz w:val="24"/>
+          <w:szCs w:val="24"/>
+        </w:rPr>
+        <w:t>dds</w:t>
+      </w:r>
+      <w:proofErr w:type="spellEnd"/>
+      <w:r>
+        <w:rPr>
+          <w:rFonts w:ascii="Consolas" w:hAnsi="Consolas" w:cs="Consolas"/>
+          <w:sz w:val="24"/>
+          <w:szCs w:val="24"/>
+        </w:rPr>
+        <w:t xml:space="preserve"> compressed saved, it so </w:t>
+      </w:r>
+      <w:proofErr w:type="spellStart"/>
+      <w:r>
+        <w:rPr>
+          <w:rFonts w:ascii="Consolas" w:hAnsi="Consolas" w:cs="Consolas"/>
+          <w:sz w:val="24"/>
+          <w:szCs w:val="24"/>
+        </w:rPr>
+        <w:t>ktx</w:t>
+      </w:r>
+      <w:proofErr w:type="spellEnd"/>
+      <w:r>
+        <w:rPr>
+          <w:rFonts w:ascii="Consolas" w:hAnsi="Consolas" w:cs="Consolas"/>
+          <w:sz w:val="24"/>
+          <w:szCs w:val="24"/>
+        </w:rPr>
+        <w:t xml:space="preserve"> no compress is </w:t>
+      </w:r>
+      <w:proofErr w:type="spellStart"/>
+      <w:r>
+        <w:rPr>
+          <w:rFonts w:ascii="Consolas" w:hAnsi="Consolas" w:cs="Consolas"/>
+          <w:sz w:val="24"/>
+          <w:szCs w:val="24"/>
+        </w:rPr>
+        <w:t>waay</w:t>
+      </w:r>
+      <w:proofErr w:type="spellEnd"/>
+      <w:r>
+        <w:rPr>
+          <w:rFonts w:ascii="Consolas" w:hAnsi="Consolas" w:cs="Consolas"/>
+          <w:sz w:val="24"/>
+          <w:szCs w:val="24"/>
+        </w:rPr>
+        <w:t xml:space="preserve"> worse than </w:t>
+      </w:r>
+      <w:proofErr w:type="spellStart"/>
+      <w:r>
+        <w:rPr>
+          <w:rFonts w:ascii="Consolas" w:hAnsi="Consolas" w:cs="Consolas"/>
+          <w:sz w:val="24"/>
+          <w:szCs w:val="24"/>
+        </w:rPr>
+        <w:t>dds</w:t>
+      </w:r>
+      <w:proofErr w:type="spellEnd"/>
+      <w:r>
+        <w:rPr>
+          <w:rFonts w:ascii="Consolas" w:hAnsi="Consolas" w:cs="Consolas"/>
+          <w:sz w:val="24"/>
+          <w:szCs w:val="24"/>
+        </w:rPr>
+        <w:t xml:space="preserve"> compress, must work out what the compress diff is, is it super variable compression levels or some sort of optimized for inflate system?</w:t>
+      </w:r>
+      <w:r>
+        <w:rPr>
+          <w:rFonts w:ascii="Consolas" w:hAnsi="Consolas" w:cs="Consolas"/>
           <w:sz w:val="24"/>
           <w:szCs w:val="24"/>
         </w:rPr>
@@ -3336,26 +3287,47 @@
       </w:r>
       <w:r>
         <w:rPr>
-          <w:rStyle w:val="HTMLCode"/>
-          <w:rFonts w:eastAsiaTheme="minorHAnsi"/>
-        </w:rPr>
-        <w:t>-</w:t>
-      </w:r>
-      <w:proofErr w:type="spellStart"/>
-      <w:r>
-        <w:rPr>
-          <w:rStyle w:val="HTMLCode"/>
-          <w:rFonts w:eastAsiaTheme="minorHAnsi"/>
-        </w:rPr>
-        <w:t>Djava.compiler</w:t>
-      </w:r>
-      <w:proofErr w:type="spellEnd"/>
-      <w:r>
-        <w:rPr>
-          <w:rStyle w:val="HTMLCode"/>
-          <w:rFonts w:eastAsiaTheme="minorHAnsi"/>
-        </w:rPr>
-        <w:t>=NONE funny…</w:t>
+          <w:rFonts w:ascii="Consolas" w:hAnsi="Consolas" w:cs="Consolas"/>
+          <w:sz w:val="24"/>
+          <w:szCs w:val="24"/>
+        </w:rPr>
+        <w:t xml:space="preserve">I think Mapped byte buffers do </w:t>
+      </w:r>
+      <w:proofErr w:type="spellStart"/>
+      <w:r>
+        <w:rPr>
+          <w:rFonts w:ascii="Consolas" w:hAnsi="Consolas" w:cs="Consolas"/>
+          <w:sz w:val="24"/>
+          <w:szCs w:val="24"/>
+        </w:rPr>
+        <w:t>do</w:t>
+      </w:r>
+      <w:proofErr w:type="spellEnd"/>
+      <w:r>
+        <w:rPr>
+          <w:rFonts w:ascii="Consolas" w:hAnsi="Consolas" w:cs="Consolas"/>
+          <w:sz w:val="24"/>
+          <w:szCs w:val="24"/>
+        </w:rPr>
+        <w:t xml:space="preserve"> the issue I was fearing, faster load because disk to </w:t>
+      </w:r>
+      <w:proofErr w:type="spellStart"/>
+      <w:r>
+        <w:rPr>
+          <w:rFonts w:ascii="Consolas" w:hAnsi="Consolas" w:cs="Consolas"/>
+          <w:sz w:val="24"/>
+          <w:szCs w:val="24"/>
+        </w:rPr>
+        <w:t>gpu</w:t>
+      </w:r>
+      <w:proofErr w:type="spellEnd"/>
+      <w:r>
+        <w:rPr>
+          <w:rFonts w:ascii="Consolas" w:hAnsi="Consolas" w:cs="Consolas"/>
+          <w:sz w:val="24"/>
+          <w:szCs w:val="24"/>
+        </w:rPr>
+        <w:t xml:space="preserve"> is done on the renderer thread I need to load up the data buffers on another thread perhaps</w:t>
       </w:r>
     </w:p>
     <w:p>
@@ -3381,150 +3353,18 @@
           <w:sz w:val="24"/>
           <w:szCs w:val="24"/>
         </w:rPr>
-        <w:t xml:space="preserve">Oblivion massive stalls on turning around (why? Buffer data calls or touching </w:t>
-      </w:r>
-      <w:proofErr w:type="spellStart"/>
-      <w:r>
-        <w:rPr>
-          <w:rFonts w:ascii="Consolas" w:hAnsi="Consolas" w:cs="Consolas"/>
-          <w:sz w:val="24"/>
-          <w:szCs w:val="24"/>
-        </w:rPr>
-        <w:t>bsa</w:t>
-      </w:r>
-      <w:proofErr w:type="spellEnd"/>
-      <w:r>
-        <w:rPr>
-          <w:rFonts w:ascii="Consolas" w:hAnsi="Consolas" w:cs="Consolas"/>
-          <w:sz w:val="24"/>
-          <w:szCs w:val="24"/>
-        </w:rPr>
-        <w:t xml:space="preserve"> file) no just changing back to </w:t>
-      </w:r>
-      <w:proofErr w:type="spellStart"/>
-      <w:r>
-        <w:rPr>
-          <w:rFonts w:ascii="Consolas" w:hAnsi="Consolas" w:cs="Consolas"/>
-          <w:sz w:val="24"/>
-          <w:szCs w:val="24"/>
-        </w:rPr>
-        <w:t>dds</w:t>
-      </w:r>
-      <w:proofErr w:type="spellEnd"/>
-      <w:r>
-        <w:rPr>
-          <w:rFonts w:ascii="Consolas" w:hAnsi="Consolas" w:cs="Consolas"/>
-          <w:sz w:val="24"/>
-          <w:szCs w:val="24"/>
-        </w:rPr>
-        <w:t xml:space="preserve"> compressed saved, it so </w:t>
-      </w:r>
-      <w:proofErr w:type="spellStart"/>
-      <w:r>
-        <w:rPr>
-          <w:rFonts w:ascii="Consolas" w:hAnsi="Consolas" w:cs="Consolas"/>
-          <w:sz w:val="24"/>
-          <w:szCs w:val="24"/>
-        </w:rPr>
-        <w:t>ktx</w:t>
-      </w:r>
-      <w:proofErr w:type="spellEnd"/>
-      <w:r>
-        <w:rPr>
-          <w:rFonts w:ascii="Consolas" w:hAnsi="Consolas" w:cs="Consolas"/>
-          <w:sz w:val="24"/>
-          <w:szCs w:val="24"/>
-        </w:rPr>
-        <w:t xml:space="preserve"> no compress is </w:t>
-      </w:r>
-      <w:proofErr w:type="spellStart"/>
-      <w:r>
-        <w:rPr>
-          <w:rFonts w:ascii="Consolas" w:hAnsi="Consolas" w:cs="Consolas"/>
-          <w:sz w:val="24"/>
-          <w:szCs w:val="24"/>
-        </w:rPr>
-        <w:t>waay</w:t>
-      </w:r>
-      <w:proofErr w:type="spellEnd"/>
-      <w:r>
-        <w:rPr>
-          <w:rFonts w:ascii="Consolas" w:hAnsi="Consolas" w:cs="Consolas"/>
-          <w:sz w:val="24"/>
-          <w:szCs w:val="24"/>
-        </w:rPr>
-        <w:t xml:space="preserve"> worse than </w:t>
-      </w:r>
-      <w:proofErr w:type="spellStart"/>
-      <w:r>
-        <w:rPr>
-          <w:rFonts w:ascii="Consolas" w:hAnsi="Consolas" w:cs="Consolas"/>
-          <w:sz w:val="24"/>
-          <w:szCs w:val="24"/>
-        </w:rPr>
-        <w:t>dds</w:t>
-      </w:r>
-      <w:proofErr w:type="spellEnd"/>
-      <w:r>
-        <w:rPr>
-          <w:rFonts w:ascii="Consolas" w:hAnsi="Consolas" w:cs="Consolas"/>
-          <w:sz w:val="24"/>
-          <w:szCs w:val="24"/>
-        </w:rPr>
-        <w:t xml:space="preserve"> compress, must work out what the compress diff is, is it super variable compression levels or some sort of optimized for inflate system?</w:t>
-      </w:r>
-      <w:r>
-        <w:rPr>
-          <w:rFonts w:ascii="Consolas" w:hAnsi="Consolas" w:cs="Consolas"/>
-          <w:sz w:val="24"/>
-          <w:szCs w:val="24"/>
-        </w:rPr>
-        <w:t xml:space="preserve"> </w:t>
-      </w:r>
-      <w:r>
-        <w:rPr>
-          <w:rFonts w:ascii="Consolas" w:hAnsi="Consolas" w:cs="Consolas"/>
-          <w:sz w:val="24"/>
-          <w:szCs w:val="24"/>
-        </w:rPr>
-        <w:t xml:space="preserve">I think Mapped byte buffers do </w:t>
-      </w:r>
-      <w:proofErr w:type="spellStart"/>
-      <w:r>
-        <w:rPr>
-          <w:rFonts w:ascii="Consolas" w:hAnsi="Consolas" w:cs="Consolas"/>
-          <w:sz w:val="24"/>
-          <w:szCs w:val="24"/>
-        </w:rPr>
-        <w:t>do</w:t>
-      </w:r>
-      <w:proofErr w:type="spellEnd"/>
-      <w:r>
-        <w:rPr>
-          <w:rFonts w:ascii="Consolas" w:hAnsi="Consolas" w:cs="Consolas"/>
-          <w:sz w:val="24"/>
-          <w:szCs w:val="24"/>
-        </w:rPr>
-        <w:t xml:space="preserve"> the issue I was fearing, faster load because disk to </w:t>
-      </w:r>
-      <w:proofErr w:type="spellStart"/>
-      <w:r>
-        <w:rPr>
-          <w:rFonts w:ascii="Consolas" w:hAnsi="Consolas" w:cs="Consolas"/>
-          <w:sz w:val="24"/>
-          <w:szCs w:val="24"/>
-        </w:rPr>
-        <w:t>gpu</w:t>
-      </w:r>
-      <w:proofErr w:type="spellEnd"/>
-      <w:r>
-        <w:rPr>
-          <w:rFonts w:ascii="Consolas" w:hAnsi="Consolas" w:cs="Consolas"/>
-          <w:sz w:val="24"/>
-          <w:szCs w:val="24"/>
-        </w:rPr>
-        <w:t xml:space="preserve"> is done on the renderer thread I need to load up the data buffers on another thread perhaps</w:t>
-      </w:r>
+        <w:t xml:space="preserve">Fires outside in Oblivion are not going, check flames in </w:t>
+      </w:r>
+      <w:proofErr w:type="spellStart"/>
+      <w:r>
+        <w:rPr>
+          <w:rFonts w:ascii="Consolas" w:hAnsi="Consolas" w:cs="Consolas"/>
+          <w:sz w:val="24"/>
+          <w:szCs w:val="24"/>
+        </w:rPr>
+        <w:t>nifdisplay</w:t>
+      </w:r>
+      <w:proofErr w:type="spellEnd"/>
     </w:p>
     <w:p>
       <w:pPr>
@@ -3549,87 +3389,7 @@
           <w:sz w:val="24"/>
           <w:szCs w:val="24"/>
         </w:rPr>
-        <w:t xml:space="preserve">Fires outside in Oblivion are not going, check flames in </w:t>
-      </w:r>
-      <w:proofErr w:type="spellStart"/>
-      <w:r>
-        <w:rPr>
-          <w:rFonts w:ascii="Consolas" w:hAnsi="Consolas" w:cs="Consolas"/>
-          <w:sz w:val="24"/>
-          <w:szCs w:val="24"/>
-        </w:rPr>
-        <w:t>nifdisplay</w:t>
-      </w:r>
-      <w:proofErr w:type="spellEnd"/>
-    </w:p>
-    <w:p>
-      <w:pPr>
-        <w:pStyle w:val="ListParagraph"/>
-        <w:numPr>
-          <w:ilvl w:val="0"/>
-          <w:numId w:val="6"/>
-        </w:numPr>
-        <w:autoSpaceDE w:val="0"/>
-        <w:autoSpaceDN w:val="0"/>
-        <w:adjustRightInd w:val="0"/>
-        <w:spacing w:after="0" w:line="240" w:lineRule="auto"/>
-        <w:rPr>
-          <w:rFonts w:ascii="Consolas" w:hAnsi="Consolas" w:cs="Consolas"/>
-          <w:sz w:val="24"/>
-          <w:szCs w:val="24"/>
-        </w:rPr>
-      </w:pPr>
-      <w:proofErr w:type="spellStart"/>
-      <w:r>
-        <w:rPr>
-          <w:rFonts w:ascii="Consolas" w:hAnsi="Consolas" w:cs="Consolas"/>
-          <w:sz w:val="24"/>
-          <w:szCs w:val="24"/>
-        </w:rPr>
-        <w:t>gl.glEnable</w:t>
-      </w:r>
-      <w:proofErr w:type="spellEnd"/>
-      <w:r>
-        <w:rPr>
-          <w:rFonts w:ascii="Consolas" w:hAnsi="Consolas" w:cs="Consolas"/>
-          <w:sz w:val="24"/>
-          <w:szCs w:val="24"/>
-        </w:rPr>
-        <w:t>(GL2ES2.GL_STENCIL_TEST);</w:t>
-      </w:r>
-      <w:r>
-        <w:rPr>
-          <w:rFonts w:ascii="Consolas" w:hAnsi="Consolas" w:cs="Consolas"/>
-          <w:sz w:val="24"/>
-          <w:szCs w:val="24"/>
-        </w:rPr>
-        <w:t xml:space="preserve"> in pipeline, every to do with minimise native is way broken</w:t>
-      </w:r>
-    </w:p>
-    <w:p>
-      <w:pPr>
-        <w:pStyle w:val="ListParagraph"/>
-        <w:numPr>
-          <w:ilvl w:val="0"/>
-          <w:numId w:val="6"/>
-        </w:numPr>
-        <w:autoSpaceDE w:val="0"/>
-        <w:autoSpaceDN w:val="0"/>
-        <w:adjustRightInd w:val="0"/>
-        <w:spacing w:after="0" w:line="240" w:lineRule="auto"/>
-        <w:rPr>
-          <w:rFonts w:ascii="Consolas" w:hAnsi="Consolas" w:cs="Consolas"/>
-          <w:sz w:val="24"/>
-          <w:szCs w:val="24"/>
-        </w:rPr>
-      </w:pPr>
-      <w:r>
-        <w:rPr>
-          <w:rFonts w:ascii="Consolas" w:hAnsi="Consolas" w:cs="Consolas"/>
-          <w:sz w:val="24"/>
-          <w:szCs w:val="24"/>
-        </w:rPr>
-        <w:t>Why in the shitting hell am I getting 30 max frames when starting up newt then an app switch brings it up to 60?</w:t>
+        <w:t>Why in the hell am I getting 30 max frames when starting up newt then an app switch brings it up to 60?</w:t>
       </w:r>
     </w:p>
     <w:p>

</xml_diff>

<commit_message>
mp3 point sounds added example script files added in docs
</commit_message>
<xml_diff>
--- a/ESEAndroid/docs/ESEAndroid Notes.docx
+++ b/ESEAndroid/docs/ESEAndroid Notes.docx
@@ -75,59 +75,43 @@
           <w:sz w:val="24"/>
           <w:szCs w:val="24"/>
         </w:rPr>
-        <w:t xml:space="preserve">Sounds work, </w:t>
-      </w:r>
-      <w:r>
-        <w:rPr>
-          <w:rFonts w:ascii="Consolas" w:hAnsi="Consolas" w:cs="Consolas"/>
-          <w:sz w:val="24"/>
-          <w:szCs w:val="24"/>
-        </w:rPr>
-        <w:t xml:space="preserve"> </w:t>
-      </w:r>
-      <w:r>
-        <w:rPr>
-          <w:rFonts w:ascii="Consolas" w:hAnsi="Consolas" w:cs="Consolas"/>
-          <w:sz w:val="24"/>
-          <w:szCs w:val="24"/>
-        </w:rPr>
-        <w:t xml:space="preserve"> Get the </w:t>
-      </w:r>
-      <w:proofErr w:type="spellStart"/>
-      <w:r>
-        <w:rPr>
-          <w:rFonts w:ascii="Consolas" w:hAnsi="Consolas" w:cs="Consolas"/>
-          <w:sz w:val="24"/>
-          <w:szCs w:val="24"/>
-        </w:rPr>
-        <w:t>syda</w:t>
-      </w:r>
-      <w:proofErr w:type="spellEnd"/>
-      <w:r>
-        <w:rPr>
-          <w:rFonts w:ascii="Consolas" w:hAnsi="Consolas" w:cs="Consolas"/>
-          <w:sz w:val="24"/>
-          <w:szCs w:val="24"/>
-        </w:rPr>
-        <w:t xml:space="preserve"> </w:t>
-      </w:r>
-      <w:proofErr w:type="spellStart"/>
-      <w:r>
-        <w:rPr>
-          <w:rFonts w:ascii="Consolas" w:hAnsi="Consolas" w:cs="Consolas"/>
-          <w:sz w:val="24"/>
-          <w:szCs w:val="24"/>
-        </w:rPr>
-        <w:t>neen</w:t>
-      </w:r>
-      <w:proofErr w:type="spellEnd"/>
-      <w:r>
-        <w:rPr>
-          <w:rFonts w:ascii="Consolas" w:hAnsi="Consolas" w:cs="Consolas"/>
-          <w:sz w:val="24"/>
-          <w:szCs w:val="24"/>
-        </w:rPr>
-        <w:t xml:space="preserve"> gear going well</w:t>
+        <w:t xml:space="preserve">Why not just a box for the ghost in the </w:t>
+      </w:r>
+      <w:proofErr w:type="spellStart"/>
+      <w:r>
+        <w:rPr>
+          <w:rFonts w:ascii="Consolas" w:hAnsi="Consolas" w:cs="Consolas"/>
+          <w:sz w:val="24"/>
+          <w:szCs w:val="24"/>
+        </w:rPr>
+        <w:t>kcc</w:t>
+      </w:r>
+      <w:proofErr w:type="spellEnd"/>
+      <w:r>
+        <w:rPr>
+          <w:rFonts w:ascii="Consolas" w:hAnsi="Consolas" w:cs="Consolas"/>
+          <w:sz w:val="24"/>
+          <w:szCs w:val="24"/>
+        </w:rPr>
+        <w:t xml:space="preserve">? </w:t>
+      </w:r>
+      <w:proofErr w:type="spellStart"/>
+      <w:r>
+        <w:rPr>
+          <w:rFonts w:ascii="Consolas" w:hAnsi="Consolas" w:cs="Consolas"/>
+          <w:sz w:val="24"/>
+          <w:szCs w:val="24"/>
+        </w:rPr>
+        <w:t>Migh</w:t>
+      </w:r>
+      <w:proofErr w:type="spellEnd"/>
+      <w:r>
+        <w:rPr>
+          <w:rFonts w:ascii="Consolas" w:hAnsi="Consolas" w:cs="Consolas"/>
+          <w:sz w:val="24"/>
+          <w:szCs w:val="24"/>
+        </w:rPr>
+        <w:t xml:space="preserve"> be way faster? Or a cylinder or even a blunt pencil?</w:t>
       </w:r>
     </w:p>
     <w:p>
@@ -153,8 +137,18 @@
           <w:sz w:val="24"/>
           <w:szCs w:val="24"/>
         </w:rPr>
-        <w:t>Need to show an animation of casting a spell and hitting with a sword</w:t>
-      </w:r>
+        <w:t xml:space="preserve">Sounds work,   Get the </w:t>
+      </w:r>
+      <w:proofErr w:type="spellStart"/>
+      <w:r>
+        <w:rPr>
+          <w:rFonts w:ascii="Consolas" w:hAnsi="Consolas" w:cs="Consolas"/>
+          <w:sz w:val="24"/>
+          <w:szCs w:val="24"/>
+        </w:rPr>
+        <w:t>syda</w:t>
+      </w:r>
+      <w:proofErr w:type="spellEnd"/>
       <w:r>
         <w:rPr>
           <w:rFonts w:ascii="Consolas" w:hAnsi="Consolas" w:cs="Consolas"/>
@@ -163,37 +157,23 @@
         </w:rPr>
         <w:t xml:space="preserve"> </w:t>
       </w:r>
-      <w:r>
-        <w:rPr>
-          <w:rFonts w:ascii="Consolas" w:hAnsi="Consolas" w:cs="Consolas"/>
-          <w:sz w:val="24"/>
-          <w:szCs w:val="24"/>
-        </w:rPr>
-        <w:t xml:space="preserve">Make </w:t>
-      </w:r>
-      <w:r>
-        <w:rPr>
-          <w:rFonts w:ascii="Consolas" w:hAnsi="Consolas" w:cs="Consolas"/>
-          <w:sz w:val="24"/>
-          <w:szCs w:val="24"/>
-        </w:rPr>
-        <w:t>avatar</w:t>
-      </w:r>
-      <w:r>
-        <w:rPr>
-          <w:rFonts w:ascii="Consolas" w:hAnsi="Consolas" w:cs="Consolas"/>
-          <w:sz w:val="24"/>
-          <w:szCs w:val="24"/>
-        </w:rPr>
-        <w:t xml:space="preserve"> hands do animation on click</w:t>
-      </w:r>
-      <w:r>
-        <w:rPr>
-          <w:rFonts w:ascii="Consolas" w:hAnsi="Consolas" w:cs="Consolas"/>
-          <w:sz w:val="24"/>
-          <w:szCs w:val="24"/>
-        </w:rPr>
-        <w:t>, and at the same time fake up the CREA reacting with a hit</w:t>
+      <w:proofErr w:type="spellStart"/>
+      <w:r>
+        <w:rPr>
+          <w:rFonts w:ascii="Consolas" w:hAnsi="Consolas" w:cs="Consolas"/>
+          <w:sz w:val="24"/>
+          <w:szCs w:val="24"/>
+        </w:rPr>
+        <w:t>neen</w:t>
+      </w:r>
+      <w:proofErr w:type="spellEnd"/>
+      <w:r>
+        <w:rPr>
+          <w:rFonts w:ascii="Consolas" w:hAnsi="Consolas" w:cs="Consolas"/>
+          <w:sz w:val="24"/>
+          <w:szCs w:val="24"/>
+        </w:rPr>
+        <w:t xml:space="preserve"> gear going well</w:t>
       </w:r>
     </w:p>
     <w:p>
@@ -219,57 +199,47 @@
           <w:sz w:val="24"/>
           <w:szCs w:val="24"/>
         </w:rPr>
-        <w:t>NPC_ should wander the grid if it</w:t>
-      </w:r>
-      <w:r>
-        <w:rPr>
-          <w:rFonts w:ascii="Consolas" w:hAnsi="Consolas" w:cs="Consolas"/>
-          <w:sz w:val="24"/>
-          <w:szCs w:val="24"/>
-        </w:rPr>
-        <w:t>’</w:t>
-      </w:r>
-      <w:r>
-        <w:rPr>
-          <w:rFonts w:ascii="Consolas" w:hAnsi="Consolas" w:cs="Consolas"/>
-          <w:sz w:val="24"/>
-          <w:szCs w:val="24"/>
-        </w:rPr>
-        <w:t xml:space="preserve">s available to </w:t>
-      </w:r>
-      <w:r>
-        <w:rPr>
-          <w:rFonts w:ascii="Consolas" w:hAnsi="Consolas" w:cs="Consolas"/>
-          <w:sz w:val="24"/>
-          <w:szCs w:val="24"/>
-        </w:rPr>
-        <w:t>them;</w:t>
-      </w:r>
-      <w:r>
-        <w:rPr>
-          <w:rFonts w:ascii="Consolas" w:hAnsi="Consolas" w:cs="Consolas"/>
-          <w:sz w:val="24"/>
-          <w:szCs w:val="24"/>
-        </w:rPr>
-        <w:t xml:space="preserve"> this probably needs the </w:t>
-      </w:r>
-      <w:proofErr w:type="spellStart"/>
-      <w:r>
-        <w:rPr>
-          <w:rFonts w:ascii="Consolas" w:hAnsi="Consolas" w:cs="Consolas"/>
-          <w:sz w:val="24"/>
-          <w:szCs w:val="24"/>
-        </w:rPr>
-        <w:t>accum</w:t>
-      </w:r>
-      <w:proofErr w:type="spellEnd"/>
-      <w:r>
-        <w:rPr>
-          <w:rFonts w:ascii="Consolas" w:hAnsi="Consolas" w:cs="Consolas"/>
-          <w:sz w:val="24"/>
-          <w:szCs w:val="24"/>
-        </w:rPr>
-        <w:t xml:space="preserve"> gear to work! A bit at least</w:t>
+        <w:t>Need to show an animation of casting a spell and hitting with a sword</w:t>
+      </w:r>
+      <w:r>
+        <w:rPr>
+          <w:rFonts w:ascii="Consolas" w:hAnsi="Consolas" w:cs="Consolas"/>
+          <w:sz w:val="24"/>
+          <w:szCs w:val="24"/>
+        </w:rPr>
+        <w:t xml:space="preserve"> </w:t>
+      </w:r>
+      <w:r>
+        <w:rPr>
+          <w:rFonts w:ascii="Consolas" w:hAnsi="Consolas" w:cs="Consolas"/>
+          <w:sz w:val="24"/>
+          <w:szCs w:val="24"/>
+        </w:rPr>
+        <w:t xml:space="preserve">Make </w:t>
+      </w:r>
+      <w:r>
+        <w:rPr>
+          <w:rFonts w:ascii="Consolas" w:hAnsi="Consolas" w:cs="Consolas"/>
+          <w:sz w:val="24"/>
+          <w:szCs w:val="24"/>
+        </w:rPr>
+        <w:t>avatar</w:t>
+      </w:r>
+      <w:r>
+        <w:rPr>
+          <w:rFonts w:ascii="Consolas" w:hAnsi="Consolas" w:cs="Consolas"/>
+          <w:sz w:val="24"/>
+          <w:szCs w:val="24"/>
+        </w:rPr>
+        <w:t xml:space="preserve"> hands do animation on click</w:t>
+      </w:r>
+      <w:r>
+        <w:rPr>
+          <w:rFonts w:ascii="Consolas" w:hAnsi="Consolas" w:cs="Consolas"/>
+          <w:sz w:val="24"/>
+          <w:szCs w:val="24"/>
+        </w:rPr>
+        <w:t>, and at the same time fake up the CREA reacting with a hit</w:t>
       </w:r>
     </w:p>
     <w:p>
@@ -295,47 +265,57 @@
           <w:sz w:val="24"/>
           <w:szCs w:val="24"/>
         </w:rPr>
-        <w:t xml:space="preserve">Get a basic AI going for the monsters and the </w:t>
-      </w:r>
-      <w:r>
-        <w:rPr>
-          <w:rFonts w:ascii="Consolas" w:hAnsi="Consolas" w:cs="Consolas"/>
-          <w:sz w:val="24"/>
-          <w:szCs w:val="24"/>
-        </w:rPr>
-        <w:t>NPC</w:t>
-      </w:r>
-      <w:r>
-        <w:rPr>
-          <w:rFonts w:ascii="Consolas" w:hAnsi="Consolas" w:cs="Consolas"/>
-          <w:sz w:val="24"/>
-          <w:szCs w:val="24"/>
-        </w:rPr>
-        <w:t xml:space="preserve"> so they </w:t>
-      </w:r>
-      <w:r>
-        <w:rPr>
-          <w:rFonts w:ascii="Consolas" w:hAnsi="Consolas" w:cs="Consolas"/>
-          <w:sz w:val="24"/>
-          <w:szCs w:val="24"/>
-        </w:rPr>
-        <w:t>show id</w:t>
-      </w:r>
-      <w:r>
-        <w:rPr>
-          <w:rFonts w:ascii="Consolas" w:hAnsi="Consolas" w:cs="Consolas"/>
-          <w:sz w:val="24"/>
-          <w:szCs w:val="24"/>
-        </w:rPr>
-        <w:t>l</w:t>
-      </w:r>
-      <w:r>
-        <w:rPr>
-          <w:rFonts w:ascii="Consolas" w:hAnsi="Consolas" w:cs="Consolas"/>
-          <w:sz w:val="24"/>
-          <w:szCs w:val="24"/>
-        </w:rPr>
-        <w:t>e animations and maybe walk animations</w:t>
+        <w:t>NPC_ should wander the grid if it</w:t>
+      </w:r>
+      <w:r>
+        <w:rPr>
+          <w:rFonts w:ascii="Consolas" w:hAnsi="Consolas" w:cs="Consolas"/>
+          <w:sz w:val="24"/>
+          <w:szCs w:val="24"/>
+        </w:rPr>
+        <w:t>’</w:t>
+      </w:r>
+      <w:r>
+        <w:rPr>
+          <w:rFonts w:ascii="Consolas" w:hAnsi="Consolas" w:cs="Consolas"/>
+          <w:sz w:val="24"/>
+          <w:szCs w:val="24"/>
+        </w:rPr>
+        <w:t xml:space="preserve">s available to </w:t>
+      </w:r>
+      <w:r>
+        <w:rPr>
+          <w:rFonts w:ascii="Consolas" w:hAnsi="Consolas" w:cs="Consolas"/>
+          <w:sz w:val="24"/>
+          <w:szCs w:val="24"/>
+        </w:rPr>
+        <w:t>them;</w:t>
+      </w:r>
+      <w:r>
+        <w:rPr>
+          <w:rFonts w:ascii="Consolas" w:hAnsi="Consolas" w:cs="Consolas"/>
+          <w:sz w:val="24"/>
+          <w:szCs w:val="24"/>
+        </w:rPr>
+        <w:t xml:space="preserve"> this probably needs the </w:t>
+      </w:r>
+      <w:proofErr w:type="spellStart"/>
+      <w:r>
+        <w:rPr>
+          <w:rFonts w:ascii="Consolas" w:hAnsi="Consolas" w:cs="Consolas"/>
+          <w:sz w:val="24"/>
+          <w:szCs w:val="24"/>
+        </w:rPr>
+        <w:t>accum</w:t>
+      </w:r>
+      <w:proofErr w:type="spellEnd"/>
+      <w:r>
+        <w:rPr>
+          <w:rFonts w:ascii="Consolas" w:hAnsi="Consolas" w:cs="Consolas"/>
+          <w:sz w:val="24"/>
+          <w:szCs w:val="24"/>
+        </w:rPr>
+        <w:t xml:space="preserve"> gear to work! A bit at least</w:t>
       </w:r>
     </w:p>
     <w:p>
@@ -355,6 +335,54 @@
           <w:szCs w:val="24"/>
         </w:rPr>
       </w:pPr>
+      <w:r>
+        <w:rPr>
+          <w:rFonts w:ascii="Consolas" w:hAnsi="Consolas" w:cs="Consolas"/>
+          <w:sz w:val="24"/>
+          <w:szCs w:val="24"/>
+        </w:rPr>
+        <w:t xml:space="preserve">Get a basic AI going for the monsters and the </w:t>
+      </w:r>
+      <w:r>
+        <w:rPr>
+          <w:rFonts w:ascii="Consolas" w:hAnsi="Consolas" w:cs="Consolas"/>
+          <w:sz w:val="24"/>
+          <w:szCs w:val="24"/>
+        </w:rPr>
+        <w:t>NPC</w:t>
+      </w:r>
+      <w:r>
+        <w:rPr>
+          <w:rFonts w:ascii="Consolas" w:hAnsi="Consolas" w:cs="Consolas"/>
+          <w:sz w:val="24"/>
+          <w:szCs w:val="24"/>
+        </w:rPr>
+        <w:t xml:space="preserve"> so they </w:t>
+      </w:r>
+      <w:r>
+        <w:rPr>
+          <w:rFonts w:ascii="Consolas" w:hAnsi="Consolas" w:cs="Consolas"/>
+          <w:sz w:val="24"/>
+          <w:szCs w:val="24"/>
+        </w:rPr>
+        <w:t>show id</w:t>
+      </w:r>
+      <w:r>
+        <w:rPr>
+          <w:rFonts w:ascii="Consolas" w:hAnsi="Consolas" w:cs="Consolas"/>
+          <w:sz w:val="24"/>
+          <w:szCs w:val="24"/>
+        </w:rPr>
+        <w:t>l</w:t>
+      </w:r>
+      <w:r>
+        <w:rPr>
+          <w:rFonts w:ascii="Consolas" w:hAnsi="Consolas" w:cs="Consolas"/>
+          <w:sz w:val="24"/>
+          <w:szCs w:val="24"/>
+        </w:rPr>
+        <w:t>e animations and maybe walk animations</w:t>
+      </w:r>
     </w:p>
     <w:p>
       <w:pPr>
@@ -373,14 +401,6 @@
           <w:szCs w:val="24"/>
         </w:rPr>
       </w:pPr>
-      <w:r>
-        <w:rPr>
-          <w:rFonts w:ascii="Consolas" w:hAnsi="Consolas" w:cs="Consolas"/>
-          <w:sz w:val="24"/>
-          <w:szCs w:val="24"/>
-        </w:rPr>
-        <w:t>NO interface!</w:t>
-      </w:r>
     </w:p>
     <w:p>
       <w:pPr>
@@ -405,87 +425,7 @@
           <w:sz w:val="24"/>
           <w:szCs w:val="24"/>
         </w:rPr>
-        <w:t xml:space="preserve">Need the interface of </w:t>
-      </w:r>
-      <w:proofErr w:type="spellStart"/>
-      <w:r>
-        <w:rPr>
-          <w:rFonts w:ascii="Consolas" w:hAnsi="Consolas" w:cs="Consolas"/>
-          <w:sz w:val="24"/>
-          <w:szCs w:val="24"/>
-        </w:rPr>
-        <w:t>morrowind</w:t>
-      </w:r>
-      <w:proofErr w:type="spellEnd"/>
-      <w:r>
-        <w:rPr>
-          <w:rFonts w:ascii="Consolas" w:hAnsi="Consolas" w:cs="Consolas"/>
-          <w:sz w:val="24"/>
-          <w:szCs w:val="24"/>
-        </w:rPr>
-        <w:t xml:space="preserve"> for character generation and inventory </w:t>
-      </w:r>
-      <w:proofErr w:type="spellStart"/>
-      <w:r>
-        <w:rPr>
-          <w:rFonts w:ascii="Consolas" w:hAnsi="Consolas" w:cs="Consolas"/>
-          <w:sz w:val="24"/>
-          <w:szCs w:val="24"/>
-        </w:rPr>
-        <w:t>etc</w:t>
-      </w:r>
-      <w:proofErr w:type="spellEnd"/>
-      <w:r>
-        <w:rPr>
-          <w:rFonts w:ascii="Consolas" w:hAnsi="Consolas" w:cs="Consolas"/>
-          <w:sz w:val="24"/>
-          <w:szCs w:val="24"/>
-        </w:rPr>
-        <w:t xml:space="preserve"> going</w:t>
-      </w:r>
-      <w:r>
-        <w:rPr>
-          <w:rFonts w:ascii="Consolas" w:hAnsi="Consolas" w:cs="Consolas"/>
-          <w:sz w:val="24"/>
-          <w:szCs w:val="24"/>
-        </w:rPr>
-        <w:t xml:space="preserve">, remember scripts have details of how in them I feel </w:t>
-      </w:r>
-      <w:proofErr w:type="spellStart"/>
-      <w:r>
-        <w:rPr>
-          <w:rFonts w:ascii="Consolas" w:hAnsi="Consolas" w:cs="Consolas"/>
-          <w:sz w:val="24"/>
-          <w:szCs w:val="24"/>
-        </w:rPr>
-        <w:t>bufferimages</w:t>
-      </w:r>
-      <w:proofErr w:type="spellEnd"/>
-      <w:r>
-        <w:rPr>
-          <w:rFonts w:ascii="Consolas" w:hAnsi="Consolas" w:cs="Consolas"/>
-          <w:sz w:val="24"/>
-          <w:szCs w:val="24"/>
-        </w:rPr>
-        <w:t xml:space="preserve"> could be the answer with the old school </w:t>
-      </w:r>
-      <w:proofErr w:type="spellStart"/>
-      <w:r>
-        <w:rPr>
-          <w:rFonts w:ascii="Consolas" w:hAnsi="Consolas" w:cs="Consolas"/>
-          <w:sz w:val="24"/>
-          <w:szCs w:val="24"/>
-        </w:rPr>
-        <w:t>hud</w:t>
-      </w:r>
-      <w:proofErr w:type="spellEnd"/>
-      <w:r>
-        <w:rPr>
-          <w:rFonts w:ascii="Consolas" w:hAnsi="Consolas" w:cs="Consolas"/>
-          <w:sz w:val="24"/>
-          <w:szCs w:val="24"/>
-        </w:rPr>
-        <w:t xml:space="preserve"> working again, notice that the Curve gear is expensive so possibly a good step?</w:t>
+        <w:t>NO interface!</w:t>
       </w:r>
     </w:p>
     <w:p>
@@ -511,25 +451,69 @@
           <w:sz w:val="24"/>
           <w:szCs w:val="24"/>
         </w:rPr>
-        <w:t xml:space="preserve">I also see the </w:t>
-      </w:r>
-      <w:proofErr w:type="spellStart"/>
-      <w:r>
-        <w:rPr>
-          <w:rFonts w:ascii="Consolas" w:hAnsi="Consolas" w:cs="Consolas"/>
-          <w:sz w:val="24"/>
-          <w:szCs w:val="24"/>
-        </w:rPr>
-        <w:t>postrender</w:t>
-      </w:r>
-      <w:proofErr w:type="spellEnd"/>
-      <w:r>
-        <w:rPr>
-          <w:rFonts w:ascii="Consolas" w:hAnsi="Consolas" w:cs="Consolas"/>
-          <w:sz w:val="24"/>
-          <w:szCs w:val="24"/>
-        </w:rPr>
-        <w:t xml:space="preserve"> curve gear is now pretty expensive comparably too, for the </w:t>
+        <w:t xml:space="preserve">Need the interface of </w:t>
+      </w:r>
+      <w:proofErr w:type="spellStart"/>
+      <w:r>
+        <w:rPr>
+          <w:rFonts w:ascii="Consolas" w:hAnsi="Consolas" w:cs="Consolas"/>
+          <w:sz w:val="24"/>
+          <w:szCs w:val="24"/>
+        </w:rPr>
+        <w:t>morrowind</w:t>
+      </w:r>
+      <w:proofErr w:type="spellEnd"/>
+      <w:r>
+        <w:rPr>
+          <w:rFonts w:ascii="Consolas" w:hAnsi="Consolas" w:cs="Consolas"/>
+          <w:sz w:val="24"/>
+          <w:szCs w:val="24"/>
+        </w:rPr>
+        <w:t xml:space="preserve"> for character generation and inventory </w:t>
+      </w:r>
+      <w:proofErr w:type="spellStart"/>
+      <w:r>
+        <w:rPr>
+          <w:rFonts w:ascii="Consolas" w:hAnsi="Consolas" w:cs="Consolas"/>
+          <w:sz w:val="24"/>
+          <w:szCs w:val="24"/>
+        </w:rPr>
+        <w:t>etc</w:t>
+      </w:r>
+      <w:proofErr w:type="spellEnd"/>
+      <w:r>
+        <w:rPr>
+          <w:rFonts w:ascii="Consolas" w:hAnsi="Consolas" w:cs="Consolas"/>
+          <w:sz w:val="24"/>
+          <w:szCs w:val="24"/>
+        </w:rPr>
+        <w:t xml:space="preserve"> going</w:t>
+      </w:r>
+      <w:r>
+        <w:rPr>
+          <w:rFonts w:ascii="Consolas" w:hAnsi="Consolas" w:cs="Consolas"/>
+          <w:sz w:val="24"/>
+          <w:szCs w:val="24"/>
+        </w:rPr>
+        <w:t xml:space="preserve">, remember scripts have details of how in them I feel </w:t>
+      </w:r>
+      <w:proofErr w:type="spellStart"/>
+      <w:r>
+        <w:rPr>
+          <w:rFonts w:ascii="Consolas" w:hAnsi="Consolas" w:cs="Consolas"/>
+          <w:sz w:val="24"/>
+          <w:szCs w:val="24"/>
+        </w:rPr>
+        <w:t>bufferimages</w:t>
+      </w:r>
+      <w:proofErr w:type="spellEnd"/>
+      <w:r>
+        <w:rPr>
+          <w:rFonts w:ascii="Consolas" w:hAnsi="Consolas" w:cs="Consolas"/>
+          <w:sz w:val="24"/>
+          <w:szCs w:val="24"/>
+        </w:rPr>
+        <w:t xml:space="preserve"> could be the answer with the old school </w:t>
       </w:r>
       <w:proofErr w:type="spellStart"/>
       <w:r>
@@ -547,25 +531,7 @@
           <w:sz w:val="24"/>
           <w:szCs w:val="24"/>
         </w:rPr>
-        <w:t xml:space="preserve"> I could easily flip back to the old system of painting on texture, if I simply make up a decent </w:t>
-      </w:r>
-      <w:proofErr w:type="spellStart"/>
-      <w:r>
-        <w:rPr>
-          <w:rFonts w:ascii="Consolas" w:hAnsi="Consolas" w:cs="Consolas"/>
-          <w:sz w:val="24"/>
-          <w:szCs w:val="24"/>
-        </w:rPr>
-        <w:t>bufferedImage</w:t>
-      </w:r>
-      <w:proofErr w:type="spellEnd"/>
-      <w:r>
-        <w:rPr>
-          <w:rFonts w:ascii="Consolas" w:hAnsi="Consolas" w:cs="Consolas"/>
-          <w:sz w:val="24"/>
-          <w:szCs w:val="24"/>
-        </w:rPr>
-        <w:t xml:space="preserve"> replacement texture system, but given it should be just RGBA 24/32 it should be fine (no compression won’t matter)</w:t>
+        <w:t xml:space="preserve"> working again, notice that the Curve gear is expensive so possibly a good step?</w:t>
       </w:r>
     </w:p>
     <w:p>
@@ -585,6 +551,68 @@
           <w:szCs w:val="24"/>
         </w:rPr>
       </w:pPr>
+      <w:r>
+        <w:rPr>
+          <w:rFonts w:ascii="Consolas" w:hAnsi="Consolas" w:cs="Consolas"/>
+          <w:sz w:val="24"/>
+          <w:szCs w:val="24"/>
+        </w:rPr>
+        <w:t xml:space="preserve">I also see the </w:t>
+      </w:r>
+      <w:proofErr w:type="spellStart"/>
+      <w:r>
+        <w:rPr>
+          <w:rFonts w:ascii="Consolas" w:hAnsi="Consolas" w:cs="Consolas"/>
+          <w:sz w:val="24"/>
+          <w:szCs w:val="24"/>
+        </w:rPr>
+        <w:t>postrender</w:t>
+      </w:r>
+      <w:proofErr w:type="spellEnd"/>
+      <w:r>
+        <w:rPr>
+          <w:rFonts w:ascii="Consolas" w:hAnsi="Consolas" w:cs="Consolas"/>
+          <w:sz w:val="24"/>
+          <w:szCs w:val="24"/>
+        </w:rPr>
+        <w:t xml:space="preserve"> curve gear is now pretty expensive comparably too, for the </w:t>
+      </w:r>
+      <w:proofErr w:type="spellStart"/>
+      <w:r>
+        <w:rPr>
+          <w:rFonts w:ascii="Consolas" w:hAnsi="Consolas" w:cs="Consolas"/>
+          <w:sz w:val="24"/>
+          <w:szCs w:val="24"/>
+        </w:rPr>
+        <w:t>hud</w:t>
+      </w:r>
+      <w:proofErr w:type="spellEnd"/>
+      <w:r>
+        <w:rPr>
+          <w:rFonts w:ascii="Consolas" w:hAnsi="Consolas" w:cs="Consolas"/>
+          <w:sz w:val="24"/>
+          <w:szCs w:val="24"/>
+        </w:rPr>
+        <w:t xml:space="preserve"> I could easily flip back to the old system of painting on texture, if I simply make up a decent </w:t>
+      </w:r>
+      <w:proofErr w:type="spellStart"/>
+      <w:r>
+        <w:rPr>
+          <w:rFonts w:ascii="Consolas" w:hAnsi="Consolas" w:cs="Consolas"/>
+          <w:sz w:val="24"/>
+          <w:szCs w:val="24"/>
+        </w:rPr>
+        <w:t>bufferedImage</w:t>
+      </w:r>
+      <w:proofErr w:type="spellEnd"/>
+      <w:r>
+        <w:rPr>
+          <w:rFonts w:ascii="Consolas" w:hAnsi="Consolas" w:cs="Consolas"/>
+          <w:sz w:val="24"/>
+          <w:szCs w:val="24"/>
+        </w:rPr>
+        <w:t xml:space="preserve"> replacement texture system, but given it should be just RGBA 24/32 it should be fine (no compression won’t matter)</w:t>
+      </w:r>
     </w:p>
     <w:p>
       <w:pPr>
@@ -603,74 +631,6 @@
           <w:szCs w:val="24"/>
         </w:rPr>
       </w:pPr>
-      <w:r>
-        <w:rPr>
-          <w:rFonts w:ascii="Consolas" w:hAnsi="Consolas" w:cs="Consolas"/>
-          <w:sz w:val="24"/>
-          <w:szCs w:val="24"/>
-        </w:rPr>
-        <w:t xml:space="preserve">Cut more out from the back of </w:t>
-      </w:r>
-      <w:proofErr w:type="spellStart"/>
-      <w:r>
-        <w:rPr>
-          <w:rFonts w:ascii="Consolas" w:hAnsi="Consolas" w:cs="Consolas"/>
-          <w:sz w:val="24"/>
-          <w:szCs w:val="24"/>
-        </w:rPr>
-        <w:t>syda</w:t>
-      </w:r>
-      <w:proofErr w:type="spellEnd"/>
-      <w:r>
-        <w:rPr>
-          <w:rFonts w:ascii="Consolas" w:hAnsi="Consolas" w:cs="Consolas"/>
-          <w:sz w:val="24"/>
-          <w:szCs w:val="24"/>
-        </w:rPr>
-        <w:t xml:space="preserve"> </w:t>
-      </w:r>
-      <w:proofErr w:type="spellStart"/>
-      <w:r>
-        <w:rPr>
-          <w:rFonts w:ascii="Consolas" w:hAnsi="Consolas" w:cs="Consolas"/>
-          <w:sz w:val="24"/>
-          <w:szCs w:val="24"/>
-        </w:rPr>
-        <w:t>neen</w:t>
-      </w:r>
-      <w:proofErr w:type="spellEnd"/>
-      <w:r>
-        <w:rPr>
-          <w:rFonts w:ascii="Consolas" w:hAnsi="Consolas" w:cs="Consolas"/>
-          <w:sz w:val="24"/>
-          <w:szCs w:val="24"/>
-        </w:rPr>
-        <w:t>, I suspect the trees…</w:t>
-      </w:r>
-      <w:r>
-        <w:rPr>
-          <w:rFonts w:ascii="Consolas" w:hAnsi="Consolas" w:cs="Consolas"/>
-          <w:sz w:val="24"/>
-          <w:szCs w:val="24"/>
-        </w:rPr>
-        <w:t xml:space="preserve"> </w:t>
-      </w:r>
-      <w:r>
-        <w:rPr>
-          <w:rFonts w:ascii="Consolas" w:hAnsi="Consolas" w:cs="Consolas"/>
-          <w:sz w:val="24"/>
-          <w:szCs w:val="24"/>
-        </w:rPr>
-        <w:t xml:space="preserve"> </w:t>
-      </w:r>
-      <w:r>
-        <w:rPr>
-          <w:rFonts w:ascii="Consolas" w:hAnsi="Consolas" w:cs="Consolas"/>
-          <w:sz w:val="24"/>
-          <w:szCs w:val="24"/>
-        </w:rPr>
-        <w:t xml:space="preserve"> </w:t>
-      </w:r>
     </w:p>
     <w:p>
       <w:pPr>
@@ -695,43 +655,67 @@
           <w:sz w:val="24"/>
           <w:szCs w:val="24"/>
         </w:rPr>
-        <w:t xml:space="preserve">I wonder if the overly fast animations I see sometimes are because I’m not using a value on of the </w:t>
-      </w:r>
-      <w:proofErr w:type="spellStart"/>
-      <w:r>
-        <w:rPr>
-          <w:rFonts w:ascii="Consolas" w:hAnsi="Consolas" w:cs="Consolas"/>
-          <w:sz w:val="24"/>
-          <w:szCs w:val="24"/>
-        </w:rPr>
-        <w:t>keyframe</w:t>
-      </w:r>
-      <w:proofErr w:type="spellEnd"/>
-      <w:r>
-        <w:rPr>
-          <w:rFonts w:ascii="Consolas" w:hAnsi="Consolas" w:cs="Consolas"/>
-          <w:sz w:val="24"/>
-          <w:szCs w:val="24"/>
-        </w:rPr>
-        <w:t xml:space="preserve"> data like a speed </w:t>
-      </w:r>
-      <w:proofErr w:type="gramStart"/>
-      <w:r>
-        <w:rPr>
-          <w:rFonts w:ascii="Consolas" w:hAnsi="Consolas" w:cs="Consolas"/>
-          <w:sz w:val="24"/>
-          <w:szCs w:val="24"/>
-        </w:rPr>
-        <w:t>multiplier?</w:t>
-      </w:r>
-      <w:proofErr w:type="gramEnd"/>
-      <w:r>
-        <w:rPr>
-          <w:rFonts w:ascii="Consolas" w:hAnsi="Consolas" w:cs="Consolas"/>
-          <w:sz w:val="24"/>
-          <w:szCs w:val="24"/>
-        </w:rPr>
-        <w:t xml:space="preserve"> It also seems like sometimes 2 animations are running concurrently and causing a jitter</w:t>
+        <w:t xml:space="preserve">Cut more out from the back of </w:t>
+      </w:r>
+      <w:proofErr w:type="spellStart"/>
+      <w:r>
+        <w:rPr>
+          <w:rFonts w:ascii="Consolas" w:hAnsi="Consolas" w:cs="Consolas"/>
+          <w:sz w:val="24"/>
+          <w:szCs w:val="24"/>
+        </w:rPr>
+        <w:t>syda</w:t>
+      </w:r>
+      <w:proofErr w:type="spellEnd"/>
+      <w:r>
+        <w:rPr>
+          <w:rFonts w:ascii="Consolas" w:hAnsi="Consolas" w:cs="Consolas"/>
+          <w:sz w:val="24"/>
+          <w:szCs w:val="24"/>
+        </w:rPr>
+        <w:t xml:space="preserve"> </w:t>
+      </w:r>
+      <w:proofErr w:type="spellStart"/>
+      <w:r>
+        <w:rPr>
+          <w:rFonts w:ascii="Consolas" w:hAnsi="Consolas" w:cs="Consolas"/>
+          <w:sz w:val="24"/>
+          <w:szCs w:val="24"/>
+        </w:rPr>
+        <w:t>neen</w:t>
+      </w:r>
+      <w:proofErr w:type="spellEnd"/>
+      <w:r>
+        <w:rPr>
+          <w:rFonts w:ascii="Consolas" w:hAnsi="Consolas" w:cs="Consolas"/>
+          <w:sz w:val="24"/>
+          <w:szCs w:val="24"/>
+        </w:rPr>
+        <w:t>, I suspect the trees…</w:t>
+      </w:r>
+      <w:r>
+        <w:rPr>
+          <w:rFonts w:ascii="Consolas" w:hAnsi="Consolas" w:cs="Consolas"/>
+          <w:sz w:val="24"/>
+          <w:szCs w:val="24"/>
+        </w:rPr>
+        <w:t xml:space="preserve"> </w:t>
+      </w:r>
+      <w:r>
+        <w:rPr>
+          <w:rFonts w:ascii="Consolas" w:hAnsi="Consolas" w:cs="Consolas"/>
+          <w:sz w:val="24"/>
+          <w:szCs w:val="24"/>
+        </w:rPr>
+        <w:t xml:space="preserve"> </w:t>
+      </w:r>
+      <w:r>
+        <w:rPr>
+          <w:rFonts w:ascii="Consolas" w:hAnsi="Consolas" w:cs="Consolas"/>
+          <w:sz w:val="24"/>
+          <w:szCs w:val="24"/>
+        </w:rPr>
+        <w:t xml:space="preserve"> </w:t>
       </w:r>
     </w:p>
     <w:p>
@@ -757,112 +741,43 @@
           <w:sz w:val="24"/>
           <w:szCs w:val="24"/>
         </w:rPr>
-        <w:t xml:space="preserve">I have too many simple </w:t>
-      </w:r>
-      <w:proofErr w:type="spellStart"/>
-      <w:r>
-        <w:rPr>
-          <w:rFonts w:ascii="Consolas" w:hAnsi="Consolas" w:cs="Consolas"/>
-          <w:sz w:val="24"/>
-          <w:szCs w:val="24"/>
-        </w:rPr>
-        <w:t>behaviors</w:t>
-      </w:r>
-      <w:proofErr w:type="spellEnd"/>
-      <w:r>
-        <w:rPr>
-          <w:rFonts w:ascii="Consolas" w:hAnsi="Consolas" w:cs="Consolas"/>
-          <w:sz w:val="24"/>
-          <w:szCs w:val="24"/>
-        </w:rPr>
-        <w:t xml:space="preserve"> and </w:t>
-      </w:r>
-      <w:proofErr w:type="spellStart"/>
-      <w:r>
-        <w:rPr>
-          <w:rFonts w:ascii="Consolas" w:hAnsi="Consolas" w:cs="Consolas"/>
-          <w:sz w:val="24"/>
-          <w:szCs w:val="24"/>
-        </w:rPr>
-        <w:t>perframe</w:t>
-      </w:r>
-      <w:proofErr w:type="spellEnd"/>
-      <w:r>
-        <w:rPr>
-          <w:rFonts w:ascii="Consolas" w:hAnsi="Consolas" w:cs="Consolas"/>
-          <w:sz w:val="24"/>
-          <w:szCs w:val="24"/>
-        </w:rPr>
-        <w:t xml:space="preserve"> updates, each one is a “every frame” processor, so I should look at reducing the number of calls</w:t>
-      </w:r>
-      <w:r>
-        <w:rPr>
-          <w:rFonts w:ascii="Consolas" w:hAnsi="Consolas" w:cs="Consolas"/>
-          <w:color w:val="000000"/>
-          <w:sz w:val="24"/>
-          <w:szCs w:val="24"/>
-          <w:highlight w:val="lightGray"/>
-        </w:rPr>
-        <w:t xml:space="preserve"> </w:t>
-      </w:r>
-      <w:r>
-        <w:rPr>
-          <w:rFonts w:ascii="Consolas" w:hAnsi="Consolas" w:cs="Consolas"/>
-          <w:color w:val="000000"/>
-          <w:sz w:val="24"/>
-          <w:szCs w:val="24"/>
-          <w:highlight w:val="lightGray"/>
-        </w:rPr>
-        <w:t>Utils3D</w:t>
-      </w:r>
-      <w:r>
-        <w:rPr>
-          <w:rFonts w:ascii="Consolas" w:hAnsi="Consolas" w:cs="Consolas"/>
-          <w:color w:val="000000"/>
-          <w:sz w:val="24"/>
-          <w:szCs w:val="24"/>
-        </w:rPr>
-        <w:t xml:space="preserve">.defaultBounds are used a lot, but less </w:t>
-      </w:r>
-      <w:proofErr w:type="spellStart"/>
-      <w:r>
-        <w:rPr>
-          <w:rFonts w:ascii="Consolas" w:hAnsi="Consolas" w:cs="Consolas"/>
-          <w:color w:val="000000"/>
-          <w:sz w:val="24"/>
-          <w:szCs w:val="24"/>
-        </w:rPr>
-        <w:t>behaviors</w:t>
-      </w:r>
-      <w:proofErr w:type="spellEnd"/>
-      <w:r>
-        <w:rPr>
-          <w:rFonts w:ascii="Consolas" w:hAnsi="Consolas" w:cs="Consolas"/>
-          <w:color w:val="000000"/>
-          <w:sz w:val="24"/>
-          <w:szCs w:val="24"/>
-        </w:rPr>
-        <w:t xml:space="preserve"> might be good if they are used less, also every behaviour should consider being </w:t>
-      </w:r>
-      <w:proofErr w:type="spellStart"/>
-      <w:r>
-        <w:rPr>
-          <w:rFonts w:ascii="Consolas" w:hAnsi="Consolas" w:cs="Consolas"/>
-          <w:color w:val="000000"/>
-          <w:sz w:val="24"/>
-          <w:szCs w:val="24"/>
-        </w:rPr>
-        <w:t>frustrum</w:t>
-      </w:r>
-      <w:proofErr w:type="spellEnd"/>
-      <w:r>
-        <w:rPr>
-          <w:rFonts w:ascii="Consolas" w:hAnsi="Consolas" w:cs="Consolas"/>
-          <w:color w:val="000000"/>
-          <w:sz w:val="24"/>
-          <w:szCs w:val="24"/>
-        </w:rPr>
-        <w:t xml:space="preserve"> only too</w:t>
+        <w:t xml:space="preserve">I wonder if the overly fast animations I see sometimes are because I’m not using a value on of the </w:t>
+      </w:r>
+      <w:proofErr w:type="spellStart"/>
+      <w:r>
+        <w:rPr>
+          <w:rFonts w:ascii="Consolas" w:hAnsi="Consolas" w:cs="Consolas"/>
+          <w:sz w:val="24"/>
+          <w:szCs w:val="24"/>
+        </w:rPr>
+        <w:t>keyframe</w:t>
+      </w:r>
+      <w:proofErr w:type="spellEnd"/>
+      <w:r>
+        <w:rPr>
+          <w:rFonts w:ascii="Consolas" w:hAnsi="Consolas" w:cs="Consolas"/>
+          <w:sz w:val="24"/>
+          <w:szCs w:val="24"/>
+        </w:rPr>
+        <w:t xml:space="preserve"> data like a speed </w:t>
+      </w:r>
+      <w:proofErr w:type="gramStart"/>
+      <w:r>
+        <w:rPr>
+          <w:rFonts w:ascii="Consolas" w:hAnsi="Consolas" w:cs="Consolas"/>
+          <w:sz w:val="24"/>
+          <w:szCs w:val="24"/>
+        </w:rPr>
+        <w:t>multiplier?</w:t>
+      </w:r>
+      <w:proofErr w:type="gramEnd"/>
+      <w:r>
+        <w:rPr>
+          <w:rFonts w:ascii="Consolas" w:hAnsi="Consolas" w:cs="Consolas"/>
+          <w:sz w:val="24"/>
+          <w:szCs w:val="24"/>
+        </w:rPr>
+        <w:t xml:space="preserve"> It also seems like sometimes 2 animations are running concurrently and causing a jitter</w:t>
       </w:r>
     </w:p>
     <w:p>
@@ -888,101 +803,112 @@
           <w:sz w:val="24"/>
           <w:szCs w:val="24"/>
         </w:rPr>
-        <w:t>Why does minimise</w:t>
-      </w:r>
-      <w:r>
-        <w:rPr>
-          <w:rFonts w:ascii="Consolas" w:hAnsi="Consolas" w:cs="Consolas"/>
-          <w:sz w:val="24"/>
-          <w:szCs w:val="24"/>
+        <w:t xml:space="preserve">I have too many simple </w:t>
+      </w:r>
+      <w:proofErr w:type="spellStart"/>
+      <w:r>
+        <w:rPr>
+          <w:rFonts w:ascii="Consolas" w:hAnsi="Consolas" w:cs="Consolas"/>
+          <w:sz w:val="24"/>
+          <w:szCs w:val="24"/>
+        </w:rPr>
+        <w:t>behaviors</w:t>
+      </w:r>
+      <w:proofErr w:type="spellEnd"/>
+      <w:r>
+        <w:rPr>
+          <w:rFonts w:ascii="Consolas" w:hAnsi="Consolas" w:cs="Consolas"/>
+          <w:sz w:val="24"/>
+          <w:szCs w:val="24"/>
+        </w:rPr>
+        <w:t xml:space="preserve"> and </w:t>
+      </w:r>
+      <w:proofErr w:type="spellStart"/>
+      <w:r>
+        <w:rPr>
+          <w:rFonts w:ascii="Consolas" w:hAnsi="Consolas" w:cs="Consolas"/>
+          <w:sz w:val="24"/>
+          <w:szCs w:val="24"/>
+        </w:rPr>
+        <w:t>perframe</w:t>
+      </w:r>
+      <w:proofErr w:type="spellEnd"/>
+      <w:r>
+        <w:rPr>
+          <w:rFonts w:ascii="Consolas" w:hAnsi="Consolas" w:cs="Consolas"/>
+          <w:sz w:val="24"/>
+          <w:szCs w:val="24"/>
+        </w:rPr>
+        <w:t xml:space="preserve"> updates, each one is a “every frame” processor, so I should look at reducing the number of calls</w:t>
+      </w:r>
+      <w:r>
+        <w:rPr>
+          <w:rFonts w:ascii="Consolas" w:hAnsi="Consolas" w:cs="Consolas"/>
+          <w:color w:val="000000"/>
+          <w:sz w:val="24"/>
+          <w:szCs w:val="24"/>
+          <w:highlight w:val="lightGray"/>
         </w:rPr>
         <w:t xml:space="preserve"> </w:t>
       </w:r>
-      <w:proofErr w:type="spellStart"/>
-      <w:r>
-        <w:rPr>
-          <w:rFonts w:ascii="Consolas" w:hAnsi="Consolas" w:cs="Consolas"/>
-          <w:sz w:val="24"/>
-          <w:szCs w:val="24"/>
-        </w:rPr>
-        <w:t>apk</w:t>
-      </w:r>
-      <w:proofErr w:type="spellEnd"/>
-      <w:r>
-        <w:rPr>
-          <w:rFonts w:ascii="Consolas" w:hAnsi="Consolas" w:cs="Consolas"/>
-          <w:sz w:val="24"/>
-          <w:szCs w:val="24"/>
-        </w:rPr>
-        <w:t xml:space="preserve"> file</w:t>
-      </w:r>
-      <w:r>
-        <w:rPr>
-          <w:rFonts w:ascii="Consolas" w:hAnsi="Consolas" w:cs="Consolas"/>
-          <w:sz w:val="24"/>
-          <w:szCs w:val="24"/>
-        </w:rPr>
-        <w:t xml:space="preserve"> not give a perf boost? </w:t>
-      </w:r>
-      <w:r>
-        <w:rPr>
-          <w:rFonts w:ascii="Consolas" w:hAnsi="Consolas" w:cs="Consolas"/>
-          <w:sz w:val="24"/>
-          <w:szCs w:val="24"/>
-        </w:rPr>
-        <w:t xml:space="preserve">It is </w:t>
-      </w:r>
-      <w:proofErr w:type="spellStart"/>
-      <w:r>
-        <w:rPr>
-          <w:rFonts w:ascii="Consolas" w:hAnsi="Consolas" w:cs="Consolas"/>
-          <w:sz w:val="24"/>
-          <w:szCs w:val="24"/>
-        </w:rPr>
-        <w:t>inlining</w:t>
-      </w:r>
-      <w:proofErr w:type="spellEnd"/>
-      <w:r>
-        <w:rPr>
-          <w:rFonts w:ascii="Consolas" w:hAnsi="Consolas" w:cs="Consolas"/>
-          <w:sz w:val="24"/>
-          <w:szCs w:val="24"/>
-        </w:rPr>
-        <w:t xml:space="preserve"> and definitely cutting down the execute calls in </w:t>
-      </w:r>
-      <w:proofErr w:type="spellStart"/>
-      <w:r>
-        <w:rPr>
-          <w:rFonts w:ascii="Consolas" w:hAnsi="Consolas" w:cs="Consolas"/>
-          <w:sz w:val="24"/>
-          <w:szCs w:val="24"/>
-        </w:rPr>
-        <w:t>joglespipline</w:t>
-      </w:r>
-      <w:proofErr w:type="spellEnd"/>
-      <w:r>
-        <w:rPr>
-          <w:rFonts w:ascii="Consolas" w:hAnsi="Consolas" w:cs="Consolas"/>
-          <w:sz w:val="24"/>
-          <w:szCs w:val="24"/>
-        </w:rPr>
-        <w:t xml:space="preserve">, is it the curve gear and </w:t>
-      </w:r>
-      <w:r>
-        <w:rPr>
-          <w:rFonts w:ascii="Consolas" w:hAnsi="Consolas" w:cs="Consolas"/>
-          <w:sz w:val="24"/>
-          <w:szCs w:val="24"/>
-        </w:rPr>
-        <w:t>behaviours</w:t>
-      </w:r>
-      <w:r>
-        <w:rPr>
-          <w:rFonts w:ascii="Consolas" w:hAnsi="Consolas" w:cs="Consolas"/>
-          <w:sz w:val="24"/>
-          <w:szCs w:val="24"/>
-        </w:rPr>
-        <w:t xml:space="preserve"> now?</w:t>
+      <w:r>
+        <w:rPr>
+          <w:rFonts w:ascii="Consolas" w:hAnsi="Consolas" w:cs="Consolas"/>
+          <w:color w:val="000000"/>
+          <w:sz w:val="24"/>
+          <w:szCs w:val="24"/>
+          <w:highlight w:val="lightGray"/>
+        </w:rPr>
+        <w:t>Utils3D</w:t>
+      </w:r>
+      <w:r>
+        <w:rPr>
+          <w:rFonts w:ascii="Consolas" w:hAnsi="Consolas" w:cs="Consolas"/>
+          <w:color w:val="000000"/>
+          <w:sz w:val="24"/>
+          <w:szCs w:val="24"/>
+        </w:rPr>
+        <w:t xml:space="preserve">.defaultBounds are used a lot, but less </w:t>
+      </w:r>
+      <w:proofErr w:type="spellStart"/>
+      <w:r>
+        <w:rPr>
+          <w:rFonts w:ascii="Consolas" w:hAnsi="Consolas" w:cs="Consolas"/>
+          <w:color w:val="000000"/>
+          <w:sz w:val="24"/>
+          <w:szCs w:val="24"/>
+        </w:rPr>
+        <w:t>behaviors</w:t>
+      </w:r>
+      <w:proofErr w:type="spellEnd"/>
+      <w:r>
+        <w:rPr>
+          <w:rFonts w:ascii="Consolas" w:hAnsi="Consolas" w:cs="Consolas"/>
+          <w:color w:val="000000"/>
+          <w:sz w:val="24"/>
+          <w:szCs w:val="24"/>
+        </w:rPr>
+        <w:t xml:space="preserve"> might be good if they are used less, also every behaviour should consider being </w:t>
+      </w:r>
+      <w:proofErr w:type="spellStart"/>
+      <w:r>
+        <w:rPr>
+          <w:rFonts w:ascii="Consolas" w:hAnsi="Consolas" w:cs="Consolas"/>
+          <w:color w:val="000000"/>
+          <w:sz w:val="24"/>
+          <w:szCs w:val="24"/>
+        </w:rPr>
+        <w:t>frustrum</w:t>
+      </w:r>
+      <w:proofErr w:type="spellEnd"/>
+      <w:r>
+        <w:rPr>
+          <w:rFonts w:ascii="Consolas" w:hAnsi="Consolas" w:cs="Consolas"/>
+          <w:color w:val="000000"/>
+          <w:sz w:val="24"/>
+          <w:szCs w:val="24"/>
+        </w:rPr>
+        <w:t xml:space="preserve"> only too</w:t>
       </w:r>
     </w:p>
     <w:p>
@@ -1002,93 +928,107 @@
           <w:szCs w:val="24"/>
         </w:rPr>
       </w:pPr>
-      <w:proofErr w:type="spellStart"/>
-      <w:r>
-        <w:rPr>
-          <w:rFonts w:ascii="Consolas" w:hAnsi="Consolas" w:cs="Consolas"/>
-          <w:sz w:val="24"/>
-          <w:szCs w:val="24"/>
-        </w:rPr>
-        <w:t>Morrowind</w:t>
-      </w:r>
-      <w:proofErr w:type="spellEnd"/>
-      <w:r>
-        <w:rPr>
-          <w:rFonts w:ascii="Consolas" w:hAnsi="Consolas" w:cs="Consolas"/>
-          <w:sz w:val="24"/>
-          <w:szCs w:val="24"/>
-        </w:rPr>
-        <w:t xml:space="preserve"> interior now show gaps, possibly from size update? Check </w:t>
-      </w:r>
-      <w:proofErr w:type="spellStart"/>
-      <w:r>
-        <w:rPr>
-          <w:rFonts w:ascii="Consolas" w:hAnsi="Consolas" w:cs="Consolas"/>
-          <w:sz w:val="24"/>
-          <w:szCs w:val="24"/>
-        </w:rPr>
-        <w:t>obliv</w:t>
-      </w:r>
-      <w:proofErr w:type="spellEnd"/>
-      <w:r>
-        <w:rPr>
-          <w:rFonts w:ascii="Consolas" w:hAnsi="Consolas" w:cs="Consolas"/>
-          <w:sz w:val="24"/>
-          <w:szCs w:val="24"/>
-        </w:rPr>
-        <w:t>, notice no a gap at all outside it’s an inside issue?</w:t>
-      </w:r>
-      <w:r>
-        <w:rPr>
-          <w:rFonts w:ascii="Consolas" w:hAnsi="Consolas" w:cs="Consolas"/>
-          <w:sz w:val="24"/>
-          <w:szCs w:val="24"/>
-        </w:rPr>
-        <w:t xml:space="preserve"> I</w:t>
-      </w:r>
-      <w:r>
-        <w:rPr>
-          <w:rFonts w:ascii="Consolas" w:hAnsi="Consolas" w:cs="Consolas"/>
-          <w:sz w:val="24"/>
-          <w:szCs w:val="24"/>
-        </w:rPr>
-        <w:t xml:space="preserve">n fact inside a tavern no trouble at all, only dungeons and </w:t>
-      </w:r>
-      <w:proofErr w:type="spellStart"/>
-      <w:r>
-        <w:rPr>
-          <w:rFonts w:ascii="Consolas" w:hAnsi="Consolas" w:cs="Consolas"/>
-          <w:sz w:val="24"/>
-          <w:szCs w:val="24"/>
-        </w:rPr>
-        <w:t>vivec</w:t>
-      </w:r>
-      <w:proofErr w:type="spellEnd"/>
-      <w:r>
-        <w:rPr>
-          <w:rFonts w:ascii="Consolas" w:hAnsi="Consolas" w:cs="Consolas"/>
-          <w:sz w:val="24"/>
-          <w:szCs w:val="24"/>
-        </w:rPr>
-        <w:t xml:space="preserve">? But in </w:t>
-      </w:r>
-      <w:proofErr w:type="spellStart"/>
-      <w:r>
-        <w:rPr>
-          <w:rFonts w:ascii="Consolas" w:hAnsi="Consolas" w:cs="Consolas"/>
-          <w:sz w:val="24"/>
-          <w:szCs w:val="24"/>
-        </w:rPr>
-        <w:t>vivec</w:t>
-      </w:r>
-      <w:proofErr w:type="spellEnd"/>
-      <w:r>
-        <w:rPr>
-          <w:rFonts w:ascii="Consolas" w:hAnsi="Consolas" w:cs="Consolas"/>
-          <w:sz w:val="24"/>
-          <w:szCs w:val="24"/>
-        </w:rPr>
-        <w:t xml:space="preserve"> physics is all wrong to, so perhaps some scale I’m missing?</w:t>
+      <w:r>
+        <w:rPr>
+          <w:rFonts w:ascii="Consolas" w:hAnsi="Consolas" w:cs="Consolas"/>
+          <w:sz w:val="24"/>
+          <w:szCs w:val="24"/>
+        </w:rPr>
+        <w:t>Why does minimise</w:t>
+      </w:r>
+      <w:r>
+        <w:rPr>
+          <w:rFonts w:ascii="Consolas" w:hAnsi="Consolas" w:cs="Consolas"/>
+          <w:sz w:val="24"/>
+          <w:szCs w:val="24"/>
+        </w:rPr>
+        <w:t xml:space="preserve"> </w:t>
+      </w:r>
+      <w:proofErr w:type="spellStart"/>
+      <w:r>
+        <w:rPr>
+          <w:rFonts w:ascii="Consolas" w:hAnsi="Consolas" w:cs="Consolas"/>
+          <w:sz w:val="24"/>
+          <w:szCs w:val="24"/>
+        </w:rPr>
+        <w:t>apk</w:t>
+      </w:r>
+      <w:proofErr w:type="spellEnd"/>
+      <w:r>
+        <w:rPr>
+          <w:rFonts w:ascii="Consolas" w:hAnsi="Consolas" w:cs="Consolas"/>
+          <w:sz w:val="24"/>
+          <w:szCs w:val="24"/>
+        </w:rPr>
+        <w:t xml:space="preserve"> file</w:t>
+      </w:r>
+      <w:r>
+        <w:rPr>
+          <w:rFonts w:ascii="Consolas" w:hAnsi="Consolas" w:cs="Consolas"/>
+          <w:sz w:val="24"/>
+          <w:szCs w:val="24"/>
+        </w:rPr>
+        <w:t xml:space="preserve"> not give a perf boost? </w:t>
+      </w:r>
+      <w:r>
+        <w:rPr>
+          <w:rFonts w:ascii="Consolas" w:hAnsi="Consolas" w:cs="Consolas"/>
+          <w:sz w:val="24"/>
+          <w:szCs w:val="24"/>
+        </w:rPr>
+        <w:t xml:space="preserve">It is </w:t>
+      </w:r>
+      <w:proofErr w:type="spellStart"/>
+      <w:r>
+        <w:rPr>
+          <w:rFonts w:ascii="Consolas" w:hAnsi="Consolas" w:cs="Consolas"/>
+          <w:sz w:val="24"/>
+          <w:szCs w:val="24"/>
+        </w:rPr>
+        <w:t>inlining</w:t>
+      </w:r>
+      <w:proofErr w:type="spellEnd"/>
+      <w:r>
+        <w:rPr>
+          <w:rFonts w:ascii="Consolas" w:hAnsi="Consolas" w:cs="Consolas"/>
+          <w:sz w:val="24"/>
+          <w:szCs w:val="24"/>
+        </w:rPr>
+        <w:t xml:space="preserve"> and definitely cutting down the execute calls in </w:t>
+      </w:r>
+      <w:proofErr w:type="spellStart"/>
+      <w:r>
+        <w:rPr>
+          <w:rFonts w:ascii="Consolas" w:hAnsi="Consolas" w:cs="Consolas"/>
+          <w:sz w:val="24"/>
+          <w:szCs w:val="24"/>
+        </w:rPr>
+        <w:t>joglespipline</w:t>
+      </w:r>
+      <w:proofErr w:type="spellEnd"/>
+      <w:r>
+        <w:rPr>
+          <w:rFonts w:ascii="Consolas" w:hAnsi="Consolas" w:cs="Consolas"/>
+          <w:sz w:val="24"/>
+          <w:szCs w:val="24"/>
+        </w:rPr>
+        <w:t xml:space="preserve">, is it the curve gear and </w:t>
+      </w:r>
+      <w:r>
+        <w:rPr>
+          <w:rFonts w:ascii="Consolas" w:hAnsi="Consolas" w:cs="Consolas"/>
+          <w:sz w:val="24"/>
+          <w:szCs w:val="24"/>
+        </w:rPr>
+        <w:t>behaviours</w:t>
+      </w:r>
+      <w:r>
+        <w:rPr>
+          <w:rFonts w:ascii="Consolas" w:hAnsi="Consolas" w:cs="Consolas"/>
+          <w:sz w:val="24"/>
+          <w:szCs w:val="24"/>
+        </w:rPr>
+        <w:t xml:space="preserve"> now?</w:t>
       </w:r>
     </w:p>
     <w:p>
@@ -1114,109 +1054,77 @@
           <w:sz w:val="24"/>
           <w:szCs w:val="24"/>
         </w:rPr>
-        <w:t xml:space="preserve">I just moved a long way from </w:t>
-      </w:r>
-      <w:proofErr w:type="spellStart"/>
-      <w:r>
-        <w:rPr>
-          <w:rFonts w:ascii="Consolas" w:hAnsi="Consolas" w:cs="Consolas"/>
-          <w:sz w:val="24"/>
-          <w:szCs w:val="24"/>
-        </w:rPr>
-        <w:t>syda</w:t>
-      </w:r>
-      <w:proofErr w:type="spellEnd"/>
-      <w:r>
-        <w:rPr>
-          <w:rFonts w:ascii="Consolas" w:hAnsi="Consolas" w:cs="Consolas"/>
-          <w:sz w:val="24"/>
-          <w:szCs w:val="24"/>
-        </w:rPr>
-        <w:t xml:space="preserve"> </w:t>
-      </w:r>
-      <w:proofErr w:type="spellStart"/>
-      <w:r>
-        <w:rPr>
-          <w:rFonts w:ascii="Consolas" w:hAnsi="Consolas" w:cs="Consolas"/>
-          <w:sz w:val="24"/>
-          <w:szCs w:val="24"/>
-        </w:rPr>
-        <w:t>neen</w:t>
-      </w:r>
-      <w:proofErr w:type="spellEnd"/>
-      <w:r>
-        <w:rPr>
-          <w:rFonts w:ascii="Consolas" w:hAnsi="Consolas" w:cs="Consolas"/>
-          <w:sz w:val="24"/>
-          <w:szCs w:val="24"/>
-        </w:rPr>
-        <w:t xml:space="preserve"> to the flaggy place and my </w:t>
-      </w:r>
-      <w:proofErr w:type="spellStart"/>
-      <w:r>
-        <w:rPr>
-          <w:rFonts w:ascii="Consolas" w:hAnsi="Consolas" w:cs="Consolas"/>
-          <w:sz w:val="24"/>
-          <w:szCs w:val="24"/>
-        </w:rPr>
-        <w:t>physc</w:t>
-      </w:r>
-      <w:r>
-        <w:rPr>
-          <w:rFonts w:ascii="Consolas" w:hAnsi="Consolas" w:cs="Consolas"/>
-          <w:sz w:val="24"/>
-          <w:szCs w:val="24"/>
-        </w:rPr>
-        <w:t>s</w:t>
-      </w:r>
-      <w:proofErr w:type="spellEnd"/>
-      <w:r>
-        <w:rPr>
-          <w:rFonts w:ascii="Consolas" w:hAnsi="Consolas" w:cs="Consolas"/>
-          <w:sz w:val="24"/>
-          <w:szCs w:val="24"/>
-        </w:rPr>
-        <w:t xml:space="preserve"> </w:t>
-      </w:r>
-      <w:r>
-        <w:rPr>
-          <w:rFonts w:ascii="Consolas" w:hAnsi="Consolas" w:cs="Consolas"/>
-          <w:sz w:val="24"/>
-          <w:szCs w:val="24"/>
-        </w:rPr>
-        <w:t>started taking 30</w:t>
-      </w:r>
-      <w:r>
-        <w:rPr>
-          <w:rFonts w:ascii="Consolas" w:hAnsi="Consolas" w:cs="Consolas"/>
-          <w:sz w:val="24"/>
-          <w:szCs w:val="24"/>
-        </w:rPr>
-        <w:t xml:space="preserve"> </w:t>
-      </w:r>
-      <w:r>
-        <w:rPr>
-          <w:rFonts w:ascii="Consolas" w:hAnsi="Consolas" w:cs="Consolas"/>
-          <w:sz w:val="24"/>
-          <w:szCs w:val="24"/>
-        </w:rPr>
-        <w:t xml:space="preserve">seconds each update, obviously physics is not removed or something crazy, perhaps the visual only system is not worth the effort? Does is save much </w:t>
-      </w:r>
-      <w:r>
-        <w:rPr>
-          <w:rFonts w:ascii="Consolas" w:hAnsi="Consolas" w:cs="Consolas"/>
-          <w:sz w:val="24"/>
-          <w:szCs w:val="24"/>
-        </w:rPr>
-        <w:t>memory</w:t>
-      </w:r>
-      <w:r>
-        <w:rPr>
-          <w:rFonts w:ascii="Consolas" w:hAnsi="Consolas" w:cs="Consolas"/>
-          <w:sz w:val="24"/>
-          <w:szCs w:val="24"/>
-        </w:rPr>
-        <w:t>? Or perhaps this issue was just a LOT of model loading</w:t>
+        <w:t xml:space="preserve">Morrowind interior now show gaps, possibly from size update? Check </w:t>
+      </w:r>
+      <w:proofErr w:type="spellStart"/>
+      <w:r>
+        <w:rPr>
+          <w:rFonts w:ascii="Consolas" w:hAnsi="Consolas" w:cs="Consolas"/>
+          <w:sz w:val="24"/>
+          <w:szCs w:val="24"/>
+        </w:rPr>
+        <w:t>obliv</w:t>
+      </w:r>
+      <w:proofErr w:type="spellEnd"/>
+      <w:r>
+        <w:rPr>
+          <w:rFonts w:ascii="Consolas" w:hAnsi="Consolas" w:cs="Consolas"/>
+          <w:sz w:val="24"/>
+          <w:szCs w:val="24"/>
+        </w:rPr>
+        <w:t>, notice no a gap at all outside it’s an inside issue?</w:t>
+      </w:r>
+      <w:r>
+        <w:rPr>
+          <w:rFonts w:ascii="Consolas" w:hAnsi="Consolas" w:cs="Consolas"/>
+          <w:sz w:val="24"/>
+          <w:szCs w:val="24"/>
+        </w:rPr>
+        <w:t xml:space="preserve"> I</w:t>
+      </w:r>
+      <w:r>
+        <w:rPr>
+          <w:rFonts w:ascii="Consolas" w:hAnsi="Consolas" w:cs="Consolas"/>
+          <w:sz w:val="24"/>
+          <w:szCs w:val="24"/>
+        </w:rPr>
+        <w:t xml:space="preserve">n fact inside a tavern no trouble at all, only dungeons and </w:t>
+      </w:r>
+      <w:proofErr w:type="spellStart"/>
+      <w:r>
+        <w:rPr>
+          <w:rFonts w:ascii="Consolas" w:hAnsi="Consolas" w:cs="Consolas"/>
+          <w:sz w:val="24"/>
+          <w:szCs w:val="24"/>
+        </w:rPr>
+        <w:t>vivec</w:t>
+      </w:r>
+      <w:proofErr w:type="spellEnd"/>
+      <w:r>
+        <w:rPr>
+          <w:rFonts w:ascii="Consolas" w:hAnsi="Consolas" w:cs="Consolas"/>
+          <w:sz w:val="24"/>
+          <w:szCs w:val="24"/>
+        </w:rPr>
+        <w:t xml:space="preserve">? But in </w:t>
+      </w:r>
+      <w:proofErr w:type="spellStart"/>
+      <w:r>
+        <w:rPr>
+          <w:rFonts w:ascii="Consolas" w:hAnsi="Consolas" w:cs="Consolas"/>
+          <w:sz w:val="24"/>
+          <w:szCs w:val="24"/>
+        </w:rPr>
+        <w:t>vivec</w:t>
+      </w:r>
+      <w:proofErr w:type="spellEnd"/>
+      <w:r>
+        <w:rPr>
+          <w:rFonts w:ascii="Consolas" w:hAnsi="Consolas" w:cs="Consolas"/>
+          <w:sz w:val="24"/>
+          <w:szCs w:val="24"/>
+        </w:rPr>
+        <w:t xml:space="preserve"> physics is all wrong to, so perhaps some scale I’m missing?</w:t>
       </w:r>
     </w:p>
     <w:p>
@@ -1242,51 +1150,109 @@
           <w:sz w:val="24"/>
           <w:szCs w:val="24"/>
         </w:rPr>
-        <w:t xml:space="preserve">Water </w:t>
-      </w:r>
-      <w:proofErr w:type="spellStart"/>
-      <w:r>
-        <w:rPr>
-          <w:rFonts w:ascii="Consolas" w:hAnsi="Consolas" w:cs="Consolas"/>
-          <w:sz w:val="24"/>
-          <w:szCs w:val="24"/>
-        </w:rPr>
-        <w:t>shader</w:t>
-      </w:r>
-      <w:proofErr w:type="spellEnd"/>
-      <w:r>
-        <w:rPr>
-          <w:rFonts w:ascii="Consolas" w:hAnsi="Consolas" w:cs="Consolas"/>
-          <w:sz w:val="24"/>
-          <w:szCs w:val="24"/>
-        </w:rPr>
-        <w:t xml:space="preserve"> with enviro reflection</w:t>
-      </w:r>
-      <w:r>
-        <w:rPr>
-          <w:rFonts w:ascii="Consolas" w:hAnsi="Consolas" w:cs="Consolas"/>
-          <w:sz w:val="24"/>
-          <w:szCs w:val="24"/>
-        </w:rPr>
-        <w:t xml:space="preserve">, though note the environment is just a simple </w:t>
-      </w:r>
-      <w:proofErr w:type="spellStart"/>
-      <w:r>
-        <w:rPr>
-          <w:rFonts w:ascii="Consolas" w:hAnsi="Consolas" w:cs="Consolas"/>
-          <w:sz w:val="24"/>
-          <w:szCs w:val="24"/>
-        </w:rPr>
-        <w:t>tex</w:t>
-      </w:r>
-      <w:proofErr w:type="spellEnd"/>
-      <w:r>
-        <w:rPr>
-          <w:rFonts w:ascii="Consolas" w:hAnsi="Consolas" w:cs="Consolas"/>
-          <w:sz w:val="24"/>
-          <w:szCs w:val="24"/>
-        </w:rPr>
-        <w:t xml:space="preserve"> in the actual game, not a render</w:t>
+        <w:t xml:space="preserve">I just moved a long way from </w:t>
+      </w:r>
+      <w:proofErr w:type="spellStart"/>
+      <w:r>
+        <w:rPr>
+          <w:rFonts w:ascii="Consolas" w:hAnsi="Consolas" w:cs="Consolas"/>
+          <w:sz w:val="24"/>
+          <w:szCs w:val="24"/>
+        </w:rPr>
+        <w:t>syda</w:t>
+      </w:r>
+      <w:proofErr w:type="spellEnd"/>
+      <w:r>
+        <w:rPr>
+          <w:rFonts w:ascii="Consolas" w:hAnsi="Consolas" w:cs="Consolas"/>
+          <w:sz w:val="24"/>
+          <w:szCs w:val="24"/>
+        </w:rPr>
+        <w:t xml:space="preserve"> </w:t>
+      </w:r>
+      <w:proofErr w:type="spellStart"/>
+      <w:r>
+        <w:rPr>
+          <w:rFonts w:ascii="Consolas" w:hAnsi="Consolas" w:cs="Consolas"/>
+          <w:sz w:val="24"/>
+          <w:szCs w:val="24"/>
+        </w:rPr>
+        <w:t>neen</w:t>
+      </w:r>
+      <w:proofErr w:type="spellEnd"/>
+      <w:r>
+        <w:rPr>
+          <w:rFonts w:ascii="Consolas" w:hAnsi="Consolas" w:cs="Consolas"/>
+          <w:sz w:val="24"/>
+          <w:szCs w:val="24"/>
+        </w:rPr>
+        <w:t xml:space="preserve"> to the flaggy place and my </w:t>
+      </w:r>
+      <w:proofErr w:type="spellStart"/>
+      <w:r>
+        <w:rPr>
+          <w:rFonts w:ascii="Consolas" w:hAnsi="Consolas" w:cs="Consolas"/>
+          <w:sz w:val="24"/>
+          <w:szCs w:val="24"/>
+        </w:rPr>
+        <w:t>physc</w:t>
+      </w:r>
+      <w:r>
+        <w:rPr>
+          <w:rFonts w:ascii="Consolas" w:hAnsi="Consolas" w:cs="Consolas"/>
+          <w:sz w:val="24"/>
+          <w:szCs w:val="24"/>
+        </w:rPr>
+        <w:t>s</w:t>
+      </w:r>
+      <w:proofErr w:type="spellEnd"/>
+      <w:r>
+        <w:rPr>
+          <w:rFonts w:ascii="Consolas" w:hAnsi="Consolas" w:cs="Consolas"/>
+          <w:sz w:val="24"/>
+          <w:szCs w:val="24"/>
+        </w:rPr>
+        <w:t xml:space="preserve"> </w:t>
+      </w:r>
+      <w:r>
+        <w:rPr>
+          <w:rFonts w:ascii="Consolas" w:hAnsi="Consolas" w:cs="Consolas"/>
+          <w:sz w:val="24"/>
+          <w:szCs w:val="24"/>
+        </w:rPr>
+        <w:t>started taking 30</w:t>
+      </w:r>
+      <w:r>
+        <w:rPr>
+          <w:rFonts w:ascii="Consolas" w:hAnsi="Consolas" w:cs="Consolas"/>
+          <w:sz w:val="24"/>
+          <w:szCs w:val="24"/>
+        </w:rPr>
+        <w:t xml:space="preserve"> </w:t>
+      </w:r>
+      <w:r>
+        <w:rPr>
+          <w:rFonts w:ascii="Consolas" w:hAnsi="Consolas" w:cs="Consolas"/>
+          <w:sz w:val="24"/>
+          <w:szCs w:val="24"/>
+        </w:rPr>
+        <w:t xml:space="preserve">seconds each update, obviously physics is not removed or something crazy, perhaps the visual only system is not worth the effort? Does is save much </w:t>
+      </w:r>
+      <w:r>
+        <w:rPr>
+          <w:rFonts w:ascii="Consolas" w:hAnsi="Consolas" w:cs="Consolas"/>
+          <w:sz w:val="24"/>
+          <w:szCs w:val="24"/>
+        </w:rPr>
+        <w:t>memory</w:t>
+      </w:r>
+      <w:r>
+        <w:rPr>
+          <w:rFonts w:ascii="Consolas" w:hAnsi="Consolas" w:cs="Consolas"/>
+          <w:sz w:val="24"/>
+          <w:szCs w:val="24"/>
+        </w:rPr>
+        <w:t>? Or perhaps this issue was just a LOT of model loading</w:t>
       </w:r>
     </w:p>
     <w:p>
@@ -1306,6 +1272,58 @@
           <w:szCs w:val="24"/>
         </w:rPr>
       </w:pPr>
+      <w:r>
+        <w:rPr>
+          <w:rFonts w:ascii="Consolas" w:hAnsi="Consolas" w:cs="Consolas"/>
+          <w:sz w:val="24"/>
+          <w:szCs w:val="24"/>
+        </w:rPr>
+        <w:t xml:space="preserve">Water </w:t>
+      </w:r>
+      <w:proofErr w:type="spellStart"/>
+      <w:r>
+        <w:rPr>
+          <w:rFonts w:ascii="Consolas" w:hAnsi="Consolas" w:cs="Consolas"/>
+          <w:sz w:val="24"/>
+          <w:szCs w:val="24"/>
+        </w:rPr>
+        <w:t>shader</w:t>
+      </w:r>
+      <w:proofErr w:type="spellEnd"/>
+      <w:r>
+        <w:rPr>
+          <w:rFonts w:ascii="Consolas" w:hAnsi="Consolas" w:cs="Consolas"/>
+          <w:sz w:val="24"/>
+          <w:szCs w:val="24"/>
+        </w:rPr>
+        <w:t xml:space="preserve"> with enviro reflection</w:t>
+      </w:r>
+      <w:r>
+        <w:rPr>
+          <w:rFonts w:ascii="Consolas" w:hAnsi="Consolas" w:cs="Consolas"/>
+          <w:sz w:val="24"/>
+          <w:szCs w:val="24"/>
+        </w:rPr>
+        <w:t xml:space="preserve">, though note the environment is just a simple </w:t>
+      </w:r>
+      <w:proofErr w:type="spellStart"/>
+      <w:r>
+        <w:rPr>
+          <w:rFonts w:ascii="Consolas" w:hAnsi="Consolas" w:cs="Consolas"/>
+          <w:sz w:val="24"/>
+          <w:szCs w:val="24"/>
+        </w:rPr>
+        <w:t>tex</w:t>
+      </w:r>
+      <w:proofErr w:type="spellEnd"/>
+      <w:r>
+        <w:rPr>
+          <w:rFonts w:ascii="Consolas" w:hAnsi="Consolas" w:cs="Consolas"/>
+          <w:sz w:val="24"/>
+          <w:szCs w:val="24"/>
+        </w:rPr>
+        <w:t xml:space="preserve"> in the actual game, not a render</w:t>
+      </w:r>
     </w:p>
     <w:p>
       <w:pPr>
@@ -1342,14 +1360,6 @@
           <w:szCs w:val="24"/>
         </w:rPr>
       </w:pPr>
-      <w:r>
-        <w:rPr>
-          <w:rFonts w:ascii="Consolas" w:hAnsi="Consolas" w:cs="Consolas"/>
-          <w:sz w:val="24"/>
-          <w:szCs w:val="24"/>
-        </w:rPr>
-        <w:t>LESS IMPORTANT IDEAS!!!!</w:t>
-      </w:r>
     </w:p>
     <w:p>
       <w:pPr>
@@ -1374,25 +1384,7 @@
           <w:sz w:val="24"/>
           <w:szCs w:val="24"/>
         </w:rPr>
-        <w:t xml:space="preserve">H </w:t>
-      </w:r>
-      <w:proofErr w:type="spellStart"/>
-      <w:r>
-        <w:rPr>
-          <w:rFonts w:ascii="Consolas" w:hAnsi="Consolas" w:cs="Consolas"/>
-          <w:sz w:val="24"/>
-          <w:szCs w:val="24"/>
-        </w:rPr>
-        <w:t>phys</w:t>
-      </w:r>
-      <w:proofErr w:type="spellEnd"/>
-      <w:r>
-        <w:rPr>
-          <w:rFonts w:ascii="Consolas" w:hAnsi="Consolas" w:cs="Consolas"/>
-          <w:sz w:val="24"/>
-          <w:szCs w:val="24"/>
-        </w:rPr>
-        <w:t xml:space="preserve"> is rendered sideways</w:t>
+        <w:t>LESS IMPORTANT IDEAS!!!!</w:t>
       </w:r>
     </w:p>
     <w:p>
@@ -1418,31 +1410,25 @@
           <w:sz w:val="24"/>
           <w:szCs w:val="24"/>
         </w:rPr>
-        <w:t>How hard is shadows by shape projection</w:t>
-      </w:r>
-      <w:r>
-        <w:rPr>
-          <w:rFonts w:ascii="Consolas" w:hAnsi="Consolas" w:cs="Consolas"/>
-          <w:sz w:val="24"/>
-          <w:szCs w:val="24"/>
-        </w:rPr>
-        <w:t xml:space="preserve">, in the game </w:t>
-      </w:r>
-      <w:r>
-        <w:rPr>
-          <w:rFonts w:ascii="Consolas" w:hAnsi="Consolas" w:cs="Consolas"/>
-          <w:sz w:val="24"/>
-          <w:szCs w:val="24"/>
-        </w:rPr>
-        <w:t>they</w:t>
-      </w:r>
-      <w:r>
-        <w:rPr>
-          <w:rFonts w:ascii="Consolas" w:hAnsi="Consolas" w:cs="Consolas"/>
-          <w:sz w:val="24"/>
-          <w:szCs w:val="24"/>
-        </w:rPr>
-        <w:t xml:space="preserve"> look really good.</w:t>
+        <w:t xml:space="preserve">H </w:t>
+      </w:r>
+      <w:proofErr w:type="spellStart"/>
+      <w:r>
+        <w:rPr>
+          <w:rFonts w:ascii="Consolas" w:hAnsi="Consolas" w:cs="Consolas"/>
+          <w:sz w:val="24"/>
+          <w:szCs w:val="24"/>
+        </w:rPr>
+        <w:t>phys</w:t>
+      </w:r>
+      <w:proofErr w:type="spellEnd"/>
+      <w:r>
+        <w:rPr>
+          <w:rFonts w:ascii="Consolas" w:hAnsi="Consolas" w:cs="Consolas"/>
+          <w:sz w:val="24"/>
+          <w:szCs w:val="24"/>
+        </w:rPr>
+        <w:t xml:space="preserve"> is rendered sideways</w:t>
       </w:r>
     </w:p>
     <w:p>
@@ -1468,15 +1454,31 @@
           <w:sz w:val="24"/>
           <w:szCs w:val="24"/>
         </w:rPr>
-        <w:t>Get a decent sky going</w:t>
-      </w:r>
-      <w:r>
-        <w:rPr>
-          <w:rFonts w:ascii="Consolas" w:hAnsi="Consolas" w:cs="Consolas"/>
-          <w:sz w:val="24"/>
-          <w:szCs w:val="24"/>
-        </w:rPr>
-        <w:t>, no too hard for now, needs plenty of work to make it look nice</w:t>
+        <w:t>How hard is shadows by shape projection</w:t>
+      </w:r>
+      <w:r>
+        <w:rPr>
+          <w:rFonts w:ascii="Consolas" w:hAnsi="Consolas" w:cs="Consolas"/>
+          <w:sz w:val="24"/>
+          <w:szCs w:val="24"/>
+        </w:rPr>
+        <w:t xml:space="preserve">, in the game </w:t>
+      </w:r>
+      <w:r>
+        <w:rPr>
+          <w:rFonts w:ascii="Consolas" w:hAnsi="Consolas" w:cs="Consolas"/>
+          <w:sz w:val="24"/>
+          <w:szCs w:val="24"/>
+        </w:rPr>
+        <w:t>they</w:t>
+      </w:r>
+      <w:r>
+        <w:rPr>
+          <w:rFonts w:ascii="Consolas" w:hAnsi="Consolas" w:cs="Consolas"/>
+          <w:sz w:val="24"/>
+          <w:szCs w:val="24"/>
+        </w:rPr>
+        <w:t xml:space="preserve"> look really good.</w:t>
       </w:r>
     </w:p>
     <w:p>
@@ -1496,109 +1498,21 @@
           <w:szCs w:val="24"/>
         </w:rPr>
       </w:pPr>
-      <w:proofErr w:type="spellStart"/>
-      <w:r>
-        <w:rPr>
-          <w:rFonts w:ascii="Consolas" w:hAnsi="Consolas" w:cs="Consolas"/>
-          <w:sz w:val="24"/>
-          <w:szCs w:val="24"/>
-        </w:rPr>
-        <w:t>Morrowind</w:t>
-      </w:r>
-      <w:proofErr w:type="spellEnd"/>
-      <w:r>
-        <w:rPr>
-          <w:rFonts w:ascii="Consolas" w:hAnsi="Consolas" w:cs="Consolas"/>
-          <w:sz w:val="24"/>
-          <w:szCs w:val="24"/>
-        </w:rPr>
-        <w:t xml:space="preserve"> optimized trees have out of place leaves on </w:t>
-      </w:r>
-      <w:proofErr w:type="gramStart"/>
-      <w:r>
-        <w:rPr>
-          <w:rFonts w:ascii="Consolas" w:hAnsi="Consolas" w:cs="Consolas"/>
-          <w:sz w:val="24"/>
-          <w:szCs w:val="24"/>
-        </w:rPr>
-        <w:t>PC,</w:t>
-      </w:r>
-      <w:proofErr w:type="gramEnd"/>
-      <w:r>
-        <w:rPr>
-          <w:rFonts w:ascii="Consolas" w:hAnsi="Consolas" w:cs="Consolas"/>
-          <w:sz w:val="24"/>
-          <w:szCs w:val="24"/>
-        </w:rPr>
-        <w:t xml:space="preserve"> and missing leaves on phone, possibly the optimizer should remove the blend part of the alpha property?? Need </w:t>
-      </w:r>
-      <w:r>
-        <w:rPr>
-          <w:rFonts w:ascii="Consolas" w:hAnsi="Consolas" w:cs="Consolas"/>
-          <w:sz w:val="24"/>
-          <w:szCs w:val="24"/>
-        </w:rPr>
-        <w:t xml:space="preserve">to look </w:t>
-      </w:r>
-      <w:r>
-        <w:rPr>
-          <w:rFonts w:ascii="Consolas" w:hAnsi="Consolas" w:cs="Consolas"/>
-          <w:sz w:val="24"/>
-          <w:szCs w:val="24"/>
-        </w:rPr>
-        <w:t>very closely at this again</w:t>
-      </w:r>
-      <w:r>
-        <w:rPr>
-          <w:rFonts w:ascii="Consolas" w:hAnsi="Consolas" w:cs="Consolas"/>
-          <w:sz w:val="24"/>
-          <w:szCs w:val="24"/>
-        </w:rPr>
-        <w:t xml:space="preserve"> on phone in </w:t>
-      </w:r>
-      <w:proofErr w:type="spellStart"/>
-      <w:r>
-        <w:rPr>
-          <w:rFonts w:ascii="Consolas" w:hAnsi="Consolas" w:cs="Consolas"/>
-          <w:sz w:val="24"/>
-          <w:szCs w:val="24"/>
-        </w:rPr>
-        <w:t>syda</w:t>
-      </w:r>
-      <w:proofErr w:type="spellEnd"/>
-      <w:r>
-        <w:rPr>
-          <w:rFonts w:ascii="Consolas" w:hAnsi="Consolas" w:cs="Consolas"/>
-          <w:sz w:val="24"/>
-          <w:szCs w:val="24"/>
-        </w:rPr>
-        <w:t xml:space="preserve"> </w:t>
-      </w:r>
-      <w:proofErr w:type="spellStart"/>
-      <w:r>
-        <w:rPr>
-          <w:rFonts w:ascii="Consolas" w:hAnsi="Consolas" w:cs="Consolas"/>
-          <w:sz w:val="24"/>
-          <w:szCs w:val="24"/>
-        </w:rPr>
-        <w:t>neen</w:t>
-      </w:r>
-      <w:proofErr w:type="spellEnd"/>
-      <w:r>
-        <w:rPr>
-          <w:rFonts w:ascii="Consolas" w:hAnsi="Consolas" w:cs="Consolas"/>
-          <w:sz w:val="24"/>
-          <w:szCs w:val="24"/>
-        </w:rPr>
-        <w:t xml:space="preserve"> this is not detectable later.</w:t>
-      </w:r>
-      <w:r>
-        <w:rPr>
-          <w:rFonts w:ascii="Consolas" w:hAnsi="Consolas" w:cs="Consolas"/>
-          <w:sz w:val="24"/>
-          <w:szCs w:val="24"/>
-        </w:rPr>
-        <w:t xml:space="preserve"> </w:t>
+      <w:r>
+        <w:rPr>
+          <w:rFonts w:ascii="Consolas" w:hAnsi="Consolas" w:cs="Consolas"/>
+          <w:sz w:val="24"/>
+          <w:szCs w:val="24"/>
+        </w:rPr>
+        <w:t>Get a decent sky going</w:t>
+      </w:r>
+      <w:r>
+        <w:rPr>
+          <w:rFonts w:ascii="Consolas" w:hAnsi="Consolas" w:cs="Consolas"/>
+          <w:sz w:val="24"/>
+          <w:szCs w:val="24"/>
+        </w:rPr>
+        <w:t>, no too hard for now, needs plenty of work to make it look nice</w:t>
       </w:r>
     </w:p>
     <w:p>
@@ -1624,15 +1538,93 @@
           <w:sz w:val="24"/>
           <w:szCs w:val="24"/>
         </w:rPr>
-        <w:t>A drag from left side of screen to right does not stop walking (the mouse up is not seen as a move release</w:t>
-      </w:r>
-      <w:r>
-        <w:rPr>
-          <w:rFonts w:ascii="Consolas" w:hAnsi="Consolas" w:cs="Consolas"/>
-          <w:sz w:val="24"/>
-          <w:szCs w:val="24"/>
-        </w:rPr>
-        <w:t>)</w:t>
+        <w:t xml:space="preserve">Morrowind optimized trees have out of place leaves on </w:t>
+      </w:r>
+      <w:proofErr w:type="gramStart"/>
+      <w:r>
+        <w:rPr>
+          <w:rFonts w:ascii="Consolas" w:hAnsi="Consolas" w:cs="Consolas"/>
+          <w:sz w:val="24"/>
+          <w:szCs w:val="24"/>
+        </w:rPr>
+        <w:t>PC,</w:t>
+      </w:r>
+      <w:proofErr w:type="gramEnd"/>
+      <w:r>
+        <w:rPr>
+          <w:rFonts w:ascii="Consolas" w:hAnsi="Consolas" w:cs="Consolas"/>
+          <w:sz w:val="24"/>
+          <w:szCs w:val="24"/>
+        </w:rPr>
+        <w:t xml:space="preserve"> and missing leaves on phone, possibly the optimizer should remove the blend part of the alpha property?? Need </w:t>
+      </w:r>
+      <w:r>
+        <w:rPr>
+          <w:rFonts w:ascii="Consolas" w:hAnsi="Consolas" w:cs="Consolas"/>
+          <w:sz w:val="24"/>
+          <w:szCs w:val="24"/>
+        </w:rPr>
+        <w:t xml:space="preserve">to look </w:t>
+      </w:r>
+      <w:r>
+        <w:rPr>
+          <w:rFonts w:ascii="Consolas" w:hAnsi="Consolas" w:cs="Consolas"/>
+          <w:sz w:val="24"/>
+          <w:szCs w:val="24"/>
+        </w:rPr>
+        <w:t>very closely at this again</w:t>
+      </w:r>
+      <w:r>
+        <w:rPr>
+          <w:rFonts w:ascii="Consolas" w:hAnsi="Consolas" w:cs="Consolas"/>
+          <w:sz w:val="24"/>
+          <w:szCs w:val="24"/>
+        </w:rPr>
+        <w:t xml:space="preserve"> on phone in </w:t>
+      </w:r>
+      <w:proofErr w:type="spellStart"/>
+      <w:r>
+        <w:rPr>
+          <w:rFonts w:ascii="Consolas" w:hAnsi="Consolas" w:cs="Consolas"/>
+          <w:sz w:val="24"/>
+          <w:szCs w:val="24"/>
+        </w:rPr>
+        <w:t>syda</w:t>
+      </w:r>
+      <w:proofErr w:type="spellEnd"/>
+      <w:r>
+        <w:rPr>
+          <w:rFonts w:ascii="Consolas" w:hAnsi="Consolas" w:cs="Consolas"/>
+          <w:sz w:val="24"/>
+          <w:szCs w:val="24"/>
+        </w:rPr>
+        <w:t xml:space="preserve"> </w:t>
+      </w:r>
+      <w:proofErr w:type="spellStart"/>
+      <w:r>
+        <w:rPr>
+          <w:rFonts w:ascii="Consolas" w:hAnsi="Consolas" w:cs="Consolas"/>
+          <w:sz w:val="24"/>
+          <w:szCs w:val="24"/>
+        </w:rPr>
+        <w:t>neen</w:t>
+      </w:r>
+      <w:proofErr w:type="spellEnd"/>
+      <w:r>
+        <w:rPr>
+          <w:rFonts w:ascii="Consolas" w:hAnsi="Consolas" w:cs="Consolas"/>
+          <w:sz w:val="24"/>
+          <w:szCs w:val="24"/>
+        </w:rPr>
+        <w:t xml:space="preserve"> this is not detectable later.</w:t>
+      </w:r>
+      <w:r>
+        <w:rPr>
+          <w:rFonts w:ascii="Consolas" w:hAnsi="Consolas" w:cs="Consolas"/>
+          <w:sz w:val="24"/>
+          <w:szCs w:val="24"/>
+        </w:rPr>
+        <w:t xml:space="preserve"> </w:t>
       </w:r>
     </w:p>
     <w:p>
@@ -1658,31 +1650,15 @@
           <w:sz w:val="24"/>
           <w:szCs w:val="24"/>
         </w:rPr>
-        <w:t>Load 0 at the same time as the interior of the boat and the custom house so I can fast switch</w:t>
-      </w:r>
-      <w:r>
-        <w:rPr>
-          <w:rFonts w:ascii="Consolas" w:hAnsi="Consolas" w:cs="Consolas"/>
-          <w:sz w:val="24"/>
-          <w:szCs w:val="24"/>
-        </w:rPr>
-        <w:t>, problem here is that the physics system always unloads and the world space needs to call load on it when it gets re</w:t>
-      </w:r>
-      <w:r>
-        <w:rPr>
-          <w:rFonts w:ascii="Consolas" w:hAnsi="Consolas" w:cs="Consolas"/>
-          <w:sz w:val="24"/>
-          <w:szCs w:val="24"/>
-        </w:rPr>
-        <w:t>-</w:t>
-      </w:r>
-      <w:r>
-        <w:rPr>
-          <w:rFonts w:ascii="Consolas" w:hAnsi="Consolas" w:cs="Consolas"/>
-          <w:sz w:val="24"/>
-          <w:szCs w:val="24"/>
-        </w:rPr>
-        <w:t>added, so instead of using the presence of the temp cell child as an indicator of the physics system needing a reload I’d need a separate tracking system</w:t>
+        <w:t>A drag from left side of screen to right does not stop walking (the mouse up is not seen as a move release</w:t>
+      </w:r>
+      <w:r>
+        <w:rPr>
+          <w:rFonts w:ascii="Consolas" w:hAnsi="Consolas" w:cs="Consolas"/>
+          <w:sz w:val="24"/>
+          <w:szCs w:val="24"/>
+        </w:rPr>
+        <w:t>)</w:t>
       </w:r>
     </w:p>
     <w:p>
@@ -1708,7 +1684,31 @@
           <w:sz w:val="24"/>
           <w:szCs w:val="24"/>
         </w:rPr>
-        <w:t>I see quite a few bounding box intersects, which probably represent the stuff behind, I should ensure that my high level CELL bounds are doing the job of cutting off very early, I should output a list of what is checked and what is culled, The render molecule system seem to have to do these calls at the last minute, might be complex to change</w:t>
+        <w:t>Load 0 at the same time as the interior of the boat and the custom house so I can fast switch</w:t>
+      </w:r>
+      <w:r>
+        <w:rPr>
+          <w:rFonts w:ascii="Consolas" w:hAnsi="Consolas" w:cs="Consolas"/>
+          <w:sz w:val="24"/>
+          <w:szCs w:val="24"/>
+        </w:rPr>
+        <w:t>, problem here is that the physics system always unloads and the world space needs to call load on it when it gets re</w:t>
+      </w:r>
+      <w:r>
+        <w:rPr>
+          <w:rFonts w:ascii="Consolas" w:hAnsi="Consolas" w:cs="Consolas"/>
+          <w:sz w:val="24"/>
+          <w:szCs w:val="24"/>
+        </w:rPr>
+        <w:t>-</w:t>
+      </w:r>
+      <w:r>
+        <w:rPr>
+          <w:rFonts w:ascii="Consolas" w:hAnsi="Consolas" w:cs="Consolas"/>
+          <w:sz w:val="24"/>
+          <w:szCs w:val="24"/>
+        </w:rPr>
+        <w:t>added, so instead of using the presence of the temp cell child as an indicator of the physics system needing a reload I’d need a separate tracking system</w:t>
       </w:r>
     </w:p>
     <w:p>
@@ -1734,6 +1734,32 @@
           <w:sz w:val="24"/>
           <w:szCs w:val="24"/>
         </w:rPr>
+        <w:t>I see quite a few bounding box intersects, which probably represent the stuff behind, I should ensure that my high level CELL bounds are doing the job of cutting off very early, I should output a list of what is checked and what is culled, The render molecule system seem to have to do these calls at the last minute, might be complex to change</w:t>
+      </w:r>
+    </w:p>
+    <w:p>
+      <w:pPr>
+        <w:pStyle w:val="ListParagraph"/>
+        <w:numPr>
+          <w:ilvl w:val="0"/>
+          <w:numId w:val="10"/>
+        </w:numPr>
+        <w:autoSpaceDE w:val="0"/>
+        <w:autoSpaceDN w:val="0"/>
+        <w:adjustRightInd w:val="0"/>
+        <w:spacing w:after="0" w:line="240" w:lineRule="auto"/>
+        <w:rPr>
+          <w:rFonts w:ascii="Consolas" w:hAnsi="Consolas" w:cs="Consolas"/>
+          <w:sz w:val="24"/>
+          <w:szCs w:val="24"/>
+        </w:rPr>
+      </w:pPr>
+      <w:r>
+        <w:rPr>
+          <w:rFonts w:ascii="Consolas" w:hAnsi="Consolas" w:cs="Consolas"/>
+          <w:sz w:val="24"/>
+          <w:szCs w:val="24"/>
+        </w:rPr>
         <w:br/>
       </w:r>
     </w:p>
@@ -1819,24 +1845,11 @@
         </w:numPr>
       </w:pPr>
       <w:r>
-        <w:t xml:space="preserve">I need to get multiple lights working in the </w:t>
-      </w:r>
-      <w:proofErr w:type="spellStart"/>
-      <w:r>
-        <w:t>shaders</w:t>
-      </w:r>
-      <w:proofErr w:type="spellEnd"/>
-      <w:r>
-        <w:t xml:space="preserve">, which is really just say I </w:t>
-      </w:r>
-      <w:r>
-        <w:t xml:space="preserve">need heaps more </w:t>
-      </w:r>
-      <w:proofErr w:type="spellStart"/>
-      <w:r>
-        <w:t>shaders</w:t>
-      </w:r>
-      <w:proofErr w:type="spellEnd"/>
+        <w:t xml:space="preserve">I need to get multiple lights working in the shaders, which is really just say I </w:t>
+      </w:r>
+      <w:r>
+        <w:t>need heaps more shaders</w:t>
+      </w:r>
       <w:r>
         <w:t>.</w:t>
       </w:r>
@@ -2869,23 +2882,13 @@
           <w:szCs w:val="24"/>
         </w:rPr>
       </w:pPr>
-      <w:proofErr w:type="spellStart"/>
-      <w:r>
-        <w:rPr>
-          <w:rFonts w:ascii="Consolas" w:hAnsi="Consolas" w:cs="Consolas"/>
-          <w:sz w:val="24"/>
-          <w:szCs w:val="24"/>
-        </w:rPr>
-        <w:t>Morrowind</w:t>
-      </w:r>
-      <w:proofErr w:type="spellEnd"/>
-      <w:r>
-        <w:rPr>
-          <w:rFonts w:ascii="Consolas" w:hAnsi="Consolas" w:cs="Consolas"/>
-          <w:sz w:val="24"/>
-          <w:szCs w:val="24"/>
-        </w:rPr>
-        <w:t xml:space="preserve"> actionable mouse over fails when the phys</w:t>
+      <w:r>
+        <w:rPr>
+          <w:rFonts w:ascii="Consolas" w:hAnsi="Consolas" w:cs="Consolas"/>
+          <w:sz w:val="24"/>
+          <w:szCs w:val="24"/>
+        </w:rPr>
+        <w:t>Morrowind actionable mouse over fails when the phys</w:t>
       </w:r>
       <w:r>
         <w:rPr>
@@ -4158,23 +4161,13 @@
           <w:szCs w:val="24"/>
         </w:rPr>
       </w:pPr>
-      <w:proofErr w:type="spellStart"/>
-      <w:r>
-        <w:rPr>
-          <w:rFonts w:ascii="Consolas" w:hAnsi="Consolas" w:cs="Consolas"/>
-          <w:sz w:val="24"/>
-          <w:szCs w:val="24"/>
-        </w:rPr>
-        <w:t>Morrowind</w:t>
-      </w:r>
-      <w:proofErr w:type="spellEnd"/>
-      <w:r>
-        <w:rPr>
-          <w:rFonts w:ascii="Consolas" w:hAnsi="Consolas" w:cs="Consolas"/>
-          <w:sz w:val="24"/>
-          <w:szCs w:val="24"/>
-        </w:rPr>
-        <w:t xml:space="preserve"> water pixel </w:t>
+      <w:r>
+        <w:rPr>
+          <w:rFonts w:ascii="Consolas" w:hAnsi="Consolas" w:cs="Consolas"/>
+          <w:sz w:val="24"/>
+          <w:szCs w:val="24"/>
+        </w:rPr>
+        <w:t xml:space="preserve">Morrowind water pixel </w:t>
       </w:r>
       <w:proofErr w:type="spellStart"/>
       <w:r>
@@ -4433,7 +4426,6 @@
         </w:rPr>
         <w:t xml:space="preserve"> can throw byte arrays at </w:t>
       </w:r>
-      <w:proofErr w:type="spellStart"/>
       <w:r>
         <w:rPr>
           <w:rFonts w:ascii="Consolas" w:hAnsi="Consolas" w:cs="Consolas"/>
@@ -4444,7 +4436,6 @@
         </w:rPr>
         <w:t>shaders</w:t>
       </w:r>
-      <w:proofErr w:type="spellEnd"/>
       <w:r>
         <w:rPr>
           <w:rFonts w:ascii="Consolas" w:hAnsi="Consolas" w:cs="Consolas"/>

</xml_diff>

<commit_message>
doors made generic, sounds moved to refrs in game
</commit_message>
<xml_diff>
--- a/ESEAndroid/docs/ESEAndroid Notes.docx
+++ b/ESEAndroid/docs/ESEAndroid Notes.docx
@@ -75,43 +75,7 @@
           <w:sz w:val="24"/>
           <w:szCs w:val="24"/>
         </w:rPr>
-        <w:t xml:space="preserve">Why not just a box for the ghost in the </w:t>
-      </w:r>
-      <w:proofErr w:type="spellStart"/>
-      <w:r>
-        <w:rPr>
-          <w:rFonts w:ascii="Consolas" w:hAnsi="Consolas" w:cs="Consolas"/>
-          <w:sz w:val="24"/>
-          <w:szCs w:val="24"/>
-        </w:rPr>
-        <w:t>kcc</w:t>
-      </w:r>
-      <w:proofErr w:type="spellEnd"/>
-      <w:r>
-        <w:rPr>
-          <w:rFonts w:ascii="Consolas" w:hAnsi="Consolas" w:cs="Consolas"/>
-          <w:sz w:val="24"/>
-          <w:szCs w:val="24"/>
-        </w:rPr>
-        <w:t xml:space="preserve">? </w:t>
-      </w:r>
-      <w:proofErr w:type="spellStart"/>
-      <w:r>
-        <w:rPr>
-          <w:rFonts w:ascii="Consolas" w:hAnsi="Consolas" w:cs="Consolas"/>
-          <w:sz w:val="24"/>
-          <w:szCs w:val="24"/>
-        </w:rPr>
-        <w:t>Migh</w:t>
-      </w:r>
-      <w:proofErr w:type="spellEnd"/>
-      <w:r>
-        <w:rPr>
-          <w:rFonts w:ascii="Consolas" w:hAnsi="Consolas" w:cs="Consolas"/>
-          <w:sz w:val="24"/>
-          <w:szCs w:val="24"/>
-        </w:rPr>
-        <w:t xml:space="preserve"> be way faster? Or a cylinder or even a blunt pencil?</w:t>
+        <w:t>Interactions not working on android, is it because of adding admin mouse over?</w:t>
       </w:r>
     </w:p>
     <w:p>
@@ -137,43 +101,43 @@
           <w:sz w:val="24"/>
           <w:szCs w:val="24"/>
         </w:rPr>
-        <w:t xml:space="preserve">Sounds work,   Get the </w:t>
-      </w:r>
-      <w:proofErr w:type="spellStart"/>
-      <w:r>
-        <w:rPr>
-          <w:rFonts w:ascii="Consolas" w:hAnsi="Consolas" w:cs="Consolas"/>
-          <w:sz w:val="24"/>
-          <w:szCs w:val="24"/>
-        </w:rPr>
-        <w:t>syda</w:t>
-      </w:r>
-      <w:proofErr w:type="spellEnd"/>
-      <w:r>
-        <w:rPr>
-          <w:rFonts w:ascii="Consolas" w:hAnsi="Consolas" w:cs="Consolas"/>
-          <w:sz w:val="24"/>
-          <w:szCs w:val="24"/>
-        </w:rPr>
-        <w:t xml:space="preserve"> </w:t>
-      </w:r>
-      <w:proofErr w:type="spellStart"/>
-      <w:r>
-        <w:rPr>
-          <w:rFonts w:ascii="Consolas" w:hAnsi="Consolas" w:cs="Consolas"/>
-          <w:sz w:val="24"/>
-          <w:szCs w:val="24"/>
-        </w:rPr>
-        <w:t>neen</w:t>
-      </w:r>
-      <w:proofErr w:type="spellEnd"/>
-      <w:r>
-        <w:rPr>
-          <w:rFonts w:ascii="Consolas" w:hAnsi="Consolas" w:cs="Consolas"/>
-          <w:sz w:val="24"/>
-          <w:szCs w:val="24"/>
-        </w:rPr>
-        <w:t xml:space="preserve"> gear going well</w:t>
+        <w:t xml:space="preserve">Why not just a box for the ghost in the </w:t>
+      </w:r>
+      <w:proofErr w:type="spellStart"/>
+      <w:r>
+        <w:rPr>
+          <w:rFonts w:ascii="Consolas" w:hAnsi="Consolas" w:cs="Consolas"/>
+          <w:sz w:val="24"/>
+          <w:szCs w:val="24"/>
+        </w:rPr>
+        <w:t>kcc</w:t>
+      </w:r>
+      <w:proofErr w:type="spellEnd"/>
+      <w:r>
+        <w:rPr>
+          <w:rFonts w:ascii="Consolas" w:hAnsi="Consolas" w:cs="Consolas"/>
+          <w:sz w:val="24"/>
+          <w:szCs w:val="24"/>
+        </w:rPr>
+        <w:t xml:space="preserve">? </w:t>
+      </w:r>
+      <w:proofErr w:type="spellStart"/>
+      <w:r>
+        <w:rPr>
+          <w:rFonts w:ascii="Consolas" w:hAnsi="Consolas" w:cs="Consolas"/>
+          <w:sz w:val="24"/>
+          <w:szCs w:val="24"/>
+        </w:rPr>
+        <w:t>Migh</w:t>
+      </w:r>
+      <w:proofErr w:type="spellEnd"/>
+      <w:r>
+        <w:rPr>
+          <w:rFonts w:ascii="Consolas" w:hAnsi="Consolas" w:cs="Consolas"/>
+          <w:sz w:val="24"/>
+          <w:szCs w:val="24"/>
+        </w:rPr>
+        <w:t xml:space="preserve"> be way faster? Or a cylinder or even a blunt pencil?</w:t>
       </w:r>
     </w:p>
     <w:p>
@@ -199,47 +163,7 @@
           <w:sz w:val="24"/>
           <w:szCs w:val="24"/>
         </w:rPr>
-        <w:t>Need to show an animation of casting a spell and hitting with a sword</w:t>
-      </w:r>
-      <w:r>
-        <w:rPr>
-          <w:rFonts w:ascii="Consolas" w:hAnsi="Consolas" w:cs="Consolas"/>
-          <w:sz w:val="24"/>
-          <w:szCs w:val="24"/>
-        </w:rPr>
-        <w:t xml:space="preserve"> </w:t>
-      </w:r>
-      <w:r>
-        <w:rPr>
-          <w:rFonts w:ascii="Consolas" w:hAnsi="Consolas" w:cs="Consolas"/>
-          <w:sz w:val="24"/>
-          <w:szCs w:val="24"/>
-        </w:rPr>
-        <w:t xml:space="preserve">Make </w:t>
-      </w:r>
-      <w:r>
-        <w:rPr>
-          <w:rFonts w:ascii="Consolas" w:hAnsi="Consolas" w:cs="Consolas"/>
-          <w:sz w:val="24"/>
-          <w:szCs w:val="24"/>
-        </w:rPr>
-        <w:t>avatar</w:t>
-      </w:r>
-      <w:r>
-        <w:rPr>
-          <w:rFonts w:ascii="Consolas" w:hAnsi="Consolas" w:cs="Consolas"/>
-          <w:sz w:val="24"/>
-          <w:szCs w:val="24"/>
-        </w:rPr>
-        <w:t xml:space="preserve"> hands do animation on click</w:t>
-      </w:r>
-      <w:r>
-        <w:rPr>
-          <w:rFonts w:ascii="Consolas" w:hAnsi="Consolas" w:cs="Consolas"/>
-          <w:sz w:val="24"/>
-          <w:szCs w:val="24"/>
-        </w:rPr>
-        <w:t>, and at the same time fake up the CREA reacting with a hit</w:t>
+        <w:t>For demo only people walking around need to keep location happy, other should just skip it</w:t>
       </w:r>
     </w:p>
     <w:p>
@@ -265,57 +189,153 @@
           <w:sz w:val="24"/>
           <w:szCs w:val="24"/>
         </w:rPr>
-        <w:t>NPC_ should wander the grid if it</w:t>
-      </w:r>
-      <w:r>
-        <w:rPr>
-          <w:rFonts w:ascii="Consolas" w:hAnsi="Consolas" w:cs="Consolas"/>
-          <w:sz w:val="24"/>
-          <w:szCs w:val="24"/>
-        </w:rPr>
-        <w:t>’</w:t>
-      </w:r>
-      <w:r>
-        <w:rPr>
-          <w:rFonts w:ascii="Consolas" w:hAnsi="Consolas" w:cs="Consolas"/>
-          <w:sz w:val="24"/>
-          <w:szCs w:val="24"/>
-        </w:rPr>
-        <w:t xml:space="preserve">s available to </w:t>
-      </w:r>
-      <w:r>
-        <w:rPr>
-          <w:rFonts w:ascii="Consolas" w:hAnsi="Consolas" w:cs="Consolas"/>
-          <w:sz w:val="24"/>
-          <w:szCs w:val="24"/>
-        </w:rPr>
-        <w:t>them;</w:t>
-      </w:r>
-      <w:r>
-        <w:rPr>
-          <w:rFonts w:ascii="Consolas" w:hAnsi="Consolas" w:cs="Consolas"/>
-          <w:sz w:val="24"/>
-          <w:szCs w:val="24"/>
-        </w:rPr>
-        <w:t xml:space="preserve"> this probably needs the </w:t>
-      </w:r>
-      <w:proofErr w:type="spellStart"/>
-      <w:r>
-        <w:rPr>
-          <w:rFonts w:ascii="Consolas" w:hAnsi="Consolas" w:cs="Consolas"/>
-          <w:sz w:val="24"/>
-          <w:szCs w:val="24"/>
-        </w:rPr>
-        <w:t>accum</w:t>
-      </w:r>
-      <w:proofErr w:type="spellEnd"/>
-      <w:r>
-        <w:rPr>
-          <w:rFonts w:ascii="Consolas" w:hAnsi="Consolas" w:cs="Consolas"/>
-          <w:sz w:val="24"/>
-          <w:szCs w:val="24"/>
-        </w:rPr>
-        <w:t xml:space="preserve"> gear to work! A bit at least</w:t>
+        <w:t xml:space="preserve">Sounds work,   Get the </w:t>
+      </w:r>
+      <w:proofErr w:type="spellStart"/>
+      <w:r>
+        <w:rPr>
+          <w:rFonts w:ascii="Consolas" w:hAnsi="Consolas" w:cs="Consolas"/>
+          <w:sz w:val="24"/>
+          <w:szCs w:val="24"/>
+        </w:rPr>
+        <w:t>syda</w:t>
+      </w:r>
+      <w:proofErr w:type="spellEnd"/>
+      <w:r>
+        <w:rPr>
+          <w:rFonts w:ascii="Consolas" w:hAnsi="Consolas" w:cs="Consolas"/>
+          <w:sz w:val="24"/>
+          <w:szCs w:val="24"/>
+        </w:rPr>
+        <w:t xml:space="preserve"> </w:t>
+      </w:r>
+      <w:proofErr w:type="spellStart"/>
+      <w:r>
+        <w:rPr>
+          <w:rFonts w:ascii="Consolas" w:hAnsi="Consolas" w:cs="Consolas"/>
+          <w:sz w:val="24"/>
+          <w:szCs w:val="24"/>
+        </w:rPr>
+        <w:t>neen</w:t>
+      </w:r>
+      <w:proofErr w:type="spellEnd"/>
+      <w:r>
+        <w:rPr>
+          <w:rFonts w:ascii="Consolas" w:hAnsi="Consolas" w:cs="Consolas"/>
+          <w:sz w:val="24"/>
+          <w:szCs w:val="24"/>
+        </w:rPr>
+        <w:t xml:space="preserve"> gear going well</w:t>
+      </w:r>
+    </w:p>
+    <w:p>
+      <w:pPr>
+        <w:pStyle w:val="ListParagraph"/>
+        <w:numPr>
+          <w:ilvl w:val="0"/>
+          <w:numId w:val="10"/>
+        </w:numPr>
+        <w:autoSpaceDE w:val="0"/>
+        <w:autoSpaceDN w:val="0"/>
+        <w:adjustRightInd w:val="0"/>
+        <w:spacing w:after="0" w:line="240" w:lineRule="auto"/>
+        <w:rPr>
+          <w:rFonts w:ascii="Consolas" w:hAnsi="Consolas" w:cs="Consolas"/>
+          <w:sz w:val="24"/>
+          <w:szCs w:val="24"/>
+        </w:rPr>
+      </w:pPr>
+      <w:r>
+        <w:rPr>
+          <w:rFonts w:ascii="Consolas" w:hAnsi="Consolas" w:cs="Consolas"/>
+          <w:sz w:val="24"/>
+          <w:szCs w:val="24"/>
+        </w:rPr>
+        <w:t>Need to show an animation of casting a spell and hitting with a sword</w:t>
+      </w:r>
+      <w:r>
+        <w:rPr>
+          <w:rFonts w:ascii="Consolas" w:hAnsi="Consolas" w:cs="Consolas"/>
+          <w:sz w:val="24"/>
+          <w:szCs w:val="24"/>
+        </w:rPr>
+        <w:t xml:space="preserve"> </w:t>
+      </w:r>
+      <w:r>
+        <w:rPr>
+          <w:rFonts w:ascii="Consolas" w:hAnsi="Consolas" w:cs="Consolas"/>
+          <w:sz w:val="24"/>
+          <w:szCs w:val="24"/>
+        </w:rPr>
+        <w:t xml:space="preserve">Make </w:t>
+      </w:r>
+      <w:r>
+        <w:rPr>
+          <w:rFonts w:ascii="Consolas" w:hAnsi="Consolas" w:cs="Consolas"/>
+          <w:sz w:val="24"/>
+          <w:szCs w:val="24"/>
+        </w:rPr>
+        <w:t>avatar</w:t>
+      </w:r>
+      <w:r>
+        <w:rPr>
+          <w:rFonts w:ascii="Consolas" w:hAnsi="Consolas" w:cs="Consolas"/>
+          <w:sz w:val="24"/>
+          <w:szCs w:val="24"/>
+        </w:rPr>
+        <w:t xml:space="preserve"> hands do animation on click</w:t>
+      </w:r>
+      <w:r>
+        <w:rPr>
+          <w:rFonts w:ascii="Consolas" w:hAnsi="Consolas" w:cs="Consolas"/>
+          <w:sz w:val="24"/>
+          <w:szCs w:val="24"/>
+        </w:rPr>
+        <w:t>, and at the same time fake up the CREA reacting with a hit</w:t>
+      </w:r>
+    </w:p>
+    <w:p>
+      <w:pPr>
+        <w:pStyle w:val="ListParagraph"/>
+        <w:numPr>
+          <w:ilvl w:val="0"/>
+          <w:numId w:val="10"/>
+        </w:numPr>
+        <w:autoSpaceDE w:val="0"/>
+        <w:autoSpaceDN w:val="0"/>
+        <w:adjustRightInd w:val="0"/>
+        <w:spacing w:after="0" w:line="240" w:lineRule="auto"/>
+        <w:rPr>
+          <w:rFonts w:ascii="Consolas" w:hAnsi="Consolas" w:cs="Consolas"/>
+          <w:sz w:val="24"/>
+          <w:szCs w:val="24"/>
+        </w:rPr>
+      </w:pPr>
+      <w:r>
+        <w:rPr>
+          <w:rFonts w:ascii="Consolas" w:hAnsi="Consolas" w:cs="Consolas"/>
+          <w:sz w:val="24"/>
+          <w:szCs w:val="24"/>
+        </w:rPr>
+        <w:br/>
+      </w:r>
+      <w:proofErr w:type="spellStart"/>
+      <w:r>
+        <w:rPr>
+          <w:rFonts w:ascii="Consolas" w:hAnsi="Consolas" w:cs="Consolas"/>
+          <w:sz w:val="24"/>
+          <w:szCs w:val="24"/>
+        </w:rPr>
+        <w:t>Fargoth</w:t>
+      </w:r>
+      <w:proofErr w:type="spellEnd"/>
+      <w:r>
+        <w:rPr>
+          <w:rFonts w:ascii="Consolas" w:hAnsi="Consolas" w:cs="Consolas"/>
+          <w:sz w:val="24"/>
+          <w:szCs w:val="24"/>
+        </w:rPr>
+        <w:t xml:space="preserve"> NPC needs to wander around nicely, why is AI update so slow now?</w:t>
       </w:r>
     </w:p>
     <w:p>

</xml_diff>

<commit_message>
game config has start yawpitch ai controls now hands the current player location through
</commit_message>
<xml_diff>
--- a/ESEAndroid/docs/ESEAndroid Notes.docx
+++ b/ESEAndroid/docs/ESEAndroid Notes.docx
@@ -77,6 +77,14 @@
         </w:rPr>
         <w:t>Make the morph controller for faces open mouth so people can talk to me</w:t>
       </w:r>
+      <w:r>
+        <w:rPr>
+          <w:rFonts w:ascii="Consolas" w:hAnsi="Consolas" w:cs="Consolas"/>
+          <w:sz w:val="24"/>
+          <w:szCs w:val="24"/>
+        </w:rPr>
+        <w:t>, needs to start at 1.4 sec and run faster!</w:t>
+      </w:r>
     </w:p>
     <w:p>
       <w:pPr>
@@ -95,48 +103,6 @@
           <w:szCs w:val="24"/>
         </w:rPr>
       </w:pPr>
-      <w:r>
-        <w:rPr>
-          <w:rFonts w:ascii="Consolas" w:hAnsi="Consolas" w:cs="Consolas"/>
-          <w:sz w:val="24"/>
-          <w:szCs w:val="24"/>
-        </w:rPr>
-        <w:t xml:space="preserve">Why not just a box for the ghost in the </w:t>
-      </w:r>
-      <w:proofErr w:type="spellStart"/>
-      <w:r>
-        <w:rPr>
-          <w:rFonts w:ascii="Consolas" w:hAnsi="Consolas" w:cs="Consolas"/>
-          <w:sz w:val="24"/>
-          <w:szCs w:val="24"/>
-        </w:rPr>
-        <w:t>kcc</w:t>
-      </w:r>
-      <w:proofErr w:type="spellEnd"/>
-      <w:r>
-        <w:rPr>
-          <w:rFonts w:ascii="Consolas" w:hAnsi="Consolas" w:cs="Consolas"/>
-          <w:sz w:val="24"/>
-          <w:szCs w:val="24"/>
-        </w:rPr>
-        <w:t>? Migh</w:t>
-      </w:r>
-      <w:r>
-        <w:rPr>
-          <w:rFonts w:ascii="Consolas" w:hAnsi="Consolas" w:cs="Consolas"/>
-          <w:sz w:val="24"/>
-          <w:szCs w:val="24"/>
-        </w:rPr>
-        <w:t>t</w:t>
-      </w:r>
-      <w:r>
-        <w:rPr>
-          <w:rFonts w:ascii="Consolas" w:hAnsi="Consolas" w:cs="Consolas"/>
-          <w:sz w:val="24"/>
-          <w:szCs w:val="24"/>
-        </w:rPr>
-        <w:t xml:space="preserve"> be way faster? Or a cylinder or even a blunt pencil?</w:t>
-      </w:r>
     </w:p>
     <w:p>
       <w:pPr>
@@ -161,33 +127,7 @@
           <w:sz w:val="24"/>
           <w:szCs w:val="24"/>
         </w:rPr>
-        <w:t>For demo only people walking around need to keep location happy, other should just skip it</w:t>
-      </w:r>
-      <w:r>
-        <w:rPr>
-          <w:rFonts w:ascii="Consolas" w:hAnsi="Consolas" w:cs="Consolas"/>
-          <w:sz w:val="24"/>
-          <w:szCs w:val="24"/>
-        </w:rPr>
-        <w:t xml:space="preserve"> (that is everyone apart from </w:t>
-      </w:r>
-      <w:proofErr w:type="spellStart"/>
-      <w:r>
-        <w:rPr>
-          <w:rFonts w:ascii="Consolas" w:hAnsi="Consolas" w:cs="Consolas"/>
-          <w:sz w:val="24"/>
-          <w:szCs w:val="24"/>
-        </w:rPr>
-        <w:t>fargoth</w:t>
-      </w:r>
-      <w:proofErr w:type="spellEnd"/>
-      <w:r>
-        <w:rPr>
-          <w:rFonts w:ascii="Consolas" w:hAnsi="Consolas" w:cs="Consolas"/>
-          <w:sz w:val="24"/>
-          <w:szCs w:val="24"/>
-        </w:rPr>
-        <w:t xml:space="preserve"> and maybe the odd other person and a creature attacking me)</w:t>
+        <w:t>NO interface!</w:t>
       </w:r>
     </w:p>
     <w:p>
@@ -213,47 +153,87 @@
           <w:sz w:val="24"/>
           <w:szCs w:val="24"/>
         </w:rPr>
-        <w:t>Need to show an animation of casting a spell and hitting with a sword</w:t>
-      </w:r>
-      <w:r>
-        <w:rPr>
-          <w:rFonts w:ascii="Consolas" w:hAnsi="Consolas" w:cs="Consolas"/>
-          <w:sz w:val="24"/>
-          <w:szCs w:val="24"/>
-        </w:rPr>
-        <w:t xml:space="preserve"> </w:t>
-      </w:r>
-      <w:r>
-        <w:rPr>
-          <w:rFonts w:ascii="Consolas" w:hAnsi="Consolas" w:cs="Consolas"/>
-          <w:sz w:val="24"/>
-          <w:szCs w:val="24"/>
-        </w:rPr>
-        <w:t xml:space="preserve">Make </w:t>
-      </w:r>
-      <w:r>
-        <w:rPr>
-          <w:rFonts w:ascii="Consolas" w:hAnsi="Consolas" w:cs="Consolas"/>
-          <w:sz w:val="24"/>
-          <w:szCs w:val="24"/>
-        </w:rPr>
-        <w:t>avatar</w:t>
-      </w:r>
-      <w:r>
-        <w:rPr>
-          <w:rFonts w:ascii="Consolas" w:hAnsi="Consolas" w:cs="Consolas"/>
-          <w:sz w:val="24"/>
-          <w:szCs w:val="24"/>
-        </w:rPr>
-        <w:t xml:space="preserve"> hands do animation on click</w:t>
-      </w:r>
-      <w:r>
-        <w:rPr>
-          <w:rFonts w:ascii="Consolas" w:hAnsi="Consolas" w:cs="Consolas"/>
-          <w:sz w:val="24"/>
-          <w:szCs w:val="24"/>
-        </w:rPr>
-        <w:t>, and at the same time fake up the CREA reacting with a hit</w:t>
+        <w:t xml:space="preserve">Need the interface of </w:t>
+      </w:r>
+      <w:proofErr w:type="spellStart"/>
+      <w:r>
+        <w:rPr>
+          <w:rFonts w:ascii="Consolas" w:hAnsi="Consolas" w:cs="Consolas"/>
+          <w:sz w:val="24"/>
+          <w:szCs w:val="24"/>
+        </w:rPr>
+        <w:t>morrowind</w:t>
+      </w:r>
+      <w:proofErr w:type="spellEnd"/>
+      <w:r>
+        <w:rPr>
+          <w:rFonts w:ascii="Consolas" w:hAnsi="Consolas" w:cs="Consolas"/>
+          <w:sz w:val="24"/>
+          <w:szCs w:val="24"/>
+        </w:rPr>
+        <w:t xml:space="preserve"> for character generation and inventory </w:t>
+      </w:r>
+      <w:proofErr w:type="spellStart"/>
+      <w:r>
+        <w:rPr>
+          <w:rFonts w:ascii="Consolas" w:hAnsi="Consolas" w:cs="Consolas"/>
+          <w:sz w:val="24"/>
+          <w:szCs w:val="24"/>
+        </w:rPr>
+        <w:t>etc</w:t>
+      </w:r>
+      <w:proofErr w:type="spellEnd"/>
+      <w:r>
+        <w:rPr>
+          <w:rFonts w:ascii="Consolas" w:hAnsi="Consolas" w:cs="Consolas"/>
+          <w:sz w:val="24"/>
+          <w:szCs w:val="24"/>
+        </w:rPr>
+        <w:t xml:space="preserve"> going</w:t>
+      </w:r>
+      <w:r>
+        <w:rPr>
+          <w:rFonts w:ascii="Consolas" w:hAnsi="Consolas" w:cs="Consolas"/>
+          <w:sz w:val="24"/>
+          <w:szCs w:val="24"/>
+        </w:rPr>
+        <w:t xml:space="preserve">, remember scripts have details of how in them I feel </w:t>
+      </w:r>
+      <w:proofErr w:type="spellStart"/>
+      <w:r>
+        <w:rPr>
+          <w:rFonts w:ascii="Consolas" w:hAnsi="Consolas" w:cs="Consolas"/>
+          <w:sz w:val="24"/>
+          <w:szCs w:val="24"/>
+        </w:rPr>
+        <w:t>bufferimages</w:t>
+      </w:r>
+      <w:proofErr w:type="spellEnd"/>
+      <w:r>
+        <w:rPr>
+          <w:rFonts w:ascii="Consolas" w:hAnsi="Consolas" w:cs="Consolas"/>
+          <w:sz w:val="24"/>
+          <w:szCs w:val="24"/>
+        </w:rPr>
+        <w:t xml:space="preserve"> could be the answer with the old school </w:t>
+      </w:r>
+      <w:proofErr w:type="spellStart"/>
+      <w:r>
+        <w:rPr>
+          <w:rFonts w:ascii="Consolas" w:hAnsi="Consolas" w:cs="Consolas"/>
+          <w:sz w:val="24"/>
+          <w:szCs w:val="24"/>
+        </w:rPr>
+        <w:t>hud</w:t>
+      </w:r>
+      <w:proofErr w:type="spellEnd"/>
+      <w:r>
+        <w:rPr>
+          <w:rFonts w:ascii="Consolas" w:hAnsi="Consolas" w:cs="Consolas"/>
+          <w:sz w:val="24"/>
+          <w:szCs w:val="24"/>
+        </w:rPr>
+        <w:t xml:space="preserve"> working again, notice that the Curve gear is expensive so possibly a good step?</w:t>
       </w:r>
     </w:p>
     <w:p>
@@ -273,23 +253,67 @@
           <w:szCs w:val="24"/>
         </w:rPr>
       </w:pPr>
-      <w:proofErr w:type="spellStart"/>
-      <w:r>
-        <w:rPr>
-          <w:rFonts w:ascii="Consolas" w:hAnsi="Consolas" w:cs="Consolas"/>
-          <w:sz w:val="24"/>
-          <w:szCs w:val="24"/>
-        </w:rPr>
-        <w:t>Fargoth</w:t>
-      </w:r>
-      <w:proofErr w:type="spellEnd"/>
-      <w:r>
-        <w:rPr>
-          <w:rFonts w:ascii="Consolas" w:hAnsi="Consolas" w:cs="Consolas"/>
-          <w:sz w:val="24"/>
-          <w:szCs w:val="24"/>
-        </w:rPr>
-        <w:t xml:space="preserve"> NPC needs to wander around nicely, why is AI update so slow now?</w:t>
+      <w:r>
+        <w:rPr>
+          <w:rFonts w:ascii="Consolas" w:hAnsi="Consolas" w:cs="Consolas"/>
+          <w:sz w:val="24"/>
+          <w:szCs w:val="24"/>
+        </w:rPr>
+        <w:t xml:space="preserve">I also see the </w:t>
+      </w:r>
+      <w:proofErr w:type="spellStart"/>
+      <w:r>
+        <w:rPr>
+          <w:rFonts w:ascii="Consolas" w:hAnsi="Consolas" w:cs="Consolas"/>
+          <w:sz w:val="24"/>
+          <w:szCs w:val="24"/>
+        </w:rPr>
+        <w:t>postrender</w:t>
+      </w:r>
+      <w:proofErr w:type="spellEnd"/>
+      <w:r>
+        <w:rPr>
+          <w:rFonts w:ascii="Consolas" w:hAnsi="Consolas" w:cs="Consolas"/>
+          <w:sz w:val="24"/>
+          <w:szCs w:val="24"/>
+        </w:rPr>
+        <w:t xml:space="preserve"> curve gear is now pretty expensive comparably too, for the </w:t>
+      </w:r>
+      <w:proofErr w:type="spellStart"/>
+      <w:r>
+        <w:rPr>
+          <w:rFonts w:ascii="Consolas" w:hAnsi="Consolas" w:cs="Consolas"/>
+          <w:sz w:val="24"/>
+          <w:szCs w:val="24"/>
+        </w:rPr>
+        <w:t>hud</w:t>
+      </w:r>
+      <w:proofErr w:type="spellEnd"/>
+      <w:r>
+        <w:rPr>
+          <w:rFonts w:ascii="Consolas" w:hAnsi="Consolas" w:cs="Consolas"/>
+          <w:sz w:val="24"/>
+          <w:szCs w:val="24"/>
+        </w:rPr>
+        <w:t xml:space="preserve"> I could easily flip back to the old system of painting on texture, if I simply make up a decent </w:t>
+      </w:r>
+      <w:proofErr w:type="spellStart"/>
+      <w:r>
+        <w:rPr>
+          <w:rFonts w:ascii="Consolas" w:hAnsi="Consolas" w:cs="Consolas"/>
+          <w:sz w:val="24"/>
+          <w:szCs w:val="24"/>
+        </w:rPr>
+        <w:t>bufferedImage</w:t>
+      </w:r>
+      <w:proofErr w:type="spellEnd"/>
+      <w:r>
+        <w:rPr>
+          <w:rFonts w:ascii="Consolas" w:hAnsi="Consolas" w:cs="Consolas"/>
+          <w:sz w:val="24"/>
+          <w:szCs w:val="24"/>
+        </w:rPr>
+        <w:t xml:space="preserve"> replacement texture system, but given it should be just RGBA 24/32 it should be fine (no compression won’t matter)</w:t>
       </w:r>
     </w:p>
     <w:p>
@@ -309,54 +333,6 @@
           <w:szCs w:val="24"/>
         </w:rPr>
       </w:pPr>
-      <w:r>
-        <w:rPr>
-          <w:rFonts w:ascii="Consolas" w:hAnsi="Consolas" w:cs="Consolas"/>
-          <w:sz w:val="24"/>
-          <w:szCs w:val="24"/>
-        </w:rPr>
-        <w:t xml:space="preserve">Get a basic AI going for the monsters and the </w:t>
-      </w:r>
-      <w:r>
-        <w:rPr>
-          <w:rFonts w:ascii="Consolas" w:hAnsi="Consolas" w:cs="Consolas"/>
-          <w:sz w:val="24"/>
-          <w:szCs w:val="24"/>
-        </w:rPr>
-        <w:t>NPC</w:t>
-      </w:r>
-      <w:r>
-        <w:rPr>
-          <w:rFonts w:ascii="Consolas" w:hAnsi="Consolas" w:cs="Consolas"/>
-          <w:sz w:val="24"/>
-          <w:szCs w:val="24"/>
-        </w:rPr>
-        <w:t xml:space="preserve"> so they </w:t>
-      </w:r>
-      <w:r>
-        <w:rPr>
-          <w:rFonts w:ascii="Consolas" w:hAnsi="Consolas" w:cs="Consolas"/>
-          <w:sz w:val="24"/>
-          <w:szCs w:val="24"/>
-        </w:rPr>
-        <w:t>show id</w:t>
-      </w:r>
-      <w:r>
-        <w:rPr>
-          <w:rFonts w:ascii="Consolas" w:hAnsi="Consolas" w:cs="Consolas"/>
-          <w:sz w:val="24"/>
-          <w:szCs w:val="24"/>
-        </w:rPr>
-        <w:t>l</w:t>
-      </w:r>
-      <w:r>
-        <w:rPr>
-          <w:rFonts w:ascii="Consolas" w:hAnsi="Consolas" w:cs="Consolas"/>
-          <w:sz w:val="24"/>
-          <w:szCs w:val="24"/>
-        </w:rPr>
-        <w:t>e animations and maybe walk animations</w:t>
-      </w:r>
     </w:p>
     <w:p>
       <w:pPr>
@@ -381,18 +357,68 @@
           <w:sz w:val="24"/>
           <w:szCs w:val="24"/>
         </w:rPr>
-        <w:t xml:space="preserve">Don’t forget to turn of fps </w:t>
-      </w:r>
-      <w:proofErr w:type="spellStart"/>
-      <w:r>
-        <w:rPr>
-          <w:rFonts w:ascii="Consolas" w:hAnsi="Consolas" w:cs="Consolas"/>
-          <w:sz w:val="24"/>
-          <w:szCs w:val="24"/>
-        </w:rPr>
-        <w:t>etc</w:t>
-      </w:r>
-      <w:proofErr w:type="spellEnd"/>
+        <w:t xml:space="preserve">Cut more out from the back of </w:t>
+      </w:r>
+      <w:proofErr w:type="spellStart"/>
+      <w:r>
+        <w:rPr>
+          <w:rFonts w:ascii="Consolas" w:hAnsi="Consolas" w:cs="Consolas"/>
+          <w:sz w:val="24"/>
+          <w:szCs w:val="24"/>
+        </w:rPr>
+        <w:t>syda</w:t>
+      </w:r>
+      <w:proofErr w:type="spellEnd"/>
+      <w:r>
+        <w:rPr>
+          <w:rFonts w:ascii="Consolas" w:hAnsi="Consolas" w:cs="Consolas"/>
+          <w:sz w:val="24"/>
+          <w:szCs w:val="24"/>
+        </w:rPr>
+        <w:t xml:space="preserve"> </w:t>
+      </w:r>
+      <w:proofErr w:type="spellStart"/>
+      <w:r>
+        <w:rPr>
+          <w:rFonts w:ascii="Consolas" w:hAnsi="Consolas" w:cs="Consolas"/>
+          <w:sz w:val="24"/>
+          <w:szCs w:val="24"/>
+        </w:rPr>
+        <w:t>neen</w:t>
+      </w:r>
+      <w:proofErr w:type="spellEnd"/>
+      <w:r>
+        <w:rPr>
+          <w:rFonts w:ascii="Consolas" w:hAnsi="Consolas" w:cs="Consolas"/>
+          <w:sz w:val="24"/>
+          <w:szCs w:val="24"/>
+        </w:rPr>
+        <w:t>, I suspect the trees…</w:t>
+      </w:r>
+      <w:r>
+        <w:rPr>
+          <w:rFonts w:ascii="Consolas" w:hAnsi="Consolas" w:cs="Consolas"/>
+          <w:sz w:val="24"/>
+          <w:szCs w:val="24"/>
+        </w:rPr>
+        <w:t xml:space="preserve"> </w:t>
+      </w:r>
+      <w:r>
+        <w:rPr>
+          <w:rFonts w:ascii="Consolas" w:hAnsi="Consolas" w:cs="Consolas"/>
+          <w:sz w:val="24"/>
+          <w:szCs w:val="24"/>
+        </w:rPr>
+        <w:t xml:space="preserve"> </w:t>
+      </w:r>
+      <w:r>
+        <w:rPr>
+          <w:rFonts w:ascii="Consolas" w:hAnsi="Consolas" w:cs="Consolas"/>
+          <w:sz w:val="24"/>
+          <w:szCs w:val="24"/>
+        </w:rPr>
+        <w:t xml:space="preserve"> </w:t>
+      </w:r>
     </w:p>
     <w:p>
       <w:pPr>
@@ -411,6 +437,50 @@
           <w:szCs w:val="24"/>
         </w:rPr>
       </w:pPr>
+      <w:r>
+        <w:rPr>
+          <w:rFonts w:ascii="Consolas" w:hAnsi="Consolas" w:cs="Consolas"/>
+          <w:sz w:val="24"/>
+          <w:szCs w:val="24"/>
+        </w:rPr>
+        <w:t xml:space="preserve">I wonder if the overly fast animations I see sometimes are because I’m not using a value on of the </w:t>
+      </w:r>
+      <w:proofErr w:type="spellStart"/>
+      <w:r>
+        <w:rPr>
+          <w:rFonts w:ascii="Consolas" w:hAnsi="Consolas" w:cs="Consolas"/>
+          <w:sz w:val="24"/>
+          <w:szCs w:val="24"/>
+        </w:rPr>
+        <w:t>keyframe</w:t>
+      </w:r>
+      <w:proofErr w:type="spellEnd"/>
+      <w:r>
+        <w:rPr>
+          <w:rFonts w:ascii="Consolas" w:hAnsi="Consolas" w:cs="Consolas"/>
+          <w:sz w:val="24"/>
+          <w:szCs w:val="24"/>
+        </w:rPr>
+        <w:t xml:space="preserve"> data like a speed </w:t>
+      </w:r>
+      <w:proofErr w:type="gramStart"/>
+      <w:r>
+        <w:rPr>
+          <w:rFonts w:ascii="Consolas" w:hAnsi="Consolas" w:cs="Consolas"/>
+          <w:sz w:val="24"/>
+          <w:szCs w:val="24"/>
+        </w:rPr>
+        <w:t>multiplier?</w:t>
+      </w:r>
+      <w:proofErr w:type="gramEnd"/>
+      <w:r>
+        <w:rPr>
+          <w:rFonts w:ascii="Consolas" w:hAnsi="Consolas" w:cs="Consolas"/>
+          <w:sz w:val="24"/>
+          <w:szCs w:val="24"/>
+        </w:rPr>
+        <w:t xml:space="preserve"> It also seems like sometimes 2 animations are running concurrently and causing a jitter</w:t>
+      </w:r>
     </w:p>
     <w:p>
       <w:pPr>
@@ -435,7 +505,112 @@
           <w:sz w:val="24"/>
           <w:szCs w:val="24"/>
         </w:rPr>
-        <w:t>NO interface!</w:t>
+        <w:t xml:space="preserve">I have too many simple </w:t>
+      </w:r>
+      <w:proofErr w:type="spellStart"/>
+      <w:r>
+        <w:rPr>
+          <w:rFonts w:ascii="Consolas" w:hAnsi="Consolas" w:cs="Consolas"/>
+          <w:sz w:val="24"/>
+          <w:szCs w:val="24"/>
+        </w:rPr>
+        <w:t>behaviors</w:t>
+      </w:r>
+      <w:proofErr w:type="spellEnd"/>
+      <w:r>
+        <w:rPr>
+          <w:rFonts w:ascii="Consolas" w:hAnsi="Consolas" w:cs="Consolas"/>
+          <w:sz w:val="24"/>
+          <w:szCs w:val="24"/>
+        </w:rPr>
+        <w:t xml:space="preserve"> and </w:t>
+      </w:r>
+      <w:proofErr w:type="spellStart"/>
+      <w:r>
+        <w:rPr>
+          <w:rFonts w:ascii="Consolas" w:hAnsi="Consolas" w:cs="Consolas"/>
+          <w:sz w:val="24"/>
+          <w:szCs w:val="24"/>
+        </w:rPr>
+        <w:t>perframe</w:t>
+      </w:r>
+      <w:proofErr w:type="spellEnd"/>
+      <w:r>
+        <w:rPr>
+          <w:rFonts w:ascii="Consolas" w:hAnsi="Consolas" w:cs="Consolas"/>
+          <w:sz w:val="24"/>
+          <w:szCs w:val="24"/>
+        </w:rPr>
+        <w:t xml:space="preserve"> updates, each one is a “every frame” processor, so I should look at reducing the number of calls</w:t>
+      </w:r>
+      <w:r>
+        <w:rPr>
+          <w:rFonts w:ascii="Consolas" w:hAnsi="Consolas" w:cs="Consolas"/>
+          <w:color w:val="000000"/>
+          <w:sz w:val="24"/>
+          <w:szCs w:val="24"/>
+          <w:highlight w:val="lightGray"/>
+        </w:rPr>
+        <w:t xml:space="preserve"> </w:t>
+      </w:r>
+      <w:r>
+        <w:rPr>
+          <w:rFonts w:ascii="Consolas" w:hAnsi="Consolas" w:cs="Consolas"/>
+          <w:color w:val="000000"/>
+          <w:sz w:val="24"/>
+          <w:szCs w:val="24"/>
+          <w:highlight w:val="lightGray"/>
+        </w:rPr>
+        <w:t>Utils3D</w:t>
+      </w:r>
+      <w:r>
+        <w:rPr>
+          <w:rFonts w:ascii="Consolas" w:hAnsi="Consolas" w:cs="Consolas"/>
+          <w:color w:val="000000"/>
+          <w:sz w:val="24"/>
+          <w:szCs w:val="24"/>
+        </w:rPr>
+        <w:t xml:space="preserve">.defaultBounds are used a lot, but less </w:t>
+      </w:r>
+      <w:proofErr w:type="spellStart"/>
+      <w:r>
+        <w:rPr>
+          <w:rFonts w:ascii="Consolas" w:hAnsi="Consolas" w:cs="Consolas"/>
+          <w:color w:val="000000"/>
+          <w:sz w:val="24"/>
+          <w:szCs w:val="24"/>
+        </w:rPr>
+        <w:t>behaviors</w:t>
+      </w:r>
+      <w:proofErr w:type="spellEnd"/>
+      <w:r>
+        <w:rPr>
+          <w:rFonts w:ascii="Consolas" w:hAnsi="Consolas" w:cs="Consolas"/>
+          <w:color w:val="000000"/>
+          <w:sz w:val="24"/>
+          <w:szCs w:val="24"/>
+        </w:rPr>
+        <w:t xml:space="preserve"> might be good if they are used less, also every behaviour should consider being </w:t>
+      </w:r>
+      <w:proofErr w:type="spellStart"/>
+      <w:r>
+        <w:rPr>
+          <w:rFonts w:ascii="Consolas" w:hAnsi="Consolas" w:cs="Consolas"/>
+          <w:color w:val="000000"/>
+          <w:sz w:val="24"/>
+          <w:szCs w:val="24"/>
+        </w:rPr>
+        <w:t>frustrum</w:t>
+      </w:r>
+      <w:proofErr w:type="spellEnd"/>
+      <w:r>
+        <w:rPr>
+          <w:rFonts w:ascii="Consolas" w:hAnsi="Consolas" w:cs="Consolas"/>
+          <w:color w:val="000000"/>
+          <w:sz w:val="24"/>
+          <w:szCs w:val="24"/>
+        </w:rPr>
+        <w:t xml:space="preserve"> only too</w:t>
       </w:r>
     </w:p>
     <w:p>
@@ -461,87 +636,101 @@
           <w:sz w:val="24"/>
           <w:szCs w:val="24"/>
         </w:rPr>
-        <w:t xml:space="preserve">Need the interface of </w:t>
-      </w:r>
-      <w:proofErr w:type="spellStart"/>
-      <w:r>
-        <w:rPr>
-          <w:rFonts w:ascii="Consolas" w:hAnsi="Consolas" w:cs="Consolas"/>
-          <w:sz w:val="24"/>
-          <w:szCs w:val="24"/>
-        </w:rPr>
-        <w:t>morrowind</w:t>
-      </w:r>
-      <w:proofErr w:type="spellEnd"/>
-      <w:r>
-        <w:rPr>
-          <w:rFonts w:ascii="Consolas" w:hAnsi="Consolas" w:cs="Consolas"/>
-          <w:sz w:val="24"/>
-          <w:szCs w:val="24"/>
-        </w:rPr>
-        <w:t xml:space="preserve"> for character generation and inventory </w:t>
-      </w:r>
-      <w:proofErr w:type="spellStart"/>
-      <w:r>
-        <w:rPr>
-          <w:rFonts w:ascii="Consolas" w:hAnsi="Consolas" w:cs="Consolas"/>
-          <w:sz w:val="24"/>
-          <w:szCs w:val="24"/>
-        </w:rPr>
-        <w:t>etc</w:t>
-      </w:r>
-      <w:proofErr w:type="spellEnd"/>
-      <w:r>
-        <w:rPr>
-          <w:rFonts w:ascii="Consolas" w:hAnsi="Consolas" w:cs="Consolas"/>
-          <w:sz w:val="24"/>
-          <w:szCs w:val="24"/>
-        </w:rPr>
-        <w:t xml:space="preserve"> going</w:t>
-      </w:r>
-      <w:r>
-        <w:rPr>
-          <w:rFonts w:ascii="Consolas" w:hAnsi="Consolas" w:cs="Consolas"/>
-          <w:sz w:val="24"/>
-          <w:szCs w:val="24"/>
-        </w:rPr>
-        <w:t xml:space="preserve">, remember scripts have details of how in them I feel </w:t>
-      </w:r>
-      <w:proofErr w:type="spellStart"/>
-      <w:r>
-        <w:rPr>
-          <w:rFonts w:ascii="Consolas" w:hAnsi="Consolas" w:cs="Consolas"/>
-          <w:sz w:val="24"/>
-          <w:szCs w:val="24"/>
-        </w:rPr>
-        <w:t>bufferimages</w:t>
-      </w:r>
-      <w:proofErr w:type="spellEnd"/>
-      <w:r>
-        <w:rPr>
-          <w:rFonts w:ascii="Consolas" w:hAnsi="Consolas" w:cs="Consolas"/>
-          <w:sz w:val="24"/>
-          <w:szCs w:val="24"/>
-        </w:rPr>
-        <w:t xml:space="preserve"> could be the answer with the old school </w:t>
-      </w:r>
-      <w:proofErr w:type="spellStart"/>
-      <w:r>
-        <w:rPr>
-          <w:rFonts w:ascii="Consolas" w:hAnsi="Consolas" w:cs="Consolas"/>
-          <w:sz w:val="24"/>
-          <w:szCs w:val="24"/>
-        </w:rPr>
-        <w:t>hud</w:t>
-      </w:r>
-      <w:proofErr w:type="spellEnd"/>
-      <w:r>
-        <w:rPr>
-          <w:rFonts w:ascii="Consolas" w:hAnsi="Consolas" w:cs="Consolas"/>
-          <w:sz w:val="24"/>
-          <w:szCs w:val="24"/>
-        </w:rPr>
-        <w:t xml:space="preserve"> working again, notice that the Curve gear is expensive so possibly a good step?</w:t>
+        <w:t>Why does minimise</w:t>
+      </w:r>
+      <w:r>
+        <w:rPr>
+          <w:rFonts w:ascii="Consolas" w:hAnsi="Consolas" w:cs="Consolas"/>
+          <w:sz w:val="24"/>
+          <w:szCs w:val="24"/>
+        </w:rPr>
+        <w:t xml:space="preserve"> </w:t>
+      </w:r>
+      <w:proofErr w:type="spellStart"/>
+      <w:r>
+        <w:rPr>
+          <w:rFonts w:ascii="Consolas" w:hAnsi="Consolas" w:cs="Consolas"/>
+          <w:sz w:val="24"/>
+          <w:szCs w:val="24"/>
+        </w:rPr>
+        <w:t>apk</w:t>
+      </w:r>
+      <w:proofErr w:type="spellEnd"/>
+      <w:r>
+        <w:rPr>
+          <w:rFonts w:ascii="Consolas" w:hAnsi="Consolas" w:cs="Consolas"/>
+          <w:sz w:val="24"/>
+          <w:szCs w:val="24"/>
+        </w:rPr>
+        <w:t xml:space="preserve"> file</w:t>
+      </w:r>
+      <w:r>
+        <w:rPr>
+          <w:rFonts w:ascii="Consolas" w:hAnsi="Consolas" w:cs="Consolas"/>
+          <w:sz w:val="24"/>
+          <w:szCs w:val="24"/>
+        </w:rPr>
+        <w:t xml:space="preserve"> not give a perf boost? </w:t>
+      </w:r>
+      <w:r>
+        <w:rPr>
+          <w:rFonts w:ascii="Consolas" w:hAnsi="Consolas" w:cs="Consolas"/>
+          <w:sz w:val="24"/>
+          <w:szCs w:val="24"/>
+        </w:rPr>
+        <w:t xml:space="preserve">It is </w:t>
+      </w:r>
+      <w:proofErr w:type="spellStart"/>
+      <w:r>
+        <w:rPr>
+          <w:rFonts w:ascii="Consolas" w:hAnsi="Consolas" w:cs="Consolas"/>
+          <w:sz w:val="24"/>
+          <w:szCs w:val="24"/>
+        </w:rPr>
+        <w:t>inlining</w:t>
+      </w:r>
+      <w:proofErr w:type="spellEnd"/>
+      <w:r>
+        <w:rPr>
+          <w:rFonts w:ascii="Consolas" w:hAnsi="Consolas" w:cs="Consolas"/>
+          <w:sz w:val="24"/>
+          <w:szCs w:val="24"/>
+        </w:rPr>
+        <w:t xml:space="preserve"> and definitely cutting down the execute calls in </w:t>
+      </w:r>
+      <w:proofErr w:type="spellStart"/>
+      <w:r>
+        <w:rPr>
+          <w:rFonts w:ascii="Consolas" w:hAnsi="Consolas" w:cs="Consolas"/>
+          <w:sz w:val="24"/>
+          <w:szCs w:val="24"/>
+        </w:rPr>
+        <w:t>joglespipline</w:t>
+      </w:r>
+      <w:proofErr w:type="spellEnd"/>
+      <w:r>
+        <w:rPr>
+          <w:rFonts w:ascii="Consolas" w:hAnsi="Consolas" w:cs="Consolas"/>
+          <w:sz w:val="24"/>
+          <w:szCs w:val="24"/>
+        </w:rPr>
+        <w:t xml:space="preserve">, is it the curve gear and </w:t>
+      </w:r>
+      <w:r>
+        <w:rPr>
+          <w:rFonts w:ascii="Consolas" w:hAnsi="Consolas" w:cs="Consolas"/>
+          <w:sz w:val="24"/>
+          <w:szCs w:val="24"/>
+        </w:rPr>
+        <w:t>behaviours</w:t>
+      </w:r>
+      <w:r>
+        <w:rPr>
+          <w:rFonts w:ascii="Consolas" w:hAnsi="Consolas" w:cs="Consolas"/>
+          <w:sz w:val="24"/>
+          <w:szCs w:val="24"/>
+        </w:rPr>
+        <w:t xml:space="preserve"> now?</w:t>
       </w:r>
     </w:p>
     <w:p>
@@ -567,61 +756,77 @@
           <w:sz w:val="24"/>
           <w:szCs w:val="24"/>
         </w:rPr>
-        <w:t xml:space="preserve">I also see the </w:t>
-      </w:r>
-      <w:proofErr w:type="spellStart"/>
-      <w:r>
-        <w:rPr>
-          <w:rFonts w:ascii="Consolas" w:hAnsi="Consolas" w:cs="Consolas"/>
-          <w:sz w:val="24"/>
-          <w:szCs w:val="24"/>
-        </w:rPr>
-        <w:t>postrender</w:t>
-      </w:r>
-      <w:proofErr w:type="spellEnd"/>
-      <w:r>
-        <w:rPr>
-          <w:rFonts w:ascii="Consolas" w:hAnsi="Consolas" w:cs="Consolas"/>
-          <w:sz w:val="24"/>
-          <w:szCs w:val="24"/>
-        </w:rPr>
-        <w:t xml:space="preserve"> curve gear is now pretty expensive comparably too, for the </w:t>
-      </w:r>
-      <w:proofErr w:type="spellStart"/>
-      <w:r>
-        <w:rPr>
-          <w:rFonts w:ascii="Consolas" w:hAnsi="Consolas" w:cs="Consolas"/>
-          <w:sz w:val="24"/>
-          <w:szCs w:val="24"/>
-        </w:rPr>
-        <w:t>hud</w:t>
-      </w:r>
-      <w:proofErr w:type="spellEnd"/>
-      <w:r>
-        <w:rPr>
-          <w:rFonts w:ascii="Consolas" w:hAnsi="Consolas" w:cs="Consolas"/>
-          <w:sz w:val="24"/>
-          <w:szCs w:val="24"/>
-        </w:rPr>
-        <w:t xml:space="preserve"> I could easily flip back to the old system of painting on texture, if I simply make up a decent </w:t>
-      </w:r>
-      <w:proofErr w:type="spellStart"/>
-      <w:r>
-        <w:rPr>
-          <w:rFonts w:ascii="Consolas" w:hAnsi="Consolas" w:cs="Consolas"/>
-          <w:sz w:val="24"/>
-          <w:szCs w:val="24"/>
-        </w:rPr>
-        <w:t>bufferedImage</w:t>
-      </w:r>
-      <w:proofErr w:type="spellEnd"/>
-      <w:r>
-        <w:rPr>
-          <w:rFonts w:ascii="Consolas" w:hAnsi="Consolas" w:cs="Consolas"/>
-          <w:sz w:val="24"/>
-          <w:szCs w:val="24"/>
-        </w:rPr>
-        <w:t xml:space="preserve"> replacement texture system, but given it should be just RGBA 24/32 it should be fine (no compression won’t matter)</w:t>
+        <w:t xml:space="preserve">Morrowind interior now show gaps, possibly from size update? Check </w:t>
+      </w:r>
+      <w:proofErr w:type="spellStart"/>
+      <w:r>
+        <w:rPr>
+          <w:rFonts w:ascii="Consolas" w:hAnsi="Consolas" w:cs="Consolas"/>
+          <w:sz w:val="24"/>
+          <w:szCs w:val="24"/>
+        </w:rPr>
+        <w:t>obliv</w:t>
+      </w:r>
+      <w:proofErr w:type="spellEnd"/>
+      <w:r>
+        <w:rPr>
+          <w:rFonts w:ascii="Consolas" w:hAnsi="Consolas" w:cs="Consolas"/>
+          <w:sz w:val="24"/>
+          <w:szCs w:val="24"/>
+        </w:rPr>
+        <w:t>, notice no a gap at all outside it’s an inside issue?</w:t>
+      </w:r>
+      <w:r>
+        <w:rPr>
+          <w:rFonts w:ascii="Consolas" w:hAnsi="Consolas" w:cs="Consolas"/>
+          <w:sz w:val="24"/>
+          <w:szCs w:val="24"/>
+        </w:rPr>
+        <w:t xml:space="preserve"> I</w:t>
+      </w:r>
+      <w:r>
+        <w:rPr>
+          <w:rFonts w:ascii="Consolas" w:hAnsi="Consolas" w:cs="Consolas"/>
+          <w:sz w:val="24"/>
+          <w:szCs w:val="24"/>
+        </w:rPr>
+        <w:t xml:space="preserve">n fact inside a tavern no trouble at all, only dungeons and </w:t>
+      </w:r>
+      <w:proofErr w:type="spellStart"/>
+      <w:r>
+        <w:rPr>
+          <w:rFonts w:ascii="Consolas" w:hAnsi="Consolas" w:cs="Consolas"/>
+          <w:sz w:val="24"/>
+          <w:szCs w:val="24"/>
+        </w:rPr>
+        <w:t>vivec</w:t>
+      </w:r>
+      <w:proofErr w:type="spellEnd"/>
+      <w:r>
+        <w:rPr>
+          <w:rFonts w:ascii="Consolas" w:hAnsi="Consolas" w:cs="Consolas"/>
+          <w:sz w:val="24"/>
+          <w:szCs w:val="24"/>
+        </w:rPr>
+        <w:t xml:space="preserve">? But in </w:t>
+      </w:r>
+      <w:proofErr w:type="spellStart"/>
+      <w:r>
+        <w:rPr>
+          <w:rFonts w:ascii="Consolas" w:hAnsi="Consolas" w:cs="Consolas"/>
+          <w:sz w:val="24"/>
+          <w:szCs w:val="24"/>
+        </w:rPr>
+        <w:t>vivec</w:t>
+      </w:r>
+      <w:proofErr w:type="spellEnd"/>
+      <w:r>
+        <w:rPr>
+          <w:rFonts w:ascii="Consolas" w:hAnsi="Consolas" w:cs="Consolas"/>
+          <w:sz w:val="24"/>
+          <w:szCs w:val="24"/>
+        </w:rPr>
+        <w:t xml:space="preserve"> physics is all wrong to, so perhaps some scale I’m missing?</w:t>
       </w:r>
     </w:p>
     <w:p>
@@ -641,6 +846,116 @@
           <w:szCs w:val="24"/>
         </w:rPr>
       </w:pPr>
+      <w:r>
+        <w:rPr>
+          <w:rFonts w:ascii="Consolas" w:hAnsi="Consolas" w:cs="Consolas"/>
+          <w:sz w:val="24"/>
+          <w:szCs w:val="24"/>
+        </w:rPr>
+        <w:t xml:space="preserve">I just moved a long way from </w:t>
+      </w:r>
+      <w:proofErr w:type="spellStart"/>
+      <w:r>
+        <w:rPr>
+          <w:rFonts w:ascii="Consolas" w:hAnsi="Consolas" w:cs="Consolas"/>
+          <w:sz w:val="24"/>
+          <w:szCs w:val="24"/>
+        </w:rPr>
+        <w:t>syda</w:t>
+      </w:r>
+      <w:proofErr w:type="spellEnd"/>
+      <w:r>
+        <w:rPr>
+          <w:rFonts w:ascii="Consolas" w:hAnsi="Consolas" w:cs="Consolas"/>
+          <w:sz w:val="24"/>
+          <w:szCs w:val="24"/>
+        </w:rPr>
+        <w:t xml:space="preserve"> </w:t>
+      </w:r>
+      <w:proofErr w:type="spellStart"/>
+      <w:r>
+        <w:rPr>
+          <w:rFonts w:ascii="Consolas" w:hAnsi="Consolas" w:cs="Consolas"/>
+          <w:sz w:val="24"/>
+          <w:szCs w:val="24"/>
+        </w:rPr>
+        <w:t>neen</w:t>
+      </w:r>
+      <w:proofErr w:type="spellEnd"/>
+      <w:r>
+        <w:rPr>
+          <w:rFonts w:ascii="Consolas" w:hAnsi="Consolas" w:cs="Consolas"/>
+          <w:sz w:val="24"/>
+          <w:szCs w:val="24"/>
+        </w:rPr>
+        <w:t xml:space="preserve"> to the flaggy place and my </w:t>
+      </w:r>
+      <w:proofErr w:type="spellStart"/>
+      <w:r>
+        <w:rPr>
+          <w:rFonts w:ascii="Consolas" w:hAnsi="Consolas" w:cs="Consolas"/>
+          <w:sz w:val="24"/>
+          <w:szCs w:val="24"/>
+        </w:rPr>
+        <w:t>physc</w:t>
+      </w:r>
+      <w:r>
+        <w:rPr>
+          <w:rFonts w:ascii="Consolas" w:hAnsi="Consolas" w:cs="Consolas"/>
+          <w:sz w:val="24"/>
+          <w:szCs w:val="24"/>
+        </w:rPr>
+        <w:t>s</w:t>
+      </w:r>
+      <w:proofErr w:type="spellEnd"/>
+      <w:r>
+        <w:rPr>
+          <w:rFonts w:ascii="Consolas" w:hAnsi="Consolas" w:cs="Consolas"/>
+          <w:sz w:val="24"/>
+          <w:szCs w:val="24"/>
+        </w:rPr>
+        <w:t xml:space="preserve"> </w:t>
+      </w:r>
+      <w:r>
+        <w:rPr>
+          <w:rFonts w:ascii="Consolas" w:hAnsi="Consolas" w:cs="Consolas"/>
+          <w:sz w:val="24"/>
+          <w:szCs w:val="24"/>
+        </w:rPr>
+        <w:t>started taking 30</w:t>
+      </w:r>
+      <w:r>
+        <w:rPr>
+          <w:rFonts w:ascii="Consolas" w:hAnsi="Consolas" w:cs="Consolas"/>
+          <w:sz w:val="24"/>
+          <w:szCs w:val="24"/>
+        </w:rPr>
+        <w:t xml:space="preserve"> </w:t>
+      </w:r>
+      <w:r>
+        <w:rPr>
+          <w:rFonts w:ascii="Consolas" w:hAnsi="Consolas" w:cs="Consolas"/>
+          <w:sz w:val="24"/>
+          <w:szCs w:val="24"/>
+        </w:rPr>
+        <w:t xml:space="preserve">seconds each update, obviously physics is not removed or something crazy, perhaps the visual only system is not worth the effort? Does is save much </w:t>
+      </w:r>
+      <w:r>
+        <w:rPr>
+          <w:rFonts w:ascii="Consolas" w:hAnsi="Consolas" w:cs="Consolas"/>
+          <w:sz w:val="24"/>
+          <w:szCs w:val="24"/>
+        </w:rPr>
+        <w:t>memory</w:t>
+      </w:r>
+      <w:r>
+        <w:rPr>
+          <w:rFonts w:ascii="Consolas" w:hAnsi="Consolas" w:cs="Consolas"/>
+          <w:sz w:val="24"/>
+          <w:szCs w:val="24"/>
+        </w:rPr>
+        <w:t>? Or perhaps this issue was just a LOT of model loading</w:t>
+      </w:r>
     </w:p>
     <w:p>
       <w:pPr>
@@ -665,67 +980,51 @@
           <w:sz w:val="24"/>
           <w:szCs w:val="24"/>
         </w:rPr>
-        <w:t xml:space="preserve">Cut more out from the back of </w:t>
-      </w:r>
-      <w:proofErr w:type="spellStart"/>
-      <w:r>
-        <w:rPr>
-          <w:rFonts w:ascii="Consolas" w:hAnsi="Consolas" w:cs="Consolas"/>
-          <w:sz w:val="24"/>
-          <w:szCs w:val="24"/>
-        </w:rPr>
-        <w:t>syda</w:t>
-      </w:r>
-      <w:proofErr w:type="spellEnd"/>
-      <w:r>
-        <w:rPr>
-          <w:rFonts w:ascii="Consolas" w:hAnsi="Consolas" w:cs="Consolas"/>
-          <w:sz w:val="24"/>
-          <w:szCs w:val="24"/>
-        </w:rPr>
-        <w:t xml:space="preserve"> </w:t>
-      </w:r>
-      <w:proofErr w:type="spellStart"/>
-      <w:r>
-        <w:rPr>
-          <w:rFonts w:ascii="Consolas" w:hAnsi="Consolas" w:cs="Consolas"/>
-          <w:sz w:val="24"/>
-          <w:szCs w:val="24"/>
-        </w:rPr>
-        <w:t>neen</w:t>
-      </w:r>
-      <w:proofErr w:type="spellEnd"/>
-      <w:r>
-        <w:rPr>
-          <w:rFonts w:ascii="Consolas" w:hAnsi="Consolas" w:cs="Consolas"/>
-          <w:sz w:val="24"/>
-          <w:szCs w:val="24"/>
-        </w:rPr>
-        <w:t>, I suspect the trees…</w:t>
-      </w:r>
-      <w:r>
-        <w:rPr>
-          <w:rFonts w:ascii="Consolas" w:hAnsi="Consolas" w:cs="Consolas"/>
-          <w:sz w:val="24"/>
-          <w:szCs w:val="24"/>
-        </w:rPr>
-        <w:t xml:space="preserve"> </w:t>
-      </w:r>
-      <w:r>
-        <w:rPr>
-          <w:rFonts w:ascii="Consolas" w:hAnsi="Consolas" w:cs="Consolas"/>
-          <w:sz w:val="24"/>
-          <w:szCs w:val="24"/>
-        </w:rPr>
-        <w:t xml:space="preserve"> </w:t>
-      </w:r>
-      <w:r>
-        <w:rPr>
-          <w:rFonts w:ascii="Consolas" w:hAnsi="Consolas" w:cs="Consolas"/>
-          <w:sz w:val="24"/>
-          <w:szCs w:val="24"/>
-        </w:rPr>
-        <w:t xml:space="preserve"> </w:t>
+        <w:t xml:space="preserve">Water </w:t>
+      </w:r>
+      <w:proofErr w:type="spellStart"/>
+      <w:r>
+        <w:rPr>
+          <w:rFonts w:ascii="Consolas" w:hAnsi="Consolas" w:cs="Consolas"/>
+          <w:sz w:val="24"/>
+          <w:szCs w:val="24"/>
+        </w:rPr>
+        <w:t>shader</w:t>
+      </w:r>
+      <w:proofErr w:type="spellEnd"/>
+      <w:r>
+        <w:rPr>
+          <w:rFonts w:ascii="Consolas" w:hAnsi="Consolas" w:cs="Consolas"/>
+          <w:sz w:val="24"/>
+          <w:szCs w:val="24"/>
+        </w:rPr>
+        <w:t xml:space="preserve"> with enviro reflection</w:t>
+      </w:r>
+      <w:r>
+        <w:rPr>
+          <w:rFonts w:ascii="Consolas" w:hAnsi="Consolas" w:cs="Consolas"/>
+          <w:sz w:val="24"/>
+          <w:szCs w:val="24"/>
+        </w:rPr>
+        <w:t xml:space="preserve">, though note the environment is just a simple </w:t>
+      </w:r>
+      <w:proofErr w:type="spellStart"/>
+      <w:r>
+        <w:rPr>
+          <w:rFonts w:ascii="Consolas" w:hAnsi="Consolas" w:cs="Consolas"/>
+          <w:sz w:val="24"/>
+          <w:szCs w:val="24"/>
+        </w:rPr>
+        <w:t>tex</w:t>
+      </w:r>
+      <w:proofErr w:type="spellEnd"/>
+      <w:r>
+        <w:rPr>
+          <w:rFonts w:ascii="Consolas" w:hAnsi="Consolas" w:cs="Consolas"/>
+          <w:sz w:val="24"/>
+          <w:szCs w:val="24"/>
+        </w:rPr>
+        <w:t xml:space="preserve"> in the actual game, not a render</w:t>
       </w:r>
     </w:p>
     <w:p>
@@ -751,588 +1050,25 @@
           <w:sz w:val="24"/>
           <w:szCs w:val="24"/>
         </w:rPr>
-        <w:t xml:space="preserve">I wonder if the overly fast animations I see sometimes are because I’m not using a value on of the </w:t>
-      </w:r>
-      <w:proofErr w:type="spellStart"/>
-      <w:r>
-        <w:rPr>
-          <w:rFonts w:ascii="Consolas" w:hAnsi="Consolas" w:cs="Consolas"/>
-          <w:sz w:val="24"/>
-          <w:szCs w:val="24"/>
-        </w:rPr>
-        <w:t>keyframe</w:t>
-      </w:r>
-      <w:proofErr w:type="spellEnd"/>
-      <w:r>
-        <w:rPr>
-          <w:rFonts w:ascii="Consolas" w:hAnsi="Consolas" w:cs="Consolas"/>
-          <w:sz w:val="24"/>
-          <w:szCs w:val="24"/>
-        </w:rPr>
-        <w:t xml:space="preserve"> data like a speed </w:t>
-      </w:r>
-      <w:proofErr w:type="gramStart"/>
-      <w:r>
-        <w:rPr>
-          <w:rFonts w:ascii="Consolas" w:hAnsi="Consolas" w:cs="Consolas"/>
-          <w:sz w:val="24"/>
-          <w:szCs w:val="24"/>
-        </w:rPr>
-        <w:t>multiplier?</w:t>
-      </w:r>
-      <w:proofErr w:type="gramEnd"/>
-      <w:r>
-        <w:rPr>
-          <w:rFonts w:ascii="Consolas" w:hAnsi="Consolas" w:cs="Consolas"/>
-          <w:sz w:val="24"/>
-          <w:szCs w:val="24"/>
-        </w:rPr>
-        <w:t xml:space="preserve"> It also seems like sometimes 2 animations are running concurrently and causing a jitter</w:t>
-      </w:r>
-    </w:p>
-    <w:p>
-      <w:pPr>
-        <w:pStyle w:val="ListParagraph"/>
-        <w:numPr>
-          <w:ilvl w:val="0"/>
-          <w:numId w:val="10"/>
-        </w:numPr>
-        <w:autoSpaceDE w:val="0"/>
-        <w:autoSpaceDN w:val="0"/>
-        <w:adjustRightInd w:val="0"/>
-        <w:spacing w:after="0" w:line="240" w:lineRule="auto"/>
-        <w:rPr>
-          <w:rFonts w:ascii="Consolas" w:hAnsi="Consolas" w:cs="Consolas"/>
-          <w:sz w:val="24"/>
-          <w:szCs w:val="24"/>
-        </w:rPr>
-      </w:pPr>
-      <w:r>
-        <w:rPr>
-          <w:rFonts w:ascii="Consolas" w:hAnsi="Consolas" w:cs="Consolas"/>
-          <w:sz w:val="24"/>
-          <w:szCs w:val="24"/>
-        </w:rPr>
-        <w:t xml:space="preserve">I have too many simple </w:t>
-      </w:r>
-      <w:proofErr w:type="spellStart"/>
-      <w:r>
-        <w:rPr>
-          <w:rFonts w:ascii="Consolas" w:hAnsi="Consolas" w:cs="Consolas"/>
-          <w:sz w:val="24"/>
-          <w:szCs w:val="24"/>
-        </w:rPr>
-        <w:t>behaviors</w:t>
-      </w:r>
-      <w:proofErr w:type="spellEnd"/>
-      <w:r>
-        <w:rPr>
-          <w:rFonts w:ascii="Consolas" w:hAnsi="Consolas" w:cs="Consolas"/>
-          <w:sz w:val="24"/>
-          <w:szCs w:val="24"/>
-        </w:rPr>
-        <w:t xml:space="preserve"> and </w:t>
-      </w:r>
-      <w:proofErr w:type="spellStart"/>
-      <w:r>
-        <w:rPr>
-          <w:rFonts w:ascii="Consolas" w:hAnsi="Consolas" w:cs="Consolas"/>
-          <w:sz w:val="24"/>
-          <w:szCs w:val="24"/>
-        </w:rPr>
-        <w:t>perframe</w:t>
-      </w:r>
-      <w:proofErr w:type="spellEnd"/>
-      <w:r>
-        <w:rPr>
-          <w:rFonts w:ascii="Consolas" w:hAnsi="Consolas" w:cs="Consolas"/>
-          <w:sz w:val="24"/>
-          <w:szCs w:val="24"/>
-        </w:rPr>
-        <w:t xml:space="preserve"> updates, each one is a “every frame” processor, so I should look at reducing the number of calls</w:t>
-      </w:r>
-      <w:r>
-        <w:rPr>
-          <w:rFonts w:ascii="Consolas" w:hAnsi="Consolas" w:cs="Consolas"/>
-          <w:color w:val="000000"/>
-          <w:sz w:val="24"/>
-          <w:szCs w:val="24"/>
-          <w:highlight w:val="lightGray"/>
-        </w:rPr>
-        <w:t xml:space="preserve"> </w:t>
-      </w:r>
-      <w:r>
-        <w:rPr>
-          <w:rFonts w:ascii="Consolas" w:hAnsi="Consolas" w:cs="Consolas"/>
-          <w:color w:val="000000"/>
-          <w:sz w:val="24"/>
-          <w:szCs w:val="24"/>
-          <w:highlight w:val="lightGray"/>
-        </w:rPr>
-        <w:t>Utils3D</w:t>
-      </w:r>
-      <w:r>
-        <w:rPr>
-          <w:rFonts w:ascii="Consolas" w:hAnsi="Consolas" w:cs="Consolas"/>
-          <w:color w:val="000000"/>
-          <w:sz w:val="24"/>
-          <w:szCs w:val="24"/>
-        </w:rPr>
-        <w:t xml:space="preserve">.defaultBounds are used a lot, but less </w:t>
-      </w:r>
-      <w:proofErr w:type="spellStart"/>
-      <w:r>
-        <w:rPr>
-          <w:rFonts w:ascii="Consolas" w:hAnsi="Consolas" w:cs="Consolas"/>
-          <w:color w:val="000000"/>
-          <w:sz w:val="24"/>
-          <w:szCs w:val="24"/>
-        </w:rPr>
-        <w:t>behaviors</w:t>
-      </w:r>
-      <w:proofErr w:type="spellEnd"/>
-      <w:r>
-        <w:rPr>
-          <w:rFonts w:ascii="Consolas" w:hAnsi="Consolas" w:cs="Consolas"/>
-          <w:color w:val="000000"/>
-          <w:sz w:val="24"/>
-          <w:szCs w:val="24"/>
-        </w:rPr>
-        <w:t xml:space="preserve"> might be good if they are used less, also every behaviour should consider being </w:t>
-      </w:r>
-      <w:proofErr w:type="spellStart"/>
-      <w:r>
-        <w:rPr>
-          <w:rFonts w:ascii="Consolas" w:hAnsi="Consolas" w:cs="Consolas"/>
-          <w:color w:val="000000"/>
-          <w:sz w:val="24"/>
-          <w:szCs w:val="24"/>
-        </w:rPr>
-        <w:t>frustrum</w:t>
-      </w:r>
-      <w:proofErr w:type="spellEnd"/>
-      <w:r>
-        <w:rPr>
-          <w:rFonts w:ascii="Consolas" w:hAnsi="Consolas" w:cs="Consolas"/>
-          <w:color w:val="000000"/>
-          <w:sz w:val="24"/>
-          <w:szCs w:val="24"/>
-        </w:rPr>
-        <w:t xml:space="preserve"> only too</w:t>
-      </w:r>
-    </w:p>
-    <w:p>
-      <w:pPr>
-        <w:pStyle w:val="ListParagraph"/>
-        <w:numPr>
-          <w:ilvl w:val="0"/>
-          <w:numId w:val="10"/>
-        </w:numPr>
-        <w:autoSpaceDE w:val="0"/>
-        <w:autoSpaceDN w:val="0"/>
-        <w:adjustRightInd w:val="0"/>
-        <w:spacing w:after="0" w:line="240" w:lineRule="auto"/>
-        <w:rPr>
-          <w:rFonts w:ascii="Consolas" w:hAnsi="Consolas" w:cs="Consolas"/>
-          <w:sz w:val="24"/>
-          <w:szCs w:val="24"/>
-        </w:rPr>
-      </w:pPr>
-      <w:r>
-        <w:rPr>
-          <w:rFonts w:ascii="Consolas" w:hAnsi="Consolas" w:cs="Consolas"/>
-          <w:sz w:val="24"/>
-          <w:szCs w:val="24"/>
-        </w:rPr>
-        <w:t>Why does minimise</w:t>
-      </w:r>
-      <w:r>
-        <w:rPr>
-          <w:rFonts w:ascii="Consolas" w:hAnsi="Consolas" w:cs="Consolas"/>
-          <w:sz w:val="24"/>
-          <w:szCs w:val="24"/>
-        </w:rPr>
-        <w:t xml:space="preserve"> </w:t>
-      </w:r>
-      <w:proofErr w:type="spellStart"/>
-      <w:r>
-        <w:rPr>
-          <w:rFonts w:ascii="Consolas" w:hAnsi="Consolas" w:cs="Consolas"/>
-          <w:sz w:val="24"/>
-          <w:szCs w:val="24"/>
-        </w:rPr>
-        <w:t>apk</w:t>
-      </w:r>
-      <w:proofErr w:type="spellEnd"/>
-      <w:r>
-        <w:rPr>
-          <w:rFonts w:ascii="Consolas" w:hAnsi="Consolas" w:cs="Consolas"/>
-          <w:sz w:val="24"/>
-          <w:szCs w:val="24"/>
-        </w:rPr>
-        <w:t xml:space="preserve"> file</w:t>
-      </w:r>
-      <w:r>
-        <w:rPr>
-          <w:rFonts w:ascii="Consolas" w:hAnsi="Consolas" w:cs="Consolas"/>
-          <w:sz w:val="24"/>
-          <w:szCs w:val="24"/>
-        </w:rPr>
-        <w:t xml:space="preserve"> not give a perf boost? </w:t>
-      </w:r>
-      <w:r>
-        <w:rPr>
-          <w:rFonts w:ascii="Consolas" w:hAnsi="Consolas" w:cs="Consolas"/>
-          <w:sz w:val="24"/>
-          <w:szCs w:val="24"/>
-        </w:rPr>
-        <w:t xml:space="preserve">It is </w:t>
-      </w:r>
-      <w:proofErr w:type="spellStart"/>
-      <w:r>
-        <w:rPr>
-          <w:rFonts w:ascii="Consolas" w:hAnsi="Consolas" w:cs="Consolas"/>
-          <w:sz w:val="24"/>
-          <w:szCs w:val="24"/>
-        </w:rPr>
-        <w:t>inlining</w:t>
-      </w:r>
-      <w:proofErr w:type="spellEnd"/>
-      <w:r>
-        <w:rPr>
-          <w:rFonts w:ascii="Consolas" w:hAnsi="Consolas" w:cs="Consolas"/>
-          <w:sz w:val="24"/>
-          <w:szCs w:val="24"/>
-        </w:rPr>
-        <w:t xml:space="preserve"> and definitely cutting down the execute calls in </w:t>
-      </w:r>
-      <w:proofErr w:type="spellStart"/>
-      <w:r>
-        <w:rPr>
-          <w:rFonts w:ascii="Consolas" w:hAnsi="Consolas" w:cs="Consolas"/>
-          <w:sz w:val="24"/>
-          <w:szCs w:val="24"/>
-        </w:rPr>
-        <w:t>joglespipline</w:t>
-      </w:r>
-      <w:proofErr w:type="spellEnd"/>
-      <w:r>
-        <w:rPr>
-          <w:rFonts w:ascii="Consolas" w:hAnsi="Consolas" w:cs="Consolas"/>
-          <w:sz w:val="24"/>
-          <w:szCs w:val="24"/>
-        </w:rPr>
-        <w:t xml:space="preserve">, is it the curve gear and </w:t>
-      </w:r>
-      <w:r>
-        <w:rPr>
-          <w:rFonts w:ascii="Consolas" w:hAnsi="Consolas" w:cs="Consolas"/>
-          <w:sz w:val="24"/>
-          <w:szCs w:val="24"/>
-        </w:rPr>
-        <w:t>behaviours</w:t>
-      </w:r>
-      <w:r>
-        <w:rPr>
-          <w:rFonts w:ascii="Consolas" w:hAnsi="Consolas" w:cs="Consolas"/>
-          <w:sz w:val="24"/>
-          <w:szCs w:val="24"/>
-        </w:rPr>
-        <w:t xml:space="preserve"> now?</w:t>
-      </w:r>
-    </w:p>
-    <w:p>
-      <w:pPr>
-        <w:pStyle w:val="ListParagraph"/>
-        <w:numPr>
-          <w:ilvl w:val="0"/>
-          <w:numId w:val="10"/>
-        </w:numPr>
-        <w:autoSpaceDE w:val="0"/>
-        <w:autoSpaceDN w:val="0"/>
-        <w:adjustRightInd w:val="0"/>
-        <w:spacing w:after="0" w:line="240" w:lineRule="auto"/>
-        <w:rPr>
-          <w:rFonts w:ascii="Consolas" w:hAnsi="Consolas" w:cs="Consolas"/>
-          <w:sz w:val="24"/>
-          <w:szCs w:val="24"/>
-        </w:rPr>
-      </w:pPr>
-      <w:r>
-        <w:rPr>
-          <w:rFonts w:ascii="Consolas" w:hAnsi="Consolas" w:cs="Consolas"/>
-          <w:sz w:val="24"/>
-          <w:szCs w:val="24"/>
-        </w:rPr>
-        <w:t xml:space="preserve">Morrowind interior now show gaps, possibly from size update? Check </w:t>
-      </w:r>
-      <w:proofErr w:type="spellStart"/>
-      <w:r>
-        <w:rPr>
-          <w:rFonts w:ascii="Consolas" w:hAnsi="Consolas" w:cs="Consolas"/>
-          <w:sz w:val="24"/>
-          <w:szCs w:val="24"/>
-        </w:rPr>
-        <w:t>obliv</w:t>
-      </w:r>
-      <w:proofErr w:type="spellEnd"/>
-      <w:r>
-        <w:rPr>
-          <w:rFonts w:ascii="Consolas" w:hAnsi="Consolas" w:cs="Consolas"/>
-          <w:sz w:val="24"/>
-          <w:szCs w:val="24"/>
-        </w:rPr>
-        <w:t>, notice no a gap at all outside it’s an inside issue?</w:t>
-      </w:r>
-      <w:r>
-        <w:rPr>
-          <w:rFonts w:ascii="Consolas" w:hAnsi="Consolas" w:cs="Consolas"/>
-          <w:sz w:val="24"/>
-          <w:szCs w:val="24"/>
-        </w:rPr>
-        <w:t xml:space="preserve"> I</w:t>
-      </w:r>
-      <w:r>
-        <w:rPr>
-          <w:rFonts w:ascii="Consolas" w:hAnsi="Consolas" w:cs="Consolas"/>
-          <w:sz w:val="24"/>
-          <w:szCs w:val="24"/>
-        </w:rPr>
-        <w:t xml:space="preserve">n fact inside a tavern no trouble at all, only dungeons and </w:t>
-      </w:r>
-      <w:proofErr w:type="spellStart"/>
-      <w:r>
-        <w:rPr>
-          <w:rFonts w:ascii="Consolas" w:hAnsi="Consolas" w:cs="Consolas"/>
-          <w:sz w:val="24"/>
-          <w:szCs w:val="24"/>
-        </w:rPr>
-        <w:t>vivec</w:t>
-      </w:r>
-      <w:proofErr w:type="spellEnd"/>
-      <w:r>
-        <w:rPr>
-          <w:rFonts w:ascii="Consolas" w:hAnsi="Consolas" w:cs="Consolas"/>
-          <w:sz w:val="24"/>
-          <w:szCs w:val="24"/>
-        </w:rPr>
-        <w:t xml:space="preserve">? But in </w:t>
-      </w:r>
-      <w:proofErr w:type="spellStart"/>
-      <w:r>
-        <w:rPr>
-          <w:rFonts w:ascii="Consolas" w:hAnsi="Consolas" w:cs="Consolas"/>
-          <w:sz w:val="24"/>
-          <w:szCs w:val="24"/>
-        </w:rPr>
-        <w:t>vivec</w:t>
-      </w:r>
-      <w:proofErr w:type="spellEnd"/>
-      <w:r>
-        <w:rPr>
-          <w:rFonts w:ascii="Consolas" w:hAnsi="Consolas" w:cs="Consolas"/>
-          <w:sz w:val="24"/>
-          <w:szCs w:val="24"/>
-        </w:rPr>
-        <w:t xml:space="preserve"> physics is all wrong to, so perhaps some scale I’m missing?</w:t>
-      </w:r>
-    </w:p>
-    <w:p>
-      <w:pPr>
-        <w:pStyle w:val="ListParagraph"/>
-        <w:numPr>
-          <w:ilvl w:val="0"/>
-          <w:numId w:val="10"/>
-        </w:numPr>
-        <w:autoSpaceDE w:val="0"/>
-        <w:autoSpaceDN w:val="0"/>
-        <w:adjustRightInd w:val="0"/>
-        <w:spacing w:after="0" w:line="240" w:lineRule="auto"/>
-        <w:rPr>
-          <w:rFonts w:ascii="Consolas" w:hAnsi="Consolas" w:cs="Consolas"/>
-          <w:sz w:val="24"/>
-          <w:szCs w:val="24"/>
-        </w:rPr>
-      </w:pPr>
-      <w:r>
-        <w:rPr>
-          <w:rFonts w:ascii="Consolas" w:hAnsi="Consolas" w:cs="Consolas"/>
-          <w:sz w:val="24"/>
-          <w:szCs w:val="24"/>
-        </w:rPr>
-        <w:t xml:space="preserve">I just moved a long way from </w:t>
-      </w:r>
-      <w:proofErr w:type="spellStart"/>
-      <w:r>
-        <w:rPr>
-          <w:rFonts w:ascii="Consolas" w:hAnsi="Consolas" w:cs="Consolas"/>
-          <w:sz w:val="24"/>
-          <w:szCs w:val="24"/>
-        </w:rPr>
-        <w:t>syda</w:t>
-      </w:r>
-      <w:proofErr w:type="spellEnd"/>
-      <w:r>
-        <w:rPr>
-          <w:rFonts w:ascii="Consolas" w:hAnsi="Consolas" w:cs="Consolas"/>
-          <w:sz w:val="24"/>
-          <w:szCs w:val="24"/>
-        </w:rPr>
-        <w:t xml:space="preserve"> </w:t>
-      </w:r>
-      <w:proofErr w:type="spellStart"/>
-      <w:r>
-        <w:rPr>
-          <w:rFonts w:ascii="Consolas" w:hAnsi="Consolas" w:cs="Consolas"/>
-          <w:sz w:val="24"/>
-          <w:szCs w:val="24"/>
-        </w:rPr>
-        <w:t>neen</w:t>
-      </w:r>
-      <w:proofErr w:type="spellEnd"/>
-      <w:r>
-        <w:rPr>
-          <w:rFonts w:ascii="Consolas" w:hAnsi="Consolas" w:cs="Consolas"/>
-          <w:sz w:val="24"/>
-          <w:szCs w:val="24"/>
-        </w:rPr>
-        <w:t xml:space="preserve"> to the flaggy place and my </w:t>
-      </w:r>
-      <w:proofErr w:type="spellStart"/>
-      <w:r>
-        <w:rPr>
-          <w:rFonts w:ascii="Consolas" w:hAnsi="Consolas" w:cs="Consolas"/>
-          <w:sz w:val="24"/>
-          <w:szCs w:val="24"/>
-        </w:rPr>
-        <w:t>physc</w:t>
-      </w:r>
-      <w:r>
-        <w:rPr>
-          <w:rFonts w:ascii="Consolas" w:hAnsi="Consolas" w:cs="Consolas"/>
-          <w:sz w:val="24"/>
-          <w:szCs w:val="24"/>
-        </w:rPr>
-        <w:t>s</w:t>
-      </w:r>
-      <w:proofErr w:type="spellEnd"/>
-      <w:r>
-        <w:rPr>
-          <w:rFonts w:ascii="Consolas" w:hAnsi="Consolas" w:cs="Consolas"/>
-          <w:sz w:val="24"/>
-          <w:szCs w:val="24"/>
-        </w:rPr>
-        <w:t xml:space="preserve"> </w:t>
-      </w:r>
-      <w:r>
-        <w:rPr>
-          <w:rFonts w:ascii="Consolas" w:hAnsi="Consolas" w:cs="Consolas"/>
-          <w:sz w:val="24"/>
-          <w:szCs w:val="24"/>
-        </w:rPr>
-        <w:t>started taking 30</w:t>
-      </w:r>
-      <w:r>
-        <w:rPr>
-          <w:rFonts w:ascii="Consolas" w:hAnsi="Consolas" w:cs="Consolas"/>
-          <w:sz w:val="24"/>
-          <w:szCs w:val="24"/>
-        </w:rPr>
-        <w:t xml:space="preserve"> </w:t>
-      </w:r>
-      <w:r>
-        <w:rPr>
-          <w:rFonts w:ascii="Consolas" w:hAnsi="Consolas" w:cs="Consolas"/>
-          <w:sz w:val="24"/>
-          <w:szCs w:val="24"/>
-        </w:rPr>
-        <w:t xml:space="preserve">seconds each update, obviously physics is not removed or something crazy, perhaps the visual only system is not worth the effort? Does is save much </w:t>
-      </w:r>
-      <w:r>
-        <w:rPr>
-          <w:rFonts w:ascii="Consolas" w:hAnsi="Consolas" w:cs="Consolas"/>
-          <w:sz w:val="24"/>
-          <w:szCs w:val="24"/>
-        </w:rPr>
-        <w:t>memory</w:t>
-      </w:r>
-      <w:r>
-        <w:rPr>
-          <w:rFonts w:ascii="Consolas" w:hAnsi="Consolas" w:cs="Consolas"/>
-          <w:sz w:val="24"/>
-          <w:szCs w:val="24"/>
-        </w:rPr>
-        <w:t>? Or perhaps this issue was just a LOT of model loading</w:t>
-      </w:r>
-    </w:p>
-    <w:p>
-      <w:pPr>
-        <w:pStyle w:val="ListParagraph"/>
-        <w:numPr>
-          <w:ilvl w:val="0"/>
-          <w:numId w:val="10"/>
-        </w:numPr>
-        <w:autoSpaceDE w:val="0"/>
-        <w:autoSpaceDN w:val="0"/>
-        <w:adjustRightInd w:val="0"/>
-        <w:spacing w:after="0" w:line="240" w:lineRule="auto"/>
-        <w:rPr>
-          <w:rFonts w:ascii="Consolas" w:hAnsi="Consolas" w:cs="Consolas"/>
-          <w:sz w:val="24"/>
-          <w:szCs w:val="24"/>
-        </w:rPr>
-      </w:pPr>
-      <w:r>
-        <w:rPr>
-          <w:rFonts w:ascii="Consolas" w:hAnsi="Consolas" w:cs="Consolas"/>
-          <w:sz w:val="24"/>
-          <w:szCs w:val="24"/>
-        </w:rPr>
-        <w:t xml:space="preserve">Water </w:t>
-      </w:r>
-      <w:proofErr w:type="spellStart"/>
-      <w:r>
-        <w:rPr>
-          <w:rFonts w:ascii="Consolas" w:hAnsi="Consolas" w:cs="Consolas"/>
-          <w:sz w:val="24"/>
-          <w:szCs w:val="24"/>
-        </w:rPr>
-        <w:t>shader</w:t>
-      </w:r>
-      <w:proofErr w:type="spellEnd"/>
-      <w:r>
-        <w:rPr>
-          <w:rFonts w:ascii="Consolas" w:hAnsi="Consolas" w:cs="Consolas"/>
-          <w:sz w:val="24"/>
-          <w:szCs w:val="24"/>
-        </w:rPr>
-        <w:t xml:space="preserve"> with enviro reflection</w:t>
-      </w:r>
-      <w:r>
-        <w:rPr>
-          <w:rFonts w:ascii="Consolas" w:hAnsi="Consolas" w:cs="Consolas"/>
-          <w:sz w:val="24"/>
-          <w:szCs w:val="24"/>
-        </w:rPr>
-        <w:t xml:space="preserve">, though note the environment is just a simple </w:t>
-      </w:r>
-      <w:proofErr w:type="spellStart"/>
-      <w:r>
-        <w:rPr>
-          <w:rFonts w:ascii="Consolas" w:hAnsi="Consolas" w:cs="Consolas"/>
-          <w:sz w:val="24"/>
-          <w:szCs w:val="24"/>
-        </w:rPr>
-        <w:t>tex</w:t>
-      </w:r>
-      <w:proofErr w:type="spellEnd"/>
-      <w:r>
-        <w:rPr>
-          <w:rFonts w:ascii="Consolas" w:hAnsi="Consolas" w:cs="Consolas"/>
-          <w:sz w:val="24"/>
-          <w:szCs w:val="24"/>
-        </w:rPr>
-        <w:t xml:space="preserve"> in the actual game, not a render</w:t>
+        <w:t xml:space="preserve">Why not just a box for the ghost in the </w:t>
+      </w:r>
+      <w:proofErr w:type="spellStart"/>
+      <w:r>
+        <w:rPr>
+          <w:rFonts w:ascii="Consolas" w:hAnsi="Consolas" w:cs="Consolas"/>
+          <w:sz w:val="24"/>
+          <w:szCs w:val="24"/>
+        </w:rPr>
+        <w:t>kcc</w:t>
+      </w:r>
+      <w:proofErr w:type="spellEnd"/>
+      <w:r>
+        <w:rPr>
+          <w:rFonts w:ascii="Consolas" w:hAnsi="Consolas" w:cs="Consolas"/>
+          <w:sz w:val="24"/>
+          <w:szCs w:val="24"/>
+        </w:rPr>
+        <w:t>? Might be way faster? Or a cylinder or even a blunt pencil?</w:t>
       </w:r>
     </w:p>
     <w:p>

</xml_diff>

<commit_message>
struct lightSource was always receiving all lights as enabled
Now it only receiving enabled lights and the variable enabled has been
removed

and ffp shader now does fancy 2 light calcs
</commit_message>
<xml_diff>
--- a/ESEAndroid/docs/ESEAndroid Notes.docx
+++ b/ESEAndroid/docs/ESEAndroid Notes.docx
@@ -46,14 +46,6 @@
     </w:p>
     <w:p>
       <w:pPr>
-        <w:pStyle w:val="Heading2"/>
-      </w:pPr>
-      <w:r>
-        <w:t>Start faking it up!</w:t>
-      </w:r>
-    </w:p>
-    <w:p>
-      <w:pPr>
         <w:pStyle w:val="ListParagraph"/>
         <w:numPr>
           <w:ilvl w:val="0"/>
@@ -75,15 +67,25 @@
           <w:sz w:val="24"/>
           <w:szCs w:val="24"/>
         </w:rPr>
-        <w:t>Make the morph controller for faces open mouth so people can talk to me</w:t>
-      </w:r>
-      <w:r>
-        <w:rPr>
-          <w:rFonts w:ascii="Consolas" w:hAnsi="Consolas" w:cs="Consolas"/>
-          <w:sz w:val="24"/>
-          <w:szCs w:val="24"/>
-        </w:rPr>
-        <w:t>, needs to start at 1.4 sec and run faster!</w:t>
+        <w:t xml:space="preserve">Make it run on android </w:t>
+      </w:r>
+      <w:proofErr w:type="spellStart"/>
+      <w:r>
+        <w:rPr>
+          <w:rFonts w:ascii="Consolas" w:hAnsi="Consolas" w:cs="Consolas"/>
+          <w:sz w:val="24"/>
+          <w:szCs w:val="24"/>
+        </w:rPr>
+        <w:t>vertsion</w:t>
+      </w:r>
+      <w:proofErr w:type="spellEnd"/>
+      <w:r>
+        <w:rPr>
+          <w:rFonts w:ascii="Consolas" w:hAnsi="Consolas" w:cs="Consolas"/>
+          <w:sz w:val="24"/>
+          <w:szCs w:val="24"/>
+        </w:rPr>
+        <w:t xml:space="preserve"> 21 (lollipop) and test on Samsung</w:t>
       </w:r>
     </w:p>
     <w:p>
@@ -109,7 +111,25 @@
           <w:sz w:val="24"/>
           <w:szCs w:val="24"/>
         </w:rPr>
-        <w:t>NO interface!</w:t>
+        <w:t xml:space="preserve">Make a </w:t>
+      </w:r>
+      <w:proofErr w:type="spellStart"/>
+      <w:r>
+        <w:rPr>
+          <w:rFonts w:ascii="Consolas" w:hAnsi="Consolas" w:cs="Consolas"/>
+          <w:sz w:val="24"/>
+          <w:szCs w:val="24"/>
+        </w:rPr>
+        <w:t>bsa</w:t>
+      </w:r>
+      <w:proofErr w:type="spellEnd"/>
+      <w:r>
+        <w:rPr>
+          <w:rFonts w:ascii="Consolas" w:hAnsi="Consolas" w:cs="Consolas"/>
+          <w:sz w:val="24"/>
+          <w:szCs w:val="24"/>
+        </w:rPr>
+        <w:t xml:space="preserve"> selector system, not just fixed location</w:t>
       </w:r>
     </w:p>
     <w:p>
@@ -129,94 +149,6 @@
           <w:szCs w:val="24"/>
         </w:rPr>
       </w:pPr>
-      <w:r>
-        <w:rPr>
-          <w:rFonts w:ascii="Consolas" w:hAnsi="Consolas" w:cs="Consolas"/>
-          <w:sz w:val="24"/>
-          <w:szCs w:val="24"/>
-        </w:rPr>
-        <w:t xml:space="preserve">Need the interface of </w:t>
-      </w:r>
-      <w:proofErr w:type="spellStart"/>
-      <w:r>
-        <w:rPr>
-          <w:rFonts w:ascii="Consolas" w:hAnsi="Consolas" w:cs="Consolas"/>
-          <w:sz w:val="24"/>
-          <w:szCs w:val="24"/>
-        </w:rPr>
-        <w:t>morrowind</w:t>
-      </w:r>
-      <w:proofErr w:type="spellEnd"/>
-      <w:r>
-        <w:rPr>
-          <w:rFonts w:ascii="Consolas" w:hAnsi="Consolas" w:cs="Consolas"/>
-          <w:sz w:val="24"/>
-          <w:szCs w:val="24"/>
-        </w:rPr>
-        <w:t xml:space="preserve"> for character generation and inventory </w:t>
-      </w:r>
-      <w:proofErr w:type="spellStart"/>
-      <w:r>
-        <w:rPr>
-          <w:rFonts w:ascii="Consolas" w:hAnsi="Consolas" w:cs="Consolas"/>
-          <w:sz w:val="24"/>
-          <w:szCs w:val="24"/>
-        </w:rPr>
-        <w:t>etc</w:t>
-      </w:r>
-      <w:proofErr w:type="spellEnd"/>
-      <w:r>
-        <w:rPr>
-          <w:rFonts w:ascii="Consolas" w:hAnsi="Consolas" w:cs="Consolas"/>
-          <w:sz w:val="24"/>
-          <w:szCs w:val="24"/>
-        </w:rPr>
-        <w:t xml:space="preserve"> going</w:t>
-      </w:r>
-      <w:r>
-        <w:rPr>
-          <w:rFonts w:ascii="Consolas" w:hAnsi="Consolas" w:cs="Consolas"/>
-          <w:sz w:val="24"/>
-          <w:szCs w:val="24"/>
-        </w:rPr>
-        <w:t xml:space="preserve">, remember scripts have details of how in them I feel </w:t>
-      </w:r>
-      <w:proofErr w:type="spellStart"/>
-      <w:r>
-        <w:rPr>
-          <w:rFonts w:ascii="Consolas" w:hAnsi="Consolas" w:cs="Consolas"/>
-          <w:sz w:val="24"/>
-          <w:szCs w:val="24"/>
-        </w:rPr>
-        <w:t>bufferimages</w:t>
-      </w:r>
-      <w:proofErr w:type="spellEnd"/>
-      <w:r>
-        <w:rPr>
-          <w:rFonts w:ascii="Consolas" w:hAnsi="Consolas" w:cs="Consolas"/>
-          <w:sz w:val="24"/>
-          <w:szCs w:val="24"/>
-        </w:rPr>
-        <w:t xml:space="preserve"> could be the answer with the old school </w:t>
-      </w:r>
-      <w:proofErr w:type="spellStart"/>
-      <w:r>
-        <w:rPr>
-          <w:rFonts w:ascii="Consolas" w:hAnsi="Consolas" w:cs="Consolas"/>
-          <w:sz w:val="24"/>
-          <w:szCs w:val="24"/>
-        </w:rPr>
-        <w:t>hud</w:t>
-      </w:r>
-      <w:proofErr w:type="spellEnd"/>
-      <w:r>
-        <w:rPr>
-          <w:rFonts w:ascii="Consolas" w:hAnsi="Consolas" w:cs="Consolas"/>
-          <w:sz w:val="24"/>
-          <w:szCs w:val="24"/>
-        </w:rPr>
-        <w:t xml:space="preserve"> working again, notice that the Curve gear is expensive so possibly a good step?</w:t>
-      </w:r>
     </w:p>
     <w:p>
       <w:pPr>
@@ -235,68 +167,6 @@
           <w:szCs w:val="24"/>
         </w:rPr>
       </w:pPr>
-      <w:r>
-        <w:rPr>
-          <w:rFonts w:ascii="Consolas" w:hAnsi="Consolas" w:cs="Consolas"/>
-          <w:sz w:val="24"/>
-          <w:szCs w:val="24"/>
-        </w:rPr>
-        <w:t xml:space="preserve">I also see the </w:t>
-      </w:r>
-      <w:proofErr w:type="spellStart"/>
-      <w:r>
-        <w:rPr>
-          <w:rFonts w:ascii="Consolas" w:hAnsi="Consolas" w:cs="Consolas"/>
-          <w:sz w:val="24"/>
-          <w:szCs w:val="24"/>
-        </w:rPr>
-        <w:t>postrender</w:t>
-      </w:r>
-      <w:proofErr w:type="spellEnd"/>
-      <w:r>
-        <w:rPr>
-          <w:rFonts w:ascii="Consolas" w:hAnsi="Consolas" w:cs="Consolas"/>
-          <w:sz w:val="24"/>
-          <w:szCs w:val="24"/>
-        </w:rPr>
-        <w:t xml:space="preserve"> curve gear is now pretty expensive comparably too, for the </w:t>
-      </w:r>
-      <w:proofErr w:type="spellStart"/>
-      <w:r>
-        <w:rPr>
-          <w:rFonts w:ascii="Consolas" w:hAnsi="Consolas" w:cs="Consolas"/>
-          <w:sz w:val="24"/>
-          <w:szCs w:val="24"/>
-        </w:rPr>
-        <w:t>hud</w:t>
-      </w:r>
-      <w:proofErr w:type="spellEnd"/>
-      <w:r>
-        <w:rPr>
-          <w:rFonts w:ascii="Consolas" w:hAnsi="Consolas" w:cs="Consolas"/>
-          <w:sz w:val="24"/>
-          <w:szCs w:val="24"/>
-        </w:rPr>
-        <w:t xml:space="preserve"> I could easily flip back to the old system of painting on texture, if I simply make up a decent </w:t>
-      </w:r>
-      <w:proofErr w:type="spellStart"/>
-      <w:r>
-        <w:rPr>
-          <w:rFonts w:ascii="Consolas" w:hAnsi="Consolas" w:cs="Consolas"/>
-          <w:sz w:val="24"/>
-          <w:szCs w:val="24"/>
-        </w:rPr>
-        <w:t>bufferedImage</w:t>
-      </w:r>
-      <w:proofErr w:type="spellEnd"/>
-      <w:r>
-        <w:rPr>
-          <w:rFonts w:ascii="Consolas" w:hAnsi="Consolas" w:cs="Consolas"/>
-          <w:sz w:val="24"/>
-          <w:szCs w:val="24"/>
-        </w:rPr>
-        <w:t xml:space="preserve"> replacement texture system, but given it should be just RGBA 24/32 it should be fine (no compression won’t matter)</w:t>
-      </w:r>
     </w:p>
     <w:p>
       <w:pPr>
@@ -339,67 +209,15 @@
           <w:sz w:val="24"/>
           <w:szCs w:val="24"/>
         </w:rPr>
-        <w:t xml:space="preserve">Cut more out from the back of </w:t>
-      </w:r>
-      <w:proofErr w:type="spellStart"/>
-      <w:r>
-        <w:rPr>
-          <w:rFonts w:ascii="Consolas" w:hAnsi="Consolas" w:cs="Consolas"/>
-          <w:sz w:val="24"/>
-          <w:szCs w:val="24"/>
-        </w:rPr>
-        <w:t>syda</w:t>
-      </w:r>
-      <w:proofErr w:type="spellEnd"/>
-      <w:r>
-        <w:rPr>
-          <w:rFonts w:ascii="Consolas" w:hAnsi="Consolas" w:cs="Consolas"/>
-          <w:sz w:val="24"/>
-          <w:szCs w:val="24"/>
-        </w:rPr>
-        <w:t xml:space="preserve"> </w:t>
-      </w:r>
-      <w:proofErr w:type="spellStart"/>
-      <w:r>
-        <w:rPr>
-          <w:rFonts w:ascii="Consolas" w:hAnsi="Consolas" w:cs="Consolas"/>
-          <w:sz w:val="24"/>
-          <w:szCs w:val="24"/>
-        </w:rPr>
-        <w:t>neen</w:t>
-      </w:r>
-      <w:proofErr w:type="spellEnd"/>
-      <w:r>
-        <w:rPr>
-          <w:rFonts w:ascii="Consolas" w:hAnsi="Consolas" w:cs="Consolas"/>
-          <w:sz w:val="24"/>
-          <w:szCs w:val="24"/>
-        </w:rPr>
-        <w:t>, I suspect the trees…</w:t>
-      </w:r>
-      <w:r>
-        <w:rPr>
-          <w:rFonts w:ascii="Consolas" w:hAnsi="Consolas" w:cs="Consolas"/>
-          <w:sz w:val="24"/>
-          <w:szCs w:val="24"/>
-        </w:rPr>
-        <w:t xml:space="preserve"> </w:t>
-      </w:r>
-      <w:r>
-        <w:rPr>
-          <w:rFonts w:ascii="Consolas" w:hAnsi="Consolas" w:cs="Consolas"/>
-          <w:sz w:val="24"/>
-          <w:szCs w:val="24"/>
-        </w:rPr>
-        <w:t xml:space="preserve"> </w:t>
-      </w:r>
-      <w:r>
-        <w:rPr>
-          <w:rFonts w:ascii="Consolas" w:hAnsi="Consolas" w:cs="Consolas"/>
-          <w:sz w:val="24"/>
-          <w:szCs w:val="24"/>
-        </w:rPr>
-        <w:t xml:space="preserve"> </w:t>
+        <w:t>Make the morph controller for faces open mouth so people can talk to me</w:t>
+      </w:r>
+      <w:r>
+        <w:rPr>
+          <w:rFonts w:ascii="Consolas" w:hAnsi="Consolas" w:cs="Consolas"/>
+          <w:sz w:val="24"/>
+          <w:szCs w:val="24"/>
+        </w:rPr>
+        <w:t>, needs to start at 1.4 sec and run faster!</w:t>
       </w:r>
     </w:p>
     <w:p>
@@ -425,43 +243,7 @@
           <w:sz w:val="24"/>
           <w:szCs w:val="24"/>
         </w:rPr>
-        <w:t xml:space="preserve">I wonder if the overly fast animations I see sometimes are because I’m not using a value on of the </w:t>
-      </w:r>
-      <w:proofErr w:type="spellStart"/>
-      <w:r>
-        <w:rPr>
-          <w:rFonts w:ascii="Consolas" w:hAnsi="Consolas" w:cs="Consolas"/>
-          <w:sz w:val="24"/>
-          <w:szCs w:val="24"/>
-        </w:rPr>
-        <w:t>keyframe</w:t>
-      </w:r>
-      <w:proofErr w:type="spellEnd"/>
-      <w:r>
-        <w:rPr>
-          <w:rFonts w:ascii="Consolas" w:hAnsi="Consolas" w:cs="Consolas"/>
-          <w:sz w:val="24"/>
-          <w:szCs w:val="24"/>
-        </w:rPr>
-        <w:t xml:space="preserve"> data like a speed </w:t>
-      </w:r>
-      <w:proofErr w:type="gramStart"/>
-      <w:r>
-        <w:rPr>
-          <w:rFonts w:ascii="Consolas" w:hAnsi="Consolas" w:cs="Consolas"/>
-          <w:sz w:val="24"/>
-          <w:szCs w:val="24"/>
-        </w:rPr>
-        <w:t>multiplier?</w:t>
-      </w:r>
-      <w:proofErr w:type="gramEnd"/>
-      <w:r>
-        <w:rPr>
-          <w:rFonts w:ascii="Consolas" w:hAnsi="Consolas" w:cs="Consolas"/>
-          <w:sz w:val="24"/>
-          <w:szCs w:val="24"/>
-        </w:rPr>
-        <w:t xml:space="preserve"> It also seems like sometimes 2 animations are running concurrently and causing a jitter</w:t>
+        <w:t>NO interface!</w:t>
       </w:r>
     </w:p>
     <w:p>
@@ -487,112 +269,87 @@
           <w:sz w:val="24"/>
           <w:szCs w:val="24"/>
         </w:rPr>
-        <w:t xml:space="preserve">I have too many simple </w:t>
-      </w:r>
-      <w:proofErr w:type="spellStart"/>
-      <w:r>
-        <w:rPr>
-          <w:rFonts w:ascii="Consolas" w:hAnsi="Consolas" w:cs="Consolas"/>
-          <w:sz w:val="24"/>
-          <w:szCs w:val="24"/>
-        </w:rPr>
-        <w:t>behaviors</w:t>
-      </w:r>
-      <w:proofErr w:type="spellEnd"/>
-      <w:r>
-        <w:rPr>
-          <w:rFonts w:ascii="Consolas" w:hAnsi="Consolas" w:cs="Consolas"/>
-          <w:sz w:val="24"/>
-          <w:szCs w:val="24"/>
-        </w:rPr>
-        <w:t xml:space="preserve"> and </w:t>
-      </w:r>
-      <w:proofErr w:type="spellStart"/>
-      <w:r>
-        <w:rPr>
-          <w:rFonts w:ascii="Consolas" w:hAnsi="Consolas" w:cs="Consolas"/>
-          <w:sz w:val="24"/>
-          <w:szCs w:val="24"/>
-        </w:rPr>
-        <w:t>perframe</w:t>
-      </w:r>
-      <w:proofErr w:type="spellEnd"/>
-      <w:r>
-        <w:rPr>
-          <w:rFonts w:ascii="Consolas" w:hAnsi="Consolas" w:cs="Consolas"/>
-          <w:sz w:val="24"/>
-          <w:szCs w:val="24"/>
-        </w:rPr>
-        <w:t xml:space="preserve"> updates, each one is a “every frame” processor, so I should look at reducing the number of calls</w:t>
-      </w:r>
-      <w:r>
-        <w:rPr>
-          <w:rFonts w:ascii="Consolas" w:hAnsi="Consolas" w:cs="Consolas"/>
-          <w:color w:val="000000"/>
-          <w:sz w:val="24"/>
-          <w:szCs w:val="24"/>
-          <w:highlight w:val="lightGray"/>
-        </w:rPr>
-        <w:t xml:space="preserve"> </w:t>
-      </w:r>
-      <w:r>
-        <w:rPr>
-          <w:rFonts w:ascii="Consolas" w:hAnsi="Consolas" w:cs="Consolas"/>
-          <w:color w:val="000000"/>
-          <w:sz w:val="24"/>
-          <w:szCs w:val="24"/>
-          <w:highlight w:val="lightGray"/>
-        </w:rPr>
-        <w:t>Utils3D</w:t>
-      </w:r>
-      <w:r>
-        <w:rPr>
-          <w:rFonts w:ascii="Consolas" w:hAnsi="Consolas" w:cs="Consolas"/>
-          <w:color w:val="000000"/>
-          <w:sz w:val="24"/>
-          <w:szCs w:val="24"/>
-        </w:rPr>
-        <w:t xml:space="preserve">.defaultBounds are used a lot, but less </w:t>
-      </w:r>
-      <w:proofErr w:type="spellStart"/>
-      <w:r>
-        <w:rPr>
-          <w:rFonts w:ascii="Consolas" w:hAnsi="Consolas" w:cs="Consolas"/>
-          <w:color w:val="000000"/>
-          <w:sz w:val="24"/>
-          <w:szCs w:val="24"/>
-        </w:rPr>
-        <w:t>behaviors</w:t>
-      </w:r>
-      <w:proofErr w:type="spellEnd"/>
-      <w:r>
-        <w:rPr>
-          <w:rFonts w:ascii="Consolas" w:hAnsi="Consolas" w:cs="Consolas"/>
-          <w:color w:val="000000"/>
-          <w:sz w:val="24"/>
-          <w:szCs w:val="24"/>
-        </w:rPr>
-        <w:t xml:space="preserve"> might be good if they are used less, also every behaviour should consider being </w:t>
-      </w:r>
-      <w:proofErr w:type="spellStart"/>
-      <w:r>
-        <w:rPr>
-          <w:rFonts w:ascii="Consolas" w:hAnsi="Consolas" w:cs="Consolas"/>
-          <w:color w:val="000000"/>
-          <w:sz w:val="24"/>
-          <w:szCs w:val="24"/>
-        </w:rPr>
-        <w:t>frustrum</w:t>
-      </w:r>
-      <w:proofErr w:type="spellEnd"/>
-      <w:r>
-        <w:rPr>
-          <w:rFonts w:ascii="Consolas" w:hAnsi="Consolas" w:cs="Consolas"/>
-          <w:color w:val="000000"/>
-          <w:sz w:val="24"/>
-          <w:szCs w:val="24"/>
-        </w:rPr>
-        <w:t xml:space="preserve"> only too</w:t>
+        <w:t xml:space="preserve">Need the interface of </w:t>
+      </w:r>
+      <w:proofErr w:type="spellStart"/>
+      <w:r>
+        <w:rPr>
+          <w:rFonts w:ascii="Consolas" w:hAnsi="Consolas" w:cs="Consolas"/>
+          <w:sz w:val="24"/>
+          <w:szCs w:val="24"/>
+        </w:rPr>
+        <w:t>morrowind</w:t>
+      </w:r>
+      <w:proofErr w:type="spellEnd"/>
+      <w:r>
+        <w:rPr>
+          <w:rFonts w:ascii="Consolas" w:hAnsi="Consolas" w:cs="Consolas"/>
+          <w:sz w:val="24"/>
+          <w:szCs w:val="24"/>
+        </w:rPr>
+        <w:t xml:space="preserve"> for character generation and inventory </w:t>
+      </w:r>
+      <w:proofErr w:type="spellStart"/>
+      <w:r>
+        <w:rPr>
+          <w:rFonts w:ascii="Consolas" w:hAnsi="Consolas" w:cs="Consolas"/>
+          <w:sz w:val="24"/>
+          <w:szCs w:val="24"/>
+        </w:rPr>
+        <w:t>etc</w:t>
+      </w:r>
+      <w:proofErr w:type="spellEnd"/>
+      <w:r>
+        <w:rPr>
+          <w:rFonts w:ascii="Consolas" w:hAnsi="Consolas" w:cs="Consolas"/>
+          <w:sz w:val="24"/>
+          <w:szCs w:val="24"/>
+        </w:rPr>
+        <w:t xml:space="preserve"> going</w:t>
+      </w:r>
+      <w:r>
+        <w:rPr>
+          <w:rFonts w:ascii="Consolas" w:hAnsi="Consolas" w:cs="Consolas"/>
+          <w:sz w:val="24"/>
+          <w:szCs w:val="24"/>
+        </w:rPr>
+        <w:t xml:space="preserve">, remember scripts have details of how in them I feel </w:t>
+      </w:r>
+      <w:proofErr w:type="spellStart"/>
+      <w:r>
+        <w:rPr>
+          <w:rFonts w:ascii="Consolas" w:hAnsi="Consolas" w:cs="Consolas"/>
+          <w:sz w:val="24"/>
+          <w:szCs w:val="24"/>
+        </w:rPr>
+        <w:t>bufferimages</w:t>
+      </w:r>
+      <w:proofErr w:type="spellEnd"/>
+      <w:r>
+        <w:rPr>
+          <w:rFonts w:ascii="Consolas" w:hAnsi="Consolas" w:cs="Consolas"/>
+          <w:sz w:val="24"/>
+          <w:szCs w:val="24"/>
+        </w:rPr>
+        <w:t xml:space="preserve"> could be the answer with the old school </w:t>
+      </w:r>
+      <w:proofErr w:type="spellStart"/>
+      <w:r>
+        <w:rPr>
+          <w:rFonts w:ascii="Consolas" w:hAnsi="Consolas" w:cs="Consolas"/>
+          <w:sz w:val="24"/>
+          <w:szCs w:val="24"/>
+        </w:rPr>
+        <w:t>hud</w:t>
+      </w:r>
+      <w:proofErr w:type="spellEnd"/>
+      <w:r>
+        <w:rPr>
+          <w:rFonts w:ascii="Consolas" w:hAnsi="Consolas" w:cs="Consolas"/>
+          <w:sz w:val="24"/>
+          <w:szCs w:val="24"/>
+        </w:rPr>
+        <w:t xml:space="preserve"> working again, notice that the Curve gear is expensive so possibly a good step?</w:t>
       </w:r>
     </w:p>
     <w:p>
@@ -618,101 +375,61 @@
           <w:sz w:val="24"/>
           <w:szCs w:val="24"/>
         </w:rPr>
-        <w:t>Why does minimise</w:t>
-      </w:r>
-      <w:r>
-        <w:rPr>
-          <w:rFonts w:ascii="Consolas" w:hAnsi="Consolas" w:cs="Consolas"/>
-          <w:sz w:val="24"/>
-          <w:szCs w:val="24"/>
-        </w:rPr>
-        <w:t xml:space="preserve"> </w:t>
-      </w:r>
-      <w:proofErr w:type="spellStart"/>
-      <w:r>
-        <w:rPr>
-          <w:rFonts w:ascii="Consolas" w:hAnsi="Consolas" w:cs="Consolas"/>
-          <w:sz w:val="24"/>
-          <w:szCs w:val="24"/>
-        </w:rPr>
-        <w:t>apk</w:t>
-      </w:r>
-      <w:proofErr w:type="spellEnd"/>
-      <w:r>
-        <w:rPr>
-          <w:rFonts w:ascii="Consolas" w:hAnsi="Consolas" w:cs="Consolas"/>
-          <w:sz w:val="24"/>
-          <w:szCs w:val="24"/>
-        </w:rPr>
-        <w:t xml:space="preserve"> file</w:t>
-      </w:r>
-      <w:r>
-        <w:rPr>
-          <w:rFonts w:ascii="Consolas" w:hAnsi="Consolas" w:cs="Consolas"/>
-          <w:sz w:val="24"/>
-          <w:szCs w:val="24"/>
-        </w:rPr>
-        <w:t xml:space="preserve"> not give a perf boost? </w:t>
-      </w:r>
-      <w:r>
-        <w:rPr>
-          <w:rFonts w:ascii="Consolas" w:hAnsi="Consolas" w:cs="Consolas"/>
-          <w:sz w:val="24"/>
-          <w:szCs w:val="24"/>
-        </w:rPr>
-        <w:t xml:space="preserve">It is </w:t>
-      </w:r>
-      <w:proofErr w:type="spellStart"/>
-      <w:r>
-        <w:rPr>
-          <w:rFonts w:ascii="Consolas" w:hAnsi="Consolas" w:cs="Consolas"/>
-          <w:sz w:val="24"/>
-          <w:szCs w:val="24"/>
-        </w:rPr>
-        <w:t>inlining</w:t>
-      </w:r>
-      <w:proofErr w:type="spellEnd"/>
-      <w:r>
-        <w:rPr>
-          <w:rFonts w:ascii="Consolas" w:hAnsi="Consolas" w:cs="Consolas"/>
-          <w:sz w:val="24"/>
-          <w:szCs w:val="24"/>
-        </w:rPr>
-        <w:t xml:space="preserve"> and definitely cutting down the execute calls in </w:t>
-      </w:r>
-      <w:proofErr w:type="spellStart"/>
-      <w:r>
-        <w:rPr>
-          <w:rFonts w:ascii="Consolas" w:hAnsi="Consolas" w:cs="Consolas"/>
-          <w:sz w:val="24"/>
-          <w:szCs w:val="24"/>
-        </w:rPr>
-        <w:t>joglespipline</w:t>
-      </w:r>
-      <w:proofErr w:type="spellEnd"/>
-      <w:r>
-        <w:rPr>
-          <w:rFonts w:ascii="Consolas" w:hAnsi="Consolas" w:cs="Consolas"/>
-          <w:sz w:val="24"/>
-          <w:szCs w:val="24"/>
-        </w:rPr>
-        <w:t xml:space="preserve">, is it the curve gear and </w:t>
-      </w:r>
-      <w:r>
-        <w:rPr>
-          <w:rFonts w:ascii="Consolas" w:hAnsi="Consolas" w:cs="Consolas"/>
-          <w:sz w:val="24"/>
-          <w:szCs w:val="24"/>
-        </w:rPr>
-        <w:t>behaviours</w:t>
-      </w:r>
-      <w:r>
-        <w:rPr>
-          <w:rFonts w:ascii="Consolas" w:hAnsi="Consolas" w:cs="Consolas"/>
-          <w:sz w:val="24"/>
-          <w:szCs w:val="24"/>
-        </w:rPr>
-        <w:t xml:space="preserve"> now?</w:t>
+        <w:t xml:space="preserve">I also see the </w:t>
+      </w:r>
+      <w:proofErr w:type="spellStart"/>
+      <w:r>
+        <w:rPr>
+          <w:rFonts w:ascii="Consolas" w:hAnsi="Consolas" w:cs="Consolas"/>
+          <w:sz w:val="24"/>
+          <w:szCs w:val="24"/>
+        </w:rPr>
+        <w:t>postrender</w:t>
+      </w:r>
+      <w:proofErr w:type="spellEnd"/>
+      <w:r>
+        <w:rPr>
+          <w:rFonts w:ascii="Consolas" w:hAnsi="Consolas" w:cs="Consolas"/>
+          <w:sz w:val="24"/>
+          <w:szCs w:val="24"/>
+        </w:rPr>
+        <w:t xml:space="preserve"> curve gear is now pretty expensive comparably too, for the </w:t>
+      </w:r>
+      <w:proofErr w:type="spellStart"/>
+      <w:r>
+        <w:rPr>
+          <w:rFonts w:ascii="Consolas" w:hAnsi="Consolas" w:cs="Consolas"/>
+          <w:sz w:val="24"/>
+          <w:szCs w:val="24"/>
+        </w:rPr>
+        <w:t>hud</w:t>
+      </w:r>
+      <w:proofErr w:type="spellEnd"/>
+      <w:r>
+        <w:rPr>
+          <w:rFonts w:ascii="Consolas" w:hAnsi="Consolas" w:cs="Consolas"/>
+          <w:sz w:val="24"/>
+          <w:szCs w:val="24"/>
+        </w:rPr>
+        <w:t xml:space="preserve"> I could easily flip back to the old system of painting on texture, if I simply make up a decent </w:t>
+      </w:r>
+      <w:proofErr w:type="spellStart"/>
+      <w:r>
+        <w:rPr>
+          <w:rFonts w:ascii="Consolas" w:hAnsi="Consolas" w:cs="Consolas"/>
+          <w:sz w:val="24"/>
+          <w:szCs w:val="24"/>
+        </w:rPr>
+        <w:t>bufferedImage</w:t>
+      </w:r>
+      <w:proofErr w:type="spellEnd"/>
+      <w:r>
+        <w:rPr>
+          <w:rFonts w:ascii="Consolas" w:hAnsi="Consolas" w:cs="Consolas"/>
+          <w:sz w:val="24"/>
+          <w:szCs w:val="24"/>
+        </w:rPr>
+        <w:t xml:space="preserve"> replacement texture system, but given it should be just RGBA 24/32 it should be fine (no compression won’t matter)</w:t>
       </w:r>
     </w:p>
     <w:p>
@@ -732,84 +449,6 @@
           <w:szCs w:val="24"/>
         </w:rPr>
       </w:pPr>
-      <w:r>
-        <w:rPr>
-          <w:rFonts w:ascii="Consolas" w:hAnsi="Consolas" w:cs="Consolas"/>
-          <w:sz w:val="24"/>
-          <w:szCs w:val="24"/>
-        </w:rPr>
-        <w:t xml:space="preserve">Morrowind interior now show gaps, possibly from size update? Check </w:t>
-      </w:r>
-      <w:proofErr w:type="spellStart"/>
-      <w:r>
-        <w:rPr>
-          <w:rFonts w:ascii="Consolas" w:hAnsi="Consolas" w:cs="Consolas"/>
-          <w:sz w:val="24"/>
-          <w:szCs w:val="24"/>
-        </w:rPr>
-        <w:t>obliv</w:t>
-      </w:r>
-      <w:proofErr w:type="spellEnd"/>
-      <w:r>
-        <w:rPr>
-          <w:rFonts w:ascii="Consolas" w:hAnsi="Consolas" w:cs="Consolas"/>
-          <w:sz w:val="24"/>
-          <w:szCs w:val="24"/>
-        </w:rPr>
-        <w:t>, notice no a gap at all outside it’s an inside issue?</w:t>
-      </w:r>
-      <w:r>
-        <w:rPr>
-          <w:rFonts w:ascii="Consolas" w:hAnsi="Consolas" w:cs="Consolas"/>
-          <w:sz w:val="24"/>
-          <w:szCs w:val="24"/>
-        </w:rPr>
-        <w:t xml:space="preserve"> I</w:t>
-      </w:r>
-      <w:r>
-        <w:rPr>
-          <w:rFonts w:ascii="Consolas" w:hAnsi="Consolas" w:cs="Consolas"/>
-          <w:sz w:val="24"/>
-          <w:szCs w:val="24"/>
-        </w:rPr>
-        <w:t xml:space="preserve">n fact inside a tavern no trouble at all, only dungeons and </w:t>
-      </w:r>
-      <w:proofErr w:type="spellStart"/>
-      <w:r>
-        <w:rPr>
-          <w:rFonts w:ascii="Consolas" w:hAnsi="Consolas" w:cs="Consolas"/>
-          <w:sz w:val="24"/>
-          <w:szCs w:val="24"/>
-        </w:rPr>
-        <w:t>vivec</w:t>
-      </w:r>
-      <w:proofErr w:type="spellEnd"/>
-      <w:r>
-        <w:rPr>
-          <w:rFonts w:ascii="Consolas" w:hAnsi="Consolas" w:cs="Consolas"/>
-          <w:sz w:val="24"/>
-          <w:szCs w:val="24"/>
-        </w:rPr>
-        <w:t xml:space="preserve">? But in </w:t>
-      </w:r>
-      <w:proofErr w:type="spellStart"/>
-      <w:r>
-        <w:rPr>
-          <w:rFonts w:ascii="Consolas" w:hAnsi="Consolas" w:cs="Consolas"/>
-          <w:sz w:val="24"/>
-          <w:szCs w:val="24"/>
-        </w:rPr>
-        <w:t>vivec</w:t>
-      </w:r>
-      <w:proofErr w:type="spellEnd"/>
-      <w:r>
-        <w:rPr>
-          <w:rFonts w:ascii="Consolas" w:hAnsi="Consolas" w:cs="Consolas"/>
-          <w:sz w:val="24"/>
-          <w:szCs w:val="24"/>
-        </w:rPr>
-        <w:t xml:space="preserve"> physics is all wrong to, so perhaps some scale I’m missing?</w:t>
-      </w:r>
     </w:p>
     <w:p>
       <w:pPr>
@@ -834,7 +473,7 @@
           <w:sz w:val="24"/>
           <w:szCs w:val="24"/>
         </w:rPr>
-        <w:t xml:space="preserve">I just moved a long way from </w:t>
+        <w:t xml:space="preserve">Cut more out from the back of </w:t>
       </w:r>
       <w:proofErr w:type="spellStart"/>
       <w:r>
@@ -870,26 +509,8 @@
           <w:sz w:val="24"/>
           <w:szCs w:val="24"/>
         </w:rPr>
-        <w:t xml:space="preserve"> to the flaggy place and my </w:t>
-      </w:r>
-      <w:proofErr w:type="spellStart"/>
-      <w:r>
-        <w:rPr>
-          <w:rFonts w:ascii="Consolas" w:hAnsi="Consolas" w:cs="Consolas"/>
-          <w:sz w:val="24"/>
-          <w:szCs w:val="24"/>
-        </w:rPr>
-        <w:t>physc</w:t>
-      </w:r>
-      <w:r>
-        <w:rPr>
-          <w:rFonts w:ascii="Consolas" w:hAnsi="Consolas" w:cs="Consolas"/>
-          <w:sz w:val="24"/>
-          <w:szCs w:val="24"/>
-        </w:rPr>
-        <w:t>s</w:t>
-      </w:r>
-      <w:proofErr w:type="spellEnd"/>
+        <w:t>, I suspect the trees…</w:t>
+      </w:r>
       <w:r>
         <w:rPr>
           <w:rFonts w:ascii="Consolas" w:hAnsi="Consolas" w:cs="Consolas"/>
@@ -904,14 +525,6 @@
           <w:sz w:val="24"/>
           <w:szCs w:val="24"/>
         </w:rPr>
-        <w:t>started taking 30</w:t>
-      </w:r>
-      <w:r>
-        <w:rPr>
-          <w:rFonts w:ascii="Consolas" w:hAnsi="Consolas" w:cs="Consolas"/>
-          <w:sz w:val="24"/>
-          <w:szCs w:val="24"/>
-        </w:rPr>
         <w:t xml:space="preserve"> </w:t>
       </w:r>
       <w:r>
@@ -920,23 +533,7 @@
           <w:sz w:val="24"/>
           <w:szCs w:val="24"/>
         </w:rPr>
-        <w:t xml:space="preserve">seconds each update, obviously physics is not removed or something crazy, perhaps the visual only system is not worth the effort? Does is save much </w:t>
-      </w:r>
-      <w:r>
-        <w:rPr>
-          <w:rFonts w:ascii="Consolas" w:hAnsi="Consolas" w:cs="Consolas"/>
-          <w:sz w:val="24"/>
-          <w:szCs w:val="24"/>
-        </w:rPr>
-        <w:t>memory</w:t>
-      </w:r>
-      <w:r>
-        <w:rPr>
-          <w:rFonts w:ascii="Consolas" w:hAnsi="Consolas" w:cs="Consolas"/>
-          <w:sz w:val="24"/>
-          <w:szCs w:val="24"/>
-        </w:rPr>
-        <w:t>? Or perhaps this issue was just a LOT of model loading</w:t>
+        <w:t xml:space="preserve"> </w:t>
       </w:r>
     </w:p>
     <w:p>
@@ -962,51 +559,43 @@
           <w:sz w:val="24"/>
           <w:szCs w:val="24"/>
         </w:rPr>
-        <w:t xml:space="preserve">Water </w:t>
-      </w:r>
-      <w:proofErr w:type="spellStart"/>
-      <w:r>
-        <w:rPr>
-          <w:rFonts w:ascii="Consolas" w:hAnsi="Consolas" w:cs="Consolas"/>
-          <w:sz w:val="24"/>
-          <w:szCs w:val="24"/>
-        </w:rPr>
-        <w:t>shader</w:t>
-      </w:r>
-      <w:proofErr w:type="spellEnd"/>
-      <w:r>
-        <w:rPr>
-          <w:rFonts w:ascii="Consolas" w:hAnsi="Consolas" w:cs="Consolas"/>
-          <w:sz w:val="24"/>
-          <w:szCs w:val="24"/>
-        </w:rPr>
-        <w:t xml:space="preserve"> with enviro reflection</w:t>
-      </w:r>
-      <w:r>
-        <w:rPr>
-          <w:rFonts w:ascii="Consolas" w:hAnsi="Consolas" w:cs="Consolas"/>
-          <w:sz w:val="24"/>
-          <w:szCs w:val="24"/>
-        </w:rPr>
-        <w:t xml:space="preserve">, though note the environment is just a simple </w:t>
-      </w:r>
-      <w:proofErr w:type="spellStart"/>
-      <w:r>
-        <w:rPr>
-          <w:rFonts w:ascii="Consolas" w:hAnsi="Consolas" w:cs="Consolas"/>
-          <w:sz w:val="24"/>
-          <w:szCs w:val="24"/>
-        </w:rPr>
-        <w:t>tex</w:t>
-      </w:r>
-      <w:proofErr w:type="spellEnd"/>
-      <w:r>
-        <w:rPr>
-          <w:rFonts w:ascii="Consolas" w:hAnsi="Consolas" w:cs="Consolas"/>
-          <w:sz w:val="24"/>
-          <w:szCs w:val="24"/>
-        </w:rPr>
-        <w:t xml:space="preserve"> in the actual game, not a render</w:t>
+        <w:t xml:space="preserve">I wonder if the overly fast animations I see sometimes are because I’m not using a value on of the </w:t>
+      </w:r>
+      <w:proofErr w:type="spellStart"/>
+      <w:r>
+        <w:rPr>
+          <w:rFonts w:ascii="Consolas" w:hAnsi="Consolas" w:cs="Consolas"/>
+          <w:sz w:val="24"/>
+          <w:szCs w:val="24"/>
+        </w:rPr>
+        <w:t>keyframe</w:t>
+      </w:r>
+      <w:proofErr w:type="spellEnd"/>
+      <w:r>
+        <w:rPr>
+          <w:rFonts w:ascii="Consolas" w:hAnsi="Consolas" w:cs="Consolas"/>
+          <w:sz w:val="24"/>
+          <w:szCs w:val="24"/>
+        </w:rPr>
+        <w:t xml:space="preserve"> data like a speed </w:t>
+      </w:r>
+      <w:proofErr w:type="gramStart"/>
+      <w:r>
+        <w:rPr>
+          <w:rFonts w:ascii="Consolas" w:hAnsi="Consolas" w:cs="Consolas"/>
+          <w:sz w:val="24"/>
+          <w:szCs w:val="24"/>
+        </w:rPr>
+        <w:t>multiplier?</w:t>
+      </w:r>
+      <w:proofErr w:type="gramEnd"/>
+      <w:r>
+        <w:rPr>
+          <w:rFonts w:ascii="Consolas" w:hAnsi="Consolas" w:cs="Consolas"/>
+          <w:sz w:val="24"/>
+          <w:szCs w:val="24"/>
+        </w:rPr>
+        <w:t xml:space="preserve"> It also seems like sometimes 2 animations are running concurrently and causing a jitter</w:t>
       </w:r>
     </w:p>
     <w:p>
@@ -1032,25 +621,112 @@
           <w:sz w:val="24"/>
           <w:szCs w:val="24"/>
         </w:rPr>
-        <w:t xml:space="preserve">Why not just a box for the ghost in the </w:t>
-      </w:r>
-      <w:proofErr w:type="spellStart"/>
-      <w:r>
-        <w:rPr>
-          <w:rFonts w:ascii="Consolas" w:hAnsi="Consolas" w:cs="Consolas"/>
-          <w:sz w:val="24"/>
-          <w:szCs w:val="24"/>
-        </w:rPr>
-        <w:t>kcc</w:t>
-      </w:r>
-      <w:proofErr w:type="spellEnd"/>
-      <w:r>
-        <w:rPr>
-          <w:rFonts w:ascii="Consolas" w:hAnsi="Consolas" w:cs="Consolas"/>
-          <w:sz w:val="24"/>
-          <w:szCs w:val="24"/>
-        </w:rPr>
-        <w:t>? Might be way faster? Or a cylinder or even a blunt pencil?</w:t>
+        <w:t xml:space="preserve">I have too many simple </w:t>
+      </w:r>
+      <w:proofErr w:type="spellStart"/>
+      <w:r>
+        <w:rPr>
+          <w:rFonts w:ascii="Consolas" w:hAnsi="Consolas" w:cs="Consolas"/>
+          <w:sz w:val="24"/>
+          <w:szCs w:val="24"/>
+        </w:rPr>
+        <w:t>behaviors</w:t>
+      </w:r>
+      <w:proofErr w:type="spellEnd"/>
+      <w:r>
+        <w:rPr>
+          <w:rFonts w:ascii="Consolas" w:hAnsi="Consolas" w:cs="Consolas"/>
+          <w:sz w:val="24"/>
+          <w:szCs w:val="24"/>
+        </w:rPr>
+        <w:t xml:space="preserve"> and </w:t>
+      </w:r>
+      <w:proofErr w:type="spellStart"/>
+      <w:r>
+        <w:rPr>
+          <w:rFonts w:ascii="Consolas" w:hAnsi="Consolas" w:cs="Consolas"/>
+          <w:sz w:val="24"/>
+          <w:szCs w:val="24"/>
+        </w:rPr>
+        <w:t>perframe</w:t>
+      </w:r>
+      <w:proofErr w:type="spellEnd"/>
+      <w:r>
+        <w:rPr>
+          <w:rFonts w:ascii="Consolas" w:hAnsi="Consolas" w:cs="Consolas"/>
+          <w:sz w:val="24"/>
+          <w:szCs w:val="24"/>
+        </w:rPr>
+        <w:t xml:space="preserve"> updates, each one is a “every frame” processor, so I should look at reducing the number of calls</w:t>
+      </w:r>
+      <w:r>
+        <w:rPr>
+          <w:rFonts w:ascii="Consolas" w:hAnsi="Consolas" w:cs="Consolas"/>
+          <w:color w:val="000000"/>
+          <w:sz w:val="24"/>
+          <w:szCs w:val="24"/>
+          <w:highlight w:val="lightGray"/>
+        </w:rPr>
+        <w:t xml:space="preserve"> </w:t>
+      </w:r>
+      <w:r>
+        <w:rPr>
+          <w:rFonts w:ascii="Consolas" w:hAnsi="Consolas" w:cs="Consolas"/>
+          <w:color w:val="000000"/>
+          <w:sz w:val="24"/>
+          <w:szCs w:val="24"/>
+          <w:highlight w:val="lightGray"/>
+        </w:rPr>
+        <w:t>Utils3D</w:t>
+      </w:r>
+      <w:r>
+        <w:rPr>
+          <w:rFonts w:ascii="Consolas" w:hAnsi="Consolas" w:cs="Consolas"/>
+          <w:color w:val="000000"/>
+          <w:sz w:val="24"/>
+          <w:szCs w:val="24"/>
+        </w:rPr>
+        <w:t xml:space="preserve">.defaultBounds are used a lot, but less </w:t>
+      </w:r>
+      <w:proofErr w:type="spellStart"/>
+      <w:r>
+        <w:rPr>
+          <w:rFonts w:ascii="Consolas" w:hAnsi="Consolas" w:cs="Consolas"/>
+          <w:color w:val="000000"/>
+          <w:sz w:val="24"/>
+          <w:szCs w:val="24"/>
+        </w:rPr>
+        <w:t>behaviors</w:t>
+      </w:r>
+      <w:proofErr w:type="spellEnd"/>
+      <w:r>
+        <w:rPr>
+          <w:rFonts w:ascii="Consolas" w:hAnsi="Consolas" w:cs="Consolas"/>
+          <w:color w:val="000000"/>
+          <w:sz w:val="24"/>
+          <w:szCs w:val="24"/>
+        </w:rPr>
+        <w:t xml:space="preserve"> might be good if they are used less, also every behaviour should consider being </w:t>
+      </w:r>
+      <w:proofErr w:type="spellStart"/>
+      <w:r>
+        <w:rPr>
+          <w:rFonts w:ascii="Consolas" w:hAnsi="Consolas" w:cs="Consolas"/>
+          <w:color w:val="000000"/>
+          <w:sz w:val="24"/>
+          <w:szCs w:val="24"/>
+        </w:rPr>
+        <w:t>frustrum</w:t>
+      </w:r>
+      <w:proofErr w:type="spellEnd"/>
+      <w:r>
+        <w:rPr>
+          <w:rFonts w:ascii="Consolas" w:hAnsi="Consolas" w:cs="Consolas"/>
+          <w:color w:val="000000"/>
+          <w:sz w:val="24"/>
+          <w:szCs w:val="24"/>
+        </w:rPr>
+        <w:t xml:space="preserve"> only too</w:t>
       </w:r>
     </w:p>
     <w:p>
@@ -1070,6 +746,108 @@
           <w:szCs w:val="24"/>
         </w:rPr>
       </w:pPr>
+      <w:r>
+        <w:rPr>
+          <w:rFonts w:ascii="Consolas" w:hAnsi="Consolas" w:cs="Consolas"/>
+          <w:sz w:val="24"/>
+          <w:szCs w:val="24"/>
+        </w:rPr>
+        <w:t>Why does minimise</w:t>
+      </w:r>
+      <w:r>
+        <w:rPr>
+          <w:rFonts w:ascii="Consolas" w:hAnsi="Consolas" w:cs="Consolas"/>
+          <w:sz w:val="24"/>
+          <w:szCs w:val="24"/>
+        </w:rPr>
+        <w:t xml:space="preserve"> </w:t>
+      </w:r>
+      <w:proofErr w:type="spellStart"/>
+      <w:r>
+        <w:rPr>
+          <w:rFonts w:ascii="Consolas" w:hAnsi="Consolas" w:cs="Consolas"/>
+          <w:sz w:val="24"/>
+          <w:szCs w:val="24"/>
+        </w:rPr>
+        <w:t>apk</w:t>
+      </w:r>
+      <w:proofErr w:type="spellEnd"/>
+      <w:r>
+        <w:rPr>
+          <w:rFonts w:ascii="Consolas" w:hAnsi="Consolas" w:cs="Consolas"/>
+          <w:sz w:val="24"/>
+          <w:szCs w:val="24"/>
+        </w:rPr>
+        <w:t xml:space="preserve"> file</w:t>
+      </w:r>
+      <w:r>
+        <w:rPr>
+          <w:rFonts w:ascii="Consolas" w:hAnsi="Consolas" w:cs="Consolas"/>
+          <w:sz w:val="24"/>
+          <w:szCs w:val="24"/>
+        </w:rPr>
+        <w:t xml:space="preserve"> not give a perf boost? </w:t>
+      </w:r>
+      <w:r>
+        <w:rPr>
+          <w:rFonts w:ascii="Consolas" w:hAnsi="Consolas" w:cs="Consolas"/>
+          <w:sz w:val="24"/>
+          <w:szCs w:val="24"/>
+        </w:rPr>
+        <w:t xml:space="preserve">It is </w:t>
+      </w:r>
+      <w:proofErr w:type="spellStart"/>
+      <w:r>
+        <w:rPr>
+          <w:rFonts w:ascii="Consolas" w:hAnsi="Consolas" w:cs="Consolas"/>
+          <w:sz w:val="24"/>
+          <w:szCs w:val="24"/>
+        </w:rPr>
+        <w:t>inlining</w:t>
+      </w:r>
+      <w:proofErr w:type="spellEnd"/>
+      <w:r>
+        <w:rPr>
+          <w:rFonts w:ascii="Consolas" w:hAnsi="Consolas" w:cs="Consolas"/>
+          <w:sz w:val="24"/>
+          <w:szCs w:val="24"/>
+        </w:rPr>
+        <w:t xml:space="preserve"> and definitely cutting down the execute calls in </w:t>
+      </w:r>
+      <w:proofErr w:type="spellStart"/>
+      <w:r>
+        <w:rPr>
+          <w:rFonts w:ascii="Consolas" w:hAnsi="Consolas" w:cs="Consolas"/>
+          <w:sz w:val="24"/>
+          <w:szCs w:val="24"/>
+        </w:rPr>
+        <w:t>joglespipline</w:t>
+      </w:r>
+      <w:proofErr w:type="spellEnd"/>
+      <w:r>
+        <w:rPr>
+          <w:rFonts w:ascii="Consolas" w:hAnsi="Consolas" w:cs="Consolas"/>
+          <w:sz w:val="24"/>
+          <w:szCs w:val="24"/>
+        </w:rPr>
+        <w:t xml:space="preserve">, is it the curve gear and </w:t>
+      </w:r>
+      <w:r>
+        <w:rPr>
+          <w:rFonts w:ascii="Consolas" w:hAnsi="Consolas" w:cs="Consolas"/>
+          <w:sz w:val="24"/>
+          <w:szCs w:val="24"/>
+        </w:rPr>
+        <w:t>behaviours</w:t>
+      </w:r>
+      <w:r>
+        <w:rPr>
+          <w:rFonts w:ascii="Consolas" w:hAnsi="Consolas" w:cs="Consolas"/>
+          <w:sz w:val="24"/>
+          <w:szCs w:val="24"/>
+        </w:rPr>
+        <w:t xml:space="preserve"> now?</w:t>
+      </w:r>
     </w:p>
     <w:p>
       <w:pPr>
@@ -1088,6 +866,84 @@
           <w:szCs w:val="24"/>
         </w:rPr>
       </w:pPr>
+      <w:r>
+        <w:rPr>
+          <w:rFonts w:ascii="Consolas" w:hAnsi="Consolas" w:cs="Consolas"/>
+          <w:sz w:val="24"/>
+          <w:szCs w:val="24"/>
+        </w:rPr>
+        <w:t xml:space="preserve">Morrowind interior now show gaps, possibly from size update? Check </w:t>
+      </w:r>
+      <w:proofErr w:type="spellStart"/>
+      <w:r>
+        <w:rPr>
+          <w:rFonts w:ascii="Consolas" w:hAnsi="Consolas" w:cs="Consolas"/>
+          <w:sz w:val="24"/>
+          <w:szCs w:val="24"/>
+        </w:rPr>
+        <w:t>obliv</w:t>
+      </w:r>
+      <w:proofErr w:type="spellEnd"/>
+      <w:r>
+        <w:rPr>
+          <w:rFonts w:ascii="Consolas" w:hAnsi="Consolas" w:cs="Consolas"/>
+          <w:sz w:val="24"/>
+          <w:szCs w:val="24"/>
+        </w:rPr>
+        <w:t>, notice no a gap at all outside it’s an inside issue?</w:t>
+      </w:r>
+      <w:r>
+        <w:rPr>
+          <w:rFonts w:ascii="Consolas" w:hAnsi="Consolas" w:cs="Consolas"/>
+          <w:sz w:val="24"/>
+          <w:szCs w:val="24"/>
+        </w:rPr>
+        <w:t xml:space="preserve"> I</w:t>
+      </w:r>
+      <w:r>
+        <w:rPr>
+          <w:rFonts w:ascii="Consolas" w:hAnsi="Consolas" w:cs="Consolas"/>
+          <w:sz w:val="24"/>
+          <w:szCs w:val="24"/>
+        </w:rPr>
+        <w:t xml:space="preserve">n fact inside a tavern no trouble at all, only dungeons and </w:t>
+      </w:r>
+      <w:proofErr w:type="spellStart"/>
+      <w:r>
+        <w:rPr>
+          <w:rFonts w:ascii="Consolas" w:hAnsi="Consolas" w:cs="Consolas"/>
+          <w:sz w:val="24"/>
+          <w:szCs w:val="24"/>
+        </w:rPr>
+        <w:t>vivec</w:t>
+      </w:r>
+      <w:proofErr w:type="spellEnd"/>
+      <w:r>
+        <w:rPr>
+          <w:rFonts w:ascii="Consolas" w:hAnsi="Consolas" w:cs="Consolas"/>
+          <w:sz w:val="24"/>
+          <w:szCs w:val="24"/>
+        </w:rPr>
+        <w:t xml:space="preserve">? But in </w:t>
+      </w:r>
+      <w:proofErr w:type="spellStart"/>
+      <w:r>
+        <w:rPr>
+          <w:rFonts w:ascii="Consolas" w:hAnsi="Consolas" w:cs="Consolas"/>
+          <w:sz w:val="24"/>
+          <w:szCs w:val="24"/>
+        </w:rPr>
+        <w:t>vivec</w:t>
+      </w:r>
+      <w:proofErr w:type="spellEnd"/>
+      <w:r>
+        <w:rPr>
+          <w:rFonts w:ascii="Consolas" w:hAnsi="Consolas" w:cs="Consolas"/>
+          <w:sz w:val="24"/>
+          <w:szCs w:val="24"/>
+        </w:rPr>
+        <w:t xml:space="preserve"> physics is all wrong to, so perhaps some scale I’m missing?</w:t>
+      </w:r>
     </w:p>
     <w:p>
       <w:pPr>
@@ -1112,7 +968,109 @@
           <w:sz w:val="24"/>
           <w:szCs w:val="24"/>
         </w:rPr>
-        <w:t>LESS IMPORTANT IDEAS!!!!</w:t>
+        <w:t xml:space="preserve">I just moved a long way from </w:t>
+      </w:r>
+      <w:proofErr w:type="spellStart"/>
+      <w:r>
+        <w:rPr>
+          <w:rFonts w:ascii="Consolas" w:hAnsi="Consolas" w:cs="Consolas"/>
+          <w:sz w:val="24"/>
+          <w:szCs w:val="24"/>
+        </w:rPr>
+        <w:t>syda</w:t>
+      </w:r>
+      <w:proofErr w:type="spellEnd"/>
+      <w:r>
+        <w:rPr>
+          <w:rFonts w:ascii="Consolas" w:hAnsi="Consolas" w:cs="Consolas"/>
+          <w:sz w:val="24"/>
+          <w:szCs w:val="24"/>
+        </w:rPr>
+        <w:t xml:space="preserve"> </w:t>
+      </w:r>
+      <w:proofErr w:type="spellStart"/>
+      <w:r>
+        <w:rPr>
+          <w:rFonts w:ascii="Consolas" w:hAnsi="Consolas" w:cs="Consolas"/>
+          <w:sz w:val="24"/>
+          <w:szCs w:val="24"/>
+        </w:rPr>
+        <w:t>neen</w:t>
+      </w:r>
+      <w:proofErr w:type="spellEnd"/>
+      <w:r>
+        <w:rPr>
+          <w:rFonts w:ascii="Consolas" w:hAnsi="Consolas" w:cs="Consolas"/>
+          <w:sz w:val="24"/>
+          <w:szCs w:val="24"/>
+        </w:rPr>
+        <w:t xml:space="preserve"> to the flaggy place and my </w:t>
+      </w:r>
+      <w:proofErr w:type="spellStart"/>
+      <w:r>
+        <w:rPr>
+          <w:rFonts w:ascii="Consolas" w:hAnsi="Consolas" w:cs="Consolas"/>
+          <w:sz w:val="24"/>
+          <w:szCs w:val="24"/>
+        </w:rPr>
+        <w:t>physc</w:t>
+      </w:r>
+      <w:r>
+        <w:rPr>
+          <w:rFonts w:ascii="Consolas" w:hAnsi="Consolas" w:cs="Consolas"/>
+          <w:sz w:val="24"/>
+          <w:szCs w:val="24"/>
+        </w:rPr>
+        <w:t>s</w:t>
+      </w:r>
+      <w:proofErr w:type="spellEnd"/>
+      <w:r>
+        <w:rPr>
+          <w:rFonts w:ascii="Consolas" w:hAnsi="Consolas" w:cs="Consolas"/>
+          <w:sz w:val="24"/>
+          <w:szCs w:val="24"/>
+        </w:rPr>
+        <w:t xml:space="preserve"> </w:t>
+      </w:r>
+      <w:r>
+        <w:rPr>
+          <w:rFonts w:ascii="Consolas" w:hAnsi="Consolas" w:cs="Consolas"/>
+          <w:sz w:val="24"/>
+          <w:szCs w:val="24"/>
+        </w:rPr>
+        <w:t>started taking 30</w:t>
+      </w:r>
+      <w:r>
+        <w:rPr>
+          <w:rFonts w:ascii="Consolas" w:hAnsi="Consolas" w:cs="Consolas"/>
+          <w:sz w:val="24"/>
+          <w:szCs w:val="24"/>
+        </w:rPr>
+        <w:t xml:space="preserve"> </w:t>
+      </w:r>
+      <w:r>
+        <w:rPr>
+          <w:rFonts w:ascii="Consolas" w:hAnsi="Consolas" w:cs="Consolas"/>
+          <w:sz w:val="24"/>
+          <w:szCs w:val="24"/>
+        </w:rPr>
+        <w:t xml:space="preserve">seconds each update, obviously physics is not removed or something crazy, perhaps the visual only system is not worth the effort? Does is save much </w:t>
+      </w:r>
+      <w:r>
+        <w:rPr>
+          <w:rFonts w:ascii="Consolas" w:hAnsi="Consolas" w:cs="Consolas"/>
+          <w:sz w:val="24"/>
+          <w:szCs w:val="24"/>
+        </w:rPr>
+        <w:t>memory</w:t>
+      </w:r>
+      <w:r>
+        <w:rPr>
+          <w:rFonts w:ascii="Consolas" w:hAnsi="Consolas" w:cs="Consolas"/>
+          <w:sz w:val="24"/>
+          <w:szCs w:val="24"/>
+        </w:rPr>
+        <w:t>? Or perhaps this issue was just a LOT of model loading</w:t>
       </w:r>
     </w:p>
     <w:p>
@@ -1138,31 +1096,51 @@
           <w:sz w:val="24"/>
           <w:szCs w:val="24"/>
         </w:rPr>
-        <w:t>How hard is shadows by shape projection</w:t>
-      </w:r>
-      <w:r>
-        <w:rPr>
-          <w:rFonts w:ascii="Consolas" w:hAnsi="Consolas" w:cs="Consolas"/>
-          <w:sz w:val="24"/>
-          <w:szCs w:val="24"/>
-        </w:rPr>
-        <w:t xml:space="preserve">, in the game </w:t>
-      </w:r>
-      <w:r>
-        <w:rPr>
-          <w:rFonts w:ascii="Consolas" w:hAnsi="Consolas" w:cs="Consolas"/>
-          <w:sz w:val="24"/>
-          <w:szCs w:val="24"/>
-        </w:rPr>
-        <w:t>they</w:t>
-      </w:r>
-      <w:r>
-        <w:rPr>
-          <w:rFonts w:ascii="Consolas" w:hAnsi="Consolas" w:cs="Consolas"/>
-          <w:sz w:val="24"/>
-          <w:szCs w:val="24"/>
-        </w:rPr>
-        <w:t xml:space="preserve"> look really good.</w:t>
+        <w:t xml:space="preserve">Water </w:t>
+      </w:r>
+      <w:proofErr w:type="spellStart"/>
+      <w:r>
+        <w:rPr>
+          <w:rFonts w:ascii="Consolas" w:hAnsi="Consolas" w:cs="Consolas"/>
+          <w:sz w:val="24"/>
+          <w:szCs w:val="24"/>
+        </w:rPr>
+        <w:t>shader</w:t>
+      </w:r>
+      <w:proofErr w:type="spellEnd"/>
+      <w:r>
+        <w:rPr>
+          <w:rFonts w:ascii="Consolas" w:hAnsi="Consolas" w:cs="Consolas"/>
+          <w:sz w:val="24"/>
+          <w:szCs w:val="24"/>
+        </w:rPr>
+        <w:t xml:space="preserve"> with enviro reflection</w:t>
+      </w:r>
+      <w:r>
+        <w:rPr>
+          <w:rFonts w:ascii="Consolas" w:hAnsi="Consolas" w:cs="Consolas"/>
+          <w:sz w:val="24"/>
+          <w:szCs w:val="24"/>
+        </w:rPr>
+        <w:t xml:space="preserve">, though note the environment is just a simple </w:t>
+      </w:r>
+      <w:proofErr w:type="spellStart"/>
+      <w:r>
+        <w:rPr>
+          <w:rFonts w:ascii="Consolas" w:hAnsi="Consolas" w:cs="Consolas"/>
+          <w:sz w:val="24"/>
+          <w:szCs w:val="24"/>
+        </w:rPr>
+        <w:t>tex</w:t>
+      </w:r>
+      <w:proofErr w:type="spellEnd"/>
+      <w:r>
+        <w:rPr>
+          <w:rFonts w:ascii="Consolas" w:hAnsi="Consolas" w:cs="Consolas"/>
+          <w:sz w:val="24"/>
+          <w:szCs w:val="24"/>
+        </w:rPr>
+        <w:t xml:space="preserve"> in the actual game, not a render</w:t>
       </w:r>
     </w:p>
     <w:p>
@@ -1188,15 +1166,25 @@
           <w:sz w:val="24"/>
           <w:szCs w:val="24"/>
         </w:rPr>
-        <w:t>Get a decent sky going</w:t>
-      </w:r>
-      <w:r>
-        <w:rPr>
-          <w:rFonts w:ascii="Consolas" w:hAnsi="Consolas" w:cs="Consolas"/>
-          <w:sz w:val="24"/>
-          <w:szCs w:val="24"/>
-        </w:rPr>
-        <w:t>, no too hard for now, needs plenty of work to make it look nice</w:t>
+        <w:t xml:space="preserve">Why not just a box for the ghost in the </w:t>
+      </w:r>
+      <w:proofErr w:type="spellStart"/>
+      <w:r>
+        <w:rPr>
+          <w:rFonts w:ascii="Consolas" w:hAnsi="Consolas" w:cs="Consolas"/>
+          <w:sz w:val="24"/>
+          <w:szCs w:val="24"/>
+        </w:rPr>
+        <w:t>kcc</w:t>
+      </w:r>
+      <w:proofErr w:type="spellEnd"/>
+      <w:r>
+        <w:rPr>
+          <w:rFonts w:ascii="Consolas" w:hAnsi="Consolas" w:cs="Consolas"/>
+          <w:sz w:val="24"/>
+          <w:szCs w:val="24"/>
+        </w:rPr>
+        <w:t>? Might be way faster? Or a cylinder or even a blunt pencil?</w:t>
       </w:r>
     </w:p>
     <w:p>
@@ -1216,82 +1204,6 @@
           <w:szCs w:val="24"/>
         </w:rPr>
       </w:pPr>
-      <w:r>
-        <w:rPr>
-          <w:rFonts w:ascii="Consolas" w:hAnsi="Consolas" w:cs="Consolas"/>
-          <w:sz w:val="24"/>
-          <w:szCs w:val="24"/>
-        </w:rPr>
-        <w:t xml:space="preserve">Morrowind optimized trees have out of place leaves on PC, and missing leaves on phone, possibly the optimizer should remove the blend part of the alpha property?? Need </w:t>
-      </w:r>
-      <w:r>
-        <w:rPr>
-          <w:rFonts w:ascii="Consolas" w:hAnsi="Consolas" w:cs="Consolas"/>
-          <w:sz w:val="24"/>
-          <w:szCs w:val="24"/>
-        </w:rPr>
-        <w:t xml:space="preserve">to look </w:t>
-      </w:r>
-      <w:r>
-        <w:rPr>
-          <w:rFonts w:ascii="Consolas" w:hAnsi="Consolas" w:cs="Consolas"/>
-          <w:sz w:val="24"/>
-          <w:szCs w:val="24"/>
-        </w:rPr>
-        <w:t>very closely at this again</w:t>
-      </w:r>
-      <w:r>
-        <w:rPr>
-          <w:rFonts w:ascii="Consolas" w:hAnsi="Consolas" w:cs="Consolas"/>
-          <w:sz w:val="24"/>
-          <w:szCs w:val="24"/>
-        </w:rPr>
-        <w:t xml:space="preserve"> on phone in </w:t>
-      </w:r>
-      <w:proofErr w:type="spellStart"/>
-      <w:r>
-        <w:rPr>
-          <w:rFonts w:ascii="Consolas" w:hAnsi="Consolas" w:cs="Consolas"/>
-          <w:sz w:val="24"/>
-          <w:szCs w:val="24"/>
-        </w:rPr>
-        <w:t>syda</w:t>
-      </w:r>
-      <w:proofErr w:type="spellEnd"/>
-      <w:r>
-        <w:rPr>
-          <w:rFonts w:ascii="Consolas" w:hAnsi="Consolas" w:cs="Consolas"/>
-          <w:sz w:val="24"/>
-          <w:szCs w:val="24"/>
-        </w:rPr>
-        <w:t xml:space="preserve"> </w:t>
-      </w:r>
-      <w:proofErr w:type="spellStart"/>
-      <w:r>
-        <w:rPr>
-          <w:rFonts w:ascii="Consolas" w:hAnsi="Consolas" w:cs="Consolas"/>
-          <w:sz w:val="24"/>
-          <w:szCs w:val="24"/>
-        </w:rPr>
-        <w:t>neen</w:t>
-      </w:r>
-      <w:proofErr w:type="spellEnd"/>
-      <w:r>
-        <w:rPr>
-          <w:rFonts w:ascii="Consolas" w:hAnsi="Consolas" w:cs="Consolas"/>
-          <w:sz w:val="24"/>
-          <w:szCs w:val="24"/>
-        </w:rPr>
-        <w:t xml:space="preserve"> this is not detectable later.</w:t>
-      </w:r>
-      <w:r>
-        <w:rPr>
-          <w:rFonts w:ascii="Consolas" w:hAnsi="Consolas" w:cs="Consolas"/>
-          <w:sz w:val="24"/>
-          <w:szCs w:val="24"/>
-        </w:rPr>
-        <w:t xml:space="preserve"> </w:t>
-      </w:r>
     </w:p>
     <w:p>
       <w:pPr>
@@ -1310,22 +1222,6 @@
           <w:szCs w:val="24"/>
         </w:rPr>
       </w:pPr>
-      <w:r>
-        <w:rPr>
-          <w:rFonts w:ascii="Consolas" w:hAnsi="Consolas" w:cs="Consolas"/>
-          <w:sz w:val="24"/>
-          <w:szCs w:val="24"/>
-        </w:rPr>
-        <w:t>A drag from left side of screen to right does not stop walking (the mouse up is not seen as a move release</w:t>
-      </w:r>
-      <w:r>
-        <w:rPr>
-          <w:rFonts w:ascii="Consolas" w:hAnsi="Consolas" w:cs="Consolas"/>
-          <w:sz w:val="24"/>
-          <w:szCs w:val="24"/>
-        </w:rPr>
-        <w:t>)</w:t>
-      </w:r>
     </w:p>
     <w:p>
       <w:pPr>
@@ -1350,31 +1246,7 @@
           <w:sz w:val="24"/>
           <w:szCs w:val="24"/>
         </w:rPr>
-        <w:t>Load 0 at the same time as the interior of the boat and the custom house so I can fast switch</w:t>
-      </w:r>
-      <w:r>
-        <w:rPr>
-          <w:rFonts w:ascii="Consolas" w:hAnsi="Consolas" w:cs="Consolas"/>
-          <w:sz w:val="24"/>
-          <w:szCs w:val="24"/>
-        </w:rPr>
-        <w:t>, problem here is that the physics system always unloads and the world space needs to call load on it when it gets re</w:t>
-      </w:r>
-      <w:r>
-        <w:rPr>
-          <w:rFonts w:ascii="Consolas" w:hAnsi="Consolas" w:cs="Consolas"/>
-          <w:sz w:val="24"/>
-          <w:szCs w:val="24"/>
-        </w:rPr>
-        <w:t>-</w:t>
-      </w:r>
-      <w:r>
-        <w:rPr>
-          <w:rFonts w:ascii="Consolas" w:hAnsi="Consolas" w:cs="Consolas"/>
-          <w:sz w:val="24"/>
-          <w:szCs w:val="24"/>
-        </w:rPr>
-        <w:t>added, so instead of using the presence of the temp cell child as an indicator of the physics system needing a reload I’d need a separate tracking system</w:t>
+        <w:t>LESS IMPORTANT IDEAS!!!!</w:t>
       </w:r>
     </w:p>
     <w:p>
@@ -1400,7 +1272,31 @@
           <w:sz w:val="24"/>
           <w:szCs w:val="24"/>
         </w:rPr>
-        <w:t>I see quite a few bounding box intersects, which probably represent the stuff behind, I should ensure that my high level CELL bounds are doing the job of cutting off very early, I should output a list of what is checked and what is culled, The render molecule system seem to have to do these calls at the last minute, might be complex to change</w:t>
+        <w:t>How hard is shadows by shape projection</w:t>
+      </w:r>
+      <w:r>
+        <w:rPr>
+          <w:rFonts w:ascii="Consolas" w:hAnsi="Consolas" w:cs="Consolas"/>
+          <w:sz w:val="24"/>
+          <w:szCs w:val="24"/>
+        </w:rPr>
+        <w:t xml:space="preserve">, in the game </w:t>
+      </w:r>
+      <w:r>
+        <w:rPr>
+          <w:rFonts w:ascii="Consolas" w:hAnsi="Consolas" w:cs="Consolas"/>
+          <w:sz w:val="24"/>
+          <w:szCs w:val="24"/>
+        </w:rPr>
+        <w:t>they</w:t>
+      </w:r>
+      <w:r>
+        <w:rPr>
+          <w:rFonts w:ascii="Consolas" w:hAnsi="Consolas" w:cs="Consolas"/>
+          <w:sz w:val="24"/>
+          <w:szCs w:val="24"/>
+        </w:rPr>
+        <w:t xml:space="preserve"> look really good.</w:t>
       </w:r>
     </w:p>
     <w:p>
@@ -1426,6 +1322,244 @@
           <w:sz w:val="24"/>
           <w:szCs w:val="24"/>
         </w:rPr>
+        <w:t>Get a decent sky going</w:t>
+      </w:r>
+      <w:r>
+        <w:rPr>
+          <w:rFonts w:ascii="Consolas" w:hAnsi="Consolas" w:cs="Consolas"/>
+          <w:sz w:val="24"/>
+          <w:szCs w:val="24"/>
+        </w:rPr>
+        <w:t>, no too hard for now, needs plenty of work to make it look nice</w:t>
+      </w:r>
+    </w:p>
+    <w:p>
+      <w:pPr>
+        <w:pStyle w:val="ListParagraph"/>
+        <w:numPr>
+          <w:ilvl w:val="0"/>
+          <w:numId w:val="10"/>
+        </w:numPr>
+        <w:autoSpaceDE w:val="0"/>
+        <w:autoSpaceDN w:val="0"/>
+        <w:adjustRightInd w:val="0"/>
+        <w:spacing w:after="0" w:line="240" w:lineRule="auto"/>
+        <w:rPr>
+          <w:rFonts w:ascii="Consolas" w:hAnsi="Consolas" w:cs="Consolas"/>
+          <w:sz w:val="24"/>
+          <w:szCs w:val="24"/>
+        </w:rPr>
+      </w:pPr>
+      <w:r>
+        <w:rPr>
+          <w:rFonts w:ascii="Consolas" w:hAnsi="Consolas" w:cs="Consolas"/>
+          <w:sz w:val="24"/>
+          <w:szCs w:val="24"/>
+        </w:rPr>
+        <w:t xml:space="preserve">Morrowind optimized trees have out of place leaves on PC, and missing leaves on phone, possibly the optimizer should remove the blend part of the alpha property?? Need </w:t>
+      </w:r>
+      <w:r>
+        <w:rPr>
+          <w:rFonts w:ascii="Consolas" w:hAnsi="Consolas" w:cs="Consolas"/>
+          <w:sz w:val="24"/>
+          <w:szCs w:val="24"/>
+        </w:rPr>
+        <w:t xml:space="preserve">to look </w:t>
+      </w:r>
+      <w:r>
+        <w:rPr>
+          <w:rFonts w:ascii="Consolas" w:hAnsi="Consolas" w:cs="Consolas"/>
+          <w:sz w:val="24"/>
+          <w:szCs w:val="24"/>
+        </w:rPr>
+        <w:t>very closely at this again</w:t>
+      </w:r>
+      <w:r>
+        <w:rPr>
+          <w:rFonts w:ascii="Consolas" w:hAnsi="Consolas" w:cs="Consolas"/>
+          <w:sz w:val="24"/>
+          <w:szCs w:val="24"/>
+        </w:rPr>
+        <w:t xml:space="preserve"> on phone in </w:t>
+      </w:r>
+      <w:proofErr w:type="spellStart"/>
+      <w:r>
+        <w:rPr>
+          <w:rFonts w:ascii="Consolas" w:hAnsi="Consolas" w:cs="Consolas"/>
+          <w:sz w:val="24"/>
+          <w:szCs w:val="24"/>
+        </w:rPr>
+        <w:t>syda</w:t>
+      </w:r>
+      <w:proofErr w:type="spellEnd"/>
+      <w:r>
+        <w:rPr>
+          <w:rFonts w:ascii="Consolas" w:hAnsi="Consolas" w:cs="Consolas"/>
+          <w:sz w:val="24"/>
+          <w:szCs w:val="24"/>
+        </w:rPr>
+        <w:t xml:space="preserve"> </w:t>
+      </w:r>
+      <w:proofErr w:type="spellStart"/>
+      <w:r>
+        <w:rPr>
+          <w:rFonts w:ascii="Consolas" w:hAnsi="Consolas" w:cs="Consolas"/>
+          <w:sz w:val="24"/>
+          <w:szCs w:val="24"/>
+        </w:rPr>
+        <w:t>neen</w:t>
+      </w:r>
+      <w:proofErr w:type="spellEnd"/>
+      <w:r>
+        <w:rPr>
+          <w:rFonts w:ascii="Consolas" w:hAnsi="Consolas" w:cs="Consolas"/>
+          <w:sz w:val="24"/>
+          <w:szCs w:val="24"/>
+        </w:rPr>
+        <w:t xml:space="preserve"> this is not detectable later.</w:t>
+      </w:r>
+      <w:r>
+        <w:rPr>
+          <w:rFonts w:ascii="Consolas" w:hAnsi="Consolas" w:cs="Consolas"/>
+          <w:sz w:val="24"/>
+          <w:szCs w:val="24"/>
+        </w:rPr>
+        <w:t xml:space="preserve"> </w:t>
+      </w:r>
+    </w:p>
+    <w:p>
+      <w:pPr>
+        <w:pStyle w:val="ListParagraph"/>
+        <w:numPr>
+          <w:ilvl w:val="0"/>
+          <w:numId w:val="10"/>
+        </w:numPr>
+        <w:autoSpaceDE w:val="0"/>
+        <w:autoSpaceDN w:val="0"/>
+        <w:adjustRightInd w:val="0"/>
+        <w:spacing w:after="0" w:line="240" w:lineRule="auto"/>
+        <w:rPr>
+          <w:rFonts w:ascii="Consolas" w:hAnsi="Consolas" w:cs="Consolas"/>
+          <w:sz w:val="24"/>
+          <w:szCs w:val="24"/>
+        </w:rPr>
+      </w:pPr>
+      <w:r>
+        <w:rPr>
+          <w:rFonts w:ascii="Consolas" w:hAnsi="Consolas" w:cs="Consolas"/>
+          <w:sz w:val="24"/>
+          <w:szCs w:val="24"/>
+        </w:rPr>
+        <w:t>A drag from left side of screen to right does not stop walking (the mouse up is not seen as a move release</w:t>
+      </w:r>
+      <w:r>
+        <w:rPr>
+          <w:rFonts w:ascii="Consolas" w:hAnsi="Consolas" w:cs="Consolas"/>
+          <w:sz w:val="24"/>
+          <w:szCs w:val="24"/>
+        </w:rPr>
+        <w:t>)</w:t>
+      </w:r>
+    </w:p>
+    <w:p>
+      <w:pPr>
+        <w:pStyle w:val="ListParagraph"/>
+        <w:numPr>
+          <w:ilvl w:val="0"/>
+          <w:numId w:val="10"/>
+        </w:numPr>
+        <w:autoSpaceDE w:val="0"/>
+        <w:autoSpaceDN w:val="0"/>
+        <w:adjustRightInd w:val="0"/>
+        <w:spacing w:after="0" w:line="240" w:lineRule="auto"/>
+        <w:rPr>
+          <w:rFonts w:ascii="Consolas" w:hAnsi="Consolas" w:cs="Consolas"/>
+          <w:sz w:val="24"/>
+          <w:szCs w:val="24"/>
+        </w:rPr>
+      </w:pPr>
+      <w:r>
+        <w:rPr>
+          <w:rFonts w:ascii="Consolas" w:hAnsi="Consolas" w:cs="Consolas"/>
+          <w:sz w:val="24"/>
+          <w:szCs w:val="24"/>
+        </w:rPr>
+        <w:t>Load 0 at the same time as the interior of the boat and the custom house so I can fast switch</w:t>
+      </w:r>
+      <w:r>
+        <w:rPr>
+          <w:rFonts w:ascii="Consolas" w:hAnsi="Consolas" w:cs="Consolas"/>
+          <w:sz w:val="24"/>
+          <w:szCs w:val="24"/>
+        </w:rPr>
+        <w:t>, problem here is that the physics system always unloads and the world space needs to call load on it when it gets re</w:t>
+      </w:r>
+      <w:r>
+        <w:rPr>
+          <w:rFonts w:ascii="Consolas" w:hAnsi="Consolas" w:cs="Consolas"/>
+          <w:sz w:val="24"/>
+          <w:szCs w:val="24"/>
+        </w:rPr>
+        <w:t>-</w:t>
+      </w:r>
+      <w:r>
+        <w:rPr>
+          <w:rFonts w:ascii="Consolas" w:hAnsi="Consolas" w:cs="Consolas"/>
+          <w:sz w:val="24"/>
+          <w:szCs w:val="24"/>
+        </w:rPr>
+        <w:t>added, so instead of using the presence of the temp cell child as an indicator of the physics system needing a reload I’d need a separate tracking system</w:t>
+      </w:r>
+    </w:p>
+    <w:p>
+      <w:pPr>
+        <w:pStyle w:val="ListParagraph"/>
+        <w:numPr>
+          <w:ilvl w:val="0"/>
+          <w:numId w:val="10"/>
+        </w:numPr>
+        <w:autoSpaceDE w:val="0"/>
+        <w:autoSpaceDN w:val="0"/>
+        <w:adjustRightInd w:val="0"/>
+        <w:spacing w:after="0" w:line="240" w:lineRule="auto"/>
+        <w:rPr>
+          <w:rFonts w:ascii="Consolas" w:hAnsi="Consolas" w:cs="Consolas"/>
+          <w:sz w:val="24"/>
+          <w:szCs w:val="24"/>
+        </w:rPr>
+      </w:pPr>
+      <w:r>
+        <w:rPr>
+          <w:rFonts w:ascii="Consolas" w:hAnsi="Consolas" w:cs="Consolas"/>
+          <w:sz w:val="24"/>
+          <w:szCs w:val="24"/>
+        </w:rPr>
+        <w:t>I see quite a few bounding box intersects, which probably represent the stuff behind, I should ensure that my high level CELL bounds are doing the job of cutting off very early, I should output a list of what is checked and what is culled, The render molecule system seem to have to do these calls at the last minute, might be complex to change</w:t>
+      </w:r>
+    </w:p>
+    <w:p>
+      <w:pPr>
+        <w:pStyle w:val="ListParagraph"/>
+        <w:numPr>
+          <w:ilvl w:val="0"/>
+          <w:numId w:val="10"/>
+        </w:numPr>
+        <w:autoSpaceDE w:val="0"/>
+        <w:autoSpaceDN w:val="0"/>
+        <w:adjustRightInd w:val="0"/>
+        <w:spacing w:after="0" w:line="240" w:lineRule="auto"/>
+        <w:rPr>
+          <w:rFonts w:ascii="Consolas" w:hAnsi="Consolas" w:cs="Consolas"/>
+          <w:sz w:val="24"/>
+          <w:szCs w:val="24"/>
+        </w:rPr>
+      </w:pPr>
+      <w:r>
+        <w:rPr>
+          <w:rFonts w:ascii="Consolas" w:hAnsi="Consolas" w:cs="Consolas"/>
+          <w:sz w:val="24"/>
+          <w:szCs w:val="24"/>
+        </w:rPr>
         <w:br/>
       </w:r>
     </w:p>
@@ -3533,11 +3667,6 @@
         <w:autoSpaceDN w:val="0"/>
         <w:adjustRightInd w:val="0"/>
         <w:spacing w:after="0" w:line="240" w:lineRule="auto"/>
-        <w:rPr>
-          <w:rFonts w:ascii="Consolas" w:hAnsi="Consolas" w:cs="Consolas"/>
-          <w:sz w:val="24"/>
-          <w:szCs w:val="24"/>
-        </w:rPr>
       </w:pPr>
       <w:r>
         <w:rPr>
@@ -3548,9 +3677,6 @@
         <w:t>http://forum.jogamp.org/JOCL-on-the-ODROID-XU-Android-td4030220.html</w:t>
       </w:r>
     </w:p>
-    <w:p/>
-    <w:p/>
-    <w:p/>
     <w:sectPr>
       <w:pgSz w:w="12240" w:h="15840"/>
       <w:pgMar w:top="1440" w:right="1440" w:bottom="1440" w:left="1440" w:header="720" w:footer="720" w:gutter="0"/>

</xml_diff>

<commit_message>
SimpleShaderAppearance moved from 3DTools to java3d-utils
</commit_message>
<xml_diff>
--- a/ESEAndroid/docs/ESEAndroid Notes.docx
+++ b/ESEAndroid/docs/ESEAndroid Notes.docx
@@ -67,50 +67,6 @@
           <w:sz w:val="24"/>
           <w:szCs w:val="24"/>
         </w:rPr>
-        <w:t xml:space="preserve">Make it run on android </w:t>
-      </w:r>
-      <w:proofErr w:type="spellStart"/>
-      <w:r>
-        <w:rPr>
-          <w:rFonts w:ascii="Consolas" w:hAnsi="Consolas" w:cs="Consolas"/>
-          <w:sz w:val="24"/>
-          <w:szCs w:val="24"/>
-        </w:rPr>
-        <w:t>vertsion</w:t>
-      </w:r>
-      <w:proofErr w:type="spellEnd"/>
-      <w:r>
-        <w:rPr>
-          <w:rFonts w:ascii="Consolas" w:hAnsi="Consolas" w:cs="Consolas"/>
-          <w:sz w:val="24"/>
-          <w:szCs w:val="24"/>
-        </w:rPr>
-        <w:t xml:space="preserve"> 21 (lollipop) and test on Samsung</w:t>
-      </w:r>
-    </w:p>
-    <w:p>
-      <w:pPr>
-        <w:pStyle w:val="ListParagraph"/>
-        <w:numPr>
-          <w:ilvl w:val="0"/>
-          <w:numId w:val="10"/>
-        </w:numPr>
-        <w:autoSpaceDE w:val="0"/>
-        <w:autoSpaceDN w:val="0"/>
-        <w:adjustRightInd w:val="0"/>
-        <w:spacing w:after="0" w:line="240" w:lineRule="auto"/>
-        <w:rPr>
-          <w:rFonts w:ascii="Consolas" w:hAnsi="Consolas" w:cs="Consolas"/>
-          <w:sz w:val="24"/>
-          <w:szCs w:val="24"/>
-        </w:rPr>
-      </w:pPr>
-      <w:r>
-        <w:rPr>
-          <w:rFonts w:ascii="Consolas" w:hAnsi="Consolas" w:cs="Consolas"/>
-          <w:sz w:val="24"/>
-          <w:szCs w:val="24"/>
-        </w:rPr>
         <w:t xml:space="preserve">Make a </w:t>
       </w:r>
       <w:proofErr w:type="spellStart"/>
@@ -134,47 +90,19 @@
     </w:p>
     <w:p>
       <w:pPr>
-        <w:pStyle w:val="ListParagraph"/>
-        <w:numPr>
-          <w:ilvl w:val="0"/>
-          <w:numId w:val="10"/>
-        </w:numPr>
-        <w:autoSpaceDE w:val="0"/>
-        <w:autoSpaceDN w:val="0"/>
-        <w:adjustRightInd w:val="0"/>
-        <w:spacing w:after="0" w:line="240" w:lineRule="auto"/>
-        <w:rPr>
-          <w:rFonts w:ascii="Consolas" w:hAnsi="Consolas" w:cs="Consolas"/>
-          <w:sz w:val="24"/>
-          <w:szCs w:val="24"/>
-        </w:rPr>
-      </w:pPr>
-    </w:p>
-    <w:p>
-      <w:pPr>
-        <w:pStyle w:val="ListParagraph"/>
-        <w:numPr>
-          <w:ilvl w:val="0"/>
-          <w:numId w:val="10"/>
-        </w:numPr>
-        <w:autoSpaceDE w:val="0"/>
-        <w:autoSpaceDN w:val="0"/>
-        <w:adjustRightInd w:val="0"/>
-        <w:spacing w:after="0" w:line="240" w:lineRule="auto"/>
-        <w:rPr>
-          <w:rFonts w:ascii="Consolas" w:hAnsi="Consolas" w:cs="Consolas"/>
-          <w:sz w:val="24"/>
-          <w:szCs w:val="24"/>
-        </w:rPr>
-      </w:pPr>
-    </w:p>
-    <w:p>
-      <w:pPr>
-        <w:pStyle w:val="ListParagraph"/>
-        <w:numPr>
-          <w:ilvl w:val="0"/>
-          <w:numId w:val="10"/>
-        </w:numPr>
+        <w:autoSpaceDE w:val="0"/>
+        <w:autoSpaceDN w:val="0"/>
+        <w:adjustRightInd w:val="0"/>
+        <w:spacing w:after="0" w:line="240" w:lineRule="auto"/>
+        <w:rPr>
+          <w:rFonts w:ascii="Consolas" w:hAnsi="Consolas" w:cs="Consolas"/>
+          <w:sz w:val="24"/>
+          <w:szCs w:val="24"/>
+        </w:rPr>
+      </w:pPr>
+    </w:p>
+    <w:p>
+      <w:pPr>
         <w:autoSpaceDE w:val="0"/>
         <w:autoSpaceDN w:val="0"/>
         <w:adjustRightInd w:val="0"/>

</xml_diff>

<commit_message>
reduced mat maths in default shader
</commit_message>
<xml_diff>
--- a/ESEAndroid/docs/ESEAndroid Notes.docx
+++ b/ESEAndroid/docs/ESEAndroid Notes.docx
@@ -17,7 +17,13 @@
           <w:szCs w:val="26"/>
         </w:rPr>
       </w:pPr>
-      <w:r>
+    </w:p>
+    <w:p>
+      <w:pPr>
+        <w:autoSpaceDE w:val="0"/>
+        <w:autoSpaceDN w:val="0"/>
+        <w:adjustRightInd w:val="0"/>
+        <w:spacing w:after="0" w:line="240" w:lineRule="auto"/>
         <w:rPr>
           <w:rFonts w:asciiTheme="majorHAnsi" w:eastAsiaTheme="majorEastAsia" w:hAnsiTheme="majorHAnsi" w:cstheme="majorBidi"/>
           <w:b/>
@@ -26,6 +32,450 @@
           <w:sz w:val="26"/>
           <w:szCs w:val="26"/>
         </w:rPr>
+      </w:pPr>
+    </w:p>
+    <w:p>
+      <w:pPr>
+        <w:spacing w:after="0"/>
+        <w:rPr>
+          <w:rFonts w:ascii="Calibri" w:hAnsi="Calibri" w:cs="Calibri"/>
+          <w:color w:val="000000"/>
+        </w:rPr>
+      </w:pPr>
+      <w:r>
+        <w:rPr>
+          <w:rFonts w:ascii="Calibri" w:hAnsi="Calibri" w:cs="Calibri"/>
+          <w:color w:val="000000"/>
+        </w:rPr>
+        <w:t>CoRM</w:t>
+      </w:r>
+    </w:p>
+    <w:p>
+      <w:pPr>
+        <w:spacing w:after="0"/>
+        <w:rPr>
+          <w:rFonts w:ascii="Calibri" w:hAnsi="Calibri" w:cs="Calibri"/>
+          <w:color w:val="000000"/>
+        </w:rPr>
+      </w:pPr>
+      <w:r>
+        <w:rPr>
+          <w:rFonts w:ascii="Calibri" w:hAnsi="Calibri" w:cs="Calibri"/>
+          <w:color w:val="000000"/>
+        </w:rPr>
+        <w:t>1.25</w:t>
+      </w:r>
+    </w:p>
+    <w:p>
+      <w:pPr>
+        <w:spacing w:after="0"/>
+        <w:rPr>
+          <w:rFonts w:ascii="Calibri" w:hAnsi="Calibri" w:cs="Calibri"/>
+          <w:color w:val="000000"/>
+        </w:rPr>
+      </w:pPr>
+    </w:p>
+    <w:p>
+      <w:pPr>
+        <w:spacing w:after="0"/>
+        <w:rPr>
+          <w:rFonts w:ascii="Calibri" w:hAnsi="Calibri" w:cs="Calibri"/>
+          <w:color w:val="000000"/>
+        </w:rPr>
+      </w:pPr>
+    </w:p>
+    <w:p>
+      <w:pPr>
+        <w:spacing w:after="0"/>
+        <w:rPr>
+          <w:rFonts w:ascii="Calibri" w:hAnsi="Calibri" w:cs="Calibri"/>
+          <w:color w:val="000000"/>
+        </w:rPr>
+      </w:pPr>
+      <w:r>
+        <w:rPr>
+          <w:rFonts w:ascii="Calibri" w:hAnsi="Calibri" w:cs="Calibri"/>
+          <w:color w:val="000000"/>
+        </w:rPr>
+        <w:t>I am working on being able to use back button to reload a new area</w:t>
+      </w:r>
+    </w:p>
+    <w:p>
+      <w:pPr>
+        <w:spacing w:after="0"/>
+        <w:rPr>
+          <w:rFonts w:ascii="Calibri" w:hAnsi="Calibri" w:cs="Calibri"/>
+          <w:color w:val="000000"/>
+        </w:rPr>
+      </w:pPr>
+      <w:r>
+        <w:rPr>
+          <w:rFonts w:ascii="Calibri" w:hAnsi="Calibri" w:cs="Calibri"/>
+          <w:color w:val="000000"/>
+        </w:rPr>
+        <w:t>BUUUUUT onDestro is designed to be able toe understory again, so I need to know when it’s killed an when not, I need to see the back button I reckon, along with an option menu version of it too</w:t>
+      </w:r>
+      <w:bookmarkStart w:id="0" w:name="_GoBack"/>
+      <w:bookmarkEnd w:id="0"/>
+    </w:p>
+    <w:p>
+      <w:pPr>
+        <w:spacing w:after="0"/>
+        <w:rPr>
+          <w:rFonts w:ascii="Calibri" w:hAnsi="Calibri" w:cs="Calibri"/>
+          <w:color w:val="000000"/>
+        </w:rPr>
+      </w:pPr>
+      <w:r>
+        <w:rPr>
+          <w:rFonts w:ascii="Calibri" w:hAnsi="Calibri" w:cs="Calibri"/>
+          <w:color w:val="000000"/>
+        </w:rPr>
+        <w:t>Start up go into boat, press back, select another(ebon heart) and get</w:t>
+      </w:r>
+    </w:p>
+    <w:p>
+      <w:pPr>
+        <w:spacing w:after="0"/>
+        <w:rPr>
+          <w:rFonts w:ascii="Calibri" w:hAnsi="Calibri" w:cs="Calibri"/>
+          <w:color w:val="000000"/>
+        </w:rPr>
+      </w:pPr>
+      <w:r>
+        <w:rPr>
+          <w:rFonts w:ascii="Calibri" w:hAnsi="Calibri" w:cs="Calibri"/>
+          <w:color w:val="000000"/>
+        </w:rPr>
+        <w:t xml:space="preserve">I see memory stay real high, must find out what’s holding onto in, </w:t>
+      </w:r>
+    </w:p>
+    <w:p>
+      <w:pPr>
+        <w:spacing w:after="0"/>
+        <w:rPr>
+          <w:rFonts w:ascii="Calibri" w:hAnsi="Calibri" w:cs="Calibri"/>
+          <w:color w:val="000000"/>
+        </w:rPr>
+      </w:pPr>
+      <w:r>
+        <w:rPr>
+          <w:rFonts w:ascii="Calibri" w:hAnsi="Calibri" w:cs="Calibri"/>
+          <w:color w:val="000000"/>
+        </w:rPr>
+        <w:t>azura cave alone is 128meg</w:t>
+      </w:r>
+    </w:p>
+    <w:p>
+      <w:pPr>
+        <w:spacing w:after="0"/>
+        <w:rPr>
+          <w:rFonts w:ascii="Calibri" w:hAnsi="Calibri" w:cs="Calibri"/>
+          <w:color w:val="000000"/>
+        </w:rPr>
+      </w:pPr>
+      <w:r>
+        <w:rPr>
+          <w:rFonts w:ascii="Calibri" w:hAnsi="Calibri" w:cs="Calibri"/>
+          <w:color w:val="000000"/>
+        </w:rPr>
+        <w:t>start boat alone is 120</w:t>
+      </w:r>
+    </w:p>
+    <w:p>
+      <w:pPr>
+        <w:spacing w:after="0"/>
+        <w:rPr>
+          <w:rFonts w:ascii="Calibri" w:hAnsi="Calibri" w:cs="Calibri"/>
+          <w:color w:val="000000"/>
+        </w:rPr>
+      </w:pPr>
+      <w:r>
+        <w:rPr>
+          <w:rFonts w:ascii="Calibri" w:hAnsi="Calibri" w:cs="Calibri"/>
+          <w:color w:val="000000"/>
+        </w:rPr>
+        <w:t>one after the other is 190</w:t>
+      </w:r>
+    </w:p>
+    <w:p>
+      <w:pPr>
+        <w:spacing w:after="0"/>
+        <w:rPr>
+          <w:rFonts w:ascii="Calibri" w:hAnsi="Calibri" w:cs="Calibri"/>
+          <w:color w:val="000000"/>
+        </w:rPr>
+      </w:pPr>
+      <w:r>
+        <w:rPr>
+          <w:rFonts w:ascii="Calibri" w:hAnsi="Calibri" w:cs="Calibri"/>
+          <w:color w:val="000000"/>
+        </w:rPr>
+        <w:t>heap dumper crashed on me</w:t>
+      </w:r>
+    </w:p>
+    <w:p>
+      <w:pPr>
+        <w:spacing w:after="0"/>
+        <w:rPr>
+          <w:rFonts w:ascii="Calibri" w:hAnsi="Calibri" w:cs="Calibri"/>
+          <w:color w:val="000000"/>
+        </w:rPr>
+      </w:pPr>
+    </w:p>
+    <w:p>
+      <w:pPr>
+        <w:spacing w:after="0"/>
+        <w:rPr>
+          <w:rFonts w:ascii="Calibri" w:hAnsi="Calibri" w:cs="Calibri"/>
+          <w:color w:val="000000"/>
+        </w:rPr>
+      </w:pPr>
+    </w:p>
+    <w:p>
+      <w:pPr>
+        <w:spacing w:after="0"/>
+      </w:pPr>
+      <w:r>
+        <w:rPr>
+          <w:rFonts w:ascii="Calibri" w:hAnsi="Calibri" w:cs="Calibri"/>
+          <w:color w:val="000000"/>
+        </w:rPr>
+        <w:t>Oblivion is stuttering and dieing using masses of memory and generally being bad on desktop</w:t>
+      </w:r>
+    </w:p>
+    <w:p>
+      <w:pPr>
+        <w:tabs>
+          <w:tab w:val="center" w:pos="4513"/>
+        </w:tabs>
+        <w:spacing w:after="0" w:line="240" w:lineRule="auto"/>
+      </w:pPr>
+      <w:r>
+        <w:t>Don’t work in oblivion : particles</w:t>
+      </w:r>
+    </w:p>
+    <w:p>
+      <w:pPr>
+        <w:tabs>
+          <w:tab w:val="center" w:pos="4513"/>
+        </w:tabs>
+        <w:spacing w:after="0" w:line="240" w:lineRule="auto"/>
+        <w:rPr>
+          <w:rFonts w:ascii="Calibri" w:hAnsi="Calibri" w:cs="Calibri"/>
+          <w:color w:val="000000"/>
+        </w:rPr>
+      </w:pPr>
+      <w:r>
+        <w:rPr>
+          <w:rFonts w:ascii="Calibri" w:hAnsi="Calibri" w:cs="Calibri"/>
+          <w:color w:val="000000"/>
+        </w:rPr>
+        <w:t>While I’m there I should work out a bsa browser system too, for nif shower</w:t>
+      </w:r>
+    </w:p>
+    <w:p>
+      <w:pPr>
+        <w:spacing w:after="0" w:line="240" w:lineRule="auto"/>
+        <w:rPr>
+          <w:rFonts w:ascii="Calibri" w:hAnsi="Calibri" w:cs="Calibri"/>
+          <w:color w:val="000000"/>
+        </w:rPr>
+      </w:pPr>
+      <w:r>
+        <w:rPr>
+          <w:rFonts w:ascii="Calibri" w:hAnsi="Calibri" w:cs="Calibri"/>
+          <w:color w:val="000000"/>
+        </w:rPr>
+        <w:t>Need to add this to the CoRM enhancement list:</w:t>
+      </w:r>
+    </w:p>
+    <w:p>
+      <w:pPr>
+        <w:spacing w:after="0" w:line="240" w:lineRule="auto"/>
+        <w:rPr>
+          <w:rFonts w:ascii="Calibri" w:hAnsi="Calibri" w:cs="Calibri"/>
+          <w:color w:val="000000"/>
+        </w:rPr>
+      </w:pPr>
+      <w:r>
+        <w:rPr>
+          <w:rFonts w:ascii="Calibri" w:hAnsi="Calibri" w:cs="Calibri"/>
+          <w:color w:val="000000"/>
+        </w:rPr>
+        <w:t xml:space="preserve">I'm just a little bit disappointed that we can't read the books as I really like reading them in game. </w:t>
+      </w:r>
+    </w:p>
+    <w:p>
+      <w:pPr>
+        <w:spacing w:after="0" w:line="240" w:lineRule="auto"/>
+        <w:rPr>
+          <w:rFonts w:ascii="Calibri" w:hAnsi="Calibri" w:cs="Calibri"/>
+          <w:color w:val="000000"/>
+        </w:rPr>
+      </w:pPr>
+      <w:r>
+        <w:rPr>
+          <w:rFonts w:ascii="Calibri" w:hAnsi="Calibri" w:cs="Calibri"/>
+          <w:color w:val="000000"/>
+        </w:rPr>
+        <w:t>And make a long tap bring up an interesting dialog of some sort</w:t>
+      </w:r>
+    </w:p>
+    <w:p>
+      <w:pPr>
+        <w:spacing w:after="0" w:line="240" w:lineRule="auto"/>
+        <w:rPr>
+          <w:rFonts w:ascii="Calibri" w:hAnsi="Calibri" w:cs="Calibri"/>
+          <w:color w:val="000000"/>
+        </w:rPr>
+      </w:pPr>
+    </w:p>
+    <w:p>
+      <w:pPr>
+        <w:spacing w:after="0" w:line="240" w:lineRule="auto"/>
+        <w:rPr>
+          <w:rFonts w:ascii="Calibri" w:hAnsi="Calibri" w:cs="Calibri"/>
+          <w:color w:val="000000"/>
+        </w:rPr>
+      </w:pPr>
+      <w:r>
+        <w:rPr>
+          <w:rFonts w:ascii="Calibri" w:hAnsi="Calibri" w:cs="Calibri"/>
+          <w:color w:val="000000"/>
+        </w:rPr>
+        <w:t>And move the mouse listeners into android completely, and make them use dp’s and put some rough forward back arrows on screen</w:t>
+      </w:r>
+    </w:p>
+    <w:p>
+      <w:pPr>
+        <w:spacing w:after="0"/>
+        <w:rPr>
+          <w:rFonts w:ascii="Calibri" w:hAnsi="Calibri" w:cs="Calibri"/>
+          <w:color w:val="000000"/>
+        </w:rPr>
+      </w:pPr>
+      <w:r>
+        <w:rPr>
+          <w:rFonts w:ascii="Calibri" w:hAnsi="Calibri" w:cs="Calibri"/>
+          <w:color w:val="000000"/>
+        </w:rPr>
+        <w:t>I could also add a cell selector to the options dialog?</w:t>
+      </w:r>
+    </w:p>
+    <w:p>
+      <w:pPr>
+        <w:spacing w:after="0"/>
+        <w:rPr>
+          <w:rFonts w:ascii="Calibri" w:hAnsi="Calibri" w:cs="Calibri"/>
+          <w:color w:val="000000"/>
+        </w:rPr>
+      </w:pPr>
+    </w:p>
+    <w:p>
+      <w:pPr>
+        <w:autoSpaceDE w:val="0"/>
+        <w:autoSpaceDN w:val="0"/>
+        <w:adjustRightInd w:val="0"/>
+        <w:spacing w:after="0" w:line="240" w:lineRule="auto"/>
+        <w:rPr>
+          <w:rFonts w:asciiTheme="majorHAnsi" w:eastAsiaTheme="majorEastAsia" w:hAnsiTheme="majorHAnsi" w:cstheme="majorBidi"/>
+          <w:b/>
+          <w:bCs/>
+          <w:color w:val="4F81BD" w:themeColor="accent1"/>
+          <w:sz w:val="26"/>
+          <w:szCs w:val="26"/>
+        </w:rPr>
+      </w:pPr>
+    </w:p>
+    <w:p>
+      <w:pPr>
+        <w:autoSpaceDE w:val="0"/>
+        <w:autoSpaceDN w:val="0"/>
+        <w:adjustRightInd w:val="0"/>
+        <w:spacing w:after="0" w:line="240" w:lineRule="auto"/>
+        <w:rPr>
+          <w:rFonts w:asciiTheme="majorHAnsi" w:eastAsiaTheme="majorEastAsia" w:hAnsiTheme="majorHAnsi" w:cstheme="majorBidi"/>
+          <w:b/>
+          <w:bCs/>
+          <w:color w:val="4F81BD" w:themeColor="accent1"/>
+          <w:sz w:val="26"/>
+          <w:szCs w:val="26"/>
+        </w:rPr>
+      </w:pPr>
+    </w:p>
+    <w:p>
+      <w:pPr>
+        <w:autoSpaceDE w:val="0"/>
+        <w:autoSpaceDN w:val="0"/>
+        <w:adjustRightInd w:val="0"/>
+        <w:spacing w:after="0" w:line="240" w:lineRule="auto"/>
+        <w:rPr>
+          <w:rFonts w:asciiTheme="majorHAnsi" w:eastAsiaTheme="majorEastAsia" w:hAnsiTheme="majorHAnsi" w:cstheme="majorBidi"/>
+          <w:b/>
+          <w:bCs/>
+          <w:color w:val="4F81BD" w:themeColor="accent1"/>
+          <w:sz w:val="26"/>
+          <w:szCs w:val="26"/>
+        </w:rPr>
+      </w:pPr>
+    </w:p>
+    <w:p>
+      <w:pPr>
+        <w:autoSpaceDE w:val="0"/>
+        <w:autoSpaceDN w:val="0"/>
+        <w:adjustRightInd w:val="0"/>
+        <w:spacing w:after="0" w:line="240" w:lineRule="auto"/>
+        <w:rPr>
+          <w:rFonts w:asciiTheme="majorHAnsi" w:eastAsiaTheme="majorEastAsia" w:hAnsiTheme="majorHAnsi" w:cstheme="majorBidi"/>
+          <w:b/>
+          <w:bCs/>
+          <w:color w:val="4F81BD" w:themeColor="accent1"/>
+          <w:sz w:val="26"/>
+          <w:szCs w:val="26"/>
+        </w:rPr>
+      </w:pPr>
+    </w:p>
+    <w:p>
+      <w:pPr>
+        <w:autoSpaceDE w:val="0"/>
+        <w:autoSpaceDN w:val="0"/>
+        <w:adjustRightInd w:val="0"/>
+        <w:spacing w:after="0" w:line="240" w:lineRule="auto"/>
+        <w:rPr>
+          <w:rFonts w:asciiTheme="majorHAnsi" w:eastAsiaTheme="majorEastAsia" w:hAnsiTheme="majorHAnsi" w:cstheme="majorBidi"/>
+          <w:b/>
+          <w:bCs/>
+          <w:color w:val="4F81BD" w:themeColor="accent1"/>
+          <w:sz w:val="26"/>
+          <w:szCs w:val="26"/>
+        </w:rPr>
+      </w:pPr>
+    </w:p>
+    <w:p>
+      <w:pPr>
+        <w:autoSpaceDE w:val="0"/>
+        <w:autoSpaceDN w:val="0"/>
+        <w:adjustRightInd w:val="0"/>
+        <w:spacing w:after="0" w:line="240" w:lineRule="auto"/>
+        <w:rPr>
+          <w:rFonts w:asciiTheme="majorHAnsi" w:eastAsiaTheme="majorEastAsia" w:hAnsiTheme="majorHAnsi" w:cstheme="majorBidi"/>
+          <w:b/>
+          <w:bCs/>
+          <w:color w:val="4F81BD" w:themeColor="accent1"/>
+          <w:sz w:val="26"/>
+          <w:szCs w:val="26"/>
+        </w:rPr>
+      </w:pPr>
+      <w:r>
+        <w:rPr>
+          <w:rFonts w:asciiTheme="majorHAnsi" w:eastAsiaTheme="majorEastAsia" w:hAnsiTheme="majorHAnsi" w:cstheme="majorBidi"/>
+          <w:b/>
+          <w:bCs/>
+          <w:color w:val="4F81BD" w:themeColor="accent1"/>
+          <w:sz w:val="26"/>
+          <w:szCs w:val="26"/>
+        </w:rPr>
         <w:t xml:space="preserve">TODO </w:t>
       </w:r>
     </w:p>
@@ -93,25 +543,7 @@
           <w:sz w:val="24"/>
           <w:szCs w:val="24"/>
         </w:rPr>
-        <w:t xml:space="preserve">Make a </w:t>
-      </w:r>
-      <w:proofErr w:type="spellStart"/>
-      <w:r>
-        <w:rPr>
-          <w:rFonts w:ascii="Consolas" w:hAnsi="Consolas" w:cs="Consolas"/>
-          <w:sz w:val="24"/>
-          <w:szCs w:val="24"/>
-        </w:rPr>
-        <w:t>mneu</w:t>
-      </w:r>
-      <w:proofErr w:type="spellEnd"/>
-      <w:r>
-        <w:rPr>
-          <w:rFonts w:ascii="Consolas" w:hAnsi="Consolas" w:cs="Consolas"/>
-          <w:sz w:val="24"/>
-          <w:szCs w:val="24"/>
-        </w:rPr>
-        <w:t xml:space="preserve"> list</w:t>
+        <w:t>Make a bsa selector system, not just fixed location</w:t>
       </w:r>
     </w:p>
     <w:p>
@@ -137,25 +569,15 @@
           <w:sz w:val="24"/>
           <w:szCs w:val="24"/>
         </w:rPr>
-        <w:t xml:space="preserve">Make the </w:t>
-      </w:r>
-      <w:proofErr w:type="spellStart"/>
-      <w:r>
-        <w:rPr>
-          <w:rFonts w:ascii="Consolas" w:hAnsi="Consolas" w:cs="Consolas"/>
-          <w:sz w:val="24"/>
-          <w:szCs w:val="24"/>
-        </w:rPr>
-        <w:t>heelo</w:t>
-      </w:r>
-      <w:proofErr w:type="spellEnd"/>
-      <w:r>
-        <w:rPr>
-          <w:rFonts w:ascii="Consolas" w:hAnsi="Consolas" w:cs="Consolas"/>
-          <w:sz w:val="24"/>
-          <w:szCs w:val="24"/>
-        </w:rPr>
-        <w:t xml:space="preserve"> world triangle show up</w:t>
+        <w:t>Make the morph controller for faces open mouth so people can talk to me</w:t>
+      </w:r>
+      <w:r>
+        <w:rPr>
+          <w:rFonts w:ascii="Consolas" w:hAnsi="Consolas" w:cs="Consolas"/>
+          <w:sz w:val="24"/>
+          <w:szCs w:val="24"/>
+        </w:rPr>
+        <w:t>, needs to start at 1.4 sec and run faster!</w:t>
       </w:r>
     </w:p>
     <w:p>
@@ -181,7 +603,7 @@
           <w:sz w:val="24"/>
           <w:szCs w:val="24"/>
         </w:rPr>
-        <w:t>Make the menu show the jp4da data too</w:t>
+        <w:t>NO interface!</w:t>
       </w:r>
     </w:p>
     <w:p>
@@ -201,6 +623,31 @@
           <w:szCs w:val="24"/>
         </w:rPr>
       </w:pPr>
+      <w:r>
+        <w:rPr>
+          <w:rFonts w:ascii="Consolas" w:hAnsi="Consolas" w:cs="Consolas"/>
+          <w:sz w:val="24"/>
+          <w:szCs w:val="24"/>
+        </w:rPr>
+        <w:t>Need the interface of morrowind for character generation and inventory etc going</w:t>
+      </w:r>
+      <w:r>
+        <w:rPr>
+          <w:rFonts w:ascii="Consolas" w:hAnsi="Consolas" w:cs="Consolas"/>
+          <w:sz w:val="24"/>
+          <w:szCs w:val="24"/>
+        </w:rPr>
+        <w:t xml:space="preserve">, remember scripts have details of how in them I feel bufferimages could be the answer with the old </w:t>
+      </w:r>
+      <w:r>
+        <w:rPr>
+          <w:rFonts w:ascii="Consolas" w:hAnsi="Consolas" w:cs="Consolas"/>
+          <w:sz w:val="24"/>
+          <w:szCs w:val="24"/>
+        </w:rPr>
+        <w:lastRenderedPageBreak/>
+        <w:t>school hud working again, notice that the Curve gear is expensive so possibly a good step?</w:t>
+      </w:r>
     </w:p>
     <w:p>
       <w:pPr>
@@ -219,6 +666,14 @@
           <w:szCs w:val="24"/>
         </w:rPr>
       </w:pPr>
+      <w:r>
+        <w:rPr>
+          <w:rFonts w:ascii="Consolas" w:hAnsi="Consolas" w:cs="Consolas"/>
+          <w:sz w:val="24"/>
+          <w:szCs w:val="24"/>
+        </w:rPr>
+        <w:t>I also see the postrender curve gear is now pretty expensive comparably too, for the hud I could easily flip back to the old system of painting on texture, if I simply make up a decent bufferedImage replacement texture system, but given it should be just RGBA 24/32 it should be fine (no compression won’t matter)</w:t>
+      </w:r>
     </w:p>
     <w:p>
       <w:pPr>
@@ -237,58 +692,6 @@
           <w:szCs w:val="24"/>
         </w:rPr>
       </w:pPr>
-      <w:r>
-        <w:rPr>
-          <w:rFonts w:ascii="Consolas" w:hAnsi="Consolas" w:cs="Consolas"/>
-          <w:sz w:val="24"/>
-          <w:szCs w:val="24"/>
-        </w:rPr>
-        <w:t xml:space="preserve">Make a </w:t>
-      </w:r>
-      <w:proofErr w:type="spellStart"/>
-      <w:r>
-        <w:rPr>
-          <w:rFonts w:ascii="Consolas" w:hAnsi="Consolas" w:cs="Consolas"/>
-          <w:sz w:val="24"/>
-          <w:szCs w:val="24"/>
-        </w:rPr>
-        <w:t>bsa</w:t>
-      </w:r>
-      <w:proofErr w:type="spellEnd"/>
-      <w:r>
-        <w:rPr>
-          <w:rFonts w:ascii="Consolas" w:hAnsi="Consolas" w:cs="Consolas"/>
-          <w:sz w:val="24"/>
-          <w:szCs w:val="24"/>
-        </w:rPr>
-        <w:t xml:space="preserve"> selector system, not just fixed location</w:t>
-      </w:r>
-    </w:p>
-    <w:p>
-      <w:pPr>
-        <w:autoSpaceDE w:val="0"/>
-        <w:autoSpaceDN w:val="0"/>
-        <w:adjustRightInd w:val="0"/>
-        <w:spacing w:after="0" w:line="240" w:lineRule="auto"/>
-        <w:rPr>
-          <w:rFonts w:ascii="Consolas" w:hAnsi="Consolas" w:cs="Consolas"/>
-          <w:sz w:val="24"/>
-          <w:szCs w:val="24"/>
-        </w:rPr>
-      </w:pPr>
-    </w:p>
-    <w:p>
-      <w:pPr>
-        <w:autoSpaceDE w:val="0"/>
-        <w:autoSpaceDN w:val="0"/>
-        <w:adjustRightInd w:val="0"/>
-        <w:spacing w:after="0" w:line="240" w:lineRule="auto"/>
-        <w:rPr>
-          <w:rFonts w:ascii="Consolas" w:hAnsi="Consolas" w:cs="Consolas"/>
-          <w:sz w:val="24"/>
-          <w:szCs w:val="24"/>
-        </w:rPr>
-      </w:pPr>
     </w:p>
     <w:p>
       <w:pPr>
@@ -313,15 +716,7 @@
           <w:sz w:val="24"/>
           <w:szCs w:val="24"/>
         </w:rPr>
-        <w:t>Make the morph controller for faces open mouth so people can talk to me</w:t>
-      </w:r>
-      <w:r>
-        <w:rPr>
-          <w:rFonts w:ascii="Consolas" w:hAnsi="Consolas" w:cs="Consolas"/>
-          <w:sz w:val="24"/>
-          <w:szCs w:val="24"/>
-        </w:rPr>
-        <w:t>, needs to start at 1.4 sec and run faster!</w:t>
+        <w:t>I wonder if the overly fast animations I see sometimes are because I’m not using a value on of the keyframe data like a speed multiplier? It also seems like sometimes 2 animations are running concurrently and causing a jitter</w:t>
       </w:r>
     </w:p>
     <w:p>
@@ -347,7 +742,36 @@
           <w:sz w:val="24"/>
           <w:szCs w:val="24"/>
         </w:rPr>
-        <w:t>NO interface!</w:t>
+        <w:t>I have too many simple behaviors and perframe updates, each one is a “every frame” processor, so I should look at reducing the number of calls</w:t>
+      </w:r>
+      <w:r>
+        <w:rPr>
+          <w:rFonts w:ascii="Consolas" w:hAnsi="Consolas" w:cs="Consolas"/>
+          <w:color w:val="000000"/>
+          <w:sz w:val="24"/>
+          <w:szCs w:val="24"/>
+          <w:highlight w:val="lightGray"/>
+        </w:rPr>
+        <w:t xml:space="preserve"> </w:t>
+      </w:r>
+      <w:r>
+        <w:rPr>
+          <w:rFonts w:ascii="Consolas" w:hAnsi="Consolas" w:cs="Consolas"/>
+          <w:color w:val="000000"/>
+          <w:sz w:val="24"/>
+          <w:szCs w:val="24"/>
+          <w:highlight w:val="lightGray"/>
+        </w:rPr>
+        <w:t>Utils3D</w:t>
+      </w:r>
+      <w:r>
+        <w:rPr>
+          <w:rFonts w:ascii="Consolas" w:hAnsi="Consolas" w:cs="Consolas"/>
+          <w:color w:val="000000"/>
+          <w:sz w:val="24"/>
+          <w:szCs w:val="24"/>
+        </w:rPr>
+        <w:t>.defaultBounds are used a lot, but less behaviors might be good if they are used less, also every behaviour should consider being frustrum only too</w:t>
       </w:r>
     </w:p>
     <w:p>
@@ -373,87 +797,31 @@
           <w:sz w:val="24"/>
           <w:szCs w:val="24"/>
         </w:rPr>
-        <w:t xml:space="preserve">Need the interface of </w:t>
-      </w:r>
-      <w:proofErr w:type="spellStart"/>
-      <w:r>
-        <w:rPr>
-          <w:rFonts w:ascii="Consolas" w:hAnsi="Consolas" w:cs="Consolas"/>
-          <w:sz w:val="24"/>
-          <w:szCs w:val="24"/>
-        </w:rPr>
-        <w:t>morrowind</w:t>
-      </w:r>
-      <w:proofErr w:type="spellEnd"/>
-      <w:r>
-        <w:rPr>
-          <w:rFonts w:ascii="Consolas" w:hAnsi="Consolas" w:cs="Consolas"/>
-          <w:sz w:val="24"/>
-          <w:szCs w:val="24"/>
-        </w:rPr>
-        <w:t xml:space="preserve"> for character generation and inventory </w:t>
-      </w:r>
-      <w:proofErr w:type="spellStart"/>
-      <w:r>
-        <w:rPr>
-          <w:rFonts w:ascii="Consolas" w:hAnsi="Consolas" w:cs="Consolas"/>
-          <w:sz w:val="24"/>
-          <w:szCs w:val="24"/>
-        </w:rPr>
-        <w:t>etc</w:t>
-      </w:r>
-      <w:proofErr w:type="spellEnd"/>
-      <w:r>
-        <w:rPr>
-          <w:rFonts w:ascii="Consolas" w:hAnsi="Consolas" w:cs="Consolas"/>
-          <w:sz w:val="24"/>
-          <w:szCs w:val="24"/>
-        </w:rPr>
-        <w:t xml:space="preserve"> going</w:t>
-      </w:r>
-      <w:r>
-        <w:rPr>
-          <w:rFonts w:ascii="Consolas" w:hAnsi="Consolas" w:cs="Consolas"/>
-          <w:sz w:val="24"/>
-          <w:szCs w:val="24"/>
-        </w:rPr>
-        <w:t xml:space="preserve">, remember scripts have details of how in them I feel </w:t>
-      </w:r>
-      <w:proofErr w:type="spellStart"/>
-      <w:r>
-        <w:rPr>
-          <w:rFonts w:ascii="Consolas" w:hAnsi="Consolas" w:cs="Consolas"/>
-          <w:sz w:val="24"/>
-          <w:szCs w:val="24"/>
-        </w:rPr>
-        <w:t>bufferimages</w:t>
-      </w:r>
-      <w:proofErr w:type="spellEnd"/>
-      <w:r>
-        <w:rPr>
-          <w:rFonts w:ascii="Consolas" w:hAnsi="Consolas" w:cs="Consolas"/>
-          <w:sz w:val="24"/>
-          <w:szCs w:val="24"/>
-        </w:rPr>
-        <w:t xml:space="preserve"> could be the answer with the old school </w:t>
-      </w:r>
-      <w:proofErr w:type="spellStart"/>
-      <w:r>
-        <w:rPr>
-          <w:rFonts w:ascii="Consolas" w:hAnsi="Consolas" w:cs="Consolas"/>
-          <w:sz w:val="24"/>
-          <w:szCs w:val="24"/>
-        </w:rPr>
-        <w:t>hud</w:t>
-      </w:r>
-      <w:proofErr w:type="spellEnd"/>
-      <w:r>
-        <w:rPr>
-          <w:rFonts w:ascii="Consolas" w:hAnsi="Consolas" w:cs="Consolas"/>
-          <w:sz w:val="24"/>
-          <w:szCs w:val="24"/>
-        </w:rPr>
-        <w:t xml:space="preserve"> working again, notice that the Curve gear is expensive so possibly a good step?</w:t>
+        <w:t>Morrowind interior now show gaps, possibly from size update? Check obliv</w:t>
+      </w:r>
+      <w:r>
+        <w:rPr>
+          <w:rFonts w:ascii="Consolas" w:hAnsi="Consolas" w:cs="Consolas"/>
+          <w:sz w:val="24"/>
+          <w:szCs w:val="24"/>
+        </w:rPr>
+        <w:t>, notice no a gap at all outside it’s an inside issue?</w:t>
+      </w:r>
+      <w:r>
+        <w:rPr>
+          <w:rFonts w:ascii="Consolas" w:hAnsi="Consolas" w:cs="Consolas"/>
+          <w:sz w:val="24"/>
+          <w:szCs w:val="24"/>
+        </w:rPr>
+        <w:t xml:space="preserve"> I</w:t>
+      </w:r>
+      <w:r>
+        <w:rPr>
+          <w:rFonts w:ascii="Consolas" w:hAnsi="Consolas" w:cs="Consolas"/>
+          <w:sz w:val="24"/>
+          <w:szCs w:val="24"/>
+        </w:rPr>
+        <w:t>n fact inside a tavern no trouble at all, only dungeons and vivec? But in vivec physics is all wrong to, so perhaps some scale I’m missing?</w:t>
       </w:r>
     </w:p>
     <w:p>
@@ -479,61 +847,71 @@
           <w:sz w:val="24"/>
           <w:szCs w:val="24"/>
         </w:rPr>
-        <w:t xml:space="preserve">I also see the </w:t>
-      </w:r>
-      <w:proofErr w:type="spellStart"/>
-      <w:r>
-        <w:rPr>
-          <w:rFonts w:ascii="Consolas" w:hAnsi="Consolas" w:cs="Consolas"/>
-          <w:sz w:val="24"/>
-          <w:szCs w:val="24"/>
-        </w:rPr>
-        <w:t>postrender</w:t>
-      </w:r>
-      <w:proofErr w:type="spellEnd"/>
-      <w:r>
-        <w:rPr>
-          <w:rFonts w:ascii="Consolas" w:hAnsi="Consolas" w:cs="Consolas"/>
-          <w:sz w:val="24"/>
-          <w:szCs w:val="24"/>
-        </w:rPr>
-        <w:t xml:space="preserve"> curve gear is now pretty expensive comparably too, for the </w:t>
-      </w:r>
-      <w:proofErr w:type="spellStart"/>
-      <w:r>
-        <w:rPr>
-          <w:rFonts w:ascii="Consolas" w:hAnsi="Consolas" w:cs="Consolas"/>
-          <w:sz w:val="24"/>
-          <w:szCs w:val="24"/>
-        </w:rPr>
-        <w:t>hud</w:t>
-      </w:r>
-      <w:proofErr w:type="spellEnd"/>
-      <w:r>
-        <w:rPr>
-          <w:rFonts w:ascii="Consolas" w:hAnsi="Consolas" w:cs="Consolas"/>
-          <w:sz w:val="24"/>
-          <w:szCs w:val="24"/>
-        </w:rPr>
-        <w:t xml:space="preserve"> I could easily flip back to the old system of painting on texture, if I simply make up a decent </w:t>
-      </w:r>
-      <w:proofErr w:type="spellStart"/>
-      <w:r>
-        <w:rPr>
-          <w:rFonts w:ascii="Consolas" w:hAnsi="Consolas" w:cs="Consolas"/>
-          <w:sz w:val="24"/>
-          <w:szCs w:val="24"/>
-        </w:rPr>
-        <w:t>bufferedImage</w:t>
-      </w:r>
-      <w:proofErr w:type="spellEnd"/>
-      <w:r>
-        <w:rPr>
-          <w:rFonts w:ascii="Consolas" w:hAnsi="Consolas" w:cs="Consolas"/>
-          <w:sz w:val="24"/>
-          <w:szCs w:val="24"/>
-        </w:rPr>
-        <w:t xml:space="preserve"> replacement texture system, but given it should be just RGBA 24/32 it should be fine (no compression won’t matter)</w:t>
+        <w:t>I just moved a long way from syda neen to the flaggy place and my phys</w:t>
+      </w:r>
+      <w:r>
+        <w:rPr>
+          <w:rFonts w:ascii="Consolas" w:hAnsi="Consolas" w:cs="Consolas"/>
+          <w:sz w:val="24"/>
+          <w:szCs w:val="24"/>
+        </w:rPr>
+        <w:t>i</w:t>
+      </w:r>
+      <w:r>
+        <w:rPr>
+          <w:rFonts w:ascii="Consolas" w:hAnsi="Consolas" w:cs="Consolas"/>
+          <w:sz w:val="24"/>
+          <w:szCs w:val="24"/>
+        </w:rPr>
+        <w:t>c</w:t>
+      </w:r>
+      <w:r>
+        <w:rPr>
+          <w:rFonts w:ascii="Consolas" w:hAnsi="Consolas" w:cs="Consolas"/>
+          <w:sz w:val="24"/>
+          <w:szCs w:val="24"/>
+        </w:rPr>
+        <w:t xml:space="preserve">s </w:t>
+      </w:r>
+      <w:r>
+        <w:rPr>
+          <w:rFonts w:ascii="Consolas" w:hAnsi="Consolas" w:cs="Consolas"/>
+          <w:sz w:val="24"/>
+          <w:szCs w:val="24"/>
+        </w:rPr>
+        <w:t>started taking 30</w:t>
+      </w:r>
+      <w:r>
+        <w:rPr>
+          <w:rFonts w:ascii="Consolas" w:hAnsi="Consolas" w:cs="Consolas"/>
+          <w:sz w:val="24"/>
+          <w:szCs w:val="24"/>
+        </w:rPr>
+        <w:t xml:space="preserve"> </w:t>
+      </w:r>
+      <w:r>
+        <w:rPr>
+          <w:rFonts w:ascii="Consolas" w:hAnsi="Consolas" w:cs="Consolas"/>
+          <w:sz w:val="24"/>
+          <w:szCs w:val="24"/>
+        </w:rPr>
+        <w:t xml:space="preserve">seconds each update, obviously physics is not removed or something crazy, perhaps the visual only system is not worth the effort? Does is save much </w:t>
+      </w:r>
+      <w:r>
+        <w:rPr>
+          <w:rFonts w:ascii="Consolas" w:hAnsi="Consolas" w:cs="Consolas"/>
+          <w:sz w:val="24"/>
+          <w:szCs w:val="24"/>
+        </w:rPr>
+        <w:t>memory</w:t>
+      </w:r>
+      <w:r>
+        <w:rPr>
+          <w:rFonts w:ascii="Consolas" w:hAnsi="Consolas" w:cs="Consolas"/>
+          <w:sz w:val="24"/>
+          <w:szCs w:val="24"/>
+        </w:rPr>
+        <w:t>? Or perhaps this issue was just a LOT of model loading</w:t>
       </w:r>
     </w:p>
     <w:p>
@@ -553,6 +931,22 @@
           <w:szCs w:val="24"/>
         </w:rPr>
       </w:pPr>
+      <w:r>
+        <w:rPr>
+          <w:rFonts w:ascii="Consolas" w:hAnsi="Consolas" w:cs="Consolas"/>
+          <w:sz w:val="24"/>
+          <w:szCs w:val="24"/>
+        </w:rPr>
+        <w:t>Water shader with enviro reflection</w:t>
+      </w:r>
+      <w:r>
+        <w:rPr>
+          <w:rFonts w:ascii="Consolas" w:hAnsi="Consolas" w:cs="Consolas"/>
+          <w:sz w:val="24"/>
+          <w:szCs w:val="24"/>
+        </w:rPr>
+        <w:t>, though note the environment is just a simple tex in the actual game, not a render</w:t>
+      </w:r>
     </w:p>
     <w:p>
       <w:pPr>
@@ -577,67 +971,7 @@
           <w:sz w:val="24"/>
           <w:szCs w:val="24"/>
         </w:rPr>
-        <w:t xml:space="preserve">Cut more out from the back of </w:t>
-      </w:r>
-      <w:proofErr w:type="spellStart"/>
-      <w:r>
-        <w:rPr>
-          <w:rFonts w:ascii="Consolas" w:hAnsi="Consolas" w:cs="Consolas"/>
-          <w:sz w:val="24"/>
-          <w:szCs w:val="24"/>
-        </w:rPr>
-        <w:t>syda</w:t>
-      </w:r>
-      <w:proofErr w:type="spellEnd"/>
-      <w:r>
-        <w:rPr>
-          <w:rFonts w:ascii="Consolas" w:hAnsi="Consolas" w:cs="Consolas"/>
-          <w:sz w:val="24"/>
-          <w:szCs w:val="24"/>
-        </w:rPr>
-        <w:t xml:space="preserve"> </w:t>
-      </w:r>
-      <w:proofErr w:type="spellStart"/>
-      <w:r>
-        <w:rPr>
-          <w:rFonts w:ascii="Consolas" w:hAnsi="Consolas" w:cs="Consolas"/>
-          <w:sz w:val="24"/>
-          <w:szCs w:val="24"/>
-        </w:rPr>
-        <w:t>neen</w:t>
-      </w:r>
-      <w:proofErr w:type="spellEnd"/>
-      <w:r>
-        <w:rPr>
-          <w:rFonts w:ascii="Consolas" w:hAnsi="Consolas" w:cs="Consolas"/>
-          <w:sz w:val="24"/>
-          <w:szCs w:val="24"/>
-        </w:rPr>
-        <w:t>, I suspect the trees…</w:t>
-      </w:r>
-      <w:r>
-        <w:rPr>
-          <w:rFonts w:ascii="Consolas" w:hAnsi="Consolas" w:cs="Consolas"/>
-          <w:sz w:val="24"/>
-          <w:szCs w:val="24"/>
-        </w:rPr>
-        <w:t xml:space="preserve"> </w:t>
-      </w:r>
-      <w:r>
-        <w:rPr>
-          <w:rFonts w:ascii="Consolas" w:hAnsi="Consolas" w:cs="Consolas"/>
-          <w:sz w:val="24"/>
-          <w:szCs w:val="24"/>
-        </w:rPr>
-        <w:t xml:space="preserve"> </w:t>
-      </w:r>
-      <w:r>
-        <w:rPr>
-          <w:rFonts w:ascii="Consolas" w:hAnsi="Consolas" w:cs="Consolas"/>
-          <w:sz w:val="24"/>
-          <w:szCs w:val="24"/>
-        </w:rPr>
-        <w:t xml:space="preserve"> </w:t>
+        <w:t>Why not just a box for the ghost in the kcc? Might be way faster? Or a cylinder or even a blunt pencil?</w:t>
       </w:r>
     </w:p>
     <w:p>
@@ -657,50 +991,6 @@
           <w:szCs w:val="24"/>
         </w:rPr>
       </w:pPr>
-      <w:r>
-        <w:rPr>
-          <w:rFonts w:ascii="Consolas" w:hAnsi="Consolas" w:cs="Consolas"/>
-          <w:sz w:val="24"/>
-          <w:szCs w:val="24"/>
-        </w:rPr>
-        <w:t xml:space="preserve">I wonder if the overly fast animations I see sometimes are because I’m not using a value on of the </w:t>
-      </w:r>
-      <w:proofErr w:type="spellStart"/>
-      <w:r>
-        <w:rPr>
-          <w:rFonts w:ascii="Consolas" w:hAnsi="Consolas" w:cs="Consolas"/>
-          <w:sz w:val="24"/>
-          <w:szCs w:val="24"/>
-        </w:rPr>
-        <w:t>keyframe</w:t>
-      </w:r>
-      <w:proofErr w:type="spellEnd"/>
-      <w:r>
-        <w:rPr>
-          <w:rFonts w:ascii="Consolas" w:hAnsi="Consolas" w:cs="Consolas"/>
-          <w:sz w:val="24"/>
-          <w:szCs w:val="24"/>
-        </w:rPr>
-        <w:t xml:space="preserve"> data like a speed </w:t>
-      </w:r>
-      <w:proofErr w:type="gramStart"/>
-      <w:r>
-        <w:rPr>
-          <w:rFonts w:ascii="Consolas" w:hAnsi="Consolas" w:cs="Consolas"/>
-          <w:sz w:val="24"/>
-          <w:szCs w:val="24"/>
-        </w:rPr>
-        <w:t>multiplier?</w:t>
-      </w:r>
-      <w:proofErr w:type="gramEnd"/>
-      <w:r>
-        <w:rPr>
-          <w:rFonts w:ascii="Consolas" w:hAnsi="Consolas" w:cs="Consolas"/>
-          <w:sz w:val="24"/>
-          <w:szCs w:val="24"/>
-        </w:rPr>
-        <w:t xml:space="preserve"> It also seems like sometimes 2 animations are running concurrently and causing a jitter</w:t>
-      </w:r>
     </w:p>
     <w:p>
       <w:pPr>
@@ -719,119 +1009,6 @@
           <w:szCs w:val="24"/>
         </w:rPr>
       </w:pPr>
-      <w:r>
-        <w:rPr>
-          <w:rFonts w:ascii="Consolas" w:hAnsi="Consolas" w:cs="Consolas"/>
-          <w:sz w:val="24"/>
-          <w:szCs w:val="24"/>
-        </w:rPr>
-        <w:t xml:space="preserve">I have too many simple </w:t>
-      </w:r>
-      <w:proofErr w:type="spellStart"/>
-      <w:r>
-        <w:rPr>
-          <w:rFonts w:ascii="Consolas" w:hAnsi="Consolas" w:cs="Consolas"/>
-          <w:sz w:val="24"/>
-          <w:szCs w:val="24"/>
-        </w:rPr>
-        <w:t>behaviors</w:t>
-      </w:r>
-      <w:proofErr w:type="spellEnd"/>
-      <w:r>
-        <w:rPr>
-          <w:rFonts w:ascii="Consolas" w:hAnsi="Consolas" w:cs="Consolas"/>
-          <w:sz w:val="24"/>
-          <w:szCs w:val="24"/>
-        </w:rPr>
-        <w:t xml:space="preserve"> and </w:t>
-      </w:r>
-      <w:proofErr w:type="spellStart"/>
-      <w:r>
-        <w:rPr>
-          <w:rFonts w:ascii="Consolas" w:hAnsi="Consolas" w:cs="Consolas"/>
-          <w:sz w:val="24"/>
-          <w:szCs w:val="24"/>
-        </w:rPr>
-        <w:t>perframe</w:t>
-      </w:r>
-      <w:proofErr w:type="spellEnd"/>
-      <w:r>
-        <w:rPr>
-          <w:rFonts w:ascii="Consolas" w:hAnsi="Consolas" w:cs="Consolas"/>
-          <w:sz w:val="24"/>
-          <w:szCs w:val="24"/>
-        </w:rPr>
-        <w:t xml:space="preserve"> updates, each one is a “every frame” processor, so I should look at reducing the number of calls</w:t>
-      </w:r>
-      <w:r>
-        <w:rPr>
-          <w:rFonts w:ascii="Consolas" w:hAnsi="Consolas" w:cs="Consolas"/>
-          <w:color w:val="000000"/>
-          <w:sz w:val="24"/>
-          <w:szCs w:val="24"/>
-          <w:highlight w:val="lightGray"/>
-        </w:rPr>
-        <w:t xml:space="preserve"> </w:t>
-      </w:r>
-      <w:r>
-        <w:rPr>
-          <w:rFonts w:ascii="Consolas" w:hAnsi="Consolas" w:cs="Consolas"/>
-          <w:color w:val="000000"/>
-          <w:sz w:val="24"/>
-          <w:szCs w:val="24"/>
-          <w:highlight w:val="lightGray"/>
-        </w:rPr>
-        <w:t>Utils3D</w:t>
-      </w:r>
-      <w:r>
-        <w:rPr>
-          <w:rFonts w:ascii="Consolas" w:hAnsi="Consolas" w:cs="Consolas"/>
-          <w:color w:val="000000"/>
-          <w:sz w:val="24"/>
-          <w:szCs w:val="24"/>
-        </w:rPr>
-        <w:t xml:space="preserve">.defaultBounds are used a lot, but less </w:t>
-      </w:r>
-      <w:proofErr w:type="spellStart"/>
-      <w:r>
-        <w:rPr>
-          <w:rFonts w:ascii="Consolas" w:hAnsi="Consolas" w:cs="Consolas"/>
-          <w:color w:val="000000"/>
-          <w:sz w:val="24"/>
-          <w:szCs w:val="24"/>
-        </w:rPr>
-        <w:t>behaviors</w:t>
-      </w:r>
-      <w:proofErr w:type="spellEnd"/>
-      <w:r>
-        <w:rPr>
-          <w:rFonts w:ascii="Consolas" w:hAnsi="Consolas" w:cs="Consolas"/>
-          <w:color w:val="000000"/>
-          <w:sz w:val="24"/>
-          <w:szCs w:val="24"/>
-        </w:rPr>
-        <w:t xml:space="preserve"> might be good if they are used less, also every behaviour should consider being </w:t>
-      </w:r>
-      <w:proofErr w:type="spellStart"/>
-      <w:r>
-        <w:rPr>
-          <w:rFonts w:ascii="Consolas" w:hAnsi="Consolas" w:cs="Consolas"/>
-          <w:color w:val="000000"/>
-          <w:sz w:val="24"/>
-          <w:szCs w:val="24"/>
-        </w:rPr>
-        <w:t>frustrum</w:t>
-      </w:r>
-      <w:proofErr w:type="spellEnd"/>
-      <w:r>
-        <w:rPr>
-          <w:rFonts w:ascii="Consolas" w:hAnsi="Consolas" w:cs="Consolas"/>
-          <w:color w:val="000000"/>
-          <w:sz w:val="24"/>
-          <w:szCs w:val="24"/>
-        </w:rPr>
-        <w:t xml:space="preserve"> only too</w:t>
-      </w:r>
     </w:p>
     <w:p>
       <w:pPr>
@@ -856,101 +1033,7 @@
           <w:sz w:val="24"/>
           <w:szCs w:val="24"/>
         </w:rPr>
-        <w:t>Why does minimise</w:t>
-      </w:r>
-      <w:r>
-        <w:rPr>
-          <w:rFonts w:ascii="Consolas" w:hAnsi="Consolas" w:cs="Consolas"/>
-          <w:sz w:val="24"/>
-          <w:szCs w:val="24"/>
-        </w:rPr>
-        <w:t xml:space="preserve"> </w:t>
-      </w:r>
-      <w:proofErr w:type="spellStart"/>
-      <w:r>
-        <w:rPr>
-          <w:rFonts w:ascii="Consolas" w:hAnsi="Consolas" w:cs="Consolas"/>
-          <w:sz w:val="24"/>
-          <w:szCs w:val="24"/>
-        </w:rPr>
-        <w:t>apk</w:t>
-      </w:r>
-      <w:proofErr w:type="spellEnd"/>
-      <w:r>
-        <w:rPr>
-          <w:rFonts w:ascii="Consolas" w:hAnsi="Consolas" w:cs="Consolas"/>
-          <w:sz w:val="24"/>
-          <w:szCs w:val="24"/>
-        </w:rPr>
-        <w:t xml:space="preserve"> file</w:t>
-      </w:r>
-      <w:r>
-        <w:rPr>
-          <w:rFonts w:ascii="Consolas" w:hAnsi="Consolas" w:cs="Consolas"/>
-          <w:sz w:val="24"/>
-          <w:szCs w:val="24"/>
-        </w:rPr>
-        <w:t xml:space="preserve"> not give a perf boost? </w:t>
-      </w:r>
-      <w:r>
-        <w:rPr>
-          <w:rFonts w:ascii="Consolas" w:hAnsi="Consolas" w:cs="Consolas"/>
-          <w:sz w:val="24"/>
-          <w:szCs w:val="24"/>
-        </w:rPr>
-        <w:t xml:space="preserve">It is </w:t>
-      </w:r>
-      <w:proofErr w:type="spellStart"/>
-      <w:r>
-        <w:rPr>
-          <w:rFonts w:ascii="Consolas" w:hAnsi="Consolas" w:cs="Consolas"/>
-          <w:sz w:val="24"/>
-          <w:szCs w:val="24"/>
-        </w:rPr>
-        <w:t>inlining</w:t>
-      </w:r>
-      <w:proofErr w:type="spellEnd"/>
-      <w:r>
-        <w:rPr>
-          <w:rFonts w:ascii="Consolas" w:hAnsi="Consolas" w:cs="Consolas"/>
-          <w:sz w:val="24"/>
-          <w:szCs w:val="24"/>
-        </w:rPr>
-        <w:t xml:space="preserve"> and definitely cutting down the execute calls in </w:t>
-      </w:r>
-      <w:proofErr w:type="spellStart"/>
-      <w:r>
-        <w:rPr>
-          <w:rFonts w:ascii="Consolas" w:hAnsi="Consolas" w:cs="Consolas"/>
-          <w:sz w:val="24"/>
-          <w:szCs w:val="24"/>
-        </w:rPr>
-        <w:t>joglespipline</w:t>
-      </w:r>
-      <w:proofErr w:type="spellEnd"/>
-      <w:r>
-        <w:rPr>
-          <w:rFonts w:ascii="Consolas" w:hAnsi="Consolas" w:cs="Consolas"/>
-          <w:sz w:val="24"/>
-          <w:szCs w:val="24"/>
-        </w:rPr>
-        <w:t xml:space="preserve">, is it the curve gear and </w:t>
-      </w:r>
-      <w:r>
-        <w:rPr>
-          <w:rFonts w:ascii="Consolas" w:hAnsi="Consolas" w:cs="Consolas"/>
-          <w:sz w:val="24"/>
-          <w:szCs w:val="24"/>
-        </w:rPr>
-        <w:t>behaviours</w:t>
-      </w:r>
-      <w:r>
-        <w:rPr>
-          <w:rFonts w:ascii="Consolas" w:hAnsi="Consolas" w:cs="Consolas"/>
-          <w:sz w:val="24"/>
-          <w:szCs w:val="24"/>
-        </w:rPr>
-        <w:t xml:space="preserve"> now?</w:t>
+        <w:t>LESS IMPORTANT IDEAS!!!!</w:t>
       </w:r>
     </w:p>
     <w:p>
@@ -976,77 +1059,31 @@
           <w:sz w:val="24"/>
           <w:szCs w:val="24"/>
         </w:rPr>
-        <w:t xml:space="preserve">Morrowind interior now show gaps, possibly from size update? Check </w:t>
-      </w:r>
-      <w:proofErr w:type="spellStart"/>
-      <w:r>
-        <w:rPr>
-          <w:rFonts w:ascii="Consolas" w:hAnsi="Consolas" w:cs="Consolas"/>
-          <w:sz w:val="24"/>
-          <w:szCs w:val="24"/>
-        </w:rPr>
-        <w:t>obliv</w:t>
-      </w:r>
-      <w:proofErr w:type="spellEnd"/>
-      <w:r>
-        <w:rPr>
-          <w:rFonts w:ascii="Consolas" w:hAnsi="Consolas" w:cs="Consolas"/>
-          <w:sz w:val="24"/>
-          <w:szCs w:val="24"/>
-        </w:rPr>
-        <w:t>, notice no a gap at all outside it’s an inside issue?</w:t>
-      </w:r>
-      <w:r>
-        <w:rPr>
-          <w:rFonts w:ascii="Consolas" w:hAnsi="Consolas" w:cs="Consolas"/>
-          <w:sz w:val="24"/>
-          <w:szCs w:val="24"/>
-        </w:rPr>
-        <w:t xml:space="preserve"> I</w:t>
-      </w:r>
-      <w:r>
-        <w:rPr>
-          <w:rFonts w:ascii="Consolas" w:hAnsi="Consolas" w:cs="Consolas"/>
-          <w:sz w:val="24"/>
-          <w:szCs w:val="24"/>
-        </w:rPr>
-        <w:t xml:space="preserve">n fact inside a tavern no trouble at all, only dungeons and </w:t>
-      </w:r>
-      <w:proofErr w:type="spellStart"/>
-      <w:r>
-        <w:rPr>
-          <w:rFonts w:ascii="Consolas" w:hAnsi="Consolas" w:cs="Consolas"/>
-          <w:sz w:val="24"/>
-          <w:szCs w:val="24"/>
-        </w:rPr>
-        <w:t>vivec</w:t>
-      </w:r>
-      <w:proofErr w:type="spellEnd"/>
-      <w:r>
-        <w:rPr>
-          <w:rFonts w:ascii="Consolas" w:hAnsi="Consolas" w:cs="Consolas"/>
-          <w:sz w:val="24"/>
-          <w:szCs w:val="24"/>
-        </w:rPr>
-        <w:t xml:space="preserve">? But in </w:t>
-      </w:r>
-      <w:proofErr w:type="spellStart"/>
-      <w:r>
-        <w:rPr>
-          <w:rFonts w:ascii="Consolas" w:hAnsi="Consolas" w:cs="Consolas"/>
-          <w:sz w:val="24"/>
-          <w:szCs w:val="24"/>
-        </w:rPr>
-        <w:t>vivec</w:t>
-      </w:r>
-      <w:proofErr w:type="spellEnd"/>
-      <w:r>
-        <w:rPr>
-          <w:rFonts w:ascii="Consolas" w:hAnsi="Consolas" w:cs="Consolas"/>
-          <w:sz w:val="24"/>
-          <w:szCs w:val="24"/>
-        </w:rPr>
-        <w:t xml:space="preserve"> physics is all wrong to, so perhaps some scale I’m missing?</w:t>
+        <w:t>How hard is shadows by shape projection</w:t>
+      </w:r>
+      <w:r>
+        <w:rPr>
+          <w:rFonts w:ascii="Consolas" w:hAnsi="Consolas" w:cs="Consolas"/>
+          <w:sz w:val="24"/>
+          <w:szCs w:val="24"/>
+        </w:rPr>
+        <w:t xml:space="preserve">, in the game </w:t>
+      </w:r>
+      <w:r>
+        <w:rPr>
+          <w:rFonts w:ascii="Consolas" w:hAnsi="Consolas" w:cs="Consolas"/>
+          <w:sz w:val="24"/>
+          <w:szCs w:val="24"/>
+        </w:rPr>
+        <w:t>they</w:t>
+      </w:r>
+      <w:r>
+        <w:rPr>
+          <w:rFonts w:ascii="Consolas" w:hAnsi="Consolas" w:cs="Consolas"/>
+          <w:sz w:val="24"/>
+          <w:szCs w:val="24"/>
+        </w:rPr>
+        <w:t xml:space="preserve"> look really good.</w:t>
       </w:r>
     </w:p>
     <w:p>
@@ -1072,109 +1109,15 @@
           <w:sz w:val="24"/>
           <w:szCs w:val="24"/>
         </w:rPr>
-        <w:t xml:space="preserve">I just moved a long way from </w:t>
-      </w:r>
-      <w:proofErr w:type="spellStart"/>
-      <w:r>
-        <w:rPr>
-          <w:rFonts w:ascii="Consolas" w:hAnsi="Consolas" w:cs="Consolas"/>
-          <w:sz w:val="24"/>
-          <w:szCs w:val="24"/>
-        </w:rPr>
-        <w:t>syda</w:t>
-      </w:r>
-      <w:proofErr w:type="spellEnd"/>
-      <w:r>
-        <w:rPr>
-          <w:rFonts w:ascii="Consolas" w:hAnsi="Consolas" w:cs="Consolas"/>
-          <w:sz w:val="24"/>
-          <w:szCs w:val="24"/>
-        </w:rPr>
-        <w:t xml:space="preserve"> </w:t>
-      </w:r>
-      <w:proofErr w:type="spellStart"/>
-      <w:r>
-        <w:rPr>
-          <w:rFonts w:ascii="Consolas" w:hAnsi="Consolas" w:cs="Consolas"/>
-          <w:sz w:val="24"/>
-          <w:szCs w:val="24"/>
-        </w:rPr>
-        <w:t>neen</w:t>
-      </w:r>
-      <w:proofErr w:type="spellEnd"/>
-      <w:r>
-        <w:rPr>
-          <w:rFonts w:ascii="Consolas" w:hAnsi="Consolas" w:cs="Consolas"/>
-          <w:sz w:val="24"/>
-          <w:szCs w:val="24"/>
-        </w:rPr>
-        <w:t xml:space="preserve"> to the flaggy place and my </w:t>
-      </w:r>
-      <w:proofErr w:type="spellStart"/>
-      <w:r>
-        <w:rPr>
-          <w:rFonts w:ascii="Consolas" w:hAnsi="Consolas" w:cs="Consolas"/>
-          <w:sz w:val="24"/>
-          <w:szCs w:val="24"/>
-        </w:rPr>
-        <w:t>physc</w:t>
-      </w:r>
-      <w:r>
-        <w:rPr>
-          <w:rFonts w:ascii="Consolas" w:hAnsi="Consolas" w:cs="Consolas"/>
-          <w:sz w:val="24"/>
-          <w:szCs w:val="24"/>
-        </w:rPr>
-        <w:t>s</w:t>
-      </w:r>
-      <w:proofErr w:type="spellEnd"/>
-      <w:r>
-        <w:rPr>
-          <w:rFonts w:ascii="Consolas" w:hAnsi="Consolas" w:cs="Consolas"/>
-          <w:sz w:val="24"/>
-          <w:szCs w:val="24"/>
-        </w:rPr>
-        <w:t xml:space="preserve"> </w:t>
-      </w:r>
-      <w:r>
-        <w:rPr>
-          <w:rFonts w:ascii="Consolas" w:hAnsi="Consolas" w:cs="Consolas"/>
-          <w:sz w:val="24"/>
-          <w:szCs w:val="24"/>
-        </w:rPr>
-        <w:t>started taking 30</w:t>
-      </w:r>
-      <w:r>
-        <w:rPr>
-          <w:rFonts w:ascii="Consolas" w:hAnsi="Consolas" w:cs="Consolas"/>
-          <w:sz w:val="24"/>
-          <w:szCs w:val="24"/>
-        </w:rPr>
-        <w:t xml:space="preserve"> </w:t>
-      </w:r>
-      <w:r>
-        <w:rPr>
-          <w:rFonts w:ascii="Consolas" w:hAnsi="Consolas" w:cs="Consolas"/>
-          <w:sz w:val="24"/>
-          <w:szCs w:val="24"/>
-        </w:rPr>
-        <w:t xml:space="preserve">seconds each update, obviously physics is not removed or something crazy, perhaps the visual only system is not worth the effort? Does is save much </w:t>
-      </w:r>
-      <w:r>
-        <w:rPr>
-          <w:rFonts w:ascii="Consolas" w:hAnsi="Consolas" w:cs="Consolas"/>
-          <w:sz w:val="24"/>
-          <w:szCs w:val="24"/>
-        </w:rPr>
-        <w:t>memory</w:t>
-      </w:r>
-      <w:r>
-        <w:rPr>
-          <w:rFonts w:ascii="Consolas" w:hAnsi="Consolas" w:cs="Consolas"/>
-          <w:sz w:val="24"/>
-          <w:szCs w:val="24"/>
-        </w:rPr>
-        <w:t>? Or perhaps this issue was just a LOT of model loading</w:t>
+        <w:t>Get a decent sky going</w:t>
+      </w:r>
+      <w:r>
+        <w:rPr>
+          <w:rFonts w:ascii="Consolas" w:hAnsi="Consolas" w:cs="Consolas"/>
+          <w:sz w:val="24"/>
+          <w:szCs w:val="24"/>
+        </w:rPr>
+        <w:t>, no too hard for now, needs plenty of work to make it look nice</w:t>
       </w:r>
     </w:p>
     <w:p>
@@ -1200,51 +1143,39 @@
           <w:sz w:val="24"/>
           <w:szCs w:val="24"/>
         </w:rPr>
-        <w:t xml:space="preserve">Water </w:t>
-      </w:r>
-      <w:proofErr w:type="spellStart"/>
-      <w:r>
-        <w:rPr>
-          <w:rFonts w:ascii="Consolas" w:hAnsi="Consolas" w:cs="Consolas"/>
-          <w:sz w:val="24"/>
-          <w:szCs w:val="24"/>
-        </w:rPr>
-        <w:t>shader</w:t>
-      </w:r>
-      <w:proofErr w:type="spellEnd"/>
-      <w:r>
-        <w:rPr>
-          <w:rFonts w:ascii="Consolas" w:hAnsi="Consolas" w:cs="Consolas"/>
-          <w:sz w:val="24"/>
-          <w:szCs w:val="24"/>
-        </w:rPr>
-        <w:t xml:space="preserve"> with enviro reflection</w:t>
-      </w:r>
-      <w:r>
-        <w:rPr>
-          <w:rFonts w:ascii="Consolas" w:hAnsi="Consolas" w:cs="Consolas"/>
-          <w:sz w:val="24"/>
-          <w:szCs w:val="24"/>
-        </w:rPr>
-        <w:t xml:space="preserve">, though note the environment is just a simple </w:t>
-      </w:r>
-      <w:proofErr w:type="spellStart"/>
-      <w:r>
-        <w:rPr>
-          <w:rFonts w:ascii="Consolas" w:hAnsi="Consolas" w:cs="Consolas"/>
-          <w:sz w:val="24"/>
-          <w:szCs w:val="24"/>
-        </w:rPr>
-        <w:t>tex</w:t>
-      </w:r>
-      <w:proofErr w:type="spellEnd"/>
-      <w:r>
-        <w:rPr>
-          <w:rFonts w:ascii="Consolas" w:hAnsi="Consolas" w:cs="Consolas"/>
-          <w:sz w:val="24"/>
-          <w:szCs w:val="24"/>
-        </w:rPr>
-        <w:t xml:space="preserve"> in the actual game, not a render</w:t>
+        <w:t xml:space="preserve">Morrowind optimized trees have out of place leaves on PC, and missing leaves on phone, possibly the optimizer should remove the blend part of the alpha property?? Need </w:t>
+      </w:r>
+      <w:r>
+        <w:rPr>
+          <w:rFonts w:ascii="Consolas" w:hAnsi="Consolas" w:cs="Consolas"/>
+          <w:sz w:val="24"/>
+          <w:szCs w:val="24"/>
+        </w:rPr>
+        <w:t xml:space="preserve">to look </w:t>
+      </w:r>
+      <w:r>
+        <w:rPr>
+          <w:rFonts w:ascii="Consolas" w:hAnsi="Consolas" w:cs="Consolas"/>
+          <w:sz w:val="24"/>
+          <w:szCs w:val="24"/>
+        </w:rPr>
+        <w:t>very closely at this again</w:t>
+      </w:r>
+      <w:r>
+        <w:rPr>
+          <w:rFonts w:ascii="Consolas" w:hAnsi="Consolas" w:cs="Consolas"/>
+          <w:sz w:val="24"/>
+          <w:szCs w:val="24"/>
+        </w:rPr>
+        <w:t xml:space="preserve"> on phone in syda neen this is not detectable later.</w:t>
+      </w:r>
+      <w:r>
+        <w:rPr>
+          <w:rFonts w:ascii="Consolas" w:hAnsi="Consolas" w:cs="Consolas"/>
+          <w:sz w:val="24"/>
+          <w:szCs w:val="24"/>
+        </w:rPr>
+        <w:t xml:space="preserve"> </w:t>
       </w:r>
     </w:p>
     <w:p>
@@ -1270,25 +1201,16 @@
           <w:sz w:val="24"/>
           <w:szCs w:val="24"/>
         </w:rPr>
-        <w:t xml:space="preserve">Why not just a box for the ghost in the </w:t>
-      </w:r>
-      <w:proofErr w:type="spellStart"/>
-      <w:r>
-        <w:rPr>
-          <w:rFonts w:ascii="Consolas" w:hAnsi="Consolas" w:cs="Consolas"/>
-          <w:sz w:val="24"/>
-          <w:szCs w:val="24"/>
-        </w:rPr>
-        <w:t>kcc</w:t>
-      </w:r>
-      <w:proofErr w:type="spellEnd"/>
-      <w:r>
-        <w:rPr>
-          <w:rFonts w:ascii="Consolas" w:hAnsi="Consolas" w:cs="Consolas"/>
-          <w:sz w:val="24"/>
-          <w:szCs w:val="24"/>
-        </w:rPr>
-        <w:t>? Might be way faster? Or a cylinder or even a blunt pencil?</w:t>
+        <w:lastRenderedPageBreak/>
+        <w:t>A drag from left side of screen to right does not stop walking (the mouse up is not seen as a move release</w:t>
+      </w:r>
+      <w:r>
+        <w:rPr>
+          <w:rFonts w:ascii="Consolas" w:hAnsi="Consolas" w:cs="Consolas"/>
+          <w:sz w:val="24"/>
+          <w:szCs w:val="24"/>
+        </w:rPr>
+        <w:t>)</w:t>
       </w:r>
     </w:p>
     <w:p>
@@ -1308,6 +1230,38 @@
           <w:szCs w:val="24"/>
         </w:rPr>
       </w:pPr>
+      <w:r>
+        <w:rPr>
+          <w:rFonts w:ascii="Consolas" w:hAnsi="Consolas" w:cs="Consolas"/>
+          <w:sz w:val="24"/>
+          <w:szCs w:val="24"/>
+        </w:rPr>
+        <w:t>Load 0 at the same time as the interior of the boat and the custom house so I can fast switch</w:t>
+      </w:r>
+      <w:r>
+        <w:rPr>
+          <w:rFonts w:ascii="Consolas" w:hAnsi="Consolas" w:cs="Consolas"/>
+          <w:sz w:val="24"/>
+          <w:szCs w:val="24"/>
+        </w:rPr>
+        <w:t>, problem here is that the physics system always unloads and the world space needs to call load on it when it gets re</w:t>
+      </w:r>
+      <w:r>
+        <w:rPr>
+          <w:rFonts w:ascii="Consolas" w:hAnsi="Consolas" w:cs="Consolas"/>
+          <w:sz w:val="24"/>
+          <w:szCs w:val="24"/>
+        </w:rPr>
+        <w:t>-</w:t>
+      </w:r>
+      <w:r>
+        <w:rPr>
+          <w:rFonts w:ascii="Consolas" w:hAnsi="Consolas" w:cs="Consolas"/>
+          <w:sz w:val="24"/>
+          <w:szCs w:val="24"/>
+        </w:rPr>
+        <w:t>added, so instead of using the presence of the temp cell child as an indicator of the physics system needing a reload I’d need a separate tracking system</w:t>
+      </w:r>
     </w:p>
     <w:p>
       <w:pPr>
@@ -1326,6 +1280,14 @@
           <w:szCs w:val="24"/>
         </w:rPr>
       </w:pPr>
+      <w:r>
+        <w:rPr>
+          <w:rFonts w:ascii="Consolas" w:hAnsi="Consolas" w:cs="Consolas"/>
+          <w:sz w:val="24"/>
+          <w:szCs w:val="24"/>
+        </w:rPr>
+        <w:t>I see quite a few bounding box intersects, which probably represent the stuff behind, I should ensure that my high level CELL bounds are doing the job of cutting off very early, I should output a list of what is checked and what is culled, The render molecule system seem to have to do these calls at the last minute, might be complex to change</w:t>
+      </w:r>
     </w:p>
     <w:p>
       <w:pPr>
@@ -1350,320 +1312,6 @@
           <w:sz w:val="24"/>
           <w:szCs w:val="24"/>
         </w:rPr>
-        <w:t>LESS IMPORTANT IDEAS!!!!</w:t>
-      </w:r>
-    </w:p>
-    <w:p>
-      <w:pPr>
-        <w:pStyle w:val="ListParagraph"/>
-        <w:numPr>
-          <w:ilvl w:val="0"/>
-          <w:numId w:val="10"/>
-        </w:numPr>
-        <w:autoSpaceDE w:val="0"/>
-        <w:autoSpaceDN w:val="0"/>
-        <w:adjustRightInd w:val="0"/>
-        <w:spacing w:after="0" w:line="240" w:lineRule="auto"/>
-        <w:rPr>
-          <w:rFonts w:ascii="Consolas" w:hAnsi="Consolas" w:cs="Consolas"/>
-          <w:sz w:val="24"/>
-          <w:szCs w:val="24"/>
-        </w:rPr>
-      </w:pPr>
-      <w:r>
-        <w:rPr>
-          <w:rFonts w:ascii="Consolas" w:hAnsi="Consolas" w:cs="Consolas"/>
-          <w:sz w:val="24"/>
-          <w:szCs w:val="24"/>
-        </w:rPr>
-        <w:t>How hard is shadows by shape projection</w:t>
-      </w:r>
-      <w:r>
-        <w:rPr>
-          <w:rFonts w:ascii="Consolas" w:hAnsi="Consolas" w:cs="Consolas"/>
-          <w:sz w:val="24"/>
-          <w:szCs w:val="24"/>
-        </w:rPr>
-        <w:t xml:space="preserve">, in the game </w:t>
-      </w:r>
-      <w:r>
-        <w:rPr>
-          <w:rFonts w:ascii="Consolas" w:hAnsi="Consolas" w:cs="Consolas"/>
-          <w:sz w:val="24"/>
-          <w:szCs w:val="24"/>
-        </w:rPr>
-        <w:t>they</w:t>
-      </w:r>
-      <w:r>
-        <w:rPr>
-          <w:rFonts w:ascii="Consolas" w:hAnsi="Consolas" w:cs="Consolas"/>
-          <w:sz w:val="24"/>
-          <w:szCs w:val="24"/>
-        </w:rPr>
-        <w:t xml:space="preserve"> look really good.</w:t>
-      </w:r>
-    </w:p>
-    <w:p>
-      <w:pPr>
-        <w:pStyle w:val="ListParagraph"/>
-        <w:numPr>
-          <w:ilvl w:val="0"/>
-          <w:numId w:val="10"/>
-        </w:numPr>
-        <w:autoSpaceDE w:val="0"/>
-        <w:autoSpaceDN w:val="0"/>
-        <w:adjustRightInd w:val="0"/>
-        <w:spacing w:after="0" w:line="240" w:lineRule="auto"/>
-        <w:rPr>
-          <w:rFonts w:ascii="Consolas" w:hAnsi="Consolas" w:cs="Consolas"/>
-          <w:sz w:val="24"/>
-          <w:szCs w:val="24"/>
-        </w:rPr>
-      </w:pPr>
-      <w:r>
-        <w:rPr>
-          <w:rFonts w:ascii="Consolas" w:hAnsi="Consolas" w:cs="Consolas"/>
-          <w:sz w:val="24"/>
-          <w:szCs w:val="24"/>
-        </w:rPr>
-        <w:t>Get a decent sky going</w:t>
-      </w:r>
-      <w:r>
-        <w:rPr>
-          <w:rFonts w:ascii="Consolas" w:hAnsi="Consolas" w:cs="Consolas"/>
-          <w:sz w:val="24"/>
-          <w:szCs w:val="24"/>
-        </w:rPr>
-        <w:t>, no too hard for now, needs plenty of work to make it look nice</w:t>
-      </w:r>
-    </w:p>
-    <w:p>
-      <w:pPr>
-        <w:pStyle w:val="ListParagraph"/>
-        <w:numPr>
-          <w:ilvl w:val="0"/>
-          <w:numId w:val="10"/>
-        </w:numPr>
-        <w:autoSpaceDE w:val="0"/>
-        <w:autoSpaceDN w:val="0"/>
-        <w:adjustRightInd w:val="0"/>
-        <w:spacing w:after="0" w:line="240" w:lineRule="auto"/>
-        <w:rPr>
-          <w:rFonts w:ascii="Consolas" w:hAnsi="Consolas" w:cs="Consolas"/>
-          <w:sz w:val="24"/>
-          <w:szCs w:val="24"/>
-        </w:rPr>
-      </w:pPr>
-      <w:r>
-        <w:rPr>
-          <w:rFonts w:ascii="Consolas" w:hAnsi="Consolas" w:cs="Consolas"/>
-          <w:sz w:val="24"/>
-          <w:szCs w:val="24"/>
-        </w:rPr>
-        <w:t xml:space="preserve">Morrowind optimized trees have out of place leaves on PC, and missing leaves on phone, possibly the optimizer should remove the blend part of the alpha property?? Need </w:t>
-      </w:r>
-      <w:r>
-        <w:rPr>
-          <w:rFonts w:ascii="Consolas" w:hAnsi="Consolas" w:cs="Consolas"/>
-          <w:sz w:val="24"/>
-          <w:szCs w:val="24"/>
-        </w:rPr>
-        <w:t xml:space="preserve">to look </w:t>
-      </w:r>
-      <w:r>
-        <w:rPr>
-          <w:rFonts w:ascii="Consolas" w:hAnsi="Consolas" w:cs="Consolas"/>
-          <w:sz w:val="24"/>
-          <w:szCs w:val="24"/>
-        </w:rPr>
-        <w:t>very closely at this again</w:t>
-      </w:r>
-      <w:r>
-        <w:rPr>
-          <w:rFonts w:ascii="Consolas" w:hAnsi="Consolas" w:cs="Consolas"/>
-          <w:sz w:val="24"/>
-          <w:szCs w:val="24"/>
-        </w:rPr>
-        <w:t xml:space="preserve"> on phone in </w:t>
-      </w:r>
-      <w:proofErr w:type="spellStart"/>
-      <w:r>
-        <w:rPr>
-          <w:rFonts w:ascii="Consolas" w:hAnsi="Consolas" w:cs="Consolas"/>
-          <w:sz w:val="24"/>
-          <w:szCs w:val="24"/>
-        </w:rPr>
-        <w:t>syda</w:t>
-      </w:r>
-      <w:proofErr w:type="spellEnd"/>
-      <w:r>
-        <w:rPr>
-          <w:rFonts w:ascii="Consolas" w:hAnsi="Consolas" w:cs="Consolas"/>
-          <w:sz w:val="24"/>
-          <w:szCs w:val="24"/>
-        </w:rPr>
-        <w:t xml:space="preserve"> </w:t>
-      </w:r>
-      <w:proofErr w:type="spellStart"/>
-      <w:r>
-        <w:rPr>
-          <w:rFonts w:ascii="Consolas" w:hAnsi="Consolas" w:cs="Consolas"/>
-          <w:sz w:val="24"/>
-          <w:szCs w:val="24"/>
-        </w:rPr>
-        <w:t>neen</w:t>
-      </w:r>
-      <w:proofErr w:type="spellEnd"/>
-      <w:r>
-        <w:rPr>
-          <w:rFonts w:ascii="Consolas" w:hAnsi="Consolas" w:cs="Consolas"/>
-          <w:sz w:val="24"/>
-          <w:szCs w:val="24"/>
-        </w:rPr>
-        <w:t xml:space="preserve"> this is not detectable later.</w:t>
-      </w:r>
-      <w:r>
-        <w:rPr>
-          <w:rFonts w:ascii="Consolas" w:hAnsi="Consolas" w:cs="Consolas"/>
-          <w:sz w:val="24"/>
-          <w:szCs w:val="24"/>
-        </w:rPr>
-        <w:t xml:space="preserve"> </w:t>
-      </w:r>
-    </w:p>
-    <w:p>
-      <w:pPr>
-        <w:pStyle w:val="ListParagraph"/>
-        <w:numPr>
-          <w:ilvl w:val="0"/>
-          <w:numId w:val="10"/>
-        </w:numPr>
-        <w:autoSpaceDE w:val="0"/>
-        <w:autoSpaceDN w:val="0"/>
-        <w:adjustRightInd w:val="0"/>
-        <w:spacing w:after="0" w:line="240" w:lineRule="auto"/>
-        <w:rPr>
-          <w:rFonts w:ascii="Consolas" w:hAnsi="Consolas" w:cs="Consolas"/>
-          <w:sz w:val="24"/>
-          <w:szCs w:val="24"/>
-        </w:rPr>
-      </w:pPr>
-      <w:r>
-        <w:rPr>
-          <w:rFonts w:ascii="Consolas" w:hAnsi="Consolas" w:cs="Consolas"/>
-          <w:sz w:val="24"/>
-          <w:szCs w:val="24"/>
-        </w:rPr>
-        <w:t>A drag from left side of screen to right does not stop walking (the mouse up is not seen as a move release</w:t>
-      </w:r>
-      <w:r>
-        <w:rPr>
-          <w:rFonts w:ascii="Consolas" w:hAnsi="Consolas" w:cs="Consolas"/>
-          <w:sz w:val="24"/>
-          <w:szCs w:val="24"/>
-        </w:rPr>
-        <w:t>)</w:t>
-      </w:r>
-    </w:p>
-    <w:p>
-      <w:pPr>
-        <w:pStyle w:val="ListParagraph"/>
-        <w:numPr>
-          <w:ilvl w:val="0"/>
-          <w:numId w:val="10"/>
-        </w:numPr>
-        <w:autoSpaceDE w:val="0"/>
-        <w:autoSpaceDN w:val="0"/>
-        <w:adjustRightInd w:val="0"/>
-        <w:spacing w:after="0" w:line="240" w:lineRule="auto"/>
-        <w:rPr>
-          <w:rFonts w:ascii="Consolas" w:hAnsi="Consolas" w:cs="Consolas"/>
-          <w:sz w:val="24"/>
-          <w:szCs w:val="24"/>
-        </w:rPr>
-      </w:pPr>
-      <w:r>
-        <w:rPr>
-          <w:rFonts w:ascii="Consolas" w:hAnsi="Consolas" w:cs="Consolas"/>
-          <w:sz w:val="24"/>
-          <w:szCs w:val="24"/>
-        </w:rPr>
-        <w:t>Load 0 at the same time as the interior of the boat and the custom house so I can fast switch</w:t>
-      </w:r>
-      <w:r>
-        <w:rPr>
-          <w:rFonts w:ascii="Consolas" w:hAnsi="Consolas" w:cs="Consolas"/>
-          <w:sz w:val="24"/>
-          <w:szCs w:val="24"/>
-        </w:rPr>
-        <w:t>, problem here is that the physics system always unloads and the world space needs to call load on it when it gets re</w:t>
-      </w:r>
-      <w:r>
-        <w:rPr>
-          <w:rFonts w:ascii="Consolas" w:hAnsi="Consolas" w:cs="Consolas"/>
-          <w:sz w:val="24"/>
-          <w:szCs w:val="24"/>
-        </w:rPr>
-        <w:t>-</w:t>
-      </w:r>
-      <w:r>
-        <w:rPr>
-          <w:rFonts w:ascii="Consolas" w:hAnsi="Consolas" w:cs="Consolas"/>
-          <w:sz w:val="24"/>
-          <w:szCs w:val="24"/>
-        </w:rPr>
-        <w:t>added, so instead of using the presence of the temp cell child as an indicator of the physics system needing a reload I’d need a separate tracking system</w:t>
-      </w:r>
-    </w:p>
-    <w:p>
-      <w:pPr>
-        <w:pStyle w:val="ListParagraph"/>
-        <w:numPr>
-          <w:ilvl w:val="0"/>
-          <w:numId w:val="10"/>
-        </w:numPr>
-        <w:autoSpaceDE w:val="0"/>
-        <w:autoSpaceDN w:val="0"/>
-        <w:adjustRightInd w:val="0"/>
-        <w:spacing w:after="0" w:line="240" w:lineRule="auto"/>
-        <w:rPr>
-          <w:rFonts w:ascii="Consolas" w:hAnsi="Consolas" w:cs="Consolas"/>
-          <w:sz w:val="24"/>
-          <w:szCs w:val="24"/>
-        </w:rPr>
-      </w:pPr>
-      <w:r>
-        <w:rPr>
-          <w:rFonts w:ascii="Consolas" w:hAnsi="Consolas" w:cs="Consolas"/>
-          <w:sz w:val="24"/>
-          <w:szCs w:val="24"/>
-        </w:rPr>
-        <w:t>I see quite a few bounding box intersects, which probably represent the stuff behind, I should ensure that my high level CELL bounds are doing the job of cutting off very early, I should output a list of what is checked and what is culled, The render molecule system seem to have to do these calls at the last minute, might be complex to change</w:t>
-      </w:r>
-    </w:p>
-    <w:p>
-      <w:pPr>
-        <w:pStyle w:val="ListParagraph"/>
-        <w:numPr>
-          <w:ilvl w:val="0"/>
-          <w:numId w:val="10"/>
-        </w:numPr>
-        <w:autoSpaceDE w:val="0"/>
-        <w:autoSpaceDN w:val="0"/>
-        <w:adjustRightInd w:val="0"/>
-        <w:spacing w:after="0" w:line="240" w:lineRule="auto"/>
-        <w:rPr>
-          <w:rFonts w:ascii="Consolas" w:hAnsi="Consolas" w:cs="Consolas"/>
-          <w:sz w:val="24"/>
-          <w:szCs w:val="24"/>
-        </w:rPr>
-      </w:pPr>
-      <w:r>
-        <w:rPr>
-          <w:rFonts w:ascii="Consolas" w:hAnsi="Consolas" w:cs="Consolas"/>
-          <w:sz w:val="24"/>
-          <w:szCs w:val="24"/>
-        </w:rPr>
         <w:br/>
       </w:r>
     </w:p>
@@ -1749,15 +1397,7 @@
         </w:numPr>
       </w:pPr>
       <w:r>
-        <w:t xml:space="preserve">More Curve </w:t>
-      </w:r>
-      <w:proofErr w:type="spellStart"/>
-      <w:r>
-        <w:t>hud</w:t>
-      </w:r>
-      <w:proofErr w:type="spellEnd"/>
-      <w:r>
-        <w:t xml:space="preserve"> gear in particular, lines and images</w:t>
+        <w:t>More Curve hud gear in particular, lines and images</w:t>
       </w:r>
     </w:p>
     <w:p>
@@ -1769,31 +1409,7 @@
         </w:numPr>
       </w:pPr>
       <w:r>
-        <w:t xml:space="preserve">Shadow pass, and water </w:t>
-      </w:r>
-      <w:proofErr w:type="spellStart"/>
-      <w:r>
-        <w:t>env</w:t>
-      </w:r>
-      <w:proofErr w:type="spellEnd"/>
-      <w:r>
-        <w:t xml:space="preserve"> reflection image pass. Must have them for </w:t>
-      </w:r>
-      <w:proofErr w:type="spellStart"/>
-      <w:r>
-        <w:t>morrowind</w:t>
-      </w:r>
-      <w:proofErr w:type="spellEnd"/>
-      <w:r>
-        <w:t xml:space="preserve"> to be equals to pixel </w:t>
-      </w:r>
-      <w:proofErr w:type="spellStart"/>
-      <w:r>
-        <w:t>shader</w:t>
-      </w:r>
-      <w:proofErr w:type="spellEnd"/>
-      <w:r>
-        <w:t xml:space="preserve"> option! Notice when I do these I could fill the UBO once and reuse twice in the shadow and render passes</w:t>
+        <w:t>Shadow pass, and water env reflection image pass. Must have them for morrowind to be equals to pixel shader option! Notice when I do these I could fill the UBO once and reuse twice in the shadow and render passes</w:t>
       </w:r>
     </w:p>
     <w:p>
@@ -1851,18 +1467,8 @@
           <w:sz w:val="24"/>
           <w:szCs w:val="24"/>
         </w:rPr>
-        <w:t xml:space="preserve"> ¼ the </w:t>
-      </w:r>
-      <w:proofErr w:type="spellStart"/>
-      <w:r>
-        <w:rPr>
-          <w:rFonts w:ascii="Consolas" w:hAnsi="Consolas" w:cs="Consolas"/>
-          <w:sz w:val="24"/>
-          <w:szCs w:val="24"/>
-        </w:rPr>
-        <w:t>renderbuffer</w:t>
-      </w:r>
-      <w:proofErr w:type="spellEnd"/>
+        <w:t xml:space="preserve"> ¼ the renderbuffer</w:t>
+      </w:r>
     </w:p>
     <w:p>
       <w:pPr>
@@ -2043,25 +1649,7 @@
           <w:sz w:val="24"/>
           <w:szCs w:val="24"/>
         </w:rPr>
-        <w:t xml:space="preserve"> calls in </w:t>
-      </w:r>
-      <w:proofErr w:type="spellStart"/>
-      <w:r>
-        <w:rPr>
-          <w:rFonts w:ascii="Consolas" w:hAnsi="Consolas" w:cs="Consolas"/>
-          <w:sz w:val="24"/>
-          <w:szCs w:val="24"/>
-        </w:rPr>
-        <w:t>nif</w:t>
-      </w:r>
-      <w:proofErr w:type="spellEnd"/>
-      <w:r>
-        <w:rPr>
-          <w:rFonts w:ascii="Consolas" w:hAnsi="Consolas" w:cs="Consolas"/>
-          <w:sz w:val="24"/>
-          <w:szCs w:val="24"/>
-        </w:rPr>
-        <w:t xml:space="preserve"> have the wrong sized bounds so the fixed bounds usage means things are culled to early/late</w:t>
+        <w:t xml:space="preserve"> calls in nif have the wrong sized bounds so the fixed bounds usage means things are culled to early/late</w:t>
       </w:r>
     </w:p>
     <w:p>
@@ -2087,43 +1675,7 @@
           <w:sz w:val="24"/>
           <w:szCs w:val="24"/>
         </w:rPr>
-        <w:t xml:space="preserve">The same </w:t>
-      </w:r>
-      <w:proofErr w:type="spellStart"/>
-      <w:r>
-        <w:rPr>
-          <w:rFonts w:ascii="Consolas" w:hAnsi="Consolas" w:cs="Consolas"/>
-          <w:sz w:val="24"/>
-          <w:szCs w:val="24"/>
-        </w:rPr>
-        <w:t>LANDGen</w:t>
-      </w:r>
-      <w:proofErr w:type="spellEnd"/>
-      <w:r>
-        <w:rPr>
-          <w:rFonts w:ascii="Consolas" w:hAnsi="Consolas" w:cs="Consolas"/>
-          <w:sz w:val="24"/>
-          <w:szCs w:val="24"/>
-        </w:rPr>
-        <w:t xml:space="preserve"> is used for land and water, it should be investigated for optimality and to make indexed </w:t>
-      </w:r>
-      <w:proofErr w:type="spellStart"/>
-      <w:r>
-        <w:rPr>
-          <w:rFonts w:ascii="Consolas" w:hAnsi="Consolas" w:cs="Consolas"/>
-          <w:sz w:val="24"/>
-          <w:szCs w:val="24"/>
-        </w:rPr>
-        <w:t>tristrips</w:t>
-      </w:r>
-      <w:proofErr w:type="spellEnd"/>
-      <w:r>
-        <w:rPr>
-          <w:rFonts w:ascii="Consolas" w:hAnsi="Consolas" w:cs="Consolas"/>
-          <w:sz w:val="24"/>
-          <w:szCs w:val="24"/>
-        </w:rPr>
-        <w:t xml:space="preserve"> work well</w:t>
+        <w:t>The same LANDGen is used for land and water, it should be investigated for optimality and to make indexed tristrips work well</w:t>
       </w:r>
     </w:p>
     <w:p>
@@ -2149,36 +1701,8 @@
           <w:sz w:val="24"/>
           <w:szCs w:val="24"/>
         </w:rPr>
-        <w:t xml:space="preserve">Water being big means it badly sorts with other transparent geometries see ship at </w:t>
-      </w:r>
-      <w:proofErr w:type="spellStart"/>
-      <w:r>
-        <w:rPr>
-          <w:rFonts w:ascii="Consolas" w:hAnsi="Consolas" w:cs="Consolas"/>
-          <w:sz w:val="24"/>
-          <w:szCs w:val="24"/>
-        </w:rPr>
-        <w:t>syda</w:t>
-      </w:r>
-      <w:proofErr w:type="spellEnd"/>
-      <w:r>
-        <w:rPr>
-          <w:rFonts w:ascii="Consolas" w:hAnsi="Consolas" w:cs="Consolas"/>
-          <w:sz w:val="24"/>
-          <w:szCs w:val="24"/>
-        </w:rPr>
-        <w:t xml:space="preserve"> </w:t>
-      </w:r>
-      <w:proofErr w:type="spellStart"/>
-      <w:r>
-        <w:rPr>
-          <w:rFonts w:ascii="Consolas" w:hAnsi="Consolas" w:cs="Consolas"/>
-          <w:sz w:val="24"/>
-          <w:szCs w:val="24"/>
-        </w:rPr>
-        <w:t>neen</w:t>
-      </w:r>
-      <w:proofErr w:type="spellEnd"/>
+        <w:t>Water being big means it badly sorts with other transparent geometries see ship at syda neen</w:t>
+      </w:r>
     </w:p>
     <w:p>
       <w:pPr>
@@ -2277,25 +1801,7 @@
           <w:sz w:val="24"/>
           <w:szCs w:val="24"/>
         </w:rPr>
-        <w:t xml:space="preserve">Skyrim </w:t>
-      </w:r>
-      <w:proofErr w:type="spellStart"/>
-      <w:r>
-        <w:rPr>
-          <w:rFonts w:ascii="Consolas" w:hAnsi="Consolas" w:cs="Consolas"/>
-          <w:sz w:val="24"/>
-          <w:szCs w:val="24"/>
-        </w:rPr>
-        <w:t>FXCreekFlatLong</w:t>
-      </w:r>
-      <w:proofErr w:type="spellEnd"/>
-      <w:r>
-        <w:rPr>
-          <w:rFonts w:ascii="Consolas" w:hAnsi="Consolas" w:cs="Consolas"/>
-          <w:sz w:val="24"/>
-          <w:szCs w:val="24"/>
-        </w:rPr>
-        <w:t xml:space="preserve"> is showing as a MISC not a stat? offering to be picked up?? Does that me</w:t>
+        <w:t>Skyrim FXCreekFlatLong is showing as a MISC not a stat? offering to be picked up?? Does that me</w:t>
       </w:r>
       <w:r>
         <w:rPr>
@@ -2353,6 +1859,7 @@
           <w:sz w:val="24"/>
           <w:szCs w:val="24"/>
         </w:rPr>
+        <w:lastRenderedPageBreak/>
         <w:t xml:space="preserve">Most oblivion </w:t>
       </w:r>
       <w:r>
@@ -2370,43 +1877,7 @@
           <w:sz w:val="24"/>
           <w:szCs w:val="24"/>
         </w:rPr>
-        <w:t xml:space="preserve"> uses the FFP (not a sexy </w:t>
-      </w:r>
-      <w:proofErr w:type="spellStart"/>
-      <w:r>
-        <w:rPr>
-          <w:rFonts w:ascii="Consolas" w:hAnsi="Consolas" w:cs="Consolas"/>
-          <w:sz w:val="24"/>
-          <w:szCs w:val="24"/>
-        </w:rPr>
-        <w:t>shader</w:t>
-      </w:r>
-      <w:proofErr w:type="spellEnd"/>
-      <w:r>
-        <w:rPr>
-          <w:rFonts w:ascii="Consolas" w:hAnsi="Consolas" w:cs="Consolas"/>
-          <w:sz w:val="24"/>
-          <w:szCs w:val="24"/>
-        </w:rPr>
-        <w:t xml:space="preserve"> from </w:t>
-      </w:r>
-      <w:proofErr w:type="spellStart"/>
-      <w:r>
-        <w:rPr>
-          <w:rFonts w:ascii="Consolas" w:hAnsi="Consolas" w:cs="Consolas"/>
-          <w:sz w:val="24"/>
-          <w:szCs w:val="24"/>
-        </w:rPr>
-        <w:t>nifskope</w:t>
-      </w:r>
-      <w:proofErr w:type="spellEnd"/>
-      <w:r>
-        <w:rPr>
-          <w:rFonts w:ascii="Consolas" w:hAnsi="Consolas" w:cs="Consolas"/>
-          <w:sz w:val="24"/>
-          <w:szCs w:val="24"/>
-        </w:rPr>
-        <w:t>)</w:t>
+        <w:t xml:space="preserve"> uses the FFP (not a sexy shader from nifskope)</w:t>
       </w:r>
     </w:p>
     <w:p>
@@ -2467,19 +1938,8 @@
           <w:sz w:val="24"/>
           <w:szCs w:val="24"/>
         </w:rPr>
-        <w:t xml:space="preserve"> in </w:t>
-      </w:r>
-      <w:proofErr w:type="spellStart"/>
-      <w:r>
-        <w:rPr>
-          <w:rFonts w:ascii="Consolas" w:hAnsi="Consolas" w:cs="Consolas"/>
-          <w:color w:val="000000"/>
-          <w:sz w:val="24"/>
-          <w:szCs w:val="24"/>
-        </w:rPr>
-        <w:t>BethVisualWorldBranch</w:t>
-      </w:r>
-      <w:proofErr w:type="spellEnd"/>
+        <w:t xml:space="preserve"> in BethVisualWorldBranch</w:t>
+      </w:r>
       <w:r>
         <w:rPr>
           <w:rFonts w:ascii="Consolas" w:hAnsi="Consolas" w:cs="Consolas"/>
@@ -2541,47 +2001,7 @@
           <w:sz w:val="24"/>
           <w:szCs w:val="24"/>
         </w:rPr>
-        <w:t xml:space="preserve">es too </w:t>
-      </w:r>
-      <w:proofErr w:type="spellStart"/>
-      <w:r>
-        <w:rPr>
-          <w:rFonts w:ascii="Consolas" w:hAnsi="Consolas" w:cs="Consolas"/>
-          <w:color w:val="000000"/>
-          <w:sz w:val="24"/>
-          <w:szCs w:val="24"/>
-        </w:rPr>
-        <w:t>bsa</w:t>
-      </w:r>
-      <w:proofErr w:type="spellEnd"/>
-      <w:r>
-        <w:rPr>
-          <w:rFonts w:ascii="Consolas" w:hAnsi="Consolas" w:cs="Consolas"/>
-          <w:color w:val="000000"/>
-          <w:sz w:val="24"/>
-          <w:szCs w:val="24"/>
-        </w:rPr>
-        <w:t xml:space="preserve"> names should be a list of hashes in each </w:t>
-      </w:r>
-      <w:proofErr w:type="spellStart"/>
-      <w:r>
-        <w:rPr>
-          <w:rFonts w:ascii="Consolas" w:hAnsi="Consolas" w:cs="Consolas"/>
-          <w:color w:val="000000"/>
-          <w:sz w:val="24"/>
-          <w:szCs w:val="24"/>
-        </w:rPr>
-        <w:t>bsa</w:t>
-      </w:r>
-      <w:proofErr w:type="spellEnd"/>
-      <w:r>
-        <w:rPr>
-          <w:rFonts w:ascii="Consolas" w:hAnsi="Consolas" w:cs="Consolas"/>
-          <w:color w:val="000000"/>
-          <w:sz w:val="24"/>
-          <w:szCs w:val="24"/>
-        </w:rPr>
-        <w:t>, to save space</w:t>
+        <w:t>es too bsa names should be a list of hashes in each bsa, to save space</w:t>
       </w:r>
     </w:p>
     <w:p>
@@ -2663,50 +2083,14 @@
           <w:sz w:val="24"/>
           <w:szCs w:val="24"/>
         </w:rPr>
-        <w:t xml:space="preserve">es performance comparable to </w:t>
-      </w:r>
-      <w:proofErr w:type="spellStart"/>
-      <w:r>
-        <w:rPr>
-          <w:rFonts w:ascii="Consolas" w:hAnsi="Consolas" w:cs="Consolas"/>
-          <w:color w:val="000000"/>
-          <w:sz w:val="24"/>
-          <w:szCs w:val="24"/>
-        </w:rPr>
-        <w:t>Dalvik</w:t>
-      </w:r>
-      <w:proofErr w:type="spellEnd"/>
-      <w:r>
-        <w:rPr>
-          <w:rFonts w:ascii="Consolas" w:hAnsi="Consolas" w:cs="Consolas"/>
-          <w:color w:val="000000"/>
-          <w:sz w:val="24"/>
-          <w:szCs w:val="24"/>
-        </w:rPr>
-        <w:t xml:space="preserve"> </w:t>
+        <w:t xml:space="preserve">es performance comparable to Dalvik </w:t>
       </w:r>
       <w:r>
         <w:rPr>
           <w:rStyle w:val="HTMLCode"/>
           <w:rFonts w:eastAsiaTheme="minorHAnsi"/>
         </w:rPr>
-        <w:t>-</w:t>
-      </w:r>
-      <w:proofErr w:type="spellStart"/>
-      <w:r>
-        <w:rPr>
-          <w:rStyle w:val="HTMLCode"/>
-          <w:rFonts w:eastAsiaTheme="minorHAnsi"/>
-        </w:rPr>
-        <w:t>Djava.compiler</w:t>
-      </w:r>
-      <w:proofErr w:type="spellEnd"/>
-      <w:r>
-        <w:rPr>
-          <w:rStyle w:val="HTMLCode"/>
-          <w:rFonts w:eastAsiaTheme="minorHAnsi"/>
-        </w:rPr>
-        <w:t>=NONE funny…</w:t>
+        <w:t>-Djava.compiler=NONE funny…</w:t>
       </w:r>
     </w:p>
     <w:p>
@@ -2732,97 +2116,7 @@
           <w:sz w:val="24"/>
           <w:szCs w:val="24"/>
         </w:rPr>
-        <w:t xml:space="preserve">Oblivion massive stalls on turning around (why? Buffer data calls or touching </w:t>
-      </w:r>
-      <w:proofErr w:type="spellStart"/>
-      <w:r>
-        <w:rPr>
-          <w:rFonts w:ascii="Consolas" w:hAnsi="Consolas" w:cs="Consolas"/>
-          <w:sz w:val="24"/>
-          <w:szCs w:val="24"/>
-        </w:rPr>
-        <w:t>bsa</w:t>
-      </w:r>
-      <w:proofErr w:type="spellEnd"/>
-      <w:r>
-        <w:rPr>
-          <w:rFonts w:ascii="Consolas" w:hAnsi="Consolas" w:cs="Consolas"/>
-          <w:sz w:val="24"/>
-          <w:szCs w:val="24"/>
-        </w:rPr>
-        <w:t xml:space="preserve"> file) no just changing back to </w:t>
-      </w:r>
-      <w:proofErr w:type="spellStart"/>
-      <w:r>
-        <w:rPr>
-          <w:rFonts w:ascii="Consolas" w:hAnsi="Consolas" w:cs="Consolas"/>
-          <w:sz w:val="24"/>
-          <w:szCs w:val="24"/>
-        </w:rPr>
-        <w:t>dds</w:t>
-      </w:r>
-      <w:proofErr w:type="spellEnd"/>
-      <w:r>
-        <w:rPr>
-          <w:rFonts w:ascii="Consolas" w:hAnsi="Consolas" w:cs="Consolas"/>
-          <w:sz w:val="24"/>
-          <w:szCs w:val="24"/>
-        </w:rPr>
-        <w:t xml:space="preserve"> compressed saved, it so </w:t>
-      </w:r>
-      <w:proofErr w:type="spellStart"/>
-      <w:r>
-        <w:rPr>
-          <w:rFonts w:ascii="Consolas" w:hAnsi="Consolas" w:cs="Consolas"/>
-          <w:sz w:val="24"/>
-          <w:szCs w:val="24"/>
-        </w:rPr>
-        <w:t>ktx</w:t>
-      </w:r>
-      <w:proofErr w:type="spellEnd"/>
-      <w:r>
-        <w:rPr>
-          <w:rFonts w:ascii="Consolas" w:hAnsi="Consolas" w:cs="Consolas"/>
-          <w:sz w:val="24"/>
-          <w:szCs w:val="24"/>
-        </w:rPr>
-        <w:t xml:space="preserve"> no compress is </w:t>
-      </w:r>
-      <w:proofErr w:type="spellStart"/>
-      <w:r>
-        <w:rPr>
-          <w:rFonts w:ascii="Consolas" w:hAnsi="Consolas" w:cs="Consolas"/>
-          <w:sz w:val="24"/>
-          <w:szCs w:val="24"/>
-        </w:rPr>
-        <w:t>waay</w:t>
-      </w:r>
-      <w:proofErr w:type="spellEnd"/>
-      <w:r>
-        <w:rPr>
-          <w:rFonts w:ascii="Consolas" w:hAnsi="Consolas" w:cs="Consolas"/>
-          <w:sz w:val="24"/>
-          <w:szCs w:val="24"/>
-        </w:rPr>
-        <w:t xml:space="preserve"> worse than </w:t>
-      </w:r>
-      <w:proofErr w:type="spellStart"/>
-      <w:r>
-        <w:rPr>
-          <w:rFonts w:ascii="Consolas" w:hAnsi="Consolas" w:cs="Consolas"/>
-          <w:sz w:val="24"/>
-          <w:szCs w:val="24"/>
-        </w:rPr>
-        <w:t>dds</w:t>
-      </w:r>
-      <w:proofErr w:type="spellEnd"/>
-      <w:r>
-        <w:rPr>
-          <w:rFonts w:ascii="Consolas" w:hAnsi="Consolas" w:cs="Consolas"/>
-          <w:sz w:val="24"/>
-          <w:szCs w:val="24"/>
-        </w:rPr>
-        <w:t xml:space="preserve"> compress, must work out what the compress diff is, is it super variable compression levels or some sort of optimized for inflate system?</w:t>
+        <w:t>Oblivion massive stalls on turning around (why? Buffer data calls or touching bsa file) no just changing back to dds compressed saved, it so ktx no compress is waay worse than dds compress, must work out what the compress diff is, is it super variable compression levels or some sort of optimized for inflate system?</w:t>
       </w:r>
       <w:r>
         <w:rPr>
@@ -2838,43 +2132,7 @@
           <w:sz w:val="24"/>
           <w:szCs w:val="24"/>
         </w:rPr>
-        <w:t xml:space="preserve">I think Mapped byte buffers do </w:t>
-      </w:r>
-      <w:proofErr w:type="spellStart"/>
-      <w:r>
-        <w:rPr>
-          <w:rFonts w:ascii="Consolas" w:hAnsi="Consolas" w:cs="Consolas"/>
-          <w:sz w:val="24"/>
-          <w:szCs w:val="24"/>
-        </w:rPr>
-        <w:t>do</w:t>
-      </w:r>
-      <w:proofErr w:type="spellEnd"/>
-      <w:r>
-        <w:rPr>
-          <w:rFonts w:ascii="Consolas" w:hAnsi="Consolas" w:cs="Consolas"/>
-          <w:sz w:val="24"/>
-          <w:szCs w:val="24"/>
-        </w:rPr>
-        <w:t xml:space="preserve"> the issue I was fearing, faster load because disk to </w:t>
-      </w:r>
-      <w:proofErr w:type="spellStart"/>
-      <w:r>
-        <w:rPr>
-          <w:rFonts w:ascii="Consolas" w:hAnsi="Consolas" w:cs="Consolas"/>
-          <w:sz w:val="24"/>
-          <w:szCs w:val="24"/>
-        </w:rPr>
-        <w:t>gpu</w:t>
-      </w:r>
-      <w:proofErr w:type="spellEnd"/>
-      <w:r>
-        <w:rPr>
-          <w:rFonts w:ascii="Consolas" w:hAnsi="Consolas" w:cs="Consolas"/>
-          <w:sz w:val="24"/>
-          <w:szCs w:val="24"/>
-        </w:rPr>
-        <w:t xml:space="preserve"> is done on the renderer thread I need to load up the data buffers on another thread perhaps</w:t>
+        <w:t>I think Mapped byte buffers do do the issue I was fearing, faster load because disk to gpu is done on the renderer thread I need to load up the data buffers on another thread perhaps</w:t>
       </w:r>
     </w:p>
     <w:p>
@@ -2900,18 +2158,8 @@
           <w:sz w:val="24"/>
           <w:szCs w:val="24"/>
         </w:rPr>
-        <w:t xml:space="preserve">Fires outside in Oblivion are not going, check flames in </w:t>
-      </w:r>
-      <w:proofErr w:type="spellStart"/>
-      <w:r>
-        <w:rPr>
-          <w:rFonts w:ascii="Consolas" w:hAnsi="Consolas" w:cs="Consolas"/>
-          <w:sz w:val="24"/>
-          <w:szCs w:val="24"/>
-        </w:rPr>
-        <w:t>nifdisplay</w:t>
-      </w:r>
-      <w:proofErr w:type="spellEnd"/>
+        <w:t>Fires outside in Oblivion are not going, check flames in nifdisplay</w:t>
+      </w:r>
     </w:p>
     <w:p>
       <w:pPr>
@@ -2962,18 +2210,8 @@
           <w:sz w:val="24"/>
           <w:szCs w:val="24"/>
         </w:rPr>
-        <w:t xml:space="preserve">Also distant water doesn’t need to be animated </w:t>
-      </w:r>
-      <w:proofErr w:type="spellStart"/>
-      <w:r>
-        <w:rPr>
-          <w:rFonts w:ascii="Consolas" w:hAnsi="Consolas" w:cs="Consolas"/>
-          <w:sz w:val="24"/>
-          <w:szCs w:val="24"/>
-        </w:rPr>
-        <w:t>etc</w:t>
-      </w:r>
-      <w:proofErr w:type="spellEnd"/>
+        <w:t>Also distant water doesn’t need to be animated etc</w:t>
+      </w:r>
     </w:p>
     <w:p>
       <w:pPr>
@@ -2998,43 +2236,23 @@
           <w:sz w:val="24"/>
           <w:szCs w:val="24"/>
         </w:rPr>
-        <w:t xml:space="preserve">Oblivion trees(and </w:t>
-      </w:r>
-      <w:proofErr w:type="spellStart"/>
-      <w:r>
-        <w:rPr>
-          <w:rFonts w:ascii="Consolas" w:hAnsi="Consolas" w:cs="Consolas"/>
-          <w:sz w:val="24"/>
-          <w:szCs w:val="24"/>
-        </w:rPr>
-        <w:t>skyrim</w:t>
-      </w:r>
-      <w:proofErr w:type="spellEnd"/>
-      <w:r>
-        <w:rPr>
-          <w:rFonts w:ascii="Consolas" w:hAnsi="Consolas" w:cs="Consolas"/>
-          <w:sz w:val="24"/>
-          <w:szCs w:val="24"/>
-        </w:rPr>
-        <w:t xml:space="preserve">?) could be put into a huge byte buffer put distant and done in a single draw call and </w:t>
-      </w:r>
-      <w:proofErr w:type="spellStart"/>
-      <w:r>
-        <w:rPr>
-          <w:rFonts w:ascii="Consolas" w:hAnsi="Consolas" w:cs="Consolas"/>
-          <w:sz w:val="24"/>
-          <w:szCs w:val="24"/>
-        </w:rPr>
-        <w:t>ffp</w:t>
-      </w:r>
-      <w:proofErr w:type="spellEnd"/>
-      <w:r>
-        <w:rPr>
-          <w:rFonts w:ascii="Consolas" w:hAnsi="Consolas" w:cs="Consolas"/>
-          <w:sz w:val="24"/>
-          <w:szCs w:val="24"/>
-        </w:rPr>
-        <w:t xml:space="preserve">, in fact I like that a lot –older idea was Trees should share a single geometry and not be pre baked any more   </w:t>
+        <w:t xml:space="preserve">Oblivion trees(and skyrim?) could be put into a huge byte buffer put distant and done in a single draw call and ffp, in fact I like that a lot –older idea was Trees should share a single geometry and not be pre baked any more </w:t>
+      </w:r>
+      <w:r>
+        <w:rPr>
+          <w:rFonts w:ascii="Consolas" w:hAnsi="Consolas" w:cs="Consolas"/>
+          <w:sz w:val="24"/>
+          <w:szCs w:val="24"/>
+        </w:rPr>
+        <w:t>Jesus new phil looking at this now “prebaked” what the hell was I doing with that, the static transform takes care of that now totally, but having each tree draw with a tiny pair of quads is probably the worst thing, each cells worth just bening one huge geometry is a better idea by far</w:t>
+      </w:r>
+      <w:r>
+        <w:rPr>
+          <w:rFonts w:ascii="Consolas" w:hAnsi="Consolas" w:cs="Consolas"/>
+          <w:sz w:val="24"/>
+          <w:szCs w:val="24"/>
+        </w:rPr>
+        <w:t xml:space="preserve">  </w:t>
       </w:r>
     </w:p>
     <w:p>
@@ -3054,6 +2272,14 @@
           <w:szCs w:val="24"/>
         </w:rPr>
       </w:pPr>
+      <w:r>
+        <w:rPr>
+          <w:rFonts w:ascii="Consolas" w:hAnsi="Consolas" w:cs="Consolas"/>
+          <w:sz w:val="24"/>
+          <w:szCs w:val="24"/>
+        </w:rPr>
+        <w:t>Now I own the pipeline I can add Boolean types into it!</w:t>
+      </w:r>
     </w:p>
     <w:p>
       <w:pPr>
@@ -3154,9 +2380,9 @@
           <w:sz w:val="24"/>
           <w:szCs w:val="24"/>
         </w:rPr>
+        <w:lastRenderedPageBreak/>
         <w:t xml:space="preserve">I can't hand </w:t>
       </w:r>
-      <w:proofErr w:type="spellStart"/>
       <w:r>
         <w:rPr>
           <w:rFonts w:ascii="Consolas" w:hAnsi="Consolas" w:cs="Consolas"/>
@@ -3167,7 +2393,6 @@
         </w:rPr>
         <w:t>bool</w:t>
       </w:r>
-      <w:proofErr w:type="spellEnd"/>
       <w:r>
         <w:rPr>
           <w:rFonts w:ascii="Consolas" w:hAnsi="Consolas" w:cs="Consolas"/>
@@ -3176,7 +2401,6 @@
         </w:rPr>
         <w:t xml:space="preserve"> types across so I have to change to </w:t>
       </w:r>
-      <w:proofErr w:type="spellStart"/>
       <w:r>
         <w:rPr>
           <w:rFonts w:ascii="Consolas" w:hAnsi="Consolas" w:cs="Consolas"/>
@@ -3187,7 +2411,6 @@
         </w:rPr>
         <w:t>int</w:t>
       </w:r>
-      <w:proofErr w:type="spellEnd"/>
       <w:r>
         <w:rPr>
           <w:rFonts w:ascii="Consolas" w:hAnsi="Consolas" w:cs="Consolas"/>
@@ -3295,83 +2518,26 @@
           <w:szCs w:val="24"/>
         </w:rPr>
       </w:pPr>
-      <w:r>
-        <w:rPr>
-          <w:rFonts w:ascii="Consolas" w:hAnsi="Consolas" w:cs="Consolas"/>
-          <w:sz w:val="24"/>
-          <w:szCs w:val="24"/>
-        </w:rPr>
-        <w:t xml:space="preserve">MUST attach torch to player, point light source, with on off and </w:t>
-      </w:r>
-      <w:proofErr w:type="spellStart"/>
-      <w:r>
-        <w:rPr>
-          <w:rFonts w:ascii="Consolas" w:hAnsi="Consolas" w:cs="Consolas"/>
-          <w:sz w:val="24"/>
-          <w:szCs w:val="24"/>
-        </w:rPr>
-        <w:t>color</w:t>
-      </w:r>
-      <w:proofErr w:type="spellEnd"/>
-      <w:r>
-        <w:rPr>
-          <w:rFonts w:ascii="Consolas" w:hAnsi="Consolas" w:cs="Consolas"/>
-          <w:sz w:val="24"/>
-          <w:szCs w:val="24"/>
-        </w:rPr>
-        <w:t xml:space="preserve"> setting in settings</w:t>
-      </w:r>
-    </w:p>
-    <w:p>
-      <w:pPr>
-        <w:autoSpaceDE w:val="0"/>
-        <w:autoSpaceDN w:val="0"/>
-        <w:adjustRightInd w:val="0"/>
-        <w:spacing w:after="0" w:line="240" w:lineRule="auto"/>
-        <w:rPr>
-          <w:rFonts w:ascii="Consolas" w:hAnsi="Consolas" w:cs="Consolas"/>
-          <w:sz w:val="24"/>
-          <w:szCs w:val="24"/>
-        </w:rPr>
-      </w:pPr>
-    </w:p>
-    <w:p>
-      <w:pPr>
-        <w:autoSpaceDE w:val="0"/>
-        <w:autoSpaceDN w:val="0"/>
-        <w:adjustRightInd w:val="0"/>
-        <w:spacing w:after="0" w:line="240" w:lineRule="auto"/>
-        <w:rPr>
-          <w:rFonts w:ascii="Consolas" w:hAnsi="Consolas" w:cs="Consolas"/>
-          <w:sz w:val="24"/>
-          <w:szCs w:val="24"/>
-        </w:rPr>
-      </w:pPr>
-      <w:r>
-        <w:rPr>
-          <w:rFonts w:ascii="Consolas" w:hAnsi="Consolas" w:cs="Consolas"/>
-          <w:sz w:val="24"/>
-          <w:szCs w:val="24"/>
-        </w:rPr>
-        <w:t xml:space="preserve">Morrowind water pixel </w:t>
-      </w:r>
-      <w:proofErr w:type="spellStart"/>
-      <w:r>
-        <w:rPr>
-          <w:rFonts w:ascii="Consolas" w:hAnsi="Consolas" w:cs="Consolas"/>
-          <w:sz w:val="24"/>
-          <w:szCs w:val="24"/>
-        </w:rPr>
-        <w:t>shader</w:t>
-      </w:r>
-      <w:proofErr w:type="spellEnd"/>
-      <w:r>
-        <w:rPr>
-          <w:rFonts w:ascii="Consolas" w:hAnsi="Consolas" w:cs="Consolas"/>
-          <w:sz w:val="24"/>
-          <w:szCs w:val="24"/>
-        </w:rPr>
-        <w:t xml:space="preserve"> uses a generic environment image, so thank god no reflection pass required</w:t>
+    </w:p>
+    <w:p>
+      <w:pPr>
+        <w:autoSpaceDE w:val="0"/>
+        <w:autoSpaceDN w:val="0"/>
+        <w:adjustRightInd w:val="0"/>
+        <w:spacing w:after="0" w:line="240" w:lineRule="auto"/>
+        <w:rPr>
+          <w:rFonts w:ascii="Consolas" w:hAnsi="Consolas" w:cs="Consolas"/>
+          <w:sz w:val="24"/>
+          <w:szCs w:val="24"/>
+        </w:rPr>
+      </w:pPr>
+      <w:r>
+        <w:rPr>
+          <w:rFonts w:ascii="Consolas" w:hAnsi="Consolas" w:cs="Consolas"/>
+          <w:sz w:val="24"/>
+          <w:szCs w:val="24"/>
+        </w:rPr>
+        <w:t>Morrowind water pixel shader uses a generic environment image, so thank god no reflection pass required</w:t>
       </w:r>
     </w:p>
     <w:p>
@@ -3407,7 +2573,6 @@
         </w:rPr>
         <w:t xml:space="preserve">possibly make a </w:t>
       </w:r>
-      <w:proofErr w:type="spellStart"/>
       <w:r>
         <w:rPr>
           <w:rFonts w:ascii="Consolas" w:hAnsi="Consolas" w:cs="Consolas"/>
@@ -3418,7 +2583,6 @@
         </w:rPr>
         <w:t>bsa</w:t>
       </w:r>
-      <w:proofErr w:type="spellEnd"/>
       <w:r>
         <w:rPr>
           <w:rFonts w:ascii="Consolas" w:hAnsi="Consolas" w:cs="Consolas"/>
@@ -3427,7 +2591,6 @@
         </w:rPr>
         <w:t xml:space="preserve"> for the newer </w:t>
       </w:r>
-      <w:proofErr w:type="spellStart"/>
       <w:r>
         <w:rPr>
           <w:rFonts w:ascii="Consolas" w:hAnsi="Consolas" w:cs="Consolas"/>
@@ -3438,86 +2601,48 @@
         </w:rPr>
         <w:t>morrowind</w:t>
       </w:r>
-      <w:proofErr w:type="spellEnd"/>
-      <w:r>
-        <w:rPr>
-          <w:rFonts w:ascii="Consolas" w:hAnsi="Consolas" w:cs="Consolas"/>
-          <w:sz w:val="24"/>
-          <w:szCs w:val="24"/>
-        </w:rPr>
-        <w:t xml:space="preserve"> stuff, note they have </w:t>
-      </w:r>
-      <w:proofErr w:type="spellStart"/>
-      <w:r>
-        <w:rPr>
-          <w:rFonts w:ascii="Consolas" w:hAnsi="Consolas" w:cs="Consolas"/>
-          <w:sz w:val="24"/>
-          <w:szCs w:val="24"/>
-        </w:rPr>
-        <w:t>shader</w:t>
-      </w:r>
-      <w:proofErr w:type="spellEnd"/>
-      <w:r>
-        <w:rPr>
-          <w:rFonts w:ascii="Consolas" w:hAnsi="Consolas" w:cs="Consolas"/>
-          <w:sz w:val="24"/>
-          <w:szCs w:val="24"/>
-        </w:rPr>
-        <w:t xml:space="preserve"> in there too (HLSL but)</w:t>
-      </w:r>
-    </w:p>
-    <w:p>
-      <w:pPr>
-        <w:autoSpaceDE w:val="0"/>
-        <w:autoSpaceDN w:val="0"/>
-        <w:adjustRightInd w:val="0"/>
-        <w:spacing w:after="0" w:line="240" w:lineRule="auto"/>
-        <w:rPr>
-          <w:rFonts w:ascii="Consolas" w:hAnsi="Consolas" w:cs="Consolas"/>
-          <w:sz w:val="24"/>
-          <w:szCs w:val="24"/>
-        </w:rPr>
-      </w:pPr>
-    </w:p>
-    <w:p>
-      <w:pPr>
-        <w:autoSpaceDE w:val="0"/>
-        <w:autoSpaceDN w:val="0"/>
-        <w:adjustRightInd w:val="0"/>
-        <w:spacing w:after="0" w:line="240" w:lineRule="auto"/>
-        <w:rPr>
-          <w:rFonts w:ascii="Consolas" w:hAnsi="Consolas" w:cs="Consolas"/>
-          <w:sz w:val="24"/>
-          <w:szCs w:val="24"/>
-        </w:rPr>
-      </w:pPr>
-      <w:r>
-        <w:rPr>
-          <w:rFonts w:ascii="Consolas" w:hAnsi="Consolas" w:cs="Consolas"/>
-          <w:sz w:val="24"/>
-          <w:szCs w:val="24"/>
-        </w:rPr>
-        <w:t xml:space="preserve">look at all the other </w:t>
-      </w:r>
-      <w:proofErr w:type="spellStart"/>
-      <w:r>
-        <w:rPr>
-          <w:rFonts w:ascii="Consolas" w:hAnsi="Consolas" w:cs="Consolas"/>
-          <w:sz w:val="24"/>
-          <w:szCs w:val="24"/>
-        </w:rPr>
-        <w:t>shader</w:t>
-      </w:r>
-      <w:proofErr w:type="spellEnd"/>
-      <w:r>
-        <w:rPr>
-          <w:rFonts w:ascii="Consolas" w:hAnsi="Consolas" w:cs="Consolas"/>
-          <w:sz w:val="24"/>
-          <w:szCs w:val="24"/>
-        </w:rPr>
-        <w:t xml:space="preserve">, FOMM of oblivion, </w:t>
-      </w:r>
-      <w:proofErr w:type="spellStart"/>
+      <w:r>
+        <w:rPr>
+          <w:rFonts w:ascii="Consolas" w:hAnsi="Consolas" w:cs="Consolas"/>
+          <w:sz w:val="24"/>
+          <w:szCs w:val="24"/>
+        </w:rPr>
+        <w:t xml:space="preserve"> stuff, note they have shader in there too (HLSL but)</w:t>
+      </w:r>
+    </w:p>
+    <w:p>
+      <w:pPr>
+        <w:autoSpaceDE w:val="0"/>
+        <w:autoSpaceDN w:val="0"/>
+        <w:adjustRightInd w:val="0"/>
+        <w:spacing w:after="0" w:line="240" w:lineRule="auto"/>
+        <w:rPr>
+          <w:rFonts w:ascii="Consolas" w:hAnsi="Consolas" w:cs="Consolas"/>
+          <w:sz w:val="24"/>
+          <w:szCs w:val="24"/>
+        </w:rPr>
+      </w:pPr>
+    </w:p>
+    <w:p>
+      <w:pPr>
+        <w:autoSpaceDE w:val="0"/>
+        <w:autoSpaceDN w:val="0"/>
+        <w:adjustRightInd w:val="0"/>
+        <w:spacing w:after="0" w:line="240" w:lineRule="auto"/>
+        <w:rPr>
+          <w:rFonts w:ascii="Consolas" w:hAnsi="Consolas" w:cs="Consolas"/>
+          <w:sz w:val="24"/>
+          <w:szCs w:val="24"/>
+        </w:rPr>
+      </w:pPr>
+      <w:r>
+        <w:rPr>
+          <w:rFonts w:ascii="Consolas" w:hAnsi="Consolas" w:cs="Consolas"/>
+          <w:sz w:val="24"/>
+          <w:szCs w:val="24"/>
+        </w:rPr>
+        <w:t xml:space="preserve">look at all the other shader, FOMM of oblivion, </w:t>
+      </w:r>
       <w:r>
         <w:rPr>
           <w:rFonts w:ascii="Consolas" w:hAnsi="Consolas" w:cs="Consolas"/>
@@ -3528,25 +2653,14 @@
         </w:rPr>
         <w:t>mojoshader</w:t>
       </w:r>
-      <w:proofErr w:type="spellEnd"/>
-      <w:r>
-        <w:rPr>
-          <w:rFonts w:ascii="Consolas" w:hAnsi="Consolas" w:cs="Consolas"/>
-          <w:sz w:val="24"/>
-          <w:szCs w:val="24"/>
-        </w:rPr>
-        <w:t xml:space="preserve"> </w:t>
-      </w:r>
-      <w:proofErr w:type="spellStart"/>
-      <w:r>
-        <w:rPr>
-          <w:rFonts w:ascii="Consolas" w:hAnsi="Consolas" w:cs="Consolas"/>
-          <w:sz w:val="24"/>
-          <w:szCs w:val="24"/>
-        </w:rPr>
-        <w:t>etc</w:t>
-      </w:r>
-      <w:proofErr w:type="spellEnd"/>
+      <w:r>
+        <w:rPr>
+          <w:rFonts w:ascii="Consolas" w:hAnsi="Consolas" w:cs="Consolas"/>
+          <w:sz w:val="24"/>
+          <w:szCs w:val="24"/>
+        </w:rPr>
+        <w:t xml:space="preserve"> etc</w:t>
+      </w:r>
     </w:p>
     <w:p>
       <w:pPr>
@@ -3628,158 +2742,6 @@
           <w:szCs w:val="24"/>
         </w:rPr>
       </w:pPr>
-    </w:p>
-    <w:p>
-      <w:pPr>
-        <w:autoSpaceDE w:val="0"/>
-        <w:autoSpaceDN w:val="0"/>
-        <w:adjustRightInd w:val="0"/>
-        <w:spacing w:after="0" w:line="240" w:lineRule="auto"/>
-        <w:rPr>
-          <w:rFonts w:ascii="Consolas" w:hAnsi="Consolas" w:cs="Consolas"/>
-          <w:sz w:val="24"/>
-          <w:szCs w:val="24"/>
-        </w:rPr>
-      </w:pPr>
-      <w:r>
-        <w:rPr>
-          <w:rFonts w:ascii="Consolas" w:hAnsi="Consolas" w:cs="Consolas"/>
-          <w:sz w:val="24"/>
-          <w:szCs w:val="24"/>
-        </w:rPr>
-        <w:t>http://stackoverflow.com/questions/9148795/android-opengl-texture-compression</w:t>
-      </w:r>
-    </w:p>
-    <w:p>
-      <w:pPr>
-        <w:autoSpaceDE w:val="0"/>
-        <w:autoSpaceDN w:val="0"/>
-        <w:adjustRightInd w:val="0"/>
-        <w:spacing w:after="0" w:line="240" w:lineRule="auto"/>
-        <w:rPr>
-          <w:rFonts w:ascii="Consolas" w:hAnsi="Consolas" w:cs="Consolas"/>
-          <w:sz w:val="24"/>
-          <w:szCs w:val="24"/>
-        </w:rPr>
-      </w:pPr>
-    </w:p>
-    <w:p>
-      <w:pPr>
-        <w:autoSpaceDE w:val="0"/>
-        <w:autoSpaceDN w:val="0"/>
-        <w:adjustRightInd w:val="0"/>
-        <w:spacing w:after="0" w:line="240" w:lineRule="auto"/>
-        <w:rPr>
-          <w:rFonts w:ascii="Consolas" w:hAnsi="Consolas" w:cs="Consolas"/>
-          <w:sz w:val="24"/>
-          <w:szCs w:val="24"/>
-        </w:rPr>
-      </w:pPr>
-      <w:r>
-        <w:rPr>
-          <w:rFonts w:ascii="Consolas" w:hAnsi="Consolas" w:cs="Consolas"/>
-          <w:sz w:val="24"/>
-          <w:szCs w:val="24"/>
-        </w:rPr>
-        <w:t>http://developer.android.com/reference/java/awt/font/package-summary.html</w:t>
-      </w:r>
-    </w:p>
-    <w:p>
-      <w:pPr>
-        <w:autoSpaceDE w:val="0"/>
-        <w:autoSpaceDN w:val="0"/>
-        <w:adjustRightInd w:val="0"/>
-        <w:spacing w:after="0" w:line="240" w:lineRule="auto"/>
-        <w:rPr>
-          <w:rFonts w:ascii="Consolas" w:hAnsi="Consolas" w:cs="Consolas"/>
-          <w:sz w:val="24"/>
-          <w:szCs w:val="24"/>
-        </w:rPr>
-      </w:pPr>
-    </w:p>
-    <w:p>
-      <w:pPr>
-        <w:autoSpaceDE w:val="0"/>
-        <w:autoSpaceDN w:val="0"/>
-        <w:adjustRightInd w:val="0"/>
-        <w:spacing w:after="0" w:line="240" w:lineRule="auto"/>
-        <w:rPr>
-          <w:rFonts w:ascii="Consolas" w:hAnsi="Consolas" w:cs="Consolas"/>
-          <w:sz w:val="24"/>
-          <w:szCs w:val="24"/>
-        </w:rPr>
-      </w:pPr>
-      <w:r>
-        <w:rPr>
-          <w:rFonts w:ascii="Consolas" w:hAnsi="Consolas" w:cs="Consolas"/>
-          <w:sz w:val="24"/>
-          <w:szCs w:val="24"/>
-        </w:rPr>
-        <w:t>http://www.codeproject.com/Articles/269318/An-Adventure-in-Porting-a-Java-Applet-to-Android-w</w:t>
-      </w:r>
-    </w:p>
-    <w:p>
-      <w:pPr>
-        <w:autoSpaceDE w:val="0"/>
-        <w:autoSpaceDN w:val="0"/>
-        <w:adjustRightInd w:val="0"/>
-        <w:spacing w:after="0" w:line="240" w:lineRule="auto"/>
-        <w:rPr>
-          <w:rFonts w:ascii="Consolas" w:hAnsi="Consolas" w:cs="Consolas"/>
-          <w:sz w:val="24"/>
-          <w:szCs w:val="24"/>
-        </w:rPr>
-      </w:pPr>
-    </w:p>
-    <w:p>
-      <w:pPr>
-        <w:autoSpaceDE w:val="0"/>
-        <w:autoSpaceDN w:val="0"/>
-        <w:adjustRightInd w:val="0"/>
-        <w:spacing w:after="0" w:line="240" w:lineRule="auto"/>
-        <w:rPr>
-          <w:rFonts w:ascii="Consolas" w:hAnsi="Consolas" w:cs="Consolas"/>
-          <w:sz w:val="24"/>
-          <w:szCs w:val="24"/>
-        </w:rPr>
-      </w:pPr>
-      <w:r>
-        <w:rPr>
-          <w:rFonts w:ascii="Consolas" w:hAnsi="Consolas" w:cs="Consolas"/>
-          <w:sz w:val="24"/>
-          <w:szCs w:val="24"/>
-        </w:rPr>
-        <w:t>https://github.com/puniverse/spaceships-demo/blob/master/build.gradle</w:t>
-      </w:r>
-    </w:p>
-    <w:p>
-      <w:pPr>
-        <w:autoSpaceDE w:val="0"/>
-        <w:autoSpaceDN w:val="0"/>
-        <w:adjustRightInd w:val="0"/>
-        <w:spacing w:after="0" w:line="240" w:lineRule="auto"/>
-        <w:rPr>
-          <w:rFonts w:ascii="Consolas" w:hAnsi="Consolas" w:cs="Consolas"/>
-          <w:sz w:val="24"/>
-          <w:szCs w:val="24"/>
-        </w:rPr>
-      </w:pPr>
-    </w:p>
-    <w:p>
-      <w:pPr>
-        <w:autoSpaceDE w:val="0"/>
-        <w:autoSpaceDN w:val="0"/>
-        <w:adjustRightInd w:val="0"/>
-        <w:spacing w:after="0" w:line="240" w:lineRule="auto"/>
-      </w:pPr>
-      <w:r>
-        <w:rPr>
-          <w:rFonts w:ascii="Consolas" w:hAnsi="Consolas" w:cs="Consolas"/>
-          <w:sz w:val="24"/>
-          <w:szCs w:val="24"/>
-        </w:rPr>
-        <w:t>http://forum.jogamp.org/JOCL-on-the-ODROID-XU-Android-td4030220.html</w:t>
-      </w:r>
     </w:p>
     <w:sectPr>
       <w:pgSz w:w="12240" w:h="15840"/>

</xml_diff>

<commit_message>
Uses the new cut down java3d-awtfacade project rather than the large shim projects
</commit_message>
<xml_diff>
--- a/ESEAndroid/docs/ESEAndroid Notes.docx
+++ b/ESEAndroid/docs/ESEAndroid Notes.docx
@@ -92,13 +92,6 @@
           <w:color w:val="000000"/>
         </w:rPr>
       </w:pPr>
-      <w:r>
-        <w:rPr>
-          <w:rFonts w:ascii="Calibri" w:hAnsi="Calibri" w:cs="Calibri"/>
-          <w:color w:val="000000"/>
-        </w:rPr>
-        <w:t>I am working on being able to use back button to reload a new area</w:t>
-      </w:r>
     </w:p>
     <w:p>
       <w:pPr>
@@ -113,12 +106,67 @@
           <w:rFonts w:ascii="Calibri" w:hAnsi="Calibri" w:cs="Calibri"/>
           <w:color w:val="000000"/>
         </w:rPr>
-        <w:t>BUUUUUT onDestro is designed to be able toe understory again, so I need to know when it’s killed an when not, I need to see the back button I reckon, along with an option menu version of it too</w:t>
-      </w:r>
+        <w:t>Turn off optomize by default, and allow people to turn on as they like, my S8 flash new phone has the vertex half float issue!</w:t>
+      </w:r>
+    </w:p>
+    <w:p>
+      <w:pPr>
+        <w:spacing w:after="0"/>
+        <w:rPr>
+          <w:rFonts w:ascii="Calibri" w:hAnsi="Calibri" w:cs="Calibri"/>
+          <w:color w:val="000000"/>
+        </w:rPr>
+      </w:pPr>
+    </w:p>
+    <w:p>
+      <w:pPr>
+        <w:spacing w:after="0"/>
+        <w:rPr>
+          <w:rFonts w:ascii="Calibri" w:hAnsi="Calibri" w:cs="Calibri"/>
+          <w:color w:val="000000"/>
+        </w:rPr>
+      </w:pPr>
+    </w:p>
+    <w:p>
+      <w:pPr>
+        <w:spacing w:after="0"/>
+        <w:rPr>
+          <w:rFonts w:ascii="Calibri" w:hAnsi="Calibri" w:cs="Calibri"/>
+          <w:color w:val="000000"/>
+        </w:rPr>
+      </w:pPr>
       <w:bookmarkStart w:id="0" w:name="_GoBack"/>
       <w:bookmarkEnd w:id="0"/>
     </w:p>
     <w:p>
+      <w:hyperlink r:id="rId6" w:history="1">
+        <w:r>
+          <w:rPr>
+            <w:rStyle w:val="style-scope"/>
+            <w:color w:val="0000FF"/>
+            <w:u w:val="single"/>
+          </w:rPr>
+          <w:t xml:space="preserve">Connor Carbon </w:t>
+        </w:r>
+      </w:hyperlink>
+      <w:hyperlink r:id="rId7" w:history="1">
+        <w:r>
+          <w:rPr>
+            <w:rStyle w:val="Hyperlink"/>
+          </w:rPr>
+          <w:t>3 hours ago</w:t>
+        </w:r>
+      </w:hyperlink>
+      <w:r>
+        <w:t xml:space="preserve"> </w:t>
+      </w:r>
+    </w:p>
+    <w:p>
+      <w:r>
+        <w:t xml:space="preserve">Having a problem. The app does not give me the three dots to go up a fold and find the external SD Card. My workaround is that I will just copy the entire folder onto my internal storage, so I can just access it from there, but just letting you know the app would not let me browse any higher than the default "internal SDcard" folder you speak of in the video. (Running Android on Moto Z Force 2)﻿ </w:t>
+      </w:r>
+    </w:p>
+    <w:p>
       <w:pPr>
         <w:spacing w:after="0"/>
         <w:rPr>
@@ -126,6 +174,56 @@
           <w:color w:val="000000"/>
         </w:rPr>
       </w:pPr>
+    </w:p>
+    <w:p>
+      <w:pPr>
+        <w:spacing w:after="0"/>
+        <w:rPr>
+          <w:rFonts w:ascii="Calibri" w:hAnsi="Calibri" w:cs="Calibri"/>
+          <w:color w:val="000000"/>
+        </w:rPr>
+      </w:pPr>
+    </w:p>
+    <w:p>
+      <w:pPr>
+        <w:spacing w:after="0"/>
+        <w:rPr>
+          <w:rFonts w:ascii="Calibri" w:hAnsi="Calibri" w:cs="Calibri"/>
+          <w:color w:val="000000"/>
+        </w:rPr>
+      </w:pPr>
+      <w:r>
+        <w:rPr>
+          <w:rFonts w:ascii="Calibri" w:hAnsi="Calibri" w:cs="Calibri"/>
+          <w:color w:val="000000"/>
+        </w:rPr>
+        <w:t>I am working on being able to use back button to reload a new area</w:t>
+      </w:r>
+    </w:p>
+    <w:p>
+      <w:pPr>
+        <w:spacing w:after="0"/>
+        <w:rPr>
+          <w:rFonts w:ascii="Calibri" w:hAnsi="Calibri" w:cs="Calibri"/>
+          <w:color w:val="000000"/>
+        </w:rPr>
+      </w:pPr>
+      <w:r>
+        <w:rPr>
+          <w:rFonts w:ascii="Calibri" w:hAnsi="Calibri" w:cs="Calibri"/>
+          <w:color w:val="000000"/>
+        </w:rPr>
+        <w:t>BUUUUUT onDestro is designed to be able toe understory again, so I need to know when it’s killed an when not, I need to see the back button I reckon, along with an option menu version of it too</w:t>
+      </w:r>
+    </w:p>
+    <w:p>
+      <w:pPr>
+        <w:spacing w:after="0"/>
+        <w:rPr>
+          <w:rFonts w:ascii="Calibri" w:hAnsi="Calibri" w:cs="Calibri"/>
+          <w:color w:val="000000"/>
+        </w:rPr>
+      </w:pPr>
       <w:r>
         <w:rPr>
           <w:rFonts w:ascii="Calibri" w:hAnsi="Calibri" w:cs="Calibri"/>
@@ -212,6 +310,41 @@
           <w:color w:val="000000"/>
         </w:rPr>
         <w:t>heap dumper crashed on me</w:t>
+      </w:r>
+    </w:p>
+    <w:p>
+      <w:pPr>
+        <w:spacing w:after="0"/>
+        <w:rPr>
+          <w:rFonts w:ascii="Calibri" w:hAnsi="Calibri" w:cs="Calibri"/>
+          <w:color w:val="000000"/>
+        </w:rPr>
+      </w:pPr>
+    </w:p>
+    <w:p>
+      <w:pPr>
+        <w:spacing w:after="0"/>
+        <w:rPr>
+          <w:rFonts w:ascii="Calibri" w:hAnsi="Calibri" w:cs="Calibri"/>
+          <w:color w:val="000000"/>
+        </w:rPr>
+      </w:pPr>
+    </w:p>
+    <w:p>
+      <w:pPr>
+        <w:autoSpaceDE w:val="0"/>
+        <w:autoSpaceDN w:val="0"/>
+        <w:adjustRightInd w:val="0"/>
+        <w:spacing w:after="0" w:line="240" w:lineRule="auto"/>
+        <w:rPr>
+          <w:iCs/>
+        </w:rPr>
+      </w:pPr>
+      <w:r>
+        <w:rPr>
+          <w:iCs/>
+        </w:rPr>
+        <w:t>I should investigate the value differences in a mat4 multiply on a vivante gpu by doing a pass in and a multiply and see if it's a transpose or something</w:t>
       </w:r>
     </w:p>
     <w:p>
@@ -344,6 +477,7 @@
           <w:rFonts w:ascii="Calibri" w:hAnsi="Calibri" w:cs="Calibri"/>
           <w:color w:val="000000"/>
         </w:rPr>
+        <w:lastRenderedPageBreak/>
         <w:t>And move the mouse listeners into android completely, and make them use dp’s and put some rough forward back arrows on screen</w:t>
       </w:r>
     </w:p>
@@ -637,16 +771,7 @@
           <w:sz w:val="24"/>
           <w:szCs w:val="24"/>
         </w:rPr>
-        <w:t xml:space="preserve">, remember scripts have details of how in them I feel bufferimages could be the answer with the old </w:t>
-      </w:r>
-      <w:r>
-        <w:rPr>
-          <w:rFonts w:ascii="Consolas" w:hAnsi="Consolas" w:cs="Consolas"/>
-          <w:sz w:val="24"/>
-          <w:szCs w:val="24"/>
-        </w:rPr>
-        <w:lastRenderedPageBreak/>
-        <w:t>school hud working again, notice that the Curve gear is expensive so possibly a good step?</w:t>
+        <w:t>, remember scripts have details of how in them I feel bufferimages could be the answer with the old school hud working again, notice that the Curve gear is expensive so possibly a good step?</w:t>
       </w:r>
     </w:p>
     <w:p>
@@ -895,7 +1020,16 @@
           <w:sz w:val="24"/>
           <w:szCs w:val="24"/>
         </w:rPr>
-        <w:t xml:space="preserve">seconds each update, obviously physics is not removed or something crazy, perhaps the visual only system is not worth the effort? Does is save much </w:t>
+        <w:t xml:space="preserve">seconds each update, obviously physics is not removed or something crazy, perhaps </w:t>
+      </w:r>
+      <w:r>
+        <w:rPr>
+          <w:rFonts w:ascii="Consolas" w:hAnsi="Consolas" w:cs="Consolas"/>
+          <w:sz w:val="24"/>
+          <w:szCs w:val="24"/>
+        </w:rPr>
+        <w:lastRenderedPageBreak/>
+        <w:t xml:space="preserve">the visual only system is not worth the effort? Does is save much </w:t>
       </w:r>
       <w:r>
         <w:rPr>
@@ -1201,7 +1335,6 @@
           <w:sz w:val="24"/>
           <w:szCs w:val="24"/>
         </w:rPr>
-        <w:lastRenderedPageBreak/>
         <w:t>A drag from left side of screen to right does not stop walking (the mouse up is not seen as a move release</w:t>
       </w:r>
       <w:r>
@@ -1435,6 +1568,7 @@
           <w:sz w:val="24"/>
           <w:szCs w:val="24"/>
         </w:rPr>
+        <w:lastRenderedPageBreak/>
         <w:t>Then front to back sort – no pointless until GP</w:t>
       </w:r>
       <w:r>
@@ -1859,7 +1993,6 @@
           <w:sz w:val="24"/>
           <w:szCs w:val="24"/>
         </w:rPr>
-        <w:lastRenderedPageBreak/>
         <w:t xml:space="preserve">Most oblivion </w:t>
       </w:r>
       <w:r>
@@ -2158,6 +2291,7 @@
           <w:sz w:val="24"/>
           <w:szCs w:val="24"/>
         </w:rPr>
+        <w:lastRenderedPageBreak/>
         <w:t>Fires outside in Oblivion are not going, check flames in nifdisplay</w:t>
       </w:r>
     </w:p>
@@ -2380,7 +2514,6 @@
           <w:sz w:val="24"/>
           <w:szCs w:val="24"/>
         </w:rPr>
-        <w:lastRenderedPageBreak/>
         <w:t xml:space="preserve">I can't hand </w:t>
       </w:r>
       <w:r>
@@ -3947,6 +4080,11 @@
       <w:u w:val="single"/>
     </w:rPr>
   </w:style>
+  <w:style w:type="character" w:customStyle="1" w:styleId="style-scope">
+    <w:name w:val="style-scope"/>
+    <w:basedOn w:val="DefaultParagraphFont"/>
+    <w:rsid w:val="002F77E1"/>
+  </w:style>
 </w:styles>
 </file>
 
@@ -4248,6 +4386,11 @@
       <w:color w:val="0000FF" w:themeColor="hyperlink"/>
       <w:u w:val="single"/>
     </w:rPr>
+  </w:style>
+  <w:style w:type="character" w:customStyle="1" w:styleId="style-scope">
+    <w:name w:val="style-scope"/>
+    <w:basedOn w:val="DefaultParagraphFont"/>
+    <w:rsid w:val="002F77E1"/>
   </w:style>
 </w:styles>
 </file>

</xml_diff>

<commit_message>
Projects reorganized to remove awtfacade and java3d-compressedtexture projects
</commit_message>
<xml_diff>
--- a/ESEAndroid/docs/ESEAndroid Notes.docx
+++ b/ESEAndroid/docs/ESEAndroid Notes.docx
@@ -106,7 +106,7 @@
           <w:rFonts w:ascii="Calibri" w:hAnsi="Calibri" w:cs="Calibri"/>
           <w:color w:val="000000"/>
         </w:rPr>
-        <w:t>Turn off optomize by default, and allow people to turn on as they like, my S8 flash new phone has the vertex half float issue!</w:t>
+        <w:t>Ok to do for open source</w:t>
       </w:r>
     </w:p>
     <w:p>
@@ -117,6 +117,13 @@
           <w:color w:val="000000"/>
         </w:rPr>
       </w:pPr>
+      <w:r>
+        <w:rPr>
+          <w:rFonts w:ascii="Calibri" w:hAnsi="Calibri" w:cs="Calibri"/>
+          <w:color w:val="000000"/>
+        </w:rPr>
+        <w:t>Get everything possible merged back to the master branch</w:t>
+      </w:r>
     </w:p>
     <w:p>
       <w:pPr>
@@ -135,8 +142,140 @@
           <w:color w:val="000000"/>
         </w:rPr>
       </w:pPr>
+      <w:r>
+        <w:rPr>
+          <w:rFonts w:ascii="Calibri" w:hAnsi="Calibri" w:cs="Calibri"/>
+          <w:color w:val="000000"/>
+        </w:rPr>
+        <w:t>Get the compressed gear down to just simple java3d class, move all the sub type just back into the compressed class</w:t>
+      </w:r>
+    </w:p>
+    <w:p>
+      <w:pPr>
+        <w:spacing w:after="0"/>
+        <w:rPr>
+          <w:rFonts w:ascii="Calibri" w:hAnsi="Calibri" w:cs="Calibri"/>
+          <w:color w:val="000000"/>
+        </w:rPr>
+      </w:pPr>
+    </w:p>
+    <w:p>
+      <w:pPr>
+        <w:spacing w:after="0"/>
+        <w:rPr>
+          <w:rFonts w:ascii="Calibri" w:hAnsi="Calibri" w:cs="Calibri"/>
+          <w:color w:val="000000"/>
+        </w:rPr>
+      </w:pPr>
+      <w:r>
+        <w:rPr>
+          <w:rFonts w:ascii="Calibri" w:hAnsi="Calibri" w:cs="Calibri"/>
+          <w:color w:val="000000"/>
+        </w:rPr>
+        <w:t>Move all scrolls file readers into a scrolls file reader project (nif,esm,bsa)</w:t>
+      </w:r>
+    </w:p>
+    <w:p>
+      <w:pPr>
+        <w:spacing w:after="0"/>
+        <w:rPr>
+          <w:rFonts w:ascii="Calibri" w:hAnsi="Calibri" w:cs="Calibri"/>
+          <w:color w:val="000000"/>
+        </w:rPr>
+      </w:pPr>
+      <w:r>
+        <w:rPr>
+          <w:rFonts w:ascii="Calibri" w:hAnsi="Calibri" w:cs="Calibri"/>
+          <w:color w:val="000000"/>
+        </w:rPr>
+        <w:t>Rename the desktop util to scrolls readerguis or something better.</w:t>
+      </w:r>
+    </w:p>
+    <w:p>
+      <w:pPr>
+        <w:spacing w:after="0"/>
+        <w:rPr>
+          <w:rFonts w:ascii="Calibri" w:hAnsi="Calibri" w:cs="Calibri"/>
+          <w:color w:val="000000"/>
+        </w:rPr>
+      </w:pPr>
+      <w:r>
+        <w:rPr>
+          <w:rFonts w:ascii="Calibri" w:hAnsi="Calibri" w:cs="Calibri"/>
+          <w:color w:val="000000"/>
+        </w:rPr>
+        <w:t>Dump awtfacade and compressed textures projects</w:t>
+      </w:r>
+    </w:p>
+    <w:p>
+      <w:pPr>
+        <w:spacing w:after="0"/>
+        <w:rPr>
+          <w:rFonts w:ascii="Calibri" w:hAnsi="Calibri" w:cs="Calibri"/>
+          <w:color w:val="000000"/>
+        </w:rPr>
+      </w:pPr>
+      <w:r>
+        <w:rPr>
+          <w:rFonts w:ascii="Calibri" w:hAnsi="Calibri" w:cs="Calibri"/>
+          <w:color w:val="000000"/>
+        </w:rPr>
+        <w:t>Merge jnif3d and jnifbullet together too</w:t>
+      </w:r>
+    </w:p>
+    <w:p>
+      <w:pPr>
+        <w:spacing w:after="0"/>
+        <w:rPr>
+          <w:rFonts w:ascii="Calibri" w:hAnsi="Calibri" w:cs="Calibri"/>
+          <w:color w:val="000000"/>
+        </w:rPr>
+      </w:pPr>
+    </w:p>
+    <w:p>
+      <w:pPr>
+        <w:spacing w:after="0"/>
+        <w:rPr>
+          <w:rFonts w:ascii="Calibri" w:hAnsi="Calibri" w:cs="Calibri"/>
+          <w:color w:val="000000"/>
+        </w:rPr>
+      </w:pPr>
+    </w:p>
+    <w:p>
+      <w:pPr>
+        <w:spacing w:after="0"/>
+        <w:rPr>
+          <w:rFonts w:ascii="Calibri" w:hAnsi="Calibri" w:cs="Calibri"/>
+          <w:color w:val="000000"/>
+        </w:rPr>
+      </w:pPr>
+      <w:r>
+        <w:rPr>
+          <w:rFonts w:ascii="Calibri" w:hAnsi="Calibri" w:cs="Calibri"/>
+          <w:color w:val="000000"/>
+        </w:rPr>
+        <w:t>The dktxtools in utils is now pretty far from compliant, not even sure where it came from now??</w:t>
+      </w:r>
       <w:bookmarkStart w:id="0" w:name="_GoBack"/>
       <w:bookmarkEnd w:id="0"/>
+    </w:p>
+    <w:p>
+      <w:pPr>
+        <w:spacing w:after="0"/>
+        <w:rPr>
+          <w:rFonts w:ascii="Calibri" w:hAnsi="Calibri" w:cs="Calibri"/>
+          <w:color w:val="000000"/>
+        </w:rPr>
+      </w:pPr>
+    </w:p>
+    <w:p>
+      <w:pPr>
+        <w:spacing w:after="0"/>
+        <w:rPr>
+          <w:rFonts w:ascii="Calibri" w:hAnsi="Calibri" w:cs="Calibri"/>
+          <w:color w:val="000000"/>
+        </w:rPr>
+      </w:pPr>
     </w:p>
     <w:p>
       <w:hyperlink r:id="rId6" w:history="1">
@@ -344,6 +483,7 @@
         <w:rPr>
           <w:iCs/>
         </w:rPr>
+        <w:lastRenderedPageBreak/>
         <w:t>I should investigate the value differences in a mat4 multiply on a vivante gpu by doing a pass in and a multiply and see if it's a transpose or something</w:t>
       </w:r>
     </w:p>
@@ -477,7 +617,6 @@
           <w:rFonts w:ascii="Calibri" w:hAnsi="Calibri" w:cs="Calibri"/>
           <w:color w:val="000000"/>
         </w:rPr>
-        <w:lastRenderedPageBreak/>
         <w:t>And move the mouse listeners into android completely, and make them use dp’s and put some rough forward back arrows on screen</w:t>
       </w:r>
     </w:p>
@@ -867,7 +1006,16 @@
           <w:sz w:val="24"/>
           <w:szCs w:val="24"/>
         </w:rPr>
-        <w:t>I have too many simple behaviors and perframe updates, each one is a “every frame” processor, so I should look at reducing the number of calls</w:t>
+        <w:t xml:space="preserve">I have too many simple behaviors and perframe updates, each one is a “every frame” processor, so I should look at reducing </w:t>
+      </w:r>
+      <w:r>
+        <w:rPr>
+          <w:rFonts w:ascii="Consolas" w:hAnsi="Consolas" w:cs="Consolas"/>
+          <w:sz w:val="24"/>
+          <w:szCs w:val="24"/>
+        </w:rPr>
+        <w:lastRenderedPageBreak/>
+        <w:t>the number of calls</w:t>
       </w:r>
       <w:r>
         <w:rPr>
@@ -1020,16 +1168,7 @@
           <w:sz w:val="24"/>
           <w:szCs w:val="24"/>
         </w:rPr>
-        <w:t xml:space="preserve">seconds each update, obviously physics is not removed or something crazy, perhaps </w:t>
-      </w:r>
-      <w:r>
-        <w:rPr>
-          <w:rFonts w:ascii="Consolas" w:hAnsi="Consolas" w:cs="Consolas"/>
-          <w:sz w:val="24"/>
-          <w:szCs w:val="24"/>
-        </w:rPr>
-        <w:lastRenderedPageBreak/>
-        <w:t xml:space="preserve">the visual only system is not worth the effort? Does is save much </w:t>
+        <w:t xml:space="preserve">seconds each update, obviously physics is not removed or something crazy, perhaps the visual only system is not worth the effort? Does is save much </w:t>
       </w:r>
       <w:r>
         <w:rPr>
@@ -1445,6 +1584,7 @@
           <w:sz w:val="24"/>
           <w:szCs w:val="24"/>
         </w:rPr>
+        <w:lastRenderedPageBreak/>
         <w:br/>
       </w:r>
     </w:p>
@@ -1568,7 +1708,6 @@
           <w:sz w:val="24"/>
           <w:szCs w:val="24"/>
         </w:rPr>
-        <w:lastRenderedPageBreak/>
         <w:t>Then front to back sort – no pointless until GP</w:t>
       </w:r>
       <w:r>
@@ -2198,6 +2337,7 @@
           <w:sz w:val="24"/>
           <w:szCs w:val="24"/>
         </w:rPr>
+        <w:lastRenderedPageBreak/>
         <w:t>This setting gi</w:t>
       </w:r>
       <w:r>
@@ -2291,7 +2431,6 @@
           <w:sz w:val="24"/>
           <w:szCs w:val="24"/>
         </w:rPr>
-        <w:lastRenderedPageBreak/>
         <w:t>Fires outside in Oblivion are not going, check flames in nifdisplay</w:t>
       </w:r>
     </w:p>
@@ -2704,6 +2843,7 @@
           <w:sz w:val="24"/>
           <w:szCs w:val="24"/>
         </w:rPr>
+        <w:lastRenderedPageBreak/>
         <w:t xml:space="preserve">possibly make a </w:t>
       </w:r>
       <w:r>

</xml_diff>